<commit_message>
improved /Lab01/c4.c & /Lab01/c6.c
</commit_message>
<xml_diff>
--- a/Data Structure Lab Manual 2021.docx
+++ b/Data Structure Lab Manual 2021.docx
@@ -72,7 +72,6 @@
         </w:rPr>
       </w:pPr>
       <w:proofErr w:type="spellStart"/>
-      <w:proofErr w:type="gramStart"/>
       <w:r>
         <w:rPr>
           <w:rFonts w:ascii="Times New Roman" w:hAnsi="Times New Roman" w:cs="Times New Roman"/>
@@ -84,7 +83,6 @@
         <w:t>B.Tech</w:t>
       </w:r>
       <w:proofErr w:type="spellEnd"/>
-      <w:proofErr w:type="gramEnd"/>
       <w:r>
         <w:rPr>
           <w:rFonts w:ascii="Times New Roman" w:hAnsi="Times New Roman" w:cs="Times New Roman"/>
@@ -245,29 +243,7 @@
           <w:sz w:val="56"/>
           <w:szCs w:val="72"/>
         </w:rPr>
-        <w:t xml:space="preserve">KIIT, </w:t>
-      </w:r>
-      <w:proofErr w:type="gramStart"/>
-      <w:r>
-        <w:rPr>
-          <w:rFonts w:ascii="Times New Roman" w:hAnsi="Times New Roman" w:cs="Times New Roman"/>
-          <w:b/>
-          <w:bCs/>
-          <w:sz w:val="56"/>
-          <w:szCs w:val="72"/>
-        </w:rPr>
-        <w:t>Deemed</w:t>
-      </w:r>
-      <w:proofErr w:type="gramEnd"/>
-      <w:r>
-        <w:rPr>
-          <w:rFonts w:ascii="Times New Roman" w:hAnsi="Times New Roman" w:cs="Times New Roman"/>
-          <w:b/>
-          <w:bCs/>
-          <w:sz w:val="56"/>
-          <w:szCs w:val="72"/>
-        </w:rPr>
-        <w:t xml:space="preserve"> to be University</w:t>
+        <w:t>KIIT, Deemed to be University</w:t>
       </w:r>
     </w:p>
     <w:p>
@@ -1398,27 +1374,7 @@
           <w:sz w:val="24"/>
           <w:szCs w:val="24"/>
         </w:rPr>
-        <w:t xml:space="preserve"> and HA </w:t>
-      </w:r>
-      <w:proofErr w:type="gramStart"/>
-      <w:r>
-        <w:rPr>
-          <w:rFonts w:ascii="Times New Roman" w:hAnsi="Times New Roman" w:cs="Times New Roman"/>
-          <w:bCs/>
-          <w:sz w:val="24"/>
-          <w:szCs w:val="24"/>
-        </w:rPr>
-        <w:t>stands</w:t>
-      </w:r>
-      <w:proofErr w:type="gramEnd"/>
-      <w:r>
-        <w:rPr>
-          <w:rFonts w:ascii="Times New Roman" w:hAnsi="Times New Roman" w:cs="Times New Roman"/>
-          <w:bCs/>
-          <w:sz w:val="24"/>
-          <w:szCs w:val="24"/>
-        </w:rPr>
-        <w:t xml:space="preserve"> for home </w:t>
+        <w:t xml:space="preserve"> and HA stands for home </w:t>
       </w:r>
       <w:r>
         <w:rPr>
@@ -1490,27 +1446,7 @@
           <w:sz w:val="24"/>
           <w:szCs w:val="24"/>
         </w:rPr>
-        <w:t xml:space="preserve"> in the lab record. However, </w:t>
-      </w:r>
-      <w:proofErr w:type="gramStart"/>
-      <w:r>
-        <w:rPr>
-          <w:rFonts w:ascii="Times New Roman" w:hAnsi="Times New Roman" w:cs="Times New Roman"/>
-          <w:bCs/>
-          <w:sz w:val="24"/>
-          <w:szCs w:val="24"/>
-        </w:rPr>
-        <w:t>HAs</w:t>
-      </w:r>
-      <w:proofErr w:type="gramEnd"/>
-      <w:r>
-        <w:rPr>
-          <w:rFonts w:ascii="Times New Roman" w:hAnsi="Times New Roman" w:cs="Times New Roman"/>
-          <w:bCs/>
-          <w:sz w:val="24"/>
-          <w:szCs w:val="24"/>
-        </w:rPr>
-        <w:t xml:space="preserve"> are for the practice for the betterment of the coding skills. They are not necessarily to be written in the lab record. If students completed all LAs </w:t>
+        <w:t xml:space="preserve"> in the lab record. However, HAs are for the practice for the betterment of the coding skills. They are not necessarily to be written in the lab record. If students completed all LAs </w:t>
       </w:r>
       <w:r>
         <w:rPr>
@@ -3368,27 +3304,7 @@
           <w:sz w:val="24"/>
           <w:szCs w:val="24"/>
         </w:rPr>
-        <w:t xml:space="preserve">.  </w:t>
-      </w:r>
-      <w:proofErr w:type="gramStart"/>
-      <w:r>
-        <w:rPr>
-          <w:rFonts w:ascii="Times New Roman" w:hAnsi="Times New Roman" w:cs="Times New Roman"/>
-          <w:bCs/>
-          <w:sz w:val="24"/>
-          <w:szCs w:val="24"/>
-        </w:rPr>
-        <w:t>Students  will</w:t>
-      </w:r>
-      <w:proofErr w:type="gramEnd"/>
-      <w:r>
-        <w:rPr>
-          <w:rFonts w:ascii="Times New Roman" w:hAnsi="Times New Roman" w:cs="Times New Roman"/>
-          <w:bCs/>
-          <w:sz w:val="24"/>
-          <w:szCs w:val="24"/>
-        </w:rPr>
-        <w:t xml:space="preserve">  gain  practical  knowledge  by  writing  and  executing  programs  in  C using  various  data  structures  such  as  arrays,  linked  lists,  stacks,  queues</w:t>
+        <w:t>.  Students  will  gain  practical  knowledge  by  writing  and  executing  programs  in  C using  various  data  structures  such  as  arrays,  linked  lists,  stacks,  queues</w:t>
       </w:r>
       <w:r>
         <w:rPr>
@@ -4376,6 +4292,16 @@
         </w:rPr>
         <w:t>:</w:t>
       </w:r>
+      <w:r>
+        <w:rPr>
+          <w:rFonts w:ascii="Times New Roman" w:hAnsi="Times New Roman" w:cs="Times New Roman"/>
+          <w:b/>
+          <w:bCs/>
+          <w:sz w:val="24"/>
+          <w:szCs w:val="24"/>
+        </w:rPr>
+        <w:t xml:space="preserve"> </w:t>
+      </w:r>
     </w:p>
     <w:p>
       <w:pPr>
@@ -4467,7 +4393,17 @@
           <w:sz w:val="24"/>
           <w:szCs w:val="24"/>
         </w:rPr>
-        <w:t>As</w:t>
+        <w:t>a</w:t>
+      </w:r>
+      <w:r>
+        <w:rPr>
+          <w:rFonts w:ascii="Times New Roman" w:hAnsi="Times New Roman" w:cs="Times New Roman"/>
+          <w:b/>
+          <w:bCs/>
+          <w:sz w:val="24"/>
+          <w:szCs w:val="24"/>
+        </w:rPr>
+        <w:t>s</w:t>
       </w:r>
       <w:r>
         <w:rPr>
@@ -4482,6 +4418,83 @@
     </w:p>
     <w:p>
       <w:pPr>
+        <w:jc w:val="both"/>
+        <w:rPr>
+          <w:rFonts w:ascii="Times New Roman" w:hAnsi="Times New Roman" w:cs="Times New Roman"/>
+          <w:b/>
+          <w:bCs/>
+          <w:sz w:val="24"/>
+          <w:szCs w:val="24"/>
+        </w:rPr>
+      </w:pPr>
+      <w:r>
+        <w:rPr>
+          <w:rFonts w:ascii="Times New Roman" w:hAnsi="Times New Roman" w:cs="Times New Roman"/>
+          <w:b/>
+          <w:bCs/>
+          <w:noProof/>
+          <w:sz w:val="24"/>
+          <w:szCs w:val="24"/>
+        </w:rPr>
+        <w:t xml:space="preserve"> </w:t>
+      </w:r>
+      <w:r>
+        <w:rPr>
+          <w:rFonts w:ascii="Times New Roman" w:hAnsi="Times New Roman" w:cs="Times New Roman"/>
+          <w:b/>
+          <w:bCs/>
+          <w:noProof/>
+          <w:sz w:val="24"/>
+          <w:szCs w:val="24"/>
+        </w:rPr>
+        <w:drawing>
+          <wp:inline distT="0" distB="0" distL="0" distR="0" wp14:anchorId="78F8DF00" wp14:editId="7E900872">
+            <wp:extent cx="914400" cy="914400"/>
+            <wp:effectExtent l="0" t="0" r="0" b="0"/>
+            <wp:docPr id="1" name="Graphic 1" descr="Checkmark"/>
+            <wp:cNvGraphicFramePr>
+              <a:graphicFrameLocks xmlns:a="http://schemas.openxmlformats.org/drawingml/2006/main" noChangeAspect="1"/>
+            </wp:cNvGraphicFramePr>
+            <a:graphic xmlns:a="http://schemas.openxmlformats.org/drawingml/2006/main">
+              <a:graphicData uri="http://schemas.openxmlformats.org/drawingml/2006/picture">
+                <pic:pic xmlns:pic="http://schemas.openxmlformats.org/drawingml/2006/picture">
+                  <pic:nvPicPr>
+                    <pic:cNvPr id="1" name="Graphic 1" descr="Checkmark"/>
+                    <pic:cNvPicPr/>
+                  </pic:nvPicPr>
+                  <pic:blipFill>
+                    <a:blip r:embed="rId7">
+                      <a:extLst>
+                        <a:ext uri="{28A0092B-C50C-407E-A947-70E740481C1C}">
+                          <a14:useLocalDpi xmlns:a14="http://schemas.microsoft.com/office/drawing/2010/main" val="0"/>
+                        </a:ext>
+                        <a:ext uri="{96DAC541-7B7A-43D3-8B79-37D633B846F1}">
+                          <asvg:svgBlip xmlns:asvg="http://schemas.microsoft.com/office/drawing/2016/SVG/main" r:embed="rId8"/>
+                        </a:ext>
+                      </a:extLst>
+                    </a:blip>
+                    <a:stretch>
+                      <a:fillRect/>
+                    </a:stretch>
+                  </pic:blipFill>
+                  <pic:spPr>
+                    <a:xfrm>
+                      <a:off x="0" y="0"/>
+                      <a:ext cx="914400" cy="914400"/>
+                    </a:xfrm>
+                    <a:prstGeom prst="rect">
+                      <a:avLst/>
+                    </a:prstGeom>
+                  </pic:spPr>
+                </pic:pic>
+              </a:graphicData>
+            </a:graphic>
+          </wp:inline>
+        </w:drawing>
+      </w:r>
+    </w:p>
+    <w:p>
+      <w:pPr>
         <w:pStyle w:val="ListParagraph"/>
         <w:numPr>
           <w:ilvl w:val="0"/>
@@ -4748,25 +4761,14 @@
         </w:rPr>
         <w:t xml:space="preserve">E.g. </w:t>
       </w:r>
-      <w:proofErr w:type="gramStart"/>
-      <w:r>
-        <w:rPr>
-          <w:rFonts w:ascii="Times New Roman" w:hAnsi="Times New Roman" w:cs="Times New Roman"/>
-          <w:bCs/>
-          <w:sz w:val="24"/>
-          <w:szCs w:val="24"/>
-        </w:rPr>
-        <w:t>Input :</w:t>
-      </w:r>
-      <w:proofErr w:type="gramEnd"/>
-      <w:r>
-        <w:rPr>
-          <w:rFonts w:ascii="Times New Roman" w:hAnsi="Times New Roman" w:cs="Times New Roman"/>
-          <w:bCs/>
-          <w:sz w:val="24"/>
-          <w:szCs w:val="24"/>
-        </w:rPr>
-        <w:t xml:space="preserve"> </w:t>
+      <w:r>
+        <w:rPr>
+          <w:rFonts w:ascii="Times New Roman" w:hAnsi="Times New Roman" w:cs="Times New Roman"/>
+          <w:bCs/>
+          <w:sz w:val="24"/>
+          <w:szCs w:val="24"/>
+        </w:rPr>
+        <w:t xml:space="preserve">Input : </w:t>
       </w:r>
       <w:proofErr w:type="spellStart"/>
       <w:r>
@@ -4842,29 +4844,7 @@
           <w:sz w:val="24"/>
           <w:szCs w:val="24"/>
         </w:rPr>
-        <w:t xml:space="preserve"> array, WAP to print the next greater element (NGE) for every element. The next greater element for an element x is the first greater element on the right side of x in array. Elements for which no greater element exist, consider next greater element as -1. </w:t>
-      </w:r>
-      <w:proofErr w:type="gramStart"/>
-      <w:r>
-        <w:rPr>
-          <w:rFonts w:ascii="Times New Roman" w:hAnsi="Times New Roman" w:cs="Times New Roman"/>
-          <w:bCs/>
-          <w:color w:val="FF0000"/>
-          <w:sz w:val="24"/>
-          <w:szCs w:val="24"/>
-        </w:rPr>
-        <w:t>E.g.</w:t>
-      </w:r>
-      <w:proofErr w:type="gramEnd"/>
-      <w:r>
-        <w:rPr>
-          <w:rFonts w:ascii="Times New Roman" w:hAnsi="Times New Roman" w:cs="Times New Roman"/>
-          <w:bCs/>
-          <w:color w:val="FF0000"/>
-          <w:sz w:val="24"/>
-          <w:szCs w:val="24"/>
-        </w:rPr>
-        <w:t xml:space="preserve"> For the input array [2, 5, 3, 9, 7], the next greater elements for each elements are as follows.</w:t>
+        <w:t xml:space="preserve"> array, WAP to print the next greater element (NGE) for every element. The next greater element for an element x is the first greater element on the right side of x in array. Elements for which no greater element exist, consider next greater element as -1. E.g. For the input array [2, 5, 3, 9, 7], the next greater elements for each elements are as follows.</w:t>
       </w:r>
     </w:p>
     <w:tbl>
@@ -5349,6 +5329,7 @@
           <w:sz w:val="24"/>
           <w:szCs w:val="24"/>
         </w:rPr>
+        <w:lastRenderedPageBreak/>
         <w:t>a) Find the number of nonzero elements in A</w:t>
       </w:r>
     </w:p>
@@ -5481,6 +5462,73 @@
     </w:p>
     <w:p>
       <w:pPr>
+        <w:spacing w:before="200"/>
+        <w:jc w:val="both"/>
+        <w:rPr>
+          <w:rFonts w:ascii="Times New Roman" w:hAnsi="Times New Roman" w:cs="Times New Roman"/>
+          <w:b/>
+          <w:bCs/>
+          <w:sz w:val="24"/>
+          <w:szCs w:val="24"/>
+        </w:rPr>
+      </w:pPr>
+      <w:r>
+        <w:rPr>
+          <w:rFonts w:ascii="Times New Roman" w:hAnsi="Times New Roman" w:cs="Times New Roman"/>
+          <w:b/>
+          <w:bCs/>
+          <w:noProof/>
+          <w:sz w:val="24"/>
+          <w:szCs w:val="24"/>
+        </w:rPr>
+        <w:drawing>
+          <wp:inline distT="0" distB="0" distL="0" distR="0" wp14:anchorId="30A7A028" wp14:editId="29B7EBDC">
+            <wp:extent cx="914400" cy="914400"/>
+            <wp:effectExtent l="0" t="0" r="0" b="0"/>
+            <wp:docPr id="2" name="Graphic 2" descr="Checkmark"/>
+            <wp:cNvGraphicFramePr>
+              <a:graphicFrameLocks xmlns:a="http://schemas.openxmlformats.org/drawingml/2006/main" noChangeAspect="1"/>
+            </wp:cNvGraphicFramePr>
+            <a:graphic xmlns:a="http://schemas.openxmlformats.org/drawingml/2006/main">
+              <a:graphicData uri="http://schemas.openxmlformats.org/drawingml/2006/picture">
+                <pic:pic xmlns:pic="http://schemas.openxmlformats.org/drawingml/2006/picture">
+                  <pic:nvPicPr>
+                    <pic:cNvPr id="1" name="Graphic 1" descr="Checkmark"/>
+                    <pic:cNvPicPr/>
+                  </pic:nvPicPr>
+                  <pic:blipFill>
+                    <a:blip r:embed="rId7">
+                      <a:extLst>
+                        <a:ext uri="{28A0092B-C50C-407E-A947-70E740481C1C}">
+                          <a14:useLocalDpi xmlns:a14="http://schemas.microsoft.com/office/drawing/2010/main" val="0"/>
+                        </a:ext>
+                        <a:ext uri="{96DAC541-7B7A-43D3-8B79-37D633B846F1}">
+                          <asvg:svgBlip xmlns:asvg="http://schemas.microsoft.com/office/drawing/2016/SVG/main" r:embed="rId8"/>
+                        </a:ext>
+                      </a:extLst>
+                    </a:blip>
+                    <a:stretch>
+                      <a:fillRect/>
+                    </a:stretch>
+                  </pic:blipFill>
+                  <pic:spPr>
+                    <a:xfrm>
+                      <a:off x="0" y="0"/>
+                      <a:ext cx="914400" cy="914400"/>
+                    </a:xfrm>
+                    <a:prstGeom prst="rect">
+                      <a:avLst/>
+                    </a:prstGeom>
+                  </pic:spPr>
+                </pic:pic>
+              </a:graphicData>
+            </a:graphic>
+          </wp:inline>
+        </w:drawing>
+      </w:r>
+    </w:p>
+    <w:p>
+      <w:pPr>
         <w:pStyle w:val="ListParagraph"/>
         <w:numPr>
           <w:ilvl w:val="0"/>
@@ -5573,7 +5621,6 @@
         <w:t xml:space="preserve">Input: </w:t>
       </w:r>
       <w:proofErr w:type="spellStart"/>
-      <w:proofErr w:type="gramStart"/>
       <w:r>
         <w:rPr>
           <w:rFonts w:ascii="Times New Roman" w:hAnsi="Times New Roman" w:cs="Times New Roman"/>
@@ -5593,18 +5640,7 @@
           <w:sz w:val="24"/>
           <w:szCs w:val="24"/>
         </w:rPr>
-        <w:t>[</w:t>
-      </w:r>
-      <w:proofErr w:type="gramEnd"/>
-      <w:r>
-        <w:rPr>
-          <w:rFonts w:ascii="Times New Roman" w:hAnsi="Times New Roman" w:cs="Times New Roman"/>
-          <w:bCs/>
-          <w:color w:val="FF0000"/>
-          <w:sz w:val="24"/>
-          <w:szCs w:val="24"/>
-        </w:rPr>
-        <w:t>] = {3, 5, 4, 2, 6, 5, 6, 6, 5, 4, 8, 3}, x = 3, y = 6</w:t>
+        <w:t>[] = {3, 5, 4, 2, 6, 5, 6, 6, 5, 4, 8, 3}, x = 3, y = 6</w:t>
       </w:r>
     </w:p>
     <w:p>
@@ -6497,27 +6533,7 @@
           <w:sz w:val="24"/>
           <w:szCs w:val="24"/>
         </w:rPr>
-        <w:t xml:space="preserve">s data such as employee name, gender, designation, department, basic pay. Calculate the gross pay of each </w:t>
-      </w:r>
-      <w:proofErr w:type="gramStart"/>
-      <w:r>
-        <w:rPr>
-          <w:rFonts w:ascii="Times New Roman" w:hAnsi="Times New Roman" w:cs="Times New Roman"/>
-          <w:bCs/>
-          <w:sz w:val="24"/>
-          <w:szCs w:val="24"/>
-        </w:rPr>
-        <w:t>employees</w:t>
-      </w:r>
-      <w:proofErr w:type="gramEnd"/>
-      <w:r>
-        <w:rPr>
-          <w:rFonts w:ascii="Times New Roman" w:hAnsi="Times New Roman" w:cs="Times New Roman"/>
-          <w:bCs/>
-          <w:sz w:val="24"/>
-          <w:szCs w:val="24"/>
-        </w:rPr>
-        <w:t xml:space="preserve"> as follows:</w:t>
+        <w:t>s data such as employee name, gender, designation, department, basic pay. Calculate the gross pay of each employees as follows:</w:t>
       </w:r>
     </w:p>
     <w:p>
@@ -7319,47 +7335,7 @@
           <w:sz w:val="24"/>
           <w:szCs w:val="24"/>
         </w:rPr>
-        <w:t xml:space="preserve">Given a linked list, write a function to reverse every k </w:t>
-      </w:r>
-      <w:proofErr w:type="gramStart"/>
-      <w:r>
-        <w:rPr>
-          <w:rFonts w:ascii="Times New Roman" w:hAnsi="Times New Roman" w:cs="Times New Roman"/>
-          <w:bCs/>
-          <w:sz w:val="24"/>
-          <w:szCs w:val="24"/>
-        </w:rPr>
-        <w:t>nodes</w:t>
-      </w:r>
-      <w:proofErr w:type="gramEnd"/>
-      <w:r>
-        <w:rPr>
-          <w:rFonts w:ascii="Times New Roman" w:hAnsi="Times New Roman" w:cs="Times New Roman"/>
-          <w:bCs/>
-          <w:sz w:val="24"/>
-          <w:szCs w:val="24"/>
-        </w:rPr>
-        <w:t>. (</w:t>
-      </w:r>
-      <w:proofErr w:type="gramStart"/>
-      <w:r>
-        <w:rPr>
-          <w:rFonts w:ascii="Times New Roman" w:hAnsi="Times New Roman" w:cs="Times New Roman"/>
-          <w:bCs/>
-          <w:sz w:val="24"/>
-          <w:szCs w:val="24"/>
-        </w:rPr>
-        <w:t>where</w:t>
-      </w:r>
-      <w:proofErr w:type="gramEnd"/>
-      <w:r>
-        <w:rPr>
-          <w:rFonts w:ascii="Times New Roman" w:hAnsi="Times New Roman" w:cs="Times New Roman"/>
-          <w:bCs/>
-          <w:sz w:val="24"/>
-          <w:szCs w:val="24"/>
-        </w:rPr>
-        <w:t xml:space="preserve"> k is an input to the function). If a linked list is given as 12-&gt;23-&gt;45-&gt;89-&gt;15-&gt;67-&gt;28-&gt;98-&gt;NULL and k = 3 then output will be 45-&gt;23-&gt;12-&gt;67-&gt;15-&gt;89-&gt;98-&gt;28-&gt;NULL.</w:t>
+        <w:t>Given a linked list, write a function to reverse every k nodes. (where k is an input to the function). If a linked list is given as 12-&gt;23-&gt;45-&gt;89-&gt;15-&gt;67-&gt;28-&gt;98-&gt;NULL and k = 3 then output will be 45-&gt;23-&gt;12-&gt;67-&gt;15-&gt;89-&gt;98-&gt;28-&gt;NULL.</w:t>
       </w:r>
     </w:p>
     <w:p>
@@ -7756,27 +7732,7 @@
           <w:sz w:val="24"/>
           <w:szCs w:val="24"/>
         </w:rPr>
-        <w:t>WAP to create a linked list that represents a polynomial expression with single variable (</w:t>
-      </w:r>
-      <w:proofErr w:type="gramStart"/>
-      <w:r>
-        <w:rPr>
-          <w:rFonts w:ascii="Times New Roman" w:hAnsi="Times New Roman" w:cs="Times New Roman"/>
-          <w:bCs/>
-          <w:sz w:val="24"/>
-          <w:szCs w:val="24"/>
-        </w:rPr>
-        <w:t>i.e.</w:t>
-      </w:r>
-      <w:proofErr w:type="gramEnd"/>
-      <w:r>
-        <w:rPr>
-          <w:rFonts w:ascii="Times New Roman" w:hAnsi="Times New Roman" w:cs="Times New Roman"/>
-          <w:bCs/>
-          <w:sz w:val="24"/>
-          <w:szCs w:val="24"/>
-        </w:rPr>
-        <w:t xml:space="preserve"> 5x</w:t>
+        <w:t>WAP to create a linked list that represents a polynomial expression with single variable (i.e. 5x</w:t>
       </w:r>
       <w:r>
         <w:rPr>
@@ -9795,47 +9751,7 @@
           <w:sz w:val="24"/>
           <w:szCs w:val="24"/>
         </w:rPr>
-        <w:t xml:space="preserve">Two brackets are considered to be a matched pair if the an opening bracket (i.e., (, [, or </w:t>
-      </w:r>
-      <w:proofErr w:type="gramStart"/>
-      <w:r>
-        <w:rPr>
-          <w:rFonts w:ascii="Times New Roman" w:hAnsi="Times New Roman" w:cs="Times New Roman"/>
-          <w:bCs/>
-          <w:sz w:val="24"/>
-          <w:szCs w:val="24"/>
-        </w:rPr>
-        <w:t>{ )</w:t>
-      </w:r>
-      <w:proofErr w:type="gramEnd"/>
-      <w:r>
-        <w:rPr>
-          <w:rFonts w:ascii="Times New Roman" w:hAnsi="Times New Roman" w:cs="Times New Roman"/>
-          <w:bCs/>
-          <w:sz w:val="24"/>
-          <w:szCs w:val="24"/>
-        </w:rPr>
-        <w:t xml:space="preserve"> occurs to the left of a closing bracket (i.e., ), ], or }) of the exact same type. There are three types of matched pairs of brackets: [], {}, and (). A matching pair of brackets is not balanced if the set of brackets it encloses are not matched. WAP to determine whether the input sequence of brackets is balanced or not. If a string is balanced, it </w:t>
-      </w:r>
-      <w:proofErr w:type="gramStart"/>
-      <w:r>
-        <w:rPr>
-          <w:rFonts w:ascii="Times New Roman" w:hAnsi="Times New Roman" w:cs="Times New Roman"/>
-          <w:bCs/>
-          <w:sz w:val="24"/>
-          <w:szCs w:val="24"/>
-        </w:rPr>
-        <w:t>print</w:t>
-      </w:r>
-      <w:proofErr w:type="gramEnd"/>
-      <w:r>
-        <w:rPr>
-          <w:rFonts w:ascii="Times New Roman" w:hAnsi="Times New Roman" w:cs="Times New Roman"/>
-          <w:bCs/>
-          <w:sz w:val="24"/>
-          <w:szCs w:val="24"/>
-        </w:rPr>
-        <w:t xml:space="preserve"> YES on a new line; otherwise, print NO on a new line. </w:t>
+        <w:t xml:space="preserve">Two brackets are considered to be a matched pair if the an opening bracket (i.e., (, [, or { ) occurs to the left of a closing bracket (i.e., ), ], or }) of the exact same type. There are three types of matched pairs of brackets: [], {}, and (). A matching pair of brackets is not balanced if the set of brackets it encloses are not matched. WAP to determine whether the input sequence of brackets is balanced or not. If a string is balanced, it print YES on a new line; otherwise, print NO on a new line. </w:t>
       </w:r>
     </w:p>
     <w:p>
@@ -10221,17 +10137,7 @@
           <w:sz w:val="24"/>
           <w:szCs w:val="24"/>
         </w:rPr>
-        <w:t xml:space="preserve"> - return the (size/2+</w:t>
-      </w:r>
-      <w:proofErr w:type="gramStart"/>
-      <w:r>
-        <w:rPr>
-          <w:rFonts w:ascii="Times New Roman" w:hAnsi="Times New Roman" w:cs="Times New Roman"/>
-          <w:bCs/>
-          <w:sz w:val="24"/>
-          <w:szCs w:val="24"/>
-        </w:rPr>
-        <w:t>1)</w:t>
+        <w:t xml:space="preserve"> - return the (size/2+1)</w:t>
       </w:r>
       <w:proofErr w:type="spellStart"/>
       <w:r>
@@ -10245,7 +10151,6 @@
         <w:t>th</w:t>
       </w:r>
       <w:proofErr w:type="spellEnd"/>
-      <w:proofErr w:type="gramEnd"/>
       <w:r>
         <w:rPr>
           <w:rFonts w:ascii="Times New Roman" w:hAnsi="Times New Roman" w:cs="Times New Roman"/>
@@ -12414,19 +12319,8 @@
           <w:sz w:val="24"/>
           <w:szCs w:val="24"/>
         </w:rPr>
-        <w:t xml:space="preserve">WAP to sort an array of n dates in an ascending order using Bubble sort. Date structure is {day, month, </w:t>
-      </w:r>
-      <w:proofErr w:type="gramStart"/>
-      <w:r>
-        <w:rPr>
-          <w:rFonts w:ascii="Times New Roman" w:hAnsi="Times New Roman" w:cs="Times New Roman"/>
-          <w:bCs/>
-          <w:sz w:val="24"/>
-          <w:szCs w:val="24"/>
-        </w:rPr>
-        <w:t>year }</w:t>
-      </w:r>
-      <w:proofErr w:type="gramEnd"/>
+        <w:t>WAP to sort an array of n dates in an ascending order using Bubble sort. Date structure is {day, month, year }</w:t>
+      </w:r>
     </w:p>
     <w:p>
       <w:pPr>
@@ -12863,27 +12757,7 @@
           <w:sz w:val="24"/>
           <w:szCs w:val="24"/>
         </w:rPr>
-        <w:t xml:space="preserve"> = {2, 1, 6}, Y = {1, 5}, Output: 3, There are total 3 pairs where </w:t>
-      </w:r>
-      <w:proofErr w:type="gramStart"/>
-      <w:r>
-        <w:rPr>
-          <w:rFonts w:ascii="Times New Roman" w:hAnsi="Times New Roman" w:cs="Times New Roman"/>
-          <w:bCs/>
-          <w:sz w:val="24"/>
-          <w:szCs w:val="24"/>
-        </w:rPr>
-        <w:t>pow(</w:t>
-      </w:r>
-      <w:proofErr w:type="gramEnd"/>
-      <w:r>
-        <w:rPr>
-          <w:rFonts w:ascii="Times New Roman" w:hAnsi="Times New Roman" w:cs="Times New Roman"/>
-          <w:bCs/>
-          <w:sz w:val="24"/>
-          <w:szCs w:val="24"/>
-        </w:rPr>
-        <w:t>x, y) is greater than pow(y, x) and pairs are (2, 1), (2, 5) and (6, 1)</w:t>
+        <w:t xml:space="preserve"> = {2, 1, 6}, Y = {1, 5}, Output: 3, There are total 3 pairs where pow(x, y) is greater than pow(y, x) and pairs are (2, 1), (2, 5) and (6, 1)</w:t>
       </w:r>
     </w:p>
     <w:p>
@@ -12919,27 +12793,7 @@
           <w:sz w:val="24"/>
           <w:szCs w:val="24"/>
         </w:rPr>
-        <w:t xml:space="preserve"> = {11, 15, 9}; Output: 2, There are total 2 pairs where </w:t>
-      </w:r>
-      <w:proofErr w:type="gramStart"/>
-      <w:r>
-        <w:rPr>
-          <w:rFonts w:ascii="Times New Roman" w:hAnsi="Times New Roman" w:cs="Times New Roman"/>
-          <w:bCs/>
-          <w:sz w:val="24"/>
-          <w:szCs w:val="24"/>
-        </w:rPr>
-        <w:t>pow(</w:t>
-      </w:r>
-      <w:proofErr w:type="gramEnd"/>
-      <w:r>
-        <w:rPr>
-          <w:rFonts w:ascii="Times New Roman" w:hAnsi="Times New Roman" w:cs="Times New Roman"/>
-          <w:bCs/>
-          <w:sz w:val="24"/>
-          <w:szCs w:val="24"/>
-        </w:rPr>
-        <w:t>x, y) is greater than pow(y, x) and pairs are (10, 11) and (10, 15)</w:t>
+        <w:t xml:space="preserve"> = {11, 15, 9}; Output: 2, There are total 2 pairs where pow(x, y) is greater than pow(y, x) and pairs are (10, 11) and (10, 15)</w:t>
       </w:r>
     </w:p>
     <w:p>
@@ -13374,27 +13228,7 @@
           <w:sz w:val="24"/>
           <w:szCs w:val="24"/>
         </w:rPr>
-        <w:t xml:space="preserve">4. </w:t>
-      </w:r>
-      <w:proofErr w:type="gramStart"/>
-      <w:r>
-        <w:rPr>
-          <w:rFonts w:ascii="Times New Roman" w:hAnsi="Times New Roman" w:cs="Times New Roman"/>
-          <w:bCs/>
-          <w:sz w:val="24"/>
-          <w:szCs w:val="24"/>
-        </w:rPr>
-        <w:t>Post-Order</w:t>
-      </w:r>
-      <w:proofErr w:type="gramEnd"/>
-      <w:r>
-        <w:rPr>
-          <w:rFonts w:ascii="Times New Roman" w:hAnsi="Times New Roman" w:cs="Times New Roman"/>
-          <w:bCs/>
-          <w:sz w:val="24"/>
-          <w:szCs w:val="24"/>
-        </w:rPr>
-        <w:t xml:space="preserve"> traversal</w:t>
+        <w:t>4. Post-Order traversal</w:t>
       </w:r>
     </w:p>
     <w:p>
@@ -14529,8 +14363,8 @@
       </w:pPr>
     </w:p>
     <w:sectPr>
-      <w:headerReference w:type="default" r:id="rId7"/>
-      <w:footerReference w:type="default" r:id="rId8"/>
+      <w:headerReference w:type="default" r:id="rId9"/>
+      <w:footerReference w:type="default" r:id="rId10"/>
       <w:pgSz w:w="12240" w:h="15840"/>
       <w:pgMar w:top="1440" w:right="1440" w:bottom="1440" w:left="1440" w:header="720" w:footer="720" w:gutter="0"/>
       <w:cols w:space="720"/>

</xml_diff>

<commit_message>
completed the H.A. of lab02 and L.A of week2
</commit_message>
<xml_diff>
--- a/Data Structure Lab Manual 2021.docx
+++ b/Data Structure Lab Manual 2021.docx
@@ -71,7 +71,6 @@
           <w:szCs w:val="72"/>
         </w:rPr>
       </w:pPr>
-      <w:proofErr w:type="spellStart"/>
       <w:r>
         <w:rPr>
           <w:rFonts w:ascii="Times New Roman" w:hAnsi="Times New Roman" w:cs="Times New Roman"/>
@@ -82,7 +81,6 @@
         </w:rPr>
         <w:t>B.Tech</w:t>
       </w:r>
-      <w:proofErr w:type="spellEnd"/>
       <w:r>
         <w:rPr>
           <w:rFonts w:ascii="Times New Roman" w:hAnsi="Times New Roman" w:cs="Times New Roman"/>
@@ -692,47 +690,7 @@
           <w:sz w:val="24"/>
           <w:szCs w:val="24"/>
         </w:rPr>
-        <w:t xml:space="preserve">Prof. </w:t>
-      </w:r>
-      <w:proofErr w:type="spellStart"/>
-      <w:r>
-        <w:rPr>
-          <w:rFonts w:ascii="Times New Roman" w:hAnsi="Times New Roman" w:cs="Times New Roman"/>
-          <w:bCs/>
-          <w:sz w:val="24"/>
-          <w:szCs w:val="24"/>
-        </w:rPr>
-        <w:t>Ronali</w:t>
-      </w:r>
-      <w:proofErr w:type="spellEnd"/>
-      <w:r>
-        <w:rPr>
-          <w:rFonts w:ascii="Times New Roman" w:hAnsi="Times New Roman" w:cs="Times New Roman"/>
-          <w:bCs/>
-          <w:sz w:val="24"/>
-          <w:szCs w:val="24"/>
-        </w:rPr>
-        <w:t xml:space="preserve"> </w:t>
-      </w:r>
-      <w:proofErr w:type="spellStart"/>
-      <w:r>
-        <w:rPr>
-          <w:rFonts w:ascii="Times New Roman" w:hAnsi="Times New Roman" w:cs="Times New Roman"/>
-          <w:bCs/>
-          <w:sz w:val="24"/>
-          <w:szCs w:val="24"/>
-        </w:rPr>
-        <w:t>Padhy</w:t>
-      </w:r>
-      <w:proofErr w:type="spellEnd"/>
-      <w:r>
-        <w:rPr>
-          <w:rFonts w:ascii="Times New Roman" w:hAnsi="Times New Roman" w:cs="Times New Roman"/>
-          <w:bCs/>
-          <w:sz w:val="24"/>
-          <w:szCs w:val="24"/>
-        </w:rPr>
-        <w:t xml:space="preserve"> </w:t>
+        <w:t xml:space="preserve">Prof. Ronali Padhy </w:t>
       </w:r>
     </w:p>
     <w:p>
@@ -780,27 +738,7 @@
           <w:sz w:val="24"/>
           <w:szCs w:val="24"/>
         </w:rPr>
-        <w:t xml:space="preserve">Prof. Lipika </w:t>
-      </w:r>
-      <w:proofErr w:type="spellStart"/>
-      <w:r>
-        <w:rPr>
-          <w:rFonts w:ascii="Times New Roman" w:hAnsi="Times New Roman" w:cs="Times New Roman"/>
-          <w:bCs/>
-          <w:sz w:val="24"/>
-          <w:szCs w:val="24"/>
-        </w:rPr>
-        <w:t>Dewangan</w:t>
-      </w:r>
-      <w:proofErr w:type="spellEnd"/>
-      <w:r>
-        <w:rPr>
-          <w:rFonts w:ascii="Times New Roman" w:hAnsi="Times New Roman" w:cs="Times New Roman"/>
-          <w:bCs/>
-          <w:sz w:val="24"/>
-          <w:szCs w:val="24"/>
-        </w:rPr>
-        <w:t xml:space="preserve"> </w:t>
+        <w:t xml:space="preserve">Prof. Lipika Dewangan </w:t>
       </w:r>
     </w:p>
     <w:p>
@@ -824,27 +762,7 @@
           <w:sz w:val="24"/>
           <w:szCs w:val="24"/>
         </w:rPr>
-        <w:t xml:space="preserve">Prof. Santosh Kumar </w:t>
-      </w:r>
-      <w:proofErr w:type="spellStart"/>
-      <w:r>
-        <w:rPr>
-          <w:rFonts w:ascii="Times New Roman" w:hAnsi="Times New Roman" w:cs="Times New Roman"/>
-          <w:bCs/>
-          <w:sz w:val="24"/>
-          <w:szCs w:val="24"/>
-        </w:rPr>
-        <w:t>Baliarsingh</w:t>
-      </w:r>
-      <w:proofErr w:type="spellEnd"/>
-      <w:r>
-        <w:rPr>
-          <w:rFonts w:ascii="Times New Roman" w:hAnsi="Times New Roman" w:cs="Times New Roman"/>
-          <w:bCs/>
-          <w:sz w:val="24"/>
-          <w:szCs w:val="24"/>
-        </w:rPr>
-        <w:t xml:space="preserve"> </w:t>
+        <w:t xml:space="preserve">Prof. Santosh Kumar Baliarsingh </w:t>
       </w:r>
     </w:p>
     <w:p>
@@ -4768,27 +4686,7 @@
           <w:sz w:val="24"/>
           <w:szCs w:val="24"/>
         </w:rPr>
-        <w:t xml:space="preserve">Input : </w:t>
-      </w:r>
-      <w:proofErr w:type="spellStart"/>
-      <w:r>
-        <w:rPr>
-          <w:rFonts w:ascii="Times New Roman" w:hAnsi="Times New Roman" w:cs="Times New Roman"/>
-          <w:bCs/>
-          <w:sz w:val="24"/>
-          <w:szCs w:val="24"/>
-        </w:rPr>
-        <w:t>arr</w:t>
-      </w:r>
-      <w:proofErr w:type="spellEnd"/>
-      <w:r>
-        <w:rPr>
-          <w:rFonts w:ascii="Times New Roman" w:hAnsi="Times New Roman" w:cs="Times New Roman"/>
-          <w:bCs/>
-          <w:sz w:val="24"/>
-          <w:szCs w:val="24"/>
-        </w:rPr>
-        <w:t xml:space="preserve"> = [1, 2, 2, 7, 5, 4</w:t>
+        <w:t>Input : arr = [1, 2, 2, 7, 5, 4</w:t>
       </w:r>
       <w:r>
         <w:rPr>
@@ -5263,29 +5161,7 @@
           <w:sz w:val="24"/>
           <w:szCs w:val="24"/>
         </w:rPr>
-        <w:t xml:space="preserve">Let A be </w:t>
-      </w:r>
-      <w:proofErr w:type="spellStart"/>
-      <w:r>
-        <w:rPr>
-          <w:rFonts w:ascii="Times New Roman" w:hAnsi="Times New Roman" w:cs="Times New Roman"/>
-          <w:bCs/>
-          <w:color w:val="FF0000"/>
-          <w:sz w:val="24"/>
-          <w:szCs w:val="24"/>
-        </w:rPr>
-        <w:t>nXn</w:t>
-      </w:r>
-      <w:proofErr w:type="spellEnd"/>
-      <w:r>
-        <w:rPr>
-          <w:rFonts w:ascii="Times New Roman" w:hAnsi="Times New Roman" w:cs="Times New Roman"/>
-          <w:bCs/>
-          <w:color w:val="FF0000"/>
-          <w:sz w:val="24"/>
-          <w:szCs w:val="24"/>
-        </w:rPr>
-        <w:t xml:space="preserve"> square </w:t>
+        <w:t xml:space="preserve">Let A be nXn square </w:t>
       </w:r>
       <w:r>
         <w:rPr>
@@ -5572,29 +5448,7 @@
           <w:sz w:val="24"/>
           <w:szCs w:val="24"/>
         </w:rPr>
-        <w:t xml:space="preserve">array </w:t>
-      </w:r>
-      <w:proofErr w:type="spellStart"/>
-      <w:r>
-        <w:rPr>
-          <w:rFonts w:ascii="Times New Roman" w:hAnsi="Times New Roman" w:cs="Times New Roman"/>
-          <w:bCs/>
-          <w:color w:val="FF0000"/>
-          <w:sz w:val="24"/>
-          <w:szCs w:val="24"/>
-        </w:rPr>
-        <w:t>arr</w:t>
-      </w:r>
-      <w:proofErr w:type="spellEnd"/>
-      <w:r>
-        <w:rPr>
-          <w:rFonts w:ascii="Times New Roman" w:hAnsi="Times New Roman" w:cs="Times New Roman"/>
-          <w:bCs/>
-          <w:color w:val="FF0000"/>
-          <w:sz w:val="24"/>
-          <w:szCs w:val="24"/>
-        </w:rPr>
-        <w:t xml:space="preserve"> and two numbers x and y, find the minimum distance between x and y in arr. The array might also contain duplicates. You may assume that both x and y are different and present in arr.</w:t>
+        <w:t>array arr and two numbers x and y, find the minimum distance between x and y in arr. The array might also contain duplicates. You may assume that both x and y are different and present in arr.</w:t>
       </w:r>
     </w:p>
     <w:p>
@@ -5618,29 +5472,7 @@
           <w:sz w:val="24"/>
           <w:szCs w:val="24"/>
         </w:rPr>
-        <w:t xml:space="preserve">Input: </w:t>
-      </w:r>
-      <w:proofErr w:type="spellStart"/>
-      <w:r>
-        <w:rPr>
-          <w:rFonts w:ascii="Times New Roman" w:hAnsi="Times New Roman" w:cs="Times New Roman"/>
-          <w:bCs/>
-          <w:color w:val="FF0000"/>
-          <w:sz w:val="24"/>
-          <w:szCs w:val="24"/>
-        </w:rPr>
-        <w:t>arr</w:t>
-      </w:r>
-      <w:proofErr w:type="spellEnd"/>
-      <w:r>
-        <w:rPr>
-          <w:rFonts w:ascii="Times New Roman" w:hAnsi="Times New Roman" w:cs="Times New Roman"/>
-          <w:bCs/>
-          <w:color w:val="FF0000"/>
-          <w:sz w:val="24"/>
-          <w:szCs w:val="24"/>
-        </w:rPr>
-        <w:t>[] = {3, 5, 4, 2, 6, 5, 6, 6, 5, 4, 8, 3}, x = 3, y = 6</w:t>
+        <w:t>Input: arr[] = {3, 5, 4, 2, 6, 5, 6, 6, 5, 4, 8, 3}, x = 3, y = 6</w:t>
       </w:r>
     </w:p>
     <w:p>
@@ -6447,6 +6279,7 @@
           <w:rFonts w:ascii="Times New Roman" w:hAnsi="Times New Roman" w:cs="Times New Roman"/>
           <w:b/>
           <w:bCs/>
+          <w:noProof/>
           <w:sz w:val="24"/>
           <w:szCs w:val="24"/>
         </w:rPr>
@@ -6471,6 +6304,83 @@
         </w:rPr>
         <w:t>:</w:t>
       </w:r>
+      <w:r>
+        <w:rPr>
+          <w:rFonts w:ascii="Times New Roman" w:hAnsi="Times New Roman" w:cs="Times New Roman"/>
+          <w:b/>
+          <w:bCs/>
+          <w:noProof/>
+          <w:sz w:val="24"/>
+          <w:szCs w:val="24"/>
+        </w:rPr>
+        <w:t xml:space="preserve"> </w:t>
+      </w:r>
+    </w:p>
+    <w:p>
+      <w:pPr>
+        <w:jc w:val="both"/>
+        <w:rPr>
+          <w:rFonts w:ascii="Times New Roman" w:hAnsi="Times New Roman" w:cs="Times New Roman"/>
+          <w:b/>
+          <w:bCs/>
+          <w:sz w:val="24"/>
+          <w:szCs w:val="24"/>
+        </w:rPr>
+      </w:pPr>
+      <w:r>
+        <w:rPr>
+          <w:rFonts w:ascii="Times New Roman" w:hAnsi="Times New Roman" w:cs="Times New Roman"/>
+          <w:b/>
+          <w:bCs/>
+          <w:noProof/>
+          <w:sz w:val="24"/>
+          <w:szCs w:val="24"/>
+        </w:rPr>
+        <w:drawing>
+          <wp:inline distT="0" distB="0" distL="0" distR="0" wp14:anchorId="3C92A4C2" wp14:editId="60C77FB7">
+            <wp:extent cx="914400" cy="914400"/>
+            <wp:effectExtent l="0" t="0" r="0" b="0"/>
+            <wp:docPr id="3" name="Graphic 3" descr="Checkmark"/>
+            <wp:cNvGraphicFramePr>
+              <a:graphicFrameLocks xmlns:a="http://schemas.openxmlformats.org/drawingml/2006/main" noChangeAspect="1"/>
+            </wp:cNvGraphicFramePr>
+            <a:graphic xmlns:a="http://schemas.openxmlformats.org/drawingml/2006/main">
+              <a:graphicData uri="http://schemas.openxmlformats.org/drawingml/2006/picture">
+                <pic:pic xmlns:pic="http://schemas.openxmlformats.org/drawingml/2006/picture">
+                  <pic:nvPicPr>
+                    <pic:cNvPr id="1" name="Graphic 1" descr="Checkmark"/>
+                    <pic:cNvPicPr/>
+                  </pic:nvPicPr>
+                  <pic:blipFill>
+                    <a:blip r:embed="rId7">
+                      <a:extLst>
+                        <a:ext uri="{28A0092B-C50C-407E-A947-70E740481C1C}">
+                          <a14:useLocalDpi xmlns:a14="http://schemas.microsoft.com/office/drawing/2010/main" val="0"/>
+                        </a:ext>
+                        <a:ext uri="{96DAC541-7B7A-43D3-8B79-37D633B846F1}">
+                          <asvg:svgBlip xmlns:asvg="http://schemas.microsoft.com/office/drawing/2016/SVG/main" r:embed="rId8"/>
+                        </a:ext>
+                      </a:extLst>
+                    </a:blip>
+                    <a:stretch>
+                      <a:fillRect/>
+                    </a:stretch>
+                  </pic:blipFill>
+                  <pic:spPr>
+                    <a:xfrm>
+                      <a:off x="0" y="0"/>
+                      <a:ext cx="914400" cy="914400"/>
+                    </a:xfrm>
+                    <a:prstGeom prst="rect">
+                      <a:avLst/>
+                    </a:prstGeom>
+                  </pic:spPr>
+                </pic:pic>
+              </a:graphicData>
+            </a:graphic>
+          </wp:inline>
+        </w:drawing>
+      </w:r>
     </w:p>
     <w:p>
       <w:pPr>
@@ -6484,56 +6394,20 @@
         <w:rPr>
           <w:rFonts w:ascii="Times New Roman" w:hAnsi="Times New Roman" w:cs="Times New Roman"/>
           <w:bCs/>
-          <w:sz w:val="24"/>
-          <w:szCs w:val="24"/>
-        </w:rPr>
-      </w:pPr>
-      <w:r>
-        <w:rPr>
-          <w:rFonts w:ascii="Times New Roman" w:hAnsi="Times New Roman" w:cs="Times New Roman"/>
-          <w:bCs/>
-          <w:sz w:val="24"/>
-          <w:szCs w:val="24"/>
-        </w:rPr>
-        <w:t xml:space="preserve">WAP to store </w:t>
-      </w:r>
-      <w:proofErr w:type="spellStart"/>
-      <w:r>
-        <w:rPr>
-          <w:rFonts w:ascii="Times New Roman" w:hAnsi="Times New Roman" w:cs="Times New Roman"/>
-          <w:bCs/>
-          <w:sz w:val="24"/>
-          <w:szCs w:val="24"/>
-        </w:rPr>
-        <w:t>n</w:t>
-      </w:r>
-      <w:proofErr w:type="spellEnd"/>
-      <w:r>
-        <w:rPr>
-          <w:rFonts w:ascii="Times New Roman" w:hAnsi="Times New Roman" w:cs="Times New Roman"/>
-          <w:bCs/>
-          <w:sz w:val="24"/>
-          <w:szCs w:val="24"/>
-        </w:rPr>
-        <w:t xml:space="preserve"> employee</w:t>
-      </w:r>
-      <w:r>
-        <w:rPr>
-          <w:rFonts w:ascii="Times New Roman" w:hAnsi="Times New Roman" w:cs="Times New Roman"/>
-          <w:bCs/>
-          <w:sz w:val="24"/>
-          <w:szCs w:val="24"/>
-        </w:rPr>
-        <w:t>’</w:t>
-      </w:r>
-      <w:r>
-        <w:rPr>
-          <w:rFonts w:ascii="Times New Roman" w:hAnsi="Times New Roman" w:cs="Times New Roman"/>
-          <w:bCs/>
-          <w:sz w:val="24"/>
-          <w:szCs w:val="24"/>
-        </w:rPr>
-        <w:t>s data such as employee name, gender, designation, department, basic pay. Calculate the gross pay of each employees as follows:</w:t>
+          <w:color w:val="FF0000"/>
+          <w:sz w:val="24"/>
+          <w:szCs w:val="24"/>
+        </w:rPr>
+      </w:pPr>
+      <w:r>
+        <w:rPr>
+          <w:rFonts w:ascii="Times New Roman" w:hAnsi="Times New Roman" w:cs="Times New Roman"/>
+          <w:bCs/>
+          <w:color w:val="FF0000"/>
+          <w:sz w:val="24"/>
+          <w:szCs w:val="24"/>
+        </w:rPr>
+        <w:t>WAP to store n employee’s data such as employee name, gender, designation, department, basic pay. Calculate the gross pay of each employees as follows:</w:t>
       </w:r>
     </w:p>
     <w:p>
@@ -6544,54 +6418,20 @@
         <w:rPr>
           <w:rFonts w:ascii="Times New Roman" w:hAnsi="Times New Roman" w:cs="Times New Roman"/>
           <w:bCs/>
-          <w:sz w:val="24"/>
-          <w:szCs w:val="24"/>
-        </w:rPr>
-      </w:pPr>
-      <w:r>
-        <w:rPr>
-          <w:rFonts w:ascii="Times New Roman" w:hAnsi="Times New Roman" w:cs="Times New Roman"/>
-          <w:bCs/>
-          <w:sz w:val="24"/>
-          <w:szCs w:val="24"/>
-        </w:rPr>
-        <w:t>Gross pay</w:t>
-      </w:r>
-      <w:r>
-        <w:rPr>
-          <w:rFonts w:ascii="Times New Roman" w:hAnsi="Times New Roman" w:cs="Times New Roman"/>
-          <w:bCs/>
-          <w:sz w:val="24"/>
-          <w:szCs w:val="24"/>
-        </w:rPr>
-        <w:t xml:space="preserve"> </w:t>
-      </w:r>
-      <w:r>
-        <w:rPr>
-          <w:rFonts w:ascii="Times New Roman" w:hAnsi="Times New Roman" w:cs="Times New Roman"/>
-          <w:bCs/>
-          <w:sz w:val="24"/>
-          <w:szCs w:val="24"/>
-        </w:rPr>
-        <w:t>=</w:t>
-      </w:r>
-      <w:r>
-        <w:rPr>
-          <w:rFonts w:ascii="Times New Roman" w:hAnsi="Times New Roman" w:cs="Times New Roman"/>
-          <w:bCs/>
-          <w:sz w:val="24"/>
-          <w:szCs w:val="24"/>
-        </w:rPr>
-        <w:t xml:space="preserve"> </w:t>
-      </w:r>
-      <w:r>
-        <w:rPr>
-          <w:rFonts w:ascii="Times New Roman" w:hAnsi="Times New Roman" w:cs="Times New Roman"/>
-          <w:bCs/>
-          <w:sz w:val="24"/>
-          <w:szCs w:val="24"/>
-        </w:rPr>
-        <w:t>basic pay + HR + DA</w:t>
+          <w:color w:val="FF0000"/>
+          <w:sz w:val="24"/>
+          <w:szCs w:val="24"/>
+        </w:rPr>
+      </w:pPr>
+      <w:r>
+        <w:rPr>
+          <w:rFonts w:ascii="Times New Roman" w:hAnsi="Times New Roman" w:cs="Times New Roman"/>
+          <w:bCs/>
+          <w:color w:val="FF0000"/>
+          <w:sz w:val="24"/>
+          <w:szCs w:val="24"/>
+        </w:rPr>
+        <w:t>Gross pay = basic pay + HR + DA</w:t>
       </w:r>
     </w:p>
     <w:p>
@@ -6602,61 +6442,47 @@
         <w:rPr>
           <w:rFonts w:ascii="Times New Roman" w:hAnsi="Times New Roman" w:cs="Times New Roman"/>
           <w:bCs/>
-          <w:sz w:val="24"/>
-          <w:szCs w:val="24"/>
-        </w:rPr>
-      </w:pPr>
-      <w:r>
-        <w:rPr>
-          <w:rFonts w:ascii="Times New Roman" w:hAnsi="Times New Roman" w:cs="Times New Roman"/>
-          <w:bCs/>
-          <w:sz w:val="24"/>
-          <w:szCs w:val="24"/>
-        </w:rPr>
-        <w:t>HR=25% of basic and</w:t>
-      </w:r>
-      <w:r>
-        <w:rPr>
-          <w:rFonts w:ascii="Times New Roman" w:hAnsi="Times New Roman" w:cs="Times New Roman"/>
-          <w:bCs/>
-          <w:sz w:val="24"/>
-          <w:szCs w:val="24"/>
-        </w:rPr>
-        <w:t xml:space="preserve"> DA=75% of basic.</w:t>
-      </w:r>
-    </w:p>
-    <w:p>
-      <w:pPr>
-        <w:pStyle w:val="ListParagraph"/>
-        <w:numPr>
-          <w:ilvl w:val="0"/>
-          <w:numId w:val="3"/>
-        </w:numPr>
-        <w:jc w:val="both"/>
-        <w:rPr>
-          <w:rFonts w:ascii="Times New Roman" w:hAnsi="Times New Roman" w:cs="Times New Roman"/>
-          <w:bCs/>
-          <w:sz w:val="24"/>
-          <w:szCs w:val="24"/>
-        </w:rPr>
-      </w:pPr>
-      <w:r>
-        <w:rPr>
-          <w:rFonts w:ascii="Times New Roman" w:hAnsi="Times New Roman" w:cs="Times New Roman"/>
-          <w:bCs/>
-          <w:sz w:val="24"/>
-          <w:szCs w:val="24"/>
-        </w:rPr>
-        <w:t xml:space="preserve">WAP </w:t>
-      </w:r>
-      <w:r>
-        <w:rPr>
-          <w:rFonts w:ascii="Times New Roman" w:hAnsi="Times New Roman" w:cs="Times New Roman"/>
-          <w:bCs/>
-          <w:sz w:val="24"/>
-          <w:szCs w:val="24"/>
-        </w:rPr>
-        <w:t>to add two distances (in km-meter) by passing structure to a function.</w:t>
+          <w:color w:val="FF0000"/>
+          <w:sz w:val="24"/>
+          <w:szCs w:val="24"/>
+        </w:rPr>
+      </w:pPr>
+      <w:r>
+        <w:rPr>
+          <w:rFonts w:ascii="Times New Roman" w:hAnsi="Times New Roman" w:cs="Times New Roman"/>
+          <w:bCs/>
+          <w:color w:val="FF0000"/>
+          <w:sz w:val="24"/>
+          <w:szCs w:val="24"/>
+        </w:rPr>
+        <w:t>HR=25% of basic and DA=75% of basic.</w:t>
+      </w:r>
+    </w:p>
+    <w:p>
+      <w:pPr>
+        <w:pStyle w:val="ListParagraph"/>
+        <w:numPr>
+          <w:ilvl w:val="0"/>
+          <w:numId w:val="3"/>
+        </w:numPr>
+        <w:jc w:val="both"/>
+        <w:rPr>
+          <w:rFonts w:ascii="Times New Roman" w:hAnsi="Times New Roman" w:cs="Times New Roman"/>
+          <w:bCs/>
+          <w:color w:val="FF0000"/>
+          <w:sz w:val="24"/>
+          <w:szCs w:val="24"/>
+        </w:rPr>
+      </w:pPr>
+      <w:r>
+        <w:rPr>
+          <w:rFonts w:ascii="Times New Roman" w:hAnsi="Times New Roman" w:cs="Times New Roman"/>
+          <w:bCs/>
+          <w:color w:val="FF0000"/>
+          <w:sz w:val="24"/>
+          <w:szCs w:val="24"/>
+        </w:rPr>
+        <w:t>WAP to add two distances (in km-meter) by passing structure to a function.</w:t>
       </w:r>
     </w:p>
     <w:p>
@@ -6671,14 +6497,16 @@
         <w:rPr>
           <w:rFonts w:ascii="Times New Roman" w:hAnsi="Times New Roman" w:cs="Times New Roman"/>
           <w:bCs/>
-          <w:sz w:val="24"/>
-          <w:szCs w:val="24"/>
-        </w:rPr>
-      </w:pPr>
-      <w:r>
-        <w:rPr>
-          <w:rFonts w:ascii="Times New Roman" w:hAnsi="Times New Roman" w:cs="Times New Roman"/>
-          <w:bCs/>
+          <w:color w:val="FF0000"/>
+          <w:sz w:val="24"/>
+          <w:szCs w:val="24"/>
+        </w:rPr>
+      </w:pPr>
+      <w:r>
+        <w:rPr>
+          <w:rFonts w:ascii="Times New Roman" w:hAnsi="Times New Roman" w:cs="Times New Roman"/>
+          <w:bCs/>
+          <w:color w:val="FF0000"/>
           <w:sz w:val="24"/>
           <w:szCs w:val="24"/>
         </w:rPr>
@@ -6693,14 +6521,16 @@
         <w:rPr>
           <w:rFonts w:ascii="Times New Roman" w:hAnsi="Times New Roman" w:cs="Times New Roman"/>
           <w:bCs/>
-          <w:sz w:val="24"/>
-          <w:szCs w:val="24"/>
-        </w:rPr>
-      </w:pPr>
-      <w:r>
-        <w:rPr>
-          <w:rFonts w:ascii="Times New Roman" w:hAnsi="Times New Roman" w:cs="Times New Roman"/>
-          <w:bCs/>
+          <w:color w:val="FF0000"/>
+          <w:sz w:val="24"/>
+          <w:szCs w:val="24"/>
+        </w:rPr>
+      </w:pPr>
+      <w:r>
+        <w:rPr>
+          <w:rFonts w:ascii="Times New Roman" w:hAnsi="Times New Roman" w:cs="Times New Roman"/>
+          <w:bCs/>
+          <w:color w:val="FF0000"/>
           <w:sz w:val="24"/>
           <w:szCs w:val="24"/>
         </w:rPr>
@@ -6715,27 +6545,20 @@
         <w:rPr>
           <w:rFonts w:ascii="Times New Roman" w:hAnsi="Times New Roman" w:cs="Times New Roman"/>
           <w:bCs/>
-          <w:sz w:val="24"/>
-          <w:szCs w:val="24"/>
-        </w:rPr>
-      </w:pPr>
-      <w:r>
-        <w:rPr>
-          <w:rFonts w:ascii="Times New Roman" w:hAnsi="Times New Roman" w:cs="Times New Roman"/>
-          <w:bCs/>
-          <w:sz w:val="24"/>
-          <w:szCs w:val="24"/>
-        </w:rPr>
-        <w:t>b) Check if the list is empty</w:t>
-      </w:r>
-      <w:r>
-        <w:rPr>
-          <w:rFonts w:ascii="Times New Roman" w:hAnsi="Times New Roman" w:cs="Times New Roman"/>
-          <w:bCs/>
-          <w:sz w:val="24"/>
-          <w:szCs w:val="24"/>
-        </w:rPr>
-        <w:t>.</w:t>
+          <w:color w:val="FF0000"/>
+          <w:sz w:val="24"/>
+          <w:szCs w:val="24"/>
+        </w:rPr>
+      </w:pPr>
+      <w:r>
+        <w:rPr>
+          <w:rFonts w:ascii="Times New Roman" w:hAnsi="Times New Roman" w:cs="Times New Roman"/>
+          <w:bCs/>
+          <w:color w:val="FF0000"/>
+          <w:sz w:val="24"/>
+          <w:szCs w:val="24"/>
+        </w:rPr>
+        <w:t>b) Check if the list is empty.</w:t>
       </w:r>
     </w:p>
     <w:p>
@@ -6746,27 +6569,20 @@
         <w:rPr>
           <w:rFonts w:ascii="Times New Roman" w:hAnsi="Times New Roman" w:cs="Times New Roman"/>
           <w:bCs/>
-          <w:sz w:val="24"/>
-          <w:szCs w:val="24"/>
-        </w:rPr>
-      </w:pPr>
-      <w:r>
-        <w:rPr>
-          <w:rFonts w:ascii="Times New Roman" w:hAnsi="Times New Roman" w:cs="Times New Roman"/>
-          <w:bCs/>
-          <w:sz w:val="24"/>
-          <w:szCs w:val="24"/>
-        </w:rPr>
-        <w:t>c) Insert a node at the certain position (at beginning/end/any position)</w:t>
-      </w:r>
-      <w:r>
-        <w:rPr>
-          <w:rFonts w:ascii="Times New Roman" w:hAnsi="Times New Roman" w:cs="Times New Roman"/>
-          <w:bCs/>
-          <w:sz w:val="24"/>
-          <w:szCs w:val="24"/>
-        </w:rPr>
-        <w:t>.</w:t>
+          <w:color w:val="FF0000"/>
+          <w:sz w:val="24"/>
+          <w:szCs w:val="24"/>
+        </w:rPr>
+      </w:pPr>
+      <w:r>
+        <w:rPr>
+          <w:rFonts w:ascii="Times New Roman" w:hAnsi="Times New Roman" w:cs="Times New Roman"/>
+          <w:bCs/>
+          <w:color w:val="FF0000"/>
+          <w:sz w:val="24"/>
+          <w:szCs w:val="24"/>
+        </w:rPr>
+        <w:t>c) Insert a node at the certain position (at beginning/end/any position).</w:t>
       </w:r>
     </w:p>
     <w:p>
@@ -6777,27 +6593,20 @@
         <w:rPr>
           <w:rFonts w:ascii="Times New Roman" w:hAnsi="Times New Roman" w:cs="Times New Roman"/>
           <w:bCs/>
-          <w:sz w:val="24"/>
-          <w:szCs w:val="24"/>
-        </w:rPr>
-      </w:pPr>
-      <w:r>
-        <w:rPr>
-          <w:rFonts w:ascii="Times New Roman" w:hAnsi="Times New Roman" w:cs="Times New Roman"/>
-          <w:bCs/>
-          <w:sz w:val="24"/>
-          <w:szCs w:val="24"/>
-        </w:rPr>
-        <w:t>d) Delete a node at the certain position (at beginning/end/any position)</w:t>
-      </w:r>
-      <w:r>
-        <w:rPr>
-          <w:rFonts w:ascii="Times New Roman" w:hAnsi="Times New Roman" w:cs="Times New Roman"/>
-          <w:bCs/>
-          <w:sz w:val="24"/>
-          <w:szCs w:val="24"/>
-        </w:rPr>
-        <w:t>.</w:t>
+          <w:color w:val="FF0000"/>
+          <w:sz w:val="24"/>
+          <w:szCs w:val="24"/>
+        </w:rPr>
+      </w:pPr>
+      <w:r>
+        <w:rPr>
+          <w:rFonts w:ascii="Times New Roman" w:hAnsi="Times New Roman" w:cs="Times New Roman"/>
+          <w:bCs/>
+          <w:color w:val="FF0000"/>
+          <w:sz w:val="24"/>
+          <w:szCs w:val="24"/>
+        </w:rPr>
+        <w:t>d) Delete a node at the certain position (at beginning/end/any position).</w:t>
       </w:r>
     </w:p>
     <w:p>
@@ -6808,27 +6617,20 @@
         <w:rPr>
           <w:rFonts w:ascii="Times New Roman" w:hAnsi="Times New Roman" w:cs="Times New Roman"/>
           <w:bCs/>
-          <w:sz w:val="24"/>
-          <w:szCs w:val="24"/>
-        </w:rPr>
-      </w:pPr>
-      <w:r>
-        <w:rPr>
-          <w:rFonts w:ascii="Times New Roman" w:hAnsi="Times New Roman" w:cs="Times New Roman"/>
-          <w:bCs/>
-          <w:sz w:val="24"/>
-          <w:szCs w:val="24"/>
-        </w:rPr>
-        <w:t xml:space="preserve">e) </w:t>
-      </w:r>
-      <w:r>
-        <w:rPr>
-          <w:rFonts w:ascii="Times New Roman" w:hAnsi="Times New Roman" w:cs="Times New Roman"/>
-          <w:bCs/>
-          <w:sz w:val="24"/>
-          <w:szCs w:val="24"/>
-        </w:rPr>
-        <w:t>Delete a node for the given key.</w:t>
+          <w:color w:val="FF0000"/>
+          <w:sz w:val="24"/>
+          <w:szCs w:val="24"/>
+        </w:rPr>
+      </w:pPr>
+      <w:r>
+        <w:rPr>
+          <w:rFonts w:ascii="Times New Roman" w:hAnsi="Times New Roman" w:cs="Times New Roman"/>
+          <w:bCs/>
+          <w:color w:val="FF0000"/>
+          <w:sz w:val="24"/>
+          <w:szCs w:val="24"/>
+        </w:rPr>
+        <w:t>e) Delete a node for the given key.</w:t>
       </w:r>
     </w:p>
     <w:p>
@@ -6839,27 +6641,20 @@
         <w:rPr>
           <w:rFonts w:ascii="Times New Roman" w:hAnsi="Times New Roman" w:cs="Times New Roman"/>
           <w:bCs/>
-          <w:sz w:val="24"/>
-          <w:szCs w:val="24"/>
-        </w:rPr>
-      </w:pPr>
-      <w:r>
-        <w:rPr>
-          <w:rFonts w:ascii="Times New Roman" w:hAnsi="Times New Roman" w:cs="Times New Roman"/>
-          <w:bCs/>
-          <w:sz w:val="24"/>
-          <w:szCs w:val="24"/>
-        </w:rPr>
-        <w:t>f) Count the total number of nodes</w:t>
-      </w:r>
-      <w:r>
-        <w:rPr>
-          <w:rFonts w:ascii="Times New Roman" w:hAnsi="Times New Roman" w:cs="Times New Roman"/>
-          <w:bCs/>
-          <w:sz w:val="24"/>
-          <w:szCs w:val="24"/>
-        </w:rPr>
-        <w:t>.</w:t>
+          <w:color w:val="FF0000"/>
+          <w:sz w:val="24"/>
+          <w:szCs w:val="24"/>
+        </w:rPr>
+      </w:pPr>
+      <w:r>
+        <w:rPr>
+          <w:rFonts w:ascii="Times New Roman" w:hAnsi="Times New Roman" w:cs="Times New Roman"/>
+          <w:bCs/>
+          <w:color w:val="FF0000"/>
+          <w:sz w:val="24"/>
+          <w:szCs w:val="24"/>
+        </w:rPr>
+        <w:t>f) Count the total number of nodes.</w:t>
       </w:r>
     </w:p>
     <w:p>
@@ -6870,27 +6665,20 @@
         <w:rPr>
           <w:rFonts w:ascii="Times New Roman" w:hAnsi="Times New Roman" w:cs="Times New Roman"/>
           <w:bCs/>
-          <w:sz w:val="24"/>
-          <w:szCs w:val="24"/>
-        </w:rPr>
-      </w:pPr>
-      <w:r>
-        <w:rPr>
-          <w:rFonts w:ascii="Times New Roman" w:hAnsi="Times New Roman" w:cs="Times New Roman"/>
-          <w:bCs/>
-          <w:sz w:val="24"/>
-          <w:szCs w:val="24"/>
-        </w:rPr>
-        <w:t>g) Search fo</w:t>
-      </w:r>
-      <w:r>
-        <w:rPr>
-          <w:rFonts w:ascii="Times New Roman" w:hAnsi="Times New Roman" w:cs="Times New Roman"/>
-          <w:bCs/>
-          <w:sz w:val="24"/>
-          <w:szCs w:val="24"/>
-        </w:rPr>
-        <w:t>r an element in the linked list.</w:t>
+          <w:color w:val="FF0000"/>
+          <w:sz w:val="24"/>
+          <w:szCs w:val="24"/>
+        </w:rPr>
+      </w:pPr>
+      <w:r>
+        <w:rPr>
+          <w:rFonts w:ascii="Times New Roman" w:hAnsi="Times New Roman" w:cs="Times New Roman"/>
+          <w:bCs/>
+          <w:color w:val="FF0000"/>
+          <w:sz w:val="24"/>
+          <w:szCs w:val="24"/>
+        </w:rPr>
+        <w:t>g) Search for an element in the linked list.</w:t>
       </w:r>
     </w:p>
     <w:p>
@@ -6902,14 +6690,16 @@
           <w:rFonts w:ascii="Times New Roman" w:hAnsi="Times New Roman" w:cs="Times New Roman"/>
           <w:b/>
           <w:bCs/>
-          <w:sz w:val="24"/>
-          <w:szCs w:val="24"/>
-        </w:rPr>
-      </w:pPr>
-      <w:r>
-        <w:rPr>
-          <w:rFonts w:ascii="Times New Roman" w:hAnsi="Times New Roman" w:cs="Times New Roman"/>
-          <w:bCs/>
+          <w:color w:val="FF0000"/>
+          <w:sz w:val="24"/>
+          <w:szCs w:val="24"/>
+        </w:rPr>
+      </w:pPr>
+      <w:r>
+        <w:rPr>
+          <w:rFonts w:ascii="Times New Roman" w:hAnsi="Times New Roman" w:cs="Times New Roman"/>
+          <w:bCs/>
+          <w:color w:val="FF0000"/>
           <w:sz w:val="24"/>
           <w:szCs w:val="24"/>
         </w:rPr>
@@ -6927,14 +6717,16 @@
         <w:rPr>
           <w:rFonts w:ascii="Times New Roman" w:hAnsi="Times New Roman" w:cs="Times New Roman"/>
           <w:bCs/>
-          <w:sz w:val="24"/>
-          <w:szCs w:val="24"/>
-        </w:rPr>
-      </w:pPr>
-      <w:r>
-        <w:rPr>
-          <w:rFonts w:ascii="Times New Roman" w:hAnsi="Times New Roman" w:cs="Times New Roman"/>
-          <w:bCs/>
+          <w:color w:val="FF0000"/>
+          <w:sz w:val="24"/>
+          <w:szCs w:val="24"/>
+        </w:rPr>
+      </w:pPr>
+      <w:r>
+        <w:rPr>
+          <w:rFonts w:ascii="Times New Roman" w:hAnsi="Times New Roman" w:cs="Times New Roman"/>
+          <w:bCs/>
+          <w:color w:val="FF0000"/>
           <w:sz w:val="24"/>
           <w:szCs w:val="24"/>
         </w:rPr>
@@ -6944,6 +6736,7 @@
         <w:rPr>
           <w:rFonts w:ascii="Times New Roman" w:hAnsi="Times New Roman" w:cs="Times New Roman"/>
           <w:bCs/>
+          <w:color w:val="FF0000"/>
           <w:sz w:val="24"/>
           <w:szCs w:val="24"/>
         </w:rPr>
@@ -6961,44 +6754,37 @@
         <w:rPr>
           <w:rFonts w:ascii="Times New Roman" w:hAnsi="Times New Roman" w:cs="Times New Roman"/>
           <w:bCs/>
-          <w:sz w:val="24"/>
-          <w:szCs w:val="24"/>
-        </w:rPr>
-      </w:pPr>
-      <w:r>
-        <w:rPr>
-          <w:rFonts w:ascii="Times New Roman" w:hAnsi="Times New Roman" w:cs="Times New Roman"/>
-          <w:bCs/>
-          <w:sz w:val="24"/>
-          <w:szCs w:val="24"/>
-        </w:rPr>
-        <w:t xml:space="preserve">WAP to print </w:t>
-      </w:r>
-      <w:proofErr w:type="spellStart"/>
-      <w:r>
-        <w:rPr>
-          <w:rFonts w:ascii="Times New Roman" w:hAnsi="Times New Roman" w:cs="Times New Roman"/>
-          <w:bCs/>
-          <w:sz w:val="24"/>
-          <w:szCs w:val="24"/>
-        </w:rPr>
-        <w:t>m</w:t>
-      </w:r>
-      <w:r>
-        <w:rPr>
-          <w:rFonts w:ascii="Times New Roman" w:hAnsi="Times New Roman" w:cs="Times New Roman"/>
-          <w:bCs/>
+          <w:color w:val="FF0000"/>
+          <w:sz w:val="24"/>
+          <w:szCs w:val="24"/>
+        </w:rPr>
+      </w:pPr>
+      <w:r>
+        <w:rPr>
+          <w:rFonts w:ascii="Times New Roman" w:hAnsi="Times New Roman" w:cs="Times New Roman"/>
+          <w:bCs/>
+          <w:color w:val="FF0000"/>
+          <w:sz w:val="24"/>
+          <w:szCs w:val="24"/>
+        </w:rPr>
+        <w:t>WAP to print m</w:t>
+      </w:r>
+      <w:r>
+        <w:rPr>
+          <w:rFonts w:ascii="Times New Roman" w:hAnsi="Times New Roman" w:cs="Times New Roman"/>
+          <w:bCs/>
+          <w:color w:val="FF0000"/>
           <w:sz w:val="24"/>
           <w:szCs w:val="24"/>
           <w:vertAlign w:val="superscript"/>
         </w:rPr>
         <w:t>th</w:t>
       </w:r>
-      <w:proofErr w:type="spellEnd"/>
-      <w:r>
-        <w:rPr>
-          <w:rFonts w:ascii="Times New Roman" w:hAnsi="Times New Roman" w:cs="Times New Roman"/>
-          <w:bCs/>
+      <w:r>
+        <w:rPr>
+          <w:rFonts w:ascii="Times New Roman" w:hAnsi="Times New Roman" w:cs="Times New Roman"/>
+          <w:bCs/>
+          <w:color w:val="FF0000"/>
           <w:sz w:val="24"/>
           <w:szCs w:val="24"/>
         </w:rPr>
@@ -7134,6 +6920,7 @@
           <w:sz w:val="24"/>
           <w:szCs w:val="24"/>
         </w:rPr>
+        <w:lastRenderedPageBreak/>
         <w:t>WAP to remove duplicates from a linked list of n nodes.</w:t>
       </w:r>
     </w:p>
@@ -7209,7 +6996,6 @@
           <w:sz w:val="24"/>
           <w:szCs w:val="24"/>
         </w:rPr>
-        <w:lastRenderedPageBreak/>
         <w:t>WAP to modify the linked list such that all even numbers appear before all the odd numbers in the modified linked list.</w:t>
       </w:r>
     </w:p>
@@ -10033,27 +9819,7 @@
           <w:szCs w:val="24"/>
         </w:rPr>
         <w:lastRenderedPageBreak/>
-        <w:t xml:space="preserve">a) </w:t>
-      </w:r>
-      <w:proofErr w:type="spellStart"/>
-      <w:r>
-        <w:rPr>
-          <w:rFonts w:ascii="Times New Roman" w:hAnsi="Times New Roman" w:cs="Times New Roman"/>
-          <w:bCs/>
-          <w:sz w:val="24"/>
-          <w:szCs w:val="24"/>
-        </w:rPr>
-        <w:t>peekLowestElement</w:t>
-      </w:r>
-      <w:proofErr w:type="spellEnd"/>
-      <w:r>
-        <w:rPr>
-          <w:rFonts w:ascii="Times New Roman" w:hAnsi="Times New Roman" w:cs="Times New Roman"/>
-          <w:bCs/>
-          <w:sz w:val="24"/>
-          <w:szCs w:val="24"/>
-        </w:rPr>
-        <w:t xml:space="preserve"> - return the lowest element in the stack without removing it from the stack</w:t>
+        <w:t>a) peekLowestElement - return the lowest element in the stack without removing it from the stack</w:t>
       </w:r>
     </w:p>
     <w:p>
@@ -10075,27 +9841,7 @@
           <w:sz w:val="24"/>
           <w:szCs w:val="24"/>
         </w:rPr>
-        <w:t xml:space="preserve">b) </w:t>
-      </w:r>
-      <w:proofErr w:type="spellStart"/>
-      <w:r>
-        <w:rPr>
-          <w:rFonts w:ascii="Times New Roman" w:hAnsi="Times New Roman" w:cs="Times New Roman"/>
-          <w:bCs/>
-          <w:sz w:val="24"/>
-          <w:szCs w:val="24"/>
-        </w:rPr>
-        <w:t>peekHighestElement</w:t>
-      </w:r>
-      <w:proofErr w:type="spellEnd"/>
-      <w:r>
-        <w:rPr>
-          <w:rFonts w:ascii="Times New Roman" w:hAnsi="Times New Roman" w:cs="Times New Roman"/>
-          <w:bCs/>
-          <w:sz w:val="24"/>
-          <w:szCs w:val="24"/>
-        </w:rPr>
-        <w:t xml:space="preserve"> - return the highest element in the stack without removing it from the stack</w:t>
+        <w:t>b) peekHighestElement - return the highest element in the stack without removing it from the stack</w:t>
       </w:r>
     </w:p>
     <w:p>
@@ -10117,29 +9863,8 @@
           <w:sz w:val="24"/>
           <w:szCs w:val="24"/>
         </w:rPr>
-        <w:t xml:space="preserve">c) </w:t>
-      </w:r>
-      <w:proofErr w:type="spellStart"/>
-      <w:r>
-        <w:rPr>
-          <w:rFonts w:ascii="Times New Roman" w:hAnsi="Times New Roman" w:cs="Times New Roman"/>
-          <w:bCs/>
-          <w:sz w:val="24"/>
-          <w:szCs w:val="24"/>
-        </w:rPr>
-        <w:t>peekMiddleElement</w:t>
-      </w:r>
-      <w:proofErr w:type="spellEnd"/>
-      <w:r>
-        <w:rPr>
-          <w:rFonts w:ascii="Times New Roman" w:hAnsi="Times New Roman" w:cs="Times New Roman"/>
-          <w:bCs/>
-          <w:sz w:val="24"/>
-          <w:szCs w:val="24"/>
-        </w:rPr>
-        <w:t xml:space="preserve"> - return the (size/2+1)</w:t>
-      </w:r>
-      <w:proofErr w:type="spellStart"/>
+        <w:t>c) peekMiddleElement - return the (size/2+1)</w:t>
+      </w:r>
       <w:r>
         <w:rPr>
           <w:rFonts w:ascii="Times New Roman" w:hAnsi="Times New Roman" w:cs="Times New Roman"/>
@@ -10150,7 +9875,6 @@
         </w:rPr>
         <w:t>th</w:t>
       </w:r>
-      <w:proofErr w:type="spellEnd"/>
       <w:r>
         <w:rPr>
           <w:rFonts w:ascii="Times New Roman" w:hAnsi="Times New Roman" w:cs="Times New Roman"/>
@@ -10681,47 +10405,7 @@
           <w:sz w:val="24"/>
           <w:szCs w:val="24"/>
         </w:rPr>
-        <w:t xml:space="preserve">Write a menu driven program to implement queue operations such as Enqueue, Dequeue, Peek, Display of elements, </w:t>
-      </w:r>
-      <w:proofErr w:type="spellStart"/>
-      <w:r>
-        <w:rPr>
-          <w:rFonts w:ascii="Times New Roman" w:hAnsi="Times New Roman" w:cs="Times New Roman"/>
-          <w:bCs/>
-          <w:sz w:val="24"/>
-          <w:szCs w:val="24"/>
-        </w:rPr>
-        <w:t>IsEmpty</w:t>
-      </w:r>
-      <w:proofErr w:type="spellEnd"/>
-      <w:r>
-        <w:rPr>
-          <w:rFonts w:ascii="Times New Roman" w:hAnsi="Times New Roman" w:cs="Times New Roman"/>
-          <w:bCs/>
-          <w:sz w:val="24"/>
-          <w:szCs w:val="24"/>
-        </w:rPr>
-        <w:t xml:space="preserve">, </w:t>
-      </w:r>
-      <w:proofErr w:type="spellStart"/>
-      <w:r>
-        <w:rPr>
-          <w:rFonts w:ascii="Times New Roman" w:hAnsi="Times New Roman" w:cs="Times New Roman"/>
-          <w:bCs/>
-          <w:sz w:val="24"/>
-          <w:szCs w:val="24"/>
-        </w:rPr>
-        <w:t>IsFull</w:t>
-      </w:r>
-      <w:proofErr w:type="spellEnd"/>
-      <w:r>
-        <w:rPr>
-          <w:rFonts w:ascii="Times New Roman" w:hAnsi="Times New Roman" w:cs="Times New Roman"/>
-          <w:bCs/>
-          <w:sz w:val="24"/>
-          <w:szCs w:val="24"/>
-        </w:rPr>
-        <w:t xml:space="preserve"> using static array.</w:t>
+        <w:t>Write a menu driven program to implement queue operations such as Enqueue, Dequeue, Peek, Display of elements, IsEmpty, IsFull using static array.</w:t>
       </w:r>
     </w:p>
     <w:p>
@@ -10747,27 +10431,7 @@
           <w:sz w:val="24"/>
           <w:szCs w:val="24"/>
         </w:rPr>
-        <w:t xml:space="preserve">Write a menu driven program to implement queue operations such as Enqueue, Dequeue, Peek, Display of elements, </w:t>
-      </w:r>
-      <w:proofErr w:type="spellStart"/>
-      <w:r>
-        <w:rPr>
-          <w:rFonts w:ascii="Times New Roman" w:hAnsi="Times New Roman" w:cs="Times New Roman"/>
-          <w:bCs/>
-          <w:sz w:val="24"/>
-          <w:szCs w:val="24"/>
-        </w:rPr>
-        <w:t>IsEmpty</w:t>
-      </w:r>
-      <w:proofErr w:type="spellEnd"/>
-      <w:r>
-        <w:rPr>
-          <w:rFonts w:ascii="Times New Roman" w:hAnsi="Times New Roman" w:cs="Times New Roman"/>
-          <w:bCs/>
-          <w:sz w:val="24"/>
-          <w:szCs w:val="24"/>
-        </w:rPr>
-        <w:t xml:space="preserve"> using linked list.</w:t>
+        <w:t>Write a menu driven program to implement queue operations such as Enqueue, Dequeue, Peek, Display of elements, IsEmpty using linked list.</w:t>
       </w:r>
     </w:p>
     <w:p>
@@ -10793,47 +10457,7 @@
           <w:sz w:val="24"/>
           <w:szCs w:val="24"/>
         </w:rPr>
-        <w:t xml:space="preserve">Write a menu driven program to implement circular queue operations such as Enqueue, Dequeue, Peek, Display of elements, </w:t>
-      </w:r>
-      <w:proofErr w:type="spellStart"/>
-      <w:r>
-        <w:rPr>
-          <w:rFonts w:ascii="Times New Roman" w:hAnsi="Times New Roman" w:cs="Times New Roman"/>
-          <w:bCs/>
-          <w:sz w:val="24"/>
-          <w:szCs w:val="24"/>
-        </w:rPr>
-        <w:t>IsEmpty</w:t>
-      </w:r>
-      <w:proofErr w:type="spellEnd"/>
-      <w:r>
-        <w:rPr>
-          <w:rFonts w:ascii="Times New Roman" w:hAnsi="Times New Roman" w:cs="Times New Roman"/>
-          <w:bCs/>
-          <w:sz w:val="24"/>
-          <w:szCs w:val="24"/>
-        </w:rPr>
-        <w:t xml:space="preserve">, </w:t>
-      </w:r>
-      <w:proofErr w:type="spellStart"/>
-      <w:r>
-        <w:rPr>
-          <w:rFonts w:ascii="Times New Roman" w:hAnsi="Times New Roman" w:cs="Times New Roman"/>
-          <w:bCs/>
-          <w:sz w:val="24"/>
-          <w:szCs w:val="24"/>
-        </w:rPr>
-        <w:t>IsFull</w:t>
-      </w:r>
-      <w:proofErr w:type="spellEnd"/>
-      <w:r>
-        <w:rPr>
-          <w:rFonts w:ascii="Times New Roman" w:hAnsi="Times New Roman" w:cs="Times New Roman"/>
-          <w:bCs/>
-          <w:sz w:val="24"/>
-          <w:szCs w:val="24"/>
-        </w:rPr>
-        <w:t xml:space="preserve"> using static array.</w:t>
+        <w:t>Write a menu driven program to implement circular queue operations such as Enqueue, Dequeue, Peek, Display of elements, IsEmpty, IsFull using static array.</w:t>
       </w:r>
     </w:p>
     <w:p>
@@ -10859,47 +10483,7 @@
           <w:sz w:val="24"/>
           <w:szCs w:val="24"/>
         </w:rPr>
-        <w:t xml:space="preserve">Write a menu driven program to implement Deques (both Input-restricted and Output-restricted) operations such as Enqueue, Dequeue, Peek, Display of elements, </w:t>
-      </w:r>
-      <w:proofErr w:type="spellStart"/>
-      <w:r>
-        <w:rPr>
-          <w:rFonts w:ascii="Times New Roman" w:hAnsi="Times New Roman" w:cs="Times New Roman"/>
-          <w:bCs/>
-          <w:sz w:val="24"/>
-          <w:szCs w:val="24"/>
-        </w:rPr>
-        <w:t>IsEmpty</w:t>
-      </w:r>
-      <w:proofErr w:type="spellEnd"/>
-      <w:r>
-        <w:rPr>
-          <w:rFonts w:ascii="Times New Roman" w:hAnsi="Times New Roman" w:cs="Times New Roman"/>
-          <w:bCs/>
-          <w:sz w:val="24"/>
-          <w:szCs w:val="24"/>
-        </w:rPr>
-        <w:t xml:space="preserve">, </w:t>
-      </w:r>
-      <w:proofErr w:type="spellStart"/>
-      <w:r>
-        <w:rPr>
-          <w:rFonts w:ascii="Times New Roman" w:hAnsi="Times New Roman" w:cs="Times New Roman"/>
-          <w:bCs/>
-          <w:sz w:val="24"/>
-          <w:szCs w:val="24"/>
-        </w:rPr>
-        <w:t>IsFull</w:t>
-      </w:r>
-      <w:proofErr w:type="spellEnd"/>
-      <w:r>
-        <w:rPr>
-          <w:rFonts w:ascii="Times New Roman" w:hAnsi="Times New Roman" w:cs="Times New Roman"/>
-          <w:bCs/>
-          <w:sz w:val="24"/>
-          <w:szCs w:val="24"/>
-        </w:rPr>
-        <w:t xml:space="preserve"> using static array.</w:t>
+        <w:t>Write a menu driven program to implement Deques (both Input-restricted and Output-restricted) operations such as Enqueue, Dequeue, Peek, Display of elements, IsEmpty, IsFull using static array.</w:t>
       </w:r>
     </w:p>
     <w:p>
@@ -10925,27 +10509,7 @@
           <w:sz w:val="24"/>
           <w:szCs w:val="24"/>
         </w:rPr>
-        <w:t xml:space="preserve">Write a menu driven program to implement circular queue operations such as Enqueue, Dequeue, Peek, Display of elements, </w:t>
-      </w:r>
-      <w:proofErr w:type="spellStart"/>
-      <w:r>
-        <w:rPr>
-          <w:rFonts w:ascii="Times New Roman" w:hAnsi="Times New Roman" w:cs="Times New Roman"/>
-          <w:bCs/>
-          <w:sz w:val="24"/>
-          <w:szCs w:val="24"/>
-        </w:rPr>
-        <w:t>IsEmpty</w:t>
-      </w:r>
-      <w:proofErr w:type="spellEnd"/>
-      <w:r>
-        <w:rPr>
-          <w:rFonts w:ascii="Times New Roman" w:hAnsi="Times New Roman" w:cs="Times New Roman"/>
-          <w:bCs/>
-          <w:sz w:val="24"/>
-          <w:szCs w:val="24"/>
-        </w:rPr>
-        <w:t xml:space="preserve"> using linked list.</w:t>
+        <w:t>Write a menu driven program to implement circular queue operations such as Enqueue, Dequeue, Peek, Display of elements, IsEmpty using linked list.</w:t>
       </w:r>
     </w:p>
     <w:p>
@@ -10971,27 +10535,7 @@
           <w:sz w:val="24"/>
           <w:szCs w:val="24"/>
         </w:rPr>
-        <w:t xml:space="preserve">Write a menu driven program to implement circular queue operations such as Enqueue, Dequeue, Peek, Display of elements, </w:t>
-      </w:r>
-      <w:proofErr w:type="spellStart"/>
-      <w:r>
-        <w:rPr>
-          <w:rFonts w:ascii="Times New Roman" w:hAnsi="Times New Roman" w:cs="Times New Roman"/>
-          <w:bCs/>
-          <w:sz w:val="24"/>
-          <w:szCs w:val="24"/>
-        </w:rPr>
-        <w:t>IsEmpty</w:t>
-      </w:r>
-      <w:proofErr w:type="spellEnd"/>
-      <w:r>
-        <w:rPr>
-          <w:rFonts w:ascii="Times New Roman" w:hAnsi="Times New Roman" w:cs="Times New Roman"/>
-          <w:bCs/>
-          <w:sz w:val="24"/>
-          <w:szCs w:val="24"/>
-        </w:rPr>
-        <w:t xml:space="preserve"> using linked list.</w:t>
+        <w:t>Write a menu driven program to implement circular queue operations such as Enqueue, Dequeue, Peek, Display of elements, IsEmpty using linked list.</w:t>
       </w:r>
     </w:p>
     <w:p>
@@ -11102,27 +10646,7 @@
           <w:sz w:val="24"/>
           <w:szCs w:val="24"/>
         </w:rPr>
-        <w:t xml:space="preserve">Write a menu driven program to implement Deques (both Input-restricted and Output-restricted) operations such as Enqueue, Dequeue, Peek, Display of elements, </w:t>
-      </w:r>
-      <w:proofErr w:type="spellStart"/>
-      <w:r>
-        <w:rPr>
-          <w:rFonts w:ascii="Times New Roman" w:hAnsi="Times New Roman" w:cs="Times New Roman"/>
-          <w:bCs/>
-          <w:sz w:val="24"/>
-          <w:szCs w:val="24"/>
-        </w:rPr>
-        <w:t>IsEmpty</w:t>
-      </w:r>
-      <w:proofErr w:type="spellEnd"/>
-      <w:r>
-        <w:rPr>
-          <w:rFonts w:ascii="Times New Roman" w:hAnsi="Times New Roman" w:cs="Times New Roman"/>
-          <w:bCs/>
-          <w:sz w:val="24"/>
-          <w:szCs w:val="24"/>
-        </w:rPr>
-        <w:t xml:space="preserve"> using linked list.</w:t>
+        <w:t>Write a menu driven program to implement Deques (both Input-restricted and Output-restricted) operations such as Enqueue, Dequeue, Peek, Display of elements, IsEmpty using linked list.</w:t>
       </w:r>
     </w:p>
     <w:p>
@@ -12639,47 +12163,7 @@
           <w:sz w:val="24"/>
           <w:szCs w:val="24"/>
         </w:rPr>
-        <w:t xml:space="preserve"> of positive integers, find number of pairs such that </w:t>
-      </w:r>
-      <w:proofErr w:type="spellStart"/>
-      <w:r>
-        <w:rPr>
-          <w:rFonts w:ascii="Times New Roman" w:hAnsi="Times New Roman" w:cs="Times New Roman"/>
-          <w:bCs/>
-          <w:sz w:val="24"/>
-          <w:szCs w:val="24"/>
-        </w:rPr>
-        <w:t>x^y</w:t>
-      </w:r>
-      <w:proofErr w:type="spellEnd"/>
-      <w:r>
-        <w:rPr>
-          <w:rFonts w:ascii="Times New Roman" w:hAnsi="Times New Roman" w:cs="Times New Roman"/>
-          <w:bCs/>
-          <w:sz w:val="24"/>
-          <w:szCs w:val="24"/>
-        </w:rPr>
-        <w:t xml:space="preserve"> &gt; </w:t>
-      </w:r>
-      <w:proofErr w:type="spellStart"/>
-      <w:r>
-        <w:rPr>
-          <w:rFonts w:ascii="Times New Roman" w:hAnsi="Times New Roman" w:cs="Times New Roman"/>
-          <w:bCs/>
-          <w:sz w:val="24"/>
-          <w:szCs w:val="24"/>
-        </w:rPr>
-        <w:t>y^x</w:t>
-      </w:r>
-      <w:proofErr w:type="spellEnd"/>
-      <w:r>
-        <w:rPr>
-          <w:rFonts w:ascii="Times New Roman" w:hAnsi="Times New Roman" w:cs="Times New Roman"/>
-          <w:bCs/>
-          <w:sz w:val="24"/>
-          <w:szCs w:val="24"/>
-        </w:rPr>
-        <w:t xml:space="preserve"> </w:t>
+        <w:t xml:space="preserve"> of positive integers, find number of pairs such that x^y &gt; y^x </w:t>
       </w:r>
       <w:r>
         <w:rPr>
@@ -13664,7 +13148,6 @@
           <w:szCs w:val="24"/>
         </w:rPr>
       </w:pPr>
-      <w:proofErr w:type="spellStart"/>
       <w:r>
         <w:rPr>
           <w:rFonts w:ascii="Times New Roman" w:hAnsi="Times New Roman" w:cs="Times New Roman"/>
@@ -13674,7 +13157,6 @@
         </w:rPr>
         <w:t>i</w:t>
       </w:r>
-      <w:proofErr w:type="spellEnd"/>
       <w:r>
         <w:rPr>
           <w:rFonts w:ascii="Times New Roman" w:hAnsi="Times New Roman" w:cs="Times New Roman"/>

</xml_diff>

<commit_message>
Completed the Lab04 LA
</commit_message>
<xml_diff>
--- a/Data Structure Lab Manual 2021.docx
+++ b/Data Structure Lab Manual 2021.docx
@@ -71,6 +71,8 @@
           <w:szCs w:val="72"/>
         </w:rPr>
       </w:pPr>
+      <w:proofErr w:type="spellStart"/>
+      <w:proofErr w:type="gramStart"/>
       <w:r>
         <w:rPr>
           <w:rFonts w:ascii="Times New Roman" w:hAnsi="Times New Roman" w:cs="Times New Roman"/>
@@ -81,6 +83,8 @@
         </w:rPr>
         <w:t>B.Tech</w:t>
       </w:r>
+      <w:proofErr w:type="spellEnd"/>
+      <w:proofErr w:type="gramEnd"/>
       <w:r>
         <w:rPr>
           <w:rFonts w:ascii="Times New Roman" w:hAnsi="Times New Roman" w:cs="Times New Roman"/>
@@ -241,7 +245,29 @@
           <w:sz w:val="56"/>
           <w:szCs w:val="72"/>
         </w:rPr>
-        <w:t>KIIT, Deemed to be University</w:t>
+        <w:t xml:space="preserve">KIIT, </w:t>
+      </w:r>
+      <w:proofErr w:type="gramStart"/>
+      <w:r>
+        <w:rPr>
+          <w:rFonts w:ascii="Times New Roman" w:hAnsi="Times New Roman" w:cs="Times New Roman"/>
+          <w:b/>
+          <w:bCs/>
+          <w:sz w:val="56"/>
+          <w:szCs w:val="72"/>
+        </w:rPr>
+        <w:t>Deemed</w:t>
+      </w:r>
+      <w:proofErr w:type="gramEnd"/>
+      <w:r>
+        <w:rPr>
+          <w:rFonts w:ascii="Times New Roman" w:hAnsi="Times New Roman" w:cs="Times New Roman"/>
+          <w:b/>
+          <w:bCs/>
+          <w:sz w:val="56"/>
+          <w:szCs w:val="72"/>
+        </w:rPr>
+        <w:t xml:space="preserve"> to be University</w:t>
       </w:r>
     </w:p>
     <w:p>
@@ -690,7 +716,27 @@
           <w:sz w:val="24"/>
           <w:szCs w:val="24"/>
         </w:rPr>
-        <w:t xml:space="preserve">Prof. Ronali Padhy </w:t>
+        <w:t xml:space="preserve">Prof. Ronali </w:t>
+      </w:r>
+      <w:proofErr w:type="spellStart"/>
+      <w:r>
+        <w:rPr>
+          <w:rFonts w:ascii="Times New Roman" w:hAnsi="Times New Roman" w:cs="Times New Roman"/>
+          <w:bCs/>
+          <w:sz w:val="24"/>
+          <w:szCs w:val="24"/>
+        </w:rPr>
+        <w:t>Padhy</w:t>
+      </w:r>
+      <w:proofErr w:type="spellEnd"/>
+      <w:r>
+        <w:rPr>
+          <w:rFonts w:ascii="Times New Roman" w:hAnsi="Times New Roman" w:cs="Times New Roman"/>
+          <w:bCs/>
+          <w:sz w:val="24"/>
+          <w:szCs w:val="24"/>
+        </w:rPr>
+        <w:t xml:space="preserve"> </w:t>
       </w:r>
     </w:p>
     <w:p>
@@ -738,7 +784,27 @@
           <w:sz w:val="24"/>
           <w:szCs w:val="24"/>
         </w:rPr>
-        <w:t xml:space="preserve">Prof. Lipika Dewangan </w:t>
+        <w:t xml:space="preserve">Prof. Lipika </w:t>
+      </w:r>
+      <w:proofErr w:type="spellStart"/>
+      <w:r>
+        <w:rPr>
+          <w:rFonts w:ascii="Times New Roman" w:hAnsi="Times New Roman" w:cs="Times New Roman"/>
+          <w:bCs/>
+          <w:sz w:val="24"/>
+          <w:szCs w:val="24"/>
+        </w:rPr>
+        <w:t>Dewangan</w:t>
+      </w:r>
+      <w:proofErr w:type="spellEnd"/>
+      <w:r>
+        <w:rPr>
+          <w:rFonts w:ascii="Times New Roman" w:hAnsi="Times New Roman" w:cs="Times New Roman"/>
+          <w:bCs/>
+          <w:sz w:val="24"/>
+          <w:szCs w:val="24"/>
+        </w:rPr>
+        <w:t xml:space="preserve"> </w:t>
       </w:r>
     </w:p>
     <w:p>
@@ -762,7 +828,27 @@
           <w:sz w:val="24"/>
           <w:szCs w:val="24"/>
         </w:rPr>
-        <w:t xml:space="preserve">Prof. Santosh Kumar Baliarsingh </w:t>
+        <w:t xml:space="preserve">Prof. Santosh Kumar </w:t>
+      </w:r>
+      <w:proofErr w:type="spellStart"/>
+      <w:r>
+        <w:rPr>
+          <w:rFonts w:ascii="Times New Roman" w:hAnsi="Times New Roman" w:cs="Times New Roman"/>
+          <w:bCs/>
+          <w:sz w:val="24"/>
+          <w:szCs w:val="24"/>
+        </w:rPr>
+        <w:t>Baliarsingh</w:t>
+      </w:r>
+      <w:proofErr w:type="spellEnd"/>
+      <w:r>
+        <w:rPr>
+          <w:rFonts w:ascii="Times New Roman" w:hAnsi="Times New Roman" w:cs="Times New Roman"/>
+          <w:bCs/>
+          <w:sz w:val="24"/>
+          <w:szCs w:val="24"/>
+        </w:rPr>
+        <w:t xml:space="preserve"> </w:t>
       </w:r>
     </w:p>
     <w:p>
@@ -1292,7 +1378,27 @@
           <w:sz w:val="24"/>
           <w:szCs w:val="24"/>
         </w:rPr>
-        <w:t xml:space="preserve"> and HA stands for home </w:t>
+        <w:t xml:space="preserve"> and HA </w:t>
+      </w:r>
+      <w:proofErr w:type="gramStart"/>
+      <w:r>
+        <w:rPr>
+          <w:rFonts w:ascii="Times New Roman" w:hAnsi="Times New Roman" w:cs="Times New Roman"/>
+          <w:bCs/>
+          <w:sz w:val="24"/>
+          <w:szCs w:val="24"/>
+        </w:rPr>
+        <w:t>stands</w:t>
+      </w:r>
+      <w:proofErr w:type="gramEnd"/>
+      <w:r>
+        <w:rPr>
+          <w:rFonts w:ascii="Times New Roman" w:hAnsi="Times New Roman" w:cs="Times New Roman"/>
+          <w:bCs/>
+          <w:sz w:val="24"/>
+          <w:szCs w:val="24"/>
+        </w:rPr>
+        <w:t xml:space="preserve"> for home </w:t>
       </w:r>
       <w:r>
         <w:rPr>
@@ -1364,7 +1470,27 @@
           <w:sz w:val="24"/>
           <w:szCs w:val="24"/>
         </w:rPr>
-        <w:t xml:space="preserve"> in the lab record. However, HAs are for the practice for the betterment of the coding skills. They are not necessarily to be written in the lab record. If students completed all LAs </w:t>
+        <w:t xml:space="preserve"> in the lab record. However, </w:t>
+      </w:r>
+      <w:proofErr w:type="gramStart"/>
+      <w:r>
+        <w:rPr>
+          <w:rFonts w:ascii="Times New Roman" w:hAnsi="Times New Roman" w:cs="Times New Roman"/>
+          <w:bCs/>
+          <w:sz w:val="24"/>
+          <w:szCs w:val="24"/>
+        </w:rPr>
+        <w:t>HAs</w:t>
+      </w:r>
+      <w:proofErr w:type="gramEnd"/>
+      <w:r>
+        <w:rPr>
+          <w:rFonts w:ascii="Times New Roman" w:hAnsi="Times New Roman" w:cs="Times New Roman"/>
+          <w:bCs/>
+          <w:sz w:val="24"/>
+          <w:szCs w:val="24"/>
+        </w:rPr>
+        <w:t xml:space="preserve"> are for the practice for the betterment of the coding skills. They are not necessarily to be written in the lab record. If students completed all LAs </w:t>
       </w:r>
       <w:r>
         <w:rPr>
@@ -3222,7 +3348,27 @@
           <w:sz w:val="24"/>
           <w:szCs w:val="24"/>
         </w:rPr>
-        <w:t>.  Students  will  gain  practical  knowledge  by  writing  and  executing  programs  in  C using  various  data  structures  such  as  arrays,  linked  lists,  stacks,  queues</w:t>
+        <w:t xml:space="preserve">.  </w:t>
+      </w:r>
+      <w:proofErr w:type="gramStart"/>
+      <w:r>
+        <w:rPr>
+          <w:rFonts w:ascii="Times New Roman" w:hAnsi="Times New Roman" w:cs="Times New Roman"/>
+          <w:bCs/>
+          <w:sz w:val="24"/>
+          <w:szCs w:val="24"/>
+        </w:rPr>
+        <w:t>Students  will</w:t>
+      </w:r>
+      <w:proofErr w:type="gramEnd"/>
+      <w:r>
+        <w:rPr>
+          <w:rFonts w:ascii="Times New Roman" w:hAnsi="Times New Roman" w:cs="Times New Roman"/>
+          <w:bCs/>
+          <w:sz w:val="24"/>
+          <w:szCs w:val="24"/>
+        </w:rPr>
+        <w:t xml:space="preserve">  gain  practical  knowledge  by  writing  and  executing  programs  in  C using  various  data  structures  such  as  arrays,  linked  lists,  stacks,  queues</w:t>
       </w:r>
       <w:r>
         <w:rPr>
@@ -4679,14 +4825,45 @@
         </w:rPr>
         <w:t xml:space="preserve">E.g. </w:t>
       </w:r>
-      <w:r>
-        <w:rPr>
-          <w:rFonts w:ascii="Times New Roman" w:hAnsi="Times New Roman" w:cs="Times New Roman"/>
-          <w:bCs/>
-          <w:sz w:val="24"/>
-          <w:szCs w:val="24"/>
-        </w:rPr>
-        <w:t>Input : arr = [1, 2, 2, 7, 5, 4</w:t>
+      <w:proofErr w:type="gramStart"/>
+      <w:r>
+        <w:rPr>
+          <w:rFonts w:ascii="Times New Roman" w:hAnsi="Times New Roman" w:cs="Times New Roman"/>
+          <w:bCs/>
+          <w:sz w:val="24"/>
+          <w:szCs w:val="24"/>
+        </w:rPr>
+        <w:t>Input :</w:t>
+      </w:r>
+      <w:proofErr w:type="gramEnd"/>
+      <w:r>
+        <w:rPr>
+          <w:rFonts w:ascii="Times New Roman" w:hAnsi="Times New Roman" w:cs="Times New Roman"/>
+          <w:bCs/>
+          <w:sz w:val="24"/>
+          <w:szCs w:val="24"/>
+        </w:rPr>
+        <w:t xml:space="preserve"> </w:t>
+      </w:r>
+      <w:proofErr w:type="spellStart"/>
+      <w:r>
+        <w:rPr>
+          <w:rFonts w:ascii="Times New Roman" w:hAnsi="Times New Roman" w:cs="Times New Roman"/>
+          <w:bCs/>
+          <w:sz w:val="24"/>
+          <w:szCs w:val="24"/>
+        </w:rPr>
+        <w:t>arr</w:t>
+      </w:r>
+      <w:proofErr w:type="spellEnd"/>
+      <w:r>
+        <w:rPr>
+          <w:rFonts w:ascii="Times New Roman" w:hAnsi="Times New Roman" w:cs="Times New Roman"/>
+          <w:bCs/>
+          <w:sz w:val="24"/>
+          <w:szCs w:val="24"/>
+        </w:rPr>
+        <w:t xml:space="preserve"> = [1, 2, 2, 7, 5, 4</w:t>
       </w:r>
       <w:r>
         <w:rPr>
@@ -4742,7 +4919,29 @@
           <w:sz w:val="24"/>
           <w:szCs w:val="24"/>
         </w:rPr>
-        <w:t xml:space="preserve"> array, WAP to print the next greater element (NGE) for every element. The next greater element for an element x is the first greater element on the right side of x in array. Elements for which no greater element exist, consider next greater element as -1. E.g. For the input array [2, 5, 3, 9, 7], the next greater elements for each elements are as follows.</w:t>
+        <w:t xml:space="preserve"> array, WAP to print the next greater element (NGE) for every element. The next greater element for an element x is the first greater element on the right side of x in array. Elements for which no greater element exist, consider next greater element as -1. </w:t>
+      </w:r>
+      <w:proofErr w:type="gramStart"/>
+      <w:r>
+        <w:rPr>
+          <w:rFonts w:ascii="Times New Roman" w:hAnsi="Times New Roman" w:cs="Times New Roman"/>
+          <w:bCs/>
+          <w:color w:val="FF0000"/>
+          <w:sz w:val="24"/>
+          <w:szCs w:val="24"/>
+        </w:rPr>
+        <w:t>E.g.</w:t>
+      </w:r>
+      <w:proofErr w:type="gramEnd"/>
+      <w:r>
+        <w:rPr>
+          <w:rFonts w:ascii="Times New Roman" w:hAnsi="Times New Roman" w:cs="Times New Roman"/>
+          <w:bCs/>
+          <w:color w:val="FF0000"/>
+          <w:sz w:val="24"/>
+          <w:szCs w:val="24"/>
+        </w:rPr>
+        <w:t xml:space="preserve"> For the input array [2, 5, 3, 9, 7], the next greater elements for each elements are as follows.</w:t>
       </w:r>
     </w:p>
     <w:tbl>
@@ -5161,7 +5360,29 @@
           <w:sz w:val="24"/>
           <w:szCs w:val="24"/>
         </w:rPr>
-        <w:t xml:space="preserve">Let A be nXn square </w:t>
+        <w:t xml:space="preserve">Let A be </w:t>
+      </w:r>
+      <w:proofErr w:type="spellStart"/>
+      <w:r>
+        <w:rPr>
+          <w:rFonts w:ascii="Times New Roman" w:hAnsi="Times New Roman" w:cs="Times New Roman"/>
+          <w:bCs/>
+          <w:color w:val="FF0000"/>
+          <w:sz w:val="24"/>
+          <w:szCs w:val="24"/>
+        </w:rPr>
+        <w:t>nXn</w:t>
+      </w:r>
+      <w:proofErr w:type="spellEnd"/>
+      <w:r>
+        <w:rPr>
+          <w:rFonts w:ascii="Times New Roman" w:hAnsi="Times New Roman" w:cs="Times New Roman"/>
+          <w:bCs/>
+          <w:color w:val="FF0000"/>
+          <w:sz w:val="24"/>
+          <w:szCs w:val="24"/>
+        </w:rPr>
+        <w:t xml:space="preserve"> square </w:t>
       </w:r>
       <w:r>
         <w:rPr>
@@ -5448,7 +5669,29 @@
           <w:sz w:val="24"/>
           <w:szCs w:val="24"/>
         </w:rPr>
-        <w:t>array arr and two numbers x and y, find the minimum distance between x and y in arr. The array might also contain duplicates. You may assume that both x and y are different and present in arr.</w:t>
+        <w:t xml:space="preserve">array </w:t>
+      </w:r>
+      <w:proofErr w:type="spellStart"/>
+      <w:r>
+        <w:rPr>
+          <w:rFonts w:ascii="Times New Roman" w:hAnsi="Times New Roman" w:cs="Times New Roman"/>
+          <w:bCs/>
+          <w:color w:val="FF0000"/>
+          <w:sz w:val="24"/>
+          <w:szCs w:val="24"/>
+        </w:rPr>
+        <w:t>arr</w:t>
+      </w:r>
+      <w:proofErr w:type="spellEnd"/>
+      <w:r>
+        <w:rPr>
+          <w:rFonts w:ascii="Times New Roman" w:hAnsi="Times New Roman" w:cs="Times New Roman"/>
+          <w:bCs/>
+          <w:color w:val="FF0000"/>
+          <w:sz w:val="24"/>
+          <w:szCs w:val="24"/>
+        </w:rPr>
+        <w:t xml:space="preserve"> and two numbers x and y, find the minimum distance between x and y in arr. The array might also contain duplicates. You may assume that both x and y are different and present in arr.</w:t>
       </w:r>
     </w:p>
     <w:p>
@@ -5472,7 +5715,41 @@
           <w:sz w:val="24"/>
           <w:szCs w:val="24"/>
         </w:rPr>
-        <w:t>Input: arr[] = {3, 5, 4, 2, 6, 5, 6, 6, 5, 4, 8, 3}, x = 3, y = 6</w:t>
+        <w:t xml:space="preserve">Input: </w:t>
+      </w:r>
+      <w:proofErr w:type="spellStart"/>
+      <w:proofErr w:type="gramStart"/>
+      <w:r>
+        <w:rPr>
+          <w:rFonts w:ascii="Times New Roman" w:hAnsi="Times New Roman" w:cs="Times New Roman"/>
+          <w:bCs/>
+          <w:color w:val="FF0000"/>
+          <w:sz w:val="24"/>
+          <w:szCs w:val="24"/>
+        </w:rPr>
+        <w:t>arr</w:t>
+      </w:r>
+      <w:proofErr w:type="spellEnd"/>
+      <w:r>
+        <w:rPr>
+          <w:rFonts w:ascii="Times New Roman" w:hAnsi="Times New Roman" w:cs="Times New Roman"/>
+          <w:bCs/>
+          <w:color w:val="FF0000"/>
+          <w:sz w:val="24"/>
+          <w:szCs w:val="24"/>
+        </w:rPr>
+        <w:t>[</w:t>
+      </w:r>
+      <w:proofErr w:type="gramEnd"/>
+      <w:r>
+        <w:rPr>
+          <w:rFonts w:ascii="Times New Roman" w:hAnsi="Times New Roman" w:cs="Times New Roman"/>
+          <w:bCs/>
+          <w:color w:val="FF0000"/>
+          <w:sz w:val="24"/>
+          <w:szCs w:val="24"/>
+        </w:rPr>
+        <w:t>] = {3, 5, 4, 2, 6, 5, 6, 6, 5, 4, 8, 3}, x = 3, y = 6</w:t>
       </w:r>
     </w:p>
     <w:p>
@@ -6407,7 +6684,51 @@
           <w:sz w:val="24"/>
           <w:szCs w:val="24"/>
         </w:rPr>
-        <w:t>WAP to store n employee’s data such as employee name, gender, designation, department, basic pay. Calculate the gross pay of each employees as follows:</w:t>
+        <w:t xml:space="preserve">WAP to store </w:t>
+      </w:r>
+      <w:proofErr w:type="spellStart"/>
+      <w:r>
+        <w:rPr>
+          <w:rFonts w:ascii="Times New Roman" w:hAnsi="Times New Roman" w:cs="Times New Roman"/>
+          <w:bCs/>
+          <w:color w:val="FF0000"/>
+          <w:sz w:val="24"/>
+          <w:szCs w:val="24"/>
+        </w:rPr>
+        <w:t>n</w:t>
+      </w:r>
+      <w:proofErr w:type="spellEnd"/>
+      <w:r>
+        <w:rPr>
+          <w:rFonts w:ascii="Times New Roman" w:hAnsi="Times New Roman" w:cs="Times New Roman"/>
+          <w:bCs/>
+          <w:color w:val="FF0000"/>
+          <w:sz w:val="24"/>
+          <w:szCs w:val="24"/>
+        </w:rPr>
+        <w:t xml:space="preserve"> employee’s data such as employee name, gender, designation, department, basic pay. Calculate the gross pay of each </w:t>
+      </w:r>
+      <w:proofErr w:type="gramStart"/>
+      <w:r>
+        <w:rPr>
+          <w:rFonts w:ascii="Times New Roman" w:hAnsi="Times New Roman" w:cs="Times New Roman"/>
+          <w:bCs/>
+          <w:color w:val="FF0000"/>
+          <w:sz w:val="24"/>
+          <w:szCs w:val="24"/>
+        </w:rPr>
+        <w:t>employees</w:t>
+      </w:r>
+      <w:proofErr w:type="gramEnd"/>
+      <w:r>
+        <w:rPr>
+          <w:rFonts w:ascii="Times New Roman" w:hAnsi="Times New Roman" w:cs="Times New Roman"/>
+          <w:bCs/>
+          <w:color w:val="FF0000"/>
+          <w:sz w:val="24"/>
+          <w:szCs w:val="24"/>
+        </w:rPr>
+        <w:t xml:space="preserve"> as follows:</w:t>
       </w:r>
     </w:p>
     <w:p>
@@ -6767,8 +7088,9 @@
           <w:sz w:val="24"/>
           <w:szCs w:val="24"/>
         </w:rPr>
-        <w:t>WAP to print m</w:t>
-      </w:r>
+        <w:t xml:space="preserve">WAP to print </w:t>
+      </w:r>
+      <w:proofErr w:type="spellStart"/>
       <w:r>
         <w:rPr>
           <w:rFonts w:ascii="Times New Roman" w:hAnsi="Times New Roman" w:cs="Times New Roman"/>
@@ -6776,10 +7098,21 @@
           <w:color w:val="FF0000"/>
           <w:sz w:val="24"/>
           <w:szCs w:val="24"/>
+        </w:rPr>
+        <w:t>m</w:t>
+      </w:r>
+      <w:r>
+        <w:rPr>
+          <w:rFonts w:ascii="Times New Roman" w:hAnsi="Times New Roman" w:cs="Times New Roman"/>
+          <w:bCs/>
+          <w:color w:val="FF0000"/>
+          <w:sz w:val="24"/>
+          <w:szCs w:val="24"/>
           <w:vertAlign w:val="superscript"/>
         </w:rPr>
         <w:t>th</w:t>
       </w:r>
+      <w:proofErr w:type="spellEnd"/>
       <w:r>
         <w:rPr>
           <w:rFonts w:ascii="Times New Roman" w:hAnsi="Times New Roman" w:cs="Times New Roman"/>
@@ -6816,6 +7149,74 @@
     </w:p>
     <w:p>
       <w:pPr>
+        <w:spacing w:before="200"/>
+        <w:jc w:val="both"/>
+        <w:rPr>
+          <w:rFonts w:ascii="Times New Roman" w:hAnsi="Times New Roman" w:cs="Times New Roman"/>
+          <w:b/>
+          <w:bCs/>
+          <w:sz w:val="24"/>
+          <w:szCs w:val="24"/>
+        </w:rPr>
+      </w:pPr>
+      <w:r>
+        <w:rPr>
+          <w:rFonts w:ascii="Times New Roman" w:hAnsi="Times New Roman" w:cs="Times New Roman"/>
+          <w:b/>
+          <w:bCs/>
+          <w:noProof/>
+          <w:sz w:val="24"/>
+          <w:szCs w:val="24"/>
+        </w:rPr>
+        <w:lastRenderedPageBreak/>
+        <w:drawing>
+          <wp:inline distT="0" distB="0" distL="0" distR="0" wp14:anchorId="4C33F7B4" wp14:editId="00B280AC">
+            <wp:extent cx="914400" cy="914400"/>
+            <wp:effectExtent l="0" t="0" r="0" b="0"/>
+            <wp:docPr id="4" name="Graphic 4" descr="Checkmark"/>
+            <wp:cNvGraphicFramePr>
+              <a:graphicFrameLocks xmlns:a="http://schemas.openxmlformats.org/drawingml/2006/main" noChangeAspect="1"/>
+            </wp:cNvGraphicFramePr>
+            <a:graphic xmlns:a="http://schemas.openxmlformats.org/drawingml/2006/main">
+              <a:graphicData uri="http://schemas.openxmlformats.org/drawingml/2006/picture">
+                <pic:pic xmlns:pic="http://schemas.openxmlformats.org/drawingml/2006/picture">
+                  <pic:nvPicPr>
+                    <pic:cNvPr id="1" name="Graphic 1" descr="Checkmark"/>
+                    <pic:cNvPicPr/>
+                  </pic:nvPicPr>
+                  <pic:blipFill>
+                    <a:blip r:embed="rId7">
+                      <a:extLst>
+                        <a:ext uri="{28A0092B-C50C-407E-A947-70E740481C1C}">
+                          <a14:useLocalDpi xmlns:a14="http://schemas.microsoft.com/office/drawing/2010/main" val="0"/>
+                        </a:ext>
+                        <a:ext uri="{96DAC541-7B7A-43D3-8B79-37D633B846F1}">
+                          <asvg:svgBlip xmlns:asvg="http://schemas.microsoft.com/office/drawing/2016/SVG/main" r:embed="rId8"/>
+                        </a:ext>
+                      </a:extLst>
+                    </a:blip>
+                    <a:stretch>
+                      <a:fillRect/>
+                    </a:stretch>
+                  </pic:blipFill>
+                  <pic:spPr>
+                    <a:xfrm>
+                      <a:off x="0" y="0"/>
+                      <a:ext cx="914400" cy="914400"/>
+                    </a:xfrm>
+                    <a:prstGeom prst="rect">
+                      <a:avLst/>
+                    </a:prstGeom>
+                  </pic:spPr>
+                </pic:pic>
+              </a:graphicData>
+            </a:graphic>
+          </wp:inline>
+        </w:drawing>
+      </w:r>
+    </w:p>
+    <w:p>
+      <w:pPr>
         <w:pStyle w:val="ListParagraph"/>
         <w:numPr>
           <w:ilvl w:val="0"/>
@@ -6920,7 +7321,6 @@
           <w:sz w:val="24"/>
           <w:szCs w:val="24"/>
         </w:rPr>
-        <w:lastRenderedPageBreak/>
         <w:t>WAP to remove duplicates from a linked list of n nodes.</w:t>
       </w:r>
     </w:p>
@@ -7121,7 +7521,47 @@
           <w:sz w:val="24"/>
           <w:szCs w:val="24"/>
         </w:rPr>
-        <w:t>Given a linked list, write a function to reverse every k nodes. (where k is an input to the function). If a linked list is given as 12-&gt;23-&gt;45-&gt;89-&gt;15-&gt;67-&gt;28-&gt;98-&gt;NULL and k = 3 then output will be 45-&gt;23-&gt;12-&gt;67-&gt;15-&gt;89-&gt;98-&gt;28-&gt;NULL.</w:t>
+        <w:t xml:space="preserve">Given a linked list, write a function to reverse every k </w:t>
+      </w:r>
+      <w:proofErr w:type="gramStart"/>
+      <w:r>
+        <w:rPr>
+          <w:rFonts w:ascii="Times New Roman" w:hAnsi="Times New Roman" w:cs="Times New Roman"/>
+          <w:bCs/>
+          <w:sz w:val="24"/>
+          <w:szCs w:val="24"/>
+        </w:rPr>
+        <w:t>nodes</w:t>
+      </w:r>
+      <w:proofErr w:type="gramEnd"/>
+      <w:r>
+        <w:rPr>
+          <w:rFonts w:ascii="Times New Roman" w:hAnsi="Times New Roman" w:cs="Times New Roman"/>
+          <w:bCs/>
+          <w:sz w:val="24"/>
+          <w:szCs w:val="24"/>
+        </w:rPr>
+        <w:t>. (</w:t>
+      </w:r>
+      <w:proofErr w:type="gramStart"/>
+      <w:r>
+        <w:rPr>
+          <w:rFonts w:ascii="Times New Roman" w:hAnsi="Times New Roman" w:cs="Times New Roman"/>
+          <w:bCs/>
+          <w:sz w:val="24"/>
+          <w:szCs w:val="24"/>
+        </w:rPr>
+        <w:t>where</w:t>
+      </w:r>
+      <w:proofErr w:type="gramEnd"/>
+      <w:r>
+        <w:rPr>
+          <w:rFonts w:ascii="Times New Roman" w:hAnsi="Times New Roman" w:cs="Times New Roman"/>
+          <w:bCs/>
+          <w:sz w:val="24"/>
+          <w:szCs w:val="24"/>
+        </w:rPr>
+        <w:t xml:space="preserve"> k is an input to the function). If a linked list is given as 12-&gt;23-&gt;45-&gt;89-&gt;15-&gt;67-&gt;28-&gt;98-&gt;NULL and k = 3 then output will be 45-&gt;23-&gt;12-&gt;67-&gt;15-&gt;89-&gt;98-&gt;28-&gt;NULL.</w:t>
       </w:r>
     </w:p>
     <w:p>
@@ -7518,7 +7958,27 @@
           <w:sz w:val="24"/>
           <w:szCs w:val="24"/>
         </w:rPr>
-        <w:t>WAP to create a linked list that represents a polynomial expression with single variable (i.e. 5x</w:t>
+        <w:t>WAP to create a linked list that represents a polynomial expression with single variable (</w:t>
+      </w:r>
+      <w:proofErr w:type="gramStart"/>
+      <w:r>
+        <w:rPr>
+          <w:rFonts w:ascii="Times New Roman" w:hAnsi="Times New Roman" w:cs="Times New Roman"/>
+          <w:bCs/>
+          <w:sz w:val="24"/>
+          <w:szCs w:val="24"/>
+        </w:rPr>
+        <w:t>i.e.</w:t>
+      </w:r>
+      <w:proofErr w:type="gramEnd"/>
+      <w:r>
+        <w:rPr>
+          <w:rFonts w:ascii="Times New Roman" w:hAnsi="Times New Roman" w:cs="Times New Roman"/>
+          <w:bCs/>
+          <w:sz w:val="24"/>
+          <w:szCs w:val="24"/>
+        </w:rPr>
+        <w:t xml:space="preserve"> 5x</w:t>
       </w:r>
       <w:r>
         <w:rPr>
@@ -7893,14 +8353,16 @@
         <w:rPr>
           <w:rFonts w:ascii="Times New Roman" w:hAnsi="Times New Roman" w:cs="Times New Roman"/>
           <w:bCs/>
-          <w:sz w:val="24"/>
-          <w:szCs w:val="24"/>
-        </w:rPr>
-      </w:pPr>
-      <w:r>
-        <w:rPr>
-          <w:rFonts w:ascii="Times New Roman" w:hAnsi="Times New Roman" w:cs="Times New Roman"/>
-          <w:bCs/>
+          <w:color w:val="FF0000"/>
+          <w:sz w:val="24"/>
+          <w:szCs w:val="24"/>
+        </w:rPr>
+      </w:pPr>
+      <w:r>
+        <w:rPr>
+          <w:rFonts w:ascii="Times New Roman" w:hAnsi="Times New Roman" w:cs="Times New Roman"/>
+          <w:bCs/>
+          <w:color w:val="FF0000"/>
           <w:sz w:val="24"/>
           <w:szCs w:val="24"/>
         </w:rPr>
@@ -7910,6 +8372,7 @@
         <w:rPr>
           <w:rFonts w:ascii="Times New Roman" w:hAnsi="Times New Roman" w:cs="Times New Roman"/>
           <w:bCs/>
+          <w:color w:val="FF0000"/>
           <w:sz w:val="24"/>
           <w:szCs w:val="24"/>
           <w:vertAlign w:val="superscript"/>
@@ -7920,6 +8383,7 @@
         <w:rPr>
           <w:rFonts w:ascii="Times New Roman" w:hAnsi="Times New Roman" w:cs="Times New Roman"/>
           <w:bCs/>
+          <w:color w:val="FF0000"/>
           <w:sz w:val="24"/>
           <w:szCs w:val="24"/>
         </w:rPr>
@@ -7929,6 +8393,7 @@
         <w:rPr>
           <w:rFonts w:ascii="Times New Roman" w:hAnsi="Times New Roman" w:cs="Times New Roman"/>
           <w:bCs/>
+          <w:color w:val="FF0000"/>
           <w:sz w:val="24"/>
           <w:szCs w:val="24"/>
           <w:vertAlign w:val="superscript"/>
@@ -7939,6 +8404,7 @@
         <w:rPr>
           <w:rFonts w:ascii="Times New Roman" w:hAnsi="Times New Roman" w:cs="Times New Roman"/>
           <w:bCs/>
+          <w:color w:val="FF0000"/>
           <w:sz w:val="24"/>
           <w:szCs w:val="24"/>
         </w:rPr>
@@ -8378,14 +8844,16 @@
         <w:rPr>
           <w:rFonts w:ascii="Times New Roman" w:hAnsi="Times New Roman" w:cs="Times New Roman"/>
           <w:bCs/>
-          <w:sz w:val="24"/>
-          <w:szCs w:val="24"/>
-        </w:rPr>
-      </w:pPr>
-      <w:r>
-        <w:rPr>
-          <w:rFonts w:ascii="Times New Roman" w:hAnsi="Times New Roman" w:cs="Times New Roman"/>
-          <w:bCs/>
+          <w:color w:val="FF0000"/>
+          <w:sz w:val="24"/>
+          <w:szCs w:val="24"/>
+        </w:rPr>
+      </w:pPr>
+      <w:r>
+        <w:rPr>
+          <w:rFonts w:ascii="Times New Roman" w:hAnsi="Times New Roman" w:cs="Times New Roman"/>
+          <w:bCs/>
+          <w:color w:val="FF0000"/>
           <w:sz w:val="24"/>
           <w:szCs w:val="24"/>
         </w:rPr>
@@ -8404,14 +8872,16 @@
         <w:rPr>
           <w:rFonts w:ascii="Times New Roman" w:hAnsi="Times New Roman" w:cs="Times New Roman"/>
           <w:bCs/>
-          <w:sz w:val="24"/>
-          <w:szCs w:val="24"/>
-        </w:rPr>
-      </w:pPr>
-      <w:r>
-        <w:rPr>
-          <w:rFonts w:ascii="Times New Roman" w:hAnsi="Times New Roman" w:cs="Times New Roman"/>
-          <w:bCs/>
+          <w:color w:val="FF0000"/>
+          <w:sz w:val="24"/>
+          <w:szCs w:val="24"/>
+        </w:rPr>
+      </w:pPr>
+      <w:r>
+        <w:rPr>
+          <w:rFonts w:ascii="Times New Roman" w:hAnsi="Times New Roman" w:cs="Times New Roman"/>
+          <w:bCs/>
+          <w:color w:val="FF0000"/>
           <w:sz w:val="24"/>
           <w:szCs w:val="24"/>
         </w:rPr>
@@ -8430,14 +8900,16 @@
         <w:rPr>
           <w:rFonts w:ascii="Times New Roman" w:hAnsi="Times New Roman" w:cs="Times New Roman"/>
           <w:bCs/>
-          <w:sz w:val="24"/>
-          <w:szCs w:val="24"/>
-        </w:rPr>
-      </w:pPr>
-      <w:r>
-        <w:rPr>
-          <w:rFonts w:ascii="Times New Roman" w:hAnsi="Times New Roman" w:cs="Times New Roman"/>
-          <w:bCs/>
+          <w:color w:val="FF0000"/>
+          <w:sz w:val="24"/>
+          <w:szCs w:val="24"/>
+        </w:rPr>
+      </w:pPr>
+      <w:r>
+        <w:rPr>
+          <w:rFonts w:ascii="Times New Roman" w:hAnsi="Times New Roman" w:cs="Times New Roman"/>
+          <w:bCs/>
+          <w:color w:val="FF0000"/>
           <w:sz w:val="24"/>
           <w:szCs w:val="24"/>
         </w:rPr>
@@ -8452,14 +8924,16 @@
         <w:rPr>
           <w:rFonts w:ascii="Times New Roman" w:hAnsi="Times New Roman" w:cs="Times New Roman"/>
           <w:bCs/>
-          <w:sz w:val="24"/>
-          <w:szCs w:val="24"/>
-        </w:rPr>
-      </w:pPr>
-      <w:r>
-        <w:rPr>
-          <w:rFonts w:ascii="Times New Roman" w:hAnsi="Times New Roman" w:cs="Times New Roman"/>
-          <w:bCs/>
+          <w:color w:val="FF0000"/>
+          <w:sz w:val="24"/>
+          <w:szCs w:val="24"/>
+        </w:rPr>
+      </w:pPr>
+      <w:r>
+        <w:rPr>
+          <w:rFonts w:ascii="Times New Roman" w:hAnsi="Times New Roman" w:cs="Times New Roman"/>
+          <w:bCs/>
+          <w:color w:val="FF0000"/>
           <w:sz w:val="24"/>
           <w:szCs w:val="24"/>
         </w:rPr>
@@ -8474,14 +8948,16 @@
         <w:rPr>
           <w:rFonts w:ascii="Times New Roman" w:hAnsi="Times New Roman" w:cs="Times New Roman"/>
           <w:bCs/>
-          <w:sz w:val="24"/>
-          <w:szCs w:val="24"/>
-        </w:rPr>
-      </w:pPr>
-      <w:r>
-        <w:rPr>
-          <w:rFonts w:ascii="Times New Roman" w:hAnsi="Times New Roman" w:cs="Times New Roman"/>
-          <w:bCs/>
+          <w:color w:val="FF0000"/>
+          <w:sz w:val="24"/>
+          <w:szCs w:val="24"/>
+        </w:rPr>
+      </w:pPr>
+      <w:r>
+        <w:rPr>
+          <w:rFonts w:ascii="Times New Roman" w:hAnsi="Times New Roman" w:cs="Times New Roman"/>
+          <w:bCs/>
+          <w:color w:val="FF0000"/>
           <w:sz w:val="24"/>
           <w:szCs w:val="24"/>
         </w:rPr>
@@ -8496,14 +8972,16 @@
         <w:rPr>
           <w:rFonts w:ascii="Times New Roman" w:hAnsi="Times New Roman" w:cs="Times New Roman"/>
           <w:bCs/>
-          <w:sz w:val="24"/>
-          <w:szCs w:val="24"/>
-        </w:rPr>
-      </w:pPr>
-      <w:r>
-        <w:rPr>
-          <w:rFonts w:ascii="Times New Roman" w:hAnsi="Times New Roman" w:cs="Times New Roman"/>
-          <w:bCs/>
+          <w:color w:val="FF0000"/>
+          <w:sz w:val="24"/>
+          <w:szCs w:val="24"/>
+        </w:rPr>
+      </w:pPr>
+      <w:r>
+        <w:rPr>
+          <w:rFonts w:ascii="Times New Roman" w:hAnsi="Times New Roman" w:cs="Times New Roman"/>
+          <w:bCs/>
+          <w:color w:val="FF0000"/>
           <w:sz w:val="24"/>
           <w:szCs w:val="24"/>
         </w:rPr>
@@ -8518,14 +8996,16 @@
         <w:rPr>
           <w:rFonts w:ascii="Times New Roman" w:hAnsi="Times New Roman" w:cs="Times New Roman"/>
           <w:bCs/>
-          <w:sz w:val="24"/>
-          <w:szCs w:val="24"/>
-        </w:rPr>
-      </w:pPr>
-      <w:r>
-        <w:rPr>
-          <w:rFonts w:ascii="Times New Roman" w:hAnsi="Times New Roman" w:cs="Times New Roman"/>
-          <w:bCs/>
+          <w:color w:val="FF0000"/>
+          <w:sz w:val="24"/>
+          <w:szCs w:val="24"/>
+        </w:rPr>
+      </w:pPr>
+      <w:r>
+        <w:rPr>
+          <w:rFonts w:ascii="Times New Roman" w:hAnsi="Times New Roman" w:cs="Times New Roman"/>
+          <w:bCs/>
+          <w:color w:val="FF0000"/>
           <w:sz w:val="24"/>
           <w:szCs w:val="24"/>
         </w:rPr>
@@ -8540,14 +9020,16 @@
         <w:rPr>
           <w:rFonts w:ascii="Times New Roman" w:hAnsi="Times New Roman" w:cs="Times New Roman"/>
           <w:bCs/>
-          <w:sz w:val="24"/>
-          <w:szCs w:val="24"/>
-        </w:rPr>
-      </w:pPr>
-      <w:r>
-        <w:rPr>
-          <w:rFonts w:ascii="Times New Roman" w:hAnsi="Times New Roman" w:cs="Times New Roman"/>
-          <w:bCs/>
+          <w:color w:val="FF0000"/>
+          <w:sz w:val="24"/>
+          <w:szCs w:val="24"/>
+        </w:rPr>
+      </w:pPr>
+      <w:r>
+        <w:rPr>
+          <w:rFonts w:ascii="Times New Roman" w:hAnsi="Times New Roman" w:cs="Times New Roman"/>
+          <w:bCs/>
+          <w:color w:val="FF0000"/>
           <w:sz w:val="24"/>
           <w:szCs w:val="24"/>
         </w:rPr>
@@ -8562,14 +9044,16 @@
         <w:rPr>
           <w:rFonts w:ascii="Times New Roman" w:hAnsi="Times New Roman" w:cs="Times New Roman"/>
           <w:bCs/>
-          <w:sz w:val="24"/>
-          <w:szCs w:val="24"/>
-        </w:rPr>
-      </w:pPr>
-      <w:r>
-        <w:rPr>
-          <w:rFonts w:ascii="Times New Roman" w:hAnsi="Times New Roman" w:cs="Times New Roman"/>
-          <w:bCs/>
+          <w:color w:val="FF0000"/>
+          <w:sz w:val="24"/>
+          <w:szCs w:val="24"/>
+        </w:rPr>
+      </w:pPr>
+      <w:r>
+        <w:rPr>
+          <w:rFonts w:ascii="Times New Roman" w:hAnsi="Times New Roman" w:cs="Times New Roman"/>
+          <w:bCs/>
+          <w:color w:val="FF0000"/>
           <w:sz w:val="24"/>
           <w:szCs w:val="24"/>
         </w:rPr>
@@ -8584,14 +9068,16 @@
         <w:rPr>
           <w:rFonts w:ascii="Times New Roman" w:hAnsi="Times New Roman" w:cs="Times New Roman"/>
           <w:bCs/>
-          <w:sz w:val="24"/>
-          <w:szCs w:val="24"/>
-        </w:rPr>
-      </w:pPr>
-      <w:r>
-        <w:rPr>
-          <w:rFonts w:ascii="Times New Roman" w:hAnsi="Times New Roman" w:cs="Times New Roman"/>
-          <w:bCs/>
+          <w:color w:val="FF0000"/>
+          <w:sz w:val="24"/>
+          <w:szCs w:val="24"/>
+        </w:rPr>
+      </w:pPr>
+      <w:r>
+        <w:rPr>
+          <w:rFonts w:ascii="Times New Roman" w:hAnsi="Times New Roman" w:cs="Times New Roman"/>
+          <w:bCs/>
+          <w:color w:val="FF0000"/>
           <w:sz w:val="24"/>
           <w:szCs w:val="24"/>
         </w:rPr>
@@ -8606,14 +9092,16 @@
         <w:rPr>
           <w:rFonts w:ascii="Times New Roman" w:hAnsi="Times New Roman" w:cs="Times New Roman"/>
           <w:bCs/>
-          <w:sz w:val="24"/>
-          <w:szCs w:val="24"/>
-        </w:rPr>
-      </w:pPr>
-      <w:r>
-        <w:rPr>
-          <w:rFonts w:ascii="Times New Roman" w:hAnsi="Times New Roman" w:cs="Times New Roman"/>
-          <w:bCs/>
+          <w:color w:val="FF0000"/>
+          <w:sz w:val="24"/>
+          <w:szCs w:val="24"/>
+        </w:rPr>
+      </w:pPr>
+      <w:r>
+        <w:rPr>
+          <w:rFonts w:ascii="Times New Roman" w:hAnsi="Times New Roman" w:cs="Times New Roman"/>
+          <w:bCs/>
+          <w:color w:val="FF0000"/>
           <w:sz w:val="24"/>
           <w:szCs w:val="24"/>
         </w:rPr>
@@ -8632,14 +9120,16 @@
         <w:rPr>
           <w:rFonts w:ascii="Times New Roman" w:hAnsi="Times New Roman" w:cs="Times New Roman"/>
           <w:bCs/>
-          <w:sz w:val="24"/>
-          <w:szCs w:val="24"/>
-        </w:rPr>
-      </w:pPr>
-      <w:r>
-        <w:rPr>
-          <w:rFonts w:ascii="Times New Roman" w:hAnsi="Times New Roman" w:cs="Times New Roman"/>
-          <w:bCs/>
+          <w:color w:val="FF0000"/>
+          <w:sz w:val="24"/>
+          <w:szCs w:val="24"/>
+        </w:rPr>
+      </w:pPr>
+      <w:r>
+        <w:rPr>
+          <w:rFonts w:ascii="Times New Roman" w:hAnsi="Times New Roman" w:cs="Times New Roman"/>
+          <w:bCs/>
+          <w:color w:val="FF0000"/>
           <w:sz w:val="24"/>
           <w:szCs w:val="24"/>
         </w:rPr>
@@ -8682,25 +9172,18 @@
           <w:bCs/>
           <w:sz w:val="24"/>
           <w:szCs w:val="24"/>
-        </w:rPr>
-      </w:pPr>
-      <w:r>
-        <w:rPr>
-          <w:rFonts w:ascii="Times New Roman" w:hAnsi="Times New Roman" w:cs="Times New Roman"/>
-          <w:bCs/>
-          <w:sz w:val="24"/>
-          <w:szCs w:val="24"/>
-        </w:rPr>
-        <w:t xml:space="preserve">WAP </w:t>
-      </w:r>
-      <w:r>
-        <w:rPr>
-          <w:rFonts w:ascii="Times New Roman" w:hAnsi="Times New Roman" w:cs="Times New Roman"/>
-          <w:bCs/>
-          <w:sz w:val="24"/>
-          <w:szCs w:val="24"/>
-        </w:rPr>
-        <w:t>to create a double circular double linked list of n nodes and display the linked list by using suitable user defined functions for create and display operations.</w:t>
+          <w:highlight w:val="yellow"/>
+        </w:rPr>
+      </w:pPr>
+      <w:r>
+        <w:rPr>
+          <w:rFonts w:ascii="Times New Roman" w:hAnsi="Times New Roman" w:cs="Times New Roman"/>
+          <w:bCs/>
+          <w:sz w:val="24"/>
+          <w:szCs w:val="24"/>
+          <w:highlight w:val="yellow"/>
+        </w:rPr>
+        <w:t>WAP to create a double circular double linked list of n nodes and display the linked list by using suitable user defined functions for create and display operations.</w:t>
       </w:r>
     </w:p>
     <w:p>
@@ -8717,14 +9200,16 @@
           <w:bCs/>
           <w:sz w:val="24"/>
           <w:szCs w:val="24"/>
-        </w:rPr>
-      </w:pPr>
-      <w:r>
-        <w:rPr>
-          <w:rFonts w:ascii="Times New Roman" w:hAnsi="Times New Roman" w:cs="Times New Roman"/>
-          <w:bCs/>
-          <w:sz w:val="24"/>
-          <w:szCs w:val="24"/>
+          <w:highlight w:val="yellow"/>
+        </w:rPr>
+      </w:pPr>
+      <w:r>
+        <w:rPr>
+          <w:rFonts w:ascii="Times New Roman" w:hAnsi="Times New Roman" w:cs="Times New Roman"/>
+          <w:bCs/>
+          <w:sz w:val="24"/>
+          <w:szCs w:val="24"/>
+          <w:highlight w:val="yellow"/>
         </w:rPr>
         <w:t>Write a menu driven program to perform the following operations in a single circular linked list by using suitable user defined functions for each case.</w:t>
       </w:r>
@@ -8739,14 +9224,16 @@
           <w:bCs/>
           <w:sz w:val="24"/>
           <w:szCs w:val="24"/>
-        </w:rPr>
-      </w:pPr>
-      <w:r>
-        <w:rPr>
-          <w:rFonts w:ascii="Times New Roman" w:hAnsi="Times New Roman" w:cs="Times New Roman"/>
-          <w:bCs/>
-          <w:sz w:val="24"/>
-          <w:szCs w:val="24"/>
+          <w:highlight w:val="yellow"/>
+        </w:rPr>
+      </w:pPr>
+      <w:r>
+        <w:rPr>
+          <w:rFonts w:ascii="Times New Roman" w:hAnsi="Times New Roman" w:cs="Times New Roman"/>
+          <w:bCs/>
+          <w:sz w:val="24"/>
+          <w:szCs w:val="24"/>
+          <w:highlight w:val="yellow"/>
         </w:rPr>
         <w:t xml:space="preserve">a) Traverse the list </w:t>
       </w:r>
@@ -8761,14 +9248,16 @@
           <w:bCs/>
           <w:sz w:val="24"/>
           <w:szCs w:val="24"/>
-        </w:rPr>
-      </w:pPr>
-      <w:r>
-        <w:rPr>
-          <w:rFonts w:ascii="Times New Roman" w:hAnsi="Times New Roman" w:cs="Times New Roman"/>
-          <w:bCs/>
-          <w:sz w:val="24"/>
-          <w:szCs w:val="24"/>
+          <w:highlight w:val="yellow"/>
+        </w:rPr>
+      </w:pPr>
+      <w:r>
+        <w:rPr>
+          <w:rFonts w:ascii="Times New Roman" w:hAnsi="Times New Roman" w:cs="Times New Roman"/>
+          <w:bCs/>
+          <w:sz w:val="24"/>
+          <w:szCs w:val="24"/>
+          <w:highlight w:val="yellow"/>
         </w:rPr>
         <w:t xml:space="preserve">b) Check if the list is empty </w:t>
       </w:r>
@@ -8783,14 +9272,16 @@
           <w:bCs/>
           <w:sz w:val="24"/>
           <w:szCs w:val="24"/>
-        </w:rPr>
-      </w:pPr>
-      <w:r>
-        <w:rPr>
-          <w:rFonts w:ascii="Times New Roman" w:hAnsi="Times New Roman" w:cs="Times New Roman"/>
-          <w:bCs/>
-          <w:sz w:val="24"/>
-          <w:szCs w:val="24"/>
+          <w:highlight w:val="yellow"/>
+        </w:rPr>
+      </w:pPr>
+      <w:r>
+        <w:rPr>
+          <w:rFonts w:ascii="Times New Roman" w:hAnsi="Times New Roman" w:cs="Times New Roman"/>
+          <w:bCs/>
+          <w:sz w:val="24"/>
+          <w:szCs w:val="24"/>
+          <w:highlight w:val="yellow"/>
         </w:rPr>
         <w:t>c) Insert a node at the certain position</w:t>
       </w:r>
@@ -8805,14 +9296,16 @@
           <w:bCs/>
           <w:sz w:val="24"/>
           <w:szCs w:val="24"/>
-        </w:rPr>
-      </w:pPr>
-      <w:r>
-        <w:rPr>
-          <w:rFonts w:ascii="Times New Roman" w:hAnsi="Times New Roman" w:cs="Times New Roman"/>
-          <w:bCs/>
-          <w:sz w:val="24"/>
-          <w:szCs w:val="24"/>
+          <w:highlight w:val="yellow"/>
+        </w:rPr>
+      </w:pPr>
+      <w:r>
+        <w:rPr>
+          <w:rFonts w:ascii="Times New Roman" w:hAnsi="Times New Roman" w:cs="Times New Roman"/>
+          <w:bCs/>
+          <w:sz w:val="24"/>
+          <w:szCs w:val="24"/>
+          <w:highlight w:val="yellow"/>
         </w:rPr>
         <w:t xml:space="preserve">d) Delete a node at the certain position </w:t>
       </w:r>
@@ -8827,14 +9320,16 @@
           <w:bCs/>
           <w:sz w:val="24"/>
           <w:szCs w:val="24"/>
-        </w:rPr>
-      </w:pPr>
-      <w:r>
-        <w:rPr>
-          <w:rFonts w:ascii="Times New Roman" w:hAnsi="Times New Roman" w:cs="Times New Roman"/>
-          <w:bCs/>
-          <w:sz w:val="24"/>
-          <w:szCs w:val="24"/>
+          <w:highlight w:val="yellow"/>
+        </w:rPr>
+      </w:pPr>
+      <w:r>
+        <w:rPr>
+          <w:rFonts w:ascii="Times New Roman" w:hAnsi="Times New Roman" w:cs="Times New Roman"/>
+          <w:bCs/>
+          <w:sz w:val="24"/>
+          <w:szCs w:val="24"/>
+          <w:highlight w:val="yellow"/>
         </w:rPr>
         <w:t>e) Delete a node for the given key</w:t>
       </w:r>
@@ -8849,14 +9344,16 @@
           <w:bCs/>
           <w:sz w:val="24"/>
           <w:szCs w:val="24"/>
-        </w:rPr>
-      </w:pPr>
-      <w:r>
-        <w:rPr>
-          <w:rFonts w:ascii="Times New Roman" w:hAnsi="Times New Roman" w:cs="Times New Roman"/>
-          <w:bCs/>
-          <w:sz w:val="24"/>
-          <w:szCs w:val="24"/>
+          <w:highlight w:val="yellow"/>
+        </w:rPr>
+      </w:pPr>
+      <w:r>
+        <w:rPr>
+          <w:rFonts w:ascii="Times New Roman" w:hAnsi="Times New Roman" w:cs="Times New Roman"/>
+          <w:bCs/>
+          <w:sz w:val="24"/>
+          <w:szCs w:val="24"/>
+          <w:highlight w:val="yellow"/>
         </w:rPr>
         <w:t xml:space="preserve">f) Count the total number of nodes </w:t>
       </w:r>
@@ -8871,14 +9368,16 @@
           <w:bCs/>
           <w:sz w:val="24"/>
           <w:szCs w:val="24"/>
-        </w:rPr>
-      </w:pPr>
-      <w:r>
-        <w:rPr>
-          <w:rFonts w:ascii="Times New Roman" w:hAnsi="Times New Roman" w:cs="Times New Roman"/>
-          <w:bCs/>
-          <w:sz w:val="24"/>
-          <w:szCs w:val="24"/>
+          <w:highlight w:val="yellow"/>
+        </w:rPr>
+      </w:pPr>
+      <w:r>
+        <w:rPr>
+          <w:rFonts w:ascii="Times New Roman" w:hAnsi="Times New Roman" w:cs="Times New Roman"/>
+          <w:bCs/>
+          <w:sz w:val="24"/>
+          <w:szCs w:val="24"/>
+          <w:highlight w:val="yellow"/>
         </w:rPr>
         <w:t>g) Search for an element in the linked list</w:t>
       </w:r>
@@ -8893,14 +9392,16 @@
           <w:bCs/>
           <w:sz w:val="24"/>
           <w:szCs w:val="24"/>
-        </w:rPr>
-      </w:pPr>
-      <w:r>
-        <w:rPr>
-          <w:rFonts w:ascii="Times New Roman" w:hAnsi="Times New Roman" w:cs="Times New Roman"/>
-          <w:bCs/>
-          <w:sz w:val="24"/>
-          <w:szCs w:val="24"/>
+          <w:highlight w:val="yellow"/>
+        </w:rPr>
+      </w:pPr>
+      <w:r>
+        <w:rPr>
+          <w:rFonts w:ascii="Times New Roman" w:hAnsi="Times New Roman" w:cs="Times New Roman"/>
+          <w:bCs/>
+          <w:sz w:val="24"/>
+          <w:szCs w:val="24"/>
+          <w:highlight w:val="yellow"/>
         </w:rPr>
         <w:t>Verify &amp; validate each function from main method.</w:t>
       </w:r>
@@ -8918,25 +9419,18 @@
           <w:bCs/>
           <w:sz w:val="24"/>
           <w:szCs w:val="24"/>
-        </w:rPr>
-      </w:pPr>
-      <w:r>
-        <w:rPr>
-          <w:rFonts w:ascii="Times New Roman" w:hAnsi="Times New Roman" w:cs="Times New Roman"/>
-          <w:bCs/>
-          <w:sz w:val="24"/>
-          <w:szCs w:val="24"/>
-        </w:rPr>
-        <w:t xml:space="preserve">WAP </w:t>
-      </w:r>
-      <w:r>
-        <w:rPr>
-          <w:rFonts w:ascii="Times New Roman" w:hAnsi="Times New Roman" w:cs="Times New Roman"/>
-          <w:bCs/>
-          <w:sz w:val="24"/>
-          <w:szCs w:val="24"/>
-        </w:rPr>
-        <w:t>to remove the duplicates in a sorted double linked list.</w:t>
+          <w:highlight w:val="yellow"/>
+        </w:rPr>
+      </w:pPr>
+      <w:r>
+        <w:rPr>
+          <w:rFonts w:ascii="Times New Roman" w:hAnsi="Times New Roman" w:cs="Times New Roman"/>
+          <w:bCs/>
+          <w:sz w:val="24"/>
+          <w:szCs w:val="24"/>
+          <w:highlight w:val="yellow"/>
+        </w:rPr>
+        <w:t>WAP to remove the duplicates in a sorted double linked list.</w:t>
       </w:r>
     </w:p>
     <w:p>
@@ -8952,14 +9446,16 @@
           <w:bCs/>
           <w:sz w:val="24"/>
           <w:szCs w:val="24"/>
-        </w:rPr>
-      </w:pPr>
-      <w:r>
-        <w:rPr>
-          <w:rFonts w:ascii="Times New Roman" w:hAnsi="Times New Roman" w:cs="Times New Roman"/>
-          <w:bCs/>
-          <w:sz w:val="24"/>
-          <w:szCs w:val="24"/>
+          <w:highlight w:val="yellow"/>
+        </w:rPr>
+      </w:pPr>
+      <w:r>
+        <w:rPr>
+          <w:rFonts w:ascii="Times New Roman" w:hAnsi="Times New Roman" w:cs="Times New Roman"/>
+          <w:bCs/>
+          <w:sz w:val="24"/>
+          <w:szCs w:val="24"/>
+          <w:highlight w:val="yellow"/>
         </w:rPr>
         <w:lastRenderedPageBreak/>
         <w:t>WAP to convert a given singly linked list to a circular list.</w:t>
@@ -8978,14 +9474,16 @@
           <w:bCs/>
           <w:sz w:val="24"/>
           <w:szCs w:val="24"/>
-        </w:rPr>
-      </w:pPr>
-      <w:r>
-        <w:rPr>
-          <w:rFonts w:ascii="Times New Roman" w:hAnsi="Times New Roman" w:cs="Times New Roman"/>
-          <w:bCs/>
-          <w:sz w:val="24"/>
-          <w:szCs w:val="24"/>
+          <w:highlight w:val="yellow"/>
+        </w:rPr>
+      </w:pPr>
+      <w:r>
+        <w:rPr>
+          <w:rFonts w:ascii="Times New Roman" w:hAnsi="Times New Roman" w:cs="Times New Roman"/>
+          <w:bCs/>
+          <w:sz w:val="24"/>
+          <w:szCs w:val="24"/>
+          <w:highlight w:val="yellow"/>
         </w:rPr>
         <w:t>WAP to implement a doubly linked list by using singly linked.</w:t>
       </w:r>
@@ -9003,14 +9501,16 @@
           <w:bCs/>
           <w:sz w:val="24"/>
           <w:szCs w:val="24"/>
-        </w:rPr>
-      </w:pPr>
-      <w:r>
-        <w:rPr>
-          <w:rFonts w:ascii="Times New Roman" w:hAnsi="Times New Roman" w:cs="Times New Roman"/>
-          <w:bCs/>
-          <w:sz w:val="24"/>
-          <w:szCs w:val="24"/>
+          <w:highlight w:val="yellow"/>
+        </w:rPr>
+      </w:pPr>
+      <w:r>
+        <w:rPr>
+          <w:rFonts w:ascii="Times New Roman" w:hAnsi="Times New Roman" w:cs="Times New Roman"/>
+          <w:bCs/>
+          <w:sz w:val="24"/>
+          <w:szCs w:val="24"/>
+          <w:highlight w:val="yellow"/>
         </w:rPr>
         <w:t>WAP to print the middle of a double linked list.</w:t>
       </w:r>
@@ -9028,14 +9528,16 @@
           <w:bCs/>
           <w:sz w:val="24"/>
           <w:szCs w:val="24"/>
-        </w:rPr>
-      </w:pPr>
-      <w:r>
-        <w:rPr>
-          <w:rFonts w:ascii="Times New Roman" w:hAnsi="Times New Roman" w:cs="Times New Roman"/>
-          <w:bCs/>
-          <w:sz w:val="24"/>
-          <w:szCs w:val="24"/>
+          <w:highlight w:val="yellow"/>
+        </w:rPr>
+      </w:pPr>
+      <w:r>
+        <w:rPr>
+          <w:rFonts w:ascii="Times New Roman" w:hAnsi="Times New Roman" w:cs="Times New Roman"/>
+          <w:bCs/>
+          <w:sz w:val="24"/>
+          <w:szCs w:val="24"/>
+          <w:highlight w:val="yellow"/>
         </w:rPr>
         <w:t>Given a double linked list, rotate the linked list counter-clockwise by k nodes. Where k is a given positive integer. For example, if the given linked list is 10-&gt;20-&gt;30-&gt;40-&gt;50-&gt;60 and k is 4, the list should be modified to 50-&gt;60-&gt;10-&gt;20-&gt;30-&gt;40. Assume that k is smaller than the count of nodes in linked list.</w:t>
       </w:r>
@@ -9537,7 +10039,47 @@
           <w:sz w:val="24"/>
           <w:szCs w:val="24"/>
         </w:rPr>
-        <w:t xml:space="preserve">Two brackets are considered to be a matched pair if the an opening bracket (i.e., (, [, or { ) occurs to the left of a closing bracket (i.e., ), ], or }) of the exact same type. There are three types of matched pairs of brackets: [], {}, and (). A matching pair of brackets is not balanced if the set of brackets it encloses are not matched. WAP to determine whether the input sequence of brackets is balanced or not. If a string is balanced, it print YES on a new line; otherwise, print NO on a new line. </w:t>
+        <w:t xml:space="preserve">Two brackets are considered to be a matched pair if the an opening bracket (i.e., (, [, or </w:t>
+      </w:r>
+      <w:proofErr w:type="gramStart"/>
+      <w:r>
+        <w:rPr>
+          <w:rFonts w:ascii="Times New Roman" w:hAnsi="Times New Roman" w:cs="Times New Roman"/>
+          <w:bCs/>
+          <w:sz w:val="24"/>
+          <w:szCs w:val="24"/>
+        </w:rPr>
+        <w:t>{ )</w:t>
+      </w:r>
+      <w:proofErr w:type="gramEnd"/>
+      <w:r>
+        <w:rPr>
+          <w:rFonts w:ascii="Times New Roman" w:hAnsi="Times New Roman" w:cs="Times New Roman"/>
+          <w:bCs/>
+          <w:sz w:val="24"/>
+          <w:szCs w:val="24"/>
+        </w:rPr>
+        <w:t xml:space="preserve"> occurs to the left of a closing bracket (i.e., ), ], or }) of the exact same type. There are three types of matched pairs of brackets: [], {}, and (). A matching pair of brackets is not balanced if the set of brackets it encloses are not matched. WAP to determine whether the input sequence of brackets is balanced or not. If a string is balanced, it </w:t>
+      </w:r>
+      <w:proofErr w:type="gramStart"/>
+      <w:r>
+        <w:rPr>
+          <w:rFonts w:ascii="Times New Roman" w:hAnsi="Times New Roman" w:cs="Times New Roman"/>
+          <w:bCs/>
+          <w:sz w:val="24"/>
+          <w:szCs w:val="24"/>
+        </w:rPr>
+        <w:t>print</w:t>
+      </w:r>
+      <w:proofErr w:type="gramEnd"/>
+      <w:r>
+        <w:rPr>
+          <w:rFonts w:ascii="Times New Roman" w:hAnsi="Times New Roman" w:cs="Times New Roman"/>
+          <w:bCs/>
+          <w:sz w:val="24"/>
+          <w:szCs w:val="24"/>
+        </w:rPr>
+        <w:t xml:space="preserve"> YES on a new line; otherwise, print NO on a new line. </w:t>
       </w:r>
     </w:p>
     <w:p>
@@ -9819,7 +10361,27 @@
           <w:szCs w:val="24"/>
         </w:rPr>
         <w:lastRenderedPageBreak/>
-        <w:t>a) peekLowestElement - return the lowest element in the stack without removing it from the stack</w:t>
+        <w:t xml:space="preserve">a) </w:t>
+      </w:r>
+      <w:proofErr w:type="spellStart"/>
+      <w:r>
+        <w:rPr>
+          <w:rFonts w:ascii="Times New Roman" w:hAnsi="Times New Roman" w:cs="Times New Roman"/>
+          <w:bCs/>
+          <w:sz w:val="24"/>
+          <w:szCs w:val="24"/>
+        </w:rPr>
+        <w:t>peekLowestElement</w:t>
+      </w:r>
+      <w:proofErr w:type="spellEnd"/>
+      <w:r>
+        <w:rPr>
+          <w:rFonts w:ascii="Times New Roman" w:hAnsi="Times New Roman" w:cs="Times New Roman"/>
+          <w:bCs/>
+          <w:sz w:val="24"/>
+          <w:szCs w:val="24"/>
+        </w:rPr>
+        <w:t xml:space="preserve"> - return the lowest element in the stack without removing it from the stack</w:t>
       </w:r>
     </w:p>
     <w:p>
@@ -9841,7 +10403,27 @@
           <w:sz w:val="24"/>
           <w:szCs w:val="24"/>
         </w:rPr>
-        <w:t>b) peekHighestElement - return the highest element in the stack without removing it from the stack</w:t>
+        <w:t xml:space="preserve">b) </w:t>
+      </w:r>
+      <w:proofErr w:type="spellStart"/>
+      <w:r>
+        <w:rPr>
+          <w:rFonts w:ascii="Times New Roman" w:hAnsi="Times New Roman" w:cs="Times New Roman"/>
+          <w:bCs/>
+          <w:sz w:val="24"/>
+          <w:szCs w:val="24"/>
+        </w:rPr>
+        <w:t>peekHighestElement</w:t>
+      </w:r>
+      <w:proofErr w:type="spellEnd"/>
+      <w:r>
+        <w:rPr>
+          <w:rFonts w:ascii="Times New Roman" w:hAnsi="Times New Roman" w:cs="Times New Roman"/>
+          <w:bCs/>
+          <w:sz w:val="24"/>
+          <w:szCs w:val="24"/>
+        </w:rPr>
+        <w:t xml:space="preserve"> - return the highest element in the stack without removing it from the stack</w:t>
       </w:r>
     </w:p>
     <w:p>
@@ -9863,8 +10445,39 @@
           <w:sz w:val="24"/>
           <w:szCs w:val="24"/>
         </w:rPr>
-        <w:t>c) peekMiddleElement - return the (size/2+1)</w:t>
-      </w:r>
+        <w:t xml:space="preserve">c) </w:t>
+      </w:r>
+      <w:proofErr w:type="spellStart"/>
+      <w:r>
+        <w:rPr>
+          <w:rFonts w:ascii="Times New Roman" w:hAnsi="Times New Roman" w:cs="Times New Roman"/>
+          <w:bCs/>
+          <w:sz w:val="24"/>
+          <w:szCs w:val="24"/>
+        </w:rPr>
+        <w:t>peekMiddleElement</w:t>
+      </w:r>
+      <w:proofErr w:type="spellEnd"/>
+      <w:r>
+        <w:rPr>
+          <w:rFonts w:ascii="Times New Roman" w:hAnsi="Times New Roman" w:cs="Times New Roman"/>
+          <w:bCs/>
+          <w:sz w:val="24"/>
+          <w:szCs w:val="24"/>
+        </w:rPr>
+        <w:t xml:space="preserve"> - return the (size/2+</w:t>
+      </w:r>
+      <w:proofErr w:type="gramStart"/>
+      <w:r>
+        <w:rPr>
+          <w:rFonts w:ascii="Times New Roman" w:hAnsi="Times New Roman" w:cs="Times New Roman"/>
+          <w:bCs/>
+          <w:sz w:val="24"/>
+          <w:szCs w:val="24"/>
+        </w:rPr>
+        <w:t>1)</w:t>
+      </w:r>
+      <w:proofErr w:type="spellStart"/>
       <w:r>
         <w:rPr>
           <w:rFonts w:ascii="Times New Roman" w:hAnsi="Times New Roman" w:cs="Times New Roman"/>
@@ -9875,6 +10488,8 @@
         </w:rPr>
         <w:t>th</w:t>
       </w:r>
+      <w:proofErr w:type="spellEnd"/>
+      <w:proofErr w:type="gramEnd"/>
       <w:r>
         <w:rPr>
           <w:rFonts w:ascii="Times New Roman" w:hAnsi="Times New Roman" w:cs="Times New Roman"/>
@@ -10405,7 +11020,67 @@
           <w:sz w:val="24"/>
           <w:szCs w:val="24"/>
         </w:rPr>
-        <w:t>Write a menu driven program to implement queue operations such as Enqueue, Dequeue, Peek, Display of elements, IsEmpty, IsFull using static array.</w:t>
+        <w:t xml:space="preserve">Write a menu driven program to implement queue operations such as Enqueue, Dequeue, Peek, </w:t>
+      </w:r>
+      <w:proofErr w:type="gramStart"/>
+      <w:r>
+        <w:rPr>
+          <w:rFonts w:ascii="Times New Roman" w:hAnsi="Times New Roman" w:cs="Times New Roman"/>
+          <w:bCs/>
+          <w:sz w:val="24"/>
+          <w:szCs w:val="24"/>
+        </w:rPr>
+        <w:t>Display</w:t>
+      </w:r>
+      <w:proofErr w:type="gramEnd"/>
+      <w:r>
+        <w:rPr>
+          <w:rFonts w:ascii="Times New Roman" w:hAnsi="Times New Roman" w:cs="Times New Roman"/>
+          <w:bCs/>
+          <w:sz w:val="24"/>
+          <w:szCs w:val="24"/>
+        </w:rPr>
+        <w:t xml:space="preserve"> of elements, </w:t>
+      </w:r>
+      <w:proofErr w:type="spellStart"/>
+      <w:r>
+        <w:rPr>
+          <w:rFonts w:ascii="Times New Roman" w:hAnsi="Times New Roman" w:cs="Times New Roman"/>
+          <w:bCs/>
+          <w:sz w:val="24"/>
+          <w:szCs w:val="24"/>
+        </w:rPr>
+        <w:t>IsEmpty</w:t>
+      </w:r>
+      <w:proofErr w:type="spellEnd"/>
+      <w:r>
+        <w:rPr>
+          <w:rFonts w:ascii="Times New Roman" w:hAnsi="Times New Roman" w:cs="Times New Roman"/>
+          <w:bCs/>
+          <w:sz w:val="24"/>
+          <w:szCs w:val="24"/>
+        </w:rPr>
+        <w:t xml:space="preserve">, </w:t>
+      </w:r>
+      <w:proofErr w:type="spellStart"/>
+      <w:r>
+        <w:rPr>
+          <w:rFonts w:ascii="Times New Roman" w:hAnsi="Times New Roman" w:cs="Times New Roman"/>
+          <w:bCs/>
+          <w:sz w:val="24"/>
+          <w:szCs w:val="24"/>
+        </w:rPr>
+        <w:t>IsFull</w:t>
+      </w:r>
+      <w:proofErr w:type="spellEnd"/>
+      <w:r>
+        <w:rPr>
+          <w:rFonts w:ascii="Times New Roman" w:hAnsi="Times New Roman" w:cs="Times New Roman"/>
+          <w:bCs/>
+          <w:sz w:val="24"/>
+          <w:szCs w:val="24"/>
+        </w:rPr>
+        <w:t xml:space="preserve"> using static array.</w:t>
       </w:r>
     </w:p>
     <w:p>
@@ -10431,7 +11106,47 @@
           <w:sz w:val="24"/>
           <w:szCs w:val="24"/>
         </w:rPr>
-        <w:t>Write a menu driven program to implement queue operations such as Enqueue, Dequeue, Peek, Display of elements, IsEmpty using linked list.</w:t>
+        <w:t xml:space="preserve">Write a menu driven program to implement queue operations such as Enqueue, Dequeue, Peek, </w:t>
+      </w:r>
+      <w:proofErr w:type="gramStart"/>
+      <w:r>
+        <w:rPr>
+          <w:rFonts w:ascii="Times New Roman" w:hAnsi="Times New Roman" w:cs="Times New Roman"/>
+          <w:bCs/>
+          <w:sz w:val="24"/>
+          <w:szCs w:val="24"/>
+        </w:rPr>
+        <w:t>Display</w:t>
+      </w:r>
+      <w:proofErr w:type="gramEnd"/>
+      <w:r>
+        <w:rPr>
+          <w:rFonts w:ascii="Times New Roman" w:hAnsi="Times New Roman" w:cs="Times New Roman"/>
+          <w:bCs/>
+          <w:sz w:val="24"/>
+          <w:szCs w:val="24"/>
+        </w:rPr>
+        <w:t xml:space="preserve"> of elements, </w:t>
+      </w:r>
+      <w:proofErr w:type="spellStart"/>
+      <w:r>
+        <w:rPr>
+          <w:rFonts w:ascii="Times New Roman" w:hAnsi="Times New Roman" w:cs="Times New Roman"/>
+          <w:bCs/>
+          <w:sz w:val="24"/>
+          <w:szCs w:val="24"/>
+        </w:rPr>
+        <w:t>IsEmpty</w:t>
+      </w:r>
+      <w:proofErr w:type="spellEnd"/>
+      <w:r>
+        <w:rPr>
+          <w:rFonts w:ascii="Times New Roman" w:hAnsi="Times New Roman" w:cs="Times New Roman"/>
+          <w:bCs/>
+          <w:sz w:val="24"/>
+          <w:szCs w:val="24"/>
+        </w:rPr>
+        <w:t xml:space="preserve"> using linked list.</w:t>
       </w:r>
     </w:p>
     <w:p>
@@ -10457,7 +11172,67 @@
           <w:sz w:val="24"/>
           <w:szCs w:val="24"/>
         </w:rPr>
-        <w:t>Write a menu driven program to implement circular queue operations such as Enqueue, Dequeue, Peek, Display of elements, IsEmpty, IsFull using static array.</w:t>
+        <w:t xml:space="preserve">Write a menu driven program to implement circular queue operations such as Enqueue, Dequeue, Peek, </w:t>
+      </w:r>
+      <w:proofErr w:type="gramStart"/>
+      <w:r>
+        <w:rPr>
+          <w:rFonts w:ascii="Times New Roman" w:hAnsi="Times New Roman" w:cs="Times New Roman"/>
+          <w:bCs/>
+          <w:sz w:val="24"/>
+          <w:szCs w:val="24"/>
+        </w:rPr>
+        <w:t>Display</w:t>
+      </w:r>
+      <w:proofErr w:type="gramEnd"/>
+      <w:r>
+        <w:rPr>
+          <w:rFonts w:ascii="Times New Roman" w:hAnsi="Times New Roman" w:cs="Times New Roman"/>
+          <w:bCs/>
+          <w:sz w:val="24"/>
+          <w:szCs w:val="24"/>
+        </w:rPr>
+        <w:t xml:space="preserve"> of elements, </w:t>
+      </w:r>
+      <w:proofErr w:type="spellStart"/>
+      <w:r>
+        <w:rPr>
+          <w:rFonts w:ascii="Times New Roman" w:hAnsi="Times New Roman" w:cs="Times New Roman"/>
+          <w:bCs/>
+          <w:sz w:val="24"/>
+          <w:szCs w:val="24"/>
+        </w:rPr>
+        <w:t>IsEmpty</w:t>
+      </w:r>
+      <w:proofErr w:type="spellEnd"/>
+      <w:r>
+        <w:rPr>
+          <w:rFonts w:ascii="Times New Roman" w:hAnsi="Times New Roman" w:cs="Times New Roman"/>
+          <w:bCs/>
+          <w:sz w:val="24"/>
+          <w:szCs w:val="24"/>
+        </w:rPr>
+        <w:t xml:space="preserve">, </w:t>
+      </w:r>
+      <w:proofErr w:type="spellStart"/>
+      <w:r>
+        <w:rPr>
+          <w:rFonts w:ascii="Times New Roman" w:hAnsi="Times New Roman" w:cs="Times New Roman"/>
+          <w:bCs/>
+          <w:sz w:val="24"/>
+          <w:szCs w:val="24"/>
+        </w:rPr>
+        <w:t>IsFull</w:t>
+      </w:r>
+      <w:proofErr w:type="spellEnd"/>
+      <w:r>
+        <w:rPr>
+          <w:rFonts w:ascii="Times New Roman" w:hAnsi="Times New Roman" w:cs="Times New Roman"/>
+          <w:bCs/>
+          <w:sz w:val="24"/>
+          <w:szCs w:val="24"/>
+        </w:rPr>
+        <w:t xml:space="preserve"> using static array.</w:t>
       </w:r>
     </w:p>
     <w:p>
@@ -10483,7 +11258,67 @@
           <w:sz w:val="24"/>
           <w:szCs w:val="24"/>
         </w:rPr>
-        <w:t>Write a menu driven program to implement Deques (both Input-restricted and Output-restricted) operations such as Enqueue, Dequeue, Peek, Display of elements, IsEmpty, IsFull using static array.</w:t>
+        <w:t xml:space="preserve">Write a menu driven program to implement Deques (both Input-restricted and Output-restricted) operations such as Enqueue, Dequeue, Peek, </w:t>
+      </w:r>
+      <w:proofErr w:type="gramStart"/>
+      <w:r>
+        <w:rPr>
+          <w:rFonts w:ascii="Times New Roman" w:hAnsi="Times New Roman" w:cs="Times New Roman"/>
+          <w:bCs/>
+          <w:sz w:val="24"/>
+          <w:szCs w:val="24"/>
+        </w:rPr>
+        <w:t>Display</w:t>
+      </w:r>
+      <w:proofErr w:type="gramEnd"/>
+      <w:r>
+        <w:rPr>
+          <w:rFonts w:ascii="Times New Roman" w:hAnsi="Times New Roman" w:cs="Times New Roman"/>
+          <w:bCs/>
+          <w:sz w:val="24"/>
+          <w:szCs w:val="24"/>
+        </w:rPr>
+        <w:t xml:space="preserve"> of elements, </w:t>
+      </w:r>
+      <w:proofErr w:type="spellStart"/>
+      <w:r>
+        <w:rPr>
+          <w:rFonts w:ascii="Times New Roman" w:hAnsi="Times New Roman" w:cs="Times New Roman"/>
+          <w:bCs/>
+          <w:sz w:val="24"/>
+          <w:szCs w:val="24"/>
+        </w:rPr>
+        <w:t>IsEmpty</w:t>
+      </w:r>
+      <w:proofErr w:type="spellEnd"/>
+      <w:r>
+        <w:rPr>
+          <w:rFonts w:ascii="Times New Roman" w:hAnsi="Times New Roman" w:cs="Times New Roman"/>
+          <w:bCs/>
+          <w:sz w:val="24"/>
+          <w:szCs w:val="24"/>
+        </w:rPr>
+        <w:t xml:space="preserve">, </w:t>
+      </w:r>
+      <w:proofErr w:type="spellStart"/>
+      <w:r>
+        <w:rPr>
+          <w:rFonts w:ascii="Times New Roman" w:hAnsi="Times New Roman" w:cs="Times New Roman"/>
+          <w:bCs/>
+          <w:sz w:val="24"/>
+          <w:szCs w:val="24"/>
+        </w:rPr>
+        <w:t>IsFull</w:t>
+      </w:r>
+      <w:proofErr w:type="spellEnd"/>
+      <w:r>
+        <w:rPr>
+          <w:rFonts w:ascii="Times New Roman" w:hAnsi="Times New Roman" w:cs="Times New Roman"/>
+          <w:bCs/>
+          <w:sz w:val="24"/>
+          <w:szCs w:val="24"/>
+        </w:rPr>
+        <w:t xml:space="preserve"> using static array.</w:t>
       </w:r>
     </w:p>
     <w:p>
@@ -10509,7 +11344,47 @@
           <w:sz w:val="24"/>
           <w:szCs w:val="24"/>
         </w:rPr>
-        <w:t>Write a menu driven program to implement circular queue operations such as Enqueue, Dequeue, Peek, Display of elements, IsEmpty using linked list.</w:t>
+        <w:t xml:space="preserve">Write a menu driven program to implement circular queue operations such as Enqueue, Dequeue, Peek, </w:t>
+      </w:r>
+      <w:proofErr w:type="gramStart"/>
+      <w:r>
+        <w:rPr>
+          <w:rFonts w:ascii="Times New Roman" w:hAnsi="Times New Roman" w:cs="Times New Roman"/>
+          <w:bCs/>
+          <w:sz w:val="24"/>
+          <w:szCs w:val="24"/>
+        </w:rPr>
+        <w:t>Display</w:t>
+      </w:r>
+      <w:proofErr w:type="gramEnd"/>
+      <w:r>
+        <w:rPr>
+          <w:rFonts w:ascii="Times New Roman" w:hAnsi="Times New Roman" w:cs="Times New Roman"/>
+          <w:bCs/>
+          <w:sz w:val="24"/>
+          <w:szCs w:val="24"/>
+        </w:rPr>
+        <w:t xml:space="preserve"> of elements, </w:t>
+      </w:r>
+      <w:proofErr w:type="spellStart"/>
+      <w:r>
+        <w:rPr>
+          <w:rFonts w:ascii="Times New Roman" w:hAnsi="Times New Roman" w:cs="Times New Roman"/>
+          <w:bCs/>
+          <w:sz w:val="24"/>
+          <w:szCs w:val="24"/>
+        </w:rPr>
+        <w:t>IsEmpty</w:t>
+      </w:r>
+      <w:proofErr w:type="spellEnd"/>
+      <w:r>
+        <w:rPr>
+          <w:rFonts w:ascii="Times New Roman" w:hAnsi="Times New Roman" w:cs="Times New Roman"/>
+          <w:bCs/>
+          <w:sz w:val="24"/>
+          <w:szCs w:val="24"/>
+        </w:rPr>
+        <w:t xml:space="preserve"> using linked list.</w:t>
       </w:r>
     </w:p>
     <w:p>
@@ -10535,7 +11410,47 @@
           <w:sz w:val="24"/>
           <w:szCs w:val="24"/>
         </w:rPr>
-        <w:t>Write a menu driven program to implement circular queue operations such as Enqueue, Dequeue, Peek, Display of elements, IsEmpty using linked list.</w:t>
+        <w:t xml:space="preserve">Write a menu driven program to implement circular queue operations such as Enqueue, Dequeue, Peek, </w:t>
+      </w:r>
+      <w:proofErr w:type="gramStart"/>
+      <w:r>
+        <w:rPr>
+          <w:rFonts w:ascii="Times New Roman" w:hAnsi="Times New Roman" w:cs="Times New Roman"/>
+          <w:bCs/>
+          <w:sz w:val="24"/>
+          <w:szCs w:val="24"/>
+        </w:rPr>
+        <w:t>Display</w:t>
+      </w:r>
+      <w:proofErr w:type="gramEnd"/>
+      <w:r>
+        <w:rPr>
+          <w:rFonts w:ascii="Times New Roman" w:hAnsi="Times New Roman" w:cs="Times New Roman"/>
+          <w:bCs/>
+          <w:sz w:val="24"/>
+          <w:szCs w:val="24"/>
+        </w:rPr>
+        <w:t xml:space="preserve"> of elements, </w:t>
+      </w:r>
+      <w:proofErr w:type="spellStart"/>
+      <w:r>
+        <w:rPr>
+          <w:rFonts w:ascii="Times New Roman" w:hAnsi="Times New Roman" w:cs="Times New Roman"/>
+          <w:bCs/>
+          <w:sz w:val="24"/>
+          <w:szCs w:val="24"/>
+        </w:rPr>
+        <w:t>IsEmpty</w:t>
+      </w:r>
+      <w:proofErr w:type="spellEnd"/>
+      <w:r>
+        <w:rPr>
+          <w:rFonts w:ascii="Times New Roman" w:hAnsi="Times New Roman" w:cs="Times New Roman"/>
+          <w:bCs/>
+          <w:sz w:val="24"/>
+          <w:szCs w:val="24"/>
+        </w:rPr>
+        <w:t xml:space="preserve"> using linked list.</w:t>
       </w:r>
     </w:p>
     <w:p>
@@ -10646,7 +11561,47 @@
           <w:sz w:val="24"/>
           <w:szCs w:val="24"/>
         </w:rPr>
-        <w:t>Write a menu driven program to implement Deques (both Input-restricted and Output-restricted) operations such as Enqueue, Dequeue, Peek, Display of elements, IsEmpty using linked list.</w:t>
+        <w:t xml:space="preserve">Write a menu driven program to implement Deques (both Input-restricted and Output-restricted) operations such as Enqueue, Dequeue, Peek, </w:t>
+      </w:r>
+      <w:proofErr w:type="gramStart"/>
+      <w:r>
+        <w:rPr>
+          <w:rFonts w:ascii="Times New Roman" w:hAnsi="Times New Roman" w:cs="Times New Roman"/>
+          <w:bCs/>
+          <w:sz w:val="24"/>
+          <w:szCs w:val="24"/>
+        </w:rPr>
+        <w:t>Display</w:t>
+      </w:r>
+      <w:proofErr w:type="gramEnd"/>
+      <w:r>
+        <w:rPr>
+          <w:rFonts w:ascii="Times New Roman" w:hAnsi="Times New Roman" w:cs="Times New Roman"/>
+          <w:bCs/>
+          <w:sz w:val="24"/>
+          <w:szCs w:val="24"/>
+        </w:rPr>
+        <w:t xml:space="preserve"> of elements, </w:t>
+      </w:r>
+      <w:proofErr w:type="spellStart"/>
+      <w:r>
+        <w:rPr>
+          <w:rFonts w:ascii="Times New Roman" w:hAnsi="Times New Roman" w:cs="Times New Roman"/>
+          <w:bCs/>
+          <w:sz w:val="24"/>
+          <w:szCs w:val="24"/>
+        </w:rPr>
+        <w:t>IsEmpty</w:t>
+      </w:r>
+      <w:proofErr w:type="spellEnd"/>
+      <w:r>
+        <w:rPr>
+          <w:rFonts w:ascii="Times New Roman" w:hAnsi="Times New Roman" w:cs="Times New Roman"/>
+          <w:bCs/>
+          <w:sz w:val="24"/>
+          <w:szCs w:val="24"/>
+        </w:rPr>
+        <w:t xml:space="preserve"> using linked list.</w:t>
       </w:r>
     </w:p>
     <w:p>
@@ -11843,8 +12798,19 @@
           <w:sz w:val="24"/>
           <w:szCs w:val="24"/>
         </w:rPr>
-        <w:t>WAP to sort an array of n dates in an ascending order using Bubble sort. Date structure is {day, month, year }</w:t>
-      </w:r>
+        <w:t xml:space="preserve">WAP to sort an array of n dates in an ascending order using Bubble sort. Date structure is {day, month, </w:t>
+      </w:r>
+      <w:proofErr w:type="gramStart"/>
+      <w:r>
+        <w:rPr>
+          <w:rFonts w:ascii="Times New Roman" w:hAnsi="Times New Roman" w:cs="Times New Roman"/>
+          <w:bCs/>
+          <w:sz w:val="24"/>
+          <w:szCs w:val="24"/>
+        </w:rPr>
+        <w:t>year }</w:t>
+      </w:r>
+      <w:proofErr w:type="gramEnd"/>
     </w:p>
     <w:p>
       <w:pPr>
@@ -12163,7 +13129,47 @@
           <w:sz w:val="24"/>
           <w:szCs w:val="24"/>
         </w:rPr>
-        <w:t xml:space="preserve"> of positive integers, find number of pairs such that x^y &gt; y^x </w:t>
+        <w:t xml:space="preserve"> of positive integers, find number of pairs such that </w:t>
+      </w:r>
+      <w:proofErr w:type="spellStart"/>
+      <w:r>
+        <w:rPr>
+          <w:rFonts w:ascii="Times New Roman" w:hAnsi="Times New Roman" w:cs="Times New Roman"/>
+          <w:bCs/>
+          <w:sz w:val="24"/>
+          <w:szCs w:val="24"/>
+        </w:rPr>
+        <w:t>x^y</w:t>
+      </w:r>
+      <w:proofErr w:type="spellEnd"/>
+      <w:r>
+        <w:rPr>
+          <w:rFonts w:ascii="Times New Roman" w:hAnsi="Times New Roman" w:cs="Times New Roman"/>
+          <w:bCs/>
+          <w:sz w:val="24"/>
+          <w:szCs w:val="24"/>
+        </w:rPr>
+        <w:t xml:space="preserve"> &gt; </w:t>
+      </w:r>
+      <w:proofErr w:type="spellStart"/>
+      <w:r>
+        <w:rPr>
+          <w:rFonts w:ascii="Times New Roman" w:hAnsi="Times New Roman" w:cs="Times New Roman"/>
+          <w:bCs/>
+          <w:sz w:val="24"/>
+          <w:szCs w:val="24"/>
+        </w:rPr>
+        <w:t>y^x</w:t>
+      </w:r>
+      <w:proofErr w:type="spellEnd"/>
+      <w:r>
+        <w:rPr>
+          <w:rFonts w:ascii="Times New Roman" w:hAnsi="Times New Roman" w:cs="Times New Roman"/>
+          <w:bCs/>
+          <w:sz w:val="24"/>
+          <w:szCs w:val="24"/>
+        </w:rPr>
+        <w:t xml:space="preserve"> </w:t>
       </w:r>
       <w:r>
         <w:rPr>
@@ -12241,7 +13247,27 @@
           <w:sz w:val="24"/>
           <w:szCs w:val="24"/>
         </w:rPr>
-        <w:t xml:space="preserve"> = {2, 1, 6}, Y = {1, 5}, Output: 3, There are total 3 pairs where pow(x, y) is greater than pow(y, x) and pairs are (2, 1), (2, 5) and (6, 1)</w:t>
+        <w:t xml:space="preserve"> = {2, 1, 6}, Y = {1, 5}, Output: 3, There are total 3 pairs where </w:t>
+      </w:r>
+      <w:proofErr w:type="gramStart"/>
+      <w:r>
+        <w:rPr>
+          <w:rFonts w:ascii="Times New Roman" w:hAnsi="Times New Roman" w:cs="Times New Roman"/>
+          <w:bCs/>
+          <w:sz w:val="24"/>
+          <w:szCs w:val="24"/>
+        </w:rPr>
+        <w:t>pow(</w:t>
+      </w:r>
+      <w:proofErr w:type="gramEnd"/>
+      <w:r>
+        <w:rPr>
+          <w:rFonts w:ascii="Times New Roman" w:hAnsi="Times New Roman" w:cs="Times New Roman"/>
+          <w:bCs/>
+          <w:sz w:val="24"/>
+          <w:szCs w:val="24"/>
+        </w:rPr>
+        <w:t>x, y) is greater than pow(y, x) and pairs are (2, 1), (2, 5) and (6, 1)</w:t>
       </w:r>
     </w:p>
     <w:p>
@@ -12277,7 +13303,27 @@
           <w:sz w:val="24"/>
           <w:szCs w:val="24"/>
         </w:rPr>
-        <w:t xml:space="preserve"> = {11, 15, 9}; Output: 2, There are total 2 pairs where pow(x, y) is greater than pow(y, x) and pairs are (10, 11) and (10, 15)</w:t>
+        <w:t xml:space="preserve"> = {11, 15, 9}; Output: 2, There are total 2 pairs where </w:t>
+      </w:r>
+      <w:proofErr w:type="gramStart"/>
+      <w:r>
+        <w:rPr>
+          <w:rFonts w:ascii="Times New Roman" w:hAnsi="Times New Roman" w:cs="Times New Roman"/>
+          <w:bCs/>
+          <w:sz w:val="24"/>
+          <w:szCs w:val="24"/>
+        </w:rPr>
+        <w:t>pow(</w:t>
+      </w:r>
+      <w:proofErr w:type="gramEnd"/>
+      <w:r>
+        <w:rPr>
+          <w:rFonts w:ascii="Times New Roman" w:hAnsi="Times New Roman" w:cs="Times New Roman"/>
+          <w:bCs/>
+          <w:sz w:val="24"/>
+          <w:szCs w:val="24"/>
+        </w:rPr>
+        <w:t>x, y) is greater than pow(y, x) and pairs are (10, 11) and (10, 15)</w:t>
       </w:r>
     </w:p>
     <w:p>
@@ -12712,7 +13758,27 @@
           <w:sz w:val="24"/>
           <w:szCs w:val="24"/>
         </w:rPr>
-        <w:t>4. Post-Order traversal</w:t>
+        <w:t xml:space="preserve">4. </w:t>
+      </w:r>
+      <w:proofErr w:type="gramStart"/>
+      <w:r>
+        <w:rPr>
+          <w:rFonts w:ascii="Times New Roman" w:hAnsi="Times New Roman" w:cs="Times New Roman"/>
+          <w:bCs/>
+          <w:sz w:val="24"/>
+          <w:szCs w:val="24"/>
+        </w:rPr>
+        <w:t>Post-Order</w:t>
+      </w:r>
+      <w:proofErr w:type="gramEnd"/>
+      <w:r>
+        <w:rPr>
+          <w:rFonts w:ascii="Times New Roman" w:hAnsi="Times New Roman" w:cs="Times New Roman"/>
+          <w:bCs/>
+          <w:sz w:val="24"/>
+          <w:szCs w:val="24"/>
+        </w:rPr>
+        <w:t xml:space="preserve"> traversal</w:t>
       </w:r>
     </w:p>
     <w:p>
@@ -13148,6 +14214,7 @@
           <w:szCs w:val="24"/>
         </w:rPr>
       </w:pPr>
+      <w:proofErr w:type="spellStart"/>
       <w:r>
         <w:rPr>
           <w:rFonts w:ascii="Times New Roman" w:hAnsi="Times New Roman" w:cs="Times New Roman"/>
@@ -13157,6 +14224,7 @@
         </w:rPr>
         <w:t>i</w:t>
       </w:r>
+      <w:proofErr w:type="spellEnd"/>
       <w:r>
         <w:rPr>
           <w:rFonts w:ascii="Times New Roman" w:hAnsi="Times New Roman" w:cs="Times New Roman"/>

</xml_diff>

<commit_message>
improved the Lab04 LA
</commit_message>
<xml_diff>
--- a/Data Structure Lab Manual 2021.docx
+++ b/Data Structure Lab Manual 2021.docx
@@ -71,8 +71,6 @@
           <w:szCs w:val="72"/>
         </w:rPr>
       </w:pPr>
-      <w:proofErr w:type="spellStart"/>
-      <w:proofErr w:type="gramStart"/>
       <w:r>
         <w:rPr>
           <w:rFonts w:ascii="Times New Roman" w:hAnsi="Times New Roman" w:cs="Times New Roman"/>
@@ -83,8 +81,6 @@
         </w:rPr>
         <w:t>B.Tech</w:t>
       </w:r>
-      <w:proofErr w:type="spellEnd"/>
-      <w:proofErr w:type="gramEnd"/>
       <w:r>
         <w:rPr>
           <w:rFonts w:ascii="Times New Roman" w:hAnsi="Times New Roman" w:cs="Times New Roman"/>
@@ -245,29 +241,7 @@
           <w:sz w:val="56"/>
           <w:szCs w:val="72"/>
         </w:rPr>
-        <w:t xml:space="preserve">KIIT, </w:t>
-      </w:r>
-      <w:proofErr w:type="gramStart"/>
-      <w:r>
-        <w:rPr>
-          <w:rFonts w:ascii="Times New Roman" w:hAnsi="Times New Roman" w:cs="Times New Roman"/>
-          <w:b/>
-          <w:bCs/>
-          <w:sz w:val="56"/>
-          <w:szCs w:val="72"/>
-        </w:rPr>
-        <w:t>Deemed</w:t>
-      </w:r>
-      <w:proofErr w:type="gramEnd"/>
-      <w:r>
-        <w:rPr>
-          <w:rFonts w:ascii="Times New Roman" w:hAnsi="Times New Roman" w:cs="Times New Roman"/>
-          <w:b/>
-          <w:bCs/>
-          <w:sz w:val="56"/>
-          <w:szCs w:val="72"/>
-        </w:rPr>
-        <w:t xml:space="preserve"> to be University</w:t>
+        <w:t>KIIT, Deemed to be University</w:t>
       </w:r>
     </w:p>
     <w:p>
@@ -716,27 +690,7 @@
           <w:sz w:val="24"/>
           <w:szCs w:val="24"/>
         </w:rPr>
-        <w:t xml:space="preserve">Prof. Ronali </w:t>
-      </w:r>
-      <w:proofErr w:type="spellStart"/>
-      <w:r>
-        <w:rPr>
-          <w:rFonts w:ascii="Times New Roman" w:hAnsi="Times New Roman" w:cs="Times New Roman"/>
-          <w:bCs/>
-          <w:sz w:val="24"/>
-          <w:szCs w:val="24"/>
-        </w:rPr>
-        <w:t>Padhy</w:t>
-      </w:r>
-      <w:proofErr w:type="spellEnd"/>
-      <w:r>
-        <w:rPr>
-          <w:rFonts w:ascii="Times New Roman" w:hAnsi="Times New Roman" w:cs="Times New Roman"/>
-          <w:bCs/>
-          <w:sz w:val="24"/>
-          <w:szCs w:val="24"/>
-        </w:rPr>
-        <w:t xml:space="preserve"> </w:t>
+        <w:t xml:space="preserve">Prof. Ronali Padhy </w:t>
       </w:r>
     </w:p>
     <w:p>
@@ -784,27 +738,7 @@
           <w:sz w:val="24"/>
           <w:szCs w:val="24"/>
         </w:rPr>
-        <w:t xml:space="preserve">Prof. Lipika </w:t>
-      </w:r>
-      <w:proofErr w:type="spellStart"/>
-      <w:r>
-        <w:rPr>
-          <w:rFonts w:ascii="Times New Roman" w:hAnsi="Times New Roman" w:cs="Times New Roman"/>
-          <w:bCs/>
-          <w:sz w:val="24"/>
-          <w:szCs w:val="24"/>
-        </w:rPr>
-        <w:t>Dewangan</w:t>
-      </w:r>
-      <w:proofErr w:type="spellEnd"/>
-      <w:r>
-        <w:rPr>
-          <w:rFonts w:ascii="Times New Roman" w:hAnsi="Times New Roman" w:cs="Times New Roman"/>
-          <w:bCs/>
-          <w:sz w:val="24"/>
-          <w:szCs w:val="24"/>
-        </w:rPr>
-        <w:t xml:space="preserve"> </w:t>
+        <w:t xml:space="preserve">Prof. Lipika Dewangan </w:t>
       </w:r>
     </w:p>
     <w:p>
@@ -828,27 +762,7 @@
           <w:sz w:val="24"/>
           <w:szCs w:val="24"/>
         </w:rPr>
-        <w:t xml:space="preserve">Prof. Santosh Kumar </w:t>
-      </w:r>
-      <w:proofErr w:type="spellStart"/>
-      <w:r>
-        <w:rPr>
-          <w:rFonts w:ascii="Times New Roman" w:hAnsi="Times New Roman" w:cs="Times New Roman"/>
-          <w:bCs/>
-          <w:sz w:val="24"/>
-          <w:szCs w:val="24"/>
-        </w:rPr>
-        <w:t>Baliarsingh</w:t>
-      </w:r>
-      <w:proofErr w:type="spellEnd"/>
-      <w:r>
-        <w:rPr>
-          <w:rFonts w:ascii="Times New Roman" w:hAnsi="Times New Roman" w:cs="Times New Roman"/>
-          <w:bCs/>
-          <w:sz w:val="24"/>
-          <w:szCs w:val="24"/>
-        </w:rPr>
-        <w:t xml:space="preserve"> </w:t>
+        <w:t xml:space="preserve">Prof. Santosh Kumar Baliarsingh </w:t>
       </w:r>
     </w:p>
     <w:p>
@@ -1378,27 +1292,7 @@
           <w:sz w:val="24"/>
           <w:szCs w:val="24"/>
         </w:rPr>
-        <w:t xml:space="preserve"> and HA </w:t>
-      </w:r>
-      <w:proofErr w:type="gramStart"/>
-      <w:r>
-        <w:rPr>
-          <w:rFonts w:ascii="Times New Roman" w:hAnsi="Times New Roman" w:cs="Times New Roman"/>
-          <w:bCs/>
-          <w:sz w:val="24"/>
-          <w:szCs w:val="24"/>
-        </w:rPr>
-        <w:t>stands</w:t>
-      </w:r>
-      <w:proofErr w:type="gramEnd"/>
-      <w:r>
-        <w:rPr>
-          <w:rFonts w:ascii="Times New Roman" w:hAnsi="Times New Roman" w:cs="Times New Roman"/>
-          <w:bCs/>
-          <w:sz w:val="24"/>
-          <w:szCs w:val="24"/>
-        </w:rPr>
-        <w:t xml:space="preserve"> for home </w:t>
+        <w:t xml:space="preserve"> and HA stands for home </w:t>
       </w:r>
       <w:r>
         <w:rPr>
@@ -1470,27 +1364,7 @@
           <w:sz w:val="24"/>
           <w:szCs w:val="24"/>
         </w:rPr>
-        <w:t xml:space="preserve"> in the lab record. However, </w:t>
-      </w:r>
-      <w:proofErr w:type="gramStart"/>
-      <w:r>
-        <w:rPr>
-          <w:rFonts w:ascii="Times New Roman" w:hAnsi="Times New Roman" w:cs="Times New Roman"/>
-          <w:bCs/>
-          <w:sz w:val="24"/>
-          <w:szCs w:val="24"/>
-        </w:rPr>
-        <w:t>HAs</w:t>
-      </w:r>
-      <w:proofErr w:type="gramEnd"/>
-      <w:r>
-        <w:rPr>
-          <w:rFonts w:ascii="Times New Roman" w:hAnsi="Times New Roman" w:cs="Times New Roman"/>
-          <w:bCs/>
-          <w:sz w:val="24"/>
-          <w:szCs w:val="24"/>
-        </w:rPr>
-        <w:t xml:space="preserve"> are for the practice for the betterment of the coding skills. They are not necessarily to be written in the lab record. If students completed all LAs </w:t>
+        <w:t xml:space="preserve"> in the lab record. However, HAs are for the practice for the betterment of the coding skills. They are not necessarily to be written in the lab record. If students completed all LAs </w:t>
       </w:r>
       <w:r>
         <w:rPr>
@@ -3348,27 +3222,7 @@
           <w:sz w:val="24"/>
           <w:szCs w:val="24"/>
         </w:rPr>
-        <w:t xml:space="preserve">.  </w:t>
-      </w:r>
-      <w:proofErr w:type="gramStart"/>
-      <w:r>
-        <w:rPr>
-          <w:rFonts w:ascii="Times New Roman" w:hAnsi="Times New Roman" w:cs="Times New Roman"/>
-          <w:bCs/>
-          <w:sz w:val="24"/>
-          <w:szCs w:val="24"/>
-        </w:rPr>
-        <w:t>Students  will</w:t>
-      </w:r>
-      <w:proofErr w:type="gramEnd"/>
-      <w:r>
-        <w:rPr>
-          <w:rFonts w:ascii="Times New Roman" w:hAnsi="Times New Roman" w:cs="Times New Roman"/>
-          <w:bCs/>
-          <w:sz w:val="24"/>
-          <w:szCs w:val="24"/>
-        </w:rPr>
-        <w:t xml:space="preserve">  gain  practical  knowledge  by  writing  and  executing  programs  in  C using  various  data  structures  such  as  arrays,  linked  lists,  stacks,  queues</w:t>
+        <w:t>.  Students  will  gain  practical  knowledge  by  writing  and  executing  programs  in  C using  various  data  structures  such  as  arrays,  linked  lists,  stacks,  queues</w:t>
       </w:r>
       <w:r>
         <w:rPr>
@@ -4825,45 +4679,14 @@
         </w:rPr>
         <w:t xml:space="preserve">E.g. </w:t>
       </w:r>
-      <w:proofErr w:type="gramStart"/>
-      <w:r>
-        <w:rPr>
-          <w:rFonts w:ascii="Times New Roman" w:hAnsi="Times New Roman" w:cs="Times New Roman"/>
-          <w:bCs/>
-          <w:sz w:val="24"/>
-          <w:szCs w:val="24"/>
-        </w:rPr>
-        <w:t>Input :</w:t>
-      </w:r>
-      <w:proofErr w:type="gramEnd"/>
-      <w:r>
-        <w:rPr>
-          <w:rFonts w:ascii="Times New Roman" w:hAnsi="Times New Roman" w:cs="Times New Roman"/>
-          <w:bCs/>
-          <w:sz w:val="24"/>
-          <w:szCs w:val="24"/>
-        </w:rPr>
-        <w:t xml:space="preserve"> </w:t>
-      </w:r>
-      <w:proofErr w:type="spellStart"/>
-      <w:r>
-        <w:rPr>
-          <w:rFonts w:ascii="Times New Roman" w:hAnsi="Times New Roman" w:cs="Times New Roman"/>
-          <w:bCs/>
-          <w:sz w:val="24"/>
-          <w:szCs w:val="24"/>
-        </w:rPr>
-        <w:t>arr</w:t>
-      </w:r>
-      <w:proofErr w:type="spellEnd"/>
-      <w:r>
-        <w:rPr>
-          <w:rFonts w:ascii="Times New Roman" w:hAnsi="Times New Roman" w:cs="Times New Roman"/>
-          <w:bCs/>
-          <w:sz w:val="24"/>
-          <w:szCs w:val="24"/>
-        </w:rPr>
-        <w:t xml:space="preserve"> = [1, 2, 2, 7, 5, 4</w:t>
+      <w:r>
+        <w:rPr>
+          <w:rFonts w:ascii="Times New Roman" w:hAnsi="Times New Roman" w:cs="Times New Roman"/>
+          <w:bCs/>
+          <w:sz w:val="24"/>
+          <w:szCs w:val="24"/>
+        </w:rPr>
+        <w:t>Input : arr = [1, 2, 2, 7, 5, 4</w:t>
       </w:r>
       <w:r>
         <w:rPr>
@@ -4919,29 +4742,7 @@
           <w:sz w:val="24"/>
           <w:szCs w:val="24"/>
         </w:rPr>
-        <w:t xml:space="preserve"> array, WAP to print the next greater element (NGE) for every element. The next greater element for an element x is the first greater element on the right side of x in array. Elements for which no greater element exist, consider next greater element as -1. </w:t>
-      </w:r>
-      <w:proofErr w:type="gramStart"/>
-      <w:r>
-        <w:rPr>
-          <w:rFonts w:ascii="Times New Roman" w:hAnsi="Times New Roman" w:cs="Times New Roman"/>
-          <w:bCs/>
-          <w:color w:val="FF0000"/>
-          <w:sz w:val="24"/>
-          <w:szCs w:val="24"/>
-        </w:rPr>
-        <w:t>E.g.</w:t>
-      </w:r>
-      <w:proofErr w:type="gramEnd"/>
-      <w:r>
-        <w:rPr>
-          <w:rFonts w:ascii="Times New Roman" w:hAnsi="Times New Roman" w:cs="Times New Roman"/>
-          <w:bCs/>
-          <w:color w:val="FF0000"/>
-          <w:sz w:val="24"/>
-          <w:szCs w:val="24"/>
-        </w:rPr>
-        <w:t xml:space="preserve"> For the input array [2, 5, 3, 9, 7], the next greater elements for each elements are as follows.</w:t>
+        <w:t xml:space="preserve"> array, WAP to print the next greater element (NGE) for every element. The next greater element for an element x is the first greater element on the right side of x in array. Elements for which no greater element exist, consider next greater element as -1. E.g. For the input array [2, 5, 3, 9, 7], the next greater elements for each elements are as follows.</w:t>
       </w:r>
     </w:p>
     <w:tbl>
@@ -5360,29 +5161,7 @@
           <w:sz w:val="24"/>
           <w:szCs w:val="24"/>
         </w:rPr>
-        <w:t xml:space="preserve">Let A be </w:t>
-      </w:r>
-      <w:proofErr w:type="spellStart"/>
-      <w:r>
-        <w:rPr>
-          <w:rFonts w:ascii="Times New Roman" w:hAnsi="Times New Roman" w:cs="Times New Roman"/>
-          <w:bCs/>
-          <w:color w:val="FF0000"/>
-          <w:sz w:val="24"/>
-          <w:szCs w:val="24"/>
-        </w:rPr>
-        <w:t>nXn</w:t>
-      </w:r>
-      <w:proofErr w:type="spellEnd"/>
-      <w:r>
-        <w:rPr>
-          <w:rFonts w:ascii="Times New Roman" w:hAnsi="Times New Roman" w:cs="Times New Roman"/>
-          <w:bCs/>
-          <w:color w:val="FF0000"/>
-          <w:sz w:val="24"/>
-          <w:szCs w:val="24"/>
-        </w:rPr>
-        <w:t xml:space="preserve"> square </w:t>
+        <w:t xml:space="preserve">Let A be nXn square </w:t>
       </w:r>
       <w:r>
         <w:rPr>
@@ -5669,29 +5448,7 @@
           <w:sz w:val="24"/>
           <w:szCs w:val="24"/>
         </w:rPr>
-        <w:t xml:space="preserve">array </w:t>
-      </w:r>
-      <w:proofErr w:type="spellStart"/>
-      <w:r>
-        <w:rPr>
-          <w:rFonts w:ascii="Times New Roman" w:hAnsi="Times New Roman" w:cs="Times New Roman"/>
-          <w:bCs/>
-          <w:color w:val="FF0000"/>
-          <w:sz w:val="24"/>
-          <w:szCs w:val="24"/>
-        </w:rPr>
-        <w:t>arr</w:t>
-      </w:r>
-      <w:proofErr w:type="spellEnd"/>
-      <w:r>
-        <w:rPr>
-          <w:rFonts w:ascii="Times New Roman" w:hAnsi="Times New Roman" w:cs="Times New Roman"/>
-          <w:bCs/>
-          <w:color w:val="FF0000"/>
-          <w:sz w:val="24"/>
-          <w:szCs w:val="24"/>
-        </w:rPr>
-        <w:t xml:space="preserve"> and two numbers x and y, find the minimum distance between x and y in arr. The array might also contain duplicates. You may assume that both x and y are different and present in arr.</w:t>
+        <w:t>array arr and two numbers x and y, find the minimum distance between x and y in arr. The array might also contain duplicates. You may assume that both x and y are different and present in arr.</w:t>
       </w:r>
     </w:p>
     <w:p>
@@ -5715,41 +5472,7 @@
           <w:sz w:val="24"/>
           <w:szCs w:val="24"/>
         </w:rPr>
-        <w:t xml:space="preserve">Input: </w:t>
-      </w:r>
-      <w:proofErr w:type="spellStart"/>
-      <w:proofErr w:type="gramStart"/>
-      <w:r>
-        <w:rPr>
-          <w:rFonts w:ascii="Times New Roman" w:hAnsi="Times New Roman" w:cs="Times New Roman"/>
-          <w:bCs/>
-          <w:color w:val="FF0000"/>
-          <w:sz w:val="24"/>
-          <w:szCs w:val="24"/>
-        </w:rPr>
-        <w:t>arr</w:t>
-      </w:r>
-      <w:proofErr w:type="spellEnd"/>
-      <w:r>
-        <w:rPr>
-          <w:rFonts w:ascii="Times New Roman" w:hAnsi="Times New Roman" w:cs="Times New Roman"/>
-          <w:bCs/>
-          <w:color w:val="FF0000"/>
-          <w:sz w:val="24"/>
-          <w:szCs w:val="24"/>
-        </w:rPr>
-        <w:t>[</w:t>
-      </w:r>
-      <w:proofErr w:type="gramEnd"/>
-      <w:r>
-        <w:rPr>
-          <w:rFonts w:ascii="Times New Roman" w:hAnsi="Times New Roman" w:cs="Times New Roman"/>
-          <w:bCs/>
-          <w:color w:val="FF0000"/>
-          <w:sz w:val="24"/>
-          <w:szCs w:val="24"/>
-        </w:rPr>
-        <w:t>] = {3, 5, 4, 2, 6, 5, 6, 6, 5, 4, 8, 3}, x = 3, y = 6</w:t>
+        <w:t>Input: arr[] = {3, 5, 4, 2, 6, 5, 6, 6, 5, 4, 8, 3}, x = 3, y = 6</w:t>
       </w:r>
     </w:p>
     <w:p>
@@ -6684,51 +6407,7 @@
           <w:sz w:val="24"/>
           <w:szCs w:val="24"/>
         </w:rPr>
-        <w:t xml:space="preserve">WAP to store </w:t>
-      </w:r>
-      <w:proofErr w:type="spellStart"/>
-      <w:r>
-        <w:rPr>
-          <w:rFonts w:ascii="Times New Roman" w:hAnsi="Times New Roman" w:cs="Times New Roman"/>
-          <w:bCs/>
-          <w:color w:val="FF0000"/>
-          <w:sz w:val="24"/>
-          <w:szCs w:val="24"/>
-        </w:rPr>
-        <w:t>n</w:t>
-      </w:r>
-      <w:proofErr w:type="spellEnd"/>
-      <w:r>
-        <w:rPr>
-          <w:rFonts w:ascii="Times New Roman" w:hAnsi="Times New Roman" w:cs="Times New Roman"/>
-          <w:bCs/>
-          <w:color w:val="FF0000"/>
-          <w:sz w:val="24"/>
-          <w:szCs w:val="24"/>
-        </w:rPr>
-        <w:t xml:space="preserve"> employee’s data such as employee name, gender, designation, department, basic pay. Calculate the gross pay of each </w:t>
-      </w:r>
-      <w:proofErr w:type="gramStart"/>
-      <w:r>
-        <w:rPr>
-          <w:rFonts w:ascii="Times New Roman" w:hAnsi="Times New Roman" w:cs="Times New Roman"/>
-          <w:bCs/>
-          <w:color w:val="FF0000"/>
-          <w:sz w:val="24"/>
-          <w:szCs w:val="24"/>
-        </w:rPr>
-        <w:t>employees</w:t>
-      </w:r>
-      <w:proofErr w:type="gramEnd"/>
-      <w:r>
-        <w:rPr>
-          <w:rFonts w:ascii="Times New Roman" w:hAnsi="Times New Roman" w:cs="Times New Roman"/>
-          <w:bCs/>
-          <w:color w:val="FF0000"/>
-          <w:sz w:val="24"/>
-          <w:szCs w:val="24"/>
-        </w:rPr>
-        <w:t xml:space="preserve"> as follows:</w:t>
+        <w:t>WAP to store n employee’s data such as employee name, gender, designation, department, basic pay. Calculate the gross pay of each employees as follows:</w:t>
       </w:r>
     </w:p>
     <w:p>
@@ -7088,9 +6767,8 @@
           <w:sz w:val="24"/>
           <w:szCs w:val="24"/>
         </w:rPr>
-        <w:t xml:space="preserve">WAP to print </w:t>
-      </w:r>
-      <w:proofErr w:type="spellStart"/>
+        <w:t>WAP to print m</w:t>
+      </w:r>
       <w:r>
         <w:rPr>
           <w:rFonts w:ascii="Times New Roman" w:hAnsi="Times New Roman" w:cs="Times New Roman"/>
@@ -7098,21 +6776,10 @@
           <w:color w:val="FF0000"/>
           <w:sz w:val="24"/>
           <w:szCs w:val="24"/>
-        </w:rPr>
-        <w:t>m</w:t>
-      </w:r>
-      <w:r>
-        <w:rPr>
-          <w:rFonts w:ascii="Times New Roman" w:hAnsi="Times New Roman" w:cs="Times New Roman"/>
-          <w:bCs/>
-          <w:color w:val="FF0000"/>
-          <w:sz w:val="24"/>
-          <w:szCs w:val="24"/>
           <w:vertAlign w:val="superscript"/>
         </w:rPr>
         <w:t>th</w:t>
       </w:r>
-      <w:proofErr w:type="spellEnd"/>
       <w:r>
         <w:rPr>
           <w:rFonts w:ascii="Times New Roman" w:hAnsi="Times New Roman" w:cs="Times New Roman"/>
@@ -7521,47 +7188,7 @@
           <w:sz w:val="24"/>
           <w:szCs w:val="24"/>
         </w:rPr>
-        <w:t xml:space="preserve">Given a linked list, write a function to reverse every k </w:t>
-      </w:r>
-      <w:proofErr w:type="gramStart"/>
-      <w:r>
-        <w:rPr>
-          <w:rFonts w:ascii="Times New Roman" w:hAnsi="Times New Roman" w:cs="Times New Roman"/>
-          <w:bCs/>
-          <w:sz w:val="24"/>
-          <w:szCs w:val="24"/>
-        </w:rPr>
-        <w:t>nodes</w:t>
-      </w:r>
-      <w:proofErr w:type="gramEnd"/>
-      <w:r>
-        <w:rPr>
-          <w:rFonts w:ascii="Times New Roman" w:hAnsi="Times New Roman" w:cs="Times New Roman"/>
-          <w:bCs/>
-          <w:sz w:val="24"/>
-          <w:szCs w:val="24"/>
-        </w:rPr>
-        <w:t>. (</w:t>
-      </w:r>
-      <w:proofErr w:type="gramStart"/>
-      <w:r>
-        <w:rPr>
-          <w:rFonts w:ascii="Times New Roman" w:hAnsi="Times New Roman" w:cs="Times New Roman"/>
-          <w:bCs/>
-          <w:sz w:val="24"/>
-          <w:szCs w:val="24"/>
-        </w:rPr>
-        <w:t>where</w:t>
-      </w:r>
-      <w:proofErr w:type="gramEnd"/>
-      <w:r>
-        <w:rPr>
-          <w:rFonts w:ascii="Times New Roman" w:hAnsi="Times New Roman" w:cs="Times New Roman"/>
-          <w:bCs/>
-          <w:sz w:val="24"/>
-          <w:szCs w:val="24"/>
-        </w:rPr>
-        <w:t xml:space="preserve"> k is an input to the function). If a linked list is given as 12-&gt;23-&gt;45-&gt;89-&gt;15-&gt;67-&gt;28-&gt;98-&gt;NULL and k = 3 then output will be 45-&gt;23-&gt;12-&gt;67-&gt;15-&gt;89-&gt;98-&gt;28-&gt;NULL.</w:t>
+        <w:t>Given a linked list, write a function to reverse every k nodes. (where k is an input to the function). If a linked list is given as 12-&gt;23-&gt;45-&gt;89-&gt;15-&gt;67-&gt;28-&gt;98-&gt;NULL and k = 3 then output will be 45-&gt;23-&gt;12-&gt;67-&gt;15-&gt;89-&gt;98-&gt;28-&gt;NULL.</w:t>
       </w:r>
     </w:p>
     <w:p>
@@ -7958,27 +7585,7 @@
           <w:sz w:val="24"/>
           <w:szCs w:val="24"/>
         </w:rPr>
-        <w:t>WAP to create a linked list that represents a polynomial expression with single variable (</w:t>
-      </w:r>
-      <w:proofErr w:type="gramStart"/>
-      <w:r>
-        <w:rPr>
-          <w:rFonts w:ascii="Times New Roman" w:hAnsi="Times New Roman" w:cs="Times New Roman"/>
-          <w:bCs/>
-          <w:sz w:val="24"/>
-          <w:szCs w:val="24"/>
-        </w:rPr>
-        <w:t>i.e.</w:t>
-      </w:r>
-      <w:proofErr w:type="gramEnd"/>
-      <w:r>
-        <w:rPr>
-          <w:rFonts w:ascii="Times New Roman" w:hAnsi="Times New Roman" w:cs="Times New Roman"/>
-          <w:bCs/>
-          <w:sz w:val="24"/>
-          <w:szCs w:val="24"/>
-        </w:rPr>
-        <w:t xml:space="preserve"> 5x</w:t>
+        <w:t>WAP to create a linked list that represents a polynomial expression with single variable (i.e. 5x</w:t>
       </w:r>
       <w:r>
         <w:rPr>
@@ -8834,6 +8441,72 @@
     </w:p>
     <w:p>
       <w:pPr>
+        <w:jc w:val="both"/>
+        <w:rPr>
+          <w:rFonts w:ascii="Times New Roman" w:hAnsi="Times New Roman" w:cs="Times New Roman"/>
+          <w:b/>
+          <w:bCs/>
+          <w:sz w:val="24"/>
+          <w:szCs w:val="24"/>
+        </w:rPr>
+      </w:pPr>
+      <w:r>
+        <w:rPr>
+          <w:rFonts w:ascii="Times New Roman" w:hAnsi="Times New Roman" w:cs="Times New Roman"/>
+          <w:b/>
+          <w:bCs/>
+          <w:noProof/>
+          <w:sz w:val="24"/>
+          <w:szCs w:val="24"/>
+        </w:rPr>
+        <w:drawing>
+          <wp:inline distT="0" distB="0" distL="0" distR="0" wp14:anchorId="7B81F991" wp14:editId="4450399E">
+            <wp:extent cx="914400" cy="914400"/>
+            <wp:effectExtent l="0" t="0" r="0" b="0"/>
+            <wp:docPr id="5" name="Graphic 5" descr="Checkmark"/>
+            <wp:cNvGraphicFramePr>
+              <a:graphicFrameLocks xmlns:a="http://schemas.openxmlformats.org/drawingml/2006/main" noChangeAspect="1"/>
+            </wp:cNvGraphicFramePr>
+            <a:graphic xmlns:a="http://schemas.openxmlformats.org/drawingml/2006/main">
+              <a:graphicData uri="http://schemas.openxmlformats.org/drawingml/2006/picture">
+                <pic:pic xmlns:pic="http://schemas.openxmlformats.org/drawingml/2006/picture">
+                  <pic:nvPicPr>
+                    <pic:cNvPr id="1" name="Graphic 1" descr="Checkmark"/>
+                    <pic:cNvPicPr/>
+                  </pic:nvPicPr>
+                  <pic:blipFill>
+                    <a:blip r:embed="rId7">
+                      <a:extLst>
+                        <a:ext uri="{28A0092B-C50C-407E-A947-70E740481C1C}">
+                          <a14:useLocalDpi xmlns:a14="http://schemas.microsoft.com/office/drawing/2010/main" val="0"/>
+                        </a:ext>
+                        <a:ext uri="{96DAC541-7B7A-43D3-8B79-37D633B846F1}">
+                          <asvg:svgBlip xmlns:asvg="http://schemas.microsoft.com/office/drawing/2016/SVG/main" r:embed="rId8"/>
+                        </a:ext>
+                      </a:extLst>
+                    </a:blip>
+                    <a:stretch>
+                      <a:fillRect/>
+                    </a:stretch>
+                  </pic:blipFill>
+                  <pic:spPr>
+                    <a:xfrm>
+                      <a:off x="0" y="0"/>
+                      <a:ext cx="914400" cy="914400"/>
+                    </a:xfrm>
+                    <a:prstGeom prst="rect">
+                      <a:avLst/>
+                    </a:prstGeom>
+                  </pic:spPr>
+                </pic:pic>
+              </a:graphicData>
+            </a:graphic>
+          </wp:inline>
+        </w:drawing>
+      </w:r>
+    </w:p>
+    <w:p>
+      <w:pPr>
         <w:pStyle w:val="ListParagraph"/>
         <w:numPr>
           <w:ilvl w:val="0"/>
@@ -9307,6 +8980,7 @@
           <w:szCs w:val="24"/>
           <w:highlight w:val="yellow"/>
         </w:rPr>
+        <w:lastRenderedPageBreak/>
         <w:t xml:space="preserve">d) Delete a node at the certain position </w:t>
       </w:r>
     </w:p>
@@ -9457,7 +9131,6 @@
           <w:szCs w:val="24"/>
           <w:highlight w:val="yellow"/>
         </w:rPr>
-        <w:lastRenderedPageBreak/>
         <w:t>WAP to convert a given singly linked list to a circular list.</w:t>
       </w:r>
     </w:p>
@@ -10039,47 +9712,7 @@
           <w:sz w:val="24"/>
           <w:szCs w:val="24"/>
         </w:rPr>
-        <w:t xml:space="preserve">Two brackets are considered to be a matched pair if the an opening bracket (i.e., (, [, or </w:t>
-      </w:r>
-      <w:proofErr w:type="gramStart"/>
-      <w:r>
-        <w:rPr>
-          <w:rFonts w:ascii="Times New Roman" w:hAnsi="Times New Roman" w:cs="Times New Roman"/>
-          <w:bCs/>
-          <w:sz w:val="24"/>
-          <w:szCs w:val="24"/>
-        </w:rPr>
-        <w:t>{ )</w:t>
-      </w:r>
-      <w:proofErr w:type="gramEnd"/>
-      <w:r>
-        <w:rPr>
-          <w:rFonts w:ascii="Times New Roman" w:hAnsi="Times New Roman" w:cs="Times New Roman"/>
-          <w:bCs/>
-          <w:sz w:val="24"/>
-          <w:szCs w:val="24"/>
-        </w:rPr>
-        <w:t xml:space="preserve"> occurs to the left of a closing bracket (i.e., ), ], or }) of the exact same type. There are three types of matched pairs of brackets: [], {}, and (). A matching pair of brackets is not balanced if the set of brackets it encloses are not matched. WAP to determine whether the input sequence of brackets is balanced or not. If a string is balanced, it </w:t>
-      </w:r>
-      <w:proofErr w:type="gramStart"/>
-      <w:r>
-        <w:rPr>
-          <w:rFonts w:ascii="Times New Roman" w:hAnsi="Times New Roman" w:cs="Times New Roman"/>
-          <w:bCs/>
-          <w:sz w:val="24"/>
-          <w:szCs w:val="24"/>
-        </w:rPr>
-        <w:t>print</w:t>
-      </w:r>
-      <w:proofErr w:type="gramEnd"/>
-      <w:r>
-        <w:rPr>
-          <w:rFonts w:ascii="Times New Roman" w:hAnsi="Times New Roman" w:cs="Times New Roman"/>
-          <w:bCs/>
-          <w:sz w:val="24"/>
-          <w:szCs w:val="24"/>
-        </w:rPr>
-        <w:t xml:space="preserve"> YES on a new line; otherwise, print NO on a new line. </w:t>
+        <w:t xml:space="preserve">Two brackets are considered to be a matched pair if the an opening bracket (i.e., (, [, or { ) occurs to the left of a closing bracket (i.e., ), ], or }) of the exact same type. There are three types of matched pairs of brackets: [], {}, and (). A matching pair of brackets is not balanced if the set of brackets it encloses are not matched. WAP to determine whether the input sequence of brackets is balanced or not. If a string is balanced, it print YES on a new line; otherwise, print NO on a new line. </w:t>
       </w:r>
     </w:p>
     <w:p>
@@ -10361,27 +9994,7 @@
           <w:szCs w:val="24"/>
         </w:rPr>
         <w:lastRenderedPageBreak/>
-        <w:t xml:space="preserve">a) </w:t>
-      </w:r>
-      <w:proofErr w:type="spellStart"/>
-      <w:r>
-        <w:rPr>
-          <w:rFonts w:ascii="Times New Roman" w:hAnsi="Times New Roman" w:cs="Times New Roman"/>
-          <w:bCs/>
-          <w:sz w:val="24"/>
-          <w:szCs w:val="24"/>
-        </w:rPr>
-        <w:t>peekLowestElement</w:t>
-      </w:r>
-      <w:proofErr w:type="spellEnd"/>
-      <w:r>
-        <w:rPr>
-          <w:rFonts w:ascii="Times New Roman" w:hAnsi="Times New Roman" w:cs="Times New Roman"/>
-          <w:bCs/>
-          <w:sz w:val="24"/>
-          <w:szCs w:val="24"/>
-        </w:rPr>
-        <w:t xml:space="preserve"> - return the lowest element in the stack without removing it from the stack</w:t>
+        <w:t>a) peekLowestElement - return the lowest element in the stack without removing it from the stack</w:t>
       </w:r>
     </w:p>
     <w:p>
@@ -10403,27 +10016,7 @@
           <w:sz w:val="24"/>
           <w:szCs w:val="24"/>
         </w:rPr>
-        <w:t xml:space="preserve">b) </w:t>
-      </w:r>
-      <w:proofErr w:type="spellStart"/>
-      <w:r>
-        <w:rPr>
-          <w:rFonts w:ascii="Times New Roman" w:hAnsi="Times New Roman" w:cs="Times New Roman"/>
-          <w:bCs/>
-          <w:sz w:val="24"/>
-          <w:szCs w:val="24"/>
-        </w:rPr>
-        <w:t>peekHighestElement</w:t>
-      </w:r>
-      <w:proofErr w:type="spellEnd"/>
-      <w:r>
-        <w:rPr>
-          <w:rFonts w:ascii="Times New Roman" w:hAnsi="Times New Roman" w:cs="Times New Roman"/>
-          <w:bCs/>
-          <w:sz w:val="24"/>
-          <w:szCs w:val="24"/>
-        </w:rPr>
-        <w:t xml:space="preserve"> - return the highest element in the stack without removing it from the stack</w:t>
+        <w:t>b) peekHighestElement - return the highest element in the stack without removing it from the stack</w:t>
       </w:r>
     </w:p>
     <w:p>
@@ -10445,39 +10038,8 @@
           <w:sz w:val="24"/>
           <w:szCs w:val="24"/>
         </w:rPr>
-        <w:t xml:space="preserve">c) </w:t>
-      </w:r>
-      <w:proofErr w:type="spellStart"/>
-      <w:r>
-        <w:rPr>
-          <w:rFonts w:ascii="Times New Roman" w:hAnsi="Times New Roman" w:cs="Times New Roman"/>
-          <w:bCs/>
-          <w:sz w:val="24"/>
-          <w:szCs w:val="24"/>
-        </w:rPr>
-        <w:t>peekMiddleElement</w:t>
-      </w:r>
-      <w:proofErr w:type="spellEnd"/>
-      <w:r>
-        <w:rPr>
-          <w:rFonts w:ascii="Times New Roman" w:hAnsi="Times New Roman" w:cs="Times New Roman"/>
-          <w:bCs/>
-          <w:sz w:val="24"/>
-          <w:szCs w:val="24"/>
-        </w:rPr>
-        <w:t xml:space="preserve"> - return the (size/2+</w:t>
-      </w:r>
-      <w:proofErr w:type="gramStart"/>
-      <w:r>
-        <w:rPr>
-          <w:rFonts w:ascii="Times New Roman" w:hAnsi="Times New Roman" w:cs="Times New Roman"/>
-          <w:bCs/>
-          <w:sz w:val="24"/>
-          <w:szCs w:val="24"/>
-        </w:rPr>
-        <w:t>1)</w:t>
-      </w:r>
-      <w:proofErr w:type="spellStart"/>
+        <w:t>c) peekMiddleElement - return the (size/2+1)</w:t>
+      </w:r>
       <w:r>
         <w:rPr>
           <w:rFonts w:ascii="Times New Roman" w:hAnsi="Times New Roman" w:cs="Times New Roman"/>
@@ -10488,8 +10050,6 @@
         </w:rPr>
         <w:t>th</w:t>
       </w:r>
-      <w:proofErr w:type="spellEnd"/>
-      <w:proofErr w:type="gramEnd"/>
       <w:r>
         <w:rPr>
           <w:rFonts w:ascii="Times New Roman" w:hAnsi="Times New Roman" w:cs="Times New Roman"/>
@@ -11020,67 +10580,7 @@
           <w:sz w:val="24"/>
           <w:szCs w:val="24"/>
         </w:rPr>
-        <w:t xml:space="preserve">Write a menu driven program to implement queue operations such as Enqueue, Dequeue, Peek, </w:t>
-      </w:r>
-      <w:proofErr w:type="gramStart"/>
-      <w:r>
-        <w:rPr>
-          <w:rFonts w:ascii="Times New Roman" w:hAnsi="Times New Roman" w:cs="Times New Roman"/>
-          <w:bCs/>
-          <w:sz w:val="24"/>
-          <w:szCs w:val="24"/>
-        </w:rPr>
-        <w:t>Display</w:t>
-      </w:r>
-      <w:proofErr w:type="gramEnd"/>
-      <w:r>
-        <w:rPr>
-          <w:rFonts w:ascii="Times New Roman" w:hAnsi="Times New Roman" w:cs="Times New Roman"/>
-          <w:bCs/>
-          <w:sz w:val="24"/>
-          <w:szCs w:val="24"/>
-        </w:rPr>
-        <w:t xml:space="preserve"> of elements, </w:t>
-      </w:r>
-      <w:proofErr w:type="spellStart"/>
-      <w:r>
-        <w:rPr>
-          <w:rFonts w:ascii="Times New Roman" w:hAnsi="Times New Roman" w:cs="Times New Roman"/>
-          <w:bCs/>
-          <w:sz w:val="24"/>
-          <w:szCs w:val="24"/>
-        </w:rPr>
-        <w:t>IsEmpty</w:t>
-      </w:r>
-      <w:proofErr w:type="spellEnd"/>
-      <w:r>
-        <w:rPr>
-          <w:rFonts w:ascii="Times New Roman" w:hAnsi="Times New Roman" w:cs="Times New Roman"/>
-          <w:bCs/>
-          <w:sz w:val="24"/>
-          <w:szCs w:val="24"/>
-        </w:rPr>
-        <w:t xml:space="preserve">, </w:t>
-      </w:r>
-      <w:proofErr w:type="spellStart"/>
-      <w:r>
-        <w:rPr>
-          <w:rFonts w:ascii="Times New Roman" w:hAnsi="Times New Roman" w:cs="Times New Roman"/>
-          <w:bCs/>
-          <w:sz w:val="24"/>
-          <w:szCs w:val="24"/>
-        </w:rPr>
-        <w:t>IsFull</w:t>
-      </w:r>
-      <w:proofErr w:type="spellEnd"/>
-      <w:r>
-        <w:rPr>
-          <w:rFonts w:ascii="Times New Roman" w:hAnsi="Times New Roman" w:cs="Times New Roman"/>
-          <w:bCs/>
-          <w:sz w:val="24"/>
-          <w:szCs w:val="24"/>
-        </w:rPr>
-        <w:t xml:space="preserve"> using static array.</w:t>
+        <w:t>Write a menu driven program to implement queue operations such as Enqueue, Dequeue, Peek, Display of elements, IsEmpty, IsFull using static array.</w:t>
       </w:r>
     </w:p>
     <w:p>
@@ -11106,47 +10606,7 @@
           <w:sz w:val="24"/>
           <w:szCs w:val="24"/>
         </w:rPr>
-        <w:t xml:space="preserve">Write a menu driven program to implement queue operations such as Enqueue, Dequeue, Peek, </w:t>
-      </w:r>
-      <w:proofErr w:type="gramStart"/>
-      <w:r>
-        <w:rPr>
-          <w:rFonts w:ascii="Times New Roman" w:hAnsi="Times New Roman" w:cs="Times New Roman"/>
-          <w:bCs/>
-          <w:sz w:val="24"/>
-          <w:szCs w:val="24"/>
-        </w:rPr>
-        <w:t>Display</w:t>
-      </w:r>
-      <w:proofErr w:type="gramEnd"/>
-      <w:r>
-        <w:rPr>
-          <w:rFonts w:ascii="Times New Roman" w:hAnsi="Times New Roman" w:cs="Times New Roman"/>
-          <w:bCs/>
-          <w:sz w:val="24"/>
-          <w:szCs w:val="24"/>
-        </w:rPr>
-        <w:t xml:space="preserve"> of elements, </w:t>
-      </w:r>
-      <w:proofErr w:type="spellStart"/>
-      <w:r>
-        <w:rPr>
-          <w:rFonts w:ascii="Times New Roman" w:hAnsi="Times New Roman" w:cs="Times New Roman"/>
-          <w:bCs/>
-          <w:sz w:val="24"/>
-          <w:szCs w:val="24"/>
-        </w:rPr>
-        <w:t>IsEmpty</w:t>
-      </w:r>
-      <w:proofErr w:type="spellEnd"/>
-      <w:r>
-        <w:rPr>
-          <w:rFonts w:ascii="Times New Roman" w:hAnsi="Times New Roman" w:cs="Times New Roman"/>
-          <w:bCs/>
-          <w:sz w:val="24"/>
-          <w:szCs w:val="24"/>
-        </w:rPr>
-        <w:t xml:space="preserve"> using linked list.</w:t>
+        <w:t>Write a menu driven program to implement queue operations such as Enqueue, Dequeue, Peek, Display of elements, IsEmpty using linked list.</w:t>
       </w:r>
     </w:p>
     <w:p>
@@ -11172,67 +10632,7 @@
           <w:sz w:val="24"/>
           <w:szCs w:val="24"/>
         </w:rPr>
-        <w:t xml:space="preserve">Write a menu driven program to implement circular queue operations such as Enqueue, Dequeue, Peek, </w:t>
-      </w:r>
-      <w:proofErr w:type="gramStart"/>
-      <w:r>
-        <w:rPr>
-          <w:rFonts w:ascii="Times New Roman" w:hAnsi="Times New Roman" w:cs="Times New Roman"/>
-          <w:bCs/>
-          <w:sz w:val="24"/>
-          <w:szCs w:val="24"/>
-        </w:rPr>
-        <w:t>Display</w:t>
-      </w:r>
-      <w:proofErr w:type="gramEnd"/>
-      <w:r>
-        <w:rPr>
-          <w:rFonts w:ascii="Times New Roman" w:hAnsi="Times New Roman" w:cs="Times New Roman"/>
-          <w:bCs/>
-          <w:sz w:val="24"/>
-          <w:szCs w:val="24"/>
-        </w:rPr>
-        <w:t xml:space="preserve"> of elements, </w:t>
-      </w:r>
-      <w:proofErr w:type="spellStart"/>
-      <w:r>
-        <w:rPr>
-          <w:rFonts w:ascii="Times New Roman" w:hAnsi="Times New Roman" w:cs="Times New Roman"/>
-          <w:bCs/>
-          <w:sz w:val="24"/>
-          <w:szCs w:val="24"/>
-        </w:rPr>
-        <w:t>IsEmpty</w:t>
-      </w:r>
-      <w:proofErr w:type="spellEnd"/>
-      <w:r>
-        <w:rPr>
-          <w:rFonts w:ascii="Times New Roman" w:hAnsi="Times New Roman" w:cs="Times New Roman"/>
-          <w:bCs/>
-          <w:sz w:val="24"/>
-          <w:szCs w:val="24"/>
-        </w:rPr>
-        <w:t xml:space="preserve">, </w:t>
-      </w:r>
-      <w:proofErr w:type="spellStart"/>
-      <w:r>
-        <w:rPr>
-          <w:rFonts w:ascii="Times New Roman" w:hAnsi="Times New Roman" w:cs="Times New Roman"/>
-          <w:bCs/>
-          <w:sz w:val="24"/>
-          <w:szCs w:val="24"/>
-        </w:rPr>
-        <w:t>IsFull</w:t>
-      </w:r>
-      <w:proofErr w:type="spellEnd"/>
-      <w:r>
-        <w:rPr>
-          <w:rFonts w:ascii="Times New Roman" w:hAnsi="Times New Roman" w:cs="Times New Roman"/>
-          <w:bCs/>
-          <w:sz w:val="24"/>
-          <w:szCs w:val="24"/>
-        </w:rPr>
-        <w:t xml:space="preserve"> using static array.</w:t>
+        <w:t>Write a menu driven program to implement circular queue operations such as Enqueue, Dequeue, Peek, Display of elements, IsEmpty, IsFull using static array.</w:t>
       </w:r>
     </w:p>
     <w:p>
@@ -11258,67 +10658,7 @@
           <w:sz w:val="24"/>
           <w:szCs w:val="24"/>
         </w:rPr>
-        <w:t xml:space="preserve">Write a menu driven program to implement Deques (both Input-restricted and Output-restricted) operations such as Enqueue, Dequeue, Peek, </w:t>
-      </w:r>
-      <w:proofErr w:type="gramStart"/>
-      <w:r>
-        <w:rPr>
-          <w:rFonts w:ascii="Times New Roman" w:hAnsi="Times New Roman" w:cs="Times New Roman"/>
-          <w:bCs/>
-          <w:sz w:val="24"/>
-          <w:szCs w:val="24"/>
-        </w:rPr>
-        <w:t>Display</w:t>
-      </w:r>
-      <w:proofErr w:type="gramEnd"/>
-      <w:r>
-        <w:rPr>
-          <w:rFonts w:ascii="Times New Roman" w:hAnsi="Times New Roman" w:cs="Times New Roman"/>
-          <w:bCs/>
-          <w:sz w:val="24"/>
-          <w:szCs w:val="24"/>
-        </w:rPr>
-        <w:t xml:space="preserve"> of elements, </w:t>
-      </w:r>
-      <w:proofErr w:type="spellStart"/>
-      <w:r>
-        <w:rPr>
-          <w:rFonts w:ascii="Times New Roman" w:hAnsi="Times New Roman" w:cs="Times New Roman"/>
-          <w:bCs/>
-          <w:sz w:val="24"/>
-          <w:szCs w:val="24"/>
-        </w:rPr>
-        <w:t>IsEmpty</w:t>
-      </w:r>
-      <w:proofErr w:type="spellEnd"/>
-      <w:r>
-        <w:rPr>
-          <w:rFonts w:ascii="Times New Roman" w:hAnsi="Times New Roman" w:cs="Times New Roman"/>
-          <w:bCs/>
-          <w:sz w:val="24"/>
-          <w:szCs w:val="24"/>
-        </w:rPr>
-        <w:t xml:space="preserve">, </w:t>
-      </w:r>
-      <w:proofErr w:type="spellStart"/>
-      <w:r>
-        <w:rPr>
-          <w:rFonts w:ascii="Times New Roman" w:hAnsi="Times New Roman" w:cs="Times New Roman"/>
-          <w:bCs/>
-          <w:sz w:val="24"/>
-          <w:szCs w:val="24"/>
-        </w:rPr>
-        <w:t>IsFull</w:t>
-      </w:r>
-      <w:proofErr w:type="spellEnd"/>
-      <w:r>
-        <w:rPr>
-          <w:rFonts w:ascii="Times New Roman" w:hAnsi="Times New Roman" w:cs="Times New Roman"/>
-          <w:bCs/>
-          <w:sz w:val="24"/>
-          <w:szCs w:val="24"/>
-        </w:rPr>
-        <w:t xml:space="preserve"> using static array.</w:t>
+        <w:t>Write a menu driven program to implement Deques (both Input-restricted and Output-restricted) operations such as Enqueue, Dequeue, Peek, Display of elements, IsEmpty, IsFull using static array.</w:t>
       </w:r>
     </w:p>
     <w:p>
@@ -11344,47 +10684,7 @@
           <w:sz w:val="24"/>
           <w:szCs w:val="24"/>
         </w:rPr>
-        <w:t xml:space="preserve">Write a menu driven program to implement circular queue operations such as Enqueue, Dequeue, Peek, </w:t>
-      </w:r>
-      <w:proofErr w:type="gramStart"/>
-      <w:r>
-        <w:rPr>
-          <w:rFonts w:ascii="Times New Roman" w:hAnsi="Times New Roman" w:cs="Times New Roman"/>
-          <w:bCs/>
-          <w:sz w:val="24"/>
-          <w:szCs w:val="24"/>
-        </w:rPr>
-        <w:t>Display</w:t>
-      </w:r>
-      <w:proofErr w:type="gramEnd"/>
-      <w:r>
-        <w:rPr>
-          <w:rFonts w:ascii="Times New Roman" w:hAnsi="Times New Roman" w:cs="Times New Roman"/>
-          <w:bCs/>
-          <w:sz w:val="24"/>
-          <w:szCs w:val="24"/>
-        </w:rPr>
-        <w:t xml:space="preserve"> of elements, </w:t>
-      </w:r>
-      <w:proofErr w:type="spellStart"/>
-      <w:r>
-        <w:rPr>
-          <w:rFonts w:ascii="Times New Roman" w:hAnsi="Times New Roman" w:cs="Times New Roman"/>
-          <w:bCs/>
-          <w:sz w:val="24"/>
-          <w:szCs w:val="24"/>
-        </w:rPr>
-        <w:t>IsEmpty</w:t>
-      </w:r>
-      <w:proofErr w:type="spellEnd"/>
-      <w:r>
-        <w:rPr>
-          <w:rFonts w:ascii="Times New Roman" w:hAnsi="Times New Roman" w:cs="Times New Roman"/>
-          <w:bCs/>
-          <w:sz w:val="24"/>
-          <w:szCs w:val="24"/>
-        </w:rPr>
-        <w:t xml:space="preserve"> using linked list.</w:t>
+        <w:t>Write a menu driven program to implement circular queue operations such as Enqueue, Dequeue, Peek, Display of elements, IsEmpty using linked list.</w:t>
       </w:r>
     </w:p>
     <w:p>
@@ -11410,47 +10710,7 @@
           <w:sz w:val="24"/>
           <w:szCs w:val="24"/>
         </w:rPr>
-        <w:t xml:space="preserve">Write a menu driven program to implement circular queue operations such as Enqueue, Dequeue, Peek, </w:t>
-      </w:r>
-      <w:proofErr w:type="gramStart"/>
-      <w:r>
-        <w:rPr>
-          <w:rFonts w:ascii="Times New Roman" w:hAnsi="Times New Roman" w:cs="Times New Roman"/>
-          <w:bCs/>
-          <w:sz w:val="24"/>
-          <w:szCs w:val="24"/>
-        </w:rPr>
-        <w:t>Display</w:t>
-      </w:r>
-      <w:proofErr w:type="gramEnd"/>
-      <w:r>
-        <w:rPr>
-          <w:rFonts w:ascii="Times New Roman" w:hAnsi="Times New Roman" w:cs="Times New Roman"/>
-          <w:bCs/>
-          <w:sz w:val="24"/>
-          <w:szCs w:val="24"/>
-        </w:rPr>
-        <w:t xml:space="preserve"> of elements, </w:t>
-      </w:r>
-      <w:proofErr w:type="spellStart"/>
-      <w:r>
-        <w:rPr>
-          <w:rFonts w:ascii="Times New Roman" w:hAnsi="Times New Roman" w:cs="Times New Roman"/>
-          <w:bCs/>
-          <w:sz w:val="24"/>
-          <w:szCs w:val="24"/>
-        </w:rPr>
-        <w:t>IsEmpty</w:t>
-      </w:r>
-      <w:proofErr w:type="spellEnd"/>
-      <w:r>
-        <w:rPr>
-          <w:rFonts w:ascii="Times New Roman" w:hAnsi="Times New Roman" w:cs="Times New Roman"/>
-          <w:bCs/>
-          <w:sz w:val="24"/>
-          <w:szCs w:val="24"/>
-        </w:rPr>
-        <w:t xml:space="preserve"> using linked list.</w:t>
+        <w:t>Write a menu driven program to implement circular queue operations such as Enqueue, Dequeue, Peek, Display of elements, IsEmpty using linked list.</w:t>
       </w:r>
     </w:p>
     <w:p>
@@ -11561,47 +10821,7 @@
           <w:sz w:val="24"/>
           <w:szCs w:val="24"/>
         </w:rPr>
-        <w:t xml:space="preserve">Write a menu driven program to implement Deques (both Input-restricted and Output-restricted) operations such as Enqueue, Dequeue, Peek, </w:t>
-      </w:r>
-      <w:proofErr w:type="gramStart"/>
-      <w:r>
-        <w:rPr>
-          <w:rFonts w:ascii="Times New Roman" w:hAnsi="Times New Roman" w:cs="Times New Roman"/>
-          <w:bCs/>
-          <w:sz w:val="24"/>
-          <w:szCs w:val="24"/>
-        </w:rPr>
-        <w:t>Display</w:t>
-      </w:r>
-      <w:proofErr w:type="gramEnd"/>
-      <w:r>
-        <w:rPr>
-          <w:rFonts w:ascii="Times New Roman" w:hAnsi="Times New Roman" w:cs="Times New Roman"/>
-          <w:bCs/>
-          <w:sz w:val="24"/>
-          <w:szCs w:val="24"/>
-        </w:rPr>
-        <w:t xml:space="preserve"> of elements, </w:t>
-      </w:r>
-      <w:proofErr w:type="spellStart"/>
-      <w:r>
-        <w:rPr>
-          <w:rFonts w:ascii="Times New Roman" w:hAnsi="Times New Roman" w:cs="Times New Roman"/>
-          <w:bCs/>
-          <w:sz w:val="24"/>
-          <w:szCs w:val="24"/>
-        </w:rPr>
-        <w:t>IsEmpty</w:t>
-      </w:r>
-      <w:proofErr w:type="spellEnd"/>
-      <w:r>
-        <w:rPr>
-          <w:rFonts w:ascii="Times New Roman" w:hAnsi="Times New Roman" w:cs="Times New Roman"/>
-          <w:bCs/>
-          <w:sz w:val="24"/>
-          <w:szCs w:val="24"/>
-        </w:rPr>
-        <w:t xml:space="preserve"> using linked list.</w:t>
+        <w:t>Write a menu driven program to implement Deques (both Input-restricted and Output-restricted) operations such as Enqueue, Dequeue, Peek, Display of elements, IsEmpty using linked list.</w:t>
       </w:r>
     </w:p>
     <w:p>
@@ -12798,19 +12018,8 @@
           <w:sz w:val="24"/>
           <w:szCs w:val="24"/>
         </w:rPr>
-        <w:t xml:space="preserve">WAP to sort an array of n dates in an ascending order using Bubble sort. Date structure is {day, month, </w:t>
-      </w:r>
-      <w:proofErr w:type="gramStart"/>
-      <w:r>
-        <w:rPr>
-          <w:rFonts w:ascii="Times New Roman" w:hAnsi="Times New Roman" w:cs="Times New Roman"/>
-          <w:bCs/>
-          <w:sz w:val="24"/>
-          <w:szCs w:val="24"/>
-        </w:rPr>
-        <w:t>year }</w:t>
-      </w:r>
-      <w:proofErr w:type="gramEnd"/>
+        <w:t>WAP to sort an array of n dates in an ascending order using Bubble sort. Date structure is {day, month, year }</w:t>
+      </w:r>
     </w:p>
     <w:p>
       <w:pPr>
@@ -13129,47 +12338,7 @@
           <w:sz w:val="24"/>
           <w:szCs w:val="24"/>
         </w:rPr>
-        <w:t xml:space="preserve"> of positive integers, find number of pairs such that </w:t>
-      </w:r>
-      <w:proofErr w:type="spellStart"/>
-      <w:r>
-        <w:rPr>
-          <w:rFonts w:ascii="Times New Roman" w:hAnsi="Times New Roman" w:cs="Times New Roman"/>
-          <w:bCs/>
-          <w:sz w:val="24"/>
-          <w:szCs w:val="24"/>
-        </w:rPr>
-        <w:t>x^y</w:t>
-      </w:r>
-      <w:proofErr w:type="spellEnd"/>
-      <w:r>
-        <w:rPr>
-          <w:rFonts w:ascii="Times New Roman" w:hAnsi="Times New Roman" w:cs="Times New Roman"/>
-          <w:bCs/>
-          <w:sz w:val="24"/>
-          <w:szCs w:val="24"/>
-        </w:rPr>
-        <w:t xml:space="preserve"> &gt; </w:t>
-      </w:r>
-      <w:proofErr w:type="spellStart"/>
-      <w:r>
-        <w:rPr>
-          <w:rFonts w:ascii="Times New Roman" w:hAnsi="Times New Roman" w:cs="Times New Roman"/>
-          <w:bCs/>
-          <w:sz w:val="24"/>
-          <w:szCs w:val="24"/>
-        </w:rPr>
-        <w:t>y^x</w:t>
-      </w:r>
-      <w:proofErr w:type="spellEnd"/>
-      <w:r>
-        <w:rPr>
-          <w:rFonts w:ascii="Times New Roman" w:hAnsi="Times New Roman" w:cs="Times New Roman"/>
-          <w:bCs/>
-          <w:sz w:val="24"/>
-          <w:szCs w:val="24"/>
-        </w:rPr>
-        <w:t xml:space="preserve"> </w:t>
+        <w:t xml:space="preserve"> of positive integers, find number of pairs such that x^y &gt; y^x </w:t>
       </w:r>
       <w:r>
         <w:rPr>
@@ -13247,27 +12416,7 @@
           <w:sz w:val="24"/>
           <w:szCs w:val="24"/>
         </w:rPr>
-        <w:t xml:space="preserve"> = {2, 1, 6}, Y = {1, 5}, Output: 3, There are total 3 pairs where </w:t>
-      </w:r>
-      <w:proofErr w:type="gramStart"/>
-      <w:r>
-        <w:rPr>
-          <w:rFonts w:ascii="Times New Roman" w:hAnsi="Times New Roman" w:cs="Times New Roman"/>
-          <w:bCs/>
-          <w:sz w:val="24"/>
-          <w:szCs w:val="24"/>
-        </w:rPr>
-        <w:t>pow(</w:t>
-      </w:r>
-      <w:proofErr w:type="gramEnd"/>
-      <w:r>
-        <w:rPr>
-          <w:rFonts w:ascii="Times New Roman" w:hAnsi="Times New Roman" w:cs="Times New Roman"/>
-          <w:bCs/>
-          <w:sz w:val="24"/>
-          <w:szCs w:val="24"/>
-        </w:rPr>
-        <w:t>x, y) is greater than pow(y, x) and pairs are (2, 1), (2, 5) and (6, 1)</w:t>
+        <w:t xml:space="preserve"> = {2, 1, 6}, Y = {1, 5}, Output: 3, There are total 3 pairs where pow(x, y) is greater than pow(y, x) and pairs are (2, 1), (2, 5) and (6, 1)</w:t>
       </w:r>
     </w:p>
     <w:p>
@@ -13303,27 +12452,7 @@
           <w:sz w:val="24"/>
           <w:szCs w:val="24"/>
         </w:rPr>
-        <w:t xml:space="preserve"> = {11, 15, 9}; Output: 2, There are total 2 pairs where </w:t>
-      </w:r>
-      <w:proofErr w:type="gramStart"/>
-      <w:r>
-        <w:rPr>
-          <w:rFonts w:ascii="Times New Roman" w:hAnsi="Times New Roman" w:cs="Times New Roman"/>
-          <w:bCs/>
-          <w:sz w:val="24"/>
-          <w:szCs w:val="24"/>
-        </w:rPr>
-        <w:t>pow(</w:t>
-      </w:r>
-      <w:proofErr w:type="gramEnd"/>
-      <w:r>
-        <w:rPr>
-          <w:rFonts w:ascii="Times New Roman" w:hAnsi="Times New Roman" w:cs="Times New Roman"/>
-          <w:bCs/>
-          <w:sz w:val="24"/>
-          <w:szCs w:val="24"/>
-        </w:rPr>
-        <w:t>x, y) is greater than pow(y, x) and pairs are (10, 11) and (10, 15)</w:t>
+        <w:t xml:space="preserve"> = {11, 15, 9}; Output: 2, There are total 2 pairs where pow(x, y) is greater than pow(y, x) and pairs are (10, 11) and (10, 15)</w:t>
       </w:r>
     </w:p>
     <w:p>
@@ -13758,27 +12887,7 @@
           <w:sz w:val="24"/>
           <w:szCs w:val="24"/>
         </w:rPr>
-        <w:t xml:space="preserve">4. </w:t>
-      </w:r>
-      <w:proofErr w:type="gramStart"/>
-      <w:r>
-        <w:rPr>
-          <w:rFonts w:ascii="Times New Roman" w:hAnsi="Times New Roman" w:cs="Times New Roman"/>
-          <w:bCs/>
-          <w:sz w:val="24"/>
-          <w:szCs w:val="24"/>
-        </w:rPr>
-        <w:t>Post-Order</w:t>
-      </w:r>
-      <w:proofErr w:type="gramEnd"/>
-      <w:r>
-        <w:rPr>
-          <w:rFonts w:ascii="Times New Roman" w:hAnsi="Times New Roman" w:cs="Times New Roman"/>
-          <w:bCs/>
-          <w:sz w:val="24"/>
-          <w:szCs w:val="24"/>
-        </w:rPr>
-        <w:t xml:space="preserve"> traversal</w:t>
+        <w:t>4. Post-Order traversal</w:t>
       </w:r>
     </w:p>
     <w:p>
@@ -14214,7 +13323,6 @@
           <w:szCs w:val="24"/>
         </w:rPr>
       </w:pPr>
-      <w:proofErr w:type="spellStart"/>
       <w:r>
         <w:rPr>
           <w:rFonts w:ascii="Times New Roman" w:hAnsi="Times New Roman" w:cs="Times New Roman"/>
@@ -14224,7 +13332,6 @@
         </w:rPr>
         <w:t>i</w:t>
       </w:r>
-      <w:proofErr w:type="spellEnd"/>
       <w:r>
         <w:rPr>
           <w:rFonts w:ascii="Times New Roman" w:hAnsi="Times New Roman" w:cs="Times New Roman"/>

</xml_diff>

<commit_message>
Completed the LAB4 H.A
</commit_message>
<xml_diff>
--- a/Data Structure Lab Manual 2021.docx
+++ b/Data Structure Lab Manual 2021.docx
@@ -71,6 +71,8 @@
           <w:szCs w:val="72"/>
         </w:rPr>
       </w:pPr>
+      <w:proofErr w:type="spellStart"/>
+      <w:proofErr w:type="gramStart"/>
       <w:r>
         <w:rPr>
           <w:rFonts w:ascii="Times New Roman" w:hAnsi="Times New Roman" w:cs="Times New Roman"/>
@@ -81,6 +83,8 @@
         </w:rPr>
         <w:t>B.Tech</w:t>
       </w:r>
+      <w:proofErr w:type="spellEnd"/>
+      <w:proofErr w:type="gramEnd"/>
       <w:r>
         <w:rPr>
           <w:rFonts w:ascii="Times New Roman" w:hAnsi="Times New Roman" w:cs="Times New Roman"/>
@@ -241,7 +245,29 @@
           <w:sz w:val="56"/>
           <w:szCs w:val="72"/>
         </w:rPr>
-        <w:t>KIIT, Deemed to be University</w:t>
+        <w:t xml:space="preserve">KIIT, </w:t>
+      </w:r>
+      <w:proofErr w:type="gramStart"/>
+      <w:r>
+        <w:rPr>
+          <w:rFonts w:ascii="Times New Roman" w:hAnsi="Times New Roman" w:cs="Times New Roman"/>
+          <w:b/>
+          <w:bCs/>
+          <w:sz w:val="56"/>
+          <w:szCs w:val="72"/>
+        </w:rPr>
+        <w:t>Deemed</w:t>
+      </w:r>
+      <w:proofErr w:type="gramEnd"/>
+      <w:r>
+        <w:rPr>
+          <w:rFonts w:ascii="Times New Roman" w:hAnsi="Times New Roman" w:cs="Times New Roman"/>
+          <w:b/>
+          <w:bCs/>
+          <w:sz w:val="56"/>
+          <w:szCs w:val="72"/>
+        </w:rPr>
+        <w:t xml:space="preserve"> to be University</w:t>
       </w:r>
     </w:p>
     <w:p>
@@ -690,7 +716,27 @@
           <w:sz w:val="24"/>
           <w:szCs w:val="24"/>
         </w:rPr>
-        <w:t xml:space="preserve">Prof. Ronali Padhy </w:t>
+        <w:t xml:space="preserve">Prof. Ronali </w:t>
+      </w:r>
+      <w:proofErr w:type="spellStart"/>
+      <w:r>
+        <w:rPr>
+          <w:rFonts w:ascii="Times New Roman" w:hAnsi="Times New Roman" w:cs="Times New Roman"/>
+          <w:bCs/>
+          <w:sz w:val="24"/>
+          <w:szCs w:val="24"/>
+        </w:rPr>
+        <w:t>Padhy</w:t>
+      </w:r>
+      <w:proofErr w:type="spellEnd"/>
+      <w:r>
+        <w:rPr>
+          <w:rFonts w:ascii="Times New Roman" w:hAnsi="Times New Roman" w:cs="Times New Roman"/>
+          <w:bCs/>
+          <w:sz w:val="24"/>
+          <w:szCs w:val="24"/>
+        </w:rPr>
+        <w:t xml:space="preserve"> </w:t>
       </w:r>
     </w:p>
     <w:p>
@@ -738,7 +784,27 @@
           <w:sz w:val="24"/>
           <w:szCs w:val="24"/>
         </w:rPr>
-        <w:t xml:space="preserve">Prof. Lipika Dewangan </w:t>
+        <w:t xml:space="preserve">Prof. Lipika </w:t>
+      </w:r>
+      <w:proofErr w:type="spellStart"/>
+      <w:r>
+        <w:rPr>
+          <w:rFonts w:ascii="Times New Roman" w:hAnsi="Times New Roman" w:cs="Times New Roman"/>
+          <w:bCs/>
+          <w:sz w:val="24"/>
+          <w:szCs w:val="24"/>
+        </w:rPr>
+        <w:t>Dewangan</w:t>
+      </w:r>
+      <w:proofErr w:type="spellEnd"/>
+      <w:r>
+        <w:rPr>
+          <w:rFonts w:ascii="Times New Roman" w:hAnsi="Times New Roman" w:cs="Times New Roman"/>
+          <w:bCs/>
+          <w:sz w:val="24"/>
+          <w:szCs w:val="24"/>
+        </w:rPr>
+        <w:t xml:space="preserve"> </w:t>
       </w:r>
     </w:p>
     <w:p>
@@ -762,7 +828,27 @@
           <w:sz w:val="24"/>
           <w:szCs w:val="24"/>
         </w:rPr>
-        <w:t xml:space="preserve">Prof. Santosh Kumar Baliarsingh </w:t>
+        <w:t xml:space="preserve">Prof. Santosh Kumar </w:t>
+      </w:r>
+      <w:proofErr w:type="spellStart"/>
+      <w:r>
+        <w:rPr>
+          <w:rFonts w:ascii="Times New Roman" w:hAnsi="Times New Roman" w:cs="Times New Roman"/>
+          <w:bCs/>
+          <w:sz w:val="24"/>
+          <w:szCs w:val="24"/>
+        </w:rPr>
+        <w:t>Baliarsingh</w:t>
+      </w:r>
+      <w:proofErr w:type="spellEnd"/>
+      <w:r>
+        <w:rPr>
+          <w:rFonts w:ascii="Times New Roman" w:hAnsi="Times New Roman" w:cs="Times New Roman"/>
+          <w:bCs/>
+          <w:sz w:val="24"/>
+          <w:szCs w:val="24"/>
+        </w:rPr>
+        <w:t xml:space="preserve"> </w:t>
       </w:r>
     </w:p>
     <w:p>
@@ -1292,7 +1378,27 @@
           <w:sz w:val="24"/>
           <w:szCs w:val="24"/>
         </w:rPr>
-        <w:t xml:space="preserve"> and HA stands for home </w:t>
+        <w:t xml:space="preserve"> and HA </w:t>
+      </w:r>
+      <w:proofErr w:type="gramStart"/>
+      <w:r>
+        <w:rPr>
+          <w:rFonts w:ascii="Times New Roman" w:hAnsi="Times New Roman" w:cs="Times New Roman"/>
+          <w:bCs/>
+          <w:sz w:val="24"/>
+          <w:szCs w:val="24"/>
+        </w:rPr>
+        <w:t>stands</w:t>
+      </w:r>
+      <w:proofErr w:type="gramEnd"/>
+      <w:r>
+        <w:rPr>
+          <w:rFonts w:ascii="Times New Roman" w:hAnsi="Times New Roman" w:cs="Times New Roman"/>
+          <w:bCs/>
+          <w:sz w:val="24"/>
+          <w:szCs w:val="24"/>
+        </w:rPr>
+        <w:t xml:space="preserve"> for home </w:t>
       </w:r>
       <w:r>
         <w:rPr>
@@ -1364,7 +1470,27 @@
           <w:sz w:val="24"/>
           <w:szCs w:val="24"/>
         </w:rPr>
-        <w:t xml:space="preserve"> in the lab record. However, HAs are for the practice for the betterment of the coding skills. They are not necessarily to be written in the lab record. If students completed all LAs </w:t>
+        <w:t xml:space="preserve"> in the lab record. However, </w:t>
+      </w:r>
+      <w:proofErr w:type="gramStart"/>
+      <w:r>
+        <w:rPr>
+          <w:rFonts w:ascii="Times New Roman" w:hAnsi="Times New Roman" w:cs="Times New Roman"/>
+          <w:bCs/>
+          <w:sz w:val="24"/>
+          <w:szCs w:val="24"/>
+        </w:rPr>
+        <w:t>HAs</w:t>
+      </w:r>
+      <w:proofErr w:type="gramEnd"/>
+      <w:r>
+        <w:rPr>
+          <w:rFonts w:ascii="Times New Roman" w:hAnsi="Times New Roman" w:cs="Times New Roman"/>
+          <w:bCs/>
+          <w:sz w:val="24"/>
+          <w:szCs w:val="24"/>
+        </w:rPr>
+        <w:t xml:space="preserve"> are for the practice for the betterment of the coding skills. They are not necessarily to be written in the lab record. If students completed all LAs </w:t>
       </w:r>
       <w:r>
         <w:rPr>
@@ -3222,7 +3348,27 @@
           <w:sz w:val="24"/>
           <w:szCs w:val="24"/>
         </w:rPr>
-        <w:t>.  Students  will  gain  practical  knowledge  by  writing  and  executing  programs  in  C using  various  data  structures  such  as  arrays,  linked  lists,  stacks,  queues</w:t>
+        <w:t xml:space="preserve">.  </w:t>
+      </w:r>
+      <w:proofErr w:type="gramStart"/>
+      <w:r>
+        <w:rPr>
+          <w:rFonts w:ascii="Times New Roman" w:hAnsi="Times New Roman" w:cs="Times New Roman"/>
+          <w:bCs/>
+          <w:sz w:val="24"/>
+          <w:szCs w:val="24"/>
+        </w:rPr>
+        <w:t>Students  will</w:t>
+      </w:r>
+      <w:proofErr w:type="gramEnd"/>
+      <w:r>
+        <w:rPr>
+          <w:rFonts w:ascii="Times New Roman" w:hAnsi="Times New Roman" w:cs="Times New Roman"/>
+          <w:bCs/>
+          <w:sz w:val="24"/>
+          <w:szCs w:val="24"/>
+        </w:rPr>
+        <w:t xml:space="preserve">  gain  practical  knowledge  by  writing  and  executing  programs  in  C using  various  data  structures  such  as  arrays,  linked  lists,  stacks,  queues</w:t>
       </w:r>
       <w:r>
         <w:rPr>
@@ -3913,15 +4059,17 @@
           <w:bCs/>
           <w:sz w:val="24"/>
           <w:szCs w:val="24"/>
-        </w:rPr>
-      </w:pPr>
-      <w:r>
-        <w:rPr>
-          <w:rFonts w:ascii="Times New Roman" w:hAnsi="Times New Roman" w:cs="Times New Roman"/>
-          <w:b/>
-          <w:bCs/>
-          <w:sz w:val="24"/>
-          <w:szCs w:val="24"/>
+          <w:highlight w:val="green"/>
+        </w:rPr>
+      </w:pPr>
+      <w:r>
+        <w:rPr>
+          <w:rFonts w:ascii="Times New Roman" w:hAnsi="Times New Roman" w:cs="Times New Roman"/>
+          <w:b/>
+          <w:bCs/>
+          <w:sz w:val="24"/>
+          <w:szCs w:val="24"/>
+          <w:highlight w:val="green"/>
         </w:rPr>
         <w:lastRenderedPageBreak/>
         <w:t xml:space="preserve">Week </w:t>
@@ -3933,6 +4081,7 @@
           <w:bCs/>
           <w:sz w:val="24"/>
           <w:szCs w:val="24"/>
+          <w:highlight w:val="green"/>
         </w:rPr>
         <w:t>#</w:t>
       </w:r>
@@ -3943,6 +4092,7 @@
           <w:bCs/>
           <w:sz w:val="24"/>
           <w:szCs w:val="24"/>
+          <w:highlight w:val="green"/>
         </w:rPr>
         <w:t>1</w:t>
       </w:r>
@@ -3956,15 +4106,17 @@
           <w:bCs/>
           <w:sz w:val="24"/>
           <w:szCs w:val="24"/>
-        </w:rPr>
-      </w:pPr>
-      <w:r>
-        <w:rPr>
-          <w:rFonts w:ascii="Times New Roman" w:hAnsi="Times New Roman" w:cs="Times New Roman"/>
-          <w:b/>
-          <w:bCs/>
-          <w:sz w:val="24"/>
-          <w:szCs w:val="24"/>
+          <w:highlight w:val="green"/>
+        </w:rPr>
+      </w:pPr>
+      <w:r>
+        <w:rPr>
+          <w:rFonts w:ascii="Times New Roman" w:hAnsi="Times New Roman" w:cs="Times New Roman"/>
+          <w:b/>
+          <w:bCs/>
+          <w:sz w:val="24"/>
+          <w:szCs w:val="24"/>
+          <w:highlight w:val="green"/>
         </w:rPr>
         <w:t>Objectives:</w:t>
       </w:r>
@@ -3982,14 +4134,16 @@
           <w:bCs/>
           <w:sz w:val="24"/>
           <w:szCs w:val="24"/>
-        </w:rPr>
-      </w:pPr>
-      <w:r>
-        <w:rPr>
-          <w:rFonts w:ascii="Times New Roman" w:hAnsi="Times New Roman" w:cs="Times New Roman"/>
-          <w:bCs/>
-          <w:sz w:val="24"/>
-          <w:szCs w:val="24"/>
+          <w:highlight w:val="green"/>
+        </w:rPr>
+      </w:pPr>
+      <w:r>
+        <w:rPr>
+          <w:rFonts w:ascii="Times New Roman" w:hAnsi="Times New Roman" w:cs="Times New Roman"/>
+          <w:bCs/>
+          <w:sz w:val="24"/>
+          <w:szCs w:val="24"/>
+          <w:highlight w:val="green"/>
         </w:rPr>
         <w:t xml:space="preserve">To learn </w:t>
       </w:r>
@@ -3999,42 +4153,17 @@
           <w:bCs/>
           <w:sz w:val="24"/>
           <w:szCs w:val="24"/>
-        </w:rPr>
-        <w:t xml:space="preserve">writing, </w:t>
-      </w:r>
-      <w:r>
-        <w:rPr>
-          <w:rFonts w:ascii="Times New Roman" w:hAnsi="Times New Roman" w:cs="Times New Roman"/>
-          <w:bCs/>
-          <w:sz w:val="24"/>
-          <w:szCs w:val="24"/>
-        </w:rPr>
-        <w:t xml:space="preserve">executing </w:t>
-      </w:r>
-      <w:r>
-        <w:rPr>
-          <w:rFonts w:ascii="Times New Roman" w:hAnsi="Times New Roman" w:cs="Times New Roman"/>
-          <w:bCs/>
-          <w:sz w:val="24"/>
-          <w:szCs w:val="24"/>
-        </w:rPr>
-        <w:t xml:space="preserve">and debugging </w:t>
-      </w:r>
-      <w:r>
-        <w:rPr>
-          <w:rFonts w:ascii="Times New Roman" w:hAnsi="Times New Roman" w:cs="Times New Roman"/>
-          <w:bCs/>
-          <w:sz w:val="24"/>
-          <w:szCs w:val="24"/>
-        </w:rPr>
-        <w:t>programs using</w:t>
-      </w:r>
-      <w:r>
-        <w:rPr>
-          <w:rFonts w:ascii="Times New Roman" w:hAnsi="Times New Roman" w:cs="Times New Roman"/>
-          <w:bCs/>
-          <w:sz w:val="24"/>
-          <w:szCs w:val="24"/>
+          <w:highlight w:val="green"/>
+        </w:rPr>
+        <w:t>writing, executing and debugging programs using</w:t>
+      </w:r>
+      <w:r>
+        <w:rPr>
+          <w:rFonts w:ascii="Times New Roman" w:hAnsi="Times New Roman" w:cs="Times New Roman"/>
+          <w:bCs/>
+          <w:sz w:val="24"/>
+          <w:szCs w:val="24"/>
+          <w:highlight w:val="green"/>
         </w:rPr>
         <w:t xml:space="preserve"> array.</w:t>
       </w:r>
@@ -4052,14 +4181,16 @@
           <w:bCs/>
           <w:sz w:val="24"/>
           <w:szCs w:val="24"/>
-        </w:rPr>
-      </w:pPr>
-      <w:r>
-        <w:rPr>
-          <w:rFonts w:ascii="Times New Roman" w:hAnsi="Times New Roman" w:cs="Times New Roman"/>
-          <w:bCs/>
-          <w:sz w:val="24"/>
-          <w:szCs w:val="24"/>
+          <w:highlight w:val="green"/>
+        </w:rPr>
+      </w:pPr>
+      <w:r>
+        <w:rPr>
+          <w:rFonts w:ascii="Times New Roman" w:hAnsi="Times New Roman" w:cs="Times New Roman"/>
+          <w:bCs/>
+          <w:sz w:val="24"/>
+          <w:szCs w:val="24"/>
+          <w:highlight w:val="green"/>
         </w:rPr>
         <w:t xml:space="preserve">To learn </w:t>
       </w:r>
@@ -4069,42 +4200,17 @@
           <w:bCs/>
           <w:sz w:val="24"/>
           <w:szCs w:val="24"/>
-        </w:rPr>
-        <w:t xml:space="preserve">writing, </w:t>
-      </w:r>
-      <w:r>
-        <w:rPr>
-          <w:rFonts w:ascii="Times New Roman" w:hAnsi="Times New Roman" w:cs="Times New Roman"/>
-          <w:bCs/>
-          <w:sz w:val="24"/>
-          <w:szCs w:val="24"/>
-        </w:rPr>
-        <w:t xml:space="preserve">executing </w:t>
-      </w:r>
-      <w:r>
-        <w:rPr>
-          <w:rFonts w:ascii="Times New Roman" w:hAnsi="Times New Roman" w:cs="Times New Roman"/>
-          <w:bCs/>
-          <w:sz w:val="24"/>
-          <w:szCs w:val="24"/>
-        </w:rPr>
-        <w:t xml:space="preserve">and debugging </w:t>
-      </w:r>
-      <w:r>
-        <w:rPr>
-          <w:rFonts w:ascii="Times New Roman" w:hAnsi="Times New Roman" w:cs="Times New Roman"/>
-          <w:bCs/>
-          <w:sz w:val="24"/>
-          <w:szCs w:val="24"/>
-        </w:rPr>
-        <w:t xml:space="preserve">programs </w:t>
-      </w:r>
-      <w:r>
-        <w:rPr>
-          <w:rFonts w:ascii="Times New Roman" w:hAnsi="Times New Roman" w:cs="Times New Roman"/>
-          <w:bCs/>
-          <w:sz w:val="24"/>
-          <w:szCs w:val="24"/>
+          <w:highlight w:val="green"/>
+        </w:rPr>
+        <w:t xml:space="preserve">writing, executing and debugging programs </w:t>
+      </w:r>
+      <w:r>
+        <w:rPr>
+          <w:rFonts w:ascii="Times New Roman" w:hAnsi="Times New Roman" w:cs="Times New Roman"/>
+          <w:bCs/>
+          <w:sz w:val="24"/>
+          <w:szCs w:val="24"/>
+          <w:highlight w:val="green"/>
         </w:rPr>
         <w:t>using pointers.</w:t>
       </w:r>
@@ -4122,14 +4228,16 @@
           <w:bCs/>
           <w:sz w:val="24"/>
           <w:szCs w:val="24"/>
-        </w:rPr>
-      </w:pPr>
-      <w:r>
-        <w:rPr>
-          <w:rFonts w:ascii="Times New Roman" w:hAnsi="Times New Roman" w:cs="Times New Roman"/>
-          <w:bCs/>
-          <w:sz w:val="24"/>
-          <w:szCs w:val="24"/>
+          <w:highlight w:val="green"/>
+        </w:rPr>
+      </w:pPr>
+      <w:r>
+        <w:rPr>
+          <w:rFonts w:ascii="Times New Roman" w:hAnsi="Times New Roman" w:cs="Times New Roman"/>
+          <w:bCs/>
+          <w:sz w:val="24"/>
+          <w:szCs w:val="24"/>
+          <w:highlight w:val="green"/>
         </w:rPr>
         <w:t xml:space="preserve">To learn </w:t>
       </w:r>
@@ -4139,42 +4247,17 @@
           <w:bCs/>
           <w:sz w:val="24"/>
           <w:szCs w:val="24"/>
-        </w:rPr>
-        <w:t xml:space="preserve">writing, </w:t>
-      </w:r>
-      <w:r>
-        <w:rPr>
-          <w:rFonts w:ascii="Times New Roman" w:hAnsi="Times New Roman" w:cs="Times New Roman"/>
-          <w:bCs/>
-          <w:sz w:val="24"/>
-          <w:szCs w:val="24"/>
-        </w:rPr>
-        <w:t xml:space="preserve">executing </w:t>
-      </w:r>
-      <w:r>
-        <w:rPr>
-          <w:rFonts w:ascii="Times New Roman" w:hAnsi="Times New Roman" w:cs="Times New Roman"/>
-          <w:bCs/>
-          <w:sz w:val="24"/>
-          <w:szCs w:val="24"/>
-        </w:rPr>
-        <w:t xml:space="preserve">and debugging </w:t>
-      </w:r>
-      <w:r>
-        <w:rPr>
-          <w:rFonts w:ascii="Times New Roman" w:hAnsi="Times New Roman" w:cs="Times New Roman"/>
-          <w:bCs/>
-          <w:sz w:val="24"/>
-          <w:szCs w:val="24"/>
-        </w:rPr>
-        <w:t xml:space="preserve">programs </w:t>
-      </w:r>
-      <w:r>
-        <w:rPr>
-          <w:rFonts w:ascii="Times New Roman" w:hAnsi="Times New Roman" w:cs="Times New Roman"/>
-          <w:bCs/>
-          <w:sz w:val="24"/>
-          <w:szCs w:val="24"/>
+          <w:highlight w:val="green"/>
+        </w:rPr>
+        <w:t xml:space="preserve">writing, executing and debugging programs </w:t>
+      </w:r>
+      <w:r>
+        <w:rPr>
+          <w:rFonts w:ascii="Times New Roman" w:hAnsi="Times New Roman" w:cs="Times New Roman"/>
+          <w:bCs/>
+          <w:sz w:val="24"/>
+          <w:szCs w:val="24"/>
+          <w:highlight w:val="green"/>
         </w:rPr>
         <w:t>using dynamic memory allocation.</w:t>
       </w:r>
@@ -4188,35 +4271,28 @@
           <w:bCs/>
           <w:sz w:val="24"/>
           <w:szCs w:val="24"/>
-        </w:rPr>
-      </w:pPr>
-      <w:r>
-        <w:rPr>
-          <w:rFonts w:ascii="Times New Roman" w:hAnsi="Times New Roman" w:cs="Times New Roman"/>
-          <w:b/>
-          <w:bCs/>
-          <w:sz w:val="24"/>
-          <w:szCs w:val="24"/>
-        </w:rPr>
-        <w:t>Outcomes</w:t>
-      </w:r>
-      <w:r>
-        <w:rPr>
-          <w:rFonts w:ascii="Times New Roman" w:hAnsi="Times New Roman" w:cs="Times New Roman"/>
-          <w:b/>
-          <w:bCs/>
-          <w:sz w:val="24"/>
-          <w:szCs w:val="24"/>
-        </w:rPr>
-        <w:t>:</w:t>
-      </w:r>
-      <w:r>
-        <w:rPr>
-          <w:rFonts w:ascii="Times New Roman" w:hAnsi="Times New Roman" w:cs="Times New Roman"/>
-          <w:b/>
-          <w:bCs/>
-          <w:sz w:val="24"/>
-          <w:szCs w:val="24"/>
+          <w:highlight w:val="green"/>
+        </w:rPr>
+      </w:pPr>
+      <w:r>
+        <w:rPr>
+          <w:rFonts w:ascii="Times New Roman" w:hAnsi="Times New Roman" w:cs="Times New Roman"/>
+          <w:b/>
+          <w:bCs/>
+          <w:sz w:val="24"/>
+          <w:szCs w:val="24"/>
+          <w:highlight w:val="green"/>
+        </w:rPr>
+        <w:t>Outcomes:</w:t>
+      </w:r>
+      <w:r>
+        <w:rPr>
+          <w:rFonts w:ascii="Times New Roman" w:hAnsi="Times New Roman" w:cs="Times New Roman"/>
+          <w:b/>
+          <w:bCs/>
+          <w:sz w:val="24"/>
+          <w:szCs w:val="24"/>
+          <w:highlight w:val="green"/>
         </w:rPr>
         <w:t xml:space="preserve"> </w:t>
       </w:r>
@@ -4234,14 +4310,16 @@
           <w:bCs/>
           <w:sz w:val="24"/>
           <w:szCs w:val="24"/>
-        </w:rPr>
-      </w:pPr>
-      <w:r>
-        <w:rPr>
-          <w:rFonts w:ascii="Times New Roman" w:hAnsi="Times New Roman" w:cs="Times New Roman"/>
-          <w:bCs/>
-          <w:sz w:val="24"/>
-          <w:szCs w:val="24"/>
+          <w:highlight w:val="green"/>
+        </w:rPr>
+      </w:pPr>
+      <w:r>
+        <w:rPr>
+          <w:rFonts w:ascii="Times New Roman" w:hAnsi="Times New Roman" w:cs="Times New Roman"/>
+          <w:bCs/>
+          <w:sz w:val="24"/>
+          <w:szCs w:val="24"/>
+          <w:highlight w:val="green"/>
         </w:rPr>
         <w:t xml:space="preserve">After completing this, the students would be able to develop, compile, debug, </w:t>
       </w:r>
@@ -4251,6 +4329,7 @@
           <w:bCs/>
           <w:sz w:val="24"/>
           <w:szCs w:val="24"/>
+          <w:highlight w:val="green"/>
         </w:rPr>
         <w:t xml:space="preserve">and </w:t>
       </w:r>
@@ -4260,6 +4339,7 @@
           <w:bCs/>
           <w:sz w:val="24"/>
           <w:szCs w:val="24"/>
+          <w:highlight w:val="green"/>
         </w:rPr>
         <w:t xml:space="preserve">fix errors </w:t>
       </w:r>
@@ -4269,6 +4349,7 @@
           <w:bCs/>
           <w:sz w:val="24"/>
           <w:szCs w:val="24"/>
+          <w:highlight w:val="green"/>
         </w:rPr>
         <w:t>of C programs based on array, pointers and dynamic memory allocation</w:t>
       </w:r>
@@ -4278,6 +4359,7 @@
           <w:bCs/>
           <w:sz w:val="24"/>
           <w:szCs w:val="24"/>
+          <w:highlight w:val="green"/>
         </w:rPr>
         <w:t>.</w:t>
       </w:r>
@@ -4291,15 +4373,17 @@
           <w:bCs/>
           <w:sz w:val="24"/>
           <w:szCs w:val="24"/>
-        </w:rPr>
-      </w:pPr>
-      <w:r>
-        <w:rPr>
-          <w:rFonts w:ascii="Times New Roman" w:hAnsi="Times New Roman" w:cs="Times New Roman"/>
-          <w:b/>
-          <w:bCs/>
-          <w:sz w:val="24"/>
-          <w:szCs w:val="24"/>
+          <w:highlight w:val="green"/>
+        </w:rPr>
+      </w:pPr>
+      <w:r>
+        <w:rPr>
+          <w:rFonts w:ascii="Times New Roman" w:hAnsi="Times New Roman" w:cs="Times New Roman"/>
+          <w:b/>
+          <w:bCs/>
+          <w:sz w:val="24"/>
+          <w:szCs w:val="24"/>
+          <w:highlight w:val="green"/>
         </w:rPr>
         <w:t>L</w:t>
       </w:r>
@@ -4310,6 +4394,7 @@
           <w:bCs/>
           <w:sz w:val="24"/>
           <w:szCs w:val="24"/>
+          <w:highlight w:val="green"/>
         </w:rPr>
         <w:t>a</w:t>
       </w:r>
@@ -4320,29 +4405,21 @@
           <w:bCs/>
           <w:sz w:val="24"/>
           <w:szCs w:val="24"/>
-        </w:rPr>
-        <w:t>s</w:t>
-      </w:r>
-      <w:r>
-        <w:rPr>
-          <w:rFonts w:ascii="Times New Roman" w:hAnsi="Times New Roman" w:cs="Times New Roman"/>
-          <w:b/>
-          <w:bCs/>
-          <w:sz w:val="24"/>
-          <w:szCs w:val="24"/>
-        </w:rPr>
-        <w:t>:</w:t>
-      </w:r>
-    </w:p>
-    <w:p>
-      <w:pPr>
-        <w:jc w:val="both"/>
-        <w:rPr>
-          <w:rFonts w:ascii="Times New Roman" w:hAnsi="Times New Roman" w:cs="Times New Roman"/>
-          <w:b/>
-          <w:bCs/>
-          <w:sz w:val="24"/>
-          <w:szCs w:val="24"/>
+          <w:highlight w:val="green"/>
+        </w:rPr>
+        <w:t>s:</w:t>
+      </w:r>
+    </w:p>
+    <w:p>
+      <w:pPr>
+        <w:jc w:val="both"/>
+        <w:rPr>
+          <w:rFonts w:ascii="Times New Roman" w:hAnsi="Times New Roman" w:cs="Times New Roman"/>
+          <w:b/>
+          <w:bCs/>
+          <w:sz w:val="24"/>
+          <w:szCs w:val="24"/>
+          <w:highlight w:val="green"/>
         </w:rPr>
       </w:pPr>
       <w:r>
@@ -4353,6 +4430,7 @@
           <w:noProof/>
           <w:sz w:val="24"/>
           <w:szCs w:val="24"/>
+          <w:highlight w:val="green"/>
         </w:rPr>
         <w:t xml:space="preserve"> </w:t>
       </w:r>
@@ -4364,6 +4442,7 @@
           <w:noProof/>
           <w:sz w:val="24"/>
           <w:szCs w:val="24"/>
+          <w:highlight w:val="green"/>
         </w:rPr>
         <w:drawing>
           <wp:inline distT="0" distB="0" distL="0" distR="0" wp14:anchorId="78F8DF00" wp14:editId="7E900872">
@@ -4424,14 +4503,16 @@
           <w:bCs/>
           <w:sz w:val="24"/>
           <w:szCs w:val="24"/>
-        </w:rPr>
-      </w:pPr>
-      <w:r>
-        <w:rPr>
-          <w:rFonts w:ascii="Times New Roman" w:hAnsi="Times New Roman" w:cs="Times New Roman"/>
-          <w:bCs/>
-          <w:sz w:val="24"/>
-          <w:szCs w:val="24"/>
+          <w:highlight w:val="green"/>
+        </w:rPr>
+      </w:pPr>
+      <w:r>
+        <w:rPr>
+          <w:rFonts w:ascii="Times New Roman" w:hAnsi="Times New Roman" w:cs="Times New Roman"/>
+          <w:bCs/>
+          <w:sz w:val="24"/>
+          <w:szCs w:val="24"/>
+          <w:highlight w:val="green"/>
         </w:rPr>
         <w:t>WAP to find out the smallest and largest element stored in a</w:t>
       </w:r>
@@ -4441,6 +4522,7 @@
           <w:bCs/>
           <w:sz w:val="24"/>
           <w:szCs w:val="24"/>
+          <w:highlight w:val="green"/>
         </w:rPr>
         <w:t>n</w:t>
       </w:r>
@@ -4450,6 +4532,7 @@
           <w:bCs/>
           <w:sz w:val="24"/>
           <w:szCs w:val="24"/>
+          <w:highlight w:val="green"/>
         </w:rPr>
         <w:t xml:space="preserve"> array of n integers.</w:t>
       </w:r>
@@ -4467,32 +4550,26 @@
           <w:bCs/>
           <w:sz w:val="24"/>
           <w:szCs w:val="24"/>
-        </w:rPr>
-      </w:pPr>
-      <w:r>
-        <w:rPr>
-          <w:rFonts w:ascii="Times New Roman" w:hAnsi="Times New Roman" w:cs="Times New Roman"/>
-          <w:bCs/>
-          <w:sz w:val="24"/>
-          <w:szCs w:val="24"/>
-        </w:rPr>
-        <w:t>WAP to reverse the con</w:t>
-      </w:r>
-      <w:r>
-        <w:rPr>
-          <w:rFonts w:ascii="Times New Roman" w:hAnsi="Times New Roman" w:cs="Times New Roman"/>
-          <w:bCs/>
-          <w:sz w:val="24"/>
-          <w:szCs w:val="24"/>
-        </w:rPr>
-        <w:t xml:space="preserve">tents of a </w:t>
-      </w:r>
-      <w:r>
-        <w:rPr>
-          <w:rFonts w:ascii="Times New Roman" w:hAnsi="Times New Roman" w:cs="Times New Roman"/>
-          <w:bCs/>
-          <w:sz w:val="24"/>
-          <w:szCs w:val="24"/>
+          <w:highlight w:val="green"/>
+        </w:rPr>
+      </w:pPr>
+      <w:r>
+        <w:rPr>
+          <w:rFonts w:ascii="Times New Roman" w:hAnsi="Times New Roman" w:cs="Times New Roman"/>
+          <w:bCs/>
+          <w:sz w:val="24"/>
+          <w:szCs w:val="24"/>
+          <w:highlight w:val="green"/>
+        </w:rPr>
+        <w:t xml:space="preserve">WAP to reverse the contents of a </w:t>
+      </w:r>
+      <w:r>
+        <w:rPr>
+          <w:rFonts w:ascii="Times New Roman" w:hAnsi="Times New Roman" w:cs="Times New Roman"/>
+          <w:bCs/>
+          <w:sz w:val="24"/>
+          <w:szCs w:val="24"/>
+          <w:highlight w:val="green"/>
         </w:rPr>
         <w:t xml:space="preserve">dynamic </w:t>
       </w:r>
@@ -4502,6 +4579,7 @@
           <w:bCs/>
           <w:sz w:val="24"/>
           <w:szCs w:val="24"/>
+          <w:highlight w:val="green"/>
         </w:rPr>
         <w:t>array of n elements</w:t>
       </w:r>
@@ -4511,6 +4589,7 @@
           <w:bCs/>
           <w:sz w:val="24"/>
           <w:szCs w:val="24"/>
+          <w:highlight w:val="green"/>
         </w:rPr>
         <w:t>.</w:t>
       </w:r>
@@ -4528,32 +4607,26 @@
           <w:bCs/>
           <w:sz w:val="24"/>
           <w:szCs w:val="24"/>
-        </w:rPr>
-      </w:pPr>
-      <w:r>
-        <w:rPr>
-          <w:rFonts w:ascii="Times New Roman" w:hAnsi="Times New Roman" w:cs="Times New Roman"/>
-          <w:bCs/>
-          <w:sz w:val="24"/>
-          <w:szCs w:val="24"/>
-        </w:rPr>
-        <w:t>WAP to search an e</w:t>
-      </w:r>
-      <w:r>
-        <w:rPr>
-          <w:rFonts w:ascii="Times New Roman" w:hAnsi="Times New Roman" w:cs="Times New Roman"/>
-          <w:bCs/>
-          <w:sz w:val="24"/>
-          <w:szCs w:val="24"/>
-        </w:rPr>
-        <w:t xml:space="preserve">lement in a </w:t>
-      </w:r>
-      <w:r>
-        <w:rPr>
-          <w:rFonts w:ascii="Times New Roman" w:hAnsi="Times New Roman" w:cs="Times New Roman"/>
-          <w:bCs/>
-          <w:sz w:val="24"/>
-          <w:szCs w:val="24"/>
+          <w:highlight w:val="green"/>
+        </w:rPr>
+      </w:pPr>
+      <w:r>
+        <w:rPr>
+          <w:rFonts w:ascii="Times New Roman" w:hAnsi="Times New Roman" w:cs="Times New Roman"/>
+          <w:bCs/>
+          <w:sz w:val="24"/>
+          <w:szCs w:val="24"/>
+          <w:highlight w:val="green"/>
+        </w:rPr>
+        <w:t xml:space="preserve">WAP to search an element in a </w:t>
+      </w:r>
+      <w:r>
+        <w:rPr>
+          <w:rFonts w:ascii="Times New Roman" w:hAnsi="Times New Roman" w:cs="Times New Roman"/>
+          <w:bCs/>
+          <w:sz w:val="24"/>
+          <w:szCs w:val="24"/>
+          <w:highlight w:val="green"/>
         </w:rPr>
         <w:t xml:space="preserve">dynamic </w:t>
       </w:r>
@@ -4563,6 +4636,7 @@
           <w:bCs/>
           <w:sz w:val="24"/>
           <w:szCs w:val="24"/>
+          <w:highlight w:val="green"/>
         </w:rPr>
         <w:t>array of n numbers</w:t>
       </w:r>
@@ -4572,6 +4646,7 @@
           <w:bCs/>
           <w:sz w:val="24"/>
           <w:szCs w:val="24"/>
+          <w:highlight w:val="green"/>
         </w:rPr>
         <w:t>.</w:t>
       </w:r>
@@ -4589,14 +4664,16 @@
           <w:bCs/>
           <w:sz w:val="24"/>
           <w:szCs w:val="24"/>
-        </w:rPr>
-      </w:pPr>
-      <w:r>
-        <w:rPr>
-          <w:rFonts w:ascii="Times New Roman" w:hAnsi="Times New Roman" w:cs="Times New Roman"/>
-          <w:bCs/>
-          <w:sz w:val="24"/>
-          <w:szCs w:val="24"/>
+          <w:highlight w:val="green"/>
+        </w:rPr>
+      </w:pPr>
+      <w:r>
+        <w:rPr>
+          <w:rFonts w:ascii="Times New Roman" w:hAnsi="Times New Roman" w:cs="Times New Roman"/>
+          <w:bCs/>
+          <w:sz w:val="24"/>
+          <w:szCs w:val="24"/>
+          <w:highlight w:val="green"/>
         </w:rPr>
         <w:t>WAP to sort a</w:t>
       </w:r>
@@ -4606,6 +4683,7 @@
           <w:bCs/>
           <w:sz w:val="24"/>
           <w:szCs w:val="24"/>
+          <w:highlight w:val="green"/>
         </w:rPr>
         <w:t xml:space="preserve"> </w:t>
       </w:r>
@@ -4615,6 +4693,7 @@
           <w:bCs/>
           <w:sz w:val="24"/>
           <w:szCs w:val="24"/>
+          <w:highlight w:val="green"/>
         </w:rPr>
         <w:t xml:space="preserve">dynamic </w:t>
       </w:r>
@@ -4624,6 +4703,7 @@
           <w:bCs/>
           <w:sz w:val="24"/>
           <w:szCs w:val="24"/>
+          <w:highlight w:val="green"/>
         </w:rPr>
         <w:t>array of n numbers.</w:t>
       </w:r>
@@ -4641,14 +4721,16 @@
           <w:bCs/>
           <w:sz w:val="24"/>
           <w:szCs w:val="24"/>
-        </w:rPr>
-      </w:pPr>
-      <w:r>
-        <w:rPr>
-          <w:rFonts w:ascii="Times New Roman" w:hAnsi="Times New Roman" w:cs="Times New Roman"/>
-          <w:bCs/>
-          <w:sz w:val="24"/>
-          <w:szCs w:val="24"/>
+          <w:highlight w:val="green"/>
+        </w:rPr>
+      </w:pPr>
+      <w:r>
+        <w:rPr>
+          <w:rFonts w:ascii="Times New Roman" w:hAnsi="Times New Roman" w:cs="Times New Roman"/>
+          <w:bCs/>
+          <w:sz w:val="24"/>
+          <w:szCs w:val="24"/>
+          <w:highlight w:val="green"/>
         </w:rPr>
         <w:t xml:space="preserve">Given an unsorted </w:t>
       </w:r>
@@ -4658,6 +4740,7 @@
           <w:bCs/>
           <w:sz w:val="24"/>
           <w:szCs w:val="24"/>
+          <w:highlight w:val="green"/>
         </w:rPr>
         <w:t xml:space="preserve">dynamic </w:t>
       </w:r>
@@ -4667,35 +4750,53 @@
           <w:bCs/>
           <w:sz w:val="24"/>
           <w:szCs w:val="24"/>
-        </w:rPr>
-        <w:t xml:space="preserve">array of size n, WAP to find and display the number of elements between two elements a and b (both inclusive). </w:t>
-      </w:r>
-      <w:r>
-        <w:rPr>
-          <w:rFonts w:ascii="Times New Roman" w:hAnsi="Times New Roman" w:cs="Times New Roman"/>
-          <w:bCs/>
-          <w:sz w:val="24"/>
-          <w:szCs w:val="24"/>
-        </w:rPr>
-        <w:t xml:space="preserve">E.g. </w:t>
-      </w:r>
-      <w:r>
-        <w:rPr>
-          <w:rFonts w:ascii="Times New Roman" w:hAnsi="Times New Roman" w:cs="Times New Roman"/>
-          <w:bCs/>
-          <w:sz w:val="24"/>
-          <w:szCs w:val="24"/>
-        </w:rPr>
-        <w:t>Input : arr = [1, 2, 2, 7, 5, 4</w:t>
-      </w:r>
-      <w:r>
-        <w:rPr>
-          <w:rFonts w:ascii="Times New Roman" w:hAnsi="Times New Roman" w:cs="Times New Roman"/>
-          <w:bCs/>
-          <w:sz w:val="24"/>
-          <w:szCs w:val="24"/>
-        </w:rPr>
-        <w:t>], a=2 and b=5, Output : 4 and the numbers are: 2, 2, 5, 4.</w:t>
+          <w:highlight w:val="green"/>
+        </w:rPr>
+        <w:t xml:space="preserve">array of size n, WAP to find and display the number of elements between two elements a and b (both inclusive). E.g. </w:t>
+      </w:r>
+      <w:proofErr w:type="gramStart"/>
+      <w:r>
+        <w:rPr>
+          <w:rFonts w:ascii="Times New Roman" w:hAnsi="Times New Roman" w:cs="Times New Roman"/>
+          <w:bCs/>
+          <w:sz w:val="24"/>
+          <w:szCs w:val="24"/>
+          <w:highlight w:val="green"/>
+        </w:rPr>
+        <w:t>Input :</w:t>
+      </w:r>
+      <w:proofErr w:type="gramEnd"/>
+      <w:r>
+        <w:rPr>
+          <w:rFonts w:ascii="Times New Roman" w:hAnsi="Times New Roman" w:cs="Times New Roman"/>
+          <w:bCs/>
+          <w:sz w:val="24"/>
+          <w:szCs w:val="24"/>
+          <w:highlight w:val="green"/>
+        </w:rPr>
+        <w:t xml:space="preserve"> </w:t>
+      </w:r>
+      <w:proofErr w:type="spellStart"/>
+      <w:r>
+        <w:rPr>
+          <w:rFonts w:ascii="Times New Roman" w:hAnsi="Times New Roman" w:cs="Times New Roman"/>
+          <w:bCs/>
+          <w:sz w:val="24"/>
+          <w:szCs w:val="24"/>
+          <w:highlight w:val="green"/>
+        </w:rPr>
+        <w:t>arr</w:t>
+      </w:r>
+      <w:proofErr w:type="spellEnd"/>
+      <w:r>
+        <w:rPr>
+          <w:rFonts w:ascii="Times New Roman" w:hAnsi="Times New Roman" w:cs="Times New Roman"/>
+          <w:bCs/>
+          <w:sz w:val="24"/>
+          <w:szCs w:val="24"/>
+          <w:highlight w:val="green"/>
+        </w:rPr>
+        <w:t xml:space="preserve"> = [1, 2, 2, 7, 5, 4], a=2 and b=5, Output : 4 and the numbers are: 2, 2, 5, 4.</w:t>
       </w:r>
     </w:p>
     <w:p>
@@ -4712,6 +4813,7 @@
           <w:color w:val="FF0000"/>
           <w:sz w:val="24"/>
           <w:szCs w:val="24"/>
+          <w:highlight w:val="green"/>
         </w:rPr>
       </w:pPr>
       <w:r>
@@ -4721,6 +4823,7 @@
           <w:color w:val="FF0000"/>
           <w:sz w:val="24"/>
           <w:szCs w:val="24"/>
+          <w:highlight w:val="green"/>
         </w:rPr>
         <w:t>Given a</w:t>
       </w:r>
@@ -4731,6 +4834,7 @@
           <w:color w:val="FF0000"/>
           <w:sz w:val="24"/>
           <w:szCs w:val="24"/>
+          <w:highlight w:val="green"/>
         </w:rPr>
         <w:t xml:space="preserve"> dynamic</w:t>
       </w:r>
@@ -4741,8 +4845,33 @@
           <w:color w:val="FF0000"/>
           <w:sz w:val="24"/>
           <w:szCs w:val="24"/>
-        </w:rPr>
-        <w:t xml:space="preserve"> array, WAP to print the next greater element (NGE) for every element. The next greater element for an element x is the first greater element on the right side of x in array. Elements for which no greater element exist, consider next greater element as -1. E.g. For the input array [2, 5, 3, 9, 7], the next greater elements for each elements are as follows.</w:t>
+          <w:highlight w:val="green"/>
+        </w:rPr>
+        <w:t xml:space="preserve"> array, WAP to print the next greater element (NGE) for every element. The next greater element for an element x is the first greater element on the right side of x in array. Elements for which no greater element exist, consider next greater element as -1. </w:t>
+      </w:r>
+      <w:proofErr w:type="gramStart"/>
+      <w:r>
+        <w:rPr>
+          <w:rFonts w:ascii="Times New Roman" w:hAnsi="Times New Roman" w:cs="Times New Roman"/>
+          <w:bCs/>
+          <w:color w:val="FF0000"/>
+          <w:sz w:val="24"/>
+          <w:szCs w:val="24"/>
+          <w:highlight w:val="green"/>
+        </w:rPr>
+        <w:t>E.g.</w:t>
+      </w:r>
+      <w:proofErr w:type="gramEnd"/>
+      <w:r>
+        <w:rPr>
+          <w:rFonts w:ascii="Times New Roman" w:hAnsi="Times New Roman" w:cs="Times New Roman"/>
+          <w:bCs/>
+          <w:color w:val="FF0000"/>
+          <w:sz w:val="24"/>
+          <w:szCs w:val="24"/>
+          <w:highlight w:val="green"/>
+        </w:rPr>
+        <w:t xml:space="preserve"> For the input array [2, 5, 3, 9, 7], the next greater elements for each elements are as follows.</w:t>
       </w:r>
     </w:p>
     <w:tbl>
@@ -4775,6 +4904,7 @@
                 <w:color w:val="FF0000"/>
                 <w:sz w:val="24"/>
                 <w:szCs w:val="24"/>
+                <w:highlight w:val="green"/>
               </w:rPr>
             </w:pPr>
             <w:r>
@@ -4784,6 +4914,7 @@
                 <w:color w:val="FF0000"/>
                 <w:sz w:val="24"/>
                 <w:szCs w:val="24"/>
+                <w:highlight w:val="green"/>
               </w:rPr>
               <w:t>Element</w:t>
             </w:r>
@@ -4804,6 +4935,7 @@
                 <w:color w:val="FF0000"/>
                 <w:sz w:val="24"/>
                 <w:szCs w:val="24"/>
+                <w:highlight w:val="green"/>
               </w:rPr>
             </w:pPr>
             <w:r>
@@ -4813,6 +4945,7 @@
                 <w:color w:val="FF0000"/>
                 <w:sz w:val="24"/>
                 <w:szCs w:val="24"/>
+                <w:highlight w:val="green"/>
               </w:rPr>
               <w:t>NGE</w:t>
             </w:r>
@@ -4838,6 +4971,7 @@
                 <w:color w:val="FF0000"/>
                 <w:sz w:val="24"/>
                 <w:szCs w:val="24"/>
+                <w:highlight w:val="green"/>
               </w:rPr>
             </w:pPr>
             <w:r>
@@ -4847,6 +4981,7 @@
                 <w:color w:val="FF0000"/>
                 <w:sz w:val="24"/>
                 <w:szCs w:val="24"/>
+                <w:highlight w:val="green"/>
               </w:rPr>
               <w:t>2</w:t>
             </w:r>
@@ -4867,6 +5002,7 @@
                 <w:color w:val="FF0000"/>
                 <w:sz w:val="24"/>
                 <w:szCs w:val="24"/>
+                <w:highlight w:val="green"/>
               </w:rPr>
             </w:pPr>
             <w:r>
@@ -4876,6 +5012,7 @@
                 <w:color w:val="FF0000"/>
                 <w:sz w:val="24"/>
                 <w:szCs w:val="24"/>
+                <w:highlight w:val="green"/>
               </w:rPr>
               <w:t>5</w:t>
             </w:r>
@@ -4901,6 +5038,7 @@
                 <w:color w:val="FF0000"/>
                 <w:sz w:val="24"/>
                 <w:szCs w:val="24"/>
+                <w:highlight w:val="green"/>
               </w:rPr>
             </w:pPr>
             <w:r>
@@ -4910,6 +5048,7 @@
                 <w:color w:val="FF0000"/>
                 <w:sz w:val="24"/>
                 <w:szCs w:val="24"/>
+                <w:highlight w:val="green"/>
               </w:rPr>
               <w:t>5</w:t>
             </w:r>
@@ -4930,6 +5069,7 @@
                 <w:color w:val="FF0000"/>
                 <w:sz w:val="24"/>
                 <w:szCs w:val="24"/>
+                <w:highlight w:val="green"/>
               </w:rPr>
             </w:pPr>
             <w:r>
@@ -4939,6 +5079,7 @@
                 <w:color w:val="FF0000"/>
                 <w:sz w:val="24"/>
                 <w:szCs w:val="24"/>
+                <w:highlight w:val="green"/>
               </w:rPr>
               <w:t>9</w:t>
             </w:r>
@@ -4964,6 +5105,7 @@
                 <w:color w:val="FF0000"/>
                 <w:sz w:val="24"/>
                 <w:szCs w:val="24"/>
+                <w:highlight w:val="green"/>
               </w:rPr>
             </w:pPr>
             <w:r>
@@ -4973,6 +5115,7 @@
                 <w:color w:val="FF0000"/>
                 <w:sz w:val="24"/>
                 <w:szCs w:val="24"/>
+                <w:highlight w:val="green"/>
               </w:rPr>
               <w:t>3</w:t>
             </w:r>
@@ -4993,6 +5136,7 @@
                 <w:color w:val="FF0000"/>
                 <w:sz w:val="24"/>
                 <w:szCs w:val="24"/>
+                <w:highlight w:val="green"/>
               </w:rPr>
             </w:pPr>
             <w:r>
@@ -5002,6 +5146,7 @@
                 <w:color w:val="FF0000"/>
                 <w:sz w:val="24"/>
                 <w:szCs w:val="24"/>
+                <w:highlight w:val="green"/>
               </w:rPr>
               <w:t>9</w:t>
             </w:r>
@@ -5027,6 +5172,7 @@
                 <w:color w:val="FF0000"/>
                 <w:sz w:val="24"/>
                 <w:szCs w:val="24"/>
+                <w:highlight w:val="green"/>
               </w:rPr>
             </w:pPr>
             <w:r>
@@ -5036,6 +5182,7 @@
                 <w:color w:val="FF0000"/>
                 <w:sz w:val="24"/>
                 <w:szCs w:val="24"/>
+                <w:highlight w:val="green"/>
               </w:rPr>
               <w:t>9</w:t>
             </w:r>
@@ -5056,6 +5203,7 @@
                 <w:color w:val="FF0000"/>
                 <w:sz w:val="24"/>
                 <w:szCs w:val="24"/>
+                <w:highlight w:val="green"/>
               </w:rPr>
             </w:pPr>
             <w:r>
@@ -5065,6 +5213,7 @@
                 <w:color w:val="FF0000"/>
                 <w:sz w:val="24"/>
                 <w:szCs w:val="24"/>
+                <w:highlight w:val="green"/>
               </w:rPr>
               <w:t>-1</w:t>
             </w:r>
@@ -5090,6 +5239,7 @@
                 <w:color w:val="FF0000"/>
                 <w:sz w:val="24"/>
                 <w:szCs w:val="24"/>
+                <w:highlight w:val="green"/>
               </w:rPr>
             </w:pPr>
             <w:r>
@@ -5099,6 +5249,7 @@
                 <w:color w:val="FF0000"/>
                 <w:sz w:val="24"/>
                 <w:szCs w:val="24"/>
+                <w:highlight w:val="green"/>
               </w:rPr>
               <w:t>7</w:t>
             </w:r>
@@ -5119,6 +5270,7 @@
                 <w:color w:val="FF0000"/>
                 <w:sz w:val="24"/>
                 <w:szCs w:val="24"/>
+                <w:highlight w:val="green"/>
               </w:rPr>
             </w:pPr>
             <w:r>
@@ -5128,6 +5280,7 @@
                 <w:color w:val="FF0000"/>
                 <w:sz w:val="24"/>
                 <w:szCs w:val="24"/>
+                <w:highlight w:val="green"/>
               </w:rPr>
               <w:t>-1</w:t>
             </w:r>
@@ -5151,6 +5304,7 @@
           <w:color w:val="FF0000"/>
           <w:sz w:val="24"/>
           <w:szCs w:val="24"/>
+          <w:highlight w:val="green"/>
         </w:rPr>
       </w:pPr>
       <w:r>
@@ -5160,9 +5314,11 @@
           <w:color w:val="FF0000"/>
           <w:sz w:val="24"/>
           <w:szCs w:val="24"/>
-        </w:rPr>
-        <w:t xml:space="preserve">Let A be nXn square </w:t>
-      </w:r>
+          <w:highlight w:val="green"/>
+        </w:rPr>
+        <w:t xml:space="preserve">Let A be </w:t>
+      </w:r>
+      <w:proofErr w:type="spellStart"/>
       <w:r>
         <w:rPr>
           <w:rFonts w:ascii="Times New Roman" w:hAnsi="Times New Roman" w:cs="Times New Roman"/>
@@ -5170,6 +5326,30 @@
           <w:color w:val="FF0000"/>
           <w:sz w:val="24"/>
           <w:szCs w:val="24"/>
+          <w:highlight w:val="green"/>
+        </w:rPr>
+        <w:t>nXn</w:t>
+      </w:r>
+      <w:proofErr w:type="spellEnd"/>
+      <w:r>
+        <w:rPr>
+          <w:rFonts w:ascii="Times New Roman" w:hAnsi="Times New Roman" w:cs="Times New Roman"/>
+          <w:bCs/>
+          <w:color w:val="FF0000"/>
+          <w:sz w:val="24"/>
+          <w:szCs w:val="24"/>
+          <w:highlight w:val="green"/>
+        </w:rPr>
+        <w:t xml:space="preserve"> square </w:t>
+      </w:r>
+      <w:r>
+        <w:rPr>
+          <w:rFonts w:ascii="Times New Roman" w:hAnsi="Times New Roman" w:cs="Times New Roman"/>
+          <w:bCs/>
+          <w:color w:val="FF0000"/>
+          <w:sz w:val="24"/>
+          <w:szCs w:val="24"/>
+          <w:highlight w:val="green"/>
         </w:rPr>
         <w:t xml:space="preserve">dynamic </w:t>
       </w:r>
@@ -5180,6 +5360,7 @@
           <w:color w:val="FF0000"/>
           <w:sz w:val="24"/>
           <w:szCs w:val="24"/>
+          <w:highlight w:val="green"/>
         </w:rPr>
         <w:t>matrix. WAP by using appropriate user defined functions for the following:</w:t>
       </w:r>
@@ -5195,6 +5376,7 @@
           <w:color w:val="FF0000"/>
           <w:sz w:val="24"/>
           <w:szCs w:val="24"/>
+          <w:highlight w:val="green"/>
         </w:rPr>
       </w:pPr>
       <w:r>
@@ -5204,6 +5386,7 @@
           <w:color w:val="FF0000"/>
           <w:sz w:val="24"/>
           <w:szCs w:val="24"/>
+          <w:highlight w:val="green"/>
         </w:rPr>
         <w:lastRenderedPageBreak/>
         <w:t>a) Find the number of nonzero elements in A</w:t>
@@ -5220,6 +5403,7 @@
           <w:color w:val="FF0000"/>
           <w:sz w:val="24"/>
           <w:szCs w:val="24"/>
+          <w:highlight w:val="green"/>
         </w:rPr>
       </w:pPr>
       <w:r>
@@ -5229,6 +5413,7 @@
           <w:color w:val="FF0000"/>
           <w:sz w:val="24"/>
           <w:szCs w:val="24"/>
+          <w:highlight w:val="green"/>
         </w:rPr>
         <w:t>b) Find the sum of the elements above the leading diagonal.</w:t>
       </w:r>
@@ -5244,6 +5429,7 @@
           <w:color w:val="FF0000"/>
           <w:sz w:val="24"/>
           <w:szCs w:val="24"/>
+          <w:highlight w:val="green"/>
         </w:rPr>
       </w:pPr>
       <w:r>
@@ -5253,6 +5439,7 @@
           <w:color w:val="FF0000"/>
           <w:sz w:val="24"/>
           <w:szCs w:val="24"/>
+          <w:highlight w:val="green"/>
         </w:rPr>
         <w:t>c) Display the elements below the minor diagonal.</w:t>
       </w:r>
@@ -5268,6 +5455,7 @@
           <w:color w:val="FF0000"/>
           <w:sz w:val="24"/>
           <w:szCs w:val="24"/>
+          <w:highlight w:val="green"/>
         </w:rPr>
       </w:pPr>
       <w:r>
@@ -5277,6 +5465,7 @@
           <w:color w:val="FF0000"/>
           <w:sz w:val="24"/>
           <w:szCs w:val="24"/>
+          <w:highlight w:val="green"/>
         </w:rPr>
         <w:t>d) Find the product of the diagonal elements.</w:t>
       </w:r>
@@ -5289,15 +5478,17 @@
           <w:bCs/>
           <w:sz w:val="24"/>
           <w:szCs w:val="24"/>
-        </w:rPr>
-      </w:pPr>
-      <w:r>
-        <w:rPr>
-          <w:rFonts w:ascii="Times New Roman" w:hAnsi="Times New Roman" w:cs="Times New Roman"/>
-          <w:b/>
-          <w:bCs/>
-          <w:sz w:val="24"/>
-          <w:szCs w:val="24"/>
+          <w:highlight w:val="green"/>
+        </w:rPr>
+      </w:pPr>
+      <w:r>
+        <w:rPr>
+          <w:rFonts w:ascii="Times New Roman" w:hAnsi="Times New Roman" w:cs="Times New Roman"/>
+          <w:b/>
+          <w:bCs/>
+          <w:sz w:val="24"/>
+          <w:szCs w:val="24"/>
+          <w:highlight w:val="green"/>
         </w:rPr>
         <w:br w:type="page"/>
       </w:r>
@@ -5312,28 +5503,20 @@
           <w:bCs/>
           <w:sz w:val="24"/>
           <w:szCs w:val="24"/>
-        </w:rPr>
-      </w:pPr>
-      <w:r>
-        <w:rPr>
-          <w:rFonts w:ascii="Times New Roman" w:hAnsi="Times New Roman" w:cs="Times New Roman"/>
-          <w:b/>
-          <w:bCs/>
-          <w:sz w:val="24"/>
-          <w:szCs w:val="24"/>
+          <w:highlight w:val="green"/>
+        </w:rPr>
+      </w:pPr>
+      <w:r>
+        <w:rPr>
+          <w:rFonts w:ascii="Times New Roman" w:hAnsi="Times New Roman" w:cs="Times New Roman"/>
+          <w:b/>
+          <w:bCs/>
+          <w:sz w:val="24"/>
+          <w:szCs w:val="24"/>
+          <w:highlight w:val="green"/>
         </w:rPr>
         <w:lastRenderedPageBreak/>
-        <w:t>HAs</w:t>
-      </w:r>
-      <w:r>
-        <w:rPr>
-          <w:rFonts w:ascii="Times New Roman" w:hAnsi="Times New Roman" w:cs="Times New Roman"/>
-          <w:b/>
-          <w:bCs/>
-          <w:sz w:val="24"/>
-          <w:szCs w:val="24"/>
-        </w:rPr>
-        <w:t>:</w:t>
+        <w:t>HAs:</w:t>
       </w:r>
     </w:p>
     <w:p>
@@ -5346,6 +5529,7 @@
           <w:bCs/>
           <w:sz w:val="24"/>
           <w:szCs w:val="24"/>
+          <w:highlight w:val="green"/>
         </w:rPr>
       </w:pPr>
       <w:r>
@@ -5356,6 +5540,7 @@
           <w:noProof/>
           <w:sz w:val="24"/>
           <w:szCs w:val="24"/>
+          <w:highlight w:val="green"/>
         </w:rPr>
         <w:drawing>
           <wp:inline distT="0" distB="0" distL="0" distR="0" wp14:anchorId="30A7A028" wp14:editId="29B7EBDC">
@@ -5418,6 +5603,7 @@
           <w:color w:val="FF0000"/>
           <w:sz w:val="24"/>
           <w:szCs w:val="24"/>
+          <w:highlight w:val="green"/>
         </w:rPr>
       </w:pPr>
       <w:r>
@@ -5427,6 +5613,7 @@
           <w:color w:val="FF0000"/>
           <w:sz w:val="24"/>
           <w:szCs w:val="24"/>
+          <w:highlight w:val="green"/>
         </w:rPr>
         <w:t xml:space="preserve">Given an unsorted </w:t>
       </w:r>
@@ -5437,6 +5624,7 @@
           <w:color w:val="FF0000"/>
           <w:sz w:val="24"/>
           <w:szCs w:val="24"/>
+          <w:highlight w:val="green"/>
         </w:rPr>
         <w:t xml:space="preserve">dynamic </w:t>
       </w:r>
@@ -5447,8 +5635,33 @@
           <w:color w:val="FF0000"/>
           <w:sz w:val="24"/>
           <w:szCs w:val="24"/>
-        </w:rPr>
-        <w:t>array arr and two numbers x and y, find the minimum distance between x and y in arr. The array might also contain duplicates. You may assume that both x and y are different and present in arr.</w:t>
+          <w:highlight w:val="green"/>
+        </w:rPr>
+        <w:t xml:space="preserve">array </w:t>
+      </w:r>
+      <w:proofErr w:type="spellStart"/>
+      <w:r>
+        <w:rPr>
+          <w:rFonts w:ascii="Times New Roman" w:hAnsi="Times New Roman" w:cs="Times New Roman"/>
+          <w:bCs/>
+          <w:color w:val="FF0000"/>
+          <w:sz w:val="24"/>
+          <w:szCs w:val="24"/>
+          <w:highlight w:val="green"/>
+        </w:rPr>
+        <w:t>arr</w:t>
+      </w:r>
+      <w:proofErr w:type="spellEnd"/>
+      <w:r>
+        <w:rPr>
+          <w:rFonts w:ascii="Times New Roman" w:hAnsi="Times New Roman" w:cs="Times New Roman"/>
+          <w:bCs/>
+          <w:color w:val="FF0000"/>
+          <w:sz w:val="24"/>
+          <w:szCs w:val="24"/>
+          <w:highlight w:val="green"/>
+        </w:rPr>
+        <w:t xml:space="preserve"> and two numbers x and y, find the minimum distance between x and y in arr. The array might also contain duplicates. You may assume that both x and y are different and present in arr.</w:t>
       </w:r>
     </w:p>
     <w:p>
@@ -5462,6 +5675,7 @@
           <w:color w:val="FF0000"/>
           <w:sz w:val="24"/>
           <w:szCs w:val="24"/>
+          <w:highlight w:val="green"/>
         </w:rPr>
       </w:pPr>
       <w:r>
@@ -5471,8 +5685,46 @@
           <w:color w:val="FF0000"/>
           <w:sz w:val="24"/>
           <w:szCs w:val="24"/>
-        </w:rPr>
-        <w:t>Input: arr[] = {3, 5, 4, 2, 6, 5, 6, 6, 5, 4, 8, 3}, x = 3, y = 6</w:t>
+          <w:highlight w:val="green"/>
+        </w:rPr>
+        <w:t xml:space="preserve">Input: </w:t>
+      </w:r>
+      <w:proofErr w:type="spellStart"/>
+      <w:proofErr w:type="gramStart"/>
+      <w:r>
+        <w:rPr>
+          <w:rFonts w:ascii="Times New Roman" w:hAnsi="Times New Roman" w:cs="Times New Roman"/>
+          <w:bCs/>
+          <w:color w:val="FF0000"/>
+          <w:sz w:val="24"/>
+          <w:szCs w:val="24"/>
+          <w:highlight w:val="green"/>
+        </w:rPr>
+        <w:t>arr</w:t>
+      </w:r>
+      <w:proofErr w:type="spellEnd"/>
+      <w:r>
+        <w:rPr>
+          <w:rFonts w:ascii="Times New Roman" w:hAnsi="Times New Roman" w:cs="Times New Roman"/>
+          <w:bCs/>
+          <w:color w:val="FF0000"/>
+          <w:sz w:val="24"/>
+          <w:szCs w:val="24"/>
+          <w:highlight w:val="green"/>
+        </w:rPr>
+        <w:t>[</w:t>
+      </w:r>
+      <w:proofErr w:type="gramEnd"/>
+      <w:r>
+        <w:rPr>
+          <w:rFonts w:ascii="Times New Roman" w:hAnsi="Times New Roman" w:cs="Times New Roman"/>
+          <w:bCs/>
+          <w:color w:val="FF0000"/>
+          <w:sz w:val="24"/>
+          <w:szCs w:val="24"/>
+          <w:highlight w:val="green"/>
+        </w:rPr>
+        <w:t>] = {3, 5, 4, 2, 6, 5, 6, 6, 5, 4, 8, 3}, x = 3, y = 6</w:t>
       </w:r>
     </w:p>
     <w:p>
@@ -5486,6 +5738,7 @@
           <w:color w:val="FF0000"/>
           <w:sz w:val="24"/>
           <w:szCs w:val="24"/>
+          <w:highlight w:val="green"/>
         </w:rPr>
       </w:pPr>
       <w:r>
@@ -5495,6 +5748,7 @@
           <w:color w:val="FF0000"/>
           <w:sz w:val="24"/>
           <w:szCs w:val="24"/>
+          <w:highlight w:val="green"/>
         </w:rPr>
         <w:t>Output: Minimum distance between 3 and 6 is 4.</w:t>
       </w:r>
@@ -5513,6 +5767,7 @@
           <w:color w:val="FF0000"/>
           <w:sz w:val="24"/>
           <w:szCs w:val="24"/>
+          <w:highlight w:val="green"/>
         </w:rPr>
       </w:pPr>
       <w:r>
@@ -5522,6 +5777,7 @@
           <w:color w:val="FF0000"/>
           <w:sz w:val="24"/>
           <w:szCs w:val="24"/>
+          <w:highlight w:val="green"/>
         </w:rPr>
         <w:t>WAP to find out the second smallest and sec</w:t>
       </w:r>
@@ -5532,6 +5788,7 @@
           <w:color w:val="FF0000"/>
           <w:sz w:val="24"/>
           <w:szCs w:val="24"/>
+          <w:highlight w:val="green"/>
         </w:rPr>
         <w:t>ond largest element stored in a dynamic</w:t>
       </w:r>
@@ -5542,6 +5799,7 @@
           <w:color w:val="FF0000"/>
           <w:sz w:val="24"/>
           <w:szCs w:val="24"/>
+          <w:highlight w:val="green"/>
         </w:rPr>
         <w:t xml:space="preserve"> array.</w:t>
       </w:r>
@@ -5560,6 +5818,7 @@
           <w:color w:val="FF0000"/>
           <w:sz w:val="24"/>
           <w:szCs w:val="24"/>
+          <w:highlight w:val="green"/>
         </w:rPr>
       </w:pPr>
       <w:r>
@@ -5569,6 +5828,7 @@
           <w:color w:val="FF0000"/>
           <w:sz w:val="24"/>
           <w:szCs w:val="24"/>
+          <w:highlight w:val="green"/>
         </w:rPr>
         <w:t>W</w:t>
       </w:r>
@@ -5579,6 +5839,7 @@
           <w:color w:val="FF0000"/>
           <w:sz w:val="24"/>
           <w:szCs w:val="24"/>
+          <w:highlight w:val="green"/>
         </w:rPr>
         <w:t>AP to arrange the elements of a dynamic</w:t>
       </w:r>
@@ -5589,6 +5850,7 @@
           <w:color w:val="FF0000"/>
           <w:sz w:val="24"/>
           <w:szCs w:val="24"/>
+          <w:highlight w:val="green"/>
         </w:rPr>
         <w:t xml:space="preserve"> array such that all even numbers are followed by all odd numbers.</w:t>
       </w:r>
@@ -5607,6 +5869,7 @@
           <w:color w:val="FF0000"/>
           <w:sz w:val="24"/>
           <w:szCs w:val="24"/>
+          <w:highlight w:val="green"/>
         </w:rPr>
       </w:pPr>
       <w:r>
@@ -5616,6 +5879,7 @@
           <w:color w:val="FF0000"/>
           <w:sz w:val="24"/>
           <w:szCs w:val="24"/>
+          <w:highlight w:val="green"/>
         </w:rPr>
         <w:t>Write a program to replace every element in the dynamic array with the next greatest element present in the same array.</w:t>
       </w:r>
@@ -5634,6 +5898,7 @@
           <w:color w:val="FF0000"/>
           <w:sz w:val="24"/>
           <w:szCs w:val="24"/>
+          <w:highlight w:val="green"/>
         </w:rPr>
       </w:pPr>
       <w:r>
@@ -5643,6 +5908,7 @@
           <w:color w:val="FF0000"/>
           <w:sz w:val="24"/>
           <w:szCs w:val="24"/>
+          <w:highlight w:val="green"/>
         </w:rPr>
         <w:t>WAP to replace every dynamic array element by multiplication of previous and next of an n element.</w:t>
       </w:r>
@@ -5660,34 +5926,18 @@
           <w:bCs/>
           <w:sz w:val="24"/>
           <w:szCs w:val="24"/>
-        </w:rPr>
-      </w:pPr>
-      <w:r>
-        <w:rPr>
-          <w:rFonts w:ascii="Times New Roman" w:hAnsi="Times New Roman" w:cs="Times New Roman"/>
-          <w:bCs/>
-          <w:sz w:val="24"/>
-          <w:szCs w:val="24"/>
-        </w:rPr>
-        <w:t xml:space="preserve">WAP to sort rows of a </w:t>
-      </w:r>
-      <w:r>
-        <w:rPr>
-          <w:rFonts w:ascii="Times New Roman" w:hAnsi="Times New Roman" w:cs="Times New Roman"/>
-          <w:bCs/>
-          <w:sz w:val="24"/>
-          <w:szCs w:val="24"/>
-        </w:rPr>
-        <w:t xml:space="preserve">dynamic </w:t>
-      </w:r>
-      <w:r>
-        <w:rPr>
-          <w:rFonts w:ascii="Times New Roman" w:hAnsi="Times New Roman" w:cs="Times New Roman"/>
-          <w:bCs/>
-          <w:sz w:val="24"/>
-          <w:szCs w:val="24"/>
-        </w:rPr>
-        <w:t>matrix having m rows and n columns in ascending and columns in descending order.</w:t>
+          <w:highlight w:val="green"/>
+        </w:rPr>
+      </w:pPr>
+      <w:r>
+        <w:rPr>
+          <w:rFonts w:ascii="Times New Roman" w:hAnsi="Times New Roman" w:cs="Times New Roman"/>
+          <w:bCs/>
+          <w:sz w:val="24"/>
+          <w:szCs w:val="24"/>
+          <w:highlight w:val="green"/>
+        </w:rPr>
+        <w:t>WAP to sort rows of a dynamic matrix having m rows and n columns in ascending and columns in descending order.</w:t>
       </w:r>
     </w:p>
     <w:p>
@@ -5703,14 +5953,16 @@
           <w:bCs/>
           <w:sz w:val="24"/>
           <w:szCs w:val="24"/>
-        </w:rPr>
-      </w:pPr>
-      <w:r>
-        <w:rPr>
-          <w:rFonts w:ascii="Times New Roman" w:hAnsi="Times New Roman" w:cs="Times New Roman"/>
-          <w:bCs/>
-          <w:sz w:val="24"/>
-          <w:szCs w:val="24"/>
+          <w:highlight w:val="green"/>
+        </w:rPr>
+      </w:pPr>
+      <w:r>
+        <w:rPr>
+          <w:rFonts w:ascii="Times New Roman" w:hAnsi="Times New Roman" w:cs="Times New Roman"/>
+          <w:bCs/>
+          <w:sz w:val="24"/>
+          <w:szCs w:val="24"/>
+          <w:highlight w:val="green"/>
         </w:rPr>
         <w:t>WAP to find out the k</w:t>
       </w:r>
@@ -5720,6 +5972,7 @@
           <w:bCs/>
           <w:sz w:val="24"/>
           <w:szCs w:val="24"/>
+          <w:highlight w:val="green"/>
           <w:vertAlign w:val="superscript"/>
         </w:rPr>
         <w:t>th</w:t>
@@ -5730,6 +5983,7 @@
           <w:bCs/>
           <w:sz w:val="24"/>
           <w:szCs w:val="24"/>
+          <w:highlight w:val="green"/>
         </w:rPr>
         <w:t xml:space="preserve"> smallest and k</w:t>
       </w:r>
@@ -5739,6 +5993,7 @@
           <w:bCs/>
           <w:sz w:val="24"/>
           <w:szCs w:val="24"/>
+          <w:highlight w:val="green"/>
           <w:vertAlign w:val="superscript"/>
         </w:rPr>
         <w:t>th</w:t>
@@ -5749,6 +6004,7 @@
           <w:bCs/>
           <w:sz w:val="24"/>
           <w:szCs w:val="24"/>
+          <w:highlight w:val="green"/>
         </w:rPr>
         <w:t xml:space="preserve"> largest element stored in a dynamic array of n integers, where k&lt;n.</w:t>
       </w:r>
@@ -5766,34 +6022,18 @@
           <w:bCs/>
           <w:sz w:val="24"/>
           <w:szCs w:val="24"/>
-        </w:rPr>
-      </w:pPr>
-      <w:r>
-        <w:rPr>
-          <w:rFonts w:ascii="Times New Roman" w:hAnsi="Times New Roman" w:cs="Times New Roman"/>
-          <w:bCs/>
-          <w:sz w:val="24"/>
-          <w:szCs w:val="24"/>
-        </w:rPr>
-        <w:t xml:space="preserve">WAP to find the largest number and counts the occurrence of the largest number in a </w:t>
-      </w:r>
-      <w:r>
-        <w:rPr>
-          <w:rFonts w:ascii="Times New Roman" w:hAnsi="Times New Roman" w:cs="Times New Roman"/>
-          <w:bCs/>
-          <w:sz w:val="24"/>
-          <w:szCs w:val="24"/>
-        </w:rPr>
-        <w:t xml:space="preserve">dynamic </w:t>
-      </w:r>
-      <w:r>
-        <w:rPr>
-          <w:rFonts w:ascii="Times New Roman" w:hAnsi="Times New Roman" w:cs="Times New Roman"/>
-          <w:bCs/>
-          <w:sz w:val="24"/>
-          <w:szCs w:val="24"/>
-        </w:rPr>
-        <w:t>array of n integers using a single loop.</w:t>
+          <w:highlight w:val="green"/>
+        </w:rPr>
+      </w:pPr>
+      <w:r>
+        <w:rPr>
+          <w:rFonts w:ascii="Times New Roman" w:hAnsi="Times New Roman" w:cs="Times New Roman"/>
+          <w:bCs/>
+          <w:sz w:val="24"/>
+          <w:szCs w:val="24"/>
+          <w:highlight w:val="green"/>
+        </w:rPr>
+        <w:t>WAP to find the largest number and counts the occurrence of the largest number in a dynamic array of n integers using a single loop.</w:t>
       </w:r>
     </w:p>
     <w:p>
@@ -5809,41 +6049,26 @@
           <w:bCs/>
           <w:sz w:val="24"/>
           <w:szCs w:val="24"/>
-        </w:rPr>
-      </w:pPr>
-      <w:r>
-        <w:rPr>
-          <w:rFonts w:ascii="Times New Roman" w:hAnsi="Times New Roman" w:cs="Times New Roman"/>
-          <w:bCs/>
-          <w:sz w:val="24"/>
-          <w:szCs w:val="24"/>
-        </w:rPr>
-        <w:t>You are given a</w:t>
-      </w:r>
-      <w:r>
-        <w:rPr>
-          <w:rFonts w:ascii="Times New Roman" w:hAnsi="Times New Roman" w:cs="Times New Roman"/>
-          <w:bCs/>
-          <w:sz w:val="24"/>
-          <w:szCs w:val="24"/>
-        </w:rPr>
-        <w:t>n</w:t>
-      </w:r>
-      <w:r>
-        <w:rPr>
-          <w:rFonts w:ascii="Times New Roman" w:hAnsi="Times New Roman" w:cs="Times New Roman"/>
-          <w:bCs/>
-          <w:sz w:val="24"/>
-          <w:szCs w:val="24"/>
-        </w:rPr>
-        <w:t xml:space="preserve"> array of 0</w:t>
-      </w:r>
-      <w:r>
-        <w:rPr>
-          <w:rFonts w:ascii="Times New Roman" w:hAnsi="Times New Roman" w:cs="Times New Roman"/>
-          <w:bCs/>
-          <w:sz w:val="24"/>
-          <w:szCs w:val="24"/>
+          <w:highlight w:val="green"/>
+        </w:rPr>
+      </w:pPr>
+      <w:r>
+        <w:rPr>
+          <w:rFonts w:ascii="Times New Roman" w:hAnsi="Times New Roman" w:cs="Times New Roman"/>
+          <w:bCs/>
+          <w:sz w:val="24"/>
+          <w:szCs w:val="24"/>
+          <w:highlight w:val="green"/>
+        </w:rPr>
+        <w:t>You are given an array of 0</w:t>
+      </w:r>
+      <w:r>
+        <w:rPr>
+          <w:rFonts w:ascii="Times New Roman" w:hAnsi="Times New Roman" w:cs="Times New Roman"/>
+          <w:bCs/>
+          <w:sz w:val="24"/>
+          <w:szCs w:val="24"/>
+          <w:highlight w:val="green"/>
           <w:vertAlign w:val="superscript"/>
         </w:rPr>
         <w:t>s</w:t>
@@ -5854,6 +6079,7 @@
           <w:bCs/>
           <w:sz w:val="24"/>
           <w:szCs w:val="24"/>
+          <w:highlight w:val="green"/>
         </w:rPr>
         <w:t xml:space="preserve"> and 1</w:t>
       </w:r>
@@ -5863,6 +6089,7 @@
           <w:bCs/>
           <w:sz w:val="24"/>
           <w:szCs w:val="24"/>
+          <w:highlight w:val="green"/>
           <w:vertAlign w:val="superscript"/>
         </w:rPr>
         <w:t>s</w:t>
@@ -5873,6 +6100,7 @@
           <w:bCs/>
           <w:sz w:val="24"/>
           <w:szCs w:val="24"/>
+          <w:highlight w:val="green"/>
         </w:rPr>
         <w:t xml:space="preserve"> in random order. Segregate 0</w:t>
       </w:r>
@@ -5882,6 +6110,7 @@
           <w:bCs/>
           <w:sz w:val="24"/>
           <w:szCs w:val="24"/>
+          <w:highlight w:val="green"/>
           <w:vertAlign w:val="superscript"/>
         </w:rPr>
         <w:t>s</w:t>
@@ -5892,6 +6121,7 @@
           <w:bCs/>
           <w:sz w:val="24"/>
           <w:szCs w:val="24"/>
+          <w:highlight w:val="green"/>
         </w:rPr>
         <w:t xml:space="preserve"> on left side and 1</w:t>
       </w:r>
@@ -5901,6 +6131,7 @@
           <w:bCs/>
           <w:sz w:val="24"/>
           <w:szCs w:val="24"/>
+          <w:highlight w:val="green"/>
           <w:vertAlign w:val="superscript"/>
         </w:rPr>
         <w:t>s</w:t>
@@ -5911,6 +6142,7 @@
           <w:bCs/>
           <w:sz w:val="24"/>
           <w:szCs w:val="24"/>
+          <w:highlight w:val="green"/>
         </w:rPr>
         <w:t xml:space="preserve"> on right side of the array. Traverse array only once.</w:t>
       </w:r>
@@ -5928,34 +6160,18 @@
           <w:bCs/>
           <w:sz w:val="24"/>
           <w:szCs w:val="24"/>
-        </w:rPr>
-      </w:pPr>
-      <w:r>
-        <w:rPr>
-          <w:rFonts w:ascii="Times New Roman" w:hAnsi="Times New Roman" w:cs="Times New Roman"/>
-          <w:bCs/>
-          <w:sz w:val="24"/>
-          <w:szCs w:val="24"/>
-        </w:rPr>
-        <w:t xml:space="preserve">WAP to swap all the elements in the 1st column with all the corresponding elements in the last column, and 2nd column with the second last column and 3rd with 3rd last etc. of a 2-D </w:t>
-      </w:r>
-      <w:r>
-        <w:rPr>
-          <w:rFonts w:ascii="Times New Roman" w:hAnsi="Times New Roman" w:cs="Times New Roman"/>
-          <w:bCs/>
-          <w:sz w:val="24"/>
-          <w:szCs w:val="24"/>
-        </w:rPr>
-        <w:t xml:space="preserve">dynamic </w:t>
-      </w:r>
-      <w:r>
-        <w:rPr>
-          <w:rFonts w:ascii="Times New Roman" w:hAnsi="Times New Roman" w:cs="Times New Roman"/>
-          <w:bCs/>
-          <w:sz w:val="24"/>
-          <w:szCs w:val="24"/>
-        </w:rPr>
-        <w:t>array.  Display the matrix.</w:t>
+          <w:highlight w:val="green"/>
+        </w:rPr>
+      </w:pPr>
+      <w:r>
+        <w:rPr>
+          <w:rFonts w:ascii="Times New Roman" w:hAnsi="Times New Roman" w:cs="Times New Roman"/>
+          <w:bCs/>
+          <w:sz w:val="24"/>
+          <w:szCs w:val="24"/>
+          <w:highlight w:val="green"/>
+        </w:rPr>
+        <w:t>WAP to swap all the elements in the 1st column with all the corresponding elements in the last column, and 2nd column with the second last column and 3rd with 3rd last etc. of a 2-D dynamic array.  Display the matrix.</w:t>
       </w:r>
     </w:p>
     <w:p>
@@ -5971,51 +6187,37 @@
           <w:bCs/>
           <w:sz w:val="24"/>
           <w:szCs w:val="24"/>
-        </w:rPr>
-      </w:pPr>
-      <w:r>
-        <w:rPr>
-          <w:rFonts w:ascii="Times New Roman" w:hAnsi="Times New Roman" w:cs="Times New Roman"/>
-          <w:bCs/>
-          <w:sz w:val="24"/>
-          <w:szCs w:val="24"/>
-        </w:rPr>
-        <w:t>W</w:t>
-      </w:r>
-      <w:r>
-        <w:rPr>
-          <w:rFonts w:ascii="Times New Roman" w:hAnsi="Times New Roman" w:cs="Times New Roman"/>
-          <w:bCs/>
-          <w:sz w:val="24"/>
-          <w:szCs w:val="24"/>
-        </w:rPr>
-        <w:t>AP to arrange the elements of a dynamic</w:t>
-      </w:r>
-      <w:r>
-        <w:rPr>
-          <w:rFonts w:ascii="Times New Roman" w:hAnsi="Times New Roman" w:cs="Times New Roman"/>
-          <w:bCs/>
-          <w:sz w:val="24"/>
-          <w:szCs w:val="24"/>
-        </w:rPr>
-        <w:t xml:space="preserve"> array such that all even numbers are followed by all odd numbers using a single loop.</w:t>
-      </w:r>
-    </w:p>
-    <w:p>
-      <w:pPr>
-        <w:rPr>
-          <w:rFonts w:ascii="Times New Roman" w:hAnsi="Times New Roman" w:cs="Times New Roman"/>
-          <w:bCs/>
-          <w:sz w:val="24"/>
-          <w:szCs w:val="24"/>
-        </w:rPr>
-      </w:pPr>
-      <w:r>
-        <w:rPr>
-          <w:rFonts w:ascii="Times New Roman" w:hAnsi="Times New Roman" w:cs="Times New Roman"/>
-          <w:bCs/>
-          <w:sz w:val="24"/>
-          <w:szCs w:val="24"/>
+          <w:highlight w:val="green"/>
+        </w:rPr>
+      </w:pPr>
+      <w:r>
+        <w:rPr>
+          <w:rFonts w:ascii="Times New Roman" w:hAnsi="Times New Roman" w:cs="Times New Roman"/>
+          <w:bCs/>
+          <w:sz w:val="24"/>
+          <w:szCs w:val="24"/>
+          <w:highlight w:val="green"/>
+        </w:rPr>
+        <w:t>WAP to arrange the elements of a dynamic array such that all even numbers are followed by all odd numbers using a single loop.</w:t>
+      </w:r>
+    </w:p>
+    <w:p>
+      <w:pPr>
+        <w:rPr>
+          <w:rFonts w:ascii="Times New Roman" w:hAnsi="Times New Roman" w:cs="Times New Roman"/>
+          <w:bCs/>
+          <w:sz w:val="24"/>
+          <w:szCs w:val="24"/>
+          <w:highlight w:val="green"/>
+        </w:rPr>
+      </w:pPr>
+      <w:r>
+        <w:rPr>
+          <w:rFonts w:ascii="Times New Roman" w:hAnsi="Times New Roman" w:cs="Times New Roman"/>
+          <w:bCs/>
+          <w:sz w:val="24"/>
+          <w:szCs w:val="24"/>
+          <w:highlight w:val="green"/>
         </w:rPr>
         <w:br w:type="page"/>
       </w:r>
@@ -6029,48 +6231,42 @@
           <w:bCs/>
           <w:sz w:val="24"/>
           <w:szCs w:val="24"/>
-        </w:rPr>
-      </w:pPr>
-      <w:r>
-        <w:rPr>
-          <w:rFonts w:ascii="Times New Roman" w:hAnsi="Times New Roman" w:cs="Times New Roman"/>
-          <w:b/>
-          <w:bCs/>
-          <w:sz w:val="24"/>
-          <w:szCs w:val="24"/>
+          <w:highlight w:val="green"/>
+        </w:rPr>
+      </w:pPr>
+      <w:r>
+        <w:rPr>
+          <w:rFonts w:ascii="Times New Roman" w:hAnsi="Times New Roman" w:cs="Times New Roman"/>
+          <w:b/>
+          <w:bCs/>
+          <w:sz w:val="24"/>
+          <w:szCs w:val="24"/>
+          <w:highlight w:val="green"/>
         </w:rPr>
         <w:lastRenderedPageBreak/>
-        <w:t xml:space="preserve">Week </w:t>
-      </w:r>
-      <w:r>
-        <w:rPr>
-          <w:rFonts w:ascii="Times New Roman" w:hAnsi="Times New Roman" w:cs="Times New Roman"/>
-          <w:b/>
-          <w:bCs/>
-          <w:sz w:val="24"/>
-          <w:szCs w:val="24"/>
-        </w:rPr>
-        <w:t>#2</w:t>
-      </w:r>
-    </w:p>
-    <w:p>
-      <w:pPr>
-        <w:jc w:val="both"/>
-        <w:rPr>
-          <w:rFonts w:ascii="Times New Roman" w:hAnsi="Times New Roman" w:cs="Times New Roman"/>
-          <w:b/>
-          <w:bCs/>
-          <w:sz w:val="24"/>
-          <w:szCs w:val="24"/>
-        </w:rPr>
-      </w:pPr>
-      <w:r>
-        <w:rPr>
-          <w:rFonts w:ascii="Times New Roman" w:hAnsi="Times New Roman" w:cs="Times New Roman"/>
-          <w:b/>
-          <w:bCs/>
-          <w:sz w:val="24"/>
-          <w:szCs w:val="24"/>
+        <w:t>Week #2</w:t>
+      </w:r>
+    </w:p>
+    <w:p>
+      <w:pPr>
+        <w:jc w:val="both"/>
+        <w:rPr>
+          <w:rFonts w:ascii="Times New Roman" w:hAnsi="Times New Roman" w:cs="Times New Roman"/>
+          <w:b/>
+          <w:bCs/>
+          <w:sz w:val="24"/>
+          <w:szCs w:val="24"/>
+          <w:highlight w:val="green"/>
+        </w:rPr>
+      </w:pPr>
+      <w:r>
+        <w:rPr>
+          <w:rFonts w:ascii="Times New Roman" w:hAnsi="Times New Roman" w:cs="Times New Roman"/>
+          <w:b/>
+          <w:bCs/>
+          <w:sz w:val="24"/>
+          <w:szCs w:val="24"/>
+          <w:highlight w:val="green"/>
         </w:rPr>
         <w:t>Objectives:</w:t>
       </w:r>
@@ -6088,14 +6284,16 @@
           <w:bCs/>
           <w:sz w:val="24"/>
           <w:szCs w:val="24"/>
-        </w:rPr>
-      </w:pPr>
-      <w:r>
-        <w:rPr>
-          <w:rFonts w:ascii="Times New Roman" w:hAnsi="Times New Roman" w:cs="Times New Roman"/>
-          <w:bCs/>
-          <w:sz w:val="24"/>
-          <w:szCs w:val="24"/>
+          <w:highlight w:val="green"/>
+        </w:rPr>
+      </w:pPr>
+      <w:r>
+        <w:rPr>
+          <w:rFonts w:ascii="Times New Roman" w:hAnsi="Times New Roman" w:cs="Times New Roman"/>
+          <w:bCs/>
+          <w:sz w:val="24"/>
+          <w:szCs w:val="24"/>
+          <w:highlight w:val="green"/>
         </w:rPr>
         <w:t xml:space="preserve">To learn </w:t>
       </w:r>
@@ -6105,33 +6303,17 @@
           <w:bCs/>
           <w:sz w:val="24"/>
           <w:szCs w:val="24"/>
-        </w:rPr>
-        <w:t xml:space="preserve">writing, </w:t>
-      </w:r>
-      <w:r>
-        <w:rPr>
-          <w:rFonts w:ascii="Times New Roman" w:hAnsi="Times New Roman" w:cs="Times New Roman"/>
-          <w:bCs/>
-          <w:sz w:val="24"/>
-          <w:szCs w:val="24"/>
-        </w:rPr>
-        <w:t xml:space="preserve">executing </w:t>
-      </w:r>
-      <w:r>
-        <w:rPr>
-          <w:rFonts w:ascii="Times New Roman" w:hAnsi="Times New Roman" w:cs="Times New Roman"/>
-          <w:bCs/>
-          <w:sz w:val="24"/>
-          <w:szCs w:val="24"/>
-        </w:rPr>
-        <w:t xml:space="preserve">and debugging </w:t>
-      </w:r>
-      <w:r>
-        <w:rPr>
-          <w:rFonts w:ascii="Times New Roman" w:hAnsi="Times New Roman" w:cs="Times New Roman"/>
-          <w:bCs/>
-          <w:sz w:val="24"/>
-          <w:szCs w:val="24"/>
+          <w:highlight w:val="green"/>
+        </w:rPr>
+        <w:t xml:space="preserve">writing, executing and debugging </w:t>
+      </w:r>
+      <w:r>
+        <w:rPr>
+          <w:rFonts w:ascii="Times New Roman" w:hAnsi="Times New Roman" w:cs="Times New Roman"/>
+          <w:bCs/>
+          <w:sz w:val="24"/>
+          <w:szCs w:val="24"/>
+          <w:highlight w:val="green"/>
         </w:rPr>
         <w:t>programs using structure.</w:t>
       </w:r>
@@ -6149,14 +6331,16 @@
           <w:bCs/>
           <w:sz w:val="24"/>
           <w:szCs w:val="24"/>
-        </w:rPr>
-      </w:pPr>
-      <w:r>
-        <w:rPr>
-          <w:rFonts w:ascii="Times New Roman" w:hAnsi="Times New Roman" w:cs="Times New Roman"/>
-          <w:bCs/>
-          <w:sz w:val="24"/>
-          <w:szCs w:val="24"/>
+          <w:highlight w:val="green"/>
+        </w:rPr>
+      </w:pPr>
+      <w:r>
+        <w:rPr>
+          <w:rFonts w:ascii="Times New Roman" w:hAnsi="Times New Roman" w:cs="Times New Roman"/>
+          <w:bCs/>
+          <w:sz w:val="24"/>
+          <w:szCs w:val="24"/>
+          <w:highlight w:val="green"/>
         </w:rPr>
         <w:t xml:space="preserve">To learn </w:t>
       </w:r>
@@ -6166,33 +6350,17 @@
           <w:bCs/>
           <w:sz w:val="24"/>
           <w:szCs w:val="24"/>
-        </w:rPr>
-        <w:t xml:space="preserve">writing, </w:t>
-      </w:r>
-      <w:r>
-        <w:rPr>
-          <w:rFonts w:ascii="Times New Roman" w:hAnsi="Times New Roman" w:cs="Times New Roman"/>
-          <w:bCs/>
-          <w:sz w:val="24"/>
-          <w:szCs w:val="24"/>
-        </w:rPr>
-        <w:t xml:space="preserve">executing </w:t>
-      </w:r>
-      <w:r>
-        <w:rPr>
-          <w:rFonts w:ascii="Times New Roman" w:hAnsi="Times New Roman" w:cs="Times New Roman"/>
-          <w:bCs/>
-          <w:sz w:val="24"/>
-          <w:szCs w:val="24"/>
-        </w:rPr>
-        <w:t xml:space="preserve">and debugging </w:t>
-      </w:r>
-      <w:r>
-        <w:rPr>
-          <w:rFonts w:ascii="Times New Roman" w:hAnsi="Times New Roman" w:cs="Times New Roman"/>
-          <w:bCs/>
-          <w:sz w:val="24"/>
-          <w:szCs w:val="24"/>
+          <w:highlight w:val="green"/>
+        </w:rPr>
+        <w:t xml:space="preserve">writing, executing and debugging </w:t>
+      </w:r>
+      <w:r>
+        <w:rPr>
+          <w:rFonts w:ascii="Times New Roman" w:hAnsi="Times New Roman" w:cs="Times New Roman"/>
+          <w:bCs/>
+          <w:sz w:val="24"/>
+          <w:szCs w:val="24"/>
+          <w:highlight w:val="green"/>
         </w:rPr>
         <w:t xml:space="preserve">programs using </w:t>
       </w:r>
@@ -6202,6 +6370,7 @@
           <w:bCs/>
           <w:sz w:val="24"/>
           <w:szCs w:val="24"/>
+          <w:highlight w:val="green"/>
         </w:rPr>
         <w:t xml:space="preserve">single </w:t>
       </w:r>
@@ -6211,6 +6380,7 @@
           <w:bCs/>
           <w:sz w:val="24"/>
           <w:szCs w:val="24"/>
+          <w:highlight w:val="green"/>
         </w:rPr>
         <w:t>linked list.</w:t>
       </w:r>
@@ -6224,27 +6394,19 @@
           <w:bCs/>
           <w:sz w:val="24"/>
           <w:szCs w:val="24"/>
-        </w:rPr>
-      </w:pPr>
-      <w:r>
-        <w:rPr>
-          <w:rFonts w:ascii="Times New Roman" w:hAnsi="Times New Roman" w:cs="Times New Roman"/>
-          <w:b/>
-          <w:bCs/>
-          <w:sz w:val="24"/>
-          <w:szCs w:val="24"/>
-        </w:rPr>
-        <w:t>Outcomes</w:t>
-      </w:r>
-      <w:r>
-        <w:rPr>
-          <w:rFonts w:ascii="Times New Roman" w:hAnsi="Times New Roman" w:cs="Times New Roman"/>
-          <w:b/>
-          <w:bCs/>
-          <w:sz w:val="24"/>
-          <w:szCs w:val="24"/>
-        </w:rPr>
-        <w:t>:</w:t>
+          <w:highlight w:val="green"/>
+        </w:rPr>
+      </w:pPr>
+      <w:r>
+        <w:rPr>
+          <w:rFonts w:ascii="Times New Roman" w:hAnsi="Times New Roman" w:cs="Times New Roman"/>
+          <w:b/>
+          <w:bCs/>
+          <w:sz w:val="24"/>
+          <w:szCs w:val="24"/>
+          <w:highlight w:val="green"/>
+        </w:rPr>
+        <w:t>Outcomes:</w:t>
       </w:r>
     </w:p>
     <w:p>
@@ -6260,14 +6422,16 @@
           <w:bCs/>
           <w:sz w:val="24"/>
           <w:szCs w:val="24"/>
-        </w:rPr>
-      </w:pPr>
-      <w:r>
-        <w:rPr>
-          <w:rFonts w:ascii="Times New Roman" w:hAnsi="Times New Roman" w:cs="Times New Roman"/>
-          <w:bCs/>
-          <w:sz w:val="24"/>
-          <w:szCs w:val="24"/>
+          <w:highlight w:val="green"/>
+        </w:rPr>
+      </w:pPr>
+      <w:r>
+        <w:rPr>
+          <w:rFonts w:ascii="Times New Roman" w:hAnsi="Times New Roman" w:cs="Times New Roman"/>
+          <w:bCs/>
+          <w:sz w:val="24"/>
+          <w:szCs w:val="24"/>
+          <w:highlight w:val="green"/>
         </w:rPr>
         <w:t>After completing this, the students would be able to develop, compile, debug, and fix errors of C programs based on structure and linked list.</w:t>
       </w:r>
@@ -6282,27 +6446,19 @@
           <w:noProof/>
           <w:sz w:val="24"/>
           <w:szCs w:val="24"/>
-        </w:rPr>
-      </w:pPr>
-      <w:r>
-        <w:rPr>
-          <w:rFonts w:ascii="Times New Roman" w:hAnsi="Times New Roman" w:cs="Times New Roman"/>
-          <w:b/>
-          <w:bCs/>
-          <w:sz w:val="24"/>
-          <w:szCs w:val="24"/>
-        </w:rPr>
-        <w:t>LAs</w:t>
-      </w:r>
-      <w:r>
-        <w:rPr>
-          <w:rFonts w:ascii="Times New Roman" w:hAnsi="Times New Roman" w:cs="Times New Roman"/>
-          <w:b/>
-          <w:bCs/>
-          <w:sz w:val="24"/>
-          <w:szCs w:val="24"/>
-        </w:rPr>
-        <w:t>:</w:t>
+          <w:highlight w:val="green"/>
+        </w:rPr>
+      </w:pPr>
+      <w:r>
+        <w:rPr>
+          <w:rFonts w:ascii="Times New Roman" w:hAnsi="Times New Roman" w:cs="Times New Roman"/>
+          <w:b/>
+          <w:bCs/>
+          <w:sz w:val="24"/>
+          <w:szCs w:val="24"/>
+          <w:highlight w:val="green"/>
+        </w:rPr>
+        <w:t>LAs:</w:t>
       </w:r>
       <w:r>
         <w:rPr>
@@ -6312,6 +6468,7 @@
           <w:noProof/>
           <w:sz w:val="24"/>
           <w:szCs w:val="24"/>
+          <w:highlight w:val="green"/>
         </w:rPr>
         <w:t xml:space="preserve"> </w:t>
       </w:r>
@@ -6325,6 +6482,7 @@
           <w:bCs/>
           <w:sz w:val="24"/>
           <w:szCs w:val="24"/>
+          <w:highlight w:val="green"/>
         </w:rPr>
       </w:pPr>
       <w:r>
@@ -6335,6 +6493,7 @@
           <w:noProof/>
           <w:sz w:val="24"/>
           <w:szCs w:val="24"/>
+          <w:highlight w:val="green"/>
         </w:rPr>
         <w:drawing>
           <wp:inline distT="0" distB="0" distL="0" distR="0" wp14:anchorId="3C92A4C2" wp14:editId="60C77FB7">
@@ -6397,6 +6556,7 @@
           <w:color w:val="FF0000"/>
           <w:sz w:val="24"/>
           <w:szCs w:val="24"/>
+          <w:highlight w:val="green"/>
         </w:rPr>
       </w:pPr>
       <w:r>
@@ -6406,8 +6566,57 @@
           <w:color w:val="FF0000"/>
           <w:sz w:val="24"/>
           <w:szCs w:val="24"/>
-        </w:rPr>
-        <w:t>WAP to store n employee’s data such as employee name, gender, designation, department, basic pay. Calculate the gross pay of each employees as follows:</w:t>
+          <w:highlight w:val="green"/>
+        </w:rPr>
+        <w:t xml:space="preserve">WAP to store </w:t>
+      </w:r>
+      <w:proofErr w:type="spellStart"/>
+      <w:r>
+        <w:rPr>
+          <w:rFonts w:ascii="Times New Roman" w:hAnsi="Times New Roman" w:cs="Times New Roman"/>
+          <w:bCs/>
+          <w:color w:val="FF0000"/>
+          <w:sz w:val="24"/>
+          <w:szCs w:val="24"/>
+          <w:highlight w:val="green"/>
+        </w:rPr>
+        <w:t>n</w:t>
+      </w:r>
+      <w:proofErr w:type="spellEnd"/>
+      <w:r>
+        <w:rPr>
+          <w:rFonts w:ascii="Times New Roman" w:hAnsi="Times New Roman" w:cs="Times New Roman"/>
+          <w:bCs/>
+          <w:color w:val="FF0000"/>
+          <w:sz w:val="24"/>
+          <w:szCs w:val="24"/>
+          <w:highlight w:val="green"/>
+        </w:rPr>
+        <w:t xml:space="preserve"> employee’s data such as employee name, gender, designation, department, basic pay. Calculate the gross pay of each </w:t>
+      </w:r>
+      <w:proofErr w:type="gramStart"/>
+      <w:r>
+        <w:rPr>
+          <w:rFonts w:ascii="Times New Roman" w:hAnsi="Times New Roman" w:cs="Times New Roman"/>
+          <w:bCs/>
+          <w:color w:val="FF0000"/>
+          <w:sz w:val="24"/>
+          <w:szCs w:val="24"/>
+          <w:highlight w:val="green"/>
+        </w:rPr>
+        <w:t>employees</w:t>
+      </w:r>
+      <w:proofErr w:type="gramEnd"/>
+      <w:r>
+        <w:rPr>
+          <w:rFonts w:ascii="Times New Roman" w:hAnsi="Times New Roman" w:cs="Times New Roman"/>
+          <w:bCs/>
+          <w:color w:val="FF0000"/>
+          <w:sz w:val="24"/>
+          <w:szCs w:val="24"/>
+          <w:highlight w:val="green"/>
+        </w:rPr>
+        <w:t xml:space="preserve"> as follows:</w:t>
       </w:r>
     </w:p>
     <w:p>
@@ -6421,6 +6630,7 @@
           <w:color w:val="FF0000"/>
           <w:sz w:val="24"/>
           <w:szCs w:val="24"/>
+          <w:highlight w:val="green"/>
         </w:rPr>
       </w:pPr>
       <w:r>
@@ -6430,6 +6640,7 @@
           <w:color w:val="FF0000"/>
           <w:sz w:val="24"/>
           <w:szCs w:val="24"/>
+          <w:highlight w:val="green"/>
         </w:rPr>
         <w:t>Gross pay = basic pay + HR + DA</w:t>
       </w:r>
@@ -6445,6 +6656,7 @@
           <w:color w:val="FF0000"/>
           <w:sz w:val="24"/>
           <w:szCs w:val="24"/>
+          <w:highlight w:val="green"/>
         </w:rPr>
       </w:pPr>
       <w:r>
@@ -6454,6 +6666,7 @@
           <w:color w:val="FF0000"/>
           <w:sz w:val="24"/>
           <w:szCs w:val="24"/>
+          <w:highlight w:val="green"/>
         </w:rPr>
         <w:t>HR=25% of basic and DA=75% of basic.</w:t>
       </w:r>
@@ -6472,6 +6685,7 @@
           <w:color w:val="FF0000"/>
           <w:sz w:val="24"/>
           <w:szCs w:val="24"/>
+          <w:highlight w:val="green"/>
         </w:rPr>
       </w:pPr>
       <w:r>
@@ -6481,6 +6695,7 @@
           <w:color w:val="FF0000"/>
           <w:sz w:val="24"/>
           <w:szCs w:val="24"/>
+          <w:highlight w:val="green"/>
         </w:rPr>
         <w:t>WAP to add two distances (in km-meter) by passing structure to a function.</w:t>
       </w:r>
@@ -6500,6 +6715,7 @@
           <w:color w:val="FF0000"/>
           <w:sz w:val="24"/>
           <w:szCs w:val="24"/>
+          <w:highlight w:val="green"/>
         </w:rPr>
       </w:pPr>
       <w:r>
@@ -6509,6 +6725,7 @@
           <w:color w:val="FF0000"/>
           <w:sz w:val="24"/>
           <w:szCs w:val="24"/>
+          <w:highlight w:val="green"/>
         </w:rPr>
         <w:t>Write a menu driven program to perform the following operations in a single linked list by using suitable user defined functions for each case.</w:t>
       </w:r>
@@ -6524,6 +6741,7 @@
           <w:color w:val="FF0000"/>
           <w:sz w:val="24"/>
           <w:szCs w:val="24"/>
+          <w:highlight w:val="green"/>
         </w:rPr>
       </w:pPr>
       <w:r>
@@ -6533,6 +6751,7 @@
           <w:color w:val="FF0000"/>
           <w:sz w:val="24"/>
           <w:szCs w:val="24"/>
+          <w:highlight w:val="green"/>
         </w:rPr>
         <w:t>a) Traversal of the list.</w:t>
       </w:r>
@@ -6548,6 +6767,7 @@
           <w:color w:val="FF0000"/>
           <w:sz w:val="24"/>
           <w:szCs w:val="24"/>
+          <w:highlight w:val="green"/>
         </w:rPr>
       </w:pPr>
       <w:r>
@@ -6557,6 +6777,7 @@
           <w:color w:val="FF0000"/>
           <w:sz w:val="24"/>
           <w:szCs w:val="24"/>
+          <w:highlight w:val="green"/>
         </w:rPr>
         <w:t>b) Check if the list is empty.</w:t>
       </w:r>
@@ -6572,6 +6793,7 @@
           <w:color w:val="FF0000"/>
           <w:sz w:val="24"/>
           <w:szCs w:val="24"/>
+          <w:highlight w:val="green"/>
         </w:rPr>
       </w:pPr>
       <w:r>
@@ -6581,6 +6803,7 @@
           <w:color w:val="FF0000"/>
           <w:sz w:val="24"/>
           <w:szCs w:val="24"/>
+          <w:highlight w:val="green"/>
         </w:rPr>
         <w:t>c) Insert a node at the certain position (at beginning/end/any position).</w:t>
       </w:r>
@@ -6596,6 +6819,7 @@
           <w:color w:val="FF0000"/>
           <w:sz w:val="24"/>
           <w:szCs w:val="24"/>
+          <w:highlight w:val="green"/>
         </w:rPr>
       </w:pPr>
       <w:r>
@@ -6605,6 +6829,7 @@
           <w:color w:val="FF0000"/>
           <w:sz w:val="24"/>
           <w:szCs w:val="24"/>
+          <w:highlight w:val="green"/>
         </w:rPr>
         <w:t>d) Delete a node at the certain position (at beginning/end/any position).</w:t>
       </w:r>
@@ -6620,6 +6845,7 @@
           <w:color w:val="FF0000"/>
           <w:sz w:val="24"/>
           <w:szCs w:val="24"/>
+          <w:highlight w:val="green"/>
         </w:rPr>
       </w:pPr>
       <w:r>
@@ -6629,6 +6855,7 @@
           <w:color w:val="FF0000"/>
           <w:sz w:val="24"/>
           <w:szCs w:val="24"/>
+          <w:highlight w:val="green"/>
         </w:rPr>
         <w:t>e) Delete a node for the given key.</w:t>
       </w:r>
@@ -6644,6 +6871,7 @@
           <w:color w:val="FF0000"/>
           <w:sz w:val="24"/>
           <w:szCs w:val="24"/>
+          <w:highlight w:val="green"/>
         </w:rPr>
       </w:pPr>
       <w:r>
@@ -6653,6 +6881,7 @@
           <w:color w:val="FF0000"/>
           <w:sz w:val="24"/>
           <w:szCs w:val="24"/>
+          <w:highlight w:val="green"/>
         </w:rPr>
         <w:t>f) Count the total number of nodes.</w:t>
       </w:r>
@@ -6668,6 +6897,7 @@
           <w:color w:val="FF0000"/>
           <w:sz w:val="24"/>
           <w:szCs w:val="24"/>
+          <w:highlight w:val="green"/>
         </w:rPr>
       </w:pPr>
       <w:r>
@@ -6677,6 +6907,7 @@
           <w:color w:val="FF0000"/>
           <w:sz w:val="24"/>
           <w:szCs w:val="24"/>
+          <w:highlight w:val="green"/>
         </w:rPr>
         <w:t>g) Search for an element in the linked list.</w:t>
       </w:r>
@@ -6693,6 +6924,7 @@
           <w:color w:val="FF0000"/>
           <w:sz w:val="24"/>
           <w:szCs w:val="24"/>
+          <w:highlight w:val="green"/>
         </w:rPr>
       </w:pPr>
       <w:r>
@@ -6702,6 +6934,7 @@
           <w:color w:val="FF0000"/>
           <w:sz w:val="24"/>
           <w:szCs w:val="24"/>
+          <w:highlight w:val="green"/>
         </w:rPr>
         <w:t>Verify &amp; validate each function from main method.</w:t>
       </w:r>
@@ -6720,6 +6953,7 @@
           <w:color w:val="FF0000"/>
           <w:sz w:val="24"/>
           <w:szCs w:val="24"/>
+          <w:highlight w:val="green"/>
         </w:rPr>
       </w:pPr>
       <w:r>
@@ -6729,6 +6963,7 @@
           <w:color w:val="FF0000"/>
           <w:sz w:val="24"/>
           <w:szCs w:val="24"/>
+          <w:highlight w:val="green"/>
         </w:rPr>
         <w:t xml:space="preserve">WAP </w:t>
       </w:r>
@@ -6739,6 +6974,7 @@
           <w:color w:val="FF0000"/>
           <w:sz w:val="24"/>
           <w:szCs w:val="24"/>
+          <w:highlight w:val="green"/>
         </w:rPr>
         <w:t>to display the contents of a linked list in reverse order.</w:t>
       </w:r>
@@ -6757,6 +6993,7 @@
           <w:color w:val="FF0000"/>
           <w:sz w:val="24"/>
           <w:szCs w:val="24"/>
+          <w:highlight w:val="green"/>
         </w:rPr>
       </w:pPr>
       <w:r>
@@ -6766,9 +7003,11 @@
           <w:color w:val="FF0000"/>
           <w:sz w:val="24"/>
           <w:szCs w:val="24"/>
-        </w:rPr>
-        <w:t>WAP to print m</w:t>
-      </w:r>
+          <w:highlight w:val="green"/>
+        </w:rPr>
+        <w:t xml:space="preserve">WAP to print </w:t>
+      </w:r>
+      <w:proofErr w:type="spellStart"/>
       <w:r>
         <w:rPr>
           <w:rFonts w:ascii="Times New Roman" w:hAnsi="Times New Roman" w:cs="Times New Roman"/>
@@ -6776,10 +7015,23 @@
           <w:color w:val="FF0000"/>
           <w:sz w:val="24"/>
           <w:szCs w:val="24"/>
+          <w:highlight w:val="green"/>
+        </w:rPr>
+        <w:t>m</w:t>
+      </w:r>
+      <w:r>
+        <w:rPr>
+          <w:rFonts w:ascii="Times New Roman" w:hAnsi="Times New Roman" w:cs="Times New Roman"/>
+          <w:bCs/>
+          <w:color w:val="FF0000"/>
+          <w:sz w:val="24"/>
+          <w:szCs w:val="24"/>
+          <w:highlight w:val="green"/>
           <w:vertAlign w:val="superscript"/>
         </w:rPr>
         <w:t>th</w:t>
       </w:r>
+      <w:proofErr w:type="spellEnd"/>
       <w:r>
         <w:rPr>
           <w:rFonts w:ascii="Times New Roman" w:hAnsi="Times New Roman" w:cs="Times New Roman"/>
@@ -6787,6 +7039,7 @@
           <w:color w:val="FF0000"/>
           <w:sz w:val="24"/>
           <w:szCs w:val="24"/>
+          <w:highlight w:val="green"/>
         </w:rPr>
         <w:t xml:space="preserve"> node from the last of a linked list of n nodes.</w:t>
       </w:r>
@@ -6801,15 +7054,17 @@
           <w:bCs/>
           <w:sz w:val="24"/>
           <w:szCs w:val="24"/>
-        </w:rPr>
-      </w:pPr>
-      <w:r>
-        <w:rPr>
-          <w:rFonts w:ascii="Times New Roman" w:hAnsi="Times New Roman" w:cs="Times New Roman"/>
-          <w:b/>
-          <w:bCs/>
-          <w:sz w:val="24"/>
-          <w:szCs w:val="24"/>
+          <w:highlight w:val="green"/>
+        </w:rPr>
+      </w:pPr>
+      <w:r>
+        <w:rPr>
+          <w:rFonts w:ascii="Times New Roman" w:hAnsi="Times New Roman" w:cs="Times New Roman"/>
+          <w:b/>
+          <w:bCs/>
+          <w:sz w:val="24"/>
+          <w:szCs w:val="24"/>
+          <w:highlight w:val="green"/>
         </w:rPr>
         <w:t>HAs:</w:t>
       </w:r>
@@ -6824,6 +7079,7 @@
           <w:bCs/>
           <w:sz w:val="24"/>
           <w:szCs w:val="24"/>
+          <w:highlight w:val="green"/>
         </w:rPr>
       </w:pPr>
       <w:r>
@@ -6834,6 +7090,7 @@
           <w:noProof/>
           <w:sz w:val="24"/>
           <w:szCs w:val="24"/>
+          <w:highlight w:val="green"/>
         </w:rPr>
         <w:lastRenderedPageBreak/>
         <w:drawing>
@@ -6895,25 +7152,18 @@
           <w:bCs/>
           <w:sz w:val="24"/>
           <w:szCs w:val="24"/>
-        </w:rPr>
-      </w:pPr>
-      <w:r>
-        <w:rPr>
-          <w:rFonts w:ascii="Times New Roman" w:hAnsi="Times New Roman" w:cs="Times New Roman"/>
-          <w:bCs/>
-          <w:sz w:val="24"/>
-          <w:szCs w:val="24"/>
-        </w:rPr>
-        <w:t xml:space="preserve">WAP </w:t>
-      </w:r>
-      <w:r>
-        <w:rPr>
-          <w:rFonts w:ascii="Times New Roman" w:hAnsi="Times New Roman" w:cs="Times New Roman"/>
-          <w:bCs/>
-          <w:sz w:val="24"/>
-          <w:szCs w:val="24"/>
-        </w:rPr>
-        <w:t>to search an element in a simple linked list, if found delete that node and insert that node at beginning. Otherwise display an appropriate message.</w:t>
+          <w:highlight w:val="green"/>
+        </w:rPr>
+      </w:pPr>
+      <w:r>
+        <w:rPr>
+          <w:rFonts w:ascii="Times New Roman" w:hAnsi="Times New Roman" w:cs="Times New Roman"/>
+          <w:bCs/>
+          <w:sz w:val="24"/>
+          <w:szCs w:val="24"/>
+          <w:highlight w:val="green"/>
+        </w:rPr>
+        <w:t>WAP to search an element in a simple linked list, if found delete that node and insert that node at beginning. Otherwise display an appropriate message.</w:t>
       </w:r>
     </w:p>
     <w:p>
@@ -6929,14 +7179,16 @@
           <w:bCs/>
           <w:sz w:val="24"/>
           <w:szCs w:val="24"/>
-        </w:rPr>
-      </w:pPr>
-      <w:r>
-        <w:rPr>
-          <w:rFonts w:ascii="Times New Roman" w:hAnsi="Times New Roman" w:cs="Times New Roman"/>
-          <w:bCs/>
-          <w:sz w:val="24"/>
-          <w:szCs w:val="24"/>
+          <w:highlight w:val="green"/>
+        </w:rPr>
+      </w:pPr>
+      <w:r>
+        <w:rPr>
+          <w:rFonts w:ascii="Times New Roman" w:hAnsi="Times New Roman" w:cs="Times New Roman"/>
+          <w:bCs/>
+          <w:sz w:val="24"/>
+          <w:szCs w:val="24"/>
+          <w:highlight w:val="green"/>
         </w:rPr>
         <w:t>WAP to count the number of occurrences of an element in a linked list of n nodes.</w:t>
       </w:r>
@@ -6954,14 +7206,16 @@
           <w:bCs/>
           <w:sz w:val="24"/>
           <w:szCs w:val="24"/>
-        </w:rPr>
-      </w:pPr>
-      <w:r>
-        <w:rPr>
-          <w:rFonts w:ascii="Times New Roman" w:hAnsi="Times New Roman" w:cs="Times New Roman"/>
-          <w:bCs/>
-          <w:sz w:val="24"/>
-          <w:szCs w:val="24"/>
+          <w:highlight w:val="green"/>
+        </w:rPr>
+      </w:pPr>
+      <w:r>
+        <w:rPr>
+          <w:rFonts w:ascii="Times New Roman" w:hAnsi="Times New Roman" w:cs="Times New Roman"/>
+          <w:bCs/>
+          <w:sz w:val="24"/>
+          <w:szCs w:val="24"/>
+          <w:highlight w:val="green"/>
         </w:rPr>
         <w:t>WAP to reverse the first m elements of a linked list of n nodes.</w:t>
       </w:r>
@@ -6979,14 +7233,16 @@
           <w:bCs/>
           <w:sz w:val="24"/>
           <w:szCs w:val="24"/>
-        </w:rPr>
-      </w:pPr>
-      <w:r>
-        <w:rPr>
-          <w:rFonts w:ascii="Times New Roman" w:hAnsi="Times New Roman" w:cs="Times New Roman"/>
-          <w:bCs/>
-          <w:sz w:val="24"/>
-          <w:szCs w:val="24"/>
+          <w:highlight w:val="green"/>
+        </w:rPr>
+      </w:pPr>
+      <w:r>
+        <w:rPr>
+          <w:rFonts w:ascii="Times New Roman" w:hAnsi="Times New Roman" w:cs="Times New Roman"/>
+          <w:bCs/>
+          <w:sz w:val="24"/>
+          <w:szCs w:val="24"/>
+          <w:highlight w:val="green"/>
         </w:rPr>
         <w:t>WAP to remove duplicates from a linked list of n nodes.</w:t>
       </w:r>
@@ -7004,14 +7260,16 @@
           <w:bCs/>
           <w:sz w:val="24"/>
           <w:szCs w:val="24"/>
-        </w:rPr>
-      </w:pPr>
-      <w:r>
-        <w:rPr>
-          <w:rFonts w:ascii="Times New Roman" w:hAnsi="Times New Roman" w:cs="Times New Roman"/>
-          <w:bCs/>
-          <w:sz w:val="24"/>
-          <w:szCs w:val="24"/>
+          <w:highlight w:val="green"/>
+        </w:rPr>
+      </w:pPr>
+      <w:r>
+        <w:rPr>
+          <w:rFonts w:ascii="Times New Roman" w:hAnsi="Times New Roman" w:cs="Times New Roman"/>
+          <w:bCs/>
+          <w:sz w:val="24"/>
+          <w:szCs w:val="24"/>
+          <w:highlight w:val="green"/>
         </w:rPr>
         <w:t>Given a linked list which is sorted, WAP to insert an element into the linked list in sorted way.</w:t>
       </w:r>
@@ -7029,14 +7287,16 @@
           <w:bCs/>
           <w:sz w:val="24"/>
           <w:szCs w:val="24"/>
-        </w:rPr>
-      </w:pPr>
-      <w:r>
-        <w:rPr>
-          <w:rFonts w:ascii="Times New Roman" w:hAnsi="Times New Roman" w:cs="Times New Roman"/>
-          <w:bCs/>
-          <w:sz w:val="24"/>
-          <w:szCs w:val="24"/>
+          <w:highlight w:val="green"/>
+        </w:rPr>
+      </w:pPr>
+      <w:r>
+        <w:rPr>
+          <w:rFonts w:ascii="Times New Roman" w:hAnsi="Times New Roman" w:cs="Times New Roman"/>
+          <w:bCs/>
+          <w:sz w:val="24"/>
+          <w:szCs w:val="24"/>
+          <w:highlight w:val="green"/>
         </w:rPr>
         <w:t>WAP to find number of occurrences of all elements in a linked list.</w:t>
       </w:r>
@@ -7054,14 +7314,16 @@
           <w:bCs/>
           <w:sz w:val="24"/>
           <w:szCs w:val="24"/>
-        </w:rPr>
-      </w:pPr>
-      <w:r>
-        <w:rPr>
-          <w:rFonts w:ascii="Times New Roman" w:hAnsi="Times New Roman" w:cs="Times New Roman"/>
-          <w:bCs/>
-          <w:sz w:val="24"/>
-          <w:szCs w:val="24"/>
+          <w:highlight w:val="green"/>
+        </w:rPr>
+      </w:pPr>
+      <w:r>
+        <w:rPr>
+          <w:rFonts w:ascii="Times New Roman" w:hAnsi="Times New Roman" w:cs="Times New Roman"/>
+          <w:bCs/>
+          <w:sz w:val="24"/>
+          <w:szCs w:val="24"/>
+          <w:highlight w:val="green"/>
         </w:rPr>
         <w:t>WAP to modify the linked list such that all even numbers appear before all the odd numbers in the modified linked list.</w:t>
       </w:r>
@@ -7079,14 +7341,16 @@
           <w:bCs/>
           <w:sz w:val="24"/>
           <w:szCs w:val="24"/>
-        </w:rPr>
-      </w:pPr>
-      <w:r>
-        <w:rPr>
-          <w:rFonts w:ascii="Times New Roman" w:hAnsi="Times New Roman" w:cs="Times New Roman"/>
-          <w:bCs/>
-          <w:sz w:val="24"/>
-          <w:szCs w:val="24"/>
+          <w:highlight w:val="green"/>
+        </w:rPr>
+      </w:pPr>
+      <w:r>
+        <w:rPr>
+          <w:rFonts w:ascii="Times New Roman" w:hAnsi="Times New Roman" w:cs="Times New Roman"/>
+          <w:bCs/>
+          <w:sz w:val="24"/>
+          <w:szCs w:val="24"/>
+          <w:highlight w:val="green"/>
         </w:rPr>
         <w:t>WAP to check whether a singly linked list is a palindrome or not.</w:t>
       </w:r>
@@ -7104,14 +7368,16 @@
           <w:bCs/>
           <w:sz w:val="24"/>
           <w:szCs w:val="24"/>
-        </w:rPr>
-      </w:pPr>
-      <w:r>
-        <w:rPr>
-          <w:rFonts w:ascii="Times New Roman" w:hAnsi="Times New Roman" w:cs="Times New Roman"/>
-          <w:bCs/>
-          <w:sz w:val="24"/>
-          <w:szCs w:val="24"/>
+          <w:highlight w:val="green"/>
+        </w:rPr>
+      </w:pPr>
+      <w:r>
+        <w:rPr>
+          <w:rFonts w:ascii="Times New Roman" w:hAnsi="Times New Roman" w:cs="Times New Roman"/>
+          <w:bCs/>
+          <w:sz w:val="24"/>
+          <w:szCs w:val="24"/>
+          <w:highlight w:val="green"/>
         </w:rPr>
         <w:t>A linked list is said to contain a cycle if any node is visited more than once while traversing the list. WAP to detect a cycle in a linked list.</w:t>
       </w:r>
@@ -7129,14 +7395,16 @@
           <w:bCs/>
           <w:sz w:val="24"/>
           <w:szCs w:val="24"/>
-        </w:rPr>
-      </w:pPr>
-      <w:r>
-        <w:rPr>
-          <w:rFonts w:ascii="Times New Roman" w:hAnsi="Times New Roman" w:cs="Times New Roman"/>
-          <w:bCs/>
-          <w:sz w:val="24"/>
-          <w:szCs w:val="24"/>
+          <w:highlight w:val="green"/>
+        </w:rPr>
+      </w:pPr>
+      <w:r>
+        <w:rPr>
+          <w:rFonts w:ascii="Times New Roman" w:hAnsi="Times New Roman" w:cs="Times New Roman"/>
+          <w:bCs/>
+          <w:sz w:val="24"/>
+          <w:szCs w:val="24"/>
+          <w:highlight w:val="green"/>
         </w:rPr>
         <w:t>WAP to reverse only even position nodes in a singly linked list.</w:t>
       </w:r>
@@ -7154,14 +7422,16 @@
           <w:bCs/>
           <w:sz w:val="24"/>
           <w:szCs w:val="24"/>
-        </w:rPr>
-      </w:pPr>
-      <w:r>
-        <w:rPr>
-          <w:rFonts w:ascii="Times New Roman" w:hAnsi="Times New Roman" w:cs="Times New Roman"/>
-          <w:bCs/>
-          <w:sz w:val="24"/>
-          <w:szCs w:val="24"/>
+          <w:highlight w:val="green"/>
+        </w:rPr>
+      </w:pPr>
+      <w:r>
+        <w:rPr>
+          <w:rFonts w:ascii="Times New Roman" w:hAnsi="Times New Roman" w:cs="Times New Roman"/>
+          <w:bCs/>
+          <w:sz w:val="24"/>
+          <w:szCs w:val="24"/>
+          <w:highlight w:val="green"/>
         </w:rPr>
         <w:t>WAP to swap kth node from beginning with kth node from end in a Linked List</w:t>
       </w:r>
@@ -7179,16 +7449,62 @@
           <w:bCs/>
           <w:sz w:val="24"/>
           <w:szCs w:val="24"/>
-        </w:rPr>
-      </w:pPr>
-      <w:r>
-        <w:rPr>
-          <w:rFonts w:ascii="Times New Roman" w:hAnsi="Times New Roman" w:cs="Times New Roman"/>
-          <w:bCs/>
-          <w:sz w:val="24"/>
-          <w:szCs w:val="24"/>
-        </w:rPr>
-        <w:t>Given a linked list, write a function to reverse every k nodes. (where k is an input to the function). If a linked list is given as 12-&gt;23-&gt;45-&gt;89-&gt;15-&gt;67-&gt;28-&gt;98-&gt;NULL and k = 3 then output will be 45-&gt;23-&gt;12-&gt;67-&gt;15-&gt;89-&gt;98-&gt;28-&gt;NULL.</w:t>
+          <w:highlight w:val="green"/>
+        </w:rPr>
+      </w:pPr>
+      <w:r>
+        <w:rPr>
+          <w:rFonts w:ascii="Times New Roman" w:hAnsi="Times New Roman" w:cs="Times New Roman"/>
+          <w:bCs/>
+          <w:sz w:val="24"/>
+          <w:szCs w:val="24"/>
+          <w:highlight w:val="green"/>
+        </w:rPr>
+        <w:t xml:space="preserve">Given a linked list, write a function to reverse every k </w:t>
+      </w:r>
+      <w:proofErr w:type="gramStart"/>
+      <w:r>
+        <w:rPr>
+          <w:rFonts w:ascii="Times New Roman" w:hAnsi="Times New Roman" w:cs="Times New Roman"/>
+          <w:bCs/>
+          <w:sz w:val="24"/>
+          <w:szCs w:val="24"/>
+          <w:highlight w:val="green"/>
+        </w:rPr>
+        <w:t>nodes</w:t>
+      </w:r>
+      <w:proofErr w:type="gramEnd"/>
+      <w:r>
+        <w:rPr>
+          <w:rFonts w:ascii="Times New Roman" w:hAnsi="Times New Roman" w:cs="Times New Roman"/>
+          <w:bCs/>
+          <w:sz w:val="24"/>
+          <w:szCs w:val="24"/>
+          <w:highlight w:val="green"/>
+        </w:rPr>
+        <w:t>. (</w:t>
+      </w:r>
+      <w:proofErr w:type="gramStart"/>
+      <w:r>
+        <w:rPr>
+          <w:rFonts w:ascii="Times New Roman" w:hAnsi="Times New Roman" w:cs="Times New Roman"/>
+          <w:bCs/>
+          <w:sz w:val="24"/>
+          <w:szCs w:val="24"/>
+          <w:highlight w:val="green"/>
+        </w:rPr>
+        <w:t>where</w:t>
+      </w:r>
+      <w:proofErr w:type="gramEnd"/>
+      <w:r>
+        <w:rPr>
+          <w:rFonts w:ascii="Times New Roman" w:hAnsi="Times New Roman" w:cs="Times New Roman"/>
+          <w:bCs/>
+          <w:sz w:val="24"/>
+          <w:szCs w:val="24"/>
+          <w:highlight w:val="green"/>
+        </w:rPr>
+        <w:t xml:space="preserve"> k is an input to the function). If a linked list is given as 12-&gt;23-&gt;45-&gt;89-&gt;15-&gt;67-&gt;28-&gt;98-&gt;NULL and k = 3 then output will be 45-&gt;23-&gt;12-&gt;67-&gt;15-&gt;89-&gt;98-&gt;28-&gt;NULL.</w:t>
       </w:r>
     </w:p>
     <w:p>
@@ -7204,14 +7520,16 @@
           <w:bCs/>
           <w:sz w:val="24"/>
           <w:szCs w:val="24"/>
-        </w:rPr>
-      </w:pPr>
-      <w:r>
-        <w:rPr>
-          <w:rFonts w:ascii="Times New Roman" w:hAnsi="Times New Roman" w:cs="Times New Roman"/>
-          <w:bCs/>
-          <w:sz w:val="24"/>
-          <w:szCs w:val="24"/>
+          <w:highlight w:val="green"/>
+        </w:rPr>
+      </w:pPr>
+      <w:r>
+        <w:rPr>
+          <w:rFonts w:ascii="Times New Roman" w:hAnsi="Times New Roman" w:cs="Times New Roman"/>
+          <w:bCs/>
+          <w:sz w:val="24"/>
+          <w:szCs w:val="24"/>
+          <w:highlight w:val="green"/>
         </w:rPr>
         <w:t>Given a singly linked list, rotate the linked list counter-clockwise by k nodes. Where k is a given positive integer. For example, if the given linked list is 10-&gt;20-&gt;30-&gt;40-&gt;50-&gt;60 and k is 4, the list should be modified to 50-&gt;60-&gt;10-&gt;20-&gt;30-&gt;40. Assume that k is smaller than the count of nodes in linked list.</w:t>
       </w:r>
@@ -7229,14 +7547,16 @@
           <w:bCs/>
           <w:sz w:val="24"/>
           <w:szCs w:val="24"/>
-        </w:rPr>
-      </w:pPr>
-      <w:r>
-        <w:rPr>
-          <w:rFonts w:ascii="Times New Roman" w:hAnsi="Times New Roman" w:cs="Times New Roman"/>
-          <w:bCs/>
-          <w:sz w:val="24"/>
-          <w:szCs w:val="24"/>
+          <w:highlight w:val="green"/>
+        </w:rPr>
+      </w:pPr>
+      <w:r>
+        <w:rPr>
+          <w:rFonts w:ascii="Times New Roman" w:hAnsi="Times New Roman" w:cs="Times New Roman"/>
+          <w:bCs/>
+          <w:sz w:val="24"/>
+          <w:szCs w:val="24"/>
+          <w:highlight w:val="green"/>
         </w:rPr>
         <w:t>WAP to remove the duplicates in a sorted double linked list.</w:t>
       </w:r>
@@ -7585,7 +7905,27 @@
           <w:sz w:val="24"/>
           <w:szCs w:val="24"/>
         </w:rPr>
-        <w:t>WAP to create a linked list that represents a polynomial expression with single variable (i.e. 5x</w:t>
+        <w:t>WAP to create a linked list that represents a polynomial expression with single variable (</w:t>
+      </w:r>
+      <w:proofErr w:type="gramStart"/>
+      <w:r>
+        <w:rPr>
+          <w:rFonts w:ascii="Times New Roman" w:hAnsi="Times New Roman" w:cs="Times New Roman"/>
+          <w:bCs/>
+          <w:sz w:val="24"/>
+          <w:szCs w:val="24"/>
+        </w:rPr>
+        <w:t>i.e.</w:t>
+      </w:r>
+      <w:proofErr w:type="gramEnd"/>
+      <w:r>
+        <w:rPr>
+          <w:rFonts w:ascii="Times New Roman" w:hAnsi="Times New Roman" w:cs="Times New Roman"/>
+          <w:bCs/>
+          <w:sz w:val="24"/>
+          <w:szCs w:val="24"/>
+        </w:rPr>
+        <w:t xml:space="preserve"> 5x</w:t>
       </w:r>
       <w:r>
         <w:rPr>
@@ -9712,7 +10052,47 @@
           <w:sz w:val="24"/>
           <w:szCs w:val="24"/>
         </w:rPr>
-        <w:t xml:space="preserve">Two brackets are considered to be a matched pair if the an opening bracket (i.e., (, [, or { ) occurs to the left of a closing bracket (i.e., ), ], or }) of the exact same type. There are three types of matched pairs of brackets: [], {}, and (). A matching pair of brackets is not balanced if the set of brackets it encloses are not matched. WAP to determine whether the input sequence of brackets is balanced or not. If a string is balanced, it print YES on a new line; otherwise, print NO on a new line. </w:t>
+        <w:t xml:space="preserve">Two brackets are considered to be a matched pair if the an opening bracket (i.e., (, [, or </w:t>
+      </w:r>
+      <w:proofErr w:type="gramStart"/>
+      <w:r>
+        <w:rPr>
+          <w:rFonts w:ascii="Times New Roman" w:hAnsi="Times New Roman" w:cs="Times New Roman"/>
+          <w:bCs/>
+          <w:sz w:val="24"/>
+          <w:szCs w:val="24"/>
+        </w:rPr>
+        <w:t>{ )</w:t>
+      </w:r>
+      <w:proofErr w:type="gramEnd"/>
+      <w:r>
+        <w:rPr>
+          <w:rFonts w:ascii="Times New Roman" w:hAnsi="Times New Roman" w:cs="Times New Roman"/>
+          <w:bCs/>
+          <w:sz w:val="24"/>
+          <w:szCs w:val="24"/>
+        </w:rPr>
+        <w:t xml:space="preserve"> occurs to the left of a closing bracket (i.e., ), ], or }) of the exact same type. There are three types of matched pairs of brackets: [], {}, and (). A matching pair of brackets is not balanced if the set of brackets it encloses are not matched. WAP to determine whether the input sequence of brackets is balanced or not. If a string is balanced, it </w:t>
+      </w:r>
+      <w:proofErr w:type="gramStart"/>
+      <w:r>
+        <w:rPr>
+          <w:rFonts w:ascii="Times New Roman" w:hAnsi="Times New Roman" w:cs="Times New Roman"/>
+          <w:bCs/>
+          <w:sz w:val="24"/>
+          <w:szCs w:val="24"/>
+        </w:rPr>
+        <w:t>print</w:t>
+      </w:r>
+      <w:proofErr w:type="gramEnd"/>
+      <w:r>
+        <w:rPr>
+          <w:rFonts w:ascii="Times New Roman" w:hAnsi="Times New Roman" w:cs="Times New Roman"/>
+          <w:bCs/>
+          <w:sz w:val="24"/>
+          <w:szCs w:val="24"/>
+        </w:rPr>
+        <w:t xml:space="preserve"> YES on a new line; otherwise, print NO on a new line. </w:t>
       </w:r>
     </w:p>
     <w:p>
@@ -9994,7 +10374,27 @@
           <w:szCs w:val="24"/>
         </w:rPr>
         <w:lastRenderedPageBreak/>
-        <w:t>a) peekLowestElement - return the lowest element in the stack without removing it from the stack</w:t>
+        <w:t xml:space="preserve">a) </w:t>
+      </w:r>
+      <w:proofErr w:type="spellStart"/>
+      <w:r>
+        <w:rPr>
+          <w:rFonts w:ascii="Times New Roman" w:hAnsi="Times New Roman" w:cs="Times New Roman"/>
+          <w:bCs/>
+          <w:sz w:val="24"/>
+          <w:szCs w:val="24"/>
+        </w:rPr>
+        <w:t>peekLowestElement</w:t>
+      </w:r>
+      <w:proofErr w:type="spellEnd"/>
+      <w:r>
+        <w:rPr>
+          <w:rFonts w:ascii="Times New Roman" w:hAnsi="Times New Roman" w:cs="Times New Roman"/>
+          <w:bCs/>
+          <w:sz w:val="24"/>
+          <w:szCs w:val="24"/>
+        </w:rPr>
+        <w:t xml:space="preserve"> - return the lowest element in the stack without removing it from the stack</w:t>
       </w:r>
     </w:p>
     <w:p>
@@ -10016,7 +10416,27 @@
           <w:sz w:val="24"/>
           <w:szCs w:val="24"/>
         </w:rPr>
-        <w:t>b) peekHighestElement - return the highest element in the stack without removing it from the stack</w:t>
+        <w:t xml:space="preserve">b) </w:t>
+      </w:r>
+      <w:proofErr w:type="spellStart"/>
+      <w:r>
+        <w:rPr>
+          <w:rFonts w:ascii="Times New Roman" w:hAnsi="Times New Roman" w:cs="Times New Roman"/>
+          <w:bCs/>
+          <w:sz w:val="24"/>
+          <w:szCs w:val="24"/>
+        </w:rPr>
+        <w:t>peekHighestElement</w:t>
+      </w:r>
+      <w:proofErr w:type="spellEnd"/>
+      <w:r>
+        <w:rPr>
+          <w:rFonts w:ascii="Times New Roman" w:hAnsi="Times New Roman" w:cs="Times New Roman"/>
+          <w:bCs/>
+          <w:sz w:val="24"/>
+          <w:szCs w:val="24"/>
+        </w:rPr>
+        <w:t xml:space="preserve"> - return the highest element in the stack without removing it from the stack</w:t>
       </w:r>
     </w:p>
     <w:p>
@@ -10038,8 +10458,39 @@
           <w:sz w:val="24"/>
           <w:szCs w:val="24"/>
         </w:rPr>
-        <w:t>c) peekMiddleElement - return the (size/2+1)</w:t>
-      </w:r>
+        <w:t xml:space="preserve">c) </w:t>
+      </w:r>
+      <w:proofErr w:type="spellStart"/>
+      <w:r>
+        <w:rPr>
+          <w:rFonts w:ascii="Times New Roman" w:hAnsi="Times New Roman" w:cs="Times New Roman"/>
+          <w:bCs/>
+          <w:sz w:val="24"/>
+          <w:szCs w:val="24"/>
+        </w:rPr>
+        <w:t>peekMiddleElement</w:t>
+      </w:r>
+      <w:proofErr w:type="spellEnd"/>
+      <w:r>
+        <w:rPr>
+          <w:rFonts w:ascii="Times New Roman" w:hAnsi="Times New Roman" w:cs="Times New Roman"/>
+          <w:bCs/>
+          <w:sz w:val="24"/>
+          <w:szCs w:val="24"/>
+        </w:rPr>
+        <w:t xml:space="preserve"> - return the (size/2+</w:t>
+      </w:r>
+      <w:proofErr w:type="gramStart"/>
+      <w:r>
+        <w:rPr>
+          <w:rFonts w:ascii="Times New Roman" w:hAnsi="Times New Roman" w:cs="Times New Roman"/>
+          <w:bCs/>
+          <w:sz w:val="24"/>
+          <w:szCs w:val="24"/>
+        </w:rPr>
+        <w:t>1)</w:t>
+      </w:r>
+      <w:proofErr w:type="spellStart"/>
       <w:r>
         <w:rPr>
           <w:rFonts w:ascii="Times New Roman" w:hAnsi="Times New Roman" w:cs="Times New Roman"/>
@@ -10050,6 +10501,8 @@
         </w:rPr>
         <w:t>th</w:t>
       </w:r>
+      <w:proofErr w:type="spellEnd"/>
+      <w:proofErr w:type="gramEnd"/>
       <w:r>
         <w:rPr>
           <w:rFonts w:ascii="Times New Roman" w:hAnsi="Times New Roman" w:cs="Times New Roman"/>
@@ -10580,7 +11033,67 @@
           <w:sz w:val="24"/>
           <w:szCs w:val="24"/>
         </w:rPr>
-        <w:t>Write a menu driven program to implement queue operations such as Enqueue, Dequeue, Peek, Display of elements, IsEmpty, IsFull using static array.</w:t>
+        <w:t xml:space="preserve">Write a menu driven program to implement queue operations such as Enqueue, Dequeue, Peek, </w:t>
+      </w:r>
+      <w:proofErr w:type="gramStart"/>
+      <w:r>
+        <w:rPr>
+          <w:rFonts w:ascii="Times New Roman" w:hAnsi="Times New Roman" w:cs="Times New Roman"/>
+          <w:bCs/>
+          <w:sz w:val="24"/>
+          <w:szCs w:val="24"/>
+        </w:rPr>
+        <w:t>Display</w:t>
+      </w:r>
+      <w:proofErr w:type="gramEnd"/>
+      <w:r>
+        <w:rPr>
+          <w:rFonts w:ascii="Times New Roman" w:hAnsi="Times New Roman" w:cs="Times New Roman"/>
+          <w:bCs/>
+          <w:sz w:val="24"/>
+          <w:szCs w:val="24"/>
+        </w:rPr>
+        <w:t xml:space="preserve"> of elements, </w:t>
+      </w:r>
+      <w:proofErr w:type="spellStart"/>
+      <w:r>
+        <w:rPr>
+          <w:rFonts w:ascii="Times New Roman" w:hAnsi="Times New Roman" w:cs="Times New Roman"/>
+          <w:bCs/>
+          <w:sz w:val="24"/>
+          <w:szCs w:val="24"/>
+        </w:rPr>
+        <w:t>IsEmpty</w:t>
+      </w:r>
+      <w:proofErr w:type="spellEnd"/>
+      <w:r>
+        <w:rPr>
+          <w:rFonts w:ascii="Times New Roman" w:hAnsi="Times New Roman" w:cs="Times New Roman"/>
+          <w:bCs/>
+          <w:sz w:val="24"/>
+          <w:szCs w:val="24"/>
+        </w:rPr>
+        <w:t xml:space="preserve">, </w:t>
+      </w:r>
+      <w:proofErr w:type="spellStart"/>
+      <w:r>
+        <w:rPr>
+          <w:rFonts w:ascii="Times New Roman" w:hAnsi="Times New Roman" w:cs="Times New Roman"/>
+          <w:bCs/>
+          <w:sz w:val="24"/>
+          <w:szCs w:val="24"/>
+        </w:rPr>
+        <w:t>IsFull</w:t>
+      </w:r>
+      <w:proofErr w:type="spellEnd"/>
+      <w:r>
+        <w:rPr>
+          <w:rFonts w:ascii="Times New Roman" w:hAnsi="Times New Roman" w:cs="Times New Roman"/>
+          <w:bCs/>
+          <w:sz w:val="24"/>
+          <w:szCs w:val="24"/>
+        </w:rPr>
+        <w:t xml:space="preserve"> using static array.</w:t>
       </w:r>
     </w:p>
     <w:p>
@@ -10606,7 +11119,47 @@
           <w:sz w:val="24"/>
           <w:szCs w:val="24"/>
         </w:rPr>
-        <w:t>Write a menu driven program to implement queue operations such as Enqueue, Dequeue, Peek, Display of elements, IsEmpty using linked list.</w:t>
+        <w:t xml:space="preserve">Write a menu driven program to implement queue operations such as Enqueue, Dequeue, Peek, </w:t>
+      </w:r>
+      <w:proofErr w:type="gramStart"/>
+      <w:r>
+        <w:rPr>
+          <w:rFonts w:ascii="Times New Roman" w:hAnsi="Times New Roman" w:cs="Times New Roman"/>
+          <w:bCs/>
+          <w:sz w:val="24"/>
+          <w:szCs w:val="24"/>
+        </w:rPr>
+        <w:t>Display</w:t>
+      </w:r>
+      <w:proofErr w:type="gramEnd"/>
+      <w:r>
+        <w:rPr>
+          <w:rFonts w:ascii="Times New Roman" w:hAnsi="Times New Roman" w:cs="Times New Roman"/>
+          <w:bCs/>
+          <w:sz w:val="24"/>
+          <w:szCs w:val="24"/>
+        </w:rPr>
+        <w:t xml:space="preserve"> of elements, </w:t>
+      </w:r>
+      <w:proofErr w:type="spellStart"/>
+      <w:r>
+        <w:rPr>
+          <w:rFonts w:ascii="Times New Roman" w:hAnsi="Times New Roman" w:cs="Times New Roman"/>
+          <w:bCs/>
+          <w:sz w:val="24"/>
+          <w:szCs w:val="24"/>
+        </w:rPr>
+        <w:t>IsEmpty</w:t>
+      </w:r>
+      <w:proofErr w:type="spellEnd"/>
+      <w:r>
+        <w:rPr>
+          <w:rFonts w:ascii="Times New Roman" w:hAnsi="Times New Roman" w:cs="Times New Roman"/>
+          <w:bCs/>
+          <w:sz w:val="24"/>
+          <w:szCs w:val="24"/>
+        </w:rPr>
+        <w:t xml:space="preserve"> using linked list.</w:t>
       </w:r>
     </w:p>
     <w:p>
@@ -10632,7 +11185,67 @@
           <w:sz w:val="24"/>
           <w:szCs w:val="24"/>
         </w:rPr>
-        <w:t>Write a menu driven program to implement circular queue operations such as Enqueue, Dequeue, Peek, Display of elements, IsEmpty, IsFull using static array.</w:t>
+        <w:t xml:space="preserve">Write a menu driven program to implement circular queue operations such as Enqueue, Dequeue, Peek, </w:t>
+      </w:r>
+      <w:proofErr w:type="gramStart"/>
+      <w:r>
+        <w:rPr>
+          <w:rFonts w:ascii="Times New Roman" w:hAnsi="Times New Roman" w:cs="Times New Roman"/>
+          <w:bCs/>
+          <w:sz w:val="24"/>
+          <w:szCs w:val="24"/>
+        </w:rPr>
+        <w:t>Display</w:t>
+      </w:r>
+      <w:proofErr w:type="gramEnd"/>
+      <w:r>
+        <w:rPr>
+          <w:rFonts w:ascii="Times New Roman" w:hAnsi="Times New Roman" w:cs="Times New Roman"/>
+          <w:bCs/>
+          <w:sz w:val="24"/>
+          <w:szCs w:val="24"/>
+        </w:rPr>
+        <w:t xml:space="preserve"> of elements, </w:t>
+      </w:r>
+      <w:proofErr w:type="spellStart"/>
+      <w:r>
+        <w:rPr>
+          <w:rFonts w:ascii="Times New Roman" w:hAnsi="Times New Roman" w:cs="Times New Roman"/>
+          <w:bCs/>
+          <w:sz w:val="24"/>
+          <w:szCs w:val="24"/>
+        </w:rPr>
+        <w:t>IsEmpty</w:t>
+      </w:r>
+      <w:proofErr w:type="spellEnd"/>
+      <w:r>
+        <w:rPr>
+          <w:rFonts w:ascii="Times New Roman" w:hAnsi="Times New Roman" w:cs="Times New Roman"/>
+          <w:bCs/>
+          <w:sz w:val="24"/>
+          <w:szCs w:val="24"/>
+        </w:rPr>
+        <w:t xml:space="preserve">, </w:t>
+      </w:r>
+      <w:proofErr w:type="spellStart"/>
+      <w:r>
+        <w:rPr>
+          <w:rFonts w:ascii="Times New Roman" w:hAnsi="Times New Roman" w:cs="Times New Roman"/>
+          <w:bCs/>
+          <w:sz w:val="24"/>
+          <w:szCs w:val="24"/>
+        </w:rPr>
+        <w:t>IsFull</w:t>
+      </w:r>
+      <w:proofErr w:type="spellEnd"/>
+      <w:r>
+        <w:rPr>
+          <w:rFonts w:ascii="Times New Roman" w:hAnsi="Times New Roman" w:cs="Times New Roman"/>
+          <w:bCs/>
+          <w:sz w:val="24"/>
+          <w:szCs w:val="24"/>
+        </w:rPr>
+        <w:t xml:space="preserve"> using static array.</w:t>
       </w:r>
     </w:p>
     <w:p>
@@ -10658,7 +11271,67 @@
           <w:sz w:val="24"/>
           <w:szCs w:val="24"/>
         </w:rPr>
-        <w:t>Write a menu driven program to implement Deques (both Input-restricted and Output-restricted) operations such as Enqueue, Dequeue, Peek, Display of elements, IsEmpty, IsFull using static array.</w:t>
+        <w:t xml:space="preserve">Write a menu driven program to implement Deques (both Input-restricted and Output-restricted) operations such as Enqueue, Dequeue, Peek, </w:t>
+      </w:r>
+      <w:proofErr w:type="gramStart"/>
+      <w:r>
+        <w:rPr>
+          <w:rFonts w:ascii="Times New Roman" w:hAnsi="Times New Roman" w:cs="Times New Roman"/>
+          <w:bCs/>
+          <w:sz w:val="24"/>
+          <w:szCs w:val="24"/>
+        </w:rPr>
+        <w:t>Display</w:t>
+      </w:r>
+      <w:proofErr w:type="gramEnd"/>
+      <w:r>
+        <w:rPr>
+          <w:rFonts w:ascii="Times New Roman" w:hAnsi="Times New Roman" w:cs="Times New Roman"/>
+          <w:bCs/>
+          <w:sz w:val="24"/>
+          <w:szCs w:val="24"/>
+        </w:rPr>
+        <w:t xml:space="preserve"> of elements, </w:t>
+      </w:r>
+      <w:proofErr w:type="spellStart"/>
+      <w:r>
+        <w:rPr>
+          <w:rFonts w:ascii="Times New Roman" w:hAnsi="Times New Roman" w:cs="Times New Roman"/>
+          <w:bCs/>
+          <w:sz w:val="24"/>
+          <w:szCs w:val="24"/>
+        </w:rPr>
+        <w:t>IsEmpty</w:t>
+      </w:r>
+      <w:proofErr w:type="spellEnd"/>
+      <w:r>
+        <w:rPr>
+          <w:rFonts w:ascii="Times New Roman" w:hAnsi="Times New Roman" w:cs="Times New Roman"/>
+          <w:bCs/>
+          <w:sz w:val="24"/>
+          <w:szCs w:val="24"/>
+        </w:rPr>
+        <w:t xml:space="preserve">, </w:t>
+      </w:r>
+      <w:proofErr w:type="spellStart"/>
+      <w:r>
+        <w:rPr>
+          <w:rFonts w:ascii="Times New Roman" w:hAnsi="Times New Roman" w:cs="Times New Roman"/>
+          <w:bCs/>
+          <w:sz w:val="24"/>
+          <w:szCs w:val="24"/>
+        </w:rPr>
+        <w:t>IsFull</w:t>
+      </w:r>
+      <w:proofErr w:type="spellEnd"/>
+      <w:r>
+        <w:rPr>
+          <w:rFonts w:ascii="Times New Roman" w:hAnsi="Times New Roman" w:cs="Times New Roman"/>
+          <w:bCs/>
+          <w:sz w:val="24"/>
+          <w:szCs w:val="24"/>
+        </w:rPr>
+        <w:t xml:space="preserve"> using static array.</w:t>
       </w:r>
     </w:p>
     <w:p>
@@ -10684,7 +11357,47 @@
           <w:sz w:val="24"/>
           <w:szCs w:val="24"/>
         </w:rPr>
-        <w:t>Write a menu driven program to implement circular queue operations such as Enqueue, Dequeue, Peek, Display of elements, IsEmpty using linked list.</w:t>
+        <w:t xml:space="preserve">Write a menu driven program to implement circular queue operations such as Enqueue, Dequeue, Peek, </w:t>
+      </w:r>
+      <w:proofErr w:type="gramStart"/>
+      <w:r>
+        <w:rPr>
+          <w:rFonts w:ascii="Times New Roman" w:hAnsi="Times New Roman" w:cs="Times New Roman"/>
+          <w:bCs/>
+          <w:sz w:val="24"/>
+          <w:szCs w:val="24"/>
+        </w:rPr>
+        <w:t>Display</w:t>
+      </w:r>
+      <w:proofErr w:type="gramEnd"/>
+      <w:r>
+        <w:rPr>
+          <w:rFonts w:ascii="Times New Roman" w:hAnsi="Times New Roman" w:cs="Times New Roman"/>
+          <w:bCs/>
+          <w:sz w:val="24"/>
+          <w:szCs w:val="24"/>
+        </w:rPr>
+        <w:t xml:space="preserve"> of elements, </w:t>
+      </w:r>
+      <w:proofErr w:type="spellStart"/>
+      <w:r>
+        <w:rPr>
+          <w:rFonts w:ascii="Times New Roman" w:hAnsi="Times New Roman" w:cs="Times New Roman"/>
+          <w:bCs/>
+          <w:sz w:val="24"/>
+          <w:szCs w:val="24"/>
+        </w:rPr>
+        <w:t>IsEmpty</w:t>
+      </w:r>
+      <w:proofErr w:type="spellEnd"/>
+      <w:r>
+        <w:rPr>
+          <w:rFonts w:ascii="Times New Roman" w:hAnsi="Times New Roman" w:cs="Times New Roman"/>
+          <w:bCs/>
+          <w:sz w:val="24"/>
+          <w:szCs w:val="24"/>
+        </w:rPr>
+        <w:t xml:space="preserve"> using linked list.</w:t>
       </w:r>
     </w:p>
     <w:p>
@@ -10710,7 +11423,47 @@
           <w:sz w:val="24"/>
           <w:szCs w:val="24"/>
         </w:rPr>
-        <w:t>Write a menu driven program to implement circular queue operations such as Enqueue, Dequeue, Peek, Display of elements, IsEmpty using linked list.</w:t>
+        <w:t xml:space="preserve">Write a menu driven program to implement circular queue operations such as Enqueue, Dequeue, Peek, </w:t>
+      </w:r>
+      <w:proofErr w:type="gramStart"/>
+      <w:r>
+        <w:rPr>
+          <w:rFonts w:ascii="Times New Roman" w:hAnsi="Times New Roman" w:cs="Times New Roman"/>
+          <w:bCs/>
+          <w:sz w:val="24"/>
+          <w:szCs w:val="24"/>
+        </w:rPr>
+        <w:t>Display</w:t>
+      </w:r>
+      <w:proofErr w:type="gramEnd"/>
+      <w:r>
+        <w:rPr>
+          <w:rFonts w:ascii="Times New Roman" w:hAnsi="Times New Roman" w:cs="Times New Roman"/>
+          <w:bCs/>
+          <w:sz w:val="24"/>
+          <w:szCs w:val="24"/>
+        </w:rPr>
+        <w:t xml:space="preserve"> of elements, </w:t>
+      </w:r>
+      <w:proofErr w:type="spellStart"/>
+      <w:r>
+        <w:rPr>
+          <w:rFonts w:ascii="Times New Roman" w:hAnsi="Times New Roman" w:cs="Times New Roman"/>
+          <w:bCs/>
+          <w:sz w:val="24"/>
+          <w:szCs w:val="24"/>
+        </w:rPr>
+        <w:t>IsEmpty</w:t>
+      </w:r>
+      <w:proofErr w:type="spellEnd"/>
+      <w:r>
+        <w:rPr>
+          <w:rFonts w:ascii="Times New Roman" w:hAnsi="Times New Roman" w:cs="Times New Roman"/>
+          <w:bCs/>
+          <w:sz w:val="24"/>
+          <w:szCs w:val="24"/>
+        </w:rPr>
+        <w:t xml:space="preserve"> using linked list.</w:t>
       </w:r>
     </w:p>
     <w:p>
@@ -10821,7 +11574,47 @@
           <w:sz w:val="24"/>
           <w:szCs w:val="24"/>
         </w:rPr>
-        <w:t>Write a menu driven program to implement Deques (both Input-restricted and Output-restricted) operations such as Enqueue, Dequeue, Peek, Display of elements, IsEmpty using linked list.</w:t>
+        <w:t xml:space="preserve">Write a menu driven program to implement Deques (both Input-restricted and Output-restricted) operations such as Enqueue, Dequeue, Peek, </w:t>
+      </w:r>
+      <w:proofErr w:type="gramStart"/>
+      <w:r>
+        <w:rPr>
+          <w:rFonts w:ascii="Times New Roman" w:hAnsi="Times New Roman" w:cs="Times New Roman"/>
+          <w:bCs/>
+          <w:sz w:val="24"/>
+          <w:szCs w:val="24"/>
+        </w:rPr>
+        <w:t>Display</w:t>
+      </w:r>
+      <w:proofErr w:type="gramEnd"/>
+      <w:r>
+        <w:rPr>
+          <w:rFonts w:ascii="Times New Roman" w:hAnsi="Times New Roman" w:cs="Times New Roman"/>
+          <w:bCs/>
+          <w:sz w:val="24"/>
+          <w:szCs w:val="24"/>
+        </w:rPr>
+        <w:t xml:space="preserve"> of elements, </w:t>
+      </w:r>
+      <w:proofErr w:type="spellStart"/>
+      <w:r>
+        <w:rPr>
+          <w:rFonts w:ascii="Times New Roman" w:hAnsi="Times New Roman" w:cs="Times New Roman"/>
+          <w:bCs/>
+          <w:sz w:val="24"/>
+          <w:szCs w:val="24"/>
+        </w:rPr>
+        <w:t>IsEmpty</w:t>
+      </w:r>
+      <w:proofErr w:type="spellEnd"/>
+      <w:r>
+        <w:rPr>
+          <w:rFonts w:ascii="Times New Roman" w:hAnsi="Times New Roman" w:cs="Times New Roman"/>
+          <w:bCs/>
+          <w:sz w:val="24"/>
+          <w:szCs w:val="24"/>
+        </w:rPr>
+        <w:t xml:space="preserve"> using linked list.</w:t>
       </w:r>
     </w:p>
     <w:p>
@@ -12018,8 +12811,19 @@
           <w:sz w:val="24"/>
           <w:szCs w:val="24"/>
         </w:rPr>
-        <w:t>WAP to sort an array of n dates in an ascending order using Bubble sort. Date structure is {day, month, year }</w:t>
-      </w:r>
+        <w:t xml:space="preserve">WAP to sort an array of n dates in an ascending order using Bubble sort. Date structure is {day, month, </w:t>
+      </w:r>
+      <w:proofErr w:type="gramStart"/>
+      <w:r>
+        <w:rPr>
+          <w:rFonts w:ascii="Times New Roman" w:hAnsi="Times New Roman" w:cs="Times New Roman"/>
+          <w:bCs/>
+          <w:sz w:val="24"/>
+          <w:szCs w:val="24"/>
+        </w:rPr>
+        <w:t>year }</w:t>
+      </w:r>
+      <w:proofErr w:type="gramEnd"/>
     </w:p>
     <w:p>
       <w:pPr>
@@ -12338,7 +13142,47 @@
           <w:sz w:val="24"/>
           <w:szCs w:val="24"/>
         </w:rPr>
-        <w:t xml:space="preserve"> of positive integers, find number of pairs such that x^y &gt; y^x </w:t>
+        <w:t xml:space="preserve"> of positive integers, find number of pairs such that </w:t>
+      </w:r>
+      <w:proofErr w:type="spellStart"/>
+      <w:r>
+        <w:rPr>
+          <w:rFonts w:ascii="Times New Roman" w:hAnsi="Times New Roman" w:cs="Times New Roman"/>
+          <w:bCs/>
+          <w:sz w:val="24"/>
+          <w:szCs w:val="24"/>
+        </w:rPr>
+        <w:t>x^y</w:t>
+      </w:r>
+      <w:proofErr w:type="spellEnd"/>
+      <w:r>
+        <w:rPr>
+          <w:rFonts w:ascii="Times New Roman" w:hAnsi="Times New Roman" w:cs="Times New Roman"/>
+          <w:bCs/>
+          <w:sz w:val="24"/>
+          <w:szCs w:val="24"/>
+        </w:rPr>
+        <w:t xml:space="preserve"> &gt; </w:t>
+      </w:r>
+      <w:proofErr w:type="spellStart"/>
+      <w:r>
+        <w:rPr>
+          <w:rFonts w:ascii="Times New Roman" w:hAnsi="Times New Roman" w:cs="Times New Roman"/>
+          <w:bCs/>
+          <w:sz w:val="24"/>
+          <w:szCs w:val="24"/>
+        </w:rPr>
+        <w:t>y^x</w:t>
+      </w:r>
+      <w:proofErr w:type="spellEnd"/>
+      <w:r>
+        <w:rPr>
+          <w:rFonts w:ascii="Times New Roman" w:hAnsi="Times New Roman" w:cs="Times New Roman"/>
+          <w:bCs/>
+          <w:sz w:val="24"/>
+          <w:szCs w:val="24"/>
+        </w:rPr>
+        <w:t xml:space="preserve"> </w:t>
       </w:r>
       <w:r>
         <w:rPr>
@@ -12416,7 +13260,27 @@
           <w:sz w:val="24"/>
           <w:szCs w:val="24"/>
         </w:rPr>
-        <w:t xml:space="preserve"> = {2, 1, 6}, Y = {1, 5}, Output: 3, There are total 3 pairs where pow(x, y) is greater than pow(y, x) and pairs are (2, 1), (2, 5) and (6, 1)</w:t>
+        <w:t xml:space="preserve"> = {2, 1, 6}, Y = {1, 5}, Output: 3, There are total 3 pairs where </w:t>
+      </w:r>
+      <w:proofErr w:type="gramStart"/>
+      <w:r>
+        <w:rPr>
+          <w:rFonts w:ascii="Times New Roman" w:hAnsi="Times New Roman" w:cs="Times New Roman"/>
+          <w:bCs/>
+          <w:sz w:val="24"/>
+          <w:szCs w:val="24"/>
+        </w:rPr>
+        <w:t>pow(</w:t>
+      </w:r>
+      <w:proofErr w:type="gramEnd"/>
+      <w:r>
+        <w:rPr>
+          <w:rFonts w:ascii="Times New Roman" w:hAnsi="Times New Roman" w:cs="Times New Roman"/>
+          <w:bCs/>
+          <w:sz w:val="24"/>
+          <w:szCs w:val="24"/>
+        </w:rPr>
+        <w:t>x, y) is greater than pow(y, x) and pairs are (2, 1), (2, 5) and (6, 1)</w:t>
       </w:r>
     </w:p>
     <w:p>
@@ -12452,7 +13316,27 @@
           <w:sz w:val="24"/>
           <w:szCs w:val="24"/>
         </w:rPr>
-        <w:t xml:space="preserve"> = {11, 15, 9}; Output: 2, There are total 2 pairs where pow(x, y) is greater than pow(y, x) and pairs are (10, 11) and (10, 15)</w:t>
+        <w:t xml:space="preserve"> = {11, 15, 9}; Output: 2, There are total 2 pairs where </w:t>
+      </w:r>
+      <w:proofErr w:type="gramStart"/>
+      <w:r>
+        <w:rPr>
+          <w:rFonts w:ascii="Times New Roman" w:hAnsi="Times New Roman" w:cs="Times New Roman"/>
+          <w:bCs/>
+          <w:sz w:val="24"/>
+          <w:szCs w:val="24"/>
+        </w:rPr>
+        <w:t>pow(</w:t>
+      </w:r>
+      <w:proofErr w:type="gramEnd"/>
+      <w:r>
+        <w:rPr>
+          <w:rFonts w:ascii="Times New Roman" w:hAnsi="Times New Roman" w:cs="Times New Roman"/>
+          <w:bCs/>
+          <w:sz w:val="24"/>
+          <w:szCs w:val="24"/>
+        </w:rPr>
+        <w:t>x, y) is greater than pow(y, x) and pairs are (10, 11) and (10, 15)</w:t>
       </w:r>
     </w:p>
     <w:p>
@@ -12887,7 +13771,27 @@
           <w:sz w:val="24"/>
           <w:szCs w:val="24"/>
         </w:rPr>
-        <w:t>4. Post-Order traversal</w:t>
+        <w:t xml:space="preserve">4. </w:t>
+      </w:r>
+      <w:proofErr w:type="gramStart"/>
+      <w:r>
+        <w:rPr>
+          <w:rFonts w:ascii="Times New Roman" w:hAnsi="Times New Roman" w:cs="Times New Roman"/>
+          <w:bCs/>
+          <w:sz w:val="24"/>
+          <w:szCs w:val="24"/>
+        </w:rPr>
+        <w:t>Post-Order</w:t>
+      </w:r>
+      <w:proofErr w:type="gramEnd"/>
+      <w:r>
+        <w:rPr>
+          <w:rFonts w:ascii="Times New Roman" w:hAnsi="Times New Roman" w:cs="Times New Roman"/>
+          <w:bCs/>
+          <w:sz w:val="24"/>
+          <w:szCs w:val="24"/>
+        </w:rPr>
+        <w:t xml:space="preserve"> traversal</w:t>
       </w:r>
     </w:p>
     <w:p>
@@ -13323,6 +14227,7 @@
           <w:szCs w:val="24"/>
         </w:rPr>
       </w:pPr>
+      <w:proofErr w:type="spellStart"/>
       <w:r>
         <w:rPr>
           <w:rFonts w:ascii="Times New Roman" w:hAnsi="Times New Roman" w:cs="Times New Roman"/>
@@ -13332,6 +14237,7 @@
         </w:rPr>
         <w:t>i</w:t>
       </w:r>
+      <w:proofErr w:type="spellEnd"/>
       <w:r>
         <w:rPr>
           <w:rFonts w:ascii="Times New Roman" w:hAnsi="Times New Roman" w:cs="Times New Roman"/>

</xml_diff>

<commit_message>
Completed the Lab05 L.A
</commit_message>
<xml_diff>
--- a/Data Structure Lab Manual 2021.docx
+++ b/Data Structure Lab Manual 2021.docx
@@ -8303,6 +8303,7 @@
           <w:color w:val="FF0000"/>
           <w:sz w:val="24"/>
           <w:szCs w:val="24"/>
+          <w:highlight w:val="green"/>
         </w:rPr>
       </w:pPr>
       <w:r>
@@ -8312,6 +8313,7 @@
           <w:color w:val="FF0000"/>
           <w:sz w:val="24"/>
           <w:szCs w:val="24"/>
+          <w:highlight w:val="green"/>
         </w:rPr>
         <w:t>WAP to create a linked list that represents a polynomial expression with double variables (e.g.: 4x</w:t>
       </w:r>
@@ -8322,6 +8324,7 @@
           <w:color w:val="FF0000"/>
           <w:sz w:val="24"/>
           <w:szCs w:val="24"/>
+          <w:highlight w:val="green"/>
           <w:vertAlign w:val="superscript"/>
         </w:rPr>
         <w:t>2</w:t>
@@ -8333,6 +8336,7 @@
           <w:color w:val="FF0000"/>
           <w:sz w:val="24"/>
           <w:szCs w:val="24"/>
+          <w:highlight w:val="green"/>
         </w:rPr>
         <w:t>y</w:t>
       </w:r>
@@ -8343,6 +8347,7 @@
           <w:color w:val="FF0000"/>
           <w:sz w:val="24"/>
           <w:szCs w:val="24"/>
+          <w:highlight w:val="green"/>
           <w:vertAlign w:val="superscript"/>
         </w:rPr>
         <w:t>3</w:t>
@@ -8354,6 +8359,7 @@
           <w:color w:val="FF0000"/>
           <w:sz w:val="24"/>
           <w:szCs w:val="24"/>
+          <w:highlight w:val="green"/>
         </w:rPr>
         <w:t>-3xy+x-5y+7) and display the polynomial by using user defined functions for creation and display.</w:t>
       </w:r>
@@ -8378,15 +8384,17 @@
           <w:bCs/>
           <w:sz w:val="24"/>
           <w:szCs w:val="24"/>
-        </w:rPr>
-      </w:pPr>
-      <w:r>
-        <w:rPr>
-          <w:rFonts w:ascii="Times New Roman" w:hAnsi="Times New Roman" w:cs="Times New Roman"/>
-          <w:b/>
-          <w:bCs/>
-          <w:sz w:val="24"/>
-          <w:szCs w:val="24"/>
+          <w:highlight w:val="green"/>
+        </w:rPr>
+      </w:pPr>
+      <w:r>
+        <w:rPr>
+          <w:rFonts w:ascii="Times New Roman" w:hAnsi="Times New Roman" w:cs="Times New Roman"/>
+          <w:b/>
+          <w:bCs/>
+          <w:sz w:val="24"/>
+          <w:szCs w:val="24"/>
+          <w:highlight w:val="green"/>
         </w:rPr>
         <w:t xml:space="preserve">Week </w:t>
       </w:r>
@@ -8397,6 +8405,7 @@
           <w:bCs/>
           <w:sz w:val="24"/>
           <w:szCs w:val="24"/>
+          <w:highlight w:val="green"/>
         </w:rPr>
         <w:t>#4</w:t>
       </w:r>
@@ -8410,15 +8419,17 @@
           <w:bCs/>
           <w:sz w:val="24"/>
           <w:szCs w:val="24"/>
-        </w:rPr>
-      </w:pPr>
-      <w:r>
-        <w:rPr>
-          <w:rFonts w:ascii="Times New Roman" w:hAnsi="Times New Roman" w:cs="Times New Roman"/>
-          <w:b/>
-          <w:bCs/>
-          <w:sz w:val="24"/>
-          <w:szCs w:val="24"/>
+          <w:highlight w:val="green"/>
+        </w:rPr>
+      </w:pPr>
+      <w:r>
+        <w:rPr>
+          <w:rFonts w:ascii="Times New Roman" w:hAnsi="Times New Roman" w:cs="Times New Roman"/>
+          <w:b/>
+          <w:bCs/>
+          <w:sz w:val="24"/>
+          <w:szCs w:val="24"/>
+          <w:highlight w:val="green"/>
         </w:rPr>
         <w:lastRenderedPageBreak/>
         <w:t>Objectives:</w:t>
@@ -8437,14 +8448,16 @@
           <w:bCs/>
           <w:sz w:val="24"/>
           <w:szCs w:val="24"/>
-        </w:rPr>
-      </w:pPr>
-      <w:r>
-        <w:rPr>
-          <w:rFonts w:ascii="Times New Roman" w:hAnsi="Times New Roman" w:cs="Times New Roman"/>
-          <w:bCs/>
-          <w:sz w:val="24"/>
-          <w:szCs w:val="24"/>
+          <w:highlight w:val="green"/>
+        </w:rPr>
+      </w:pPr>
+      <w:r>
+        <w:rPr>
+          <w:rFonts w:ascii="Times New Roman" w:hAnsi="Times New Roman" w:cs="Times New Roman"/>
+          <w:bCs/>
+          <w:sz w:val="24"/>
+          <w:szCs w:val="24"/>
+          <w:highlight w:val="green"/>
         </w:rPr>
         <w:t xml:space="preserve">To learn </w:t>
       </w:r>
@@ -8454,89 +8467,19 @@
           <w:bCs/>
           <w:sz w:val="24"/>
           <w:szCs w:val="24"/>
-        </w:rPr>
-        <w:t xml:space="preserve">writing, </w:t>
-      </w:r>
-      <w:r>
-        <w:rPr>
-          <w:rFonts w:ascii="Times New Roman" w:hAnsi="Times New Roman" w:cs="Times New Roman"/>
-          <w:bCs/>
-          <w:sz w:val="24"/>
-          <w:szCs w:val="24"/>
-        </w:rPr>
-        <w:t xml:space="preserve">executing </w:t>
-      </w:r>
-      <w:r>
-        <w:rPr>
-          <w:rFonts w:ascii="Times New Roman" w:hAnsi="Times New Roman" w:cs="Times New Roman"/>
-          <w:bCs/>
-          <w:sz w:val="24"/>
-          <w:szCs w:val="24"/>
-        </w:rPr>
-        <w:t xml:space="preserve">and debugging </w:t>
-      </w:r>
-      <w:r>
-        <w:rPr>
-          <w:rFonts w:ascii="Times New Roman" w:hAnsi="Times New Roman" w:cs="Times New Roman"/>
-          <w:bCs/>
-          <w:sz w:val="24"/>
-          <w:szCs w:val="24"/>
-        </w:rPr>
-        <w:t>programs using d</w:t>
-      </w:r>
-      <w:r>
-        <w:rPr>
-          <w:rFonts w:ascii="Times New Roman" w:hAnsi="Times New Roman" w:cs="Times New Roman"/>
-          <w:bCs/>
-          <w:sz w:val="24"/>
-          <w:szCs w:val="24"/>
-        </w:rPr>
-        <w:t xml:space="preserve">ouble </w:t>
-      </w:r>
-      <w:r>
-        <w:rPr>
-          <w:rFonts w:ascii="Times New Roman" w:hAnsi="Times New Roman" w:cs="Times New Roman"/>
-          <w:bCs/>
-          <w:sz w:val="24"/>
-          <w:szCs w:val="24"/>
-        </w:rPr>
-        <w:t>l</w:t>
-      </w:r>
-      <w:r>
-        <w:rPr>
-          <w:rFonts w:ascii="Times New Roman" w:hAnsi="Times New Roman" w:cs="Times New Roman"/>
-          <w:bCs/>
-          <w:sz w:val="24"/>
-          <w:szCs w:val="24"/>
-        </w:rPr>
-        <w:t xml:space="preserve">inked </w:t>
-      </w:r>
-      <w:r>
-        <w:rPr>
-          <w:rFonts w:ascii="Times New Roman" w:hAnsi="Times New Roman" w:cs="Times New Roman"/>
-          <w:bCs/>
-          <w:sz w:val="24"/>
-          <w:szCs w:val="24"/>
-        </w:rPr>
-        <w:t>l</w:t>
-      </w:r>
-      <w:r>
-        <w:rPr>
-          <w:rFonts w:ascii="Times New Roman" w:hAnsi="Times New Roman" w:cs="Times New Roman"/>
-          <w:bCs/>
-          <w:sz w:val="24"/>
-          <w:szCs w:val="24"/>
-        </w:rPr>
-        <w:t>ist</w:t>
-      </w:r>
-      <w:r>
-        <w:rPr>
-          <w:rFonts w:ascii="Times New Roman" w:hAnsi="Times New Roman" w:cs="Times New Roman"/>
-          <w:bCs/>
-          <w:sz w:val="24"/>
-          <w:szCs w:val="24"/>
-        </w:rPr>
-        <w:t>.</w:t>
+          <w:highlight w:val="green"/>
+        </w:rPr>
+        <w:t xml:space="preserve">writing, executing and debugging </w:t>
+      </w:r>
+      <w:r>
+        <w:rPr>
+          <w:rFonts w:ascii="Times New Roman" w:hAnsi="Times New Roman" w:cs="Times New Roman"/>
+          <w:bCs/>
+          <w:sz w:val="24"/>
+          <w:szCs w:val="24"/>
+          <w:highlight w:val="green"/>
+        </w:rPr>
+        <w:t>programs using double linked list.</w:t>
       </w:r>
     </w:p>
     <w:p>
@@ -8552,14 +8495,16 @@
           <w:bCs/>
           <w:sz w:val="24"/>
           <w:szCs w:val="24"/>
-        </w:rPr>
-      </w:pPr>
-      <w:r>
-        <w:rPr>
-          <w:rFonts w:ascii="Times New Roman" w:hAnsi="Times New Roman" w:cs="Times New Roman"/>
-          <w:bCs/>
-          <w:sz w:val="24"/>
-          <w:szCs w:val="24"/>
+          <w:highlight w:val="green"/>
+        </w:rPr>
+      </w:pPr>
+      <w:r>
+        <w:rPr>
+          <w:rFonts w:ascii="Times New Roman" w:hAnsi="Times New Roman" w:cs="Times New Roman"/>
+          <w:bCs/>
+          <w:sz w:val="24"/>
+          <w:szCs w:val="24"/>
+          <w:highlight w:val="green"/>
         </w:rPr>
         <w:t xml:space="preserve">To learn </w:t>
       </w:r>
@@ -8569,85 +8514,43 @@
           <w:bCs/>
           <w:sz w:val="24"/>
           <w:szCs w:val="24"/>
-        </w:rPr>
-        <w:t xml:space="preserve">writing, </w:t>
-      </w:r>
-      <w:r>
-        <w:rPr>
-          <w:rFonts w:ascii="Times New Roman" w:hAnsi="Times New Roman" w:cs="Times New Roman"/>
-          <w:bCs/>
-          <w:sz w:val="24"/>
-          <w:szCs w:val="24"/>
-        </w:rPr>
-        <w:t xml:space="preserve">executing </w:t>
-      </w:r>
-      <w:r>
-        <w:rPr>
-          <w:rFonts w:ascii="Times New Roman" w:hAnsi="Times New Roman" w:cs="Times New Roman"/>
-          <w:bCs/>
-          <w:sz w:val="24"/>
-          <w:szCs w:val="24"/>
-        </w:rPr>
-        <w:t xml:space="preserve">and debugging </w:t>
-      </w:r>
-      <w:r>
-        <w:rPr>
-          <w:rFonts w:ascii="Times New Roman" w:hAnsi="Times New Roman" w:cs="Times New Roman"/>
-          <w:bCs/>
-          <w:sz w:val="24"/>
-          <w:szCs w:val="24"/>
-        </w:rPr>
-        <w:t xml:space="preserve">programs using </w:t>
-      </w:r>
-      <w:r>
-        <w:rPr>
-          <w:rFonts w:ascii="Times New Roman" w:hAnsi="Times New Roman" w:cs="Times New Roman"/>
-          <w:bCs/>
-          <w:sz w:val="24"/>
-          <w:szCs w:val="24"/>
-        </w:rPr>
-        <w:t>circular linked list</w:t>
-      </w:r>
-      <w:r>
-        <w:rPr>
-          <w:rFonts w:ascii="Times New Roman" w:hAnsi="Times New Roman" w:cs="Times New Roman"/>
-          <w:bCs/>
-          <w:sz w:val="24"/>
-          <w:szCs w:val="24"/>
-        </w:rPr>
-        <w:t>.</w:t>
-      </w:r>
-    </w:p>
-    <w:p>
-      <w:pPr>
-        <w:jc w:val="both"/>
-        <w:rPr>
-          <w:rFonts w:ascii="Times New Roman" w:hAnsi="Times New Roman" w:cs="Times New Roman"/>
-          <w:b/>
-          <w:bCs/>
-          <w:sz w:val="24"/>
-          <w:szCs w:val="24"/>
-        </w:rPr>
-      </w:pPr>
-      <w:r>
-        <w:rPr>
-          <w:rFonts w:ascii="Times New Roman" w:hAnsi="Times New Roman" w:cs="Times New Roman"/>
-          <w:b/>
-          <w:bCs/>
-          <w:sz w:val="24"/>
-          <w:szCs w:val="24"/>
-        </w:rPr>
-        <w:t>Outcomes</w:t>
-      </w:r>
-      <w:r>
-        <w:rPr>
-          <w:rFonts w:ascii="Times New Roman" w:hAnsi="Times New Roman" w:cs="Times New Roman"/>
-          <w:b/>
-          <w:bCs/>
-          <w:sz w:val="24"/>
-          <w:szCs w:val="24"/>
-        </w:rPr>
-        <w:t>:</w:t>
+          <w:highlight w:val="green"/>
+        </w:rPr>
+        <w:t xml:space="preserve">writing, executing and debugging </w:t>
+      </w:r>
+      <w:r>
+        <w:rPr>
+          <w:rFonts w:ascii="Times New Roman" w:hAnsi="Times New Roman" w:cs="Times New Roman"/>
+          <w:bCs/>
+          <w:sz w:val="24"/>
+          <w:szCs w:val="24"/>
+          <w:highlight w:val="green"/>
+        </w:rPr>
+        <w:t>programs using circular linked list.</w:t>
+      </w:r>
+    </w:p>
+    <w:p>
+      <w:pPr>
+        <w:jc w:val="both"/>
+        <w:rPr>
+          <w:rFonts w:ascii="Times New Roman" w:hAnsi="Times New Roman" w:cs="Times New Roman"/>
+          <w:b/>
+          <w:bCs/>
+          <w:sz w:val="24"/>
+          <w:szCs w:val="24"/>
+          <w:highlight w:val="green"/>
+        </w:rPr>
+      </w:pPr>
+      <w:r>
+        <w:rPr>
+          <w:rFonts w:ascii="Times New Roman" w:hAnsi="Times New Roman" w:cs="Times New Roman"/>
+          <w:b/>
+          <w:bCs/>
+          <w:sz w:val="24"/>
+          <w:szCs w:val="24"/>
+          <w:highlight w:val="green"/>
+        </w:rPr>
+        <w:t>Outcomes:</w:t>
       </w:r>
     </w:p>
     <w:p>
@@ -8663,131 +8566,54 @@
           <w:bCs/>
           <w:sz w:val="24"/>
           <w:szCs w:val="24"/>
-        </w:rPr>
-      </w:pPr>
-      <w:r>
-        <w:rPr>
-          <w:rFonts w:ascii="Times New Roman" w:hAnsi="Times New Roman" w:cs="Times New Roman"/>
-          <w:bCs/>
-          <w:sz w:val="24"/>
-          <w:szCs w:val="24"/>
-        </w:rPr>
-        <w:t>After completing this, the students would be able to develop, compile, debug, and fix errors of C programs based on d</w:t>
-      </w:r>
-      <w:r>
-        <w:rPr>
-          <w:rFonts w:ascii="Times New Roman" w:hAnsi="Times New Roman" w:cs="Times New Roman"/>
-          <w:bCs/>
-          <w:sz w:val="24"/>
-          <w:szCs w:val="24"/>
-        </w:rPr>
-        <w:t xml:space="preserve">ouble </w:t>
-      </w:r>
-      <w:r>
-        <w:rPr>
-          <w:rFonts w:ascii="Times New Roman" w:hAnsi="Times New Roman" w:cs="Times New Roman"/>
-          <w:bCs/>
-          <w:sz w:val="24"/>
-          <w:szCs w:val="24"/>
-        </w:rPr>
-        <w:t>l</w:t>
-      </w:r>
-      <w:r>
-        <w:rPr>
-          <w:rFonts w:ascii="Times New Roman" w:hAnsi="Times New Roman" w:cs="Times New Roman"/>
-          <w:bCs/>
-          <w:sz w:val="24"/>
-          <w:szCs w:val="24"/>
-        </w:rPr>
-        <w:t xml:space="preserve">inked </w:t>
-      </w:r>
-      <w:r>
-        <w:rPr>
-          <w:rFonts w:ascii="Times New Roman" w:hAnsi="Times New Roman" w:cs="Times New Roman"/>
-          <w:bCs/>
-          <w:sz w:val="24"/>
-          <w:szCs w:val="24"/>
-        </w:rPr>
-        <w:t>l</w:t>
-      </w:r>
-      <w:r>
-        <w:rPr>
-          <w:rFonts w:ascii="Times New Roman" w:hAnsi="Times New Roman" w:cs="Times New Roman"/>
-          <w:bCs/>
-          <w:sz w:val="24"/>
-          <w:szCs w:val="24"/>
-        </w:rPr>
-        <w:t>ist</w:t>
-      </w:r>
-      <w:r>
-        <w:rPr>
-          <w:rFonts w:ascii="Times New Roman" w:hAnsi="Times New Roman" w:cs="Times New Roman"/>
-          <w:bCs/>
-          <w:sz w:val="24"/>
-          <w:szCs w:val="24"/>
-        </w:rPr>
-        <w:t xml:space="preserve"> and </w:t>
-      </w:r>
-      <w:r>
-        <w:rPr>
-          <w:rFonts w:ascii="Times New Roman" w:hAnsi="Times New Roman" w:cs="Times New Roman"/>
-          <w:bCs/>
-          <w:sz w:val="24"/>
-          <w:szCs w:val="24"/>
-        </w:rPr>
-        <w:t>circular linked list</w:t>
-      </w:r>
-      <w:r>
-        <w:rPr>
-          <w:rFonts w:ascii="Times New Roman" w:hAnsi="Times New Roman" w:cs="Times New Roman"/>
-          <w:bCs/>
-          <w:sz w:val="24"/>
-          <w:szCs w:val="24"/>
-        </w:rPr>
-        <w:t>.</w:t>
-      </w:r>
-    </w:p>
-    <w:p>
-      <w:pPr>
-        <w:jc w:val="both"/>
-        <w:rPr>
-          <w:rFonts w:ascii="Times New Roman" w:hAnsi="Times New Roman" w:cs="Times New Roman"/>
-          <w:b/>
-          <w:bCs/>
-          <w:sz w:val="24"/>
-          <w:szCs w:val="24"/>
-        </w:rPr>
-      </w:pPr>
-      <w:r>
-        <w:rPr>
-          <w:rFonts w:ascii="Times New Roman" w:hAnsi="Times New Roman" w:cs="Times New Roman"/>
-          <w:b/>
-          <w:bCs/>
-          <w:sz w:val="24"/>
-          <w:szCs w:val="24"/>
-        </w:rPr>
-        <w:t>LAs</w:t>
-      </w:r>
-      <w:r>
-        <w:rPr>
-          <w:rFonts w:ascii="Times New Roman" w:hAnsi="Times New Roman" w:cs="Times New Roman"/>
-          <w:b/>
-          <w:bCs/>
-          <w:sz w:val="24"/>
-          <w:szCs w:val="24"/>
-        </w:rPr>
-        <w:t>:</w:t>
-      </w:r>
-    </w:p>
-    <w:p>
-      <w:pPr>
-        <w:jc w:val="both"/>
-        <w:rPr>
-          <w:rFonts w:ascii="Times New Roman" w:hAnsi="Times New Roman" w:cs="Times New Roman"/>
-          <w:b/>
-          <w:bCs/>
-          <w:sz w:val="24"/>
-          <w:szCs w:val="24"/>
+          <w:highlight w:val="green"/>
+        </w:rPr>
+      </w:pPr>
+      <w:r>
+        <w:rPr>
+          <w:rFonts w:ascii="Times New Roman" w:hAnsi="Times New Roman" w:cs="Times New Roman"/>
+          <w:bCs/>
+          <w:sz w:val="24"/>
+          <w:szCs w:val="24"/>
+          <w:highlight w:val="green"/>
+        </w:rPr>
+        <w:t>After completing this, the students would be able to develop, compile, debug, and fix errors of C programs based on double linked list and circular linked list.</w:t>
+      </w:r>
+    </w:p>
+    <w:p>
+      <w:pPr>
+        <w:jc w:val="both"/>
+        <w:rPr>
+          <w:rFonts w:ascii="Times New Roman" w:hAnsi="Times New Roman" w:cs="Times New Roman"/>
+          <w:b/>
+          <w:bCs/>
+          <w:sz w:val="24"/>
+          <w:szCs w:val="24"/>
+          <w:highlight w:val="green"/>
+        </w:rPr>
+      </w:pPr>
+      <w:r>
+        <w:rPr>
+          <w:rFonts w:ascii="Times New Roman" w:hAnsi="Times New Roman" w:cs="Times New Roman"/>
+          <w:b/>
+          <w:bCs/>
+          <w:sz w:val="24"/>
+          <w:szCs w:val="24"/>
+          <w:highlight w:val="green"/>
+        </w:rPr>
+        <w:t>LAs:</w:t>
+      </w:r>
+    </w:p>
+    <w:p>
+      <w:pPr>
+        <w:jc w:val="both"/>
+        <w:rPr>
+          <w:rFonts w:ascii="Times New Roman" w:hAnsi="Times New Roman" w:cs="Times New Roman"/>
+          <w:b/>
+          <w:bCs/>
+          <w:sz w:val="24"/>
+          <w:szCs w:val="24"/>
+          <w:highlight w:val="green"/>
         </w:rPr>
       </w:pPr>
       <w:r>
@@ -8798,6 +8624,7 @@
           <w:noProof/>
           <w:sz w:val="24"/>
           <w:szCs w:val="24"/>
+          <w:highlight w:val="green"/>
         </w:rPr>
         <w:drawing>
           <wp:inline distT="0" distB="0" distL="0" distR="0" wp14:anchorId="7B81F991" wp14:editId="4450399E">
@@ -8860,6 +8687,7 @@
           <w:color w:val="FF0000"/>
           <w:sz w:val="24"/>
           <w:szCs w:val="24"/>
+          <w:highlight w:val="green"/>
         </w:rPr>
       </w:pPr>
       <w:r>
@@ -8869,6 +8697,7 @@
           <w:color w:val="FF0000"/>
           <w:sz w:val="24"/>
           <w:szCs w:val="24"/>
+          <w:highlight w:val="green"/>
         </w:rPr>
         <w:t>WAP to create a double linked list of n nodes and display the linked list by using suitable user defined functions for create and display operations.</w:t>
       </w:r>
@@ -8888,6 +8717,7 @@
           <w:color w:val="FF0000"/>
           <w:sz w:val="24"/>
           <w:szCs w:val="24"/>
+          <w:highlight w:val="green"/>
         </w:rPr>
       </w:pPr>
       <w:r>
@@ -8897,6 +8727,7 @@
           <w:color w:val="FF0000"/>
           <w:sz w:val="24"/>
           <w:szCs w:val="24"/>
+          <w:highlight w:val="green"/>
         </w:rPr>
         <w:t>WAP to reverse the sequence elements in a double linked list.</w:t>
       </w:r>
@@ -8916,6 +8747,7 @@
           <w:color w:val="FF0000"/>
           <w:sz w:val="24"/>
           <w:szCs w:val="24"/>
+          <w:highlight w:val="green"/>
         </w:rPr>
       </w:pPr>
       <w:r>
@@ -8925,6 +8757,7 @@
           <w:color w:val="FF0000"/>
           <w:sz w:val="24"/>
           <w:szCs w:val="24"/>
+          <w:highlight w:val="green"/>
         </w:rPr>
         <w:t>Write a menu driven program to perform the following operations in a double linked list by using suitable user defined functions for each case.</w:t>
       </w:r>
@@ -8940,6 +8773,7 @@
           <w:color w:val="FF0000"/>
           <w:sz w:val="24"/>
           <w:szCs w:val="24"/>
+          <w:highlight w:val="green"/>
         </w:rPr>
       </w:pPr>
       <w:r>
@@ -8949,6 +8783,7 @@
           <w:color w:val="FF0000"/>
           <w:sz w:val="24"/>
           <w:szCs w:val="24"/>
+          <w:highlight w:val="green"/>
         </w:rPr>
         <w:t xml:space="preserve">a) Traverse the list forward,  </w:t>
       </w:r>
@@ -8964,6 +8799,7 @@
           <w:color w:val="FF0000"/>
           <w:sz w:val="24"/>
           <w:szCs w:val="24"/>
+          <w:highlight w:val="green"/>
         </w:rPr>
       </w:pPr>
       <w:r>
@@ -8973,6 +8809,7 @@
           <w:color w:val="FF0000"/>
           <w:sz w:val="24"/>
           <w:szCs w:val="24"/>
+          <w:highlight w:val="green"/>
         </w:rPr>
         <w:t xml:space="preserve">b) Traverse the list backward, </w:t>
       </w:r>
@@ -8988,6 +8825,7 @@
           <w:color w:val="FF0000"/>
           <w:sz w:val="24"/>
           <w:szCs w:val="24"/>
+          <w:highlight w:val="green"/>
         </w:rPr>
       </w:pPr>
       <w:r>
@@ -8997,6 +8835,7 @@
           <w:color w:val="FF0000"/>
           <w:sz w:val="24"/>
           <w:szCs w:val="24"/>
+          <w:highlight w:val="green"/>
         </w:rPr>
         <w:t>c) Check if the list is empty</w:t>
       </w:r>
@@ -9012,6 +8851,7 @@
           <w:color w:val="FF0000"/>
           <w:sz w:val="24"/>
           <w:szCs w:val="24"/>
+          <w:highlight w:val="green"/>
         </w:rPr>
       </w:pPr>
       <w:r>
@@ -9021,6 +8861,7 @@
           <w:color w:val="FF0000"/>
           <w:sz w:val="24"/>
           <w:szCs w:val="24"/>
+          <w:highlight w:val="green"/>
         </w:rPr>
         <w:t>d) Insert a node at the certain position (at beginning/end/any position)</w:t>
       </w:r>
@@ -9036,6 +8877,7 @@
           <w:color w:val="FF0000"/>
           <w:sz w:val="24"/>
           <w:szCs w:val="24"/>
+          <w:highlight w:val="green"/>
         </w:rPr>
       </w:pPr>
       <w:r>
@@ -9045,6 +8887,7 @@
           <w:color w:val="FF0000"/>
           <w:sz w:val="24"/>
           <w:szCs w:val="24"/>
+          <w:highlight w:val="green"/>
         </w:rPr>
         <w:t>e) Delete a node at the certain position (at beginning/end/any position)</w:t>
       </w:r>
@@ -9060,6 +8903,7 @@
           <w:color w:val="FF0000"/>
           <w:sz w:val="24"/>
           <w:szCs w:val="24"/>
+          <w:highlight w:val="green"/>
         </w:rPr>
       </w:pPr>
       <w:r>
@@ -9069,6 +8913,7 @@
           <w:color w:val="FF0000"/>
           <w:sz w:val="24"/>
           <w:szCs w:val="24"/>
+          <w:highlight w:val="green"/>
         </w:rPr>
         <w:t xml:space="preserve">f) Delete a node for the given key, g) Count the total number of nodes, </w:t>
       </w:r>
@@ -9084,6 +8929,7 @@
           <w:color w:val="FF0000"/>
           <w:sz w:val="24"/>
           <w:szCs w:val="24"/>
+          <w:highlight w:val="green"/>
         </w:rPr>
       </w:pPr>
       <w:r>
@@ -9093,6 +8939,7 @@
           <w:color w:val="FF0000"/>
           <w:sz w:val="24"/>
           <w:szCs w:val="24"/>
+          <w:highlight w:val="green"/>
         </w:rPr>
         <w:t>h) Search for an element in the linked list</w:t>
       </w:r>
@@ -9108,6 +8955,7 @@
           <w:color w:val="FF0000"/>
           <w:sz w:val="24"/>
           <w:szCs w:val="24"/>
+          <w:highlight w:val="green"/>
         </w:rPr>
       </w:pPr>
       <w:r>
@@ -9117,6 +8965,7 @@
           <w:color w:val="FF0000"/>
           <w:sz w:val="24"/>
           <w:szCs w:val="24"/>
+          <w:highlight w:val="green"/>
         </w:rPr>
         <w:t>Verify &amp; validate each function from main method</w:t>
       </w:r>
@@ -9136,6 +8985,7 @@
           <w:color w:val="FF0000"/>
           <w:sz w:val="24"/>
           <w:szCs w:val="24"/>
+          <w:highlight w:val="green"/>
         </w:rPr>
       </w:pPr>
       <w:r>
@@ -9145,6 +8995,7 @@
           <w:color w:val="FF0000"/>
           <w:sz w:val="24"/>
           <w:szCs w:val="24"/>
+          <w:highlight w:val="green"/>
         </w:rPr>
         <w:t>WAP to create a single circular double linked list of n nodes and display the linked list by using suitable user defined functions for create and display operations.</w:t>
       </w:r>
@@ -9159,21 +9010,92 @@
           <w:bCs/>
           <w:sz w:val="24"/>
           <w:szCs w:val="24"/>
-        </w:rPr>
-      </w:pPr>
-      <w:r>
-        <w:rPr>
-          <w:rFonts w:ascii="Times New Roman" w:hAnsi="Times New Roman" w:cs="Times New Roman"/>
-          <w:b/>
-          <w:bCs/>
-          <w:sz w:val="24"/>
-          <w:szCs w:val="24"/>
+          <w:highlight w:val="green"/>
+        </w:rPr>
+      </w:pPr>
+      <w:r>
+        <w:rPr>
+          <w:rFonts w:ascii="Times New Roman" w:hAnsi="Times New Roman" w:cs="Times New Roman"/>
+          <w:b/>
+          <w:bCs/>
+          <w:sz w:val="24"/>
+          <w:szCs w:val="24"/>
+          <w:highlight w:val="green"/>
         </w:rPr>
         <w:t>HAs:</w:t>
       </w:r>
     </w:p>
     <w:p>
       <w:pPr>
+        <w:spacing w:before="200"/>
+        <w:jc w:val="both"/>
+        <w:rPr>
+          <w:rFonts w:ascii="Times New Roman" w:hAnsi="Times New Roman" w:cs="Times New Roman"/>
+          <w:b/>
+          <w:bCs/>
+          <w:sz w:val="24"/>
+          <w:szCs w:val="24"/>
+          <w:highlight w:val="green"/>
+        </w:rPr>
+      </w:pPr>
+      <w:r>
+        <w:rPr>
+          <w:rFonts w:ascii="Times New Roman" w:hAnsi="Times New Roman" w:cs="Times New Roman"/>
+          <w:b/>
+          <w:bCs/>
+          <w:noProof/>
+          <w:sz w:val="24"/>
+          <w:szCs w:val="24"/>
+          <w:highlight w:val="green"/>
+        </w:rPr>
+        <w:drawing>
+          <wp:inline distT="0" distB="0" distL="0" distR="0" wp14:anchorId="0B4B2568" wp14:editId="5CE6B29D">
+            <wp:extent cx="914400" cy="914400"/>
+            <wp:effectExtent l="0" t="0" r="0" b="0"/>
+            <wp:docPr id="6" name="Graphic 6" descr="Checkmark"/>
+            <wp:cNvGraphicFramePr>
+              <a:graphicFrameLocks xmlns:a="http://schemas.openxmlformats.org/drawingml/2006/main" noChangeAspect="1"/>
+            </wp:cNvGraphicFramePr>
+            <a:graphic xmlns:a="http://schemas.openxmlformats.org/drawingml/2006/main">
+              <a:graphicData uri="http://schemas.openxmlformats.org/drawingml/2006/picture">
+                <pic:pic xmlns:pic="http://schemas.openxmlformats.org/drawingml/2006/picture">
+                  <pic:nvPicPr>
+                    <pic:cNvPr id="1" name="Graphic 1" descr="Checkmark"/>
+                    <pic:cNvPicPr/>
+                  </pic:nvPicPr>
+                  <pic:blipFill>
+                    <a:blip r:embed="rId7">
+                      <a:extLst>
+                        <a:ext uri="{28A0092B-C50C-407E-A947-70E740481C1C}">
+                          <a14:useLocalDpi xmlns:a14="http://schemas.microsoft.com/office/drawing/2010/main" val="0"/>
+                        </a:ext>
+                        <a:ext uri="{96DAC541-7B7A-43D3-8B79-37D633B846F1}">
+                          <asvg:svgBlip xmlns:asvg="http://schemas.microsoft.com/office/drawing/2016/SVG/main" r:embed="rId8"/>
+                        </a:ext>
+                      </a:extLst>
+                    </a:blip>
+                    <a:stretch>
+                      <a:fillRect/>
+                    </a:stretch>
+                  </pic:blipFill>
+                  <pic:spPr>
+                    <a:xfrm>
+                      <a:off x="0" y="0"/>
+                      <a:ext cx="914400" cy="914400"/>
+                    </a:xfrm>
+                    <a:prstGeom prst="rect">
+                      <a:avLst/>
+                    </a:prstGeom>
+                  </pic:spPr>
+                </pic:pic>
+              </a:graphicData>
+            </a:graphic>
+          </wp:inline>
+        </w:drawing>
+      </w:r>
+    </w:p>
+    <w:p>
+      <w:pPr>
         <w:pStyle w:val="ListParagraph"/>
         <w:numPr>
           <w:ilvl w:val="0"/>
@@ -9185,17 +9107,18 @@
           <w:bCs/>
           <w:sz w:val="24"/>
           <w:szCs w:val="24"/>
-          <w:highlight w:val="yellow"/>
-        </w:rPr>
-      </w:pPr>
-      <w:r>
-        <w:rPr>
-          <w:rFonts w:ascii="Times New Roman" w:hAnsi="Times New Roman" w:cs="Times New Roman"/>
-          <w:bCs/>
-          <w:sz w:val="24"/>
-          <w:szCs w:val="24"/>
-          <w:highlight w:val="yellow"/>
-        </w:rPr>
+          <w:highlight w:val="green"/>
+        </w:rPr>
+      </w:pPr>
+      <w:r>
+        <w:rPr>
+          <w:rFonts w:ascii="Times New Roman" w:hAnsi="Times New Roman" w:cs="Times New Roman"/>
+          <w:bCs/>
+          <w:sz w:val="24"/>
+          <w:szCs w:val="24"/>
+          <w:highlight w:val="green"/>
+        </w:rPr>
+        <w:lastRenderedPageBreak/>
         <w:t>WAP to create a double circular double linked list of n nodes and display the linked list by using suitable user defined functions for create and display operations.</w:t>
       </w:r>
     </w:p>
@@ -9213,16 +9136,16 @@
           <w:bCs/>
           <w:sz w:val="24"/>
           <w:szCs w:val="24"/>
-          <w:highlight w:val="yellow"/>
-        </w:rPr>
-      </w:pPr>
-      <w:r>
-        <w:rPr>
-          <w:rFonts w:ascii="Times New Roman" w:hAnsi="Times New Roman" w:cs="Times New Roman"/>
-          <w:bCs/>
-          <w:sz w:val="24"/>
-          <w:szCs w:val="24"/>
-          <w:highlight w:val="yellow"/>
+          <w:highlight w:val="green"/>
+        </w:rPr>
+      </w:pPr>
+      <w:r>
+        <w:rPr>
+          <w:rFonts w:ascii="Times New Roman" w:hAnsi="Times New Roman" w:cs="Times New Roman"/>
+          <w:bCs/>
+          <w:sz w:val="24"/>
+          <w:szCs w:val="24"/>
+          <w:highlight w:val="green"/>
         </w:rPr>
         <w:t>Write a menu driven program to perform the following operations in a single circular linked list by using suitable user defined functions for each case.</w:t>
       </w:r>
@@ -9237,16 +9160,16 @@
           <w:bCs/>
           <w:sz w:val="24"/>
           <w:szCs w:val="24"/>
-          <w:highlight w:val="yellow"/>
-        </w:rPr>
-      </w:pPr>
-      <w:r>
-        <w:rPr>
-          <w:rFonts w:ascii="Times New Roman" w:hAnsi="Times New Roman" w:cs="Times New Roman"/>
-          <w:bCs/>
-          <w:sz w:val="24"/>
-          <w:szCs w:val="24"/>
-          <w:highlight w:val="yellow"/>
+          <w:highlight w:val="green"/>
+        </w:rPr>
+      </w:pPr>
+      <w:r>
+        <w:rPr>
+          <w:rFonts w:ascii="Times New Roman" w:hAnsi="Times New Roman" w:cs="Times New Roman"/>
+          <w:bCs/>
+          <w:sz w:val="24"/>
+          <w:szCs w:val="24"/>
+          <w:highlight w:val="green"/>
         </w:rPr>
         <w:t xml:space="preserve">a) Traverse the list </w:t>
       </w:r>
@@ -9261,16 +9184,16 @@
           <w:bCs/>
           <w:sz w:val="24"/>
           <w:szCs w:val="24"/>
-          <w:highlight w:val="yellow"/>
-        </w:rPr>
-      </w:pPr>
-      <w:r>
-        <w:rPr>
-          <w:rFonts w:ascii="Times New Roman" w:hAnsi="Times New Roman" w:cs="Times New Roman"/>
-          <w:bCs/>
-          <w:sz w:val="24"/>
-          <w:szCs w:val="24"/>
-          <w:highlight w:val="yellow"/>
+          <w:highlight w:val="green"/>
+        </w:rPr>
+      </w:pPr>
+      <w:r>
+        <w:rPr>
+          <w:rFonts w:ascii="Times New Roman" w:hAnsi="Times New Roman" w:cs="Times New Roman"/>
+          <w:bCs/>
+          <w:sz w:val="24"/>
+          <w:szCs w:val="24"/>
+          <w:highlight w:val="green"/>
         </w:rPr>
         <w:t xml:space="preserve">b) Check if the list is empty </w:t>
       </w:r>
@@ -9285,16 +9208,16 @@
           <w:bCs/>
           <w:sz w:val="24"/>
           <w:szCs w:val="24"/>
-          <w:highlight w:val="yellow"/>
-        </w:rPr>
-      </w:pPr>
-      <w:r>
-        <w:rPr>
-          <w:rFonts w:ascii="Times New Roman" w:hAnsi="Times New Roman" w:cs="Times New Roman"/>
-          <w:bCs/>
-          <w:sz w:val="24"/>
-          <w:szCs w:val="24"/>
-          <w:highlight w:val="yellow"/>
+          <w:highlight w:val="green"/>
+        </w:rPr>
+      </w:pPr>
+      <w:r>
+        <w:rPr>
+          <w:rFonts w:ascii="Times New Roman" w:hAnsi="Times New Roman" w:cs="Times New Roman"/>
+          <w:bCs/>
+          <w:sz w:val="24"/>
+          <w:szCs w:val="24"/>
+          <w:highlight w:val="green"/>
         </w:rPr>
         <w:t>c) Insert a node at the certain position</w:t>
       </w:r>
@@ -9309,18 +9232,17 @@
           <w:bCs/>
           <w:sz w:val="24"/>
           <w:szCs w:val="24"/>
-          <w:highlight w:val="yellow"/>
-        </w:rPr>
-      </w:pPr>
-      <w:r>
-        <w:rPr>
-          <w:rFonts w:ascii="Times New Roman" w:hAnsi="Times New Roman" w:cs="Times New Roman"/>
-          <w:bCs/>
-          <w:sz w:val="24"/>
-          <w:szCs w:val="24"/>
-          <w:highlight w:val="yellow"/>
-        </w:rPr>
-        <w:lastRenderedPageBreak/>
+          <w:highlight w:val="green"/>
+        </w:rPr>
+      </w:pPr>
+      <w:r>
+        <w:rPr>
+          <w:rFonts w:ascii="Times New Roman" w:hAnsi="Times New Roman" w:cs="Times New Roman"/>
+          <w:bCs/>
+          <w:sz w:val="24"/>
+          <w:szCs w:val="24"/>
+          <w:highlight w:val="green"/>
+        </w:rPr>
         <w:t xml:space="preserve">d) Delete a node at the certain position </w:t>
       </w:r>
     </w:p>
@@ -9334,16 +9256,16 @@
           <w:bCs/>
           <w:sz w:val="24"/>
           <w:szCs w:val="24"/>
-          <w:highlight w:val="yellow"/>
-        </w:rPr>
-      </w:pPr>
-      <w:r>
-        <w:rPr>
-          <w:rFonts w:ascii="Times New Roman" w:hAnsi="Times New Roman" w:cs="Times New Roman"/>
-          <w:bCs/>
-          <w:sz w:val="24"/>
-          <w:szCs w:val="24"/>
-          <w:highlight w:val="yellow"/>
+          <w:highlight w:val="green"/>
+        </w:rPr>
+      </w:pPr>
+      <w:r>
+        <w:rPr>
+          <w:rFonts w:ascii="Times New Roman" w:hAnsi="Times New Roman" w:cs="Times New Roman"/>
+          <w:bCs/>
+          <w:sz w:val="24"/>
+          <w:szCs w:val="24"/>
+          <w:highlight w:val="green"/>
         </w:rPr>
         <w:t>e) Delete a node for the given key</w:t>
       </w:r>
@@ -9358,16 +9280,16 @@
           <w:bCs/>
           <w:sz w:val="24"/>
           <w:szCs w:val="24"/>
-          <w:highlight w:val="yellow"/>
-        </w:rPr>
-      </w:pPr>
-      <w:r>
-        <w:rPr>
-          <w:rFonts w:ascii="Times New Roman" w:hAnsi="Times New Roman" w:cs="Times New Roman"/>
-          <w:bCs/>
-          <w:sz w:val="24"/>
-          <w:szCs w:val="24"/>
-          <w:highlight w:val="yellow"/>
+          <w:highlight w:val="green"/>
+        </w:rPr>
+      </w:pPr>
+      <w:r>
+        <w:rPr>
+          <w:rFonts w:ascii="Times New Roman" w:hAnsi="Times New Roman" w:cs="Times New Roman"/>
+          <w:bCs/>
+          <w:sz w:val="24"/>
+          <w:szCs w:val="24"/>
+          <w:highlight w:val="green"/>
         </w:rPr>
         <w:t xml:space="preserve">f) Count the total number of nodes </w:t>
       </w:r>
@@ -9382,16 +9304,16 @@
           <w:bCs/>
           <w:sz w:val="24"/>
           <w:szCs w:val="24"/>
-          <w:highlight w:val="yellow"/>
-        </w:rPr>
-      </w:pPr>
-      <w:r>
-        <w:rPr>
-          <w:rFonts w:ascii="Times New Roman" w:hAnsi="Times New Roman" w:cs="Times New Roman"/>
-          <w:bCs/>
-          <w:sz w:val="24"/>
-          <w:szCs w:val="24"/>
-          <w:highlight w:val="yellow"/>
+          <w:highlight w:val="green"/>
+        </w:rPr>
+      </w:pPr>
+      <w:r>
+        <w:rPr>
+          <w:rFonts w:ascii="Times New Roman" w:hAnsi="Times New Roman" w:cs="Times New Roman"/>
+          <w:bCs/>
+          <w:sz w:val="24"/>
+          <w:szCs w:val="24"/>
+          <w:highlight w:val="green"/>
         </w:rPr>
         <w:t>g) Search for an element in the linked list</w:t>
       </w:r>
@@ -9406,6 +9328,141 @@
           <w:bCs/>
           <w:sz w:val="24"/>
           <w:szCs w:val="24"/>
+          <w:highlight w:val="green"/>
+        </w:rPr>
+      </w:pPr>
+      <w:r>
+        <w:rPr>
+          <w:rFonts w:ascii="Times New Roman" w:hAnsi="Times New Roman" w:cs="Times New Roman"/>
+          <w:bCs/>
+          <w:sz w:val="24"/>
+          <w:szCs w:val="24"/>
+          <w:highlight w:val="green"/>
+        </w:rPr>
+        <w:t>Verify &amp; validate each function from main method.</w:t>
+      </w:r>
+    </w:p>
+    <w:p>
+      <w:pPr>
+        <w:pStyle w:val="ListParagraph"/>
+        <w:numPr>
+          <w:ilvl w:val="0"/>
+          <w:numId w:val="3"/>
+        </w:numPr>
+        <w:jc w:val="both"/>
+        <w:rPr>
+          <w:rFonts w:ascii="Times New Roman" w:hAnsi="Times New Roman" w:cs="Times New Roman"/>
+          <w:bCs/>
+          <w:sz w:val="24"/>
+          <w:szCs w:val="24"/>
+          <w:highlight w:val="green"/>
+        </w:rPr>
+      </w:pPr>
+      <w:r>
+        <w:rPr>
+          <w:rFonts w:ascii="Times New Roman" w:hAnsi="Times New Roman" w:cs="Times New Roman"/>
+          <w:bCs/>
+          <w:sz w:val="24"/>
+          <w:szCs w:val="24"/>
+          <w:highlight w:val="green"/>
+        </w:rPr>
+        <w:t>WAP to remove the duplicates in a sorted double linked list.</w:t>
+      </w:r>
+    </w:p>
+    <w:p>
+      <w:pPr>
+        <w:pStyle w:val="ListParagraph"/>
+        <w:numPr>
+          <w:ilvl w:val="0"/>
+          <w:numId w:val="3"/>
+        </w:numPr>
+        <w:jc w:val="both"/>
+        <w:rPr>
+          <w:rFonts w:ascii="Times New Roman" w:hAnsi="Times New Roman" w:cs="Times New Roman"/>
+          <w:bCs/>
+          <w:sz w:val="24"/>
+          <w:szCs w:val="24"/>
+          <w:highlight w:val="green"/>
+        </w:rPr>
+      </w:pPr>
+      <w:r>
+        <w:rPr>
+          <w:rFonts w:ascii="Times New Roman" w:hAnsi="Times New Roman" w:cs="Times New Roman"/>
+          <w:bCs/>
+          <w:sz w:val="24"/>
+          <w:szCs w:val="24"/>
+          <w:highlight w:val="green"/>
+        </w:rPr>
+        <w:t>WAP to convert a given singly linked list to a circular list.</w:t>
+      </w:r>
+    </w:p>
+    <w:p>
+      <w:pPr>
+        <w:pStyle w:val="ListParagraph"/>
+        <w:numPr>
+          <w:ilvl w:val="0"/>
+          <w:numId w:val="3"/>
+        </w:numPr>
+        <w:jc w:val="both"/>
+        <w:rPr>
+          <w:rFonts w:ascii="Times New Roman" w:hAnsi="Times New Roman" w:cs="Times New Roman"/>
+          <w:bCs/>
+          <w:sz w:val="24"/>
+          <w:szCs w:val="24"/>
+          <w:highlight w:val="green"/>
+        </w:rPr>
+      </w:pPr>
+      <w:r>
+        <w:rPr>
+          <w:rFonts w:ascii="Times New Roman" w:hAnsi="Times New Roman" w:cs="Times New Roman"/>
+          <w:bCs/>
+          <w:sz w:val="24"/>
+          <w:szCs w:val="24"/>
+          <w:highlight w:val="green"/>
+        </w:rPr>
+        <w:t>WAP to implement a doubly linked list by using singly linked.</w:t>
+      </w:r>
+    </w:p>
+    <w:p>
+      <w:pPr>
+        <w:pStyle w:val="ListParagraph"/>
+        <w:numPr>
+          <w:ilvl w:val="0"/>
+          <w:numId w:val="3"/>
+        </w:numPr>
+        <w:jc w:val="both"/>
+        <w:rPr>
+          <w:rFonts w:ascii="Times New Roman" w:hAnsi="Times New Roman" w:cs="Times New Roman"/>
+          <w:bCs/>
+          <w:sz w:val="24"/>
+          <w:szCs w:val="24"/>
+          <w:highlight w:val="green"/>
+        </w:rPr>
+      </w:pPr>
+      <w:r>
+        <w:rPr>
+          <w:rFonts w:ascii="Times New Roman" w:hAnsi="Times New Roman" w:cs="Times New Roman"/>
+          <w:bCs/>
+          <w:sz w:val="24"/>
+          <w:szCs w:val="24"/>
+          <w:highlight w:val="green"/>
+        </w:rPr>
+        <w:t>WAP to print the middle of a double linked list.</w:t>
+      </w:r>
+    </w:p>
+    <w:p>
+      <w:pPr>
+        <w:pStyle w:val="ListParagraph"/>
+        <w:numPr>
+          <w:ilvl w:val="0"/>
+          <w:numId w:val="3"/>
+        </w:numPr>
+        <w:jc w:val="both"/>
+        <w:rPr>
+          <w:rFonts w:ascii="Times New Roman" w:hAnsi="Times New Roman" w:cs="Times New Roman"/>
+          <w:bCs/>
+          <w:sz w:val="24"/>
+          <w:szCs w:val="24"/>
           <w:highlight w:val="yellow"/>
         </w:rPr>
       </w:pPr>
@@ -9415,142 +9472,7 @@
           <w:bCs/>
           <w:sz w:val="24"/>
           <w:szCs w:val="24"/>
-          <w:highlight w:val="yellow"/>
-        </w:rPr>
-        <w:t>Verify &amp; validate each function from main method.</w:t>
-      </w:r>
-    </w:p>
-    <w:p>
-      <w:pPr>
-        <w:pStyle w:val="ListParagraph"/>
-        <w:numPr>
-          <w:ilvl w:val="0"/>
-          <w:numId w:val="3"/>
-        </w:numPr>
-        <w:jc w:val="both"/>
-        <w:rPr>
-          <w:rFonts w:ascii="Times New Roman" w:hAnsi="Times New Roman" w:cs="Times New Roman"/>
-          <w:bCs/>
-          <w:sz w:val="24"/>
-          <w:szCs w:val="24"/>
-          <w:highlight w:val="yellow"/>
-        </w:rPr>
-      </w:pPr>
-      <w:r>
-        <w:rPr>
-          <w:rFonts w:ascii="Times New Roman" w:hAnsi="Times New Roman" w:cs="Times New Roman"/>
-          <w:bCs/>
-          <w:sz w:val="24"/>
-          <w:szCs w:val="24"/>
-          <w:highlight w:val="yellow"/>
-        </w:rPr>
-        <w:t>WAP to remove the duplicates in a sorted double linked list.</w:t>
-      </w:r>
-    </w:p>
-    <w:p>
-      <w:pPr>
-        <w:pStyle w:val="ListParagraph"/>
-        <w:numPr>
-          <w:ilvl w:val="0"/>
-          <w:numId w:val="3"/>
-        </w:numPr>
-        <w:jc w:val="both"/>
-        <w:rPr>
-          <w:rFonts w:ascii="Times New Roman" w:hAnsi="Times New Roman" w:cs="Times New Roman"/>
-          <w:bCs/>
-          <w:sz w:val="24"/>
-          <w:szCs w:val="24"/>
-          <w:highlight w:val="yellow"/>
-        </w:rPr>
-      </w:pPr>
-      <w:r>
-        <w:rPr>
-          <w:rFonts w:ascii="Times New Roman" w:hAnsi="Times New Roman" w:cs="Times New Roman"/>
-          <w:bCs/>
-          <w:sz w:val="24"/>
-          <w:szCs w:val="24"/>
-          <w:highlight w:val="yellow"/>
-        </w:rPr>
-        <w:t>WAP to convert a given singly linked list to a circular list.</w:t>
-      </w:r>
-    </w:p>
-    <w:p>
-      <w:pPr>
-        <w:pStyle w:val="ListParagraph"/>
-        <w:numPr>
-          <w:ilvl w:val="0"/>
-          <w:numId w:val="3"/>
-        </w:numPr>
-        <w:jc w:val="both"/>
-        <w:rPr>
-          <w:rFonts w:ascii="Times New Roman" w:hAnsi="Times New Roman" w:cs="Times New Roman"/>
-          <w:bCs/>
-          <w:sz w:val="24"/>
-          <w:szCs w:val="24"/>
-          <w:highlight w:val="yellow"/>
-        </w:rPr>
-      </w:pPr>
-      <w:r>
-        <w:rPr>
-          <w:rFonts w:ascii="Times New Roman" w:hAnsi="Times New Roman" w:cs="Times New Roman"/>
-          <w:bCs/>
-          <w:sz w:val="24"/>
-          <w:szCs w:val="24"/>
-          <w:highlight w:val="yellow"/>
-        </w:rPr>
-        <w:t>WAP to implement a doubly linked list by using singly linked.</w:t>
-      </w:r>
-    </w:p>
-    <w:p>
-      <w:pPr>
-        <w:pStyle w:val="ListParagraph"/>
-        <w:numPr>
-          <w:ilvl w:val="0"/>
-          <w:numId w:val="3"/>
-        </w:numPr>
-        <w:jc w:val="both"/>
-        <w:rPr>
-          <w:rFonts w:ascii="Times New Roman" w:hAnsi="Times New Roman" w:cs="Times New Roman"/>
-          <w:bCs/>
-          <w:sz w:val="24"/>
-          <w:szCs w:val="24"/>
-          <w:highlight w:val="yellow"/>
-        </w:rPr>
-      </w:pPr>
-      <w:r>
-        <w:rPr>
-          <w:rFonts w:ascii="Times New Roman" w:hAnsi="Times New Roman" w:cs="Times New Roman"/>
-          <w:bCs/>
-          <w:sz w:val="24"/>
-          <w:szCs w:val="24"/>
-          <w:highlight w:val="yellow"/>
-        </w:rPr>
-        <w:t>WAP to print the middle of a double linked list.</w:t>
-      </w:r>
-    </w:p>
-    <w:p>
-      <w:pPr>
-        <w:pStyle w:val="ListParagraph"/>
-        <w:numPr>
-          <w:ilvl w:val="0"/>
-          <w:numId w:val="3"/>
-        </w:numPr>
-        <w:jc w:val="both"/>
-        <w:rPr>
-          <w:rFonts w:ascii="Times New Roman" w:hAnsi="Times New Roman" w:cs="Times New Roman"/>
-          <w:bCs/>
-          <w:sz w:val="24"/>
-          <w:szCs w:val="24"/>
-          <w:highlight w:val="yellow"/>
-        </w:rPr>
-      </w:pPr>
-      <w:r>
-        <w:rPr>
-          <w:rFonts w:ascii="Times New Roman" w:hAnsi="Times New Roman" w:cs="Times New Roman"/>
-          <w:bCs/>
-          <w:sz w:val="24"/>
-          <w:szCs w:val="24"/>
-          <w:highlight w:val="yellow"/>
+          <w:highlight w:val="green"/>
         </w:rPr>
         <w:t>Given a double linked list, rotate the linked list counter-clockwise by k nodes. Where k is a given positive integer. For example, if the given linked list is 10-&gt;20-&gt;30-&gt;40-&gt;50-&gt;60 and k is 4, the list should be modified to 50-&gt;60-&gt;10-&gt;20-&gt;30-&gt;40. Assume that k is smaller than the count of nodes in linked list.</w:t>
       </w:r>
@@ -9852,14 +9774,16 @@
         <w:rPr>
           <w:rFonts w:ascii="Times New Roman" w:hAnsi="Times New Roman" w:cs="Times New Roman"/>
           <w:bCs/>
-          <w:sz w:val="24"/>
-          <w:szCs w:val="24"/>
-        </w:rPr>
-      </w:pPr>
-      <w:r>
-        <w:rPr>
-          <w:rFonts w:ascii="Times New Roman" w:hAnsi="Times New Roman" w:cs="Times New Roman"/>
-          <w:bCs/>
+          <w:color w:val="FF0000"/>
+          <w:sz w:val="24"/>
+          <w:szCs w:val="24"/>
+        </w:rPr>
+      </w:pPr>
+      <w:r>
+        <w:rPr>
+          <w:rFonts w:ascii="Times New Roman" w:hAnsi="Times New Roman" w:cs="Times New Roman"/>
+          <w:bCs/>
+          <w:color w:val="FF0000"/>
           <w:sz w:val="24"/>
           <w:szCs w:val="24"/>
         </w:rPr>
@@ -9869,6 +9793,7 @@
         <w:rPr>
           <w:rFonts w:ascii="Times New Roman" w:hAnsi="Times New Roman" w:cs="Times New Roman"/>
           <w:bCs/>
+          <w:color w:val="FF0000"/>
           <w:sz w:val="24"/>
           <w:szCs w:val="24"/>
         </w:rPr>
@@ -9883,41 +9808,26 @@
         <w:rPr>
           <w:rFonts w:ascii="Times New Roman" w:hAnsi="Times New Roman" w:cs="Times New Roman"/>
           <w:bCs/>
-          <w:sz w:val="24"/>
-          <w:szCs w:val="24"/>
-        </w:rPr>
-      </w:pPr>
-      <w:r>
-        <w:rPr>
-          <w:rFonts w:ascii="Times New Roman" w:hAnsi="Times New Roman" w:cs="Times New Roman"/>
-          <w:bCs/>
-          <w:sz w:val="24"/>
-          <w:szCs w:val="24"/>
-        </w:rPr>
-        <w:t>a) Check if the stack is empty b) Display the contents of stack</w:t>
-      </w:r>
-      <w:r>
-        <w:rPr>
-          <w:rFonts w:ascii="Times New Roman" w:hAnsi="Times New Roman" w:cs="Times New Roman"/>
-          <w:bCs/>
-          <w:sz w:val="24"/>
-          <w:szCs w:val="24"/>
-        </w:rPr>
-        <w:t xml:space="preserve"> </w:t>
-      </w:r>
-      <w:r>
-        <w:rPr>
-          <w:rFonts w:ascii="Times New Roman" w:hAnsi="Times New Roman" w:cs="Times New Roman"/>
-          <w:bCs/>
-          <w:sz w:val="24"/>
-          <w:szCs w:val="24"/>
-        </w:rPr>
-        <w:t>c) Push d) Pop</w:t>
-      </w:r>
-      <w:r>
-        <w:rPr>
-          <w:rFonts w:ascii="Times New Roman" w:hAnsi="Times New Roman" w:cs="Times New Roman"/>
-          <w:bCs/>
+          <w:color w:val="FF0000"/>
+          <w:sz w:val="24"/>
+          <w:szCs w:val="24"/>
+        </w:rPr>
+      </w:pPr>
+      <w:r>
+        <w:rPr>
+          <w:rFonts w:ascii="Times New Roman" w:hAnsi="Times New Roman" w:cs="Times New Roman"/>
+          <w:bCs/>
+          <w:color w:val="FF0000"/>
+          <w:sz w:val="24"/>
+          <w:szCs w:val="24"/>
+        </w:rPr>
+        <w:t>a) Check if the stack is empty b) Display the contents of stack c) Push d) Pop</w:t>
+      </w:r>
+      <w:r>
+        <w:rPr>
+          <w:rFonts w:ascii="Times New Roman" w:hAnsi="Times New Roman" w:cs="Times New Roman"/>
+          <w:bCs/>
+          <w:color w:val="FF0000"/>
           <w:sz w:val="24"/>
           <w:szCs w:val="24"/>
         </w:rPr>
@@ -9936,32 +9846,26 @@
         <w:rPr>
           <w:rFonts w:ascii="Times New Roman" w:hAnsi="Times New Roman" w:cs="Times New Roman"/>
           <w:bCs/>
-          <w:sz w:val="24"/>
-          <w:szCs w:val="24"/>
-        </w:rPr>
-      </w:pPr>
-      <w:r>
-        <w:rPr>
-          <w:rFonts w:ascii="Times New Roman" w:hAnsi="Times New Roman" w:cs="Times New Roman"/>
-          <w:bCs/>
-          <w:sz w:val="24"/>
-          <w:szCs w:val="24"/>
-        </w:rPr>
-        <w:t xml:space="preserve">WAP </w:t>
-      </w:r>
-      <w:r>
-        <w:rPr>
-          <w:rFonts w:ascii="Times New Roman" w:hAnsi="Times New Roman" w:cs="Times New Roman"/>
-          <w:bCs/>
-          <w:sz w:val="24"/>
-          <w:szCs w:val="24"/>
-        </w:rPr>
-        <w:t xml:space="preserve">Write a menu driven program to perform the following operations of a stack using </w:t>
-      </w:r>
-      <w:r>
-        <w:rPr>
-          <w:rFonts w:ascii="Times New Roman" w:hAnsi="Times New Roman" w:cs="Times New Roman"/>
-          <w:bCs/>
+          <w:color w:val="FF0000"/>
+          <w:sz w:val="24"/>
+          <w:szCs w:val="24"/>
+        </w:rPr>
+      </w:pPr>
+      <w:r>
+        <w:rPr>
+          <w:rFonts w:ascii="Times New Roman" w:hAnsi="Times New Roman" w:cs="Times New Roman"/>
+          <w:bCs/>
+          <w:color w:val="FF0000"/>
+          <w:sz w:val="24"/>
+          <w:szCs w:val="24"/>
+        </w:rPr>
+        <w:t xml:space="preserve">WAP Write a menu driven program to perform the following operations of a stack using </w:t>
+      </w:r>
+      <w:r>
+        <w:rPr>
+          <w:rFonts w:ascii="Times New Roman" w:hAnsi="Times New Roman" w:cs="Times New Roman"/>
+          <w:bCs/>
+          <w:color w:val="FF0000"/>
           <w:sz w:val="24"/>
           <w:szCs w:val="24"/>
         </w:rPr>
@@ -9971,6 +9875,7 @@
         <w:rPr>
           <w:rFonts w:ascii="Times New Roman" w:hAnsi="Times New Roman" w:cs="Times New Roman"/>
           <w:bCs/>
+          <w:color w:val="FF0000"/>
           <w:sz w:val="24"/>
           <w:szCs w:val="24"/>
         </w:rPr>
@@ -9989,14 +9894,16 @@
         <w:rPr>
           <w:rFonts w:ascii="Times New Roman" w:hAnsi="Times New Roman" w:cs="Times New Roman"/>
           <w:bCs/>
-          <w:sz w:val="24"/>
-          <w:szCs w:val="24"/>
-        </w:rPr>
-      </w:pPr>
-      <w:r>
-        <w:rPr>
-          <w:rFonts w:ascii="Times New Roman" w:hAnsi="Times New Roman" w:cs="Times New Roman"/>
-          <w:bCs/>
+          <w:color w:val="FF0000"/>
+          <w:sz w:val="24"/>
+          <w:szCs w:val="24"/>
+        </w:rPr>
+      </w:pPr>
+      <w:r>
+        <w:rPr>
+          <w:rFonts w:ascii="Times New Roman" w:hAnsi="Times New Roman" w:cs="Times New Roman"/>
+          <w:bCs/>
+          <w:color w:val="FF0000"/>
           <w:sz w:val="24"/>
           <w:szCs w:val="24"/>
         </w:rPr>
@@ -10176,25 +10083,18 @@
           <w:bCs/>
           <w:sz w:val="24"/>
           <w:szCs w:val="24"/>
-        </w:rPr>
-      </w:pPr>
-      <w:r>
-        <w:rPr>
-          <w:rFonts w:ascii="Times New Roman" w:hAnsi="Times New Roman" w:cs="Times New Roman"/>
-          <w:bCs/>
-          <w:sz w:val="24"/>
-          <w:szCs w:val="24"/>
-        </w:rPr>
-        <w:t xml:space="preserve">WAP </w:t>
-      </w:r>
-      <w:r>
-        <w:rPr>
-          <w:rFonts w:ascii="Times New Roman" w:hAnsi="Times New Roman" w:cs="Times New Roman"/>
-          <w:bCs/>
-          <w:sz w:val="24"/>
-          <w:szCs w:val="24"/>
-        </w:rPr>
-        <w:t>to reverse a stack with using extra stack.</w:t>
+          <w:highlight w:val="yellow"/>
+        </w:rPr>
+      </w:pPr>
+      <w:r>
+        <w:rPr>
+          <w:rFonts w:ascii="Times New Roman" w:hAnsi="Times New Roman" w:cs="Times New Roman"/>
+          <w:bCs/>
+          <w:sz w:val="24"/>
+          <w:szCs w:val="24"/>
+          <w:highlight w:val="yellow"/>
+        </w:rPr>
+        <w:t>WAP to reverse a stack with using extra stack.</w:t>
       </w:r>
     </w:p>
     <w:p>
@@ -10211,14 +10111,16 @@
           <w:bCs/>
           <w:sz w:val="24"/>
           <w:szCs w:val="24"/>
-        </w:rPr>
-      </w:pPr>
-      <w:r>
-        <w:rPr>
-          <w:rFonts w:ascii="Times New Roman" w:hAnsi="Times New Roman" w:cs="Times New Roman"/>
-          <w:bCs/>
-          <w:sz w:val="24"/>
-          <w:szCs w:val="24"/>
+          <w:highlight w:val="yellow"/>
+        </w:rPr>
+      </w:pPr>
+      <w:r>
+        <w:rPr>
+          <w:rFonts w:ascii="Times New Roman" w:hAnsi="Times New Roman" w:cs="Times New Roman"/>
+          <w:bCs/>
+          <w:sz w:val="24"/>
+          <w:szCs w:val="24"/>
+          <w:highlight w:val="yellow"/>
         </w:rPr>
         <w:t>WAP to sort the elements inside a stack using only push and pop operation. Any number of additional stacks may be used.</w:t>
       </w:r>
@@ -10237,14 +10139,16 @@
           <w:bCs/>
           <w:sz w:val="24"/>
           <w:szCs w:val="24"/>
-        </w:rPr>
-      </w:pPr>
-      <w:r>
-        <w:rPr>
-          <w:rFonts w:ascii="Times New Roman" w:hAnsi="Times New Roman" w:cs="Times New Roman"/>
-          <w:bCs/>
-          <w:sz w:val="24"/>
-          <w:szCs w:val="24"/>
+          <w:highlight w:val="yellow"/>
+        </w:rPr>
+      </w:pPr>
+      <w:r>
+        <w:rPr>
+          <w:rFonts w:ascii="Times New Roman" w:hAnsi="Times New Roman" w:cs="Times New Roman"/>
+          <w:bCs/>
+          <w:sz w:val="24"/>
+          <w:szCs w:val="24"/>
+          <w:highlight w:val="yellow"/>
         </w:rPr>
         <w:t>WAP using a function that sort an array of integers using stacks and also uses bubble sort</w:t>
       </w:r>
@@ -10263,14 +10167,16 @@
           <w:bCs/>
           <w:sz w:val="24"/>
           <w:szCs w:val="24"/>
-        </w:rPr>
-      </w:pPr>
-      <w:r>
-        <w:rPr>
-          <w:rFonts w:ascii="Times New Roman" w:hAnsi="Times New Roman" w:cs="Times New Roman"/>
-          <w:bCs/>
-          <w:sz w:val="24"/>
-          <w:szCs w:val="24"/>
+          <w:highlight w:val="yellow"/>
+        </w:rPr>
+      </w:pPr>
+      <w:r>
+        <w:rPr>
+          <w:rFonts w:ascii="Times New Roman" w:hAnsi="Times New Roman" w:cs="Times New Roman"/>
+          <w:bCs/>
+          <w:sz w:val="24"/>
+          <w:szCs w:val="24"/>
+          <w:highlight w:val="yellow"/>
         </w:rPr>
         <w:t>In a party of N people, only one person is known to everyone. Such a person may be present in the party, if yes, (s)he doesn’t know anyone in the party. We can only ask questions like “does A know B? “. WAP to find the stranger (celebrity) in minimum number of questions.</w:t>
       </w:r>
@@ -10289,34 +10195,18 @@
           <w:bCs/>
           <w:sz w:val="24"/>
           <w:szCs w:val="24"/>
-        </w:rPr>
-      </w:pPr>
-      <w:r>
-        <w:rPr>
-          <w:rFonts w:ascii="Times New Roman" w:hAnsi="Times New Roman" w:cs="Times New Roman"/>
-          <w:bCs/>
-          <w:sz w:val="24"/>
-          <w:szCs w:val="24"/>
-        </w:rPr>
-        <w:t>WAP exhibiting Tower</w:t>
-      </w:r>
-      <w:r>
-        <w:rPr>
-          <w:rFonts w:ascii="Times New Roman" w:hAnsi="Times New Roman" w:cs="Times New Roman"/>
-          <w:bCs/>
-          <w:sz w:val="24"/>
-          <w:szCs w:val="24"/>
-        </w:rPr>
-        <w:t xml:space="preserve"> of Hanoi</w:t>
-      </w:r>
-      <w:r>
-        <w:rPr>
-          <w:rFonts w:ascii="Times New Roman" w:hAnsi="Times New Roman" w:cs="Times New Roman"/>
-          <w:bCs/>
-          <w:sz w:val="24"/>
-          <w:szCs w:val="24"/>
-        </w:rPr>
-        <w:t xml:space="preserve"> (recursive).</w:t>
+          <w:highlight w:val="yellow"/>
+        </w:rPr>
+      </w:pPr>
+      <w:r>
+        <w:rPr>
+          <w:rFonts w:ascii="Times New Roman" w:hAnsi="Times New Roman" w:cs="Times New Roman"/>
+          <w:bCs/>
+          <w:sz w:val="24"/>
+          <w:szCs w:val="24"/>
+          <w:highlight w:val="yellow"/>
+        </w:rPr>
+        <w:t>WAP exhibiting Tower of Hanoi (recursive).</w:t>
       </w:r>
     </w:p>
     <w:p>
@@ -10333,14 +10223,16 @@
           <w:bCs/>
           <w:sz w:val="24"/>
           <w:szCs w:val="24"/>
-        </w:rPr>
-      </w:pPr>
-      <w:r>
-        <w:rPr>
-          <w:rFonts w:ascii="Times New Roman" w:hAnsi="Times New Roman" w:cs="Times New Roman"/>
-          <w:bCs/>
-          <w:sz w:val="24"/>
-          <w:szCs w:val="24"/>
+          <w:highlight w:val="yellow"/>
+        </w:rPr>
+      </w:pPr>
+      <w:r>
+        <w:rPr>
+          <w:rFonts w:ascii="Times New Roman" w:hAnsi="Times New Roman" w:cs="Times New Roman"/>
+          <w:bCs/>
+          <w:sz w:val="24"/>
+          <w:szCs w:val="24"/>
+          <w:highlight w:val="yellow"/>
         </w:rPr>
         <w:t>WAP to implement a stack which will support three additional operations in addition to push and pop by modifying L</w:t>
       </w:r>
@@ -10350,6 +10242,7 @@
           <w:bCs/>
           <w:sz w:val="24"/>
           <w:szCs w:val="24"/>
+          <w:highlight w:val="yellow"/>
         </w:rPr>
         <w:t>A 1.</w:t>
       </w:r>
@@ -10364,14 +10257,16 @@
           <w:bCs/>
           <w:sz w:val="24"/>
           <w:szCs w:val="24"/>
-        </w:rPr>
-      </w:pPr>
-      <w:r>
-        <w:rPr>
-          <w:rFonts w:ascii="Times New Roman" w:hAnsi="Times New Roman" w:cs="Times New Roman"/>
-          <w:bCs/>
-          <w:sz w:val="24"/>
-          <w:szCs w:val="24"/>
+          <w:highlight w:val="yellow"/>
+        </w:rPr>
+      </w:pPr>
+      <w:r>
+        <w:rPr>
+          <w:rFonts w:ascii="Times New Roman" w:hAnsi="Times New Roman" w:cs="Times New Roman"/>
+          <w:bCs/>
+          <w:sz w:val="24"/>
+          <w:szCs w:val="24"/>
+          <w:highlight w:val="yellow"/>
         </w:rPr>
         <w:lastRenderedPageBreak/>
         <w:t xml:space="preserve">a) </w:t>
@@ -10383,6 +10278,7 @@
           <w:bCs/>
           <w:sz w:val="24"/>
           <w:szCs w:val="24"/>
+          <w:highlight w:val="yellow"/>
         </w:rPr>
         <w:t>peekLowestElement</w:t>
       </w:r>
@@ -10393,6 +10289,7 @@
           <w:bCs/>
           <w:sz w:val="24"/>
           <w:szCs w:val="24"/>
+          <w:highlight w:val="yellow"/>
         </w:rPr>
         <w:t xml:space="preserve"> - return the lowest element in the stack without removing it from the stack</w:t>
       </w:r>
@@ -10407,14 +10304,16 @@
           <w:bCs/>
           <w:sz w:val="24"/>
           <w:szCs w:val="24"/>
-        </w:rPr>
-      </w:pPr>
-      <w:r>
-        <w:rPr>
-          <w:rFonts w:ascii="Times New Roman" w:hAnsi="Times New Roman" w:cs="Times New Roman"/>
-          <w:bCs/>
-          <w:sz w:val="24"/>
-          <w:szCs w:val="24"/>
+          <w:highlight w:val="yellow"/>
+        </w:rPr>
+      </w:pPr>
+      <w:r>
+        <w:rPr>
+          <w:rFonts w:ascii="Times New Roman" w:hAnsi="Times New Roman" w:cs="Times New Roman"/>
+          <w:bCs/>
+          <w:sz w:val="24"/>
+          <w:szCs w:val="24"/>
+          <w:highlight w:val="yellow"/>
         </w:rPr>
         <w:t xml:space="preserve">b) </w:t>
       </w:r>
@@ -10425,6 +10324,7 @@
           <w:bCs/>
           <w:sz w:val="24"/>
           <w:szCs w:val="24"/>
+          <w:highlight w:val="yellow"/>
         </w:rPr>
         <w:t>peekHighestElement</w:t>
       </w:r>
@@ -10435,6 +10335,7 @@
           <w:bCs/>
           <w:sz w:val="24"/>
           <w:szCs w:val="24"/>
+          <w:highlight w:val="yellow"/>
         </w:rPr>
         <w:t xml:space="preserve"> - return the highest element in the stack without removing it from the stack</w:t>
       </w:r>
@@ -10457,6 +10358,7 @@
           <w:bCs/>
           <w:sz w:val="24"/>
           <w:szCs w:val="24"/>
+          <w:highlight w:val="yellow"/>
         </w:rPr>
         <w:t xml:space="preserve">c) </w:t>
       </w:r>
@@ -10467,6 +10369,7 @@
           <w:bCs/>
           <w:sz w:val="24"/>
           <w:szCs w:val="24"/>
+          <w:highlight w:val="yellow"/>
         </w:rPr>
         <w:t>peekMiddleElement</w:t>
       </w:r>
@@ -10477,6 +10380,7 @@
           <w:bCs/>
           <w:sz w:val="24"/>
           <w:szCs w:val="24"/>
+          <w:highlight w:val="yellow"/>
         </w:rPr>
         <w:t xml:space="preserve"> - return the (size/2+</w:t>
       </w:r>
@@ -10487,6 +10391,7 @@
           <w:bCs/>
           <w:sz w:val="24"/>
           <w:szCs w:val="24"/>
+          <w:highlight w:val="yellow"/>
         </w:rPr>
         <w:t>1)</w:t>
       </w:r>
@@ -10497,6 +10402,7 @@
           <w:bCs/>
           <w:sz w:val="24"/>
           <w:szCs w:val="24"/>
+          <w:highlight w:val="yellow"/>
           <w:vertAlign w:val="superscript"/>
         </w:rPr>
         <w:t>th</w:t>
@@ -10509,6 +10415,7 @@
           <w:bCs/>
           <w:sz w:val="24"/>
           <w:szCs w:val="24"/>
+          <w:highlight w:val="yellow"/>
         </w:rPr>
         <w:t xml:space="preserve"> lowest element in the stack without removing it from the stack.</w:t>
       </w:r>

</xml_diff>

<commit_message>
Modified the Question bank
</commit_message>
<xml_diff>
--- a/Data Structure Lab Manual 2021.docx
+++ b/Data Structure Lab Manual 2021.docx
@@ -293,1483 +293,27 @@
     </w:p>
     <w:p>
       <w:pPr>
-        <w:rPr>
-          <w:rFonts w:ascii="Times New Roman" w:hAnsi="Times New Roman" w:cs="Times New Roman"/>
-          <w:b/>
-          <w:bCs/>
-          <w:sz w:val="24"/>
-          <w:szCs w:val="24"/>
-        </w:rPr>
-      </w:pPr>
-      <w:r>
-        <w:rPr>
-          <w:rFonts w:ascii="Times New Roman" w:hAnsi="Times New Roman" w:cs="Times New Roman"/>
-          <w:b/>
+        <w:pStyle w:val="ListParagraph"/>
+        <w:numPr>
+          <w:ilvl w:val="0"/>
+          <w:numId w:val="1"/>
+        </w:numPr>
+        <w:jc w:val="both"/>
+        <w:rPr>
+          <w:rFonts w:ascii="Times New Roman" w:hAnsi="Times New Roman" w:cs="Times New Roman"/>
+          <w:bCs/>
+          <w:sz w:val="24"/>
+          <w:szCs w:val="24"/>
+        </w:rPr>
+      </w:pPr>
+      <w:r>
+        <w:rPr>
+          <w:rFonts w:ascii="Times New Roman" w:hAnsi="Times New Roman" w:cs="Times New Roman"/>
           <w:bCs/>
           <w:sz w:val="24"/>
           <w:szCs w:val="24"/>
         </w:rPr>
         <w:lastRenderedPageBreak/>
-        <w:t>Lab Manual Design Committee:</w:t>
-      </w:r>
-    </w:p>
-    <w:p>
-      <w:pPr>
-        <w:pStyle w:val="ListParagraph"/>
-        <w:numPr>
-          <w:ilvl w:val="0"/>
-          <w:numId w:val="1"/>
-        </w:numPr>
-        <w:rPr>
-          <w:rFonts w:ascii="Times New Roman" w:hAnsi="Times New Roman" w:cs="Times New Roman"/>
-          <w:bCs/>
-          <w:sz w:val="24"/>
-          <w:szCs w:val="24"/>
-        </w:rPr>
-      </w:pPr>
-      <w:r>
-        <w:rPr>
-          <w:rFonts w:ascii="Times New Roman" w:hAnsi="Times New Roman" w:cs="Times New Roman"/>
-          <w:bCs/>
-          <w:sz w:val="24"/>
-          <w:szCs w:val="24"/>
-        </w:rPr>
-        <w:t xml:space="preserve">Prof. </w:t>
-      </w:r>
-      <w:r>
-        <w:rPr>
-          <w:rFonts w:ascii="Times New Roman" w:hAnsi="Times New Roman" w:cs="Times New Roman"/>
-          <w:bCs/>
-          <w:sz w:val="24"/>
-          <w:szCs w:val="24"/>
-        </w:rPr>
-        <w:t>Rajat Kumar Behera</w:t>
-      </w:r>
-    </w:p>
-    <w:p>
-      <w:pPr>
-        <w:pStyle w:val="ListParagraph"/>
-        <w:numPr>
-          <w:ilvl w:val="0"/>
-          <w:numId w:val="1"/>
-        </w:numPr>
-        <w:rPr>
-          <w:rFonts w:ascii="Times New Roman" w:hAnsi="Times New Roman" w:cs="Times New Roman"/>
-          <w:bCs/>
-          <w:sz w:val="24"/>
-          <w:szCs w:val="24"/>
-        </w:rPr>
-      </w:pPr>
-      <w:r>
-        <w:rPr>
-          <w:rFonts w:ascii="Times New Roman" w:hAnsi="Times New Roman" w:cs="Times New Roman"/>
-          <w:bCs/>
-          <w:sz w:val="24"/>
-          <w:szCs w:val="24"/>
-        </w:rPr>
-        <w:t>Prof. (Dr.) Alok Kumar Jagadev</w:t>
-      </w:r>
-    </w:p>
-    <w:p>
-      <w:pPr>
-        <w:pStyle w:val="ListParagraph"/>
-        <w:numPr>
-          <w:ilvl w:val="0"/>
-          <w:numId w:val="1"/>
-        </w:numPr>
-        <w:rPr>
-          <w:rFonts w:ascii="Times New Roman" w:hAnsi="Times New Roman" w:cs="Times New Roman"/>
-          <w:bCs/>
-          <w:sz w:val="24"/>
-          <w:szCs w:val="24"/>
-        </w:rPr>
-      </w:pPr>
-      <w:r>
-        <w:rPr>
-          <w:rFonts w:ascii="Times New Roman" w:hAnsi="Times New Roman" w:cs="Times New Roman"/>
-          <w:bCs/>
-          <w:sz w:val="24"/>
-          <w:szCs w:val="24"/>
-        </w:rPr>
-        <w:t>Dr. Amulya Ratna Swain</w:t>
-      </w:r>
-    </w:p>
-    <w:p>
-      <w:pPr>
-        <w:pStyle w:val="ListParagraph"/>
-        <w:numPr>
-          <w:ilvl w:val="0"/>
-          <w:numId w:val="1"/>
-        </w:numPr>
-        <w:rPr>
-          <w:rFonts w:ascii="Times New Roman" w:hAnsi="Times New Roman" w:cs="Times New Roman"/>
-          <w:bCs/>
-          <w:sz w:val="24"/>
-          <w:szCs w:val="24"/>
-        </w:rPr>
-      </w:pPr>
-      <w:r>
-        <w:rPr>
-          <w:rFonts w:ascii="Times New Roman" w:hAnsi="Times New Roman" w:cs="Times New Roman"/>
-          <w:bCs/>
-          <w:sz w:val="24"/>
-          <w:szCs w:val="24"/>
-        </w:rPr>
-        <w:t>Dr. Arup Abhinna Acharya</w:t>
-      </w:r>
-    </w:p>
-    <w:p>
-      <w:pPr>
-        <w:pStyle w:val="ListParagraph"/>
-        <w:numPr>
-          <w:ilvl w:val="0"/>
-          <w:numId w:val="1"/>
-        </w:numPr>
-        <w:rPr>
-          <w:rFonts w:ascii="Times New Roman" w:hAnsi="Times New Roman" w:cs="Times New Roman"/>
-          <w:bCs/>
-          <w:sz w:val="24"/>
-          <w:szCs w:val="24"/>
-        </w:rPr>
-      </w:pPr>
-      <w:r>
-        <w:rPr>
-          <w:rFonts w:ascii="Times New Roman" w:hAnsi="Times New Roman" w:cs="Times New Roman"/>
-          <w:bCs/>
-          <w:sz w:val="24"/>
-          <w:szCs w:val="24"/>
-        </w:rPr>
-        <w:t>Dr. Satarupa Mohanty</w:t>
-      </w:r>
-    </w:p>
-    <w:p>
-      <w:pPr>
-        <w:rPr>
-          <w:rFonts w:ascii="Times New Roman" w:hAnsi="Times New Roman" w:cs="Times New Roman"/>
-          <w:bCs/>
-          <w:sz w:val="24"/>
-          <w:szCs w:val="24"/>
-        </w:rPr>
-      </w:pPr>
-      <w:r>
-        <w:rPr>
-          <w:rFonts w:ascii="Times New Roman" w:hAnsi="Times New Roman" w:cs="Times New Roman"/>
-          <w:bCs/>
-          <w:sz w:val="24"/>
-          <w:szCs w:val="24"/>
-        </w:rPr>
-        <w:t xml:space="preserve">The </w:t>
-      </w:r>
-      <w:r>
-        <w:rPr>
-          <w:rFonts w:ascii="Times New Roman" w:hAnsi="Times New Roman" w:cs="Times New Roman"/>
-          <w:bCs/>
-          <w:sz w:val="24"/>
-          <w:szCs w:val="24"/>
-        </w:rPr>
-        <w:t>c</w:t>
-      </w:r>
-      <w:r>
-        <w:rPr>
-          <w:rFonts w:ascii="Times New Roman" w:hAnsi="Times New Roman" w:cs="Times New Roman"/>
-          <w:bCs/>
-          <w:sz w:val="24"/>
-          <w:szCs w:val="24"/>
-        </w:rPr>
-        <w:t>ommittee thankfully acknowledges the efforts and contributions of the following faculties:</w:t>
-      </w:r>
-    </w:p>
-    <w:p>
-      <w:pPr>
-        <w:pStyle w:val="ListParagraph"/>
-        <w:numPr>
-          <w:ilvl w:val="0"/>
-          <w:numId w:val="2"/>
-        </w:numPr>
-        <w:rPr>
-          <w:rFonts w:ascii="Times New Roman" w:hAnsi="Times New Roman" w:cs="Times New Roman"/>
-          <w:bCs/>
-          <w:sz w:val="24"/>
-          <w:szCs w:val="24"/>
-        </w:rPr>
-      </w:pPr>
-      <w:r>
-        <w:rPr>
-          <w:rFonts w:ascii="Times New Roman" w:hAnsi="Times New Roman" w:cs="Times New Roman"/>
-          <w:bCs/>
-          <w:sz w:val="24"/>
-          <w:szCs w:val="24"/>
-        </w:rPr>
-        <w:t xml:space="preserve">Prof. Harish Kumar Patnaik </w:t>
-      </w:r>
-    </w:p>
-    <w:p>
-      <w:pPr>
-        <w:pStyle w:val="ListParagraph"/>
-        <w:numPr>
-          <w:ilvl w:val="0"/>
-          <w:numId w:val="2"/>
-        </w:numPr>
-        <w:rPr>
-          <w:rFonts w:ascii="Times New Roman" w:hAnsi="Times New Roman" w:cs="Times New Roman"/>
-          <w:bCs/>
-          <w:sz w:val="24"/>
-          <w:szCs w:val="24"/>
-        </w:rPr>
-      </w:pPr>
-      <w:r>
-        <w:rPr>
-          <w:rFonts w:ascii="Times New Roman" w:hAnsi="Times New Roman" w:cs="Times New Roman"/>
-          <w:bCs/>
-          <w:sz w:val="24"/>
-          <w:szCs w:val="24"/>
-        </w:rPr>
-        <w:t xml:space="preserve">Prof. Suchismita Das </w:t>
-      </w:r>
-    </w:p>
-    <w:p>
-      <w:pPr>
-        <w:pStyle w:val="ListParagraph"/>
-        <w:numPr>
-          <w:ilvl w:val="0"/>
-          <w:numId w:val="2"/>
-        </w:numPr>
-        <w:rPr>
-          <w:rFonts w:ascii="Times New Roman" w:hAnsi="Times New Roman" w:cs="Times New Roman"/>
-          <w:bCs/>
-          <w:sz w:val="24"/>
-          <w:szCs w:val="24"/>
-        </w:rPr>
-      </w:pPr>
-      <w:r>
-        <w:rPr>
-          <w:rFonts w:ascii="Times New Roman" w:hAnsi="Times New Roman" w:cs="Times New Roman"/>
-          <w:bCs/>
-          <w:sz w:val="24"/>
-          <w:szCs w:val="24"/>
-        </w:rPr>
-        <w:t xml:space="preserve">Dr. Jagannath Singh </w:t>
-      </w:r>
-    </w:p>
-    <w:p>
-      <w:pPr>
-        <w:pStyle w:val="ListParagraph"/>
-        <w:numPr>
-          <w:ilvl w:val="0"/>
-          <w:numId w:val="2"/>
-        </w:numPr>
-        <w:rPr>
-          <w:rFonts w:ascii="Times New Roman" w:hAnsi="Times New Roman" w:cs="Times New Roman"/>
-          <w:bCs/>
-          <w:sz w:val="24"/>
-          <w:szCs w:val="24"/>
-        </w:rPr>
-      </w:pPr>
-      <w:r>
-        <w:rPr>
-          <w:rFonts w:ascii="Times New Roman" w:hAnsi="Times New Roman" w:cs="Times New Roman"/>
-          <w:bCs/>
-          <w:sz w:val="24"/>
-          <w:szCs w:val="24"/>
-        </w:rPr>
-        <w:t xml:space="preserve">Dr. Jitendra Kumar Rout </w:t>
-      </w:r>
-    </w:p>
-    <w:p>
-      <w:pPr>
-        <w:pStyle w:val="ListParagraph"/>
-        <w:numPr>
-          <w:ilvl w:val="0"/>
-          <w:numId w:val="2"/>
-        </w:numPr>
-        <w:rPr>
-          <w:rFonts w:ascii="Times New Roman" w:hAnsi="Times New Roman" w:cs="Times New Roman"/>
-          <w:bCs/>
-          <w:sz w:val="24"/>
-          <w:szCs w:val="24"/>
-        </w:rPr>
-      </w:pPr>
-      <w:r>
-        <w:rPr>
-          <w:rFonts w:ascii="Times New Roman" w:hAnsi="Times New Roman" w:cs="Times New Roman"/>
-          <w:bCs/>
-          <w:sz w:val="24"/>
-          <w:szCs w:val="24"/>
-        </w:rPr>
-        <w:t xml:space="preserve">Prof. Mohit Ranjan Panda </w:t>
-      </w:r>
-    </w:p>
-    <w:p>
-      <w:pPr>
-        <w:pStyle w:val="ListParagraph"/>
-        <w:numPr>
-          <w:ilvl w:val="0"/>
-          <w:numId w:val="2"/>
-        </w:numPr>
-        <w:rPr>
-          <w:rFonts w:ascii="Times New Roman" w:hAnsi="Times New Roman" w:cs="Times New Roman"/>
-          <w:bCs/>
-          <w:sz w:val="24"/>
-          <w:szCs w:val="24"/>
-        </w:rPr>
-      </w:pPr>
-      <w:r>
-        <w:rPr>
-          <w:rFonts w:ascii="Times New Roman" w:hAnsi="Times New Roman" w:cs="Times New Roman"/>
-          <w:bCs/>
-          <w:sz w:val="24"/>
-          <w:szCs w:val="24"/>
-        </w:rPr>
-        <w:t xml:space="preserve">Prof. Sujoy Datta </w:t>
-      </w:r>
-    </w:p>
-    <w:p>
-      <w:pPr>
-        <w:pStyle w:val="ListParagraph"/>
-        <w:numPr>
-          <w:ilvl w:val="0"/>
-          <w:numId w:val="2"/>
-        </w:numPr>
-        <w:rPr>
-          <w:rFonts w:ascii="Times New Roman" w:hAnsi="Times New Roman" w:cs="Times New Roman"/>
-          <w:bCs/>
-          <w:sz w:val="24"/>
-          <w:szCs w:val="24"/>
-        </w:rPr>
-      </w:pPr>
-      <w:r>
-        <w:rPr>
-          <w:rFonts w:ascii="Times New Roman" w:hAnsi="Times New Roman" w:cs="Times New Roman"/>
-          <w:bCs/>
-          <w:sz w:val="24"/>
-          <w:szCs w:val="24"/>
-        </w:rPr>
-        <w:t xml:space="preserve">Prof. Shaswati Patra </w:t>
-      </w:r>
-    </w:p>
-    <w:p>
-      <w:pPr>
-        <w:pStyle w:val="ListParagraph"/>
-        <w:numPr>
-          <w:ilvl w:val="0"/>
-          <w:numId w:val="2"/>
-        </w:numPr>
-        <w:rPr>
-          <w:rFonts w:ascii="Times New Roman" w:hAnsi="Times New Roman" w:cs="Times New Roman"/>
-          <w:bCs/>
-          <w:sz w:val="24"/>
-          <w:szCs w:val="24"/>
-        </w:rPr>
-      </w:pPr>
-      <w:r>
-        <w:rPr>
-          <w:rFonts w:ascii="Times New Roman" w:hAnsi="Times New Roman" w:cs="Times New Roman"/>
-          <w:bCs/>
-          <w:sz w:val="24"/>
-          <w:szCs w:val="24"/>
-        </w:rPr>
-        <w:t xml:space="preserve">Prof. Arup Sarkar </w:t>
-      </w:r>
-    </w:p>
-    <w:p>
-      <w:pPr>
-        <w:pStyle w:val="ListParagraph"/>
-        <w:numPr>
-          <w:ilvl w:val="0"/>
-          <w:numId w:val="2"/>
-        </w:numPr>
-        <w:rPr>
-          <w:rFonts w:ascii="Times New Roman" w:hAnsi="Times New Roman" w:cs="Times New Roman"/>
-          <w:bCs/>
-          <w:sz w:val="24"/>
-          <w:szCs w:val="24"/>
-        </w:rPr>
-      </w:pPr>
-      <w:r>
-        <w:rPr>
-          <w:rFonts w:ascii="Times New Roman" w:hAnsi="Times New Roman" w:cs="Times New Roman"/>
-          <w:bCs/>
-          <w:sz w:val="24"/>
-          <w:szCs w:val="24"/>
-        </w:rPr>
-        <w:t xml:space="preserve">Prof. Divya Kumari </w:t>
-      </w:r>
-    </w:p>
-    <w:p>
-      <w:pPr>
-        <w:pStyle w:val="ListParagraph"/>
-        <w:numPr>
-          <w:ilvl w:val="0"/>
-          <w:numId w:val="2"/>
-        </w:numPr>
-        <w:rPr>
-          <w:rFonts w:ascii="Times New Roman" w:hAnsi="Times New Roman" w:cs="Times New Roman"/>
-          <w:bCs/>
-          <w:sz w:val="24"/>
-          <w:szCs w:val="24"/>
-        </w:rPr>
-      </w:pPr>
-      <w:r>
-        <w:rPr>
-          <w:rFonts w:ascii="Times New Roman" w:hAnsi="Times New Roman" w:cs="Times New Roman"/>
-          <w:bCs/>
-          <w:sz w:val="24"/>
-          <w:szCs w:val="24"/>
-        </w:rPr>
-        <w:t xml:space="preserve">Prof. Ronali </w:t>
-      </w:r>
-      <w:proofErr w:type="spellStart"/>
-      <w:r>
-        <w:rPr>
-          <w:rFonts w:ascii="Times New Roman" w:hAnsi="Times New Roman" w:cs="Times New Roman"/>
-          <w:bCs/>
-          <w:sz w:val="24"/>
-          <w:szCs w:val="24"/>
-        </w:rPr>
-        <w:t>Padhy</w:t>
-      </w:r>
-      <w:proofErr w:type="spellEnd"/>
-      <w:r>
-        <w:rPr>
-          <w:rFonts w:ascii="Times New Roman" w:hAnsi="Times New Roman" w:cs="Times New Roman"/>
-          <w:bCs/>
-          <w:sz w:val="24"/>
-          <w:szCs w:val="24"/>
-        </w:rPr>
-        <w:t xml:space="preserve"> </w:t>
-      </w:r>
-    </w:p>
-    <w:p>
-      <w:pPr>
-        <w:pStyle w:val="ListParagraph"/>
-        <w:numPr>
-          <w:ilvl w:val="0"/>
-          <w:numId w:val="2"/>
-        </w:numPr>
-        <w:rPr>
-          <w:rFonts w:ascii="Times New Roman" w:hAnsi="Times New Roman" w:cs="Times New Roman"/>
-          <w:bCs/>
-          <w:sz w:val="24"/>
-          <w:szCs w:val="24"/>
-        </w:rPr>
-      </w:pPr>
-      <w:r>
-        <w:rPr>
-          <w:rFonts w:ascii="Times New Roman" w:hAnsi="Times New Roman" w:cs="Times New Roman"/>
-          <w:bCs/>
-          <w:sz w:val="24"/>
-          <w:szCs w:val="24"/>
-        </w:rPr>
-        <w:t xml:space="preserve">Prof. Lipika Mohanty </w:t>
-      </w:r>
-    </w:p>
-    <w:p>
-      <w:pPr>
-        <w:pStyle w:val="ListParagraph"/>
-        <w:numPr>
-          <w:ilvl w:val="0"/>
-          <w:numId w:val="2"/>
-        </w:numPr>
-        <w:rPr>
-          <w:rFonts w:ascii="Times New Roman" w:hAnsi="Times New Roman" w:cs="Times New Roman"/>
-          <w:bCs/>
-          <w:sz w:val="24"/>
-          <w:szCs w:val="24"/>
-        </w:rPr>
-      </w:pPr>
-      <w:r>
-        <w:rPr>
-          <w:rFonts w:ascii="Times New Roman" w:hAnsi="Times New Roman" w:cs="Times New Roman"/>
-          <w:bCs/>
-          <w:sz w:val="24"/>
-          <w:szCs w:val="24"/>
-        </w:rPr>
-        <w:t xml:space="preserve">Prof. Lipika </w:t>
-      </w:r>
-      <w:proofErr w:type="spellStart"/>
-      <w:r>
-        <w:rPr>
-          <w:rFonts w:ascii="Times New Roman" w:hAnsi="Times New Roman" w:cs="Times New Roman"/>
-          <w:bCs/>
-          <w:sz w:val="24"/>
-          <w:szCs w:val="24"/>
-        </w:rPr>
-        <w:t>Dewangan</w:t>
-      </w:r>
-      <w:proofErr w:type="spellEnd"/>
-      <w:r>
-        <w:rPr>
-          <w:rFonts w:ascii="Times New Roman" w:hAnsi="Times New Roman" w:cs="Times New Roman"/>
-          <w:bCs/>
-          <w:sz w:val="24"/>
-          <w:szCs w:val="24"/>
-        </w:rPr>
-        <w:t xml:space="preserve"> </w:t>
-      </w:r>
-    </w:p>
-    <w:p>
-      <w:pPr>
-        <w:pStyle w:val="ListParagraph"/>
-        <w:numPr>
-          <w:ilvl w:val="0"/>
-          <w:numId w:val="2"/>
-        </w:numPr>
-        <w:rPr>
-          <w:rFonts w:ascii="Times New Roman" w:hAnsi="Times New Roman" w:cs="Times New Roman"/>
-          <w:bCs/>
-          <w:sz w:val="24"/>
-          <w:szCs w:val="24"/>
-        </w:rPr>
-      </w:pPr>
-      <w:r>
-        <w:rPr>
-          <w:rFonts w:ascii="Times New Roman" w:hAnsi="Times New Roman" w:cs="Times New Roman"/>
-          <w:bCs/>
-          <w:sz w:val="24"/>
-          <w:szCs w:val="24"/>
-        </w:rPr>
-        <w:t xml:space="preserve">Prof. Santosh Kumar </w:t>
-      </w:r>
-      <w:proofErr w:type="spellStart"/>
-      <w:r>
-        <w:rPr>
-          <w:rFonts w:ascii="Times New Roman" w:hAnsi="Times New Roman" w:cs="Times New Roman"/>
-          <w:bCs/>
-          <w:sz w:val="24"/>
-          <w:szCs w:val="24"/>
-        </w:rPr>
-        <w:t>Baliarsingh</w:t>
-      </w:r>
-      <w:proofErr w:type="spellEnd"/>
-      <w:r>
-        <w:rPr>
-          <w:rFonts w:ascii="Times New Roman" w:hAnsi="Times New Roman" w:cs="Times New Roman"/>
-          <w:bCs/>
-          <w:sz w:val="24"/>
-          <w:szCs w:val="24"/>
-        </w:rPr>
-        <w:t xml:space="preserve"> </w:t>
-      </w:r>
-    </w:p>
-    <w:p>
-      <w:pPr>
-        <w:pStyle w:val="ListParagraph"/>
-        <w:numPr>
-          <w:ilvl w:val="0"/>
-          <w:numId w:val="2"/>
-        </w:numPr>
-        <w:rPr>
-          <w:rFonts w:ascii="Times New Roman" w:hAnsi="Times New Roman" w:cs="Times New Roman"/>
-          <w:bCs/>
-          <w:sz w:val="24"/>
-          <w:szCs w:val="24"/>
-        </w:rPr>
-      </w:pPr>
-      <w:r>
-        <w:rPr>
-          <w:rFonts w:ascii="Times New Roman" w:hAnsi="Times New Roman" w:cs="Times New Roman"/>
-          <w:bCs/>
-          <w:sz w:val="24"/>
-          <w:szCs w:val="24"/>
-        </w:rPr>
-        <w:t xml:space="preserve">Prof. Jhalak Hota </w:t>
-      </w:r>
-    </w:p>
-    <w:p>
-      <w:pPr>
-        <w:pStyle w:val="ListParagraph"/>
-        <w:numPr>
-          <w:ilvl w:val="0"/>
-          <w:numId w:val="2"/>
-        </w:numPr>
-        <w:rPr>
-          <w:rFonts w:ascii="Times New Roman" w:hAnsi="Times New Roman" w:cs="Times New Roman"/>
-          <w:bCs/>
-          <w:sz w:val="24"/>
-          <w:szCs w:val="24"/>
-        </w:rPr>
-      </w:pPr>
-      <w:r>
-        <w:rPr>
-          <w:rFonts w:ascii="Times New Roman" w:hAnsi="Times New Roman" w:cs="Times New Roman"/>
-          <w:bCs/>
-          <w:sz w:val="24"/>
-          <w:szCs w:val="24"/>
-        </w:rPr>
-        <w:t xml:space="preserve">Prof. Sagar Patnaik </w:t>
-      </w:r>
-    </w:p>
-    <w:p>
-      <w:pPr>
-        <w:pStyle w:val="ListParagraph"/>
-        <w:numPr>
-          <w:ilvl w:val="0"/>
-          <w:numId w:val="2"/>
-        </w:numPr>
-        <w:rPr>
-          <w:rFonts w:ascii="Times New Roman" w:hAnsi="Times New Roman" w:cs="Times New Roman"/>
-          <w:bCs/>
-          <w:sz w:val="24"/>
-          <w:szCs w:val="24"/>
-        </w:rPr>
-      </w:pPr>
-      <w:r>
-        <w:rPr>
-          <w:rFonts w:ascii="Times New Roman" w:hAnsi="Times New Roman" w:cs="Times New Roman"/>
-          <w:bCs/>
-          <w:sz w:val="24"/>
-          <w:szCs w:val="24"/>
-        </w:rPr>
-        <w:t>Prof. Gananath Bhuyan</w:t>
-      </w:r>
-    </w:p>
-    <w:p>
-      <w:pPr>
-        <w:rPr>
-          <w:rFonts w:ascii="Times New Roman" w:hAnsi="Times New Roman" w:cs="Times New Roman"/>
-          <w:b/>
-          <w:bCs/>
-          <w:sz w:val="24"/>
-          <w:szCs w:val="24"/>
-        </w:rPr>
-      </w:pPr>
-      <w:r>
-        <w:rPr>
-          <w:rFonts w:ascii="Times New Roman" w:hAnsi="Times New Roman" w:cs="Times New Roman"/>
-          <w:b/>
-          <w:bCs/>
-          <w:sz w:val="24"/>
-          <w:szCs w:val="24"/>
-        </w:rPr>
-        <w:t>Compilation:</w:t>
-      </w:r>
-    </w:p>
-    <w:p>
-      <w:pPr>
-        <w:pStyle w:val="ListParagraph"/>
-        <w:numPr>
-          <w:ilvl w:val="0"/>
-          <w:numId w:val="1"/>
-        </w:numPr>
-        <w:rPr>
-          <w:rFonts w:ascii="Times New Roman" w:hAnsi="Times New Roman" w:cs="Times New Roman"/>
-          <w:bCs/>
-          <w:sz w:val="24"/>
-          <w:szCs w:val="24"/>
-        </w:rPr>
-      </w:pPr>
-      <w:r>
-        <w:rPr>
-          <w:rFonts w:ascii="Times New Roman" w:hAnsi="Times New Roman" w:cs="Times New Roman"/>
-          <w:bCs/>
-          <w:sz w:val="24"/>
-          <w:szCs w:val="24"/>
-        </w:rPr>
-        <w:t>Prof. Rajat Kumar Behera</w:t>
-      </w:r>
-    </w:p>
-    <w:p>
-      <w:pPr>
-        <w:rPr>
-          <w:rFonts w:ascii="Times New Roman" w:hAnsi="Times New Roman" w:cs="Times New Roman"/>
-          <w:bCs/>
-          <w:sz w:val="24"/>
-          <w:szCs w:val="24"/>
-        </w:rPr>
-      </w:pPr>
-    </w:p>
-    <w:p>
-      <w:pPr>
-        <w:rPr>
-          <w:rFonts w:ascii="Times New Roman" w:hAnsi="Times New Roman" w:cs="Times New Roman"/>
-          <w:bCs/>
-          <w:sz w:val="24"/>
-          <w:szCs w:val="24"/>
-        </w:rPr>
-      </w:pPr>
-    </w:p>
-    <w:p>
-      <w:pPr>
-        <w:rPr>
-          <w:rFonts w:ascii="Times New Roman" w:hAnsi="Times New Roman" w:cs="Times New Roman"/>
-          <w:bCs/>
-          <w:sz w:val="24"/>
-          <w:szCs w:val="24"/>
-        </w:rPr>
-      </w:pPr>
-    </w:p>
-    <w:p>
-      <w:pPr>
-        <w:rPr>
-          <w:rFonts w:ascii="Times New Roman" w:hAnsi="Times New Roman" w:cs="Times New Roman"/>
-          <w:bCs/>
-          <w:sz w:val="24"/>
-          <w:szCs w:val="24"/>
-        </w:rPr>
-      </w:pPr>
-    </w:p>
-    <w:p>
-      <w:pPr>
-        <w:spacing w:before="200" w:after="0"/>
-        <w:jc w:val="right"/>
-        <w:rPr>
-          <w:rFonts w:ascii="Times New Roman" w:hAnsi="Times New Roman" w:cs="Times New Roman"/>
-          <w:bCs/>
-          <w:sz w:val="24"/>
-          <w:szCs w:val="24"/>
-        </w:rPr>
-      </w:pPr>
-      <w:r>
-        <w:rPr>
-          <w:rFonts w:ascii="Times New Roman" w:hAnsi="Times New Roman" w:cs="Times New Roman"/>
-          <w:bCs/>
-          <w:sz w:val="24"/>
-          <w:szCs w:val="24"/>
-        </w:rPr>
-        <w:t>Prof. Rajat Kumar Behera</w:t>
-      </w:r>
-    </w:p>
-    <w:p>
-      <w:pPr>
-        <w:spacing w:after="0"/>
-        <w:jc w:val="right"/>
-        <w:rPr>
-          <w:rFonts w:ascii="Times New Roman" w:hAnsi="Times New Roman" w:cs="Times New Roman"/>
-          <w:bCs/>
-          <w:sz w:val="24"/>
-          <w:szCs w:val="24"/>
-        </w:rPr>
-      </w:pPr>
-      <w:r>
-        <w:rPr>
-          <w:rFonts w:ascii="Times New Roman" w:hAnsi="Times New Roman" w:cs="Times New Roman"/>
-          <w:bCs/>
-          <w:sz w:val="24"/>
-          <w:szCs w:val="24"/>
-        </w:rPr>
-        <w:t xml:space="preserve">DSA </w:t>
-      </w:r>
-      <w:r>
-        <w:rPr>
-          <w:rFonts w:ascii="Times New Roman" w:hAnsi="Times New Roman" w:cs="Times New Roman"/>
-          <w:bCs/>
-          <w:sz w:val="24"/>
-          <w:szCs w:val="24"/>
-        </w:rPr>
-        <w:t xml:space="preserve">Lab </w:t>
-      </w:r>
-      <w:r>
-        <w:rPr>
-          <w:rFonts w:ascii="Times New Roman" w:hAnsi="Times New Roman" w:cs="Times New Roman"/>
-          <w:bCs/>
-          <w:sz w:val="24"/>
-          <w:szCs w:val="24"/>
-        </w:rPr>
-        <w:t>Coordinator</w:t>
-      </w:r>
-    </w:p>
-    <w:p>
-      <w:pPr>
-        <w:rPr>
-          <w:rFonts w:ascii="Times New Roman" w:hAnsi="Times New Roman" w:cs="Times New Roman"/>
-          <w:b/>
-          <w:bCs/>
-          <w:sz w:val="24"/>
-          <w:szCs w:val="24"/>
-        </w:rPr>
-      </w:pPr>
-      <w:r>
-        <w:rPr>
-          <w:rFonts w:ascii="Times New Roman" w:hAnsi="Times New Roman" w:cs="Times New Roman"/>
-          <w:b/>
-          <w:bCs/>
-          <w:sz w:val="24"/>
-          <w:szCs w:val="24"/>
-        </w:rPr>
-        <w:br w:type="page"/>
-      </w:r>
-    </w:p>
-    <w:p>
-      <w:pPr>
-        <w:rPr>
-          <w:rFonts w:ascii="Times New Roman" w:hAnsi="Times New Roman" w:cs="Times New Roman"/>
-          <w:b/>
-          <w:bCs/>
-          <w:sz w:val="24"/>
-          <w:szCs w:val="24"/>
-        </w:rPr>
-      </w:pPr>
-      <w:r>
-        <w:rPr>
-          <w:rFonts w:ascii="Times New Roman" w:hAnsi="Times New Roman" w:cs="Times New Roman"/>
-          <w:b/>
-          <w:bCs/>
-          <w:sz w:val="24"/>
-          <w:szCs w:val="24"/>
-        </w:rPr>
-        <w:lastRenderedPageBreak/>
-        <w:t>Rules and Regulations</w:t>
-      </w:r>
-    </w:p>
-    <w:p>
-      <w:pPr>
-        <w:rPr>
-          <w:rFonts w:ascii="Times New Roman" w:hAnsi="Times New Roman" w:cs="Times New Roman"/>
-          <w:bCs/>
-          <w:sz w:val="24"/>
-          <w:szCs w:val="24"/>
-        </w:rPr>
-      </w:pPr>
-      <w:r>
-        <w:rPr>
-          <w:rFonts w:ascii="Times New Roman" w:hAnsi="Times New Roman" w:cs="Times New Roman"/>
-          <w:bCs/>
-          <w:sz w:val="24"/>
-          <w:szCs w:val="24"/>
-        </w:rPr>
-        <w:t>Students are required to strictly adhere to the following rules.</w:t>
-      </w:r>
-    </w:p>
-    <w:p>
-      <w:pPr>
-        <w:pStyle w:val="ListParagraph"/>
-        <w:numPr>
-          <w:ilvl w:val="0"/>
-          <w:numId w:val="1"/>
-        </w:numPr>
-        <w:jc w:val="both"/>
-        <w:rPr>
-          <w:rFonts w:ascii="Times New Roman" w:hAnsi="Times New Roman" w:cs="Times New Roman"/>
-          <w:bCs/>
-          <w:sz w:val="24"/>
-          <w:szCs w:val="24"/>
-        </w:rPr>
-      </w:pPr>
-      <w:r>
-        <w:rPr>
-          <w:rFonts w:ascii="Times New Roman" w:hAnsi="Times New Roman" w:cs="Times New Roman"/>
-          <w:bCs/>
-          <w:sz w:val="24"/>
-          <w:szCs w:val="24"/>
-        </w:rPr>
-        <w:t xml:space="preserve">The students must maintain the </w:t>
-      </w:r>
-      <w:r>
-        <w:rPr>
-          <w:rFonts w:ascii="Times New Roman" w:hAnsi="Times New Roman" w:cs="Times New Roman"/>
-          <w:bCs/>
-          <w:sz w:val="24"/>
-          <w:szCs w:val="24"/>
-        </w:rPr>
-        <w:t xml:space="preserve">soft copy of </w:t>
-      </w:r>
-      <w:r>
-        <w:rPr>
-          <w:rFonts w:ascii="Times New Roman" w:hAnsi="Times New Roman" w:cs="Times New Roman"/>
-          <w:bCs/>
-          <w:sz w:val="24"/>
-          <w:szCs w:val="24"/>
-        </w:rPr>
-        <w:t xml:space="preserve">lab file </w:t>
-      </w:r>
-      <w:r>
-        <w:rPr>
-          <w:rFonts w:ascii="Times New Roman" w:hAnsi="Times New Roman" w:cs="Times New Roman"/>
-          <w:bCs/>
-          <w:sz w:val="24"/>
-          <w:szCs w:val="24"/>
-        </w:rPr>
-        <w:t xml:space="preserve">for the </w:t>
-      </w:r>
-      <w:r>
-        <w:rPr>
-          <w:rFonts w:ascii="Times New Roman" w:hAnsi="Times New Roman" w:cs="Times New Roman"/>
-          <w:bCs/>
-          <w:sz w:val="24"/>
-          <w:szCs w:val="24"/>
-        </w:rPr>
-        <w:t>completed activities</w:t>
-      </w:r>
-      <w:r>
-        <w:rPr>
-          <w:rFonts w:ascii="Times New Roman" w:hAnsi="Times New Roman" w:cs="Times New Roman"/>
-          <w:bCs/>
-          <w:sz w:val="24"/>
-          <w:szCs w:val="24"/>
-        </w:rPr>
-        <w:t>/assignments</w:t>
-      </w:r>
-      <w:r>
-        <w:rPr>
-          <w:rFonts w:ascii="Times New Roman" w:hAnsi="Times New Roman" w:cs="Times New Roman"/>
-          <w:bCs/>
-          <w:sz w:val="24"/>
-          <w:szCs w:val="24"/>
-        </w:rPr>
-        <w:t>.</w:t>
-      </w:r>
-    </w:p>
-    <w:p>
-      <w:pPr>
-        <w:pStyle w:val="ListParagraph"/>
-        <w:numPr>
-          <w:ilvl w:val="0"/>
-          <w:numId w:val="1"/>
-        </w:numPr>
-        <w:jc w:val="both"/>
-        <w:rPr>
-          <w:rFonts w:ascii="Times New Roman" w:hAnsi="Times New Roman" w:cs="Times New Roman"/>
-          <w:bCs/>
-          <w:sz w:val="24"/>
-          <w:szCs w:val="24"/>
-        </w:rPr>
-      </w:pPr>
-      <w:r>
-        <w:rPr>
-          <w:rFonts w:ascii="Times New Roman" w:hAnsi="Times New Roman" w:cs="Times New Roman"/>
-          <w:bCs/>
-          <w:sz w:val="24"/>
-          <w:szCs w:val="24"/>
-        </w:rPr>
-        <w:t>The students must complete the weekly activities well in time (i.e., within the same week).</w:t>
-      </w:r>
-    </w:p>
-    <w:p>
-      <w:pPr>
-        <w:pStyle w:val="ListParagraph"/>
-        <w:numPr>
-          <w:ilvl w:val="0"/>
-          <w:numId w:val="1"/>
-        </w:numPr>
-        <w:jc w:val="both"/>
-        <w:rPr>
-          <w:rFonts w:ascii="Times New Roman" w:hAnsi="Times New Roman" w:cs="Times New Roman"/>
-          <w:bCs/>
-          <w:sz w:val="24"/>
-          <w:szCs w:val="24"/>
-        </w:rPr>
-      </w:pPr>
-      <w:r>
-        <w:rPr>
-          <w:rFonts w:ascii="Times New Roman" w:hAnsi="Times New Roman" w:cs="Times New Roman"/>
-          <w:bCs/>
-          <w:sz w:val="24"/>
-          <w:szCs w:val="24"/>
-        </w:rPr>
-        <w:t>The students must get the completed weekly activities/assignments checked by the concerned teachers in the immediate succeeding week. Failing which the activities for that week will be treated as incomplete.</w:t>
-      </w:r>
-    </w:p>
-    <w:p>
-      <w:pPr>
-        <w:pStyle w:val="ListParagraph"/>
-        <w:numPr>
-          <w:ilvl w:val="0"/>
-          <w:numId w:val="1"/>
-        </w:numPr>
-        <w:jc w:val="both"/>
-        <w:rPr>
-          <w:rFonts w:ascii="Times New Roman" w:hAnsi="Times New Roman" w:cs="Times New Roman"/>
-          <w:bCs/>
-          <w:sz w:val="24"/>
-          <w:szCs w:val="24"/>
-        </w:rPr>
-      </w:pPr>
-      <w:r>
-        <w:rPr>
-          <w:rFonts w:ascii="Times New Roman" w:hAnsi="Times New Roman" w:cs="Times New Roman"/>
-          <w:bCs/>
-          <w:sz w:val="24"/>
-          <w:szCs w:val="24"/>
-        </w:rPr>
-        <w:t>A</w:t>
-      </w:r>
-      <w:r>
-        <w:rPr>
-          <w:rFonts w:ascii="Times New Roman" w:hAnsi="Times New Roman" w:cs="Times New Roman"/>
-          <w:bCs/>
-          <w:sz w:val="24"/>
-          <w:szCs w:val="24"/>
-        </w:rPr>
-        <w:t>ll assignments must be</w:t>
-      </w:r>
-      <w:r>
-        <w:rPr>
-          <w:rFonts w:ascii="Times New Roman" w:hAnsi="Times New Roman" w:cs="Times New Roman"/>
-          <w:bCs/>
-          <w:sz w:val="24"/>
-          <w:szCs w:val="24"/>
-        </w:rPr>
-        <w:t xml:space="preserve"> timely completed</w:t>
-      </w:r>
-      <w:r>
-        <w:rPr>
-          <w:rFonts w:ascii="Times New Roman" w:hAnsi="Times New Roman" w:cs="Times New Roman"/>
-          <w:bCs/>
-          <w:sz w:val="24"/>
-          <w:szCs w:val="24"/>
-        </w:rPr>
-        <w:t>,</w:t>
-      </w:r>
-      <w:r>
-        <w:rPr>
-          <w:rFonts w:ascii="Times New Roman" w:hAnsi="Times New Roman" w:cs="Times New Roman"/>
-          <w:bCs/>
-          <w:sz w:val="24"/>
-          <w:szCs w:val="24"/>
-        </w:rPr>
-        <w:t xml:space="preserve"> failing which students will not be allowed to appear in the </w:t>
-      </w:r>
-      <w:r>
-        <w:rPr>
-          <w:rFonts w:ascii="Times New Roman" w:hAnsi="Times New Roman" w:cs="Times New Roman"/>
-          <w:bCs/>
-          <w:sz w:val="24"/>
-          <w:szCs w:val="24"/>
-        </w:rPr>
-        <w:t xml:space="preserve">lab </w:t>
-      </w:r>
-      <w:r>
-        <w:rPr>
-          <w:rFonts w:ascii="Times New Roman" w:hAnsi="Times New Roman" w:cs="Times New Roman"/>
-          <w:bCs/>
-          <w:sz w:val="24"/>
-          <w:szCs w:val="24"/>
-        </w:rPr>
-        <w:t>sessional examination.</w:t>
-      </w:r>
-    </w:p>
-    <w:p>
-      <w:pPr>
-        <w:pStyle w:val="ListParagraph"/>
-        <w:numPr>
-          <w:ilvl w:val="0"/>
-          <w:numId w:val="1"/>
-        </w:numPr>
-        <w:jc w:val="both"/>
-        <w:rPr>
-          <w:rFonts w:ascii="Times New Roman" w:hAnsi="Times New Roman" w:cs="Times New Roman"/>
-          <w:bCs/>
-          <w:sz w:val="24"/>
-          <w:szCs w:val="24"/>
-        </w:rPr>
-      </w:pPr>
-      <w:r>
-        <w:rPr>
-          <w:rFonts w:ascii="Times New Roman" w:hAnsi="Times New Roman" w:cs="Times New Roman"/>
-          <w:bCs/>
-          <w:sz w:val="24"/>
-          <w:szCs w:val="24"/>
-        </w:rPr>
-        <w:t xml:space="preserve">LA stands for lab </w:t>
-      </w:r>
-      <w:r>
-        <w:rPr>
-          <w:rFonts w:ascii="Times New Roman" w:hAnsi="Times New Roman" w:cs="Times New Roman"/>
-          <w:bCs/>
-          <w:sz w:val="24"/>
-          <w:szCs w:val="24"/>
-        </w:rPr>
-        <w:t>assignment</w:t>
-      </w:r>
-      <w:r>
-        <w:rPr>
-          <w:rFonts w:ascii="Times New Roman" w:hAnsi="Times New Roman" w:cs="Times New Roman"/>
-          <w:bCs/>
-          <w:sz w:val="24"/>
-          <w:szCs w:val="24"/>
-        </w:rPr>
-        <w:t xml:space="preserve"> and HA </w:t>
-      </w:r>
-      <w:proofErr w:type="gramStart"/>
-      <w:r>
-        <w:rPr>
-          <w:rFonts w:ascii="Times New Roman" w:hAnsi="Times New Roman" w:cs="Times New Roman"/>
-          <w:bCs/>
-          <w:sz w:val="24"/>
-          <w:szCs w:val="24"/>
-        </w:rPr>
-        <w:t>stands</w:t>
-      </w:r>
-      <w:proofErr w:type="gramEnd"/>
-      <w:r>
-        <w:rPr>
-          <w:rFonts w:ascii="Times New Roman" w:hAnsi="Times New Roman" w:cs="Times New Roman"/>
-          <w:bCs/>
-          <w:sz w:val="24"/>
-          <w:szCs w:val="24"/>
-        </w:rPr>
-        <w:t xml:space="preserve"> for home </w:t>
-      </w:r>
-      <w:r>
-        <w:rPr>
-          <w:rFonts w:ascii="Times New Roman" w:hAnsi="Times New Roman" w:cs="Times New Roman"/>
-          <w:bCs/>
-          <w:sz w:val="24"/>
-          <w:szCs w:val="24"/>
-        </w:rPr>
-        <w:t>assignment</w:t>
-      </w:r>
-      <w:r>
-        <w:rPr>
-          <w:rFonts w:ascii="Times New Roman" w:hAnsi="Times New Roman" w:cs="Times New Roman"/>
-          <w:bCs/>
-          <w:sz w:val="24"/>
-          <w:szCs w:val="24"/>
-        </w:rPr>
-        <w:t xml:space="preserve">. LAs are expected to be completed </w:t>
-      </w:r>
-      <w:r>
-        <w:rPr>
-          <w:rFonts w:ascii="Times New Roman" w:hAnsi="Times New Roman" w:cs="Times New Roman"/>
-          <w:bCs/>
-          <w:sz w:val="24"/>
-          <w:szCs w:val="24"/>
-        </w:rPr>
-        <w:t>during</w:t>
-      </w:r>
-      <w:r>
-        <w:rPr>
-          <w:rFonts w:ascii="Times New Roman" w:hAnsi="Times New Roman" w:cs="Times New Roman"/>
-          <w:bCs/>
-          <w:sz w:val="24"/>
-          <w:szCs w:val="24"/>
-        </w:rPr>
-        <w:t xml:space="preserve"> the lab </w:t>
-      </w:r>
-      <w:r>
-        <w:rPr>
-          <w:rFonts w:ascii="Times New Roman" w:hAnsi="Times New Roman" w:cs="Times New Roman"/>
-          <w:bCs/>
-          <w:sz w:val="24"/>
-          <w:szCs w:val="24"/>
-        </w:rPr>
-        <w:t xml:space="preserve">hours </w:t>
-      </w:r>
-      <w:r>
-        <w:rPr>
-          <w:rFonts w:ascii="Times New Roman" w:hAnsi="Times New Roman" w:cs="Times New Roman"/>
-          <w:bCs/>
-          <w:sz w:val="24"/>
-          <w:szCs w:val="24"/>
-        </w:rPr>
-        <w:t xml:space="preserve">and to be </w:t>
-      </w:r>
-      <w:r>
-        <w:rPr>
-          <w:rFonts w:ascii="Times New Roman" w:hAnsi="Times New Roman" w:cs="Times New Roman"/>
-          <w:bCs/>
-          <w:sz w:val="24"/>
-          <w:szCs w:val="24"/>
-        </w:rPr>
-        <w:t>maintained</w:t>
-      </w:r>
-      <w:r>
-        <w:rPr>
-          <w:rFonts w:ascii="Times New Roman" w:hAnsi="Times New Roman" w:cs="Times New Roman"/>
-          <w:bCs/>
-          <w:sz w:val="24"/>
-          <w:szCs w:val="24"/>
-        </w:rPr>
-        <w:t xml:space="preserve"> in the lab record. However, </w:t>
-      </w:r>
-      <w:proofErr w:type="gramStart"/>
-      <w:r>
-        <w:rPr>
-          <w:rFonts w:ascii="Times New Roman" w:hAnsi="Times New Roman" w:cs="Times New Roman"/>
-          <w:bCs/>
-          <w:sz w:val="24"/>
-          <w:szCs w:val="24"/>
-        </w:rPr>
-        <w:t>HAs</w:t>
-      </w:r>
-      <w:proofErr w:type="gramEnd"/>
-      <w:r>
-        <w:rPr>
-          <w:rFonts w:ascii="Times New Roman" w:hAnsi="Times New Roman" w:cs="Times New Roman"/>
-          <w:bCs/>
-          <w:sz w:val="24"/>
-          <w:szCs w:val="24"/>
-        </w:rPr>
-        <w:t xml:space="preserve"> are for the practice for the betterment of the coding skills. They are not necessarily to be written in the lab record. If students completed all LAs </w:t>
-      </w:r>
-      <w:r>
-        <w:rPr>
-          <w:rFonts w:ascii="Times New Roman" w:hAnsi="Times New Roman" w:cs="Times New Roman"/>
-          <w:bCs/>
-          <w:sz w:val="24"/>
-          <w:szCs w:val="24"/>
-        </w:rPr>
-        <w:t>during</w:t>
-      </w:r>
-      <w:r>
-        <w:rPr>
-          <w:rFonts w:ascii="Times New Roman" w:hAnsi="Times New Roman" w:cs="Times New Roman"/>
-          <w:bCs/>
-          <w:sz w:val="24"/>
-          <w:szCs w:val="24"/>
-        </w:rPr>
-        <w:t xml:space="preserve"> </w:t>
-      </w:r>
-      <w:r>
-        <w:rPr>
-          <w:rFonts w:ascii="Times New Roman" w:hAnsi="Times New Roman" w:cs="Times New Roman"/>
-          <w:bCs/>
-          <w:sz w:val="24"/>
-          <w:szCs w:val="24"/>
-        </w:rPr>
-        <w:t xml:space="preserve">the </w:t>
-      </w:r>
-      <w:r>
-        <w:rPr>
-          <w:rFonts w:ascii="Times New Roman" w:hAnsi="Times New Roman" w:cs="Times New Roman"/>
-          <w:bCs/>
-          <w:sz w:val="24"/>
-          <w:szCs w:val="24"/>
-        </w:rPr>
-        <w:t>lab</w:t>
-      </w:r>
-      <w:r>
-        <w:rPr>
-          <w:rFonts w:ascii="Times New Roman" w:hAnsi="Times New Roman" w:cs="Times New Roman"/>
-          <w:bCs/>
-          <w:sz w:val="24"/>
-          <w:szCs w:val="24"/>
-        </w:rPr>
-        <w:t xml:space="preserve"> hours</w:t>
-      </w:r>
-      <w:r>
-        <w:rPr>
-          <w:rFonts w:ascii="Times New Roman" w:hAnsi="Times New Roman" w:cs="Times New Roman"/>
-          <w:bCs/>
-          <w:sz w:val="24"/>
-          <w:szCs w:val="24"/>
-        </w:rPr>
-        <w:t>, they should proceed to solve HAs in the current lab</w:t>
-      </w:r>
-      <w:r>
-        <w:rPr>
-          <w:rFonts w:ascii="Times New Roman" w:hAnsi="Times New Roman" w:cs="Times New Roman"/>
-          <w:bCs/>
-          <w:sz w:val="24"/>
-          <w:szCs w:val="24"/>
-        </w:rPr>
-        <w:t xml:space="preserve"> hours</w:t>
-      </w:r>
-      <w:r>
-        <w:rPr>
-          <w:rFonts w:ascii="Times New Roman" w:hAnsi="Times New Roman" w:cs="Times New Roman"/>
-          <w:bCs/>
-          <w:sz w:val="24"/>
-          <w:szCs w:val="24"/>
-        </w:rPr>
-        <w:t>.</w:t>
-      </w:r>
-    </w:p>
-    <w:p>
-      <w:pPr>
-        <w:pStyle w:val="ListParagraph"/>
-        <w:numPr>
-          <w:ilvl w:val="0"/>
-          <w:numId w:val="1"/>
-        </w:numPr>
-        <w:jc w:val="both"/>
-        <w:rPr>
-          <w:rFonts w:ascii="Times New Roman" w:hAnsi="Times New Roman" w:cs="Times New Roman"/>
-          <w:bCs/>
-          <w:sz w:val="24"/>
-          <w:szCs w:val="24"/>
-        </w:rPr>
-      </w:pPr>
-      <w:r>
-        <w:rPr>
-          <w:rFonts w:ascii="Times New Roman" w:hAnsi="Times New Roman" w:cs="Times New Roman"/>
-          <w:bCs/>
-          <w:sz w:val="24"/>
-          <w:szCs w:val="24"/>
-        </w:rPr>
-        <w:t>All programs to be developed using C.</w:t>
-      </w:r>
-    </w:p>
-    <w:p>
-      <w:pPr>
-        <w:pStyle w:val="ListParagraph"/>
-        <w:numPr>
-          <w:ilvl w:val="0"/>
-          <w:numId w:val="1"/>
-        </w:numPr>
-        <w:jc w:val="both"/>
-        <w:rPr>
-          <w:rFonts w:ascii="Times New Roman" w:hAnsi="Times New Roman" w:cs="Times New Roman"/>
-          <w:bCs/>
-          <w:sz w:val="24"/>
-          <w:szCs w:val="24"/>
-        </w:rPr>
-      </w:pPr>
-      <w:r>
-        <w:rPr>
-          <w:rFonts w:ascii="Times New Roman" w:hAnsi="Times New Roman" w:cs="Times New Roman"/>
-          <w:bCs/>
-          <w:sz w:val="24"/>
-          <w:szCs w:val="24"/>
-        </w:rPr>
-        <w:t xml:space="preserve">The </w:t>
-      </w:r>
-      <w:r>
-        <w:rPr>
-          <w:rFonts w:ascii="Times New Roman" w:hAnsi="Times New Roman" w:cs="Times New Roman"/>
-          <w:bCs/>
-          <w:sz w:val="24"/>
-          <w:szCs w:val="24"/>
-        </w:rPr>
-        <w:t>lab</w:t>
-      </w:r>
-      <w:r>
-        <w:rPr>
-          <w:rFonts w:ascii="Times New Roman" w:hAnsi="Times New Roman" w:cs="Times New Roman"/>
-          <w:bCs/>
-          <w:sz w:val="24"/>
-          <w:szCs w:val="24"/>
-        </w:rPr>
-        <w:t xml:space="preserve"> expects highest level of academic honesty from the students during the various activities listed </w:t>
-      </w:r>
-      <w:r>
-        <w:rPr>
-          <w:rFonts w:ascii="Times New Roman" w:hAnsi="Times New Roman" w:cs="Times New Roman"/>
-          <w:bCs/>
-          <w:sz w:val="24"/>
-          <w:szCs w:val="24"/>
-        </w:rPr>
-        <w:t>below in evaluation scheme</w:t>
-      </w:r>
-      <w:r>
-        <w:rPr>
-          <w:rFonts w:ascii="Times New Roman" w:hAnsi="Times New Roman" w:cs="Times New Roman"/>
-          <w:bCs/>
-          <w:sz w:val="24"/>
-          <w:szCs w:val="24"/>
-        </w:rPr>
-        <w:t>. Any sort of malpractice will be dealt with seriously and will be referred to disciplinary committee.</w:t>
-      </w:r>
-    </w:p>
-    <w:p>
-      <w:pPr>
-        <w:pStyle w:val="ListParagraph"/>
-        <w:numPr>
-          <w:ilvl w:val="0"/>
-          <w:numId w:val="1"/>
-        </w:numPr>
-        <w:jc w:val="both"/>
-        <w:rPr>
-          <w:rFonts w:ascii="Times New Roman" w:hAnsi="Times New Roman" w:cs="Times New Roman"/>
-          <w:bCs/>
-          <w:sz w:val="24"/>
-          <w:szCs w:val="24"/>
-        </w:rPr>
-      </w:pPr>
-      <w:r>
-        <w:rPr>
-          <w:rFonts w:ascii="Times New Roman" w:hAnsi="Times New Roman" w:cs="Times New Roman"/>
-          <w:bCs/>
-          <w:sz w:val="24"/>
-          <w:szCs w:val="24"/>
-        </w:rPr>
-        <w:t xml:space="preserve">It is important to understand the </w:t>
-      </w:r>
-      <w:r>
-        <w:rPr>
-          <w:rFonts w:ascii="Times New Roman" w:hAnsi="Times New Roman" w:cs="Times New Roman"/>
-          <w:bCs/>
-          <w:sz w:val="24"/>
-          <w:szCs w:val="24"/>
-        </w:rPr>
-        <w:t xml:space="preserve">fine </w:t>
-      </w:r>
-      <w:r>
-        <w:rPr>
-          <w:rFonts w:ascii="Times New Roman" w:hAnsi="Times New Roman" w:cs="Times New Roman"/>
-          <w:bCs/>
-          <w:sz w:val="24"/>
-          <w:szCs w:val="24"/>
-        </w:rPr>
-        <w:t xml:space="preserve">line between copying programs and discussing programming ideas. The latter is encouraged and you should maintain high academic honesty standards by mentioning that name of your fellow classmate with whom you discussed in </w:t>
-      </w:r>
-      <w:r>
-        <w:rPr>
-          <w:rFonts w:ascii="Times New Roman" w:hAnsi="Times New Roman" w:cs="Times New Roman"/>
-          <w:bCs/>
-          <w:sz w:val="24"/>
-          <w:szCs w:val="24"/>
-        </w:rPr>
-        <w:t>the</w:t>
-      </w:r>
-      <w:r>
-        <w:rPr>
-          <w:rFonts w:ascii="Times New Roman" w:hAnsi="Times New Roman" w:cs="Times New Roman"/>
-          <w:bCs/>
-          <w:sz w:val="24"/>
-          <w:szCs w:val="24"/>
-        </w:rPr>
-        <w:t xml:space="preserve"> code, as a comment.</w:t>
-      </w:r>
-      <w:r>
-        <w:rPr>
-          <w:rFonts w:ascii="Times New Roman" w:hAnsi="Times New Roman" w:cs="Times New Roman"/>
-          <w:bCs/>
-          <w:sz w:val="24"/>
-          <w:szCs w:val="24"/>
-        </w:rPr>
-        <w:t xml:space="preserve"> </w:t>
-      </w:r>
-      <w:r>
-        <w:rPr>
-          <w:rFonts w:ascii="Times New Roman" w:hAnsi="Times New Roman" w:cs="Times New Roman"/>
-          <w:bCs/>
-          <w:sz w:val="24"/>
-          <w:szCs w:val="24"/>
-        </w:rPr>
-        <w:t xml:space="preserve">However, the course expects that each student shows individually that they have met the learning </w:t>
-      </w:r>
-      <w:r>
-        <w:rPr>
-          <w:rFonts w:ascii="Times New Roman" w:hAnsi="Times New Roman" w:cs="Times New Roman"/>
-          <w:bCs/>
-          <w:sz w:val="24"/>
-          <w:szCs w:val="24"/>
-        </w:rPr>
-        <w:t>outcomes</w:t>
-      </w:r>
-      <w:r>
-        <w:rPr>
-          <w:rFonts w:ascii="Times New Roman" w:hAnsi="Times New Roman" w:cs="Times New Roman"/>
-          <w:bCs/>
-          <w:sz w:val="24"/>
-          <w:szCs w:val="24"/>
-        </w:rPr>
-        <w:t xml:space="preserve"> of the course.</w:t>
-      </w:r>
-    </w:p>
-    <w:p>
-      <w:pPr>
-        <w:pStyle w:val="ListParagraph"/>
-        <w:numPr>
-          <w:ilvl w:val="0"/>
-          <w:numId w:val="1"/>
-        </w:numPr>
-        <w:jc w:val="both"/>
-        <w:rPr>
-          <w:rFonts w:ascii="Times New Roman" w:hAnsi="Times New Roman" w:cs="Times New Roman"/>
-          <w:bCs/>
-          <w:sz w:val="24"/>
-          <w:szCs w:val="24"/>
-        </w:rPr>
-      </w:pPr>
-      <w:r>
-        <w:rPr>
-          <w:rFonts w:ascii="Times New Roman" w:hAnsi="Times New Roman" w:cs="Times New Roman"/>
-          <w:bCs/>
-          <w:sz w:val="24"/>
-          <w:szCs w:val="24"/>
-        </w:rPr>
         <w:t>Evaluation Scheme:</w:t>
       </w:r>
     </w:p>
@@ -3273,604 +1817,604 @@
           <w:sz w:val="24"/>
           <w:szCs w:val="24"/>
         </w:rPr>
+        <w:t>Objectives:</w:t>
+      </w:r>
+    </w:p>
+    <w:p>
+      <w:pPr>
+        <w:jc w:val="both"/>
+        <w:rPr>
+          <w:rFonts w:ascii="Times New Roman" w:hAnsi="Times New Roman" w:cs="Times New Roman"/>
+          <w:bCs/>
+          <w:sz w:val="24"/>
+          <w:szCs w:val="24"/>
+        </w:rPr>
+      </w:pPr>
+      <w:r>
+        <w:rPr>
+          <w:rFonts w:ascii="Times New Roman" w:hAnsi="Times New Roman" w:cs="Times New Roman"/>
+          <w:bCs/>
+          <w:sz w:val="24"/>
+          <w:szCs w:val="24"/>
+        </w:rPr>
+        <w:t>The objective of this lab is to teach students various data structures and to explain them algorithms for performing various operations on these   data structures.</w:t>
+      </w:r>
+      <w:r>
+        <w:rPr>
+          <w:rFonts w:ascii="Times New Roman" w:hAnsi="Times New Roman" w:cs="Times New Roman"/>
+          <w:bCs/>
+          <w:sz w:val="24"/>
+          <w:szCs w:val="24"/>
+        </w:rPr>
+        <w:t xml:space="preserve"> </w:t>
+      </w:r>
+      <w:r>
+        <w:rPr>
+          <w:rFonts w:ascii="Times New Roman" w:hAnsi="Times New Roman" w:cs="Times New Roman"/>
+          <w:bCs/>
+          <w:sz w:val="24"/>
+          <w:szCs w:val="24"/>
+        </w:rPr>
+        <w:t>This lab complements</w:t>
+      </w:r>
+      <w:r>
+        <w:rPr>
+          <w:rFonts w:ascii="Times New Roman" w:hAnsi="Times New Roman" w:cs="Times New Roman"/>
+          <w:bCs/>
+          <w:sz w:val="24"/>
+          <w:szCs w:val="24"/>
+        </w:rPr>
+        <w:t xml:space="preserve"> the data structure and algorithm </w:t>
+      </w:r>
+      <w:r>
+        <w:rPr>
+          <w:rFonts w:ascii="Times New Roman" w:hAnsi="Times New Roman" w:cs="Times New Roman"/>
+          <w:bCs/>
+          <w:sz w:val="24"/>
+          <w:szCs w:val="24"/>
+        </w:rPr>
+        <w:t>course</w:t>
+      </w:r>
+      <w:r>
+        <w:rPr>
+          <w:rFonts w:ascii="Times New Roman" w:hAnsi="Times New Roman" w:cs="Times New Roman"/>
+          <w:bCs/>
+          <w:sz w:val="24"/>
+          <w:szCs w:val="24"/>
+        </w:rPr>
+        <w:t xml:space="preserve"> (CS-2001)</w:t>
+      </w:r>
+      <w:r>
+        <w:rPr>
+          <w:rFonts w:ascii="Times New Roman" w:hAnsi="Times New Roman" w:cs="Times New Roman"/>
+          <w:bCs/>
+          <w:sz w:val="24"/>
+          <w:szCs w:val="24"/>
+        </w:rPr>
+        <w:t xml:space="preserve">.  </w:t>
+      </w:r>
+      <w:proofErr w:type="gramStart"/>
+      <w:r>
+        <w:rPr>
+          <w:rFonts w:ascii="Times New Roman" w:hAnsi="Times New Roman" w:cs="Times New Roman"/>
+          <w:bCs/>
+          <w:sz w:val="24"/>
+          <w:szCs w:val="24"/>
+        </w:rPr>
+        <w:t>Students  will</w:t>
+      </w:r>
+      <w:proofErr w:type="gramEnd"/>
+      <w:r>
+        <w:rPr>
+          <w:rFonts w:ascii="Times New Roman" w:hAnsi="Times New Roman" w:cs="Times New Roman"/>
+          <w:bCs/>
+          <w:sz w:val="24"/>
+          <w:szCs w:val="24"/>
+        </w:rPr>
+        <w:t xml:space="preserve">  gain  practical  knowledge  by  writing  and  executing  programs  in  C using  various  data  structures  such  as  arrays,  linked  lists,  stacks,  queues</w:t>
+      </w:r>
+      <w:r>
+        <w:rPr>
+          <w:rFonts w:ascii="Times New Roman" w:hAnsi="Times New Roman" w:cs="Times New Roman"/>
+          <w:bCs/>
+          <w:sz w:val="24"/>
+          <w:szCs w:val="24"/>
+        </w:rPr>
+        <w:t xml:space="preserve">,  trees,  graphs,  searching </w:t>
+      </w:r>
+      <w:r>
+        <w:rPr>
+          <w:rFonts w:ascii="Times New Roman" w:hAnsi="Times New Roman" w:cs="Times New Roman"/>
+          <w:bCs/>
+          <w:sz w:val="24"/>
+          <w:szCs w:val="24"/>
+        </w:rPr>
+        <w:t xml:space="preserve">and </w:t>
+      </w:r>
+      <w:r>
+        <w:rPr>
+          <w:rFonts w:ascii="Times New Roman" w:hAnsi="Times New Roman" w:cs="Times New Roman"/>
+          <w:bCs/>
+          <w:sz w:val="24"/>
+          <w:szCs w:val="24"/>
+        </w:rPr>
+        <w:t>sorting</w:t>
+      </w:r>
+      <w:r>
+        <w:rPr>
+          <w:rFonts w:ascii="Times New Roman" w:hAnsi="Times New Roman" w:cs="Times New Roman"/>
+          <w:bCs/>
+          <w:sz w:val="24"/>
+          <w:szCs w:val="24"/>
+        </w:rPr>
+        <w:t>.</w:t>
+      </w:r>
+    </w:p>
+    <w:p>
+      <w:pPr>
+        <w:jc w:val="both"/>
+        <w:rPr>
+          <w:rFonts w:ascii="Times New Roman" w:hAnsi="Times New Roman" w:cs="Times New Roman"/>
+          <w:b/>
+          <w:bCs/>
+          <w:sz w:val="24"/>
+          <w:szCs w:val="24"/>
+        </w:rPr>
+      </w:pPr>
+      <w:r>
+        <w:rPr>
+          <w:rFonts w:ascii="Times New Roman" w:hAnsi="Times New Roman" w:cs="Times New Roman"/>
+          <w:b/>
+          <w:bCs/>
+          <w:sz w:val="24"/>
+          <w:szCs w:val="24"/>
+        </w:rPr>
+        <w:t xml:space="preserve">Learning </w:t>
+      </w:r>
+      <w:r>
+        <w:rPr>
+          <w:rFonts w:ascii="Times New Roman" w:hAnsi="Times New Roman" w:cs="Times New Roman"/>
+          <w:b/>
+          <w:bCs/>
+          <w:sz w:val="24"/>
+          <w:szCs w:val="24"/>
+        </w:rPr>
+        <w:t>Outcomes</w:t>
+      </w:r>
+      <w:r>
+        <w:rPr>
+          <w:rFonts w:ascii="Times New Roman" w:hAnsi="Times New Roman" w:cs="Times New Roman"/>
+          <w:b/>
+          <w:bCs/>
+          <w:sz w:val="24"/>
+          <w:szCs w:val="24"/>
+        </w:rPr>
+        <w:t>:</w:t>
+      </w:r>
+    </w:p>
+    <w:p>
+      <w:pPr>
+        <w:jc w:val="both"/>
+        <w:rPr>
+          <w:rFonts w:ascii="Times New Roman" w:hAnsi="Times New Roman" w:cs="Times New Roman"/>
+          <w:bCs/>
+          <w:sz w:val="24"/>
+          <w:szCs w:val="24"/>
+        </w:rPr>
+      </w:pPr>
+      <w:r>
+        <w:rPr>
+          <w:rFonts w:ascii="Times New Roman" w:hAnsi="Times New Roman" w:cs="Times New Roman"/>
+          <w:bCs/>
+          <w:sz w:val="24"/>
+          <w:szCs w:val="24"/>
+        </w:rPr>
+        <w:t xml:space="preserve">Upon the completion of </w:t>
+      </w:r>
+      <w:r>
+        <w:rPr>
+          <w:rFonts w:ascii="Times New Roman" w:hAnsi="Times New Roman" w:cs="Times New Roman"/>
+          <w:bCs/>
+          <w:sz w:val="24"/>
+          <w:szCs w:val="24"/>
+        </w:rPr>
+        <w:t>d</w:t>
+      </w:r>
+      <w:r>
+        <w:rPr>
+          <w:rFonts w:ascii="Times New Roman" w:hAnsi="Times New Roman" w:cs="Times New Roman"/>
+          <w:bCs/>
+          <w:sz w:val="24"/>
+          <w:szCs w:val="24"/>
+        </w:rPr>
+        <w:t xml:space="preserve">ata </w:t>
+      </w:r>
+      <w:r>
+        <w:rPr>
+          <w:rFonts w:ascii="Times New Roman" w:hAnsi="Times New Roman" w:cs="Times New Roman"/>
+          <w:bCs/>
+          <w:sz w:val="24"/>
+          <w:szCs w:val="24"/>
+        </w:rPr>
+        <w:t xml:space="preserve">structure and </w:t>
+      </w:r>
+      <w:r>
+        <w:rPr>
+          <w:rFonts w:ascii="Times New Roman" w:hAnsi="Times New Roman" w:cs="Times New Roman"/>
+          <w:bCs/>
+          <w:sz w:val="24"/>
+          <w:szCs w:val="24"/>
+        </w:rPr>
+        <w:t xml:space="preserve">algorithm </w:t>
+      </w:r>
+      <w:r>
+        <w:rPr>
+          <w:rFonts w:ascii="Times New Roman" w:hAnsi="Times New Roman" w:cs="Times New Roman"/>
+          <w:bCs/>
+          <w:sz w:val="24"/>
+          <w:szCs w:val="24"/>
+        </w:rPr>
+        <w:t>lab</w:t>
+      </w:r>
+      <w:r>
+        <w:rPr>
+          <w:rFonts w:ascii="Times New Roman" w:hAnsi="Times New Roman" w:cs="Times New Roman"/>
+          <w:bCs/>
+          <w:sz w:val="24"/>
+          <w:szCs w:val="24"/>
+        </w:rPr>
+        <w:t>, the student will be able to:</w:t>
+      </w:r>
+    </w:p>
+    <w:p>
+      <w:pPr>
+        <w:pStyle w:val="ListParagraph"/>
+        <w:numPr>
+          <w:ilvl w:val="0"/>
+          <w:numId w:val="3"/>
+        </w:numPr>
+        <w:jc w:val="both"/>
+        <w:rPr>
+          <w:rFonts w:ascii="Times New Roman" w:hAnsi="Times New Roman" w:cs="Times New Roman"/>
+          <w:bCs/>
+          <w:sz w:val="24"/>
+          <w:szCs w:val="24"/>
+        </w:rPr>
+      </w:pPr>
+      <w:r>
+        <w:rPr>
+          <w:rFonts w:ascii="Times New Roman" w:hAnsi="Times New Roman" w:cs="Times New Roman"/>
+          <w:bCs/>
+          <w:sz w:val="24"/>
+          <w:szCs w:val="24"/>
+        </w:rPr>
+        <w:t>Write, execute and debug programs in C to solve problems.</w:t>
+      </w:r>
+    </w:p>
+    <w:p>
+      <w:pPr>
+        <w:pStyle w:val="ListParagraph"/>
+        <w:numPr>
+          <w:ilvl w:val="0"/>
+          <w:numId w:val="3"/>
+        </w:numPr>
+        <w:jc w:val="both"/>
+        <w:rPr>
+          <w:rFonts w:ascii="Times New Roman" w:hAnsi="Times New Roman" w:cs="Times New Roman"/>
+          <w:bCs/>
+          <w:sz w:val="24"/>
+          <w:szCs w:val="24"/>
+        </w:rPr>
+      </w:pPr>
+      <w:r>
+        <w:rPr>
+          <w:rFonts w:ascii="Times New Roman" w:hAnsi="Times New Roman" w:cs="Times New Roman"/>
+          <w:bCs/>
+          <w:sz w:val="24"/>
+          <w:szCs w:val="24"/>
+        </w:rPr>
+        <w:t>Choose and implement efficient data structures and apply them to solve problems.</w:t>
+      </w:r>
+    </w:p>
+    <w:p>
+      <w:pPr>
+        <w:jc w:val="both"/>
+        <w:rPr>
+          <w:rFonts w:ascii="Times New Roman" w:hAnsi="Times New Roman" w:cs="Times New Roman"/>
+          <w:b/>
+          <w:bCs/>
+          <w:sz w:val="24"/>
+          <w:szCs w:val="24"/>
+        </w:rPr>
+      </w:pPr>
+      <w:r>
+        <w:rPr>
+          <w:rFonts w:ascii="Times New Roman" w:hAnsi="Times New Roman" w:cs="Times New Roman"/>
+          <w:b/>
+          <w:bCs/>
+          <w:sz w:val="24"/>
+          <w:szCs w:val="24"/>
+        </w:rPr>
+        <w:t>Syllabus</w:t>
+      </w:r>
+      <w:r>
+        <w:rPr>
+          <w:rFonts w:ascii="Times New Roman" w:hAnsi="Times New Roman" w:cs="Times New Roman"/>
+          <w:b/>
+          <w:bCs/>
+          <w:sz w:val="24"/>
+          <w:szCs w:val="24"/>
+        </w:rPr>
+        <w:t>:</w:t>
+      </w:r>
+    </w:p>
+    <w:p>
+      <w:pPr>
+        <w:jc w:val="both"/>
+        <w:rPr>
+          <w:rFonts w:ascii="Times New Roman" w:hAnsi="Times New Roman" w:cs="Times New Roman"/>
+          <w:bCs/>
+          <w:sz w:val="24"/>
+          <w:szCs w:val="24"/>
+        </w:rPr>
+      </w:pPr>
+      <w:r>
+        <w:rPr>
+          <w:rFonts w:ascii="Times New Roman" w:hAnsi="Times New Roman" w:cs="Times New Roman"/>
+          <w:bCs/>
+          <w:sz w:val="24"/>
+          <w:szCs w:val="24"/>
+        </w:rPr>
+        <w:t>The assignme</w:t>
+      </w:r>
+      <w:r>
+        <w:rPr>
+          <w:rFonts w:ascii="Times New Roman" w:hAnsi="Times New Roman" w:cs="Times New Roman"/>
+          <w:bCs/>
+          <w:sz w:val="24"/>
+          <w:szCs w:val="24"/>
+        </w:rPr>
+        <w:t>nts are from the following list</w:t>
+      </w:r>
+      <w:r>
+        <w:rPr>
+          <w:rFonts w:ascii="Times New Roman" w:hAnsi="Times New Roman" w:cs="Times New Roman"/>
+          <w:bCs/>
+          <w:sz w:val="24"/>
+          <w:szCs w:val="24"/>
+        </w:rPr>
+        <w:t>:</w:t>
+      </w:r>
+    </w:p>
+    <w:p>
+      <w:pPr>
+        <w:pStyle w:val="ListParagraph"/>
+        <w:numPr>
+          <w:ilvl w:val="0"/>
+          <w:numId w:val="3"/>
+        </w:numPr>
+        <w:jc w:val="both"/>
+        <w:rPr>
+          <w:rFonts w:ascii="Times New Roman" w:hAnsi="Times New Roman" w:cs="Times New Roman"/>
+          <w:bCs/>
+          <w:sz w:val="24"/>
+          <w:szCs w:val="24"/>
+        </w:rPr>
+      </w:pPr>
+      <w:r>
+        <w:rPr>
+          <w:rFonts w:ascii="Times New Roman" w:hAnsi="Times New Roman" w:cs="Times New Roman"/>
+          <w:bCs/>
+          <w:sz w:val="24"/>
+          <w:szCs w:val="24"/>
+        </w:rPr>
+        <w:t>Array, pointer with Dynamic Memory Allocation</w:t>
+      </w:r>
+      <w:r>
+        <w:rPr>
+          <w:rFonts w:ascii="Times New Roman" w:hAnsi="Times New Roman" w:cs="Times New Roman"/>
+          <w:bCs/>
+          <w:sz w:val="24"/>
+          <w:szCs w:val="24"/>
+        </w:rPr>
+        <w:t>.</w:t>
+      </w:r>
+    </w:p>
+    <w:p>
+      <w:pPr>
+        <w:pStyle w:val="ListParagraph"/>
+        <w:numPr>
+          <w:ilvl w:val="0"/>
+          <w:numId w:val="3"/>
+        </w:numPr>
+        <w:jc w:val="both"/>
+        <w:rPr>
+          <w:rFonts w:ascii="Times New Roman" w:hAnsi="Times New Roman" w:cs="Times New Roman"/>
+          <w:bCs/>
+          <w:sz w:val="24"/>
+          <w:szCs w:val="24"/>
+        </w:rPr>
+      </w:pPr>
+      <w:r>
+        <w:rPr>
+          <w:rFonts w:ascii="Times New Roman" w:hAnsi="Times New Roman" w:cs="Times New Roman"/>
+          <w:bCs/>
+          <w:sz w:val="24"/>
+          <w:szCs w:val="24"/>
+        </w:rPr>
+        <w:t>Structure, Linked List</w:t>
+      </w:r>
+    </w:p>
+    <w:p>
+      <w:pPr>
+        <w:pStyle w:val="ListParagraph"/>
+        <w:numPr>
+          <w:ilvl w:val="0"/>
+          <w:numId w:val="3"/>
+        </w:numPr>
+        <w:jc w:val="both"/>
+        <w:rPr>
+          <w:rFonts w:ascii="Times New Roman" w:hAnsi="Times New Roman" w:cs="Times New Roman"/>
+          <w:bCs/>
+          <w:sz w:val="24"/>
+          <w:szCs w:val="24"/>
+        </w:rPr>
+      </w:pPr>
+      <w:r>
+        <w:rPr>
+          <w:rFonts w:ascii="Times New Roman" w:hAnsi="Times New Roman" w:cs="Times New Roman"/>
+          <w:bCs/>
+          <w:sz w:val="24"/>
+          <w:szCs w:val="24"/>
+        </w:rPr>
+        <w:t>Stack</w:t>
+      </w:r>
+    </w:p>
+    <w:p>
+      <w:pPr>
+        <w:pStyle w:val="ListParagraph"/>
+        <w:numPr>
+          <w:ilvl w:val="0"/>
+          <w:numId w:val="3"/>
+        </w:numPr>
+        <w:jc w:val="both"/>
+        <w:rPr>
+          <w:rFonts w:ascii="Times New Roman" w:hAnsi="Times New Roman" w:cs="Times New Roman"/>
+          <w:bCs/>
+          <w:sz w:val="24"/>
+          <w:szCs w:val="24"/>
+        </w:rPr>
+      </w:pPr>
+      <w:r>
+        <w:rPr>
+          <w:rFonts w:ascii="Times New Roman" w:hAnsi="Times New Roman" w:cs="Times New Roman"/>
+          <w:bCs/>
+          <w:sz w:val="24"/>
+          <w:szCs w:val="24"/>
+        </w:rPr>
+        <w:t>Queue</w:t>
+      </w:r>
+    </w:p>
+    <w:p>
+      <w:pPr>
+        <w:pStyle w:val="ListParagraph"/>
+        <w:numPr>
+          <w:ilvl w:val="0"/>
+          <w:numId w:val="3"/>
+        </w:numPr>
+        <w:jc w:val="both"/>
+        <w:rPr>
+          <w:rFonts w:ascii="Times New Roman" w:hAnsi="Times New Roman" w:cs="Times New Roman"/>
+          <w:bCs/>
+          <w:sz w:val="24"/>
+          <w:szCs w:val="24"/>
+        </w:rPr>
+      </w:pPr>
+      <w:r>
+        <w:rPr>
+          <w:rFonts w:ascii="Times New Roman" w:hAnsi="Times New Roman" w:cs="Times New Roman"/>
+          <w:bCs/>
+          <w:sz w:val="24"/>
+          <w:szCs w:val="24"/>
+        </w:rPr>
+        <w:t>Trees</w:t>
+      </w:r>
+    </w:p>
+    <w:p>
+      <w:pPr>
+        <w:pStyle w:val="ListParagraph"/>
+        <w:numPr>
+          <w:ilvl w:val="0"/>
+          <w:numId w:val="3"/>
+        </w:numPr>
+        <w:jc w:val="both"/>
+        <w:rPr>
+          <w:rFonts w:ascii="Times New Roman" w:hAnsi="Times New Roman" w:cs="Times New Roman"/>
+          <w:bCs/>
+          <w:sz w:val="24"/>
+          <w:szCs w:val="24"/>
+        </w:rPr>
+      </w:pPr>
+      <w:r>
+        <w:rPr>
+          <w:rFonts w:ascii="Times New Roman" w:hAnsi="Times New Roman" w:cs="Times New Roman"/>
+          <w:bCs/>
+          <w:sz w:val="24"/>
+          <w:szCs w:val="24"/>
+        </w:rPr>
+        <w:t>Graphs</w:t>
+      </w:r>
+    </w:p>
+    <w:p>
+      <w:pPr>
+        <w:pStyle w:val="ListParagraph"/>
+        <w:numPr>
+          <w:ilvl w:val="0"/>
+          <w:numId w:val="3"/>
+        </w:numPr>
+        <w:jc w:val="both"/>
+        <w:rPr>
+          <w:rFonts w:ascii="Times New Roman" w:hAnsi="Times New Roman" w:cs="Times New Roman"/>
+          <w:bCs/>
+          <w:sz w:val="24"/>
+          <w:szCs w:val="24"/>
+        </w:rPr>
+      </w:pPr>
+      <w:r>
+        <w:rPr>
+          <w:rFonts w:ascii="Times New Roman" w:hAnsi="Times New Roman" w:cs="Times New Roman"/>
+          <w:bCs/>
+          <w:sz w:val="24"/>
+          <w:szCs w:val="24"/>
+        </w:rPr>
+        <w:t>Searching</w:t>
+      </w:r>
+    </w:p>
+    <w:p>
+      <w:pPr>
+        <w:pStyle w:val="ListParagraph"/>
+        <w:numPr>
+          <w:ilvl w:val="0"/>
+          <w:numId w:val="3"/>
+        </w:numPr>
+        <w:jc w:val="both"/>
+        <w:rPr>
+          <w:rFonts w:ascii="Times New Roman" w:hAnsi="Times New Roman" w:cs="Times New Roman"/>
+          <w:bCs/>
+          <w:sz w:val="24"/>
+          <w:szCs w:val="24"/>
+        </w:rPr>
+      </w:pPr>
+      <w:r>
+        <w:rPr>
+          <w:rFonts w:ascii="Times New Roman" w:hAnsi="Times New Roman" w:cs="Times New Roman"/>
+          <w:bCs/>
+          <w:sz w:val="24"/>
+          <w:szCs w:val="24"/>
+        </w:rPr>
+        <w:t>Sorting</w:t>
+      </w:r>
+    </w:p>
+    <w:p>
+      <w:pPr>
+        <w:jc w:val="both"/>
+        <w:rPr>
+          <w:rFonts w:ascii="Times New Roman" w:hAnsi="Times New Roman" w:cs="Times New Roman"/>
+          <w:b/>
+          <w:bCs/>
+          <w:sz w:val="24"/>
+          <w:szCs w:val="24"/>
+        </w:rPr>
+      </w:pPr>
+      <w:r>
+        <w:rPr>
+          <w:rFonts w:ascii="Times New Roman" w:hAnsi="Times New Roman" w:cs="Times New Roman"/>
+          <w:b/>
+          <w:bCs/>
+          <w:sz w:val="24"/>
+          <w:szCs w:val="24"/>
+        </w:rPr>
         <w:lastRenderedPageBreak/>
-        <w:t>Objectives:</w:t>
-      </w:r>
-    </w:p>
-    <w:p>
-      <w:pPr>
-        <w:jc w:val="both"/>
-        <w:rPr>
-          <w:rFonts w:ascii="Times New Roman" w:hAnsi="Times New Roman" w:cs="Times New Roman"/>
-          <w:bCs/>
-          <w:sz w:val="24"/>
-          <w:szCs w:val="24"/>
-        </w:rPr>
-      </w:pPr>
-      <w:r>
-        <w:rPr>
-          <w:rFonts w:ascii="Times New Roman" w:hAnsi="Times New Roman" w:cs="Times New Roman"/>
-          <w:bCs/>
-          <w:sz w:val="24"/>
-          <w:szCs w:val="24"/>
-        </w:rPr>
-        <w:t>The objective of this lab is to teach students various data structures and to explain them algorithms for performing various operations on these   data structures.</w:t>
-      </w:r>
-      <w:r>
-        <w:rPr>
-          <w:rFonts w:ascii="Times New Roman" w:hAnsi="Times New Roman" w:cs="Times New Roman"/>
-          <w:bCs/>
-          <w:sz w:val="24"/>
-          <w:szCs w:val="24"/>
-        </w:rPr>
-        <w:t xml:space="preserve"> </w:t>
-      </w:r>
-      <w:r>
-        <w:rPr>
-          <w:rFonts w:ascii="Times New Roman" w:hAnsi="Times New Roman" w:cs="Times New Roman"/>
-          <w:bCs/>
-          <w:sz w:val="24"/>
-          <w:szCs w:val="24"/>
-        </w:rPr>
-        <w:t>This lab complements</w:t>
-      </w:r>
-      <w:r>
-        <w:rPr>
-          <w:rFonts w:ascii="Times New Roman" w:hAnsi="Times New Roman" w:cs="Times New Roman"/>
-          <w:bCs/>
-          <w:sz w:val="24"/>
-          <w:szCs w:val="24"/>
-        </w:rPr>
-        <w:t xml:space="preserve"> the data structure and algorithm </w:t>
-      </w:r>
-      <w:r>
-        <w:rPr>
-          <w:rFonts w:ascii="Times New Roman" w:hAnsi="Times New Roman" w:cs="Times New Roman"/>
-          <w:bCs/>
-          <w:sz w:val="24"/>
-          <w:szCs w:val="24"/>
-        </w:rPr>
-        <w:t>course</w:t>
-      </w:r>
-      <w:r>
-        <w:rPr>
-          <w:rFonts w:ascii="Times New Roman" w:hAnsi="Times New Roman" w:cs="Times New Roman"/>
-          <w:bCs/>
-          <w:sz w:val="24"/>
-          <w:szCs w:val="24"/>
-        </w:rPr>
-        <w:t xml:space="preserve"> (CS-2001)</w:t>
-      </w:r>
-      <w:r>
-        <w:rPr>
-          <w:rFonts w:ascii="Times New Roman" w:hAnsi="Times New Roman" w:cs="Times New Roman"/>
-          <w:bCs/>
-          <w:sz w:val="24"/>
-          <w:szCs w:val="24"/>
-        </w:rPr>
-        <w:t xml:space="preserve">.  </w:t>
-      </w:r>
-      <w:proofErr w:type="gramStart"/>
-      <w:r>
-        <w:rPr>
-          <w:rFonts w:ascii="Times New Roman" w:hAnsi="Times New Roman" w:cs="Times New Roman"/>
-          <w:bCs/>
-          <w:sz w:val="24"/>
-          <w:szCs w:val="24"/>
-        </w:rPr>
-        <w:t>Students  will</w:t>
-      </w:r>
-      <w:proofErr w:type="gramEnd"/>
-      <w:r>
-        <w:rPr>
-          <w:rFonts w:ascii="Times New Roman" w:hAnsi="Times New Roman" w:cs="Times New Roman"/>
-          <w:bCs/>
-          <w:sz w:val="24"/>
-          <w:szCs w:val="24"/>
-        </w:rPr>
-        <w:t xml:space="preserve">  gain  practical  knowledge  by  writing  and  executing  programs  in  C using  various  data  structures  such  as  arrays,  linked  lists,  stacks,  queues</w:t>
-      </w:r>
-      <w:r>
-        <w:rPr>
-          <w:rFonts w:ascii="Times New Roman" w:hAnsi="Times New Roman" w:cs="Times New Roman"/>
-          <w:bCs/>
-          <w:sz w:val="24"/>
-          <w:szCs w:val="24"/>
-        </w:rPr>
-        <w:t xml:space="preserve">,  trees,  graphs,  searching </w:t>
-      </w:r>
-      <w:r>
-        <w:rPr>
-          <w:rFonts w:ascii="Times New Roman" w:hAnsi="Times New Roman" w:cs="Times New Roman"/>
-          <w:bCs/>
-          <w:sz w:val="24"/>
-          <w:szCs w:val="24"/>
-        </w:rPr>
-        <w:t xml:space="preserve">and </w:t>
-      </w:r>
-      <w:r>
-        <w:rPr>
-          <w:rFonts w:ascii="Times New Roman" w:hAnsi="Times New Roman" w:cs="Times New Roman"/>
-          <w:bCs/>
-          <w:sz w:val="24"/>
-          <w:szCs w:val="24"/>
-        </w:rPr>
-        <w:t>sorting</w:t>
-      </w:r>
-      <w:r>
-        <w:rPr>
-          <w:rFonts w:ascii="Times New Roman" w:hAnsi="Times New Roman" w:cs="Times New Roman"/>
-          <w:bCs/>
-          <w:sz w:val="24"/>
-          <w:szCs w:val="24"/>
-        </w:rPr>
-        <w:t>.</w:t>
-      </w:r>
-    </w:p>
-    <w:p>
-      <w:pPr>
-        <w:jc w:val="both"/>
-        <w:rPr>
-          <w:rFonts w:ascii="Times New Roman" w:hAnsi="Times New Roman" w:cs="Times New Roman"/>
-          <w:b/>
-          <w:bCs/>
-          <w:sz w:val="24"/>
-          <w:szCs w:val="24"/>
-        </w:rPr>
-      </w:pPr>
-      <w:r>
-        <w:rPr>
-          <w:rFonts w:ascii="Times New Roman" w:hAnsi="Times New Roman" w:cs="Times New Roman"/>
-          <w:b/>
-          <w:bCs/>
-          <w:sz w:val="24"/>
-          <w:szCs w:val="24"/>
-        </w:rPr>
-        <w:t xml:space="preserve">Learning </w:t>
-      </w:r>
-      <w:r>
-        <w:rPr>
-          <w:rFonts w:ascii="Times New Roman" w:hAnsi="Times New Roman" w:cs="Times New Roman"/>
-          <w:b/>
-          <w:bCs/>
-          <w:sz w:val="24"/>
-          <w:szCs w:val="24"/>
-        </w:rPr>
-        <w:t>Outcomes</w:t>
-      </w:r>
-      <w:r>
-        <w:rPr>
-          <w:rFonts w:ascii="Times New Roman" w:hAnsi="Times New Roman" w:cs="Times New Roman"/>
-          <w:b/>
-          <w:bCs/>
-          <w:sz w:val="24"/>
-          <w:szCs w:val="24"/>
-        </w:rPr>
-        <w:t>:</w:t>
-      </w:r>
-    </w:p>
-    <w:p>
-      <w:pPr>
-        <w:jc w:val="both"/>
-        <w:rPr>
-          <w:rFonts w:ascii="Times New Roman" w:hAnsi="Times New Roman" w:cs="Times New Roman"/>
-          <w:bCs/>
-          <w:sz w:val="24"/>
-          <w:szCs w:val="24"/>
-        </w:rPr>
-      </w:pPr>
-      <w:r>
-        <w:rPr>
-          <w:rFonts w:ascii="Times New Roman" w:hAnsi="Times New Roman" w:cs="Times New Roman"/>
-          <w:bCs/>
-          <w:sz w:val="24"/>
-          <w:szCs w:val="24"/>
-        </w:rPr>
-        <w:t xml:space="preserve">Upon the completion of </w:t>
-      </w:r>
-      <w:r>
-        <w:rPr>
-          <w:rFonts w:ascii="Times New Roman" w:hAnsi="Times New Roman" w:cs="Times New Roman"/>
-          <w:bCs/>
-          <w:sz w:val="24"/>
-          <w:szCs w:val="24"/>
-        </w:rPr>
-        <w:t>d</w:t>
-      </w:r>
-      <w:r>
-        <w:rPr>
-          <w:rFonts w:ascii="Times New Roman" w:hAnsi="Times New Roman" w:cs="Times New Roman"/>
-          <w:bCs/>
-          <w:sz w:val="24"/>
-          <w:szCs w:val="24"/>
-        </w:rPr>
-        <w:t xml:space="preserve">ata </w:t>
-      </w:r>
-      <w:r>
-        <w:rPr>
-          <w:rFonts w:ascii="Times New Roman" w:hAnsi="Times New Roman" w:cs="Times New Roman"/>
-          <w:bCs/>
-          <w:sz w:val="24"/>
-          <w:szCs w:val="24"/>
-        </w:rPr>
-        <w:t xml:space="preserve">structure and </w:t>
-      </w:r>
-      <w:r>
-        <w:rPr>
-          <w:rFonts w:ascii="Times New Roman" w:hAnsi="Times New Roman" w:cs="Times New Roman"/>
-          <w:bCs/>
-          <w:sz w:val="24"/>
-          <w:szCs w:val="24"/>
-        </w:rPr>
-        <w:t xml:space="preserve">algorithm </w:t>
-      </w:r>
-      <w:r>
-        <w:rPr>
-          <w:rFonts w:ascii="Times New Roman" w:hAnsi="Times New Roman" w:cs="Times New Roman"/>
-          <w:bCs/>
-          <w:sz w:val="24"/>
-          <w:szCs w:val="24"/>
-        </w:rPr>
-        <w:t>lab</w:t>
-      </w:r>
-      <w:r>
-        <w:rPr>
-          <w:rFonts w:ascii="Times New Roman" w:hAnsi="Times New Roman" w:cs="Times New Roman"/>
-          <w:bCs/>
-          <w:sz w:val="24"/>
-          <w:szCs w:val="24"/>
-        </w:rPr>
-        <w:t>, the student will be able to:</w:t>
-      </w:r>
-    </w:p>
-    <w:p>
-      <w:pPr>
-        <w:pStyle w:val="ListParagraph"/>
-        <w:numPr>
-          <w:ilvl w:val="0"/>
-          <w:numId w:val="3"/>
-        </w:numPr>
-        <w:jc w:val="both"/>
-        <w:rPr>
-          <w:rFonts w:ascii="Times New Roman" w:hAnsi="Times New Roman" w:cs="Times New Roman"/>
-          <w:bCs/>
-          <w:sz w:val="24"/>
-          <w:szCs w:val="24"/>
-        </w:rPr>
-      </w:pPr>
-      <w:r>
-        <w:rPr>
-          <w:rFonts w:ascii="Times New Roman" w:hAnsi="Times New Roman" w:cs="Times New Roman"/>
-          <w:bCs/>
-          <w:sz w:val="24"/>
-          <w:szCs w:val="24"/>
-        </w:rPr>
-        <w:t>Write, execute and debug programs in C to solve problems.</w:t>
-      </w:r>
-    </w:p>
-    <w:p>
-      <w:pPr>
-        <w:pStyle w:val="ListParagraph"/>
-        <w:numPr>
-          <w:ilvl w:val="0"/>
-          <w:numId w:val="3"/>
-        </w:numPr>
-        <w:jc w:val="both"/>
-        <w:rPr>
-          <w:rFonts w:ascii="Times New Roman" w:hAnsi="Times New Roman" w:cs="Times New Roman"/>
-          <w:bCs/>
-          <w:sz w:val="24"/>
-          <w:szCs w:val="24"/>
-        </w:rPr>
-      </w:pPr>
-      <w:r>
-        <w:rPr>
-          <w:rFonts w:ascii="Times New Roman" w:hAnsi="Times New Roman" w:cs="Times New Roman"/>
-          <w:bCs/>
-          <w:sz w:val="24"/>
-          <w:szCs w:val="24"/>
-        </w:rPr>
-        <w:t>Choose and implement efficient data structures and apply them to solve problems.</w:t>
-      </w:r>
-    </w:p>
-    <w:p>
-      <w:pPr>
-        <w:jc w:val="both"/>
-        <w:rPr>
-          <w:rFonts w:ascii="Times New Roman" w:hAnsi="Times New Roman" w:cs="Times New Roman"/>
-          <w:b/>
-          <w:bCs/>
-          <w:sz w:val="24"/>
-          <w:szCs w:val="24"/>
-        </w:rPr>
-      </w:pPr>
-      <w:r>
-        <w:rPr>
-          <w:rFonts w:ascii="Times New Roman" w:hAnsi="Times New Roman" w:cs="Times New Roman"/>
-          <w:b/>
-          <w:bCs/>
-          <w:sz w:val="24"/>
-          <w:szCs w:val="24"/>
-        </w:rPr>
-        <w:t>Syllabus</w:t>
-      </w:r>
-      <w:r>
-        <w:rPr>
-          <w:rFonts w:ascii="Times New Roman" w:hAnsi="Times New Roman" w:cs="Times New Roman"/>
-          <w:b/>
-          <w:bCs/>
-          <w:sz w:val="24"/>
-          <w:szCs w:val="24"/>
-        </w:rPr>
-        <w:t>:</w:t>
-      </w:r>
-    </w:p>
-    <w:p>
-      <w:pPr>
-        <w:jc w:val="both"/>
-        <w:rPr>
-          <w:rFonts w:ascii="Times New Roman" w:hAnsi="Times New Roman" w:cs="Times New Roman"/>
-          <w:bCs/>
-          <w:sz w:val="24"/>
-          <w:szCs w:val="24"/>
-        </w:rPr>
-      </w:pPr>
-      <w:r>
-        <w:rPr>
-          <w:rFonts w:ascii="Times New Roman" w:hAnsi="Times New Roman" w:cs="Times New Roman"/>
-          <w:bCs/>
-          <w:sz w:val="24"/>
-          <w:szCs w:val="24"/>
-        </w:rPr>
-        <w:t>The assignme</w:t>
-      </w:r>
-      <w:r>
-        <w:rPr>
-          <w:rFonts w:ascii="Times New Roman" w:hAnsi="Times New Roman" w:cs="Times New Roman"/>
-          <w:bCs/>
-          <w:sz w:val="24"/>
-          <w:szCs w:val="24"/>
-        </w:rPr>
-        <w:t>nts are from the following list</w:t>
-      </w:r>
-      <w:r>
-        <w:rPr>
-          <w:rFonts w:ascii="Times New Roman" w:hAnsi="Times New Roman" w:cs="Times New Roman"/>
-          <w:bCs/>
-          <w:sz w:val="24"/>
-          <w:szCs w:val="24"/>
-        </w:rPr>
-        <w:t>:</w:t>
-      </w:r>
-    </w:p>
-    <w:p>
-      <w:pPr>
-        <w:pStyle w:val="ListParagraph"/>
-        <w:numPr>
-          <w:ilvl w:val="0"/>
-          <w:numId w:val="3"/>
-        </w:numPr>
-        <w:jc w:val="both"/>
-        <w:rPr>
-          <w:rFonts w:ascii="Times New Roman" w:hAnsi="Times New Roman" w:cs="Times New Roman"/>
-          <w:bCs/>
-          <w:sz w:val="24"/>
-          <w:szCs w:val="24"/>
-        </w:rPr>
-      </w:pPr>
-      <w:r>
-        <w:rPr>
-          <w:rFonts w:ascii="Times New Roman" w:hAnsi="Times New Roman" w:cs="Times New Roman"/>
-          <w:bCs/>
-          <w:sz w:val="24"/>
-          <w:szCs w:val="24"/>
-        </w:rPr>
-        <w:t>Array, pointer with Dynamic Memory Allocation</w:t>
-      </w:r>
-      <w:r>
-        <w:rPr>
-          <w:rFonts w:ascii="Times New Roman" w:hAnsi="Times New Roman" w:cs="Times New Roman"/>
-          <w:bCs/>
-          <w:sz w:val="24"/>
-          <w:szCs w:val="24"/>
-        </w:rPr>
-        <w:t>.</w:t>
-      </w:r>
-    </w:p>
-    <w:p>
-      <w:pPr>
-        <w:pStyle w:val="ListParagraph"/>
-        <w:numPr>
-          <w:ilvl w:val="0"/>
-          <w:numId w:val="3"/>
-        </w:numPr>
-        <w:jc w:val="both"/>
-        <w:rPr>
-          <w:rFonts w:ascii="Times New Roman" w:hAnsi="Times New Roman" w:cs="Times New Roman"/>
-          <w:bCs/>
-          <w:sz w:val="24"/>
-          <w:szCs w:val="24"/>
-        </w:rPr>
-      </w:pPr>
-      <w:r>
-        <w:rPr>
-          <w:rFonts w:ascii="Times New Roman" w:hAnsi="Times New Roman" w:cs="Times New Roman"/>
-          <w:bCs/>
-          <w:sz w:val="24"/>
-          <w:szCs w:val="24"/>
-        </w:rPr>
-        <w:t>Structure, Linked List</w:t>
-      </w:r>
-    </w:p>
-    <w:p>
-      <w:pPr>
-        <w:pStyle w:val="ListParagraph"/>
-        <w:numPr>
-          <w:ilvl w:val="0"/>
-          <w:numId w:val="3"/>
-        </w:numPr>
-        <w:jc w:val="both"/>
-        <w:rPr>
-          <w:rFonts w:ascii="Times New Roman" w:hAnsi="Times New Roman" w:cs="Times New Roman"/>
-          <w:bCs/>
-          <w:sz w:val="24"/>
-          <w:szCs w:val="24"/>
-        </w:rPr>
-      </w:pPr>
-      <w:r>
-        <w:rPr>
-          <w:rFonts w:ascii="Times New Roman" w:hAnsi="Times New Roman" w:cs="Times New Roman"/>
-          <w:bCs/>
-          <w:sz w:val="24"/>
-          <w:szCs w:val="24"/>
-        </w:rPr>
-        <w:t>Stack</w:t>
-      </w:r>
-    </w:p>
-    <w:p>
-      <w:pPr>
-        <w:pStyle w:val="ListParagraph"/>
-        <w:numPr>
-          <w:ilvl w:val="0"/>
-          <w:numId w:val="3"/>
-        </w:numPr>
-        <w:jc w:val="both"/>
-        <w:rPr>
-          <w:rFonts w:ascii="Times New Roman" w:hAnsi="Times New Roman" w:cs="Times New Roman"/>
-          <w:bCs/>
-          <w:sz w:val="24"/>
-          <w:szCs w:val="24"/>
-        </w:rPr>
-      </w:pPr>
-      <w:r>
-        <w:rPr>
-          <w:rFonts w:ascii="Times New Roman" w:hAnsi="Times New Roman" w:cs="Times New Roman"/>
-          <w:bCs/>
-          <w:sz w:val="24"/>
-          <w:szCs w:val="24"/>
-        </w:rPr>
-        <w:t>Queue</w:t>
-      </w:r>
-    </w:p>
-    <w:p>
-      <w:pPr>
-        <w:pStyle w:val="ListParagraph"/>
-        <w:numPr>
-          <w:ilvl w:val="0"/>
-          <w:numId w:val="3"/>
-        </w:numPr>
-        <w:jc w:val="both"/>
-        <w:rPr>
-          <w:rFonts w:ascii="Times New Roman" w:hAnsi="Times New Roman" w:cs="Times New Roman"/>
-          <w:bCs/>
-          <w:sz w:val="24"/>
-          <w:szCs w:val="24"/>
-        </w:rPr>
-      </w:pPr>
-      <w:r>
-        <w:rPr>
-          <w:rFonts w:ascii="Times New Roman" w:hAnsi="Times New Roman" w:cs="Times New Roman"/>
-          <w:bCs/>
-          <w:sz w:val="24"/>
-          <w:szCs w:val="24"/>
-        </w:rPr>
-        <w:t>Trees</w:t>
-      </w:r>
-    </w:p>
-    <w:p>
-      <w:pPr>
-        <w:pStyle w:val="ListParagraph"/>
-        <w:numPr>
-          <w:ilvl w:val="0"/>
-          <w:numId w:val="3"/>
-        </w:numPr>
-        <w:jc w:val="both"/>
-        <w:rPr>
-          <w:rFonts w:ascii="Times New Roman" w:hAnsi="Times New Roman" w:cs="Times New Roman"/>
-          <w:bCs/>
-          <w:sz w:val="24"/>
-          <w:szCs w:val="24"/>
-        </w:rPr>
-      </w:pPr>
-      <w:r>
-        <w:rPr>
-          <w:rFonts w:ascii="Times New Roman" w:hAnsi="Times New Roman" w:cs="Times New Roman"/>
-          <w:bCs/>
-          <w:sz w:val="24"/>
-          <w:szCs w:val="24"/>
-        </w:rPr>
-        <w:t>Graphs</w:t>
-      </w:r>
-    </w:p>
-    <w:p>
-      <w:pPr>
-        <w:pStyle w:val="ListParagraph"/>
-        <w:numPr>
-          <w:ilvl w:val="0"/>
-          <w:numId w:val="3"/>
-        </w:numPr>
-        <w:jc w:val="both"/>
-        <w:rPr>
-          <w:rFonts w:ascii="Times New Roman" w:hAnsi="Times New Roman" w:cs="Times New Roman"/>
-          <w:bCs/>
-          <w:sz w:val="24"/>
-          <w:szCs w:val="24"/>
-        </w:rPr>
-      </w:pPr>
-      <w:r>
-        <w:rPr>
-          <w:rFonts w:ascii="Times New Roman" w:hAnsi="Times New Roman" w:cs="Times New Roman"/>
-          <w:bCs/>
-          <w:sz w:val="24"/>
-          <w:szCs w:val="24"/>
-        </w:rPr>
-        <w:t>Searching</w:t>
-      </w:r>
-    </w:p>
-    <w:p>
-      <w:pPr>
-        <w:pStyle w:val="ListParagraph"/>
-        <w:numPr>
-          <w:ilvl w:val="0"/>
-          <w:numId w:val="3"/>
-        </w:numPr>
-        <w:jc w:val="both"/>
-        <w:rPr>
-          <w:rFonts w:ascii="Times New Roman" w:hAnsi="Times New Roman" w:cs="Times New Roman"/>
-          <w:bCs/>
-          <w:sz w:val="24"/>
-          <w:szCs w:val="24"/>
-        </w:rPr>
-      </w:pPr>
-      <w:r>
-        <w:rPr>
-          <w:rFonts w:ascii="Times New Roman" w:hAnsi="Times New Roman" w:cs="Times New Roman"/>
-          <w:bCs/>
-          <w:sz w:val="24"/>
-          <w:szCs w:val="24"/>
-        </w:rPr>
-        <w:t>Sorting</w:t>
-      </w:r>
-    </w:p>
-    <w:p>
-      <w:pPr>
-        <w:jc w:val="both"/>
-        <w:rPr>
-          <w:rFonts w:ascii="Times New Roman" w:hAnsi="Times New Roman" w:cs="Times New Roman"/>
-          <w:b/>
-          <w:bCs/>
-          <w:sz w:val="24"/>
-          <w:szCs w:val="24"/>
-        </w:rPr>
-      </w:pPr>
-      <w:r>
-        <w:rPr>
-          <w:rFonts w:ascii="Times New Roman" w:hAnsi="Times New Roman" w:cs="Times New Roman"/>
-          <w:b/>
-          <w:bCs/>
-          <w:sz w:val="24"/>
-          <w:szCs w:val="24"/>
-        </w:rPr>
         <w:t>Lab SOP</w:t>
       </w:r>
       <w:r>
@@ -9505,48 +8049,42 @@
           <w:bCs/>
           <w:sz w:val="24"/>
           <w:szCs w:val="24"/>
-        </w:rPr>
-      </w:pPr>
-      <w:r>
-        <w:rPr>
-          <w:rFonts w:ascii="Times New Roman" w:hAnsi="Times New Roman" w:cs="Times New Roman"/>
-          <w:b/>
-          <w:bCs/>
-          <w:sz w:val="24"/>
-          <w:szCs w:val="24"/>
+          <w:highlight w:val="green"/>
+        </w:rPr>
+      </w:pPr>
+      <w:r>
+        <w:rPr>
+          <w:rFonts w:ascii="Times New Roman" w:hAnsi="Times New Roman" w:cs="Times New Roman"/>
+          <w:b/>
+          <w:bCs/>
+          <w:sz w:val="24"/>
+          <w:szCs w:val="24"/>
+          <w:highlight w:val="green"/>
         </w:rPr>
         <w:lastRenderedPageBreak/>
-        <w:t xml:space="preserve">Week </w:t>
-      </w:r>
-      <w:r>
-        <w:rPr>
-          <w:rFonts w:ascii="Times New Roman" w:hAnsi="Times New Roman" w:cs="Times New Roman"/>
-          <w:b/>
-          <w:bCs/>
-          <w:sz w:val="24"/>
-          <w:szCs w:val="24"/>
-        </w:rPr>
-        <w:t>#5</w:t>
-      </w:r>
-    </w:p>
-    <w:p>
-      <w:pPr>
-        <w:jc w:val="both"/>
-        <w:rPr>
-          <w:rFonts w:ascii="Times New Roman" w:hAnsi="Times New Roman" w:cs="Times New Roman"/>
-          <w:b/>
-          <w:bCs/>
-          <w:sz w:val="24"/>
-          <w:szCs w:val="24"/>
-        </w:rPr>
-      </w:pPr>
-      <w:r>
-        <w:rPr>
-          <w:rFonts w:ascii="Times New Roman" w:hAnsi="Times New Roman" w:cs="Times New Roman"/>
-          <w:b/>
-          <w:bCs/>
-          <w:sz w:val="24"/>
-          <w:szCs w:val="24"/>
+        <w:t>Week #5</w:t>
+      </w:r>
+    </w:p>
+    <w:p>
+      <w:pPr>
+        <w:jc w:val="both"/>
+        <w:rPr>
+          <w:rFonts w:ascii="Times New Roman" w:hAnsi="Times New Roman" w:cs="Times New Roman"/>
+          <w:b/>
+          <w:bCs/>
+          <w:sz w:val="24"/>
+          <w:szCs w:val="24"/>
+          <w:highlight w:val="green"/>
+        </w:rPr>
+      </w:pPr>
+      <w:r>
+        <w:rPr>
+          <w:rFonts w:ascii="Times New Roman" w:hAnsi="Times New Roman" w:cs="Times New Roman"/>
+          <w:b/>
+          <w:bCs/>
+          <w:sz w:val="24"/>
+          <w:szCs w:val="24"/>
+          <w:highlight w:val="green"/>
         </w:rPr>
         <w:t>Objectives:</w:t>
       </w:r>
@@ -9564,14 +8102,16 @@
           <w:bCs/>
           <w:sz w:val="24"/>
           <w:szCs w:val="24"/>
-        </w:rPr>
-      </w:pPr>
-      <w:r>
-        <w:rPr>
-          <w:rFonts w:ascii="Times New Roman" w:hAnsi="Times New Roman" w:cs="Times New Roman"/>
-          <w:bCs/>
-          <w:sz w:val="24"/>
-          <w:szCs w:val="24"/>
+          <w:highlight w:val="green"/>
+        </w:rPr>
+      </w:pPr>
+      <w:r>
+        <w:rPr>
+          <w:rFonts w:ascii="Times New Roman" w:hAnsi="Times New Roman" w:cs="Times New Roman"/>
+          <w:bCs/>
+          <w:sz w:val="24"/>
+          <w:szCs w:val="24"/>
+          <w:highlight w:val="green"/>
         </w:rPr>
         <w:t xml:space="preserve">To learn </w:t>
       </w:r>
@@ -9581,33 +8121,17 @@
           <w:bCs/>
           <w:sz w:val="24"/>
           <w:szCs w:val="24"/>
-        </w:rPr>
-        <w:t xml:space="preserve">writing, </w:t>
-      </w:r>
-      <w:r>
-        <w:rPr>
-          <w:rFonts w:ascii="Times New Roman" w:hAnsi="Times New Roman" w:cs="Times New Roman"/>
-          <w:bCs/>
-          <w:sz w:val="24"/>
-          <w:szCs w:val="24"/>
-        </w:rPr>
-        <w:t xml:space="preserve">executing </w:t>
-      </w:r>
-      <w:r>
-        <w:rPr>
-          <w:rFonts w:ascii="Times New Roman" w:hAnsi="Times New Roman" w:cs="Times New Roman"/>
-          <w:bCs/>
-          <w:sz w:val="24"/>
-          <w:szCs w:val="24"/>
-        </w:rPr>
-        <w:t xml:space="preserve">and debugging </w:t>
-      </w:r>
-      <w:r>
-        <w:rPr>
-          <w:rFonts w:ascii="Times New Roman" w:hAnsi="Times New Roman" w:cs="Times New Roman"/>
-          <w:bCs/>
-          <w:sz w:val="24"/>
-          <w:szCs w:val="24"/>
+          <w:highlight w:val="green"/>
+        </w:rPr>
+        <w:t xml:space="preserve">writing, executing and debugging </w:t>
+      </w:r>
+      <w:r>
+        <w:rPr>
+          <w:rFonts w:ascii="Times New Roman" w:hAnsi="Times New Roman" w:cs="Times New Roman"/>
+          <w:bCs/>
+          <w:sz w:val="24"/>
+          <w:szCs w:val="24"/>
+          <w:highlight w:val="green"/>
         </w:rPr>
         <w:t>programs related to stack using arrays.</w:t>
       </w:r>
@@ -9625,14 +8149,16 @@
           <w:bCs/>
           <w:sz w:val="24"/>
           <w:szCs w:val="24"/>
-        </w:rPr>
-      </w:pPr>
-      <w:r>
-        <w:rPr>
-          <w:rFonts w:ascii="Times New Roman" w:hAnsi="Times New Roman" w:cs="Times New Roman"/>
-          <w:bCs/>
-          <w:sz w:val="24"/>
-          <w:szCs w:val="24"/>
+          <w:highlight w:val="green"/>
+        </w:rPr>
+      </w:pPr>
+      <w:r>
+        <w:rPr>
+          <w:rFonts w:ascii="Times New Roman" w:hAnsi="Times New Roman" w:cs="Times New Roman"/>
+          <w:bCs/>
+          <w:sz w:val="24"/>
+          <w:szCs w:val="24"/>
+          <w:highlight w:val="green"/>
         </w:rPr>
         <w:t xml:space="preserve">To learn </w:t>
       </w:r>
@@ -9642,33 +8168,17 @@
           <w:bCs/>
           <w:sz w:val="24"/>
           <w:szCs w:val="24"/>
-        </w:rPr>
-        <w:t xml:space="preserve">writing, </w:t>
-      </w:r>
-      <w:r>
-        <w:rPr>
-          <w:rFonts w:ascii="Times New Roman" w:hAnsi="Times New Roman" w:cs="Times New Roman"/>
-          <w:bCs/>
-          <w:sz w:val="24"/>
-          <w:szCs w:val="24"/>
-        </w:rPr>
-        <w:t xml:space="preserve">executing </w:t>
-      </w:r>
-      <w:r>
-        <w:rPr>
-          <w:rFonts w:ascii="Times New Roman" w:hAnsi="Times New Roman" w:cs="Times New Roman"/>
-          <w:bCs/>
-          <w:sz w:val="24"/>
-          <w:szCs w:val="24"/>
-        </w:rPr>
-        <w:t xml:space="preserve">and debugging </w:t>
-      </w:r>
-      <w:r>
-        <w:rPr>
-          <w:rFonts w:ascii="Times New Roman" w:hAnsi="Times New Roman" w:cs="Times New Roman"/>
-          <w:bCs/>
-          <w:sz w:val="24"/>
-          <w:szCs w:val="24"/>
+          <w:highlight w:val="green"/>
+        </w:rPr>
+        <w:t xml:space="preserve">writing, executing and debugging </w:t>
+      </w:r>
+      <w:r>
+        <w:rPr>
+          <w:rFonts w:ascii="Times New Roman" w:hAnsi="Times New Roman" w:cs="Times New Roman"/>
+          <w:bCs/>
+          <w:sz w:val="24"/>
+          <w:szCs w:val="24"/>
+          <w:highlight w:val="green"/>
         </w:rPr>
         <w:t>programs related to stack using linked list.</w:t>
       </w:r>
@@ -9682,50 +8192,44 @@
           <w:bCs/>
           <w:sz w:val="24"/>
           <w:szCs w:val="24"/>
-        </w:rPr>
-      </w:pPr>
-      <w:r>
-        <w:rPr>
-          <w:rFonts w:ascii="Times New Roman" w:hAnsi="Times New Roman" w:cs="Times New Roman"/>
-          <w:b/>
-          <w:bCs/>
-          <w:sz w:val="24"/>
-          <w:szCs w:val="24"/>
-        </w:rPr>
-        <w:t>Outcomes</w:t>
-      </w:r>
-      <w:r>
-        <w:rPr>
-          <w:rFonts w:ascii="Times New Roman" w:hAnsi="Times New Roman" w:cs="Times New Roman"/>
-          <w:b/>
-          <w:bCs/>
-          <w:sz w:val="24"/>
-          <w:szCs w:val="24"/>
-        </w:rPr>
-        <w:t>:</w:t>
-      </w:r>
-    </w:p>
-    <w:p>
-      <w:pPr>
-        <w:pStyle w:val="ListParagraph"/>
-        <w:numPr>
-          <w:ilvl w:val="0"/>
-          <w:numId w:val="3"/>
-        </w:numPr>
-        <w:jc w:val="both"/>
-        <w:rPr>
-          <w:rFonts w:ascii="Times New Roman" w:hAnsi="Times New Roman" w:cs="Times New Roman"/>
-          <w:bCs/>
-          <w:sz w:val="24"/>
-          <w:szCs w:val="24"/>
-        </w:rPr>
-      </w:pPr>
-      <w:r>
-        <w:rPr>
-          <w:rFonts w:ascii="Times New Roman" w:hAnsi="Times New Roman" w:cs="Times New Roman"/>
-          <w:bCs/>
-          <w:sz w:val="24"/>
-          <w:szCs w:val="24"/>
+          <w:highlight w:val="green"/>
+        </w:rPr>
+      </w:pPr>
+      <w:r>
+        <w:rPr>
+          <w:rFonts w:ascii="Times New Roman" w:hAnsi="Times New Roman" w:cs="Times New Roman"/>
+          <w:b/>
+          <w:bCs/>
+          <w:sz w:val="24"/>
+          <w:szCs w:val="24"/>
+          <w:highlight w:val="green"/>
+        </w:rPr>
+        <w:t>Outcomes:</w:t>
+      </w:r>
+    </w:p>
+    <w:p>
+      <w:pPr>
+        <w:pStyle w:val="ListParagraph"/>
+        <w:numPr>
+          <w:ilvl w:val="0"/>
+          <w:numId w:val="3"/>
+        </w:numPr>
+        <w:jc w:val="both"/>
+        <w:rPr>
+          <w:rFonts w:ascii="Times New Roman" w:hAnsi="Times New Roman" w:cs="Times New Roman"/>
+          <w:bCs/>
+          <w:sz w:val="24"/>
+          <w:szCs w:val="24"/>
+          <w:highlight w:val="green"/>
+        </w:rPr>
+      </w:pPr>
+      <w:r>
+        <w:rPr>
+          <w:rFonts w:ascii="Times New Roman" w:hAnsi="Times New Roman" w:cs="Times New Roman"/>
+          <w:bCs/>
+          <w:sz w:val="24"/>
+          <w:szCs w:val="24"/>
+          <w:highlight w:val="green"/>
         </w:rPr>
         <w:t>After completing this, the students would be able to develop, compile, debug, and fix errors of C programs based on stack.</w:t>
       </w:r>
@@ -9739,27 +8243,87 @@
           <w:bCs/>
           <w:sz w:val="24"/>
           <w:szCs w:val="24"/>
-        </w:rPr>
-      </w:pPr>
-      <w:r>
-        <w:rPr>
-          <w:rFonts w:ascii="Times New Roman" w:hAnsi="Times New Roman" w:cs="Times New Roman"/>
-          <w:b/>
-          <w:bCs/>
-          <w:sz w:val="24"/>
-          <w:szCs w:val="24"/>
-        </w:rPr>
-        <w:t>LAs</w:t>
-      </w:r>
-      <w:r>
-        <w:rPr>
-          <w:rFonts w:ascii="Times New Roman" w:hAnsi="Times New Roman" w:cs="Times New Roman"/>
-          <w:b/>
-          <w:bCs/>
-          <w:sz w:val="24"/>
-          <w:szCs w:val="24"/>
-        </w:rPr>
-        <w:t>:</w:t>
+          <w:highlight w:val="green"/>
+        </w:rPr>
+      </w:pPr>
+      <w:r>
+        <w:rPr>
+          <w:rFonts w:ascii="Times New Roman" w:hAnsi="Times New Roman" w:cs="Times New Roman"/>
+          <w:b/>
+          <w:bCs/>
+          <w:sz w:val="24"/>
+          <w:szCs w:val="24"/>
+          <w:highlight w:val="green"/>
+        </w:rPr>
+        <w:t>LAs:</w:t>
+      </w:r>
+    </w:p>
+    <w:p>
+      <w:pPr>
+        <w:jc w:val="both"/>
+        <w:rPr>
+          <w:rFonts w:ascii="Times New Roman" w:hAnsi="Times New Roman" w:cs="Times New Roman"/>
+          <w:b/>
+          <w:bCs/>
+          <w:sz w:val="24"/>
+          <w:szCs w:val="24"/>
+          <w:highlight w:val="green"/>
+        </w:rPr>
+      </w:pPr>
+      <w:r>
+        <w:rPr>
+          <w:rFonts w:ascii="Times New Roman" w:hAnsi="Times New Roman" w:cs="Times New Roman"/>
+          <w:b/>
+          <w:bCs/>
+          <w:noProof/>
+          <w:sz w:val="24"/>
+          <w:szCs w:val="24"/>
+          <w:highlight w:val="green"/>
+        </w:rPr>
+        <w:drawing>
+          <wp:inline distT="0" distB="0" distL="0" distR="0" wp14:anchorId="04AC5FF6" wp14:editId="63EA1F74">
+            <wp:extent cx="914400" cy="914400"/>
+            <wp:effectExtent l="0" t="0" r="0" b="0"/>
+            <wp:docPr id="7" name="Graphic 7" descr="Checkmark"/>
+            <wp:cNvGraphicFramePr>
+              <a:graphicFrameLocks xmlns:a="http://schemas.openxmlformats.org/drawingml/2006/main" noChangeAspect="1"/>
+            </wp:cNvGraphicFramePr>
+            <a:graphic xmlns:a="http://schemas.openxmlformats.org/drawingml/2006/main">
+              <a:graphicData uri="http://schemas.openxmlformats.org/drawingml/2006/picture">
+                <pic:pic xmlns:pic="http://schemas.openxmlformats.org/drawingml/2006/picture">
+                  <pic:nvPicPr>
+                    <pic:cNvPr id="1" name="Graphic 1" descr="Checkmark"/>
+                    <pic:cNvPicPr/>
+                  </pic:nvPicPr>
+                  <pic:blipFill>
+                    <a:blip r:embed="rId7">
+                      <a:extLst>
+                        <a:ext uri="{28A0092B-C50C-407E-A947-70E740481C1C}">
+                          <a14:useLocalDpi xmlns:a14="http://schemas.microsoft.com/office/drawing/2010/main" val="0"/>
+                        </a:ext>
+                        <a:ext uri="{96DAC541-7B7A-43D3-8B79-37D633B846F1}">
+                          <asvg:svgBlip xmlns:asvg="http://schemas.microsoft.com/office/drawing/2016/SVG/main" r:embed="rId8"/>
+                        </a:ext>
+                      </a:extLst>
+                    </a:blip>
+                    <a:stretch>
+                      <a:fillRect/>
+                    </a:stretch>
+                  </pic:blipFill>
+                  <pic:spPr>
+                    <a:xfrm>
+                      <a:off x="0" y="0"/>
+                      <a:ext cx="914400" cy="914400"/>
+                    </a:xfrm>
+                    <a:prstGeom prst="rect">
+                      <a:avLst/>
+                    </a:prstGeom>
+                  </pic:spPr>
+                </pic:pic>
+              </a:graphicData>
+            </a:graphic>
+          </wp:inline>
+        </w:drawing>
       </w:r>
     </w:p>
     <w:p>
@@ -9777,6 +8341,7 @@
           <w:color w:val="FF0000"/>
           <w:sz w:val="24"/>
           <w:szCs w:val="24"/>
+          <w:highlight w:val="green"/>
         </w:rPr>
       </w:pPr>
       <w:r>
@@ -9786,6 +8351,7 @@
           <w:color w:val="FF0000"/>
           <w:sz w:val="24"/>
           <w:szCs w:val="24"/>
+          <w:highlight w:val="green"/>
         </w:rPr>
         <w:t xml:space="preserve">WAP </w:t>
       </w:r>
@@ -9796,6 +8362,7 @@
           <w:color w:val="FF0000"/>
           <w:sz w:val="24"/>
           <w:szCs w:val="24"/>
+          <w:highlight w:val="green"/>
         </w:rPr>
         <w:t>Write a menu driven program to perform the following operations of a stack using array by using suitable user defined functions for each case.</w:t>
       </w:r>
@@ -9811,6 +8378,7 @@
           <w:color w:val="FF0000"/>
           <w:sz w:val="24"/>
           <w:szCs w:val="24"/>
+          <w:highlight w:val="green"/>
         </w:rPr>
       </w:pPr>
       <w:r>
@@ -9820,6 +8388,7 @@
           <w:color w:val="FF0000"/>
           <w:sz w:val="24"/>
           <w:szCs w:val="24"/>
+          <w:highlight w:val="green"/>
         </w:rPr>
         <w:t>a) Check if the stack is empty b) Display the contents of stack c) Push d) Pop</w:t>
       </w:r>
@@ -9830,6 +8399,7 @@
           <w:color w:val="FF0000"/>
           <w:sz w:val="24"/>
           <w:szCs w:val="24"/>
+          <w:highlight w:val="green"/>
         </w:rPr>
         <w:tab/>
       </w:r>
@@ -9849,6 +8419,7 @@
           <w:color w:val="FF0000"/>
           <w:sz w:val="24"/>
           <w:szCs w:val="24"/>
+          <w:highlight w:val="green"/>
         </w:rPr>
       </w:pPr>
       <w:r>
@@ -9858,6 +8429,7 @@
           <w:color w:val="FF0000"/>
           <w:sz w:val="24"/>
           <w:szCs w:val="24"/>
+          <w:highlight w:val="green"/>
         </w:rPr>
         <w:t xml:space="preserve">WAP Write a menu driven program to perform the following operations of a stack using </w:t>
       </w:r>
@@ -9868,6 +8440,7 @@
           <w:color w:val="FF0000"/>
           <w:sz w:val="24"/>
           <w:szCs w:val="24"/>
+          <w:highlight w:val="green"/>
         </w:rPr>
         <w:t>linked list</w:t>
       </w:r>
@@ -9878,6 +8451,7 @@
           <w:color w:val="FF0000"/>
           <w:sz w:val="24"/>
           <w:szCs w:val="24"/>
+          <w:highlight w:val="green"/>
         </w:rPr>
         <w:t xml:space="preserve"> by using suitable user defined functions for each case.</w:t>
       </w:r>
@@ -9897,6 +8471,7 @@
           <w:color w:val="FF0000"/>
           <w:sz w:val="24"/>
           <w:szCs w:val="24"/>
+          <w:highlight w:val="green"/>
         </w:rPr>
       </w:pPr>
       <w:r>
@@ -9906,6 +8481,7 @@
           <w:color w:val="FF0000"/>
           <w:sz w:val="24"/>
           <w:szCs w:val="24"/>
+          <w:highlight w:val="green"/>
         </w:rPr>
         <w:t>WAP to convert an infix expression into its equivalent postfix notation</w:t>
       </w:r>
@@ -9924,14 +8500,16 @@
           <w:bCs/>
           <w:sz w:val="24"/>
           <w:szCs w:val="24"/>
-        </w:rPr>
-      </w:pPr>
-      <w:r>
-        <w:rPr>
-          <w:rFonts w:ascii="Times New Roman" w:hAnsi="Times New Roman" w:cs="Times New Roman"/>
-          <w:bCs/>
-          <w:sz w:val="24"/>
-          <w:szCs w:val="24"/>
+          <w:highlight w:val="green"/>
+        </w:rPr>
+      </w:pPr>
+      <w:r>
+        <w:rPr>
+          <w:rFonts w:ascii="Times New Roman" w:hAnsi="Times New Roman" w:cs="Times New Roman"/>
+          <w:bCs/>
+          <w:sz w:val="24"/>
+          <w:szCs w:val="24"/>
+          <w:highlight w:val="green"/>
         </w:rPr>
         <w:t>WAP to convert an infix expression into its equivalent prefix notation.</w:t>
       </w:r>
@@ -9950,14 +8528,16 @@
           <w:bCs/>
           <w:sz w:val="24"/>
           <w:szCs w:val="24"/>
-        </w:rPr>
-      </w:pPr>
-      <w:r>
-        <w:rPr>
-          <w:rFonts w:ascii="Times New Roman" w:hAnsi="Times New Roman" w:cs="Times New Roman"/>
-          <w:bCs/>
-          <w:sz w:val="24"/>
-          <w:szCs w:val="24"/>
+          <w:highlight w:val="green"/>
+        </w:rPr>
+      </w:pPr>
+      <w:r>
+        <w:rPr>
+          <w:rFonts w:ascii="Times New Roman" w:hAnsi="Times New Roman" w:cs="Times New Roman"/>
+          <w:bCs/>
+          <w:sz w:val="24"/>
+          <w:szCs w:val="24"/>
+          <w:highlight w:val="green"/>
         </w:rPr>
         <w:t xml:space="preserve">Two brackets are considered to be a matched pair if the an opening bracket (i.e., (, [, or </w:t>
       </w:r>
@@ -9968,6 +8548,7 @@
           <w:bCs/>
           <w:sz w:val="24"/>
           <w:szCs w:val="24"/>
+          <w:highlight w:val="green"/>
         </w:rPr>
         <w:t>{ )</w:t>
       </w:r>
@@ -9978,6 +8559,7 @@
           <w:bCs/>
           <w:sz w:val="24"/>
           <w:szCs w:val="24"/>
+          <w:highlight w:val="green"/>
         </w:rPr>
         <w:t xml:space="preserve"> occurs to the left of a closing bracket (i.e., ), ], or }) of the exact same type. There are three types of matched pairs of brackets: [], {}, and (). A matching pair of brackets is not balanced if the set of brackets it encloses are not matched. WAP to determine whether the input sequence of brackets is balanced or not. If a string is balanced, it </w:t>
       </w:r>
@@ -9988,6 +8570,7 @@
           <w:bCs/>
           <w:sz w:val="24"/>
           <w:szCs w:val="24"/>
+          <w:highlight w:val="green"/>
         </w:rPr>
         <w:t>print</w:t>
       </w:r>
@@ -9998,6 +8581,7 @@
           <w:bCs/>
           <w:sz w:val="24"/>
           <w:szCs w:val="24"/>
+          <w:highlight w:val="green"/>
         </w:rPr>
         <w:t xml:space="preserve"> YES on a new line; otherwise, print NO on a new line. </w:t>
       </w:r>
@@ -10012,14 +8596,16 @@
           <w:bCs/>
           <w:sz w:val="24"/>
           <w:szCs w:val="24"/>
-        </w:rPr>
-      </w:pPr>
-      <w:r>
-        <w:rPr>
-          <w:rFonts w:ascii="Times New Roman" w:hAnsi="Times New Roman" w:cs="Times New Roman"/>
-          <w:bCs/>
-          <w:sz w:val="24"/>
-          <w:szCs w:val="24"/>
+          <w:highlight w:val="green"/>
+        </w:rPr>
+      </w:pPr>
+      <w:r>
+        <w:rPr>
+          <w:rFonts w:ascii="Times New Roman" w:hAnsi="Times New Roman" w:cs="Times New Roman"/>
+          <w:bCs/>
+          <w:sz w:val="24"/>
+          <w:szCs w:val="24"/>
+          <w:highlight w:val="green"/>
         </w:rPr>
         <w:t>Example: Input: {[()]} and Output: YES</w:t>
       </w:r>
@@ -10034,14 +8620,16 @@
           <w:bCs/>
           <w:sz w:val="24"/>
           <w:szCs w:val="24"/>
-        </w:rPr>
-      </w:pPr>
-      <w:r>
-        <w:rPr>
-          <w:rFonts w:ascii="Times New Roman" w:hAnsi="Times New Roman" w:cs="Times New Roman"/>
-          <w:bCs/>
-          <w:sz w:val="24"/>
-          <w:szCs w:val="24"/>
+          <w:highlight w:val="green"/>
+        </w:rPr>
+      </w:pPr>
+      <w:r>
+        <w:rPr>
+          <w:rFonts w:ascii="Times New Roman" w:hAnsi="Times New Roman" w:cs="Times New Roman"/>
+          <w:bCs/>
+          <w:sz w:val="24"/>
+          <w:szCs w:val="24"/>
+          <w:highlight w:val="green"/>
         </w:rPr>
         <w:t>Input: {[(])} and Output: NO</w:t>
       </w:r>
@@ -10056,21 +8644,92 @@
           <w:bCs/>
           <w:sz w:val="24"/>
           <w:szCs w:val="24"/>
-        </w:rPr>
-      </w:pPr>
-      <w:r>
-        <w:rPr>
-          <w:rFonts w:ascii="Times New Roman" w:hAnsi="Times New Roman" w:cs="Times New Roman"/>
-          <w:b/>
-          <w:bCs/>
-          <w:sz w:val="24"/>
-          <w:szCs w:val="24"/>
+          <w:highlight w:val="green"/>
+        </w:rPr>
+      </w:pPr>
+      <w:r>
+        <w:rPr>
+          <w:rFonts w:ascii="Times New Roman" w:hAnsi="Times New Roman" w:cs="Times New Roman"/>
+          <w:b/>
+          <w:bCs/>
+          <w:sz w:val="24"/>
+          <w:szCs w:val="24"/>
+          <w:highlight w:val="green"/>
         </w:rPr>
         <w:t>HAs:</w:t>
       </w:r>
     </w:p>
     <w:p>
       <w:pPr>
+        <w:spacing w:before="200"/>
+        <w:jc w:val="both"/>
+        <w:rPr>
+          <w:rFonts w:ascii="Times New Roman" w:hAnsi="Times New Roman" w:cs="Times New Roman"/>
+          <w:b/>
+          <w:bCs/>
+          <w:sz w:val="24"/>
+          <w:szCs w:val="24"/>
+          <w:highlight w:val="green"/>
+        </w:rPr>
+      </w:pPr>
+      <w:r>
+        <w:rPr>
+          <w:rFonts w:ascii="Times New Roman" w:hAnsi="Times New Roman" w:cs="Times New Roman"/>
+          <w:b/>
+          <w:bCs/>
+          <w:noProof/>
+          <w:sz w:val="24"/>
+          <w:szCs w:val="24"/>
+          <w:highlight w:val="green"/>
+        </w:rPr>
+        <w:drawing>
+          <wp:inline distT="0" distB="0" distL="0" distR="0" wp14:anchorId="1296D049" wp14:editId="3EC12935">
+            <wp:extent cx="914400" cy="914400"/>
+            <wp:effectExtent l="0" t="0" r="0" b="0"/>
+            <wp:docPr id="8" name="Graphic 8" descr="Checkmark"/>
+            <wp:cNvGraphicFramePr>
+              <a:graphicFrameLocks xmlns:a="http://schemas.openxmlformats.org/drawingml/2006/main" noChangeAspect="1"/>
+            </wp:cNvGraphicFramePr>
+            <a:graphic xmlns:a="http://schemas.openxmlformats.org/drawingml/2006/main">
+              <a:graphicData uri="http://schemas.openxmlformats.org/drawingml/2006/picture">
+                <pic:pic xmlns:pic="http://schemas.openxmlformats.org/drawingml/2006/picture">
+                  <pic:nvPicPr>
+                    <pic:cNvPr id="1" name="Graphic 1" descr="Checkmark"/>
+                    <pic:cNvPicPr/>
+                  </pic:nvPicPr>
+                  <pic:blipFill>
+                    <a:blip r:embed="rId7">
+                      <a:extLst>
+                        <a:ext uri="{28A0092B-C50C-407E-A947-70E740481C1C}">
+                          <a14:useLocalDpi xmlns:a14="http://schemas.microsoft.com/office/drawing/2010/main" val="0"/>
+                        </a:ext>
+                        <a:ext uri="{96DAC541-7B7A-43D3-8B79-37D633B846F1}">
+                          <asvg:svgBlip xmlns:asvg="http://schemas.microsoft.com/office/drawing/2016/SVG/main" r:embed="rId8"/>
+                        </a:ext>
+                      </a:extLst>
+                    </a:blip>
+                    <a:stretch>
+                      <a:fillRect/>
+                    </a:stretch>
+                  </pic:blipFill>
+                  <pic:spPr>
+                    <a:xfrm>
+                      <a:off x="0" y="0"/>
+                      <a:ext cx="914400" cy="914400"/>
+                    </a:xfrm>
+                    <a:prstGeom prst="rect">
+                      <a:avLst/>
+                    </a:prstGeom>
+                  </pic:spPr>
+                </pic:pic>
+              </a:graphicData>
+            </a:graphic>
+          </wp:inline>
+        </w:drawing>
+      </w:r>
+    </w:p>
+    <w:p>
+      <w:pPr>
         <w:pStyle w:val="ListParagraph"/>
         <w:numPr>
           <w:ilvl w:val="0"/>
@@ -10083,17 +8742,18 @@
           <w:bCs/>
           <w:sz w:val="24"/>
           <w:szCs w:val="24"/>
-          <w:highlight w:val="yellow"/>
-        </w:rPr>
-      </w:pPr>
-      <w:r>
-        <w:rPr>
-          <w:rFonts w:ascii="Times New Roman" w:hAnsi="Times New Roman" w:cs="Times New Roman"/>
-          <w:bCs/>
-          <w:sz w:val="24"/>
-          <w:szCs w:val="24"/>
-          <w:highlight w:val="yellow"/>
-        </w:rPr>
+          <w:highlight w:val="green"/>
+        </w:rPr>
+      </w:pPr>
+      <w:r>
+        <w:rPr>
+          <w:rFonts w:ascii="Times New Roman" w:hAnsi="Times New Roman" w:cs="Times New Roman"/>
+          <w:bCs/>
+          <w:sz w:val="24"/>
+          <w:szCs w:val="24"/>
+          <w:highlight w:val="green"/>
+        </w:rPr>
+        <w:lastRenderedPageBreak/>
         <w:t>WAP to reverse a stack with using extra stack.</w:t>
       </w:r>
     </w:p>
@@ -10111,16 +8771,16 @@
           <w:bCs/>
           <w:sz w:val="24"/>
           <w:szCs w:val="24"/>
-          <w:highlight w:val="yellow"/>
-        </w:rPr>
-      </w:pPr>
-      <w:r>
-        <w:rPr>
-          <w:rFonts w:ascii="Times New Roman" w:hAnsi="Times New Roman" w:cs="Times New Roman"/>
-          <w:bCs/>
-          <w:sz w:val="24"/>
-          <w:szCs w:val="24"/>
-          <w:highlight w:val="yellow"/>
+          <w:highlight w:val="green"/>
+        </w:rPr>
+      </w:pPr>
+      <w:r>
+        <w:rPr>
+          <w:rFonts w:ascii="Times New Roman" w:hAnsi="Times New Roman" w:cs="Times New Roman"/>
+          <w:bCs/>
+          <w:sz w:val="24"/>
+          <w:szCs w:val="24"/>
+          <w:highlight w:val="green"/>
         </w:rPr>
         <w:t>WAP to sort the elements inside a stack using only push and pop operation. Any number of additional stacks may be used.</w:t>
       </w:r>
@@ -10139,16 +8799,16 @@
           <w:bCs/>
           <w:sz w:val="24"/>
           <w:szCs w:val="24"/>
-          <w:highlight w:val="yellow"/>
-        </w:rPr>
-      </w:pPr>
-      <w:r>
-        <w:rPr>
-          <w:rFonts w:ascii="Times New Roman" w:hAnsi="Times New Roman" w:cs="Times New Roman"/>
-          <w:bCs/>
-          <w:sz w:val="24"/>
-          <w:szCs w:val="24"/>
-          <w:highlight w:val="yellow"/>
+          <w:highlight w:val="green"/>
+        </w:rPr>
+      </w:pPr>
+      <w:r>
+        <w:rPr>
+          <w:rFonts w:ascii="Times New Roman" w:hAnsi="Times New Roman" w:cs="Times New Roman"/>
+          <w:bCs/>
+          <w:sz w:val="24"/>
+          <w:szCs w:val="24"/>
+          <w:highlight w:val="green"/>
         </w:rPr>
         <w:t>WAP using a function that sort an array of integers using stacks and also uses bubble sort</w:t>
       </w:r>
@@ -10167,16 +8827,16 @@
           <w:bCs/>
           <w:sz w:val="24"/>
           <w:szCs w:val="24"/>
-          <w:highlight w:val="yellow"/>
-        </w:rPr>
-      </w:pPr>
-      <w:r>
-        <w:rPr>
-          <w:rFonts w:ascii="Times New Roman" w:hAnsi="Times New Roman" w:cs="Times New Roman"/>
-          <w:bCs/>
-          <w:sz w:val="24"/>
-          <w:szCs w:val="24"/>
-          <w:highlight w:val="yellow"/>
+          <w:highlight w:val="green"/>
+        </w:rPr>
+      </w:pPr>
+      <w:r>
+        <w:rPr>
+          <w:rFonts w:ascii="Times New Roman" w:hAnsi="Times New Roman" w:cs="Times New Roman"/>
+          <w:bCs/>
+          <w:sz w:val="24"/>
+          <w:szCs w:val="24"/>
+          <w:highlight w:val="green"/>
         </w:rPr>
         <w:t>In a party of N people, only one person is known to everyone. Such a person may be present in the party, if yes, (s)he doesn’t know anyone in the party. We can only ask questions like “does A know B? “. WAP to find the stranger (celebrity) in minimum number of questions.</w:t>
       </w:r>
@@ -10195,16 +8855,16 @@
           <w:bCs/>
           <w:sz w:val="24"/>
           <w:szCs w:val="24"/>
-          <w:highlight w:val="yellow"/>
-        </w:rPr>
-      </w:pPr>
-      <w:r>
-        <w:rPr>
-          <w:rFonts w:ascii="Times New Roman" w:hAnsi="Times New Roman" w:cs="Times New Roman"/>
-          <w:bCs/>
-          <w:sz w:val="24"/>
-          <w:szCs w:val="24"/>
-          <w:highlight w:val="yellow"/>
+          <w:highlight w:val="green"/>
+        </w:rPr>
+      </w:pPr>
+      <w:r>
+        <w:rPr>
+          <w:rFonts w:ascii="Times New Roman" w:hAnsi="Times New Roman" w:cs="Times New Roman"/>
+          <w:bCs/>
+          <w:sz w:val="24"/>
+          <w:szCs w:val="24"/>
+          <w:highlight w:val="green"/>
         </w:rPr>
         <w:t>WAP exhibiting Tower of Hanoi (recursive).</w:t>
       </w:r>
@@ -10223,16 +8883,16 @@
           <w:bCs/>
           <w:sz w:val="24"/>
           <w:szCs w:val="24"/>
-          <w:highlight w:val="yellow"/>
-        </w:rPr>
-      </w:pPr>
-      <w:r>
-        <w:rPr>
-          <w:rFonts w:ascii="Times New Roman" w:hAnsi="Times New Roman" w:cs="Times New Roman"/>
-          <w:bCs/>
-          <w:sz w:val="24"/>
-          <w:szCs w:val="24"/>
-          <w:highlight w:val="yellow"/>
+          <w:highlight w:val="green"/>
+        </w:rPr>
+      </w:pPr>
+      <w:r>
+        <w:rPr>
+          <w:rFonts w:ascii="Times New Roman" w:hAnsi="Times New Roman" w:cs="Times New Roman"/>
+          <w:bCs/>
+          <w:sz w:val="24"/>
+          <w:szCs w:val="24"/>
+          <w:highlight w:val="green"/>
         </w:rPr>
         <w:t>WAP to implement a stack which will support three additional operations in addition to push and pop by modifying L</w:t>
       </w:r>
@@ -10242,7 +8902,7 @@
           <w:bCs/>
           <w:sz w:val="24"/>
           <w:szCs w:val="24"/>
-          <w:highlight w:val="yellow"/>
+          <w:highlight w:val="green"/>
         </w:rPr>
         <w:t>A 1.</w:t>
       </w:r>
@@ -10257,18 +8917,17 @@
           <w:bCs/>
           <w:sz w:val="24"/>
           <w:szCs w:val="24"/>
-          <w:highlight w:val="yellow"/>
-        </w:rPr>
-      </w:pPr>
-      <w:r>
-        <w:rPr>
-          <w:rFonts w:ascii="Times New Roman" w:hAnsi="Times New Roman" w:cs="Times New Roman"/>
-          <w:bCs/>
-          <w:sz w:val="24"/>
-          <w:szCs w:val="24"/>
-          <w:highlight w:val="yellow"/>
-        </w:rPr>
-        <w:lastRenderedPageBreak/>
+          <w:highlight w:val="green"/>
+        </w:rPr>
+      </w:pPr>
+      <w:r>
+        <w:rPr>
+          <w:rFonts w:ascii="Times New Roman" w:hAnsi="Times New Roman" w:cs="Times New Roman"/>
+          <w:bCs/>
+          <w:sz w:val="24"/>
+          <w:szCs w:val="24"/>
+          <w:highlight w:val="green"/>
+        </w:rPr>
         <w:t xml:space="preserve">a) </w:t>
       </w:r>
       <w:proofErr w:type="spellStart"/>
@@ -10278,7 +8937,7 @@
           <w:bCs/>
           <w:sz w:val="24"/>
           <w:szCs w:val="24"/>
-          <w:highlight w:val="yellow"/>
+          <w:highlight w:val="green"/>
         </w:rPr>
         <w:t>peekLowestElement</w:t>
       </w:r>
@@ -10289,7 +8948,7 @@
           <w:bCs/>
           <w:sz w:val="24"/>
           <w:szCs w:val="24"/>
-          <w:highlight w:val="yellow"/>
+          <w:highlight w:val="green"/>
         </w:rPr>
         <w:t xml:space="preserve"> - return the lowest element in the stack without removing it from the stack</w:t>
       </w:r>
@@ -10304,16 +8963,16 @@
           <w:bCs/>
           <w:sz w:val="24"/>
           <w:szCs w:val="24"/>
-          <w:highlight w:val="yellow"/>
-        </w:rPr>
-      </w:pPr>
-      <w:r>
-        <w:rPr>
-          <w:rFonts w:ascii="Times New Roman" w:hAnsi="Times New Roman" w:cs="Times New Roman"/>
-          <w:bCs/>
-          <w:sz w:val="24"/>
-          <w:szCs w:val="24"/>
-          <w:highlight w:val="yellow"/>
+          <w:highlight w:val="green"/>
+        </w:rPr>
+      </w:pPr>
+      <w:r>
+        <w:rPr>
+          <w:rFonts w:ascii="Times New Roman" w:hAnsi="Times New Roman" w:cs="Times New Roman"/>
+          <w:bCs/>
+          <w:sz w:val="24"/>
+          <w:szCs w:val="24"/>
+          <w:highlight w:val="green"/>
         </w:rPr>
         <w:t xml:space="preserve">b) </w:t>
       </w:r>
@@ -10324,7 +8983,7 @@
           <w:bCs/>
           <w:sz w:val="24"/>
           <w:szCs w:val="24"/>
-          <w:highlight w:val="yellow"/>
+          <w:highlight w:val="green"/>
         </w:rPr>
         <w:t>peekHighestElement</w:t>
       </w:r>
@@ -10335,7 +8994,7 @@
           <w:bCs/>
           <w:sz w:val="24"/>
           <w:szCs w:val="24"/>
-          <w:highlight w:val="yellow"/>
+          <w:highlight w:val="green"/>
         </w:rPr>
         <w:t xml:space="preserve"> - return the highest element in the stack without removing it from the stack</w:t>
       </w:r>
@@ -10358,7 +9017,7 @@
           <w:bCs/>
           <w:sz w:val="24"/>
           <w:szCs w:val="24"/>
-          <w:highlight w:val="yellow"/>
+          <w:highlight w:val="green"/>
         </w:rPr>
         <w:t xml:space="preserve">c) </w:t>
       </w:r>
@@ -10369,7 +9028,7 @@
           <w:bCs/>
           <w:sz w:val="24"/>
           <w:szCs w:val="24"/>
-          <w:highlight w:val="yellow"/>
+          <w:highlight w:val="green"/>
         </w:rPr>
         <w:t>peekMiddleElement</w:t>
       </w:r>
@@ -10380,7 +9039,7 @@
           <w:bCs/>
           <w:sz w:val="24"/>
           <w:szCs w:val="24"/>
-          <w:highlight w:val="yellow"/>
+          <w:highlight w:val="green"/>
         </w:rPr>
         <w:t xml:space="preserve"> - return the (size/2+</w:t>
       </w:r>
@@ -10391,7 +9050,7 @@
           <w:bCs/>
           <w:sz w:val="24"/>
           <w:szCs w:val="24"/>
-          <w:highlight w:val="yellow"/>
+          <w:highlight w:val="green"/>
         </w:rPr>
         <w:t>1)</w:t>
       </w:r>
@@ -10402,7 +9061,7 @@
           <w:bCs/>
           <w:sz w:val="24"/>
           <w:szCs w:val="24"/>
-          <w:highlight w:val="yellow"/>
+          <w:highlight w:val="green"/>
           <w:vertAlign w:val="superscript"/>
         </w:rPr>
         <w:t>th</w:t>
@@ -10415,7 +9074,7 @@
           <w:bCs/>
           <w:sz w:val="24"/>
           <w:szCs w:val="24"/>
-          <w:highlight w:val="yellow"/>
+          <w:highlight w:val="green"/>
         </w:rPr>
         <w:t xml:space="preserve"> lowest element in the stack without removing it from the stack.</w:t>
       </w:r>

</xml_diff>

<commit_message>
Completed the L.A Lab06
</commit_message>
<xml_diff>
--- a/Data Structure Lab Manual 2021.docx
+++ b/Data Structure Lab Manual 2021.docx
@@ -9588,14 +9588,16 @@
         <w:rPr>
           <w:rFonts w:ascii="Times New Roman" w:hAnsi="Times New Roman" w:cs="Times New Roman"/>
           <w:bCs/>
-          <w:sz w:val="24"/>
-          <w:szCs w:val="24"/>
-        </w:rPr>
-      </w:pPr>
-      <w:r>
-        <w:rPr>
-          <w:rFonts w:ascii="Times New Roman" w:hAnsi="Times New Roman" w:cs="Times New Roman"/>
-          <w:bCs/>
+          <w:color w:val="FF0000"/>
+          <w:sz w:val="24"/>
+          <w:szCs w:val="24"/>
+        </w:rPr>
+      </w:pPr>
+      <w:r>
+        <w:rPr>
+          <w:rFonts w:ascii="Times New Roman" w:hAnsi="Times New Roman" w:cs="Times New Roman"/>
+          <w:bCs/>
+          <w:color w:val="FF0000"/>
           <w:sz w:val="24"/>
           <w:szCs w:val="24"/>
         </w:rPr>
@@ -9606,6 +9608,7 @@
         <w:rPr>
           <w:rFonts w:ascii="Times New Roman" w:hAnsi="Times New Roman" w:cs="Times New Roman"/>
           <w:bCs/>
+          <w:color w:val="FF0000"/>
           <w:sz w:val="24"/>
           <w:szCs w:val="24"/>
         </w:rPr>
@@ -9616,6 +9619,7 @@
         <w:rPr>
           <w:rFonts w:ascii="Times New Roman" w:hAnsi="Times New Roman" w:cs="Times New Roman"/>
           <w:bCs/>
+          <w:color w:val="FF0000"/>
           <w:sz w:val="24"/>
           <w:szCs w:val="24"/>
         </w:rPr>
@@ -9626,6 +9630,7 @@
         <w:rPr>
           <w:rFonts w:ascii="Times New Roman" w:hAnsi="Times New Roman" w:cs="Times New Roman"/>
           <w:bCs/>
+          <w:color w:val="FF0000"/>
           <w:sz w:val="24"/>
           <w:szCs w:val="24"/>
         </w:rPr>
@@ -9636,6 +9641,7 @@
         <w:rPr>
           <w:rFonts w:ascii="Times New Roman" w:hAnsi="Times New Roman" w:cs="Times New Roman"/>
           <w:bCs/>
+          <w:color w:val="FF0000"/>
           <w:sz w:val="24"/>
           <w:szCs w:val="24"/>
         </w:rPr>
@@ -9646,6 +9652,7 @@
         <w:rPr>
           <w:rFonts w:ascii="Times New Roman" w:hAnsi="Times New Roman" w:cs="Times New Roman"/>
           <w:bCs/>
+          <w:color w:val="FF0000"/>
           <w:sz w:val="24"/>
           <w:szCs w:val="24"/>
         </w:rPr>
@@ -9656,6 +9663,7 @@
         <w:rPr>
           <w:rFonts w:ascii="Times New Roman" w:hAnsi="Times New Roman" w:cs="Times New Roman"/>
           <w:bCs/>
+          <w:color w:val="FF0000"/>
           <w:sz w:val="24"/>
           <w:szCs w:val="24"/>
         </w:rPr>
@@ -9674,14 +9682,16 @@
         <w:rPr>
           <w:rFonts w:ascii="Times New Roman" w:hAnsi="Times New Roman" w:cs="Times New Roman"/>
           <w:bCs/>
-          <w:sz w:val="24"/>
-          <w:szCs w:val="24"/>
-        </w:rPr>
-      </w:pPr>
-      <w:r>
-        <w:rPr>
-          <w:rFonts w:ascii="Times New Roman" w:hAnsi="Times New Roman" w:cs="Times New Roman"/>
-          <w:bCs/>
+          <w:color w:val="FF0000"/>
+          <w:sz w:val="24"/>
+          <w:szCs w:val="24"/>
+        </w:rPr>
+      </w:pPr>
+      <w:r>
+        <w:rPr>
+          <w:rFonts w:ascii="Times New Roman" w:hAnsi="Times New Roman" w:cs="Times New Roman"/>
+          <w:bCs/>
+          <w:color w:val="FF0000"/>
           <w:sz w:val="24"/>
           <w:szCs w:val="24"/>
         </w:rPr>
@@ -9692,6 +9702,7 @@
         <w:rPr>
           <w:rFonts w:ascii="Times New Roman" w:hAnsi="Times New Roman" w:cs="Times New Roman"/>
           <w:bCs/>
+          <w:color w:val="FF0000"/>
           <w:sz w:val="24"/>
           <w:szCs w:val="24"/>
         </w:rPr>
@@ -9702,6 +9713,7 @@
         <w:rPr>
           <w:rFonts w:ascii="Times New Roman" w:hAnsi="Times New Roman" w:cs="Times New Roman"/>
           <w:bCs/>
+          <w:color w:val="FF0000"/>
           <w:sz w:val="24"/>
           <w:szCs w:val="24"/>
         </w:rPr>
@@ -9712,6 +9724,7 @@
         <w:rPr>
           <w:rFonts w:ascii="Times New Roman" w:hAnsi="Times New Roman" w:cs="Times New Roman"/>
           <w:bCs/>
+          <w:color w:val="FF0000"/>
           <w:sz w:val="24"/>
           <w:szCs w:val="24"/>
         </w:rPr>
@@ -9722,6 +9735,7 @@
         <w:rPr>
           <w:rFonts w:ascii="Times New Roman" w:hAnsi="Times New Roman" w:cs="Times New Roman"/>
           <w:bCs/>
+          <w:color w:val="FF0000"/>
           <w:sz w:val="24"/>
           <w:szCs w:val="24"/>
         </w:rPr>
@@ -9742,14 +9756,16 @@
           <w:bCs/>
           <w:sz w:val="24"/>
           <w:szCs w:val="24"/>
-        </w:rPr>
-      </w:pPr>
-      <w:r>
-        <w:rPr>
-          <w:rFonts w:ascii="Times New Roman" w:hAnsi="Times New Roman" w:cs="Times New Roman"/>
-          <w:bCs/>
-          <w:sz w:val="24"/>
-          <w:szCs w:val="24"/>
+          <w:highlight w:val="yellow"/>
+        </w:rPr>
+      </w:pPr>
+      <w:r>
+        <w:rPr>
+          <w:rFonts w:ascii="Times New Roman" w:hAnsi="Times New Roman" w:cs="Times New Roman"/>
+          <w:bCs/>
+          <w:sz w:val="24"/>
+          <w:szCs w:val="24"/>
+          <w:highlight w:val="yellow"/>
         </w:rPr>
         <w:t xml:space="preserve">Write a menu driven program to implement circular queue operations such as Enqueue, Dequeue, Peek, </w:t>
       </w:r>
@@ -9760,6 +9776,7 @@
           <w:bCs/>
           <w:sz w:val="24"/>
           <w:szCs w:val="24"/>
+          <w:highlight w:val="yellow"/>
         </w:rPr>
         <w:t>Display</w:t>
       </w:r>
@@ -9770,6 +9787,7 @@
           <w:bCs/>
           <w:sz w:val="24"/>
           <w:szCs w:val="24"/>
+          <w:highlight w:val="yellow"/>
         </w:rPr>
         <w:t xml:space="preserve"> of elements, </w:t>
       </w:r>
@@ -9780,6 +9798,7 @@
           <w:bCs/>
           <w:sz w:val="24"/>
           <w:szCs w:val="24"/>
+          <w:highlight w:val="yellow"/>
         </w:rPr>
         <w:t>IsEmpty</w:t>
       </w:r>
@@ -9790,6 +9809,7 @@
           <w:bCs/>
           <w:sz w:val="24"/>
           <w:szCs w:val="24"/>
+          <w:highlight w:val="yellow"/>
         </w:rPr>
         <w:t xml:space="preserve">, </w:t>
       </w:r>
@@ -9800,6 +9820,7 @@
           <w:bCs/>
           <w:sz w:val="24"/>
           <w:szCs w:val="24"/>
+          <w:highlight w:val="yellow"/>
         </w:rPr>
         <w:t>IsFull</w:t>
       </w:r>
@@ -9810,6 +9831,7 @@
           <w:bCs/>
           <w:sz w:val="24"/>
           <w:szCs w:val="24"/>
+          <w:highlight w:val="yellow"/>
         </w:rPr>
         <w:t xml:space="preserve"> using static array.</w:t>
       </w:r>
@@ -9828,14 +9850,16 @@
           <w:bCs/>
           <w:sz w:val="24"/>
           <w:szCs w:val="24"/>
-        </w:rPr>
-      </w:pPr>
-      <w:r>
-        <w:rPr>
-          <w:rFonts w:ascii="Times New Roman" w:hAnsi="Times New Roman" w:cs="Times New Roman"/>
-          <w:bCs/>
-          <w:sz w:val="24"/>
-          <w:szCs w:val="24"/>
+          <w:highlight w:val="yellow"/>
+        </w:rPr>
+      </w:pPr>
+      <w:r>
+        <w:rPr>
+          <w:rFonts w:ascii="Times New Roman" w:hAnsi="Times New Roman" w:cs="Times New Roman"/>
+          <w:bCs/>
+          <w:sz w:val="24"/>
+          <w:szCs w:val="24"/>
+          <w:highlight w:val="yellow"/>
         </w:rPr>
         <w:t xml:space="preserve">Write a menu driven program to implement Deques (both Input-restricted and Output-restricted) operations such as Enqueue, Dequeue, Peek, </w:t>
       </w:r>
@@ -9846,6 +9870,7 @@
           <w:bCs/>
           <w:sz w:val="24"/>
           <w:szCs w:val="24"/>
+          <w:highlight w:val="yellow"/>
         </w:rPr>
         <w:t>Display</w:t>
       </w:r>
@@ -9856,6 +9881,7 @@
           <w:bCs/>
           <w:sz w:val="24"/>
           <w:szCs w:val="24"/>
+          <w:highlight w:val="yellow"/>
         </w:rPr>
         <w:t xml:space="preserve"> of elements, </w:t>
       </w:r>
@@ -9866,6 +9892,7 @@
           <w:bCs/>
           <w:sz w:val="24"/>
           <w:szCs w:val="24"/>
+          <w:highlight w:val="yellow"/>
         </w:rPr>
         <w:t>IsEmpty</w:t>
       </w:r>
@@ -9876,6 +9903,7 @@
           <w:bCs/>
           <w:sz w:val="24"/>
           <w:szCs w:val="24"/>
+          <w:highlight w:val="yellow"/>
         </w:rPr>
         <w:t xml:space="preserve">, </w:t>
       </w:r>
@@ -9886,6 +9914,7 @@
           <w:bCs/>
           <w:sz w:val="24"/>
           <w:szCs w:val="24"/>
+          <w:highlight w:val="yellow"/>
         </w:rPr>
         <w:t>IsFull</w:t>
       </w:r>
@@ -9896,6 +9925,7 @@
           <w:bCs/>
           <w:sz w:val="24"/>
           <w:szCs w:val="24"/>
+          <w:highlight w:val="yellow"/>
         </w:rPr>
         <w:t xml:space="preserve"> using static array.</w:t>
       </w:r>
@@ -9914,14 +9944,16 @@
           <w:bCs/>
           <w:sz w:val="24"/>
           <w:szCs w:val="24"/>
-        </w:rPr>
-      </w:pPr>
-      <w:r>
-        <w:rPr>
-          <w:rFonts w:ascii="Times New Roman" w:hAnsi="Times New Roman" w:cs="Times New Roman"/>
-          <w:bCs/>
-          <w:sz w:val="24"/>
-          <w:szCs w:val="24"/>
+          <w:highlight w:val="yellow"/>
+        </w:rPr>
+      </w:pPr>
+      <w:r>
+        <w:rPr>
+          <w:rFonts w:ascii="Times New Roman" w:hAnsi="Times New Roman" w:cs="Times New Roman"/>
+          <w:bCs/>
+          <w:sz w:val="24"/>
+          <w:szCs w:val="24"/>
+          <w:highlight w:val="yellow"/>
         </w:rPr>
         <w:t xml:space="preserve">Write a menu driven program to implement circular queue operations such as Enqueue, Dequeue, Peek, </w:t>
       </w:r>
@@ -9932,6 +9964,7 @@
           <w:bCs/>
           <w:sz w:val="24"/>
           <w:szCs w:val="24"/>
+          <w:highlight w:val="yellow"/>
         </w:rPr>
         <w:t>Display</w:t>
       </w:r>
@@ -9942,6 +9975,7 @@
           <w:bCs/>
           <w:sz w:val="24"/>
           <w:szCs w:val="24"/>
+          <w:highlight w:val="yellow"/>
         </w:rPr>
         <w:t xml:space="preserve"> of elements, </w:t>
       </w:r>
@@ -9952,6 +9986,7 @@
           <w:bCs/>
           <w:sz w:val="24"/>
           <w:szCs w:val="24"/>
+          <w:highlight w:val="yellow"/>
         </w:rPr>
         <w:t>IsEmpty</w:t>
       </w:r>
@@ -9962,6 +9997,7 @@
           <w:bCs/>
           <w:sz w:val="24"/>
           <w:szCs w:val="24"/>
+          <w:highlight w:val="yellow"/>
         </w:rPr>
         <w:t xml:space="preserve"> using linked list.</w:t>
       </w:r>
@@ -9980,14 +10016,16 @@
           <w:bCs/>
           <w:sz w:val="24"/>
           <w:szCs w:val="24"/>
-        </w:rPr>
-      </w:pPr>
-      <w:r>
-        <w:rPr>
-          <w:rFonts w:ascii="Times New Roman" w:hAnsi="Times New Roman" w:cs="Times New Roman"/>
-          <w:bCs/>
-          <w:sz w:val="24"/>
-          <w:szCs w:val="24"/>
+          <w:highlight w:val="yellow"/>
+        </w:rPr>
+      </w:pPr>
+      <w:r>
+        <w:rPr>
+          <w:rFonts w:ascii="Times New Roman" w:hAnsi="Times New Roman" w:cs="Times New Roman"/>
+          <w:bCs/>
+          <w:sz w:val="24"/>
+          <w:szCs w:val="24"/>
+          <w:highlight w:val="yellow"/>
         </w:rPr>
         <w:t xml:space="preserve">Write a menu driven program to implement circular queue operations such as Enqueue, Dequeue, Peek, </w:t>
       </w:r>
@@ -9998,6 +10036,7 @@
           <w:bCs/>
           <w:sz w:val="24"/>
           <w:szCs w:val="24"/>
+          <w:highlight w:val="yellow"/>
         </w:rPr>
         <w:t>Display</w:t>
       </w:r>
@@ -10008,6 +10047,7 @@
           <w:bCs/>
           <w:sz w:val="24"/>
           <w:szCs w:val="24"/>
+          <w:highlight w:val="yellow"/>
         </w:rPr>
         <w:t xml:space="preserve"> of elements, </w:t>
       </w:r>
@@ -10018,6 +10058,7 @@
           <w:bCs/>
           <w:sz w:val="24"/>
           <w:szCs w:val="24"/>
+          <w:highlight w:val="yellow"/>
         </w:rPr>
         <w:t>IsEmpty</w:t>
       </w:r>
@@ -10028,6 +10069,7 @@
           <w:bCs/>
           <w:sz w:val="24"/>
           <w:szCs w:val="24"/>
+          <w:highlight w:val="yellow"/>
         </w:rPr>
         <w:t xml:space="preserve"> using linked list.</w:t>
       </w:r>

</xml_diff>

<commit_message>
added the initial the Lab6 H.A
</commit_message>
<xml_diff>
--- a/Data Structure Lab Manual 2021.docx
+++ b/Data Structure Lab Manual 2021.docx
@@ -9107,48 +9107,42 @@
           <w:bCs/>
           <w:sz w:val="24"/>
           <w:szCs w:val="24"/>
-        </w:rPr>
-      </w:pPr>
-      <w:r>
-        <w:rPr>
-          <w:rFonts w:ascii="Times New Roman" w:hAnsi="Times New Roman" w:cs="Times New Roman"/>
-          <w:b/>
-          <w:bCs/>
-          <w:sz w:val="24"/>
-          <w:szCs w:val="24"/>
+          <w:highlight w:val="green"/>
+        </w:rPr>
+      </w:pPr>
+      <w:r>
+        <w:rPr>
+          <w:rFonts w:ascii="Times New Roman" w:hAnsi="Times New Roman" w:cs="Times New Roman"/>
+          <w:b/>
+          <w:bCs/>
+          <w:sz w:val="24"/>
+          <w:szCs w:val="24"/>
+          <w:highlight w:val="green"/>
         </w:rPr>
         <w:lastRenderedPageBreak/>
-        <w:t xml:space="preserve">Week </w:t>
-      </w:r>
-      <w:r>
-        <w:rPr>
-          <w:rFonts w:ascii="Times New Roman" w:hAnsi="Times New Roman" w:cs="Times New Roman"/>
-          <w:b/>
-          <w:bCs/>
-          <w:sz w:val="24"/>
-          <w:szCs w:val="24"/>
-        </w:rPr>
-        <w:t>#6</w:t>
-      </w:r>
-    </w:p>
-    <w:p>
-      <w:pPr>
-        <w:jc w:val="both"/>
-        <w:rPr>
-          <w:rFonts w:ascii="Times New Roman" w:hAnsi="Times New Roman" w:cs="Times New Roman"/>
-          <w:b/>
-          <w:bCs/>
-          <w:sz w:val="24"/>
-          <w:szCs w:val="24"/>
-        </w:rPr>
-      </w:pPr>
-      <w:r>
-        <w:rPr>
-          <w:rFonts w:ascii="Times New Roman" w:hAnsi="Times New Roman" w:cs="Times New Roman"/>
-          <w:b/>
-          <w:bCs/>
-          <w:sz w:val="24"/>
-          <w:szCs w:val="24"/>
+        <w:t>Week #6</w:t>
+      </w:r>
+    </w:p>
+    <w:p>
+      <w:pPr>
+        <w:jc w:val="both"/>
+        <w:rPr>
+          <w:rFonts w:ascii="Times New Roman" w:hAnsi="Times New Roman" w:cs="Times New Roman"/>
+          <w:b/>
+          <w:bCs/>
+          <w:sz w:val="24"/>
+          <w:szCs w:val="24"/>
+          <w:highlight w:val="green"/>
+        </w:rPr>
+      </w:pPr>
+      <w:r>
+        <w:rPr>
+          <w:rFonts w:ascii="Times New Roman" w:hAnsi="Times New Roman" w:cs="Times New Roman"/>
+          <w:b/>
+          <w:bCs/>
+          <w:sz w:val="24"/>
+          <w:szCs w:val="24"/>
+          <w:highlight w:val="green"/>
         </w:rPr>
         <w:t>Objectives:</w:t>
       </w:r>
@@ -9166,14 +9160,16 @@
           <w:bCs/>
           <w:sz w:val="24"/>
           <w:szCs w:val="24"/>
-        </w:rPr>
-      </w:pPr>
-      <w:r>
-        <w:rPr>
-          <w:rFonts w:ascii="Times New Roman" w:hAnsi="Times New Roman" w:cs="Times New Roman"/>
-          <w:bCs/>
-          <w:sz w:val="24"/>
-          <w:szCs w:val="24"/>
+          <w:highlight w:val="green"/>
+        </w:rPr>
+      </w:pPr>
+      <w:r>
+        <w:rPr>
+          <w:rFonts w:ascii="Times New Roman" w:hAnsi="Times New Roman" w:cs="Times New Roman"/>
+          <w:bCs/>
+          <w:sz w:val="24"/>
+          <w:szCs w:val="24"/>
+          <w:highlight w:val="green"/>
         </w:rPr>
         <w:t xml:space="preserve">To learn </w:t>
       </w:r>
@@ -9183,33 +9179,17 @@
           <w:bCs/>
           <w:sz w:val="24"/>
           <w:szCs w:val="24"/>
-        </w:rPr>
-        <w:t xml:space="preserve">writing, </w:t>
-      </w:r>
-      <w:r>
-        <w:rPr>
-          <w:rFonts w:ascii="Times New Roman" w:hAnsi="Times New Roman" w:cs="Times New Roman"/>
-          <w:bCs/>
-          <w:sz w:val="24"/>
-          <w:szCs w:val="24"/>
-        </w:rPr>
-        <w:t xml:space="preserve">executing </w:t>
-      </w:r>
-      <w:r>
-        <w:rPr>
-          <w:rFonts w:ascii="Times New Roman" w:hAnsi="Times New Roman" w:cs="Times New Roman"/>
-          <w:bCs/>
-          <w:sz w:val="24"/>
-          <w:szCs w:val="24"/>
-        </w:rPr>
-        <w:t xml:space="preserve">and debugging </w:t>
-      </w:r>
-      <w:r>
-        <w:rPr>
-          <w:rFonts w:ascii="Times New Roman" w:hAnsi="Times New Roman" w:cs="Times New Roman"/>
-          <w:bCs/>
-          <w:sz w:val="24"/>
-          <w:szCs w:val="24"/>
+          <w:highlight w:val="green"/>
+        </w:rPr>
+        <w:t xml:space="preserve">writing, executing and debugging </w:t>
+      </w:r>
+      <w:r>
+        <w:rPr>
+          <w:rFonts w:ascii="Times New Roman" w:hAnsi="Times New Roman" w:cs="Times New Roman"/>
+          <w:bCs/>
+          <w:sz w:val="24"/>
+          <w:szCs w:val="24"/>
+          <w:highlight w:val="green"/>
         </w:rPr>
         <w:t xml:space="preserve">programs related to </w:t>
       </w:r>
@@ -9219,6 +9199,7 @@
           <w:bCs/>
           <w:sz w:val="24"/>
           <w:szCs w:val="24"/>
+          <w:highlight w:val="green"/>
         </w:rPr>
         <w:t>queue</w:t>
       </w:r>
@@ -9228,6 +9209,7 @@
           <w:bCs/>
           <w:sz w:val="24"/>
           <w:szCs w:val="24"/>
+          <w:highlight w:val="green"/>
         </w:rPr>
         <w:t xml:space="preserve"> using arrays.</w:t>
       </w:r>
@@ -9245,14 +9227,16 @@
           <w:bCs/>
           <w:sz w:val="24"/>
           <w:szCs w:val="24"/>
-        </w:rPr>
-      </w:pPr>
-      <w:r>
-        <w:rPr>
-          <w:rFonts w:ascii="Times New Roman" w:hAnsi="Times New Roman" w:cs="Times New Roman"/>
-          <w:bCs/>
-          <w:sz w:val="24"/>
-          <w:szCs w:val="24"/>
+          <w:highlight w:val="green"/>
+        </w:rPr>
+      </w:pPr>
+      <w:r>
+        <w:rPr>
+          <w:rFonts w:ascii="Times New Roman" w:hAnsi="Times New Roman" w:cs="Times New Roman"/>
+          <w:bCs/>
+          <w:sz w:val="24"/>
+          <w:szCs w:val="24"/>
+          <w:highlight w:val="green"/>
         </w:rPr>
         <w:t xml:space="preserve">To learn </w:t>
       </w:r>
@@ -9262,33 +9246,17 @@
           <w:bCs/>
           <w:sz w:val="24"/>
           <w:szCs w:val="24"/>
-        </w:rPr>
-        <w:t xml:space="preserve">writing, </w:t>
-      </w:r>
-      <w:r>
-        <w:rPr>
-          <w:rFonts w:ascii="Times New Roman" w:hAnsi="Times New Roman" w:cs="Times New Roman"/>
-          <w:bCs/>
-          <w:sz w:val="24"/>
-          <w:szCs w:val="24"/>
-        </w:rPr>
-        <w:t xml:space="preserve">executing </w:t>
-      </w:r>
-      <w:r>
-        <w:rPr>
-          <w:rFonts w:ascii="Times New Roman" w:hAnsi="Times New Roman" w:cs="Times New Roman"/>
-          <w:bCs/>
-          <w:sz w:val="24"/>
-          <w:szCs w:val="24"/>
-        </w:rPr>
-        <w:t xml:space="preserve">and debugging </w:t>
-      </w:r>
-      <w:r>
-        <w:rPr>
-          <w:rFonts w:ascii="Times New Roman" w:hAnsi="Times New Roman" w:cs="Times New Roman"/>
-          <w:bCs/>
-          <w:sz w:val="24"/>
-          <w:szCs w:val="24"/>
+          <w:highlight w:val="green"/>
+        </w:rPr>
+        <w:t xml:space="preserve">writing, executing and debugging </w:t>
+      </w:r>
+      <w:r>
+        <w:rPr>
+          <w:rFonts w:ascii="Times New Roman" w:hAnsi="Times New Roman" w:cs="Times New Roman"/>
+          <w:bCs/>
+          <w:sz w:val="24"/>
+          <w:szCs w:val="24"/>
+          <w:highlight w:val="green"/>
         </w:rPr>
         <w:t xml:space="preserve">programs related to </w:t>
       </w:r>
@@ -9298,6 +9266,7 @@
           <w:bCs/>
           <w:sz w:val="24"/>
           <w:szCs w:val="24"/>
+          <w:highlight w:val="green"/>
         </w:rPr>
         <w:t>queue</w:t>
       </w:r>
@@ -9307,6 +9276,7 @@
           <w:bCs/>
           <w:sz w:val="24"/>
           <w:szCs w:val="24"/>
+          <w:highlight w:val="green"/>
         </w:rPr>
         <w:t xml:space="preserve"> using linked list.</w:t>
       </w:r>
@@ -9324,14 +9294,16 @@
           <w:bCs/>
           <w:sz w:val="24"/>
           <w:szCs w:val="24"/>
-        </w:rPr>
-      </w:pPr>
-      <w:r>
-        <w:rPr>
-          <w:rFonts w:ascii="Times New Roman" w:hAnsi="Times New Roman" w:cs="Times New Roman"/>
-          <w:bCs/>
-          <w:sz w:val="24"/>
-          <w:szCs w:val="24"/>
+          <w:highlight w:val="green"/>
+        </w:rPr>
+      </w:pPr>
+      <w:r>
+        <w:rPr>
+          <w:rFonts w:ascii="Times New Roman" w:hAnsi="Times New Roman" w:cs="Times New Roman"/>
+          <w:bCs/>
+          <w:sz w:val="24"/>
+          <w:szCs w:val="24"/>
+          <w:highlight w:val="green"/>
         </w:rPr>
         <w:t xml:space="preserve">To learn </w:t>
       </w:r>
@@ -9341,239 +9313,161 @@
           <w:bCs/>
           <w:sz w:val="24"/>
           <w:szCs w:val="24"/>
-        </w:rPr>
-        <w:t xml:space="preserve">writing, </w:t>
-      </w:r>
-      <w:r>
-        <w:rPr>
-          <w:rFonts w:ascii="Times New Roman" w:hAnsi="Times New Roman" w:cs="Times New Roman"/>
-          <w:bCs/>
-          <w:sz w:val="24"/>
-          <w:szCs w:val="24"/>
-        </w:rPr>
-        <w:t xml:space="preserve">executing </w:t>
-      </w:r>
-      <w:r>
-        <w:rPr>
-          <w:rFonts w:ascii="Times New Roman" w:hAnsi="Times New Roman" w:cs="Times New Roman"/>
-          <w:bCs/>
-          <w:sz w:val="24"/>
-          <w:szCs w:val="24"/>
-        </w:rPr>
-        <w:t xml:space="preserve">and debugging </w:t>
-      </w:r>
-      <w:r>
-        <w:rPr>
-          <w:rFonts w:ascii="Times New Roman" w:hAnsi="Times New Roman" w:cs="Times New Roman"/>
-          <w:bCs/>
-          <w:sz w:val="24"/>
-          <w:szCs w:val="24"/>
-        </w:rPr>
-        <w:t xml:space="preserve">programs using </w:t>
-      </w:r>
-      <w:r>
-        <w:rPr>
-          <w:rFonts w:ascii="Times New Roman" w:hAnsi="Times New Roman" w:cs="Times New Roman"/>
-          <w:bCs/>
-          <w:sz w:val="24"/>
-          <w:szCs w:val="24"/>
-        </w:rPr>
-        <w:t>circular queue</w:t>
-      </w:r>
-      <w:r>
-        <w:rPr>
-          <w:rFonts w:ascii="Times New Roman" w:hAnsi="Times New Roman" w:cs="Times New Roman"/>
-          <w:bCs/>
-          <w:sz w:val="24"/>
-          <w:szCs w:val="24"/>
+          <w:highlight w:val="green"/>
+        </w:rPr>
+        <w:t xml:space="preserve">writing, executing and debugging </w:t>
+      </w:r>
+      <w:r>
+        <w:rPr>
+          <w:rFonts w:ascii="Times New Roman" w:hAnsi="Times New Roman" w:cs="Times New Roman"/>
+          <w:bCs/>
+          <w:sz w:val="24"/>
+          <w:szCs w:val="24"/>
+          <w:highlight w:val="green"/>
+        </w:rPr>
+        <w:t>programs using circular queue.</w:t>
+      </w:r>
+    </w:p>
+    <w:p>
+      <w:pPr>
+        <w:pStyle w:val="ListParagraph"/>
+        <w:numPr>
+          <w:ilvl w:val="0"/>
+          <w:numId w:val="3"/>
+        </w:numPr>
+        <w:jc w:val="both"/>
+        <w:rPr>
+          <w:rFonts w:ascii="Times New Roman" w:hAnsi="Times New Roman" w:cs="Times New Roman"/>
+          <w:bCs/>
+          <w:sz w:val="24"/>
+          <w:szCs w:val="24"/>
+          <w:highlight w:val="green"/>
+        </w:rPr>
+      </w:pPr>
+      <w:r>
+        <w:rPr>
+          <w:rFonts w:ascii="Times New Roman" w:hAnsi="Times New Roman" w:cs="Times New Roman"/>
+          <w:bCs/>
+          <w:sz w:val="24"/>
+          <w:szCs w:val="24"/>
+          <w:highlight w:val="green"/>
+        </w:rPr>
+        <w:t xml:space="preserve">To learn </w:t>
+      </w:r>
+      <w:r>
+        <w:rPr>
+          <w:rFonts w:ascii="Times New Roman" w:hAnsi="Times New Roman" w:cs="Times New Roman"/>
+          <w:bCs/>
+          <w:sz w:val="24"/>
+          <w:szCs w:val="24"/>
+          <w:highlight w:val="green"/>
+        </w:rPr>
+        <w:t xml:space="preserve">writing, executing and debugging </w:t>
+      </w:r>
+      <w:r>
+        <w:rPr>
+          <w:rFonts w:ascii="Times New Roman" w:hAnsi="Times New Roman" w:cs="Times New Roman"/>
+          <w:bCs/>
+          <w:sz w:val="24"/>
+          <w:szCs w:val="24"/>
+          <w:highlight w:val="green"/>
+        </w:rPr>
+        <w:t>programs using deques.</w:t>
+      </w:r>
+    </w:p>
+    <w:p>
+      <w:pPr>
+        <w:jc w:val="both"/>
+        <w:rPr>
+          <w:rFonts w:ascii="Times New Roman" w:hAnsi="Times New Roman" w:cs="Times New Roman"/>
+          <w:b/>
+          <w:bCs/>
+          <w:sz w:val="24"/>
+          <w:szCs w:val="24"/>
+          <w:highlight w:val="green"/>
+        </w:rPr>
+      </w:pPr>
+      <w:r>
+        <w:rPr>
+          <w:rFonts w:ascii="Times New Roman" w:hAnsi="Times New Roman" w:cs="Times New Roman"/>
+          <w:b/>
+          <w:bCs/>
+          <w:sz w:val="24"/>
+          <w:szCs w:val="24"/>
+          <w:highlight w:val="green"/>
+        </w:rPr>
+        <w:t>Outcomes:</w:t>
+      </w:r>
+    </w:p>
+    <w:p>
+      <w:pPr>
+        <w:pStyle w:val="ListParagraph"/>
+        <w:numPr>
+          <w:ilvl w:val="0"/>
+          <w:numId w:val="3"/>
+        </w:numPr>
+        <w:jc w:val="both"/>
+        <w:rPr>
+          <w:rFonts w:ascii="Times New Roman" w:hAnsi="Times New Roman" w:cs="Times New Roman"/>
+          <w:bCs/>
+          <w:sz w:val="24"/>
+          <w:szCs w:val="24"/>
+          <w:highlight w:val="green"/>
+        </w:rPr>
+      </w:pPr>
+      <w:r>
+        <w:rPr>
+          <w:rFonts w:ascii="Times New Roman" w:hAnsi="Times New Roman" w:cs="Times New Roman"/>
+          <w:bCs/>
+          <w:sz w:val="24"/>
+          <w:szCs w:val="24"/>
+          <w:highlight w:val="green"/>
+        </w:rPr>
+        <w:t xml:space="preserve">After completing this, the students would be able to develop, compile, debug, and fix errors of C programs based on </w:t>
+      </w:r>
+      <w:r>
+        <w:rPr>
+          <w:rFonts w:ascii="Times New Roman" w:hAnsi="Times New Roman" w:cs="Times New Roman"/>
+          <w:bCs/>
+          <w:sz w:val="24"/>
+          <w:szCs w:val="24"/>
+          <w:highlight w:val="green"/>
+        </w:rPr>
+        <w:t>queue</w:t>
+      </w:r>
+      <w:r>
+        <w:rPr>
+          <w:rFonts w:ascii="Times New Roman" w:hAnsi="Times New Roman" w:cs="Times New Roman"/>
+          <w:bCs/>
+          <w:sz w:val="24"/>
+          <w:szCs w:val="24"/>
+          <w:highlight w:val="green"/>
         </w:rPr>
         <w:t>.</w:t>
       </w:r>
     </w:p>
     <w:p>
       <w:pPr>
-        <w:pStyle w:val="ListParagraph"/>
-        <w:numPr>
-          <w:ilvl w:val="0"/>
-          <w:numId w:val="3"/>
-        </w:numPr>
-        <w:jc w:val="both"/>
-        <w:rPr>
-          <w:rFonts w:ascii="Times New Roman" w:hAnsi="Times New Roman" w:cs="Times New Roman"/>
-          <w:bCs/>
-          <w:sz w:val="24"/>
-          <w:szCs w:val="24"/>
-        </w:rPr>
-      </w:pPr>
-      <w:r>
-        <w:rPr>
-          <w:rFonts w:ascii="Times New Roman" w:hAnsi="Times New Roman" w:cs="Times New Roman"/>
-          <w:bCs/>
-          <w:sz w:val="24"/>
-          <w:szCs w:val="24"/>
-        </w:rPr>
-        <w:t xml:space="preserve">To learn </w:t>
-      </w:r>
-      <w:r>
-        <w:rPr>
-          <w:rFonts w:ascii="Times New Roman" w:hAnsi="Times New Roman" w:cs="Times New Roman"/>
-          <w:bCs/>
-          <w:sz w:val="24"/>
-          <w:szCs w:val="24"/>
-        </w:rPr>
-        <w:t xml:space="preserve">writing, </w:t>
-      </w:r>
-      <w:r>
-        <w:rPr>
-          <w:rFonts w:ascii="Times New Roman" w:hAnsi="Times New Roman" w:cs="Times New Roman"/>
-          <w:bCs/>
-          <w:sz w:val="24"/>
-          <w:szCs w:val="24"/>
-        </w:rPr>
-        <w:t xml:space="preserve">executing </w:t>
-      </w:r>
-      <w:r>
-        <w:rPr>
-          <w:rFonts w:ascii="Times New Roman" w:hAnsi="Times New Roman" w:cs="Times New Roman"/>
-          <w:bCs/>
-          <w:sz w:val="24"/>
-          <w:szCs w:val="24"/>
-        </w:rPr>
-        <w:t xml:space="preserve">and debugging </w:t>
-      </w:r>
-      <w:r>
-        <w:rPr>
-          <w:rFonts w:ascii="Times New Roman" w:hAnsi="Times New Roman" w:cs="Times New Roman"/>
-          <w:bCs/>
-          <w:sz w:val="24"/>
-          <w:szCs w:val="24"/>
-        </w:rPr>
-        <w:t xml:space="preserve">programs using </w:t>
-      </w:r>
-      <w:r>
-        <w:rPr>
-          <w:rFonts w:ascii="Times New Roman" w:hAnsi="Times New Roman" w:cs="Times New Roman"/>
-          <w:bCs/>
-          <w:sz w:val="24"/>
-          <w:szCs w:val="24"/>
-        </w:rPr>
-        <w:t>deques</w:t>
-      </w:r>
-      <w:r>
-        <w:rPr>
-          <w:rFonts w:ascii="Times New Roman" w:hAnsi="Times New Roman" w:cs="Times New Roman"/>
-          <w:bCs/>
-          <w:sz w:val="24"/>
-          <w:szCs w:val="24"/>
-        </w:rPr>
-        <w:t>.</w:t>
-      </w:r>
-    </w:p>
-    <w:p>
-      <w:pPr>
-        <w:jc w:val="both"/>
-        <w:rPr>
-          <w:rFonts w:ascii="Times New Roman" w:hAnsi="Times New Roman" w:cs="Times New Roman"/>
-          <w:b/>
-          <w:bCs/>
-          <w:sz w:val="24"/>
-          <w:szCs w:val="24"/>
-        </w:rPr>
-      </w:pPr>
-      <w:r>
-        <w:rPr>
-          <w:rFonts w:ascii="Times New Roman" w:hAnsi="Times New Roman" w:cs="Times New Roman"/>
-          <w:b/>
-          <w:bCs/>
-          <w:sz w:val="24"/>
-          <w:szCs w:val="24"/>
-        </w:rPr>
-        <w:t>Outcomes</w:t>
-      </w:r>
-      <w:r>
-        <w:rPr>
-          <w:rFonts w:ascii="Times New Roman" w:hAnsi="Times New Roman" w:cs="Times New Roman"/>
-          <w:b/>
-          <w:bCs/>
-          <w:sz w:val="24"/>
-          <w:szCs w:val="24"/>
-        </w:rPr>
-        <w:t>:</w:t>
-      </w:r>
-    </w:p>
-    <w:p>
-      <w:pPr>
-        <w:pStyle w:val="ListParagraph"/>
-        <w:numPr>
-          <w:ilvl w:val="0"/>
-          <w:numId w:val="3"/>
-        </w:numPr>
-        <w:jc w:val="both"/>
-        <w:rPr>
-          <w:rFonts w:ascii="Times New Roman" w:hAnsi="Times New Roman" w:cs="Times New Roman"/>
-          <w:bCs/>
-          <w:sz w:val="24"/>
-          <w:szCs w:val="24"/>
-        </w:rPr>
-      </w:pPr>
-      <w:r>
-        <w:rPr>
-          <w:rFonts w:ascii="Times New Roman" w:hAnsi="Times New Roman" w:cs="Times New Roman"/>
-          <w:bCs/>
-          <w:sz w:val="24"/>
-          <w:szCs w:val="24"/>
-        </w:rPr>
-        <w:t xml:space="preserve">After completing this, the students would be able to develop, compile, debug, and fix errors of C programs based on </w:t>
-      </w:r>
-      <w:r>
-        <w:rPr>
-          <w:rFonts w:ascii="Times New Roman" w:hAnsi="Times New Roman" w:cs="Times New Roman"/>
-          <w:bCs/>
-          <w:sz w:val="24"/>
-          <w:szCs w:val="24"/>
-        </w:rPr>
-        <w:t>queue</w:t>
-      </w:r>
-      <w:r>
-        <w:rPr>
-          <w:rFonts w:ascii="Times New Roman" w:hAnsi="Times New Roman" w:cs="Times New Roman"/>
-          <w:bCs/>
-          <w:sz w:val="24"/>
-          <w:szCs w:val="24"/>
-        </w:rPr>
-        <w:t>.</w:t>
-      </w:r>
-    </w:p>
-    <w:p>
-      <w:pPr>
-        <w:jc w:val="both"/>
-        <w:rPr>
-          <w:rFonts w:ascii="Times New Roman" w:hAnsi="Times New Roman" w:cs="Times New Roman"/>
-          <w:b/>
-          <w:bCs/>
-          <w:sz w:val="24"/>
-          <w:szCs w:val="24"/>
-        </w:rPr>
-      </w:pPr>
-      <w:r>
-        <w:rPr>
-          <w:rFonts w:ascii="Times New Roman" w:hAnsi="Times New Roman" w:cs="Times New Roman"/>
-          <w:b/>
-          <w:bCs/>
-          <w:sz w:val="24"/>
-          <w:szCs w:val="24"/>
-        </w:rPr>
-        <w:t>LAs</w:t>
-      </w:r>
-      <w:r>
-        <w:rPr>
-          <w:rFonts w:ascii="Times New Roman" w:hAnsi="Times New Roman" w:cs="Times New Roman"/>
-          <w:b/>
-          <w:bCs/>
-          <w:sz w:val="24"/>
-          <w:szCs w:val="24"/>
-        </w:rPr>
-        <w:t>:</w:t>
+        <w:jc w:val="both"/>
+        <w:rPr>
+          <w:rFonts w:ascii="Times New Roman" w:hAnsi="Times New Roman" w:cs="Times New Roman"/>
+          <w:b/>
+          <w:bCs/>
+          <w:sz w:val="24"/>
+          <w:szCs w:val="24"/>
+          <w:highlight w:val="green"/>
+        </w:rPr>
+      </w:pPr>
+      <w:r>
+        <w:rPr>
+          <w:rFonts w:ascii="Times New Roman" w:hAnsi="Times New Roman" w:cs="Times New Roman"/>
+          <w:b/>
+          <w:bCs/>
+          <w:sz w:val="24"/>
+          <w:szCs w:val="24"/>
+          <w:highlight w:val="green"/>
+        </w:rPr>
+        <w:t>LAs:</w:t>
       </w:r>
     </w:p>
     <w:p>
@@ -9591,6 +9485,7 @@
           <w:color w:val="FF0000"/>
           <w:sz w:val="24"/>
           <w:szCs w:val="24"/>
+          <w:highlight w:val="green"/>
         </w:rPr>
       </w:pPr>
       <w:r>
@@ -9600,6 +9495,7 @@
           <w:color w:val="FF0000"/>
           <w:sz w:val="24"/>
           <w:szCs w:val="24"/>
+          <w:highlight w:val="green"/>
         </w:rPr>
         <w:t xml:space="preserve">Write a menu driven program to implement queue operations such as Enqueue, Dequeue, Peek, </w:t>
       </w:r>
@@ -9611,6 +9507,7 @@
           <w:color w:val="FF0000"/>
           <w:sz w:val="24"/>
           <w:szCs w:val="24"/>
+          <w:highlight w:val="green"/>
         </w:rPr>
         <w:t>Display</w:t>
       </w:r>
@@ -9622,6 +9519,7 @@
           <w:color w:val="FF0000"/>
           <w:sz w:val="24"/>
           <w:szCs w:val="24"/>
+          <w:highlight w:val="green"/>
         </w:rPr>
         <w:t xml:space="preserve"> of elements, </w:t>
       </w:r>
@@ -9633,6 +9531,7 @@
           <w:color w:val="FF0000"/>
           <w:sz w:val="24"/>
           <w:szCs w:val="24"/>
+          <w:highlight w:val="green"/>
         </w:rPr>
         <w:t>IsEmpty</w:t>
       </w:r>
@@ -9644,6 +9543,7 @@
           <w:color w:val="FF0000"/>
           <w:sz w:val="24"/>
           <w:szCs w:val="24"/>
+          <w:highlight w:val="green"/>
         </w:rPr>
         <w:t xml:space="preserve">, </w:t>
       </w:r>
@@ -9655,6 +9555,7 @@
           <w:color w:val="FF0000"/>
           <w:sz w:val="24"/>
           <w:szCs w:val="24"/>
+          <w:highlight w:val="green"/>
         </w:rPr>
         <w:t>IsFull</w:t>
       </w:r>
@@ -9666,6 +9567,7 @@
           <w:color w:val="FF0000"/>
           <w:sz w:val="24"/>
           <w:szCs w:val="24"/>
+          <w:highlight w:val="green"/>
         </w:rPr>
         <w:t xml:space="preserve"> using static array.</w:t>
       </w:r>
@@ -9685,6 +9587,7 @@
           <w:color w:val="FF0000"/>
           <w:sz w:val="24"/>
           <w:szCs w:val="24"/>
+          <w:highlight w:val="green"/>
         </w:rPr>
       </w:pPr>
       <w:r>
@@ -9694,6 +9597,7 @@
           <w:color w:val="FF0000"/>
           <w:sz w:val="24"/>
           <w:szCs w:val="24"/>
+          <w:highlight w:val="green"/>
         </w:rPr>
         <w:t xml:space="preserve">Write a menu driven program to implement queue operations such as Enqueue, Dequeue, Peek, </w:t>
       </w:r>
@@ -9705,6 +9609,7 @@
           <w:color w:val="FF0000"/>
           <w:sz w:val="24"/>
           <w:szCs w:val="24"/>
+          <w:highlight w:val="green"/>
         </w:rPr>
         <w:t>Display</w:t>
       </w:r>
@@ -9716,6 +9621,7 @@
           <w:color w:val="FF0000"/>
           <w:sz w:val="24"/>
           <w:szCs w:val="24"/>
+          <w:highlight w:val="green"/>
         </w:rPr>
         <w:t xml:space="preserve"> of elements, </w:t>
       </w:r>
@@ -9727,6 +9633,7 @@
           <w:color w:val="FF0000"/>
           <w:sz w:val="24"/>
           <w:szCs w:val="24"/>
+          <w:highlight w:val="green"/>
         </w:rPr>
         <w:t>IsEmpty</w:t>
       </w:r>
@@ -9738,6 +9645,7 @@
           <w:color w:val="FF0000"/>
           <w:sz w:val="24"/>
           <w:szCs w:val="24"/>
+          <w:highlight w:val="green"/>
         </w:rPr>
         <w:t xml:space="preserve"> using linked list.</w:t>
       </w:r>
@@ -9756,16 +9664,16 @@
           <w:bCs/>
           <w:sz w:val="24"/>
           <w:szCs w:val="24"/>
-          <w:highlight w:val="yellow"/>
-        </w:rPr>
-      </w:pPr>
-      <w:r>
-        <w:rPr>
-          <w:rFonts w:ascii="Times New Roman" w:hAnsi="Times New Roman" w:cs="Times New Roman"/>
-          <w:bCs/>
-          <w:sz w:val="24"/>
-          <w:szCs w:val="24"/>
-          <w:highlight w:val="yellow"/>
+          <w:highlight w:val="green"/>
+        </w:rPr>
+      </w:pPr>
+      <w:r>
+        <w:rPr>
+          <w:rFonts w:ascii="Times New Roman" w:hAnsi="Times New Roman" w:cs="Times New Roman"/>
+          <w:bCs/>
+          <w:sz w:val="24"/>
+          <w:szCs w:val="24"/>
+          <w:highlight w:val="green"/>
         </w:rPr>
         <w:t xml:space="preserve">Write a menu driven program to implement circular queue operations such as Enqueue, Dequeue, Peek, </w:t>
       </w:r>
@@ -9776,7 +9684,7 @@
           <w:bCs/>
           <w:sz w:val="24"/>
           <w:szCs w:val="24"/>
-          <w:highlight w:val="yellow"/>
+          <w:highlight w:val="green"/>
         </w:rPr>
         <w:t>Display</w:t>
       </w:r>
@@ -9787,7 +9695,7 @@
           <w:bCs/>
           <w:sz w:val="24"/>
           <w:szCs w:val="24"/>
-          <w:highlight w:val="yellow"/>
+          <w:highlight w:val="green"/>
         </w:rPr>
         <w:t xml:space="preserve"> of elements, </w:t>
       </w:r>
@@ -9798,7 +9706,7 @@
           <w:bCs/>
           <w:sz w:val="24"/>
           <w:szCs w:val="24"/>
-          <w:highlight w:val="yellow"/>
+          <w:highlight w:val="green"/>
         </w:rPr>
         <w:t>IsEmpty</w:t>
       </w:r>
@@ -9809,7 +9717,7 @@
           <w:bCs/>
           <w:sz w:val="24"/>
           <w:szCs w:val="24"/>
-          <w:highlight w:val="yellow"/>
+          <w:highlight w:val="green"/>
         </w:rPr>
         <w:t xml:space="preserve">, </w:t>
       </w:r>
@@ -9820,7 +9728,7 @@
           <w:bCs/>
           <w:sz w:val="24"/>
           <w:szCs w:val="24"/>
-          <w:highlight w:val="yellow"/>
+          <w:highlight w:val="green"/>
         </w:rPr>
         <w:t>IsFull</w:t>
       </w:r>
@@ -9831,7 +9739,7 @@
           <w:bCs/>
           <w:sz w:val="24"/>
           <w:szCs w:val="24"/>
-          <w:highlight w:val="yellow"/>
+          <w:highlight w:val="green"/>
         </w:rPr>
         <w:t xml:space="preserve"> using static array.</w:t>
       </w:r>
@@ -9850,16 +9758,16 @@
           <w:bCs/>
           <w:sz w:val="24"/>
           <w:szCs w:val="24"/>
-          <w:highlight w:val="yellow"/>
-        </w:rPr>
-      </w:pPr>
-      <w:r>
-        <w:rPr>
-          <w:rFonts w:ascii="Times New Roman" w:hAnsi="Times New Roman" w:cs="Times New Roman"/>
-          <w:bCs/>
-          <w:sz w:val="24"/>
-          <w:szCs w:val="24"/>
-          <w:highlight w:val="yellow"/>
+          <w:highlight w:val="green"/>
+        </w:rPr>
+      </w:pPr>
+      <w:r>
+        <w:rPr>
+          <w:rFonts w:ascii="Times New Roman" w:hAnsi="Times New Roman" w:cs="Times New Roman"/>
+          <w:bCs/>
+          <w:sz w:val="24"/>
+          <w:szCs w:val="24"/>
+          <w:highlight w:val="green"/>
         </w:rPr>
         <w:t xml:space="preserve">Write a menu driven program to implement Deques (both Input-restricted and Output-restricted) operations such as Enqueue, Dequeue, Peek, </w:t>
       </w:r>
@@ -9870,7 +9778,7 @@
           <w:bCs/>
           <w:sz w:val="24"/>
           <w:szCs w:val="24"/>
-          <w:highlight w:val="yellow"/>
+          <w:highlight w:val="green"/>
         </w:rPr>
         <w:t>Display</w:t>
       </w:r>
@@ -9881,7 +9789,7 @@
           <w:bCs/>
           <w:sz w:val="24"/>
           <w:szCs w:val="24"/>
-          <w:highlight w:val="yellow"/>
+          <w:highlight w:val="green"/>
         </w:rPr>
         <w:t xml:space="preserve"> of elements, </w:t>
       </w:r>
@@ -9892,7 +9800,7 @@
           <w:bCs/>
           <w:sz w:val="24"/>
           <w:szCs w:val="24"/>
-          <w:highlight w:val="yellow"/>
+          <w:highlight w:val="green"/>
         </w:rPr>
         <w:t>IsEmpty</w:t>
       </w:r>
@@ -9903,7 +9811,7 @@
           <w:bCs/>
           <w:sz w:val="24"/>
           <w:szCs w:val="24"/>
-          <w:highlight w:val="yellow"/>
+          <w:highlight w:val="green"/>
         </w:rPr>
         <w:t xml:space="preserve">, </w:t>
       </w:r>
@@ -9914,7 +9822,7 @@
           <w:bCs/>
           <w:sz w:val="24"/>
           <w:szCs w:val="24"/>
-          <w:highlight w:val="yellow"/>
+          <w:highlight w:val="green"/>
         </w:rPr>
         <w:t>IsFull</w:t>
       </w:r>
@@ -9925,7 +9833,7 @@
           <w:bCs/>
           <w:sz w:val="24"/>
           <w:szCs w:val="24"/>
-          <w:highlight w:val="yellow"/>
+          <w:highlight w:val="green"/>
         </w:rPr>
         <w:t xml:space="preserve"> using static array.</w:t>
       </w:r>
@@ -9944,16 +9852,16 @@
           <w:bCs/>
           <w:sz w:val="24"/>
           <w:szCs w:val="24"/>
-          <w:highlight w:val="yellow"/>
-        </w:rPr>
-      </w:pPr>
-      <w:r>
-        <w:rPr>
-          <w:rFonts w:ascii="Times New Roman" w:hAnsi="Times New Roman" w:cs="Times New Roman"/>
-          <w:bCs/>
-          <w:sz w:val="24"/>
-          <w:szCs w:val="24"/>
-          <w:highlight w:val="yellow"/>
+          <w:highlight w:val="green"/>
+        </w:rPr>
+      </w:pPr>
+      <w:r>
+        <w:rPr>
+          <w:rFonts w:ascii="Times New Roman" w:hAnsi="Times New Roman" w:cs="Times New Roman"/>
+          <w:bCs/>
+          <w:sz w:val="24"/>
+          <w:szCs w:val="24"/>
+          <w:highlight w:val="green"/>
         </w:rPr>
         <w:t xml:space="preserve">Write a menu driven program to implement circular queue operations such as Enqueue, Dequeue, Peek, </w:t>
       </w:r>
@@ -9964,7 +9872,7 @@
           <w:bCs/>
           <w:sz w:val="24"/>
           <w:szCs w:val="24"/>
-          <w:highlight w:val="yellow"/>
+          <w:highlight w:val="green"/>
         </w:rPr>
         <w:t>Display</w:t>
       </w:r>
@@ -9975,7 +9883,7 @@
           <w:bCs/>
           <w:sz w:val="24"/>
           <w:szCs w:val="24"/>
-          <w:highlight w:val="yellow"/>
+          <w:highlight w:val="green"/>
         </w:rPr>
         <w:t xml:space="preserve"> of elements, </w:t>
       </w:r>
@@ -9986,7 +9894,7 @@
           <w:bCs/>
           <w:sz w:val="24"/>
           <w:szCs w:val="24"/>
-          <w:highlight w:val="yellow"/>
+          <w:highlight w:val="green"/>
         </w:rPr>
         <w:t>IsEmpty</w:t>
       </w:r>
@@ -9997,7 +9905,7 @@
           <w:bCs/>
           <w:sz w:val="24"/>
           <w:szCs w:val="24"/>
-          <w:highlight w:val="yellow"/>
+          <w:highlight w:val="green"/>
         </w:rPr>
         <w:t xml:space="preserve"> using linked list.</w:t>
       </w:r>
@@ -10016,16 +9924,16 @@
           <w:bCs/>
           <w:sz w:val="24"/>
           <w:szCs w:val="24"/>
-          <w:highlight w:val="yellow"/>
-        </w:rPr>
-      </w:pPr>
-      <w:r>
-        <w:rPr>
-          <w:rFonts w:ascii="Times New Roman" w:hAnsi="Times New Roman" w:cs="Times New Roman"/>
-          <w:bCs/>
-          <w:sz w:val="24"/>
-          <w:szCs w:val="24"/>
-          <w:highlight w:val="yellow"/>
+          <w:highlight w:val="green"/>
+        </w:rPr>
+      </w:pPr>
+      <w:r>
+        <w:rPr>
+          <w:rFonts w:ascii="Times New Roman" w:hAnsi="Times New Roman" w:cs="Times New Roman"/>
+          <w:bCs/>
+          <w:sz w:val="24"/>
+          <w:szCs w:val="24"/>
+          <w:highlight w:val="green"/>
         </w:rPr>
         <w:t xml:space="preserve">Write a menu driven program to implement circular queue operations such as Enqueue, Dequeue, Peek, </w:t>
       </w:r>
@@ -10036,7 +9944,7 @@
           <w:bCs/>
           <w:sz w:val="24"/>
           <w:szCs w:val="24"/>
-          <w:highlight w:val="yellow"/>
+          <w:highlight w:val="green"/>
         </w:rPr>
         <w:t>Display</w:t>
       </w:r>
@@ -10047,7 +9955,7 @@
           <w:bCs/>
           <w:sz w:val="24"/>
           <w:szCs w:val="24"/>
-          <w:highlight w:val="yellow"/>
+          <w:highlight w:val="green"/>
         </w:rPr>
         <w:t xml:space="preserve"> of elements, </w:t>
       </w:r>
@@ -10058,7 +9966,7 @@
           <w:bCs/>
           <w:sz w:val="24"/>
           <w:szCs w:val="24"/>
-          <w:highlight w:val="yellow"/>
+          <w:highlight w:val="green"/>
         </w:rPr>
         <w:t>IsEmpty</w:t>
       </w:r>
@@ -10069,7 +9977,7 @@
           <w:bCs/>
           <w:sz w:val="24"/>
           <w:szCs w:val="24"/>
-          <w:highlight w:val="yellow"/>
+          <w:highlight w:val="green"/>
         </w:rPr>
         <w:t xml:space="preserve"> using linked list.</w:t>
       </w:r>

</xml_diff>

<commit_message>
completed the Lab6 H.A
</commit_message>
<xml_diff>
--- a/Data Structure Lab Manual 2021.docx
+++ b/Data Structure Lab Manual 2021.docx
@@ -71,7 +71,6 @@
           <w:szCs w:val="72"/>
         </w:rPr>
       </w:pPr>
-      <w:proofErr w:type="spellStart"/>
       <w:proofErr w:type="gramStart"/>
       <w:r>
         <w:rPr>
@@ -83,7 +82,6 @@
         </w:rPr>
         <w:t>B.Tech</w:t>
       </w:r>
-      <w:proofErr w:type="spellEnd"/>
       <w:proofErr w:type="gramEnd"/>
       <w:r>
         <w:rPr>
@@ -3318,29 +3316,7 @@
           <w:szCs w:val="24"/>
           <w:highlight w:val="green"/>
         </w:rPr>
-        <w:t xml:space="preserve"> </w:t>
-      </w:r>
-      <w:proofErr w:type="spellStart"/>
-      <w:r>
-        <w:rPr>
-          <w:rFonts w:ascii="Times New Roman" w:hAnsi="Times New Roman" w:cs="Times New Roman"/>
-          <w:bCs/>
-          <w:sz w:val="24"/>
-          <w:szCs w:val="24"/>
-          <w:highlight w:val="green"/>
-        </w:rPr>
-        <w:t>arr</w:t>
-      </w:r>
-      <w:proofErr w:type="spellEnd"/>
-      <w:r>
-        <w:rPr>
-          <w:rFonts w:ascii="Times New Roman" w:hAnsi="Times New Roman" w:cs="Times New Roman"/>
-          <w:bCs/>
-          <w:sz w:val="24"/>
-          <w:szCs w:val="24"/>
-          <w:highlight w:val="green"/>
-        </w:rPr>
-        <w:t xml:space="preserve"> = [1, 2, 2, 7, 5, 4], a=2 and b=5, Output : 4 and the numbers are: 2, 2, 5, 4.</w:t>
+        <w:t xml:space="preserve"> arr = [1, 2, 2, 7, 5, 4], a=2 and b=5, Output : 4 and the numbers are: 2, 2, 5, 4.</w:t>
       </w:r>
     </w:p>
     <w:p>
@@ -3860,31 +3836,7 @@
           <w:szCs w:val="24"/>
           <w:highlight w:val="green"/>
         </w:rPr>
-        <w:t xml:space="preserve">Let A be </w:t>
-      </w:r>
-      <w:proofErr w:type="spellStart"/>
-      <w:r>
-        <w:rPr>
-          <w:rFonts w:ascii="Times New Roman" w:hAnsi="Times New Roman" w:cs="Times New Roman"/>
-          <w:bCs/>
-          <w:color w:val="FF0000"/>
-          <w:sz w:val="24"/>
-          <w:szCs w:val="24"/>
-          <w:highlight w:val="green"/>
-        </w:rPr>
-        <w:t>nXn</w:t>
-      </w:r>
-      <w:proofErr w:type="spellEnd"/>
-      <w:r>
-        <w:rPr>
-          <w:rFonts w:ascii="Times New Roman" w:hAnsi="Times New Roman" w:cs="Times New Roman"/>
-          <w:bCs/>
-          <w:color w:val="FF0000"/>
-          <w:sz w:val="24"/>
-          <w:szCs w:val="24"/>
-          <w:highlight w:val="green"/>
-        </w:rPr>
-        <w:t xml:space="preserve"> square </w:t>
+        <w:t xml:space="preserve">Let A be nXn square </w:t>
       </w:r>
       <w:r>
         <w:rPr>
@@ -4181,31 +4133,7 @@
           <w:szCs w:val="24"/>
           <w:highlight w:val="green"/>
         </w:rPr>
-        <w:t xml:space="preserve">array </w:t>
-      </w:r>
-      <w:proofErr w:type="spellStart"/>
-      <w:r>
-        <w:rPr>
-          <w:rFonts w:ascii="Times New Roman" w:hAnsi="Times New Roman" w:cs="Times New Roman"/>
-          <w:bCs/>
-          <w:color w:val="FF0000"/>
-          <w:sz w:val="24"/>
-          <w:szCs w:val="24"/>
-          <w:highlight w:val="green"/>
-        </w:rPr>
-        <w:t>arr</w:t>
-      </w:r>
-      <w:proofErr w:type="spellEnd"/>
-      <w:r>
-        <w:rPr>
-          <w:rFonts w:ascii="Times New Roman" w:hAnsi="Times New Roman" w:cs="Times New Roman"/>
-          <w:bCs/>
-          <w:color w:val="FF0000"/>
-          <w:sz w:val="24"/>
-          <w:szCs w:val="24"/>
-          <w:highlight w:val="green"/>
-        </w:rPr>
-        <w:t xml:space="preserve"> and two numbers x and y, find the minimum distance between x and y in arr. The array might also contain duplicates. You may assume that both x and y are different and present in arr.</w:t>
+        <w:t>array arr and two numbers x and y, find the minimum distance between x and y in arr. The array might also contain duplicates. You may assume that both x and y are different and present in arr.</w:t>
       </w:r>
     </w:p>
     <w:p>
@@ -4233,7 +4161,6 @@
         </w:rPr>
         <w:t xml:space="preserve">Input: </w:t>
       </w:r>
-      <w:proofErr w:type="spellStart"/>
       <w:proofErr w:type="gramStart"/>
       <w:r>
         <w:rPr>
@@ -4244,19 +4171,7 @@
           <w:szCs w:val="24"/>
           <w:highlight w:val="green"/>
         </w:rPr>
-        <w:t>arr</w:t>
-      </w:r>
-      <w:proofErr w:type="spellEnd"/>
-      <w:r>
-        <w:rPr>
-          <w:rFonts w:ascii="Times New Roman" w:hAnsi="Times New Roman" w:cs="Times New Roman"/>
-          <w:bCs/>
-          <w:color w:val="FF0000"/>
-          <w:sz w:val="24"/>
-          <w:szCs w:val="24"/>
-          <w:highlight w:val="green"/>
-        </w:rPr>
-        <w:t>[</w:t>
+        <w:t>arr[</w:t>
       </w:r>
       <w:proofErr w:type="gramEnd"/>
       <w:r>
@@ -5112,31 +5027,7 @@
           <w:szCs w:val="24"/>
           <w:highlight w:val="green"/>
         </w:rPr>
-        <w:t xml:space="preserve">WAP to store </w:t>
-      </w:r>
-      <w:proofErr w:type="spellStart"/>
-      <w:r>
-        <w:rPr>
-          <w:rFonts w:ascii="Times New Roman" w:hAnsi="Times New Roman" w:cs="Times New Roman"/>
-          <w:bCs/>
-          <w:color w:val="FF0000"/>
-          <w:sz w:val="24"/>
-          <w:szCs w:val="24"/>
-          <w:highlight w:val="green"/>
-        </w:rPr>
-        <w:t>n</w:t>
-      </w:r>
-      <w:proofErr w:type="spellEnd"/>
-      <w:r>
-        <w:rPr>
-          <w:rFonts w:ascii="Times New Roman" w:hAnsi="Times New Roman" w:cs="Times New Roman"/>
-          <w:bCs/>
-          <w:color w:val="FF0000"/>
-          <w:sz w:val="24"/>
-          <w:szCs w:val="24"/>
-          <w:highlight w:val="green"/>
-        </w:rPr>
-        <w:t xml:space="preserve"> employee’s data such as employee name, gender, designation, department, basic pay. Calculate the gross pay of each </w:t>
+        <w:t xml:space="preserve">WAP to store n employee’s data such as employee name, gender, designation, department, basic pay. Calculate the gross pay of each </w:t>
       </w:r>
       <w:proofErr w:type="gramStart"/>
       <w:r>
@@ -5549,9 +5440,8 @@
           <w:szCs w:val="24"/>
           <w:highlight w:val="green"/>
         </w:rPr>
-        <w:t xml:space="preserve">WAP to print </w:t>
-      </w:r>
-      <w:proofErr w:type="spellStart"/>
+        <w:t>WAP to print m</w:t>
+      </w:r>
       <w:r>
         <w:rPr>
           <w:rFonts w:ascii="Times New Roman" w:hAnsi="Times New Roman" w:cs="Times New Roman"/>
@@ -5560,22 +5450,10 @@
           <w:sz w:val="24"/>
           <w:szCs w:val="24"/>
           <w:highlight w:val="green"/>
-        </w:rPr>
-        <w:t>m</w:t>
-      </w:r>
-      <w:r>
-        <w:rPr>
-          <w:rFonts w:ascii="Times New Roman" w:hAnsi="Times New Roman" w:cs="Times New Roman"/>
-          <w:bCs/>
-          <w:color w:val="FF0000"/>
-          <w:sz w:val="24"/>
-          <w:szCs w:val="24"/>
-          <w:highlight w:val="green"/>
           <w:vertAlign w:val="superscript"/>
         </w:rPr>
         <w:t>th</w:t>
       </w:r>
-      <w:proofErr w:type="spellEnd"/>
       <w:r>
         <w:rPr>
           <w:rFonts w:ascii="Times New Roman" w:hAnsi="Times New Roman" w:cs="Times New Roman"/>
@@ -6004,51 +5882,7 @@
           <w:szCs w:val="24"/>
           <w:highlight w:val="green"/>
         </w:rPr>
-        <w:t xml:space="preserve">Given a linked list, write a function to reverse every k </w:t>
-      </w:r>
-      <w:proofErr w:type="gramStart"/>
-      <w:r>
-        <w:rPr>
-          <w:rFonts w:ascii="Times New Roman" w:hAnsi="Times New Roman" w:cs="Times New Roman"/>
-          <w:bCs/>
-          <w:sz w:val="24"/>
-          <w:szCs w:val="24"/>
-          <w:highlight w:val="green"/>
-        </w:rPr>
-        <w:t>nodes</w:t>
-      </w:r>
-      <w:proofErr w:type="gramEnd"/>
-      <w:r>
-        <w:rPr>
-          <w:rFonts w:ascii="Times New Roman" w:hAnsi="Times New Roman" w:cs="Times New Roman"/>
-          <w:bCs/>
-          <w:sz w:val="24"/>
-          <w:szCs w:val="24"/>
-          <w:highlight w:val="green"/>
-        </w:rPr>
-        <w:t>. (</w:t>
-      </w:r>
-      <w:proofErr w:type="gramStart"/>
-      <w:r>
-        <w:rPr>
-          <w:rFonts w:ascii="Times New Roman" w:hAnsi="Times New Roman" w:cs="Times New Roman"/>
-          <w:bCs/>
-          <w:sz w:val="24"/>
-          <w:szCs w:val="24"/>
-          <w:highlight w:val="green"/>
-        </w:rPr>
-        <w:t>where</w:t>
-      </w:r>
-      <w:proofErr w:type="gramEnd"/>
-      <w:r>
-        <w:rPr>
-          <w:rFonts w:ascii="Times New Roman" w:hAnsi="Times New Roman" w:cs="Times New Roman"/>
-          <w:bCs/>
-          <w:sz w:val="24"/>
-          <w:szCs w:val="24"/>
-          <w:highlight w:val="green"/>
-        </w:rPr>
-        <w:t xml:space="preserve"> k is an input to the function). If a linked list is given as 12-&gt;23-&gt;45-&gt;89-&gt;15-&gt;67-&gt;28-&gt;98-&gt;NULL and k = 3 then output will be 45-&gt;23-&gt;12-&gt;67-&gt;15-&gt;89-&gt;98-&gt;28-&gt;NULL.</w:t>
+        <w:t>Given a linked list, write a function to reverse every k nodes. (where k is an input to the function). If a linked list is given as 12-&gt;23-&gt;45-&gt;89-&gt;15-&gt;67-&gt;28-&gt;98-&gt;NULL and k = 3 then output will be 45-&gt;23-&gt;12-&gt;67-&gt;15-&gt;89-&gt;98-&gt;28-&gt;NULL.</w:t>
       </w:r>
     </w:p>
     <w:p>
@@ -6449,27 +6283,7 @@
           <w:sz w:val="24"/>
           <w:szCs w:val="24"/>
         </w:rPr>
-        <w:t>WAP to create a linked list that represents a polynomial expression with single variable (</w:t>
-      </w:r>
-      <w:proofErr w:type="gramStart"/>
-      <w:r>
-        <w:rPr>
-          <w:rFonts w:ascii="Times New Roman" w:hAnsi="Times New Roman" w:cs="Times New Roman"/>
-          <w:bCs/>
-          <w:sz w:val="24"/>
-          <w:szCs w:val="24"/>
-        </w:rPr>
-        <w:t>i.e.</w:t>
-      </w:r>
-      <w:proofErr w:type="gramEnd"/>
-      <w:r>
-        <w:rPr>
-          <w:rFonts w:ascii="Times New Roman" w:hAnsi="Times New Roman" w:cs="Times New Roman"/>
-          <w:bCs/>
-          <w:sz w:val="24"/>
-          <w:szCs w:val="24"/>
-        </w:rPr>
-        <w:t xml:space="preserve"> 5x</w:t>
+        <w:t>WAP to create a linked list that represents a polynomial expression with single variable (i.e. 5x</w:t>
       </w:r>
       <w:r>
         <w:rPr>
@@ -8539,51 +8353,7 @@
           <w:szCs w:val="24"/>
           <w:highlight w:val="green"/>
         </w:rPr>
-        <w:t xml:space="preserve">Two brackets are considered to be a matched pair if the an opening bracket (i.e., (, [, or </w:t>
-      </w:r>
-      <w:proofErr w:type="gramStart"/>
-      <w:r>
-        <w:rPr>
-          <w:rFonts w:ascii="Times New Roman" w:hAnsi="Times New Roman" w:cs="Times New Roman"/>
-          <w:bCs/>
-          <w:sz w:val="24"/>
-          <w:szCs w:val="24"/>
-          <w:highlight w:val="green"/>
-        </w:rPr>
-        <w:t>{ )</w:t>
-      </w:r>
-      <w:proofErr w:type="gramEnd"/>
-      <w:r>
-        <w:rPr>
-          <w:rFonts w:ascii="Times New Roman" w:hAnsi="Times New Roman" w:cs="Times New Roman"/>
-          <w:bCs/>
-          <w:sz w:val="24"/>
-          <w:szCs w:val="24"/>
-          <w:highlight w:val="green"/>
-        </w:rPr>
-        <w:t xml:space="preserve"> occurs to the left of a closing bracket (i.e., ), ], or }) of the exact same type. There are three types of matched pairs of brackets: [], {}, and (). A matching pair of brackets is not balanced if the set of brackets it encloses are not matched. WAP to determine whether the input sequence of brackets is balanced or not. If a string is balanced, it </w:t>
-      </w:r>
-      <w:proofErr w:type="gramStart"/>
-      <w:r>
-        <w:rPr>
-          <w:rFonts w:ascii="Times New Roman" w:hAnsi="Times New Roman" w:cs="Times New Roman"/>
-          <w:bCs/>
-          <w:sz w:val="24"/>
-          <w:szCs w:val="24"/>
-          <w:highlight w:val="green"/>
-        </w:rPr>
-        <w:t>print</w:t>
-      </w:r>
-      <w:proofErr w:type="gramEnd"/>
-      <w:r>
-        <w:rPr>
-          <w:rFonts w:ascii="Times New Roman" w:hAnsi="Times New Roman" w:cs="Times New Roman"/>
-          <w:bCs/>
-          <w:sz w:val="24"/>
-          <w:szCs w:val="24"/>
-          <w:highlight w:val="green"/>
-        </w:rPr>
-        <w:t xml:space="preserve"> YES on a new line; otherwise, print NO on a new line. </w:t>
+        <w:t xml:space="preserve">Two brackets are considered to be a matched pair if the an opening bracket (i.e., (, [, or { ) occurs to the left of a closing bracket (i.e., ), ], or }) of the exact same type. There are three types of matched pairs of brackets: [], {}, and (). A matching pair of brackets is not balanced if the set of brackets it encloses are not matched. WAP to determine whether the input sequence of brackets is balanced or not. If a string is balanced, it print YES on a new line; otherwise, print NO on a new line. </w:t>
       </w:r>
     </w:p>
     <w:p>
@@ -8928,29 +8698,7 @@
           <w:szCs w:val="24"/>
           <w:highlight w:val="green"/>
         </w:rPr>
-        <w:t xml:space="preserve">a) </w:t>
-      </w:r>
-      <w:proofErr w:type="spellStart"/>
-      <w:r>
-        <w:rPr>
-          <w:rFonts w:ascii="Times New Roman" w:hAnsi="Times New Roman" w:cs="Times New Roman"/>
-          <w:bCs/>
-          <w:sz w:val="24"/>
-          <w:szCs w:val="24"/>
-          <w:highlight w:val="green"/>
-        </w:rPr>
-        <w:t>peekLowestElement</w:t>
-      </w:r>
-      <w:proofErr w:type="spellEnd"/>
-      <w:r>
-        <w:rPr>
-          <w:rFonts w:ascii="Times New Roman" w:hAnsi="Times New Roman" w:cs="Times New Roman"/>
-          <w:bCs/>
-          <w:sz w:val="24"/>
-          <w:szCs w:val="24"/>
-          <w:highlight w:val="green"/>
-        </w:rPr>
-        <w:t xml:space="preserve"> - return the lowest element in the stack without removing it from the stack</w:t>
+        <w:t>a) peekLowestElement - return the lowest element in the stack without removing it from the stack</w:t>
       </w:r>
     </w:p>
     <w:p>
@@ -8974,29 +8722,7 @@
           <w:szCs w:val="24"/>
           <w:highlight w:val="green"/>
         </w:rPr>
-        <w:t xml:space="preserve">b) </w:t>
-      </w:r>
-      <w:proofErr w:type="spellStart"/>
-      <w:r>
-        <w:rPr>
-          <w:rFonts w:ascii="Times New Roman" w:hAnsi="Times New Roman" w:cs="Times New Roman"/>
-          <w:bCs/>
-          <w:sz w:val="24"/>
-          <w:szCs w:val="24"/>
-          <w:highlight w:val="green"/>
-        </w:rPr>
-        <w:t>peekHighestElement</w:t>
-      </w:r>
-      <w:proofErr w:type="spellEnd"/>
-      <w:r>
-        <w:rPr>
-          <w:rFonts w:ascii="Times New Roman" w:hAnsi="Times New Roman" w:cs="Times New Roman"/>
-          <w:bCs/>
-          <w:sz w:val="24"/>
-          <w:szCs w:val="24"/>
-          <w:highlight w:val="green"/>
-        </w:rPr>
-        <w:t xml:space="preserve"> - return the highest element in the stack without removing it from the stack</w:t>
+        <w:t>b) peekHighestElement - return the highest element in the stack without removing it from the stack</w:t>
       </w:r>
     </w:p>
     <w:p>
@@ -9019,42 +8745,8 @@
           <w:szCs w:val="24"/>
           <w:highlight w:val="green"/>
         </w:rPr>
-        <w:t xml:space="preserve">c) </w:t>
-      </w:r>
-      <w:proofErr w:type="spellStart"/>
-      <w:r>
-        <w:rPr>
-          <w:rFonts w:ascii="Times New Roman" w:hAnsi="Times New Roman" w:cs="Times New Roman"/>
-          <w:bCs/>
-          <w:sz w:val="24"/>
-          <w:szCs w:val="24"/>
-          <w:highlight w:val="green"/>
-        </w:rPr>
-        <w:t>peekMiddleElement</w:t>
-      </w:r>
-      <w:proofErr w:type="spellEnd"/>
-      <w:r>
-        <w:rPr>
-          <w:rFonts w:ascii="Times New Roman" w:hAnsi="Times New Roman" w:cs="Times New Roman"/>
-          <w:bCs/>
-          <w:sz w:val="24"/>
-          <w:szCs w:val="24"/>
-          <w:highlight w:val="green"/>
-        </w:rPr>
-        <w:t xml:space="preserve"> - return the (size/2+</w:t>
-      </w:r>
-      <w:proofErr w:type="gramStart"/>
-      <w:r>
-        <w:rPr>
-          <w:rFonts w:ascii="Times New Roman" w:hAnsi="Times New Roman" w:cs="Times New Roman"/>
-          <w:bCs/>
-          <w:sz w:val="24"/>
-          <w:szCs w:val="24"/>
-          <w:highlight w:val="green"/>
-        </w:rPr>
-        <w:t>1)</w:t>
-      </w:r>
-      <w:proofErr w:type="spellStart"/>
+        <w:t>c) peekMiddleElement - return the (size/2+1)</w:t>
+      </w:r>
       <w:r>
         <w:rPr>
           <w:rFonts w:ascii="Times New Roman" w:hAnsi="Times New Roman" w:cs="Times New Roman"/>
@@ -9066,8 +8758,6 @@
         </w:rPr>
         <w:t>th</w:t>
       </w:r>
-      <w:proofErr w:type="spellEnd"/>
-      <w:proofErr w:type="gramEnd"/>
       <w:r>
         <w:rPr>
           <w:rFonts w:ascii="Times New Roman" w:hAnsi="Times New Roman" w:cs="Times New Roman"/>
@@ -9472,6 +9162,74 @@
     </w:p>
     <w:p>
       <w:pPr>
+        <w:jc w:val="both"/>
+        <w:rPr>
+          <w:rFonts w:ascii="Times New Roman" w:hAnsi="Times New Roman" w:cs="Times New Roman"/>
+          <w:b/>
+          <w:bCs/>
+          <w:sz w:val="24"/>
+          <w:szCs w:val="24"/>
+          <w:highlight w:val="green"/>
+        </w:rPr>
+      </w:pPr>
+      <w:r>
+        <w:rPr>
+          <w:rFonts w:ascii="Times New Roman" w:hAnsi="Times New Roman" w:cs="Times New Roman"/>
+          <w:b/>
+          <w:bCs/>
+          <w:noProof/>
+          <w:sz w:val="24"/>
+          <w:szCs w:val="24"/>
+          <w:highlight w:val="green"/>
+        </w:rPr>
+        <w:drawing>
+          <wp:inline distT="0" distB="0" distL="0" distR="0" wp14:anchorId="13F5716E" wp14:editId="4A0D3F49">
+            <wp:extent cx="914400" cy="914400"/>
+            <wp:effectExtent l="0" t="0" r="0" b="0"/>
+            <wp:docPr id="9" name="Graphic 9" descr="Checkmark"/>
+            <wp:cNvGraphicFramePr>
+              <a:graphicFrameLocks xmlns:a="http://schemas.openxmlformats.org/drawingml/2006/main" noChangeAspect="1"/>
+            </wp:cNvGraphicFramePr>
+            <a:graphic xmlns:a="http://schemas.openxmlformats.org/drawingml/2006/main">
+              <a:graphicData uri="http://schemas.openxmlformats.org/drawingml/2006/picture">
+                <pic:pic xmlns:pic="http://schemas.openxmlformats.org/drawingml/2006/picture">
+                  <pic:nvPicPr>
+                    <pic:cNvPr id="1" name="Graphic 1" descr="Checkmark"/>
+                    <pic:cNvPicPr/>
+                  </pic:nvPicPr>
+                  <pic:blipFill>
+                    <a:blip r:embed="rId7">
+                      <a:extLst>
+                        <a:ext uri="{28A0092B-C50C-407E-A947-70E740481C1C}">
+                          <a14:useLocalDpi xmlns:a14="http://schemas.microsoft.com/office/drawing/2010/main" val="0"/>
+                        </a:ext>
+                        <a:ext uri="{96DAC541-7B7A-43D3-8B79-37D633B846F1}">
+                          <asvg:svgBlip xmlns:asvg="http://schemas.microsoft.com/office/drawing/2016/SVG/main" r:embed="rId8"/>
+                        </a:ext>
+                      </a:extLst>
+                    </a:blip>
+                    <a:stretch>
+                      <a:fillRect/>
+                    </a:stretch>
+                  </pic:blipFill>
+                  <pic:spPr>
+                    <a:xfrm>
+                      <a:off x="0" y="0"/>
+                      <a:ext cx="914400" cy="914400"/>
+                    </a:xfrm>
+                    <a:prstGeom prst="rect">
+                      <a:avLst/>
+                    </a:prstGeom>
+                  </pic:spPr>
+                </pic:pic>
+              </a:graphicData>
+            </a:graphic>
+          </wp:inline>
+        </w:drawing>
+      </w:r>
+    </w:p>
+    <w:p>
+      <w:pPr>
         <w:pStyle w:val="ListParagraph"/>
         <w:numPr>
           <w:ilvl w:val="0"/>
@@ -9521,10 +9279,18 @@
           <w:szCs w:val="24"/>
           <w:highlight w:val="green"/>
         </w:rPr>
-        <w:t xml:space="preserve"> of elements, </w:t>
-      </w:r>
-      <w:proofErr w:type="spellStart"/>
-      <w:r>
+        <w:t xml:space="preserve"> of elements, IsEmpty, IsFull using static array.</w:t>
+      </w:r>
+    </w:p>
+    <w:p>
+      <w:pPr>
+        <w:pStyle w:val="ListParagraph"/>
+        <w:numPr>
+          <w:ilvl w:val="0"/>
+          <w:numId w:val="3"/>
+        </w:numPr>
+        <w:spacing w:after="0"/>
+        <w:jc w:val="both"/>
         <w:rPr>
           <w:rFonts w:ascii="Times New Roman" w:hAnsi="Times New Roman" w:cs="Times New Roman"/>
           <w:bCs/>
@@ -9533,9 +9299,7 @@
           <w:szCs w:val="24"/>
           <w:highlight w:val="green"/>
         </w:rPr>
-        <w:t>IsEmpty</w:t>
-      </w:r>
-      <w:proofErr w:type="spellEnd"/>
+      </w:pPr>
       <w:r>
         <w:rPr>
           <w:rFonts w:ascii="Times New Roman" w:hAnsi="Times New Roman" w:cs="Times New Roman"/>
@@ -9545,9 +9309,9 @@
           <w:szCs w:val="24"/>
           <w:highlight w:val="green"/>
         </w:rPr>
-        <w:t xml:space="preserve">, </w:t>
-      </w:r>
-      <w:proofErr w:type="spellStart"/>
+        <w:t xml:space="preserve">Write a menu driven program to implement queue operations such as Enqueue, Dequeue, Peek, </w:t>
+      </w:r>
+      <w:proofErr w:type="gramStart"/>
       <w:r>
         <w:rPr>
           <w:rFonts w:ascii="Times New Roman" w:hAnsi="Times New Roman" w:cs="Times New Roman"/>
@@ -9557,9 +9321,9 @@
           <w:szCs w:val="24"/>
           <w:highlight w:val="green"/>
         </w:rPr>
-        <w:t>IsFull</w:t>
-      </w:r>
-      <w:proofErr w:type="spellEnd"/>
+        <w:t>Display</w:t>
+      </w:r>
+      <w:proofErr w:type="gramEnd"/>
       <w:r>
         <w:rPr>
           <w:rFonts w:ascii="Times New Roman" w:hAnsi="Times New Roman" w:cs="Times New Roman"/>
@@ -9569,7 +9333,7 @@
           <w:szCs w:val="24"/>
           <w:highlight w:val="green"/>
         </w:rPr>
-        <w:t xml:space="preserve"> using static array.</w:t>
+        <w:t xml:space="preserve"> of elements, IsEmpty using linked list.</w:t>
       </w:r>
     </w:p>
     <w:p>
@@ -9584,29 +9348,26 @@
         <w:rPr>
           <w:rFonts w:ascii="Times New Roman" w:hAnsi="Times New Roman" w:cs="Times New Roman"/>
           <w:bCs/>
-          <w:color w:val="FF0000"/>
-          <w:sz w:val="24"/>
-          <w:szCs w:val="24"/>
-          <w:highlight w:val="green"/>
-        </w:rPr>
-      </w:pPr>
-      <w:r>
-        <w:rPr>
-          <w:rFonts w:ascii="Times New Roman" w:hAnsi="Times New Roman" w:cs="Times New Roman"/>
-          <w:bCs/>
-          <w:color w:val="FF0000"/>
-          <w:sz w:val="24"/>
-          <w:szCs w:val="24"/>
-          <w:highlight w:val="green"/>
-        </w:rPr>
-        <w:t xml:space="preserve">Write a menu driven program to implement queue operations such as Enqueue, Dequeue, Peek, </w:t>
+          <w:sz w:val="24"/>
+          <w:szCs w:val="24"/>
+          <w:highlight w:val="green"/>
+        </w:rPr>
+      </w:pPr>
+      <w:r>
+        <w:rPr>
+          <w:rFonts w:ascii="Times New Roman" w:hAnsi="Times New Roman" w:cs="Times New Roman"/>
+          <w:bCs/>
+          <w:sz w:val="24"/>
+          <w:szCs w:val="24"/>
+          <w:highlight w:val="green"/>
+        </w:rPr>
+        <w:t xml:space="preserve">Write a menu driven program to implement circular queue operations such as Enqueue, Dequeue, Peek, </w:t>
       </w:r>
       <w:proofErr w:type="gramStart"/>
       <w:r>
         <w:rPr>
           <w:rFonts w:ascii="Times New Roman" w:hAnsi="Times New Roman" w:cs="Times New Roman"/>
           <w:bCs/>
-          <w:color w:val="FF0000"/>
           <w:sz w:val="24"/>
           <w:szCs w:val="24"/>
           <w:highlight w:val="green"/>
@@ -9618,36 +9379,11 @@
         <w:rPr>
           <w:rFonts w:ascii="Times New Roman" w:hAnsi="Times New Roman" w:cs="Times New Roman"/>
           <w:bCs/>
-          <w:color w:val="FF0000"/>
-          <w:sz w:val="24"/>
-          <w:szCs w:val="24"/>
-          <w:highlight w:val="green"/>
-        </w:rPr>
-        <w:t xml:space="preserve"> of elements, </w:t>
-      </w:r>
-      <w:proofErr w:type="spellStart"/>
-      <w:r>
-        <w:rPr>
-          <w:rFonts w:ascii="Times New Roman" w:hAnsi="Times New Roman" w:cs="Times New Roman"/>
-          <w:bCs/>
-          <w:color w:val="FF0000"/>
-          <w:sz w:val="24"/>
-          <w:szCs w:val="24"/>
-          <w:highlight w:val="green"/>
-        </w:rPr>
-        <w:t>IsEmpty</w:t>
-      </w:r>
-      <w:proofErr w:type="spellEnd"/>
-      <w:r>
-        <w:rPr>
-          <w:rFonts w:ascii="Times New Roman" w:hAnsi="Times New Roman" w:cs="Times New Roman"/>
-          <w:bCs/>
-          <w:color w:val="FF0000"/>
-          <w:sz w:val="24"/>
-          <w:szCs w:val="24"/>
-          <w:highlight w:val="green"/>
-        </w:rPr>
-        <w:t xml:space="preserve"> using linked list.</w:t>
+          <w:sz w:val="24"/>
+          <w:szCs w:val="24"/>
+          <w:highlight w:val="green"/>
+        </w:rPr>
+        <w:t xml:space="preserve"> of elements, IsEmpty, IsFull using static array.</w:t>
       </w:r>
     </w:p>
     <w:p>
@@ -9675,6 +9411,56 @@
           <w:szCs w:val="24"/>
           <w:highlight w:val="green"/>
         </w:rPr>
+        <w:t xml:space="preserve">Write a menu driven program to implement Deques (both Input-restricted and Output-restricted) operations such as Enqueue, Dequeue, Peek, </w:t>
+      </w:r>
+      <w:proofErr w:type="gramStart"/>
+      <w:r>
+        <w:rPr>
+          <w:rFonts w:ascii="Times New Roman" w:hAnsi="Times New Roman" w:cs="Times New Roman"/>
+          <w:bCs/>
+          <w:sz w:val="24"/>
+          <w:szCs w:val="24"/>
+          <w:highlight w:val="green"/>
+        </w:rPr>
+        <w:t>Display</w:t>
+      </w:r>
+      <w:proofErr w:type="gramEnd"/>
+      <w:r>
+        <w:rPr>
+          <w:rFonts w:ascii="Times New Roman" w:hAnsi="Times New Roman" w:cs="Times New Roman"/>
+          <w:bCs/>
+          <w:sz w:val="24"/>
+          <w:szCs w:val="24"/>
+          <w:highlight w:val="green"/>
+        </w:rPr>
+        <w:t xml:space="preserve"> of elements, IsEmpty, IsFull using static array.</w:t>
+      </w:r>
+    </w:p>
+    <w:p>
+      <w:pPr>
+        <w:pStyle w:val="ListParagraph"/>
+        <w:numPr>
+          <w:ilvl w:val="0"/>
+          <w:numId w:val="3"/>
+        </w:numPr>
+        <w:spacing w:after="0"/>
+        <w:jc w:val="both"/>
+        <w:rPr>
+          <w:rFonts w:ascii="Times New Roman" w:hAnsi="Times New Roman" w:cs="Times New Roman"/>
+          <w:bCs/>
+          <w:sz w:val="24"/>
+          <w:szCs w:val="24"/>
+          <w:highlight w:val="green"/>
+        </w:rPr>
+      </w:pPr>
+      <w:r>
+        <w:rPr>
+          <w:rFonts w:ascii="Times New Roman" w:hAnsi="Times New Roman" w:cs="Times New Roman"/>
+          <w:bCs/>
+          <w:sz w:val="24"/>
+          <w:szCs w:val="24"/>
+          <w:highlight w:val="green"/>
+        </w:rPr>
         <w:t xml:space="preserve">Write a menu driven program to implement circular queue operations such as Enqueue, Dequeue, Peek, </w:t>
       </w:r>
       <w:proofErr w:type="gramStart"/>
@@ -9697,51 +9483,7 @@
           <w:szCs w:val="24"/>
           <w:highlight w:val="green"/>
         </w:rPr>
-        <w:t xml:space="preserve"> of elements, </w:t>
-      </w:r>
-      <w:proofErr w:type="spellStart"/>
-      <w:r>
-        <w:rPr>
-          <w:rFonts w:ascii="Times New Roman" w:hAnsi="Times New Roman" w:cs="Times New Roman"/>
-          <w:bCs/>
-          <w:sz w:val="24"/>
-          <w:szCs w:val="24"/>
-          <w:highlight w:val="green"/>
-        </w:rPr>
-        <w:t>IsEmpty</w:t>
-      </w:r>
-      <w:proofErr w:type="spellEnd"/>
-      <w:r>
-        <w:rPr>
-          <w:rFonts w:ascii="Times New Roman" w:hAnsi="Times New Roman" w:cs="Times New Roman"/>
-          <w:bCs/>
-          <w:sz w:val="24"/>
-          <w:szCs w:val="24"/>
-          <w:highlight w:val="green"/>
-        </w:rPr>
-        <w:t xml:space="preserve">, </w:t>
-      </w:r>
-      <w:proofErr w:type="spellStart"/>
-      <w:r>
-        <w:rPr>
-          <w:rFonts w:ascii="Times New Roman" w:hAnsi="Times New Roman" w:cs="Times New Roman"/>
-          <w:bCs/>
-          <w:sz w:val="24"/>
-          <w:szCs w:val="24"/>
-          <w:highlight w:val="green"/>
-        </w:rPr>
-        <w:t>IsFull</w:t>
-      </w:r>
-      <w:proofErr w:type="spellEnd"/>
-      <w:r>
-        <w:rPr>
-          <w:rFonts w:ascii="Times New Roman" w:hAnsi="Times New Roman" w:cs="Times New Roman"/>
-          <w:bCs/>
-          <w:sz w:val="24"/>
-          <w:szCs w:val="24"/>
-          <w:highlight w:val="green"/>
-        </w:rPr>
-        <w:t xml:space="preserve"> using static array.</w:t>
+        <w:t xml:space="preserve"> of elements, IsEmpty using linked list.</w:t>
       </w:r>
     </w:p>
     <w:p>
@@ -9769,6 +9511,140 @@
           <w:szCs w:val="24"/>
           <w:highlight w:val="green"/>
         </w:rPr>
+        <w:t xml:space="preserve">Write a menu driven program to implement circular queue operations such as Enqueue, Dequeue, Peek, </w:t>
+      </w:r>
+      <w:proofErr w:type="gramStart"/>
+      <w:r>
+        <w:rPr>
+          <w:rFonts w:ascii="Times New Roman" w:hAnsi="Times New Roman" w:cs="Times New Roman"/>
+          <w:bCs/>
+          <w:sz w:val="24"/>
+          <w:szCs w:val="24"/>
+          <w:highlight w:val="green"/>
+        </w:rPr>
+        <w:t>Display</w:t>
+      </w:r>
+      <w:proofErr w:type="gramEnd"/>
+      <w:r>
+        <w:rPr>
+          <w:rFonts w:ascii="Times New Roman" w:hAnsi="Times New Roman" w:cs="Times New Roman"/>
+          <w:bCs/>
+          <w:sz w:val="24"/>
+          <w:szCs w:val="24"/>
+          <w:highlight w:val="green"/>
+        </w:rPr>
+        <w:t xml:space="preserve"> of elements, IsEmpty using linked list.</w:t>
+      </w:r>
+    </w:p>
+    <w:p>
+      <w:pPr>
+        <w:spacing w:before="200"/>
+        <w:jc w:val="both"/>
+        <w:rPr>
+          <w:rFonts w:ascii="Times New Roman" w:hAnsi="Times New Roman" w:cs="Times New Roman"/>
+          <w:b/>
+          <w:bCs/>
+          <w:sz w:val="24"/>
+          <w:szCs w:val="24"/>
+        </w:rPr>
+      </w:pPr>
+      <w:r>
+        <w:rPr>
+          <w:rFonts w:ascii="Times New Roman" w:hAnsi="Times New Roman" w:cs="Times New Roman"/>
+          <w:b/>
+          <w:bCs/>
+          <w:sz w:val="24"/>
+          <w:szCs w:val="24"/>
+        </w:rPr>
+        <w:t>H</w:t>
+      </w:r>
+      <w:r>
+        <w:rPr>
+          <w:rFonts w:ascii="Times New Roman" w:hAnsi="Times New Roman" w:cs="Times New Roman"/>
+          <w:b/>
+          <w:bCs/>
+          <w:sz w:val="24"/>
+          <w:szCs w:val="24"/>
+        </w:rPr>
+        <w:t>As:</w:t>
+      </w:r>
+    </w:p>
+    <w:p>
+      <w:pPr>
+        <w:pStyle w:val="ListParagraph"/>
+        <w:numPr>
+          <w:ilvl w:val="0"/>
+          <w:numId w:val="3"/>
+        </w:numPr>
+        <w:spacing w:after="0"/>
+        <w:jc w:val="both"/>
+        <w:rPr>
+          <w:rFonts w:ascii="Times New Roman" w:hAnsi="Times New Roman" w:cs="Times New Roman"/>
+          <w:bCs/>
+          <w:sz w:val="24"/>
+          <w:szCs w:val="24"/>
+        </w:rPr>
+      </w:pPr>
+      <w:r>
+        <w:rPr>
+          <w:rFonts w:ascii="Times New Roman" w:hAnsi="Times New Roman" w:cs="Times New Roman"/>
+          <w:bCs/>
+          <w:sz w:val="24"/>
+          <w:szCs w:val="24"/>
+        </w:rPr>
+        <w:t>A stack data structure is given with push and pop operations. WAP to implement a queue using instances of stack data structure and operations on them.</w:t>
+      </w:r>
+    </w:p>
+    <w:p>
+      <w:pPr>
+        <w:pStyle w:val="ListParagraph"/>
+        <w:numPr>
+          <w:ilvl w:val="0"/>
+          <w:numId w:val="3"/>
+        </w:numPr>
+        <w:spacing w:after="0"/>
+        <w:jc w:val="both"/>
+        <w:rPr>
+          <w:rFonts w:ascii="Times New Roman" w:hAnsi="Times New Roman" w:cs="Times New Roman"/>
+          <w:bCs/>
+          <w:sz w:val="24"/>
+          <w:szCs w:val="24"/>
+        </w:rPr>
+      </w:pPr>
+      <w:r>
+        <w:rPr>
+          <w:rFonts w:ascii="Times New Roman" w:hAnsi="Times New Roman" w:cs="Times New Roman"/>
+          <w:bCs/>
+          <w:sz w:val="24"/>
+          <w:szCs w:val="24"/>
+        </w:rPr>
+        <w:t>A queue data structure is given with enqueue and dequeue operations. WAP to implement a stack using instances of queue data structure and operations on them.</w:t>
+      </w:r>
+    </w:p>
+    <w:p>
+      <w:pPr>
+        <w:pStyle w:val="ListParagraph"/>
+        <w:numPr>
+          <w:ilvl w:val="0"/>
+          <w:numId w:val="3"/>
+        </w:numPr>
+        <w:spacing w:after="0"/>
+        <w:jc w:val="both"/>
+        <w:rPr>
+          <w:rFonts w:ascii="Times New Roman" w:hAnsi="Times New Roman" w:cs="Times New Roman"/>
+          <w:bCs/>
+          <w:sz w:val="24"/>
+          <w:szCs w:val="24"/>
+        </w:rPr>
+      </w:pPr>
+      <w:r>
+        <w:rPr>
+          <w:rFonts w:ascii="Times New Roman" w:hAnsi="Times New Roman" w:cs="Times New Roman"/>
+          <w:bCs/>
+          <w:sz w:val="24"/>
+          <w:szCs w:val="24"/>
+        </w:rPr>
+        <w:lastRenderedPageBreak/>
         <w:t xml:space="preserve">Write a menu driven program to implement Deques (both Input-restricted and Output-restricted) operations such as Enqueue, Dequeue, Peek, </w:t>
       </w:r>
       <w:proofErr w:type="gramStart"/>
@@ -9778,7 +9654,6 @@
           <w:bCs/>
           <w:sz w:val="24"/>
           <w:szCs w:val="24"/>
-          <w:highlight w:val="green"/>
         </w:rPr>
         <w:t>Display</w:t>
       </w:r>
@@ -9789,53 +9664,8 @@
           <w:bCs/>
           <w:sz w:val="24"/>
           <w:szCs w:val="24"/>
-          <w:highlight w:val="green"/>
-        </w:rPr>
-        <w:t xml:space="preserve"> of elements, </w:t>
-      </w:r>
-      <w:proofErr w:type="spellStart"/>
-      <w:r>
-        <w:rPr>
-          <w:rFonts w:ascii="Times New Roman" w:hAnsi="Times New Roman" w:cs="Times New Roman"/>
-          <w:bCs/>
-          <w:sz w:val="24"/>
-          <w:szCs w:val="24"/>
-          <w:highlight w:val="green"/>
-        </w:rPr>
-        <w:t>IsEmpty</w:t>
-      </w:r>
-      <w:proofErr w:type="spellEnd"/>
-      <w:r>
-        <w:rPr>
-          <w:rFonts w:ascii="Times New Roman" w:hAnsi="Times New Roman" w:cs="Times New Roman"/>
-          <w:bCs/>
-          <w:sz w:val="24"/>
-          <w:szCs w:val="24"/>
-          <w:highlight w:val="green"/>
-        </w:rPr>
-        <w:t xml:space="preserve">, </w:t>
-      </w:r>
-      <w:proofErr w:type="spellStart"/>
-      <w:r>
-        <w:rPr>
-          <w:rFonts w:ascii="Times New Roman" w:hAnsi="Times New Roman" w:cs="Times New Roman"/>
-          <w:bCs/>
-          <w:sz w:val="24"/>
-          <w:szCs w:val="24"/>
-          <w:highlight w:val="green"/>
-        </w:rPr>
-        <w:t>IsFull</w:t>
-      </w:r>
-      <w:proofErr w:type="spellEnd"/>
-      <w:r>
-        <w:rPr>
-          <w:rFonts w:ascii="Times New Roman" w:hAnsi="Times New Roman" w:cs="Times New Roman"/>
-          <w:bCs/>
-          <w:sz w:val="24"/>
-          <w:szCs w:val="24"/>
-          <w:highlight w:val="green"/>
-        </w:rPr>
-        <w:t xml:space="preserve"> using static array.</w:t>
+        </w:rPr>
+        <w:t xml:space="preserve"> of elements, IsEmpty using linked list.</w:t>
       </w:r>
     </w:p>
     <w:p>
@@ -9852,62 +9682,16 @@
           <w:bCs/>
           <w:sz w:val="24"/>
           <w:szCs w:val="24"/>
-          <w:highlight w:val="green"/>
-        </w:rPr>
-      </w:pPr>
-      <w:r>
-        <w:rPr>
-          <w:rFonts w:ascii="Times New Roman" w:hAnsi="Times New Roman" w:cs="Times New Roman"/>
-          <w:bCs/>
-          <w:sz w:val="24"/>
-          <w:szCs w:val="24"/>
-          <w:highlight w:val="green"/>
-        </w:rPr>
-        <w:t xml:space="preserve">Write a menu driven program to implement circular queue operations such as Enqueue, Dequeue, Peek, </w:t>
-      </w:r>
-      <w:proofErr w:type="gramStart"/>
-      <w:r>
-        <w:rPr>
-          <w:rFonts w:ascii="Times New Roman" w:hAnsi="Times New Roman" w:cs="Times New Roman"/>
-          <w:bCs/>
-          <w:sz w:val="24"/>
-          <w:szCs w:val="24"/>
-          <w:highlight w:val="green"/>
-        </w:rPr>
-        <w:t>Display</w:t>
-      </w:r>
-      <w:proofErr w:type="gramEnd"/>
-      <w:r>
-        <w:rPr>
-          <w:rFonts w:ascii="Times New Roman" w:hAnsi="Times New Roman" w:cs="Times New Roman"/>
-          <w:bCs/>
-          <w:sz w:val="24"/>
-          <w:szCs w:val="24"/>
-          <w:highlight w:val="green"/>
-        </w:rPr>
-        <w:t xml:space="preserve"> of elements, </w:t>
-      </w:r>
-      <w:proofErr w:type="spellStart"/>
-      <w:r>
-        <w:rPr>
-          <w:rFonts w:ascii="Times New Roman" w:hAnsi="Times New Roman" w:cs="Times New Roman"/>
-          <w:bCs/>
-          <w:sz w:val="24"/>
-          <w:szCs w:val="24"/>
-          <w:highlight w:val="green"/>
-        </w:rPr>
-        <w:t>IsEmpty</w:t>
-      </w:r>
-      <w:proofErr w:type="spellEnd"/>
-      <w:r>
-        <w:rPr>
-          <w:rFonts w:ascii="Times New Roman" w:hAnsi="Times New Roman" w:cs="Times New Roman"/>
-          <w:bCs/>
-          <w:sz w:val="24"/>
-          <w:szCs w:val="24"/>
-          <w:highlight w:val="green"/>
-        </w:rPr>
-        <w:t xml:space="preserve"> using linked list.</w:t>
+        </w:rPr>
+      </w:pPr>
+      <w:r>
+        <w:rPr>
+          <w:rFonts w:ascii="Times New Roman" w:hAnsi="Times New Roman" w:cs="Times New Roman"/>
+          <w:bCs/>
+          <w:sz w:val="24"/>
+          <w:szCs w:val="24"/>
+        </w:rPr>
+        <w:t>WAP using a function to reverse a queue by using stack.</w:t>
       </w:r>
     </w:p>
     <w:p>
@@ -9924,62 +9708,772 @@
           <w:bCs/>
           <w:sz w:val="24"/>
           <w:szCs w:val="24"/>
-          <w:highlight w:val="green"/>
-        </w:rPr>
-      </w:pPr>
-      <w:r>
-        <w:rPr>
-          <w:rFonts w:ascii="Times New Roman" w:hAnsi="Times New Roman" w:cs="Times New Roman"/>
-          <w:bCs/>
-          <w:sz w:val="24"/>
-          <w:szCs w:val="24"/>
-          <w:highlight w:val="green"/>
-        </w:rPr>
-        <w:t xml:space="preserve">Write a menu driven program to implement circular queue operations such as Enqueue, Dequeue, Peek, </w:t>
-      </w:r>
-      <w:proofErr w:type="gramStart"/>
-      <w:r>
-        <w:rPr>
-          <w:rFonts w:ascii="Times New Roman" w:hAnsi="Times New Roman" w:cs="Times New Roman"/>
-          <w:bCs/>
-          <w:sz w:val="24"/>
-          <w:szCs w:val="24"/>
-          <w:highlight w:val="green"/>
-        </w:rPr>
-        <w:t>Display</w:t>
-      </w:r>
-      <w:proofErr w:type="gramEnd"/>
-      <w:r>
-        <w:rPr>
-          <w:rFonts w:ascii="Times New Roman" w:hAnsi="Times New Roman" w:cs="Times New Roman"/>
-          <w:bCs/>
-          <w:sz w:val="24"/>
-          <w:szCs w:val="24"/>
-          <w:highlight w:val="green"/>
-        </w:rPr>
-        <w:t xml:space="preserve"> of elements, </w:t>
-      </w:r>
-      <w:proofErr w:type="spellStart"/>
-      <w:r>
-        <w:rPr>
-          <w:rFonts w:ascii="Times New Roman" w:hAnsi="Times New Roman" w:cs="Times New Roman"/>
-          <w:bCs/>
-          <w:sz w:val="24"/>
-          <w:szCs w:val="24"/>
-          <w:highlight w:val="green"/>
-        </w:rPr>
-        <w:t>IsEmpty</w:t>
-      </w:r>
-      <w:proofErr w:type="spellEnd"/>
-      <w:r>
-        <w:rPr>
-          <w:rFonts w:ascii="Times New Roman" w:hAnsi="Times New Roman" w:cs="Times New Roman"/>
-          <w:bCs/>
-          <w:sz w:val="24"/>
-          <w:szCs w:val="24"/>
-          <w:highlight w:val="green"/>
-        </w:rPr>
-        <w:t xml:space="preserve"> using linked list.</w:t>
+        </w:rPr>
+      </w:pPr>
+      <w:r>
+        <w:rPr>
+          <w:rFonts w:ascii="Times New Roman" w:hAnsi="Times New Roman" w:cs="Times New Roman"/>
+          <w:bCs/>
+          <w:sz w:val="24"/>
+          <w:szCs w:val="24"/>
+        </w:rPr>
+        <w:t>Given one queue data structure. WAP to implement stack using only one queue data structure.</w:t>
+      </w:r>
+    </w:p>
+    <w:p>
+      <w:pPr>
+        <w:jc w:val="center"/>
+        <w:rPr>
+          <w:rFonts w:ascii="Times New Roman" w:hAnsi="Times New Roman" w:cs="Times New Roman"/>
+          <w:b/>
+          <w:bCs/>
+          <w:sz w:val="24"/>
+          <w:szCs w:val="24"/>
+        </w:rPr>
+      </w:pPr>
+      <w:r>
+        <w:rPr>
+          <w:rFonts w:ascii="Times New Roman" w:hAnsi="Times New Roman" w:cs="Times New Roman"/>
+          <w:b/>
+          <w:bCs/>
+          <w:sz w:val="24"/>
+          <w:szCs w:val="24"/>
+        </w:rPr>
+        <w:t xml:space="preserve">Week </w:t>
+      </w:r>
+      <w:r>
+        <w:rPr>
+          <w:rFonts w:ascii="Times New Roman" w:hAnsi="Times New Roman" w:cs="Times New Roman"/>
+          <w:b/>
+          <w:bCs/>
+          <w:sz w:val="24"/>
+          <w:szCs w:val="24"/>
+        </w:rPr>
+        <w:t>#7</w:t>
+      </w:r>
+    </w:p>
+    <w:p>
+      <w:pPr>
+        <w:jc w:val="both"/>
+        <w:rPr>
+          <w:rFonts w:ascii="Times New Roman" w:hAnsi="Times New Roman" w:cs="Times New Roman"/>
+          <w:b/>
+          <w:bCs/>
+          <w:sz w:val="24"/>
+          <w:szCs w:val="24"/>
+        </w:rPr>
+      </w:pPr>
+      <w:r>
+        <w:rPr>
+          <w:rFonts w:ascii="Times New Roman" w:hAnsi="Times New Roman" w:cs="Times New Roman"/>
+          <w:b/>
+          <w:bCs/>
+          <w:sz w:val="24"/>
+          <w:szCs w:val="24"/>
+        </w:rPr>
+        <w:t>Objectives:</w:t>
+      </w:r>
+    </w:p>
+    <w:p>
+      <w:pPr>
+        <w:pStyle w:val="ListParagraph"/>
+        <w:numPr>
+          <w:ilvl w:val="0"/>
+          <w:numId w:val="3"/>
+        </w:numPr>
+        <w:jc w:val="both"/>
+        <w:rPr>
+          <w:rFonts w:ascii="Times New Roman" w:hAnsi="Times New Roman" w:cs="Times New Roman"/>
+          <w:bCs/>
+          <w:sz w:val="24"/>
+          <w:szCs w:val="24"/>
+        </w:rPr>
+      </w:pPr>
+      <w:r>
+        <w:rPr>
+          <w:rFonts w:ascii="Times New Roman" w:hAnsi="Times New Roman" w:cs="Times New Roman"/>
+          <w:bCs/>
+          <w:sz w:val="24"/>
+          <w:szCs w:val="24"/>
+        </w:rPr>
+        <w:t xml:space="preserve">To learn </w:t>
+      </w:r>
+      <w:r>
+        <w:rPr>
+          <w:rFonts w:ascii="Times New Roman" w:hAnsi="Times New Roman" w:cs="Times New Roman"/>
+          <w:bCs/>
+          <w:sz w:val="24"/>
+          <w:szCs w:val="24"/>
+        </w:rPr>
+        <w:t xml:space="preserve">writing, </w:t>
+      </w:r>
+      <w:r>
+        <w:rPr>
+          <w:rFonts w:ascii="Times New Roman" w:hAnsi="Times New Roman" w:cs="Times New Roman"/>
+          <w:bCs/>
+          <w:sz w:val="24"/>
+          <w:szCs w:val="24"/>
+        </w:rPr>
+        <w:t xml:space="preserve">executing </w:t>
+      </w:r>
+      <w:r>
+        <w:rPr>
+          <w:rFonts w:ascii="Times New Roman" w:hAnsi="Times New Roman" w:cs="Times New Roman"/>
+          <w:bCs/>
+          <w:sz w:val="24"/>
+          <w:szCs w:val="24"/>
+        </w:rPr>
+        <w:t xml:space="preserve">and debugging </w:t>
+      </w:r>
+      <w:r>
+        <w:rPr>
+          <w:rFonts w:ascii="Times New Roman" w:hAnsi="Times New Roman" w:cs="Times New Roman"/>
+          <w:bCs/>
+          <w:sz w:val="24"/>
+          <w:szCs w:val="24"/>
+        </w:rPr>
+        <w:t>programs related to linear search.</w:t>
+      </w:r>
+    </w:p>
+    <w:p>
+      <w:pPr>
+        <w:pStyle w:val="ListParagraph"/>
+        <w:numPr>
+          <w:ilvl w:val="0"/>
+          <w:numId w:val="3"/>
+        </w:numPr>
+        <w:jc w:val="both"/>
+        <w:rPr>
+          <w:rFonts w:ascii="Times New Roman" w:hAnsi="Times New Roman" w:cs="Times New Roman"/>
+          <w:bCs/>
+          <w:sz w:val="24"/>
+          <w:szCs w:val="24"/>
+        </w:rPr>
+      </w:pPr>
+      <w:r>
+        <w:rPr>
+          <w:rFonts w:ascii="Times New Roman" w:hAnsi="Times New Roman" w:cs="Times New Roman"/>
+          <w:bCs/>
+          <w:sz w:val="24"/>
+          <w:szCs w:val="24"/>
+        </w:rPr>
+        <w:t xml:space="preserve">To learn </w:t>
+      </w:r>
+      <w:r>
+        <w:rPr>
+          <w:rFonts w:ascii="Times New Roman" w:hAnsi="Times New Roman" w:cs="Times New Roman"/>
+          <w:bCs/>
+          <w:sz w:val="24"/>
+          <w:szCs w:val="24"/>
+        </w:rPr>
+        <w:t xml:space="preserve">writing, </w:t>
+      </w:r>
+      <w:r>
+        <w:rPr>
+          <w:rFonts w:ascii="Times New Roman" w:hAnsi="Times New Roman" w:cs="Times New Roman"/>
+          <w:bCs/>
+          <w:sz w:val="24"/>
+          <w:szCs w:val="24"/>
+        </w:rPr>
+        <w:t xml:space="preserve">executing </w:t>
+      </w:r>
+      <w:r>
+        <w:rPr>
+          <w:rFonts w:ascii="Times New Roman" w:hAnsi="Times New Roman" w:cs="Times New Roman"/>
+          <w:bCs/>
+          <w:sz w:val="24"/>
+          <w:szCs w:val="24"/>
+        </w:rPr>
+        <w:t xml:space="preserve">and debugging </w:t>
+      </w:r>
+      <w:r>
+        <w:rPr>
+          <w:rFonts w:ascii="Times New Roman" w:hAnsi="Times New Roman" w:cs="Times New Roman"/>
+          <w:bCs/>
+          <w:sz w:val="24"/>
+          <w:szCs w:val="24"/>
+        </w:rPr>
+        <w:t>programs related to binary search.</w:t>
+      </w:r>
+    </w:p>
+    <w:p>
+      <w:pPr>
+        <w:pStyle w:val="ListParagraph"/>
+        <w:numPr>
+          <w:ilvl w:val="0"/>
+          <w:numId w:val="3"/>
+        </w:numPr>
+        <w:jc w:val="both"/>
+        <w:rPr>
+          <w:rFonts w:ascii="Times New Roman" w:hAnsi="Times New Roman" w:cs="Times New Roman"/>
+          <w:bCs/>
+          <w:sz w:val="24"/>
+          <w:szCs w:val="24"/>
+        </w:rPr>
+      </w:pPr>
+      <w:r>
+        <w:rPr>
+          <w:rFonts w:ascii="Times New Roman" w:hAnsi="Times New Roman" w:cs="Times New Roman"/>
+          <w:bCs/>
+          <w:sz w:val="24"/>
+          <w:szCs w:val="24"/>
+        </w:rPr>
+        <w:t xml:space="preserve">To learn </w:t>
+      </w:r>
+      <w:r>
+        <w:rPr>
+          <w:rFonts w:ascii="Times New Roman" w:hAnsi="Times New Roman" w:cs="Times New Roman"/>
+          <w:bCs/>
+          <w:sz w:val="24"/>
+          <w:szCs w:val="24"/>
+        </w:rPr>
+        <w:t xml:space="preserve">writing, </w:t>
+      </w:r>
+      <w:r>
+        <w:rPr>
+          <w:rFonts w:ascii="Times New Roman" w:hAnsi="Times New Roman" w:cs="Times New Roman"/>
+          <w:bCs/>
+          <w:sz w:val="24"/>
+          <w:szCs w:val="24"/>
+        </w:rPr>
+        <w:t xml:space="preserve">executing </w:t>
+      </w:r>
+      <w:r>
+        <w:rPr>
+          <w:rFonts w:ascii="Times New Roman" w:hAnsi="Times New Roman" w:cs="Times New Roman"/>
+          <w:bCs/>
+          <w:sz w:val="24"/>
+          <w:szCs w:val="24"/>
+        </w:rPr>
+        <w:t xml:space="preserve">and debugging </w:t>
+      </w:r>
+      <w:r>
+        <w:rPr>
+          <w:rFonts w:ascii="Times New Roman" w:hAnsi="Times New Roman" w:cs="Times New Roman"/>
+          <w:bCs/>
+          <w:sz w:val="24"/>
+          <w:szCs w:val="24"/>
+        </w:rPr>
+        <w:t>programs related to hashing.</w:t>
+      </w:r>
+    </w:p>
+    <w:p>
+      <w:pPr>
+        <w:jc w:val="both"/>
+        <w:rPr>
+          <w:rFonts w:ascii="Times New Roman" w:hAnsi="Times New Roman" w:cs="Times New Roman"/>
+          <w:b/>
+          <w:bCs/>
+          <w:sz w:val="24"/>
+          <w:szCs w:val="24"/>
+        </w:rPr>
+      </w:pPr>
+      <w:r>
+        <w:rPr>
+          <w:rFonts w:ascii="Times New Roman" w:hAnsi="Times New Roman" w:cs="Times New Roman"/>
+          <w:b/>
+          <w:bCs/>
+          <w:sz w:val="24"/>
+          <w:szCs w:val="24"/>
+        </w:rPr>
+        <w:t>Outcomes</w:t>
+      </w:r>
+      <w:r>
+        <w:rPr>
+          <w:rFonts w:ascii="Times New Roman" w:hAnsi="Times New Roman" w:cs="Times New Roman"/>
+          <w:b/>
+          <w:bCs/>
+          <w:sz w:val="24"/>
+          <w:szCs w:val="24"/>
+        </w:rPr>
+        <w:t>:</w:t>
+      </w:r>
+    </w:p>
+    <w:p>
+      <w:pPr>
+        <w:pStyle w:val="ListParagraph"/>
+        <w:numPr>
+          <w:ilvl w:val="0"/>
+          <w:numId w:val="3"/>
+        </w:numPr>
+        <w:jc w:val="both"/>
+        <w:rPr>
+          <w:rFonts w:ascii="Times New Roman" w:hAnsi="Times New Roman" w:cs="Times New Roman"/>
+          <w:bCs/>
+          <w:sz w:val="24"/>
+          <w:szCs w:val="24"/>
+        </w:rPr>
+      </w:pPr>
+      <w:r>
+        <w:rPr>
+          <w:rFonts w:ascii="Times New Roman" w:hAnsi="Times New Roman" w:cs="Times New Roman"/>
+          <w:bCs/>
+          <w:sz w:val="24"/>
+          <w:szCs w:val="24"/>
+        </w:rPr>
+        <w:t>After completing this, the students would be able to develop, compile, debug, and fix errors of C programs based on searching.</w:t>
+      </w:r>
+    </w:p>
+    <w:p>
+      <w:pPr>
+        <w:jc w:val="both"/>
+        <w:rPr>
+          <w:rFonts w:ascii="Times New Roman" w:hAnsi="Times New Roman" w:cs="Times New Roman"/>
+          <w:b/>
+          <w:bCs/>
+          <w:sz w:val="24"/>
+          <w:szCs w:val="24"/>
+        </w:rPr>
+      </w:pPr>
+      <w:r>
+        <w:rPr>
+          <w:rFonts w:ascii="Times New Roman" w:hAnsi="Times New Roman" w:cs="Times New Roman"/>
+          <w:b/>
+          <w:bCs/>
+          <w:sz w:val="24"/>
+          <w:szCs w:val="24"/>
+        </w:rPr>
+        <w:t>LAs</w:t>
+      </w:r>
+      <w:r>
+        <w:rPr>
+          <w:rFonts w:ascii="Times New Roman" w:hAnsi="Times New Roman" w:cs="Times New Roman"/>
+          <w:b/>
+          <w:bCs/>
+          <w:sz w:val="24"/>
+          <w:szCs w:val="24"/>
+        </w:rPr>
+        <w:t>:</w:t>
+      </w:r>
+    </w:p>
+    <w:p>
+      <w:pPr>
+        <w:pStyle w:val="ListParagraph"/>
+        <w:numPr>
+          <w:ilvl w:val="0"/>
+          <w:numId w:val="3"/>
+        </w:numPr>
+        <w:spacing w:after="0"/>
+        <w:jc w:val="both"/>
+        <w:rPr>
+          <w:rFonts w:ascii="Times New Roman" w:hAnsi="Times New Roman" w:cs="Times New Roman"/>
+          <w:bCs/>
+          <w:sz w:val="24"/>
+          <w:szCs w:val="24"/>
+        </w:rPr>
+      </w:pPr>
+      <w:r>
+        <w:rPr>
+          <w:rFonts w:ascii="Times New Roman" w:hAnsi="Times New Roman" w:cs="Times New Roman"/>
+          <w:bCs/>
+          <w:sz w:val="24"/>
+          <w:szCs w:val="24"/>
+        </w:rPr>
+        <w:t>WAP to read an array of integers and search for an element using linear search.</w:t>
+      </w:r>
+    </w:p>
+    <w:p>
+      <w:pPr>
+        <w:pStyle w:val="ListParagraph"/>
+        <w:numPr>
+          <w:ilvl w:val="0"/>
+          <w:numId w:val="3"/>
+        </w:numPr>
+        <w:spacing w:after="0"/>
+        <w:jc w:val="both"/>
+        <w:rPr>
+          <w:rFonts w:ascii="Times New Roman" w:hAnsi="Times New Roman" w:cs="Times New Roman"/>
+          <w:bCs/>
+          <w:sz w:val="24"/>
+          <w:szCs w:val="24"/>
+        </w:rPr>
+      </w:pPr>
+      <w:r>
+        <w:rPr>
+          <w:rFonts w:ascii="Times New Roman" w:hAnsi="Times New Roman" w:cs="Times New Roman"/>
+          <w:bCs/>
+          <w:sz w:val="24"/>
+          <w:szCs w:val="24"/>
+        </w:rPr>
+        <w:t>WAP to read an array of integers and search for an element using binary search.</w:t>
+      </w:r>
+    </w:p>
+    <w:p>
+      <w:pPr>
+        <w:pStyle w:val="ListParagraph"/>
+        <w:numPr>
+          <w:ilvl w:val="0"/>
+          <w:numId w:val="3"/>
+        </w:numPr>
+        <w:spacing w:after="0"/>
+        <w:jc w:val="both"/>
+        <w:rPr>
+          <w:rFonts w:ascii="Times New Roman" w:hAnsi="Times New Roman" w:cs="Times New Roman"/>
+          <w:bCs/>
+          <w:sz w:val="24"/>
+          <w:szCs w:val="24"/>
+        </w:rPr>
+      </w:pPr>
+      <w:r>
+        <w:rPr>
+          <w:rFonts w:ascii="Times New Roman" w:hAnsi="Times New Roman" w:cs="Times New Roman"/>
+          <w:bCs/>
+          <w:sz w:val="24"/>
+          <w:szCs w:val="24"/>
+        </w:rPr>
+        <w:t xml:space="preserve">Given an array container and integer </w:t>
+      </w:r>
+      <w:r>
+        <w:rPr>
+          <w:rFonts w:ascii="Times New Roman" w:hAnsi="Times New Roman" w:cs="Times New Roman"/>
+          <w:bCs/>
+          <w:sz w:val="24"/>
+          <w:szCs w:val="24"/>
+        </w:rPr>
+        <w:t>hunt. WAP to find whether hunt i</w:t>
+      </w:r>
+      <w:r>
+        <w:rPr>
+          <w:rFonts w:ascii="Times New Roman" w:hAnsi="Times New Roman" w:cs="Times New Roman"/>
+          <w:bCs/>
+          <w:sz w:val="24"/>
+          <w:szCs w:val="24"/>
+        </w:rPr>
+        <w:t>s present in container</w:t>
+      </w:r>
+      <w:r>
+        <w:rPr>
+          <w:rFonts w:ascii="Times New Roman" w:hAnsi="Times New Roman" w:cs="Times New Roman"/>
+          <w:bCs/>
+          <w:sz w:val="24"/>
+          <w:szCs w:val="24"/>
+        </w:rPr>
+        <w:t xml:space="preserve"> or not. If present, then triple the value of hunt and search again. Repeat these steps until hunt is not found. Finally return the value of hunt. </w:t>
+      </w:r>
+    </w:p>
+    <w:p>
+      <w:pPr>
+        <w:spacing w:after="0"/>
+        <w:ind w:left="720"/>
+        <w:jc w:val="both"/>
+        <w:rPr>
+          <w:rFonts w:ascii="Times New Roman" w:hAnsi="Times New Roman" w:cs="Times New Roman"/>
+          <w:bCs/>
+          <w:sz w:val="24"/>
+          <w:szCs w:val="24"/>
+        </w:rPr>
+      </w:pPr>
+      <w:r>
+        <w:rPr>
+          <w:rFonts w:ascii="Times New Roman" w:hAnsi="Times New Roman" w:cs="Times New Roman"/>
+          <w:bCs/>
+          <w:sz w:val="24"/>
+          <w:szCs w:val="24"/>
+        </w:rPr>
+        <w:t>Input</w:t>
+      </w:r>
+      <w:r>
+        <w:rPr>
+          <w:rFonts w:ascii="Times New Roman" w:hAnsi="Times New Roman" w:cs="Times New Roman"/>
+          <w:bCs/>
+          <w:sz w:val="24"/>
+          <w:szCs w:val="24"/>
+        </w:rPr>
+        <w:t>: container</w:t>
+      </w:r>
+      <w:r>
+        <w:rPr>
+          <w:rFonts w:ascii="Times New Roman" w:hAnsi="Times New Roman" w:cs="Times New Roman"/>
+          <w:bCs/>
+          <w:sz w:val="24"/>
+          <w:szCs w:val="24"/>
+        </w:rPr>
+        <w:t xml:space="preserve"> = {1, 2, 3} and hunt = 1 then Output: 9</w:t>
+      </w:r>
+    </w:p>
+    <w:p>
+      <w:pPr>
+        <w:spacing w:after="0"/>
+        <w:ind w:left="720"/>
+        <w:jc w:val="both"/>
+        <w:rPr>
+          <w:rFonts w:ascii="Times New Roman" w:hAnsi="Times New Roman" w:cs="Times New Roman"/>
+          <w:bCs/>
+          <w:sz w:val="24"/>
+          <w:szCs w:val="24"/>
+        </w:rPr>
+      </w:pPr>
+      <w:r>
+        <w:rPr>
+          <w:rFonts w:ascii="Times New Roman" w:hAnsi="Times New Roman" w:cs="Times New Roman"/>
+          <w:bCs/>
+          <w:sz w:val="24"/>
+          <w:szCs w:val="24"/>
+        </w:rPr>
+        <w:t>Explanation: Start with hunt = 1. Since it is present in array, it becomes 3. Now 3 is present in array and hence hunt becomes 9. Since 9 is a not present, program return 9.</w:t>
+      </w:r>
+    </w:p>
+    <w:p>
+      <w:pPr>
+        <w:pStyle w:val="ListParagraph"/>
+        <w:numPr>
+          <w:ilvl w:val="0"/>
+          <w:numId w:val="3"/>
+        </w:numPr>
+        <w:spacing w:after="0"/>
+        <w:jc w:val="both"/>
+        <w:rPr>
+          <w:rFonts w:ascii="Times New Roman" w:hAnsi="Times New Roman" w:cs="Times New Roman"/>
+          <w:bCs/>
+          <w:sz w:val="24"/>
+          <w:szCs w:val="24"/>
+        </w:rPr>
+      </w:pPr>
+      <w:r>
+        <w:rPr>
+          <w:rFonts w:ascii="Times New Roman" w:hAnsi="Times New Roman" w:cs="Times New Roman"/>
+          <w:bCs/>
+          <w:sz w:val="24"/>
+          <w:szCs w:val="24"/>
+        </w:rPr>
+        <w:t xml:space="preserve">WAP illustrating chain hashing (Separate </w:t>
+      </w:r>
+      <w:r>
+        <w:rPr>
+          <w:rFonts w:ascii="Times New Roman" w:hAnsi="Times New Roman" w:cs="Times New Roman"/>
+          <w:bCs/>
+          <w:sz w:val="24"/>
+          <w:szCs w:val="24"/>
+        </w:rPr>
+        <w:t>c</w:t>
+      </w:r>
+      <w:r>
+        <w:rPr>
+          <w:rFonts w:ascii="Times New Roman" w:hAnsi="Times New Roman" w:cs="Times New Roman"/>
+          <w:bCs/>
+          <w:sz w:val="24"/>
+          <w:szCs w:val="24"/>
+        </w:rPr>
+        <w:t xml:space="preserve">haining with </w:t>
+      </w:r>
+      <w:r>
+        <w:rPr>
+          <w:rFonts w:ascii="Times New Roman" w:hAnsi="Times New Roman" w:cs="Times New Roman"/>
+          <w:bCs/>
+          <w:sz w:val="24"/>
+          <w:szCs w:val="24"/>
+        </w:rPr>
+        <w:t>l</w:t>
+      </w:r>
+      <w:r>
+        <w:rPr>
+          <w:rFonts w:ascii="Times New Roman" w:hAnsi="Times New Roman" w:cs="Times New Roman"/>
+          <w:bCs/>
+          <w:sz w:val="24"/>
+          <w:szCs w:val="24"/>
+        </w:rPr>
+        <w:t xml:space="preserve">inked </w:t>
+      </w:r>
+      <w:r>
+        <w:rPr>
+          <w:rFonts w:ascii="Times New Roman" w:hAnsi="Times New Roman" w:cs="Times New Roman"/>
+          <w:bCs/>
+          <w:sz w:val="24"/>
+          <w:szCs w:val="24"/>
+        </w:rPr>
+        <w:t>l</w:t>
+      </w:r>
+      <w:r>
+        <w:rPr>
+          <w:rFonts w:ascii="Times New Roman" w:hAnsi="Times New Roman" w:cs="Times New Roman"/>
+          <w:bCs/>
+          <w:sz w:val="24"/>
+          <w:szCs w:val="24"/>
+        </w:rPr>
+        <w:t>ist).</w:t>
+      </w:r>
+    </w:p>
+    <w:p>
+      <w:pPr>
+        <w:pStyle w:val="ListParagraph"/>
+        <w:numPr>
+          <w:ilvl w:val="0"/>
+          <w:numId w:val="3"/>
+        </w:numPr>
+        <w:spacing w:after="0"/>
+        <w:jc w:val="both"/>
+        <w:rPr>
+          <w:rFonts w:ascii="Times New Roman" w:hAnsi="Times New Roman" w:cs="Times New Roman"/>
+          <w:bCs/>
+          <w:sz w:val="24"/>
+          <w:szCs w:val="24"/>
+        </w:rPr>
+      </w:pPr>
+      <w:r>
+        <w:rPr>
+          <w:rFonts w:ascii="Times New Roman" w:hAnsi="Times New Roman" w:cs="Times New Roman"/>
+          <w:bCs/>
+          <w:sz w:val="24"/>
+          <w:szCs w:val="24"/>
+        </w:rPr>
+        <w:t>WAP illustrating following collision resolution technique</w:t>
+      </w:r>
+      <w:r>
+        <w:rPr>
+          <w:rFonts w:ascii="Times New Roman" w:hAnsi="Times New Roman" w:cs="Times New Roman"/>
+          <w:bCs/>
+          <w:sz w:val="24"/>
+          <w:szCs w:val="24"/>
+        </w:rPr>
+        <w:t>:</w:t>
+      </w:r>
+    </w:p>
+    <w:p>
+      <w:pPr>
+        <w:pStyle w:val="ListParagraph"/>
+        <w:numPr>
+          <w:ilvl w:val="1"/>
+          <w:numId w:val="3"/>
+        </w:numPr>
+        <w:spacing w:after="0"/>
+        <w:jc w:val="both"/>
+        <w:rPr>
+          <w:rFonts w:ascii="Times New Roman" w:hAnsi="Times New Roman" w:cs="Times New Roman"/>
+          <w:bCs/>
+          <w:sz w:val="24"/>
+          <w:szCs w:val="24"/>
+        </w:rPr>
+      </w:pPr>
+      <w:r>
+        <w:rPr>
+          <w:rFonts w:ascii="Times New Roman" w:hAnsi="Times New Roman" w:cs="Times New Roman"/>
+          <w:bCs/>
+          <w:sz w:val="24"/>
+          <w:szCs w:val="24"/>
+        </w:rPr>
+        <w:t>“Open Addressing – Linear Search”</w:t>
+      </w:r>
+    </w:p>
+    <w:p>
+      <w:pPr>
+        <w:pStyle w:val="ListParagraph"/>
+        <w:numPr>
+          <w:ilvl w:val="1"/>
+          <w:numId w:val="3"/>
+        </w:numPr>
+        <w:spacing w:after="0"/>
+        <w:jc w:val="both"/>
+        <w:rPr>
+          <w:rFonts w:ascii="Times New Roman" w:hAnsi="Times New Roman" w:cs="Times New Roman"/>
+          <w:bCs/>
+          <w:sz w:val="24"/>
+          <w:szCs w:val="24"/>
+        </w:rPr>
+      </w:pPr>
+      <w:r>
+        <w:rPr>
+          <w:rFonts w:ascii="Times New Roman" w:hAnsi="Times New Roman" w:cs="Times New Roman"/>
+          <w:bCs/>
+          <w:sz w:val="24"/>
+          <w:szCs w:val="24"/>
+        </w:rPr>
+        <w:t xml:space="preserve">“Open Addressing - Quadratic Probing” </w:t>
+      </w:r>
+    </w:p>
+    <w:p>
+      <w:pPr>
+        <w:pStyle w:val="ListParagraph"/>
+        <w:numPr>
+          <w:ilvl w:val="1"/>
+          <w:numId w:val="3"/>
+        </w:numPr>
+        <w:spacing w:after="0"/>
+        <w:jc w:val="both"/>
+        <w:rPr>
+          <w:rFonts w:ascii="Times New Roman" w:hAnsi="Times New Roman" w:cs="Times New Roman"/>
+          <w:bCs/>
+          <w:sz w:val="24"/>
+          <w:szCs w:val="24"/>
+        </w:rPr>
+      </w:pPr>
+      <w:r>
+        <w:rPr>
+          <w:rFonts w:ascii="Times New Roman" w:hAnsi="Times New Roman" w:cs="Times New Roman"/>
+          <w:bCs/>
+          <w:sz w:val="24"/>
+          <w:szCs w:val="24"/>
+        </w:rPr>
+        <w:t>“Open Addressing - Double Hashing”.</w:t>
+      </w:r>
+    </w:p>
+    <w:p>
+      <w:pPr>
+        <w:pStyle w:val="ListParagraph"/>
+        <w:numPr>
+          <w:ilvl w:val="0"/>
+          <w:numId w:val="3"/>
+        </w:numPr>
+        <w:spacing w:after="0"/>
+        <w:jc w:val="both"/>
+        <w:rPr>
+          <w:rFonts w:ascii="Times New Roman" w:hAnsi="Times New Roman" w:cs="Times New Roman"/>
+          <w:bCs/>
+          <w:sz w:val="24"/>
+          <w:szCs w:val="24"/>
+        </w:rPr>
+      </w:pPr>
+      <w:r>
+        <w:rPr>
+          <w:rFonts w:ascii="Times New Roman" w:hAnsi="Times New Roman" w:cs="Times New Roman"/>
+          <w:bCs/>
+          <w:sz w:val="24"/>
+          <w:szCs w:val="24"/>
+        </w:rPr>
+        <w:t xml:space="preserve">Given a sorted array of length n, WAP to find the number in array that appears more than or equal to n/2 times. It can be assumed that such element always exists. </w:t>
+      </w:r>
+    </w:p>
+    <w:p>
+      <w:pPr>
+        <w:spacing w:after="0"/>
+        <w:ind w:left="720"/>
+        <w:jc w:val="both"/>
+        <w:rPr>
+          <w:rFonts w:ascii="Times New Roman" w:hAnsi="Times New Roman" w:cs="Times New Roman"/>
+          <w:bCs/>
+          <w:sz w:val="24"/>
+          <w:szCs w:val="24"/>
+        </w:rPr>
+      </w:pPr>
+      <w:r>
+        <w:rPr>
+          <w:rFonts w:ascii="Times New Roman" w:hAnsi="Times New Roman" w:cs="Times New Roman"/>
+          <w:bCs/>
+          <w:sz w:val="24"/>
+          <w:szCs w:val="24"/>
+        </w:rPr>
+        <w:t xml:space="preserve">Input:  2 3 3 4 Output: 3 </w:t>
+      </w:r>
+    </w:p>
+    <w:p>
+      <w:pPr>
+        <w:spacing w:after="0"/>
+        <w:ind w:left="720"/>
+        <w:jc w:val="both"/>
+        <w:rPr>
+          <w:rFonts w:ascii="Times New Roman" w:hAnsi="Times New Roman" w:cs="Times New Roman"/>
+          <w:bCs/>
+          <w:sz w:val="24"/>
+          <w:szCs w:val="24"/>
+        </w:rPr>
+      </w:pPr>
+      <w:r>
+        <w:rPr>
+          <w:rFonts w:ascii="Times New Roman" w:hAnsi="Times New Roman" w:cs="Times New Roman"/>
+          <w:bCs/>
+          <w:sz w:val="24"/>
+          <w:szCs w:val="24"/>
+        </w:rPr>
+        <w:t>Input:  3 4 5 5 5 Output: 5</w:t>
       </w:r>
     </w:p>
     <w:p>
@@ -10038,7 +10532,8 @@
           <w:sz w:val="24"/>
           <w:szCs w:val="24"/>
         </w:rPr>
-        <w:t>A stack data structure is given with push and pop operations. WAP to implement a queue using instances of stack data structure and operations on them.</w:t>
+        <w:lastRenderedPageBreak/>
+        <w:t>WARP (Write a Recursive Program) to search an element in a dynamic array of n integers using linear search.</w:t>
       </w:r>
     </w:p>
     <w:p>
@@ -10064,7 +10559,7 @@
           <w:sz w:val="24"/>
           <w:szCs w:val="24"/>
         </w:rPr>
-        <w:t>A queue data structure is given with enqueue and dequeue operations. WAP to implement a stack using instances of queue data structure and operations on them.</w:t>
+        <w:t>WARP using recursion to search an element in a dynamic array of n integers using binary search.</w:t>
       </w:r>
     </w:p>
     <w:p>
@@ -10090,99 +10585,26 @@
           <w:sz w:val="24"/>
           <w:szCs w:val="24"/>
         </w:rPr>
-        <w:t xml:space="preserve">Write a menu driven program to implement Deques (both Input-restricted and Output-restricted) operations such as Enqueue, Dequeue, Peek, </w:t>
-      </w:r>
-      <w:proofErr w:type="gramStart"/>
-      <w:r>
-        <w:rPr>
-          <w:rFonts w:ascii="Times New Roman" w:hAnsi="Times New Roman" w:cs="Times New Roman"/>
-          <w:bCs/>
-          <w:sz w:val="24"/>
-          <w:szCs w:val="24"/>
-        </w:rPr>
-        <w:t>Display</w:t>
-      </w:r>
-      <w:proofErr w:type="gramEnd"/>
-      <w:r>
-        <w:rPr>
-          <w:rFonts w:ascii="Times New Roman" w:hAnsi="Times New Roman" w:cs="Times New Roman"/>
-          <w:bCs/>
-          <w:sz w:val="24"/>
-          <w:szCs w:val="24"/>
-        </w:rPr>
-        <w:t xml:space="preserve"> of elements, </w:t>
-      </w:r>
-      <w:proofErr w:type="spellStart"/>
-      <w:r>
-        <w:rPr>
-          <w:rFonts w:ascii="Times New Roman" w:hAnsi="Times New Roman" w:cs="Times New Roman"/>
-          <w:bCs/>
-          <w:sz w:val="24"/>
-          <w:szCs w:val="24"/>
-        </w:rPr>
-        <w:t>IsEmpty</w:t>
-      </w:r>
-      <w:proofErr w:type="spellEnd"/>
-      <w:r>
-        <w:rPr>
-          <w:rFonts w:ascii="Times New Roman" w:hAnsi="Times New Roman" w:cs="Times New Roman"/>
-          <w:bCs/>
-          <w:sz w:val="24"/>
-          <w:szCs w:val="24"/>
-        </w:rPr>
-        <w:t xml:space="preserve"> using linked list.</w:t>
-      </w:r>
-    </w:p>
-    <w:p>
-      <w:pPr>
-        <w:pStyle w:val="ListParagraph"/>
-        <w:numPr>
-          <w:ilvl w:val="0"/>
-          <w:numId w:val="3"/>
-        </w:numPr>
-        <w:spacing w:after="0"/>
-        <w:jc w:val="both"/>
-        <w:rPr>
-          <w:rFonts w:ascii="Times New Roman" w:hAnsi="Times New Roman" w:cs="Times New Roman"/>
-          <w:bCs/>
-          <w:sz w:val="24"/>
-          <w:szCs w:val="24"/>
-        </w:rPr>
-      </w:pPr>
-      <w:r>
-        <w:rPr>
-          <w:rFonts w:ascii="Times New Roman" w:hAnsi="Times New Roman" w:cs="Times New Roman"/>
-          <w:bCs/>
-          <w:sz w:val="24"/>
-          <w:szCs w:val="24"/>
-        </w:rPr>
-        <w:t>WAP using a function to reverse a queue by using stack.</w:t>
-      </w:r>
-    </w:p>
-    <w:p>
-      <w:pPr>
-        <w:pStyle w:val="ListParagraph"/>
-        <w:numPr>
-          <w:ilvl w:val="0"/>
-          <w:numId w:val="3"/>
-        </w:numPr>
-        <w:spacing w:after="0"/>
-        <w:jc w:val="both"/>
-        <w:rPr>
-          <w:rFonts w:ascii="Times New Roman" w:hAnsi="Times New Roman" w:cs="Times New Roman"/>
-          <w:bCs/>
-          <w:sz w:val="24"/>
-          <w:szCs w:val="24"/>
-        </w:rPr>
-      </w:pPr>
-      <w:r>
-        <w:rPr>
-          <w:rFonts w:ascii="Times New Roman" w:hAnsi="Times New Roman" w:cs="Times New Roman"/>
-          <w:bCs/>
-          <w:sz w:val="24"/>
-          <w:szCs w:val="24"/>
-        </w:rPr>
-        <w:t>Given one queue data structure. WAP to implement stack using only one queue data structure.</w:t>
+        <w:t>WAP illustrating the usage of “Hash Functions” namely Folding, Mid-square, Division, Subtraction, Digit extraction and Rotation Hashing methods.</w:t>
+      </w:r>
+    </w:p>
+    <w:p>
+      <w:pPr>
+        <w:rPr>
+          <w:rFonts w:ascii="Times New Roman" w:hAnsi="Times New Roman" w:cs="Times New Roman"/>
+          <w:bCs/>
+          <w:sz w:val="24"/>
+          <w:szCs w:val="24"/>
+        </w:rPr>
+      </w:pPr>
+      <w:r>
+        <w:rPr>
+          <w:rFonts w:ascii="Times New Roman" w:hAnsi="Times New Roman" w:cs="Times New Roman"/>
+          <w:bCs/>
+          <w:sz w:val="24"/>
+          <w:szCs w:val="24"/>
+        </w:rPr>
+        <w:br w:type="page"/>
       </w:r>
     </w:p>
     <w:p>
@@ -10215,7 +10637,7 @@
           <w:sz w:val="24"/>
           <w:szCs w:val="24"/>
         </w:rPr>
-        <w:t>#7</w:t>
+        <w:t>#8</w:t>
       </w:r>
     </w:p>
     <w:p>
@@ -10298,7 +10720,708 @@
           <w:sz w:val="24"/>
           <w:szCs w:val="24"/>
         </w:rPr>
-        <w:t>programs related to linear search.</w:t>
+        <w:t xml:space="preserve">programs related to </w:t>
+      </w:r>
+      <w:r>
+        <w:rPr>
+          <w:rFonts w:ascii="Times New Roman" w:hAnsi="Times New Roman" w:cs="Times New Roman"/>
+          <w:bCs/>
+          <w:sz w:val="24"/>
+          <w:szCs w:val="24"/>
+        </w:rPr>
+        <w:t>sorting.</w:t>
+      </w:r>
+    </w:p>
+    <w:p>
+      <w:pPr>
+        <w:jc w:val="both"/>
+        <w:rPr>
+          <w:rFonts w:ascii="Times New Roman" w:hAnsi="Times New Roman" w:cs="Times New Roman"/>
+          <w:b/>
+          <w:bCs/>
+          <w:sz w:val="24"/>
+          <w:szCs w:val="24"/>
+        </w:rPr>
+      </w:pPr>
+      <w:r>
+        <w:rPr>
+          <w:rFonts w:ascii="Times New Roman" w:hAnsi="Times New Roman" w:cs="Times New Roman"/>
+          <w:b/>
+          <w:bCs/>
+          <w:sz w:val="24"/>
+          <w:szCs w:val="24"/>
+        </w:rPr>
+        <w:t>Outcomes</w:t>
+      </w:r>
+      <w:r>
+        <w:rPr>
+          <w:rFonts w:ascii="Times New Roman" w:hAnsi="Times New Roman" w:cs="Times New Roman"/>
+          <w:b/>
+          <w:bCs/>
+          <w:sz w:val="24"/>
+          <w:szCs w:val="24"/>
+        </w:rPr>
+        <w:t>:</w:t>
+      </w:r>
+    </w:p>
+    <w:p>
+      <w:pPr>
+        <w:pStyle w:val="ListParagraph"/>
+        <w:numPr>
+          <w:ilvl w:val="0"/>
+          <w:numId w:val="3"/>
+        </w:numPr>
+        <w:jc w:val="both"/>
+        <w:rPr>
+          <w:rFonts w:ascii="Times New Roman" w:hAnsi="Times New Roman" w:cs="Times New Roman"/>
+          <w:bCs/>
+          <w:sz w:val="24"/>
+          <w:szCs w:val="24"/>
+        </w:rPr>
+      </w:pPr>
+      <w:r>
+        <w:rPr>
+          <w:rFonts w:ascii="Times New Roman" w:hAnsi="Times New Roman" w:cs="Times New Roman"/>
+          <w:bCs/>
+          <w:sz w:val="24"/>
+          <w:szCs w:val="24"/>
+        </w:rPr>
+        <w:t xml:space="preserve">After completing this, the students would be able to develop, compile, debug, and fix errors of C programs based on </w:t>
+      </w:r>
+      <w:r>
+        <w:rPr>
+          <w:rFonts w:ascii="Times New Roman" w:hAnsi="Times New Roman" w:cs="Times New Roman"/>
+          <w:bCs/>
+          <w:sz w:val="24"/>
+          <w:szCs w:val="24"/>
+        </w:rPr>
+        <w:t>sorting</w:t>
+      </w:r>
+      <w:r>
+        <w:rPr>
+          <w:rFonts w:ascii="Times New Roman" w:hAnsi="Times New Roman" w:cs="Times New Roman"/>
+          <w:bCs/>
+          <w:sz w:val="24"/>
+          <w:szCs w:val="24"/>
+        </w:rPr>
+        <w:t>.</w:t>
+      </w:r>
+    </w:p>
+    <w:p>
+      <w:pPr>
+        <w:jc w:val="both"/>
+        <w:rPr>
+          <w:rFonts w:ascii="Times New Roman" w:hAnsi="Times New Roman" w:cs="Times New Roman"/>
+          <w:b/>
+          <w:bCs/>
+          <w:sz w:val="24"/>
+          <w:szCs w:val="24"/>
+        </w:rPr>
+      </w:pPr>
+      <w:r>
+        <w:rPr>
+          <w:rFonts w:ascii="Times New Roman" w:hAnsi="Times New Roman" w:cs="Times New Roman"/>
+          <w:b/>
+          <w:bCs/>
+          <w:sz w:val="24"/>
+          <w:szCs w:val="24"/>
+        </w:rPr>
+        <w:t>LAs</w:t>
+      </w:r>
+      <w:r>
+        <w:rPr>
+          <w:rFonts w:ascii="Times New Roman" w:hAnsi="Times New Roman" w:cs="Times New Roman"/>
+          <w:b/>
+          <w:bCs/>
+          <w:sz w:val="24"/>
+          <w:szCs w:val="24"/>
+        </w:rPr>
+        <w:t>:</w:t>
+      </w:r>
+    </w:p>
+    <w:p>
+      <w:pPr>
+        <w:pStyle w:val="ListParagraph"/>
+        <w:numPr>
+          <w:ilvl w:val="0"/>
+          <w:numId w:val="3"/>
+        </w:numPr>
+        <w:spacing w:after="0"/>
+        <w:jc w:val="both"/>
+        <w:rPr>
+          <w:rFonts w:ascii="Times New Roman" w:hAnsi="Times New Roman" w:cs="Times New Roman"/>
+          <w:bCs/>
+          <w:sz w:val="24"/>
+          <w:szCs w:val="24"/>
+        </w:rPr>
+      </w:pPr>
+      <w:r>
+        <w:rPr>
+          <w:rFonts w:ascii="Times New Roman" w:hAnsi="Times New Roman" w:cs="Times New Roman"/>
+          <w:bCs/>
+          <w:sz w:val="24"/>
+          <w:szCs w:val="24"/>
+        </w:rPr>
+        <w:t xml:space="preserve">WAP to sort an array of n dates in an ascending order using Bubble sort. Date structure is {day, month, </w:t>
+      </w:r>
+      <w:proofErr w:type="gramStart"/>
+      <w:r>
+        <w:rPr>
+          <w:rFonts w:ascii="Times New Roman" w:hAnsi="Times New Roman" w:cs="Times New Roman"/>
+          <w:bCs/>
+          <w:sz w:val="24"/>
+          <w:szCs w:val="24"/>
+        </w:rPr>
+        <w:t>year }</w:t>
+      </w:r>
+      <w:proofErr w:type="gramEnd"/>
+    </w:p>
+    <w:p>
+      <w:pPr>
+        <w:pStyle w:val="ListParagraph"/>
+        <w:numPr>
+          <w:ilvl w:val="0"/>
+          <w:numId w:val="3"/>
+        </w:numPr>
+        <w:spacing w:after="0"/>
+        <w:jc w:val="both"/>
+        <w:rPr>
+          <w:rFonts w:ascii="Times New Roman" w:hAnsi="Times New Roman" w:cs="Times New Roman"/>
+          <w:bCs/>
+          <w:sz w:val="24"/>
+          <w:szCs w:val="24"/>
+        </w:rPr>
+      </w:pPr>
+      <w:r>
+        <w:rPr>
+          <w:rFonts w:ascii="Times New Roman" w:hAnsi="Times New Roman" w:cs="Times New Roman"/>
+          <w:bCs/>
+          <w:sz w:val="24"/>
+          <w:szCs w:val="24"/>
+        </w:rPr>
+        <w:t>WAP to sort an array of n floats in an ascending order using selection sort.</w:t>
+      </w:r>
+    </w:p>
+    <w:p>
+      <w:pPr>
+        <w:pStyle w:val="ListParagraph"/>
+        <w:numPr>
+          <w:ilvl w:val="0"/>
+          <w:numId w:val="3"/>
+        </w:numPr>
+        <w:spacing w:after="0"/>
+        <w:jc w:val="both"/>
+        <w:rPr>
+          <w:rFonts w:ascii="Times New Roman" w:hAnsi="Times New Roman" w:cs="Times New Roman"/>
+          <w:bCs/>
+          <w:sz w:val="24"/>
+          <w:szCs w:val="24"/>
+        </w:rPr>
+      </w:pPr>
+      <w:r>
+        <w:rPr>
+          <w:rFonts w:ascii="Times New Roman" w:hAnsi="Times New Roman" w:cs="Times New Roman"/>
+          <w:bCs/>
+          <w:sz w:val="24"/>
+          <w:szCs w:val="24"/>
+        </w:rPr>
+        <w:t>WAP to sort an array of n integers in a descending order using insertion sort.</w:t>
+      </w:r>
+    </w:p>
+    <w:p>
+      <w:pPr>
+        <w:pStyle w:val="ListParagraph"/>
+        <w:numPr>
+          <w:ilvl w:val="0"/>
+          <w:numId w:val="3"/>
+        </w:numPr>
+        <w:spacing w:after="0"/>
+        <w:jc w:val="both"/>
+        <w:rPr>
+          <w:rFonts w:ascii="Times New Roman" w:hAnsi="Times New Roman" w:cs="Times New Roman"/>
+          <w:bCs/>
+          <w:sz w:val="24"/>
+          <w:szCs w:val="24"/>
+        </w:rPr>
+      </w:pPr>
+      <w:r>
+        <w:rPr>
+          <w:rFonts w:ascii="Times New Roman" w:hAnsi="Times New Roman" w:cs="Times New Roman"/>
+          <w:bCs/>
+          <w:sz w:val="24"/>
+          <w:szCs w:val="24"/>
+        </w:rPr>
+        <w:t>WAP to sort an array of n integers in an ascending order using merge sort.</w:t>
+      </w:r>
+    </w:p>
+    <w:p>
+      <w:pPr>
+        <w:pStyle w:val="ListParagraph"/>
+        <w:numPr>
+          <w:ilvl w:val="0"/>
+          <w:numId w:val="3"/>
+        </w:numPr>
+        <w:spacing w:after="0"/>
+        <w:jc w:val="both"/>
+        <w:rPr>
+          <w:rFonts w:ascii="Times New Roman" w:hAnsi="Times New Roman" w:cs="Times New Roman"/>
+          <w:bCs/>
+          <w:sz w:val="24"/>
+          <w:szCs w:val="24"/>
+        </w:rPr>
+      </w:pPr>
+      <w:r>
+        <w:rPr>
+          <w:rFonts w:ascii="Times New Roman" w:hAnsi="Times New Roman" w:cs="Times New Roman"/>
+          <w:bCs/>
+          <w:sz w:val="24"/>
+          <w:szCs w:val="24"/>
+        </w:rPr>
+        <w:t xml:space="preserve">WAP to </w:t>
+      </w:r>
+      <w:r>
+        <w:rPr>
+          <w:rFonts w:ascii="Times New Roman" w:hAnsi="Times New Roman" w:cs="Times New Roman"/>
+          <w:bCs/>
+          <w:sz w:val="24"/>
+          <w:szCs w:val="24"/>
+        </w:rPr>
+        <w:t>sort an array of n doubles in a</w:t>
+      </w:r>
+      <w:r>
+        <w:rPr>
+          <w:rFonts w:ascii="Times New Roman" w:hAnsi="Times New Roman" w:cs="Times New Roman"/>
+          <w:bCs/>
+          <w:sz w:val="24"/>
+          <w:szCs w:val="24"/>
+        </w:rPr>
+        <w:t xml:space="preserve"> descending order using quick sort.</w:t>
+      </w:r>
+    </w:p>
+    <w:p>
+      <w:pPr>
+        <w:spacing w:before="200"/>
+        <w:jc w:val="both"/>
+        <w:rPr>
+          <w:rFonts w:ascii="Times New Roman" w:hAnsi="Times New Roman" w:cs="Times New Roman"/>
+          <w:b/>
+          <w:bCs/>
+          <w:sz w:val="24"/>
+          <w:szCs w:val="24"/>
+        </w:rPr>
+      </w:pPr>
+      <w:r>
+        <w:rPr>
+          <w:rFonts w:ascii="Times New Roman" w:hAnsi="Times New Roman" w:cs="Times New Roman"/>
+          <w:b/>
+          <w:bCs/>
+          <w:sz w:val="24"/>
+          <w:szCs w:val="24"/>
+        </w:rPr>
+        <w:t>H</w:t>
+      </w:r>
+      <w:r>
+        <w:rPr>
+          <w:rFonts w:ascii="Times New Roman" w:hAnsi="Times New Roman" w:cs="Times New Roman"/>
+          <w:b/>
+          <w:bCs/>
+          <w:sz w:val="24"/>
+          <w:szCs w:val="24"/>
+        </w:rPr>
+        <w:t>As:</w:t>
+      </w:r>
+    </w:p>
+    <w:p>
+      <w:pPr>
+        <w:pStyle w:val="ListParagraph"/>
+        <w:numPr>
+          <w:ilvl w:val="0"/>
+          <w:numId w:val="3"/>
+        </w:numPr>
+        <w:spacing w:after="0"/>
+        <w:jc w:val="both"/>
+        <w:rPr>
+          <w:rFonts w:ascii="Times New Roman" w:hAnsi="Times New Roman" w:cs="Times New Roman"/>
+          <w:bCs/>
+          <w:sz w:val="24"/>
+          <w:szCs w:val="24"/>
+        </w:rPr>
+      </w:pPr>
+      <w:r>
+        <w:rPr>
+          <w:rFonts w:ascii="Times New Roman" w:hAnsi="Times New Roman" w:cs="Times New Roman"/>
+          <w:bCs/>
+          <w:sz w:val="24"/>
+          <w:szCs w:val="24"/>
+        </w:rPr>
+        <w:t>WAP sort the n names in an alphabetical order.</w:t>
+      </w:r>
+    </w:p>
+    <w:p>
+      <w:pPr>
+        <w:pStyle w:val="ListParagraph"/>
+        <w:numPr>
+          <w:ilvl w:val="0"/>
+          <w:numId w:val="3"/>
+        </w:numPr>
+        <w:spacing w:after="0"/>
+        <w:jc w:val="both"/>
+        <w:rPr>
+          <w:rFonts w:ascii="Times New Roman" w:hAnsi="Times New Roman" w:cs="Times New Roman"/>
+          <w:bCs/>
+          <w:sz w:val="24"/>
+          <w:szCs w:val="24"/>
+        </w:rPr>
+      </w:pPr>
+      <w:r>
+        <w:rPr>
+          <w:rFonts w:ascii="Times New Roman" w:hAnsi="Times New Roman" w:cs="Times New Roman"/>
+          <w:bCs/>
+          <w:sz w:val="24"/>
+          <w:szCs w:val="24"/>
+        </w:rPr>
+        <w:t>WAP demonstrating bubble sort using linked list.</w:t>
+      </w:r>
+    </w:p>
+    <w:p>
+      <w:pPr>
+        <w:pStyle w:val="ListParagraph"/>
+        <w:numPr>
+          <w:ilvl w:val="0"/>
+          <w:numId w:val="3"/>
+        </w:numPr>
+        <w:spacing w:after="0"/>
+        <w:jc w:val="both"/>
+        <w:rPr>
+          <w:rFonts w:ascii="Times New Roman" w:hAnsi="Times New Roman" w:cs="Times New Roman"/>
+          <w:bCs/>
+          <w:sz w:val="24"/>
+          <w:szCs w:val="24"/>
+        </w:rPr>
+      </w:pPr>
+      <w:r>
+        <w:rPr>
+          <w:rFonts w:ascii="Times New Roman" w:hAnsi="Times New Roman" w:cs="Times New Roman"/>
+          <w:bCs/>
+          <w:sz w:val="24"/>
+          <w:szCs w:val="24"/>
+        </w:rPr>
+        <w:t>WAP to find the maximum difference between any two elements.</w:t>
+      </w:r>
+    </w:p>
+    <w:p>
+      <w:pPr>
+        <w:pStyle w:val="ListParagraph"/>
+        <w:numPr>
+          <w:ilvl w:val="0"/>
+          <w:numId w:val="3"/>
+        </w:numPr>
+        <w:spacing w:after="0"/>
+        <w:jc w:val="both"/>
+        <w:rPr>
+          <w:rFonts w:ascii="Times New Roman" w:hAnsi="Times New Roman" w:cs="Times New Roman"/>
+          <w:bCs/>
+          <w:sz w:val="24"/>
+          <w:szCs w:val="24"/>
+        </w:rPr>
+      </w:pPr>
+      <w:r>
+        <w:rPr>
+          <w:rFonts w:ascii="Times New Roman" w:hAnsi="Times New Roman" w:cs="Times New Roman"/>
+          <w:bCs/>
+          <w:sz w:val="24"/>
+          <w:szCs w:val="24"/>
+        </w:rPr>
+        <w:t>WAP to sort an array of n integers in an ascending order using radix sort.</w:t>
+      </w:r>
+    </w:p>
+    <w:p>
+      <w:pPr>
+        <w:pStyle w:val="ListParagraph"/>
+        <w:numPr>
+          <w:ilvl w:val="0"/>
+          <w:numId w:val="3"/>
+        </w:numPr>
+        <w:spacing w:after="0"/>
+        <w:jc w:val="both"/>
+        <w:rPr>
+          <w:rFonts w:ascii="Times New Roman" w:hAnsi="Times New Roman" w:cs="Times New Roman"/>
+          <w:bCs/>
+          <w:sz w:val="24"/>
+          <w:szCs w:val="24"/>
+        </w:rPr>
+      </w:pPr>
+      <w:r>
+        <w:rPr>
+          <w:rFonts w:ascii="Times New Roman" w:hAnsi="Times New Roman" w:cs="Times New Roman"/>
+          <w:bCs/>
+          <w:sz w:val="24"/>
+          <w:szCs w:val="24"/>
+        </w:rPr>
+        <w:t>WAP to sort an array of n integers in an ascending order using Heap sort.</w:t>
+      </w:r>
+    </w:p>
+    <w:p>
+      <w:pPr>
+        <w:pStyle w:val="ListParagraph"/>
+        <w:numPr>
+          <w:ilvl w:val="0"/>
+          <w:numId w:val="3"/>
+        </w:numPr>
+        <w:spacing w:after="0"/>
+        <w:jc w:val="both"/>
+        <w:rPr>
+          <w:rFonts w:ascii="Times New Roman" w:hAnsi="Times New Roman" w:cs="Times New Roman"/>
+          <w:bCs/>
+          <w:sz w:val="24"/>
+          <w:szCs w:val="24"/>
+        </w:rPr>
+      </w:pPr>
+      <w:r>
+        <w:rPr>
+          <w:rFonts w:ascii="Times New Roman" w:hAnsi="Times New Roman" w:cs="Times New Roman"/>
+          <w:bCs/>
+          <w:sz w:val="24"/>
+          <w:szCs w:val="24"/>
+        </w:rPr>
+        <w:t>WAP to input two arrays X and Y</w:t>
+      </w:r>
+      <w:r>
+        <w:rPr>
+          <w:rFonts w:ascii="Times New Roman" w:hAnsi="Times New Roman" w:cs="Times New Roman"/>
+          <w:bCs/>
+          <w:sz w:val="24"/>
+          <w:szCs w:val="24"/>
+        </w:rPr>
+        <w:t xml:space="preserve"> of positive integers, find number of pairs such that x^y &gt; y^x </w:t>
+      </w:r>
+      <w:r>
+        <w:rPr>
+          <w:rFonts w:ascii="Times New Roman" w:hAnsi="Times New Roman" w:cs="Times New Roman"/>
+          <w:bCs/>
+          <w:sz w:val="24"/>
+          <w:szCs w:val="24"/>
+        </w:rPr>
+        <w:t>where x is an element from X and y is an element from Y</w:t>
+      </w:r>
+      <w:r>
+        <w:rPr>
+          <w:rFonts w:ascii="Times New Roman" w:hAnsi="Times New Roman" w:cs="Times New Roman"/>
+          <w:bCs/>
+          <w:sz w:val="24"/>
+          <w:szCs w:val="24"/>
+        </w:rPr>
+        <w:t>.</w:t>
+      </w:r>
+    </w:p>
+    <w:p>
+      <w:pPr>
+        <w:pStyle w:val="ListParagraph"/>
+        <w:spacing w:after="0"/>
+        <w:jc w:val="both"/>
+        <w:rPr>
+          <w:rFonts w:ascii="Times New Roman" w:hAnsi="Times New Roman" w:cs="Times New Roman"/>
+          <w:b/>
+          <w:bCs/>
+          <w:sz w:val="24"/>
+          <w:szCs w:val="24"/>
+        </w:rPr>
+      </w:pPr>
+      <w:r>
+        <w:rPr>
+          <w:rFonts w:ascii="Times New Roman" w:hAnsi="Times New Roman" w:cs="Times New Roman"/>
+          <w:b/>
+          <w:bCs/>
+          <w:sz w:val="24"/>
+          <w:szCs w:val="24"/>
+        </w:rPr>
+        <w:t>Examples:</w:t>
+      </w:r>
+    </w:p>
+    <w:p>
+      <w:pPr>
+        <w:pStyle w:val="ListParagraph"/>
+        <w:numPr>
+          <w:ilvl w:val="1"/>
+          <w:numId w:val="3"/>
+        </w:numPr>
+        <w:spacing w:after="0"/>
+        <w:ind w:left="1080"/>
+        <w:jc w:val="both"/>
+        <w:rPr>
+          <w:rFonts w:ascii="Times New Roman" w:hAnsi="Times New Roman" w:cs="Times New Roman"/>
+          <w:bCs/>
+          <w:sz w:val="24"/>
+          <w:szCs w:val="24"/>
+        </w:rPr>
+      </w:pPr>
+      <w:r>
+        <w:rPr>
+          <w:rFonts w:ascii="Times New Roman" w:hAnsi="Times New Roman" w:cs="Times New Roman"/>
+          <w:bCs/>
+          <w:sz w:val="24"/>
+          <w:szCs w:val="24"/>
+        </w:rPr>
+        <w:t>Input: X</w:t>
+      </w:r>
+      <w:r>
+        <w:rPr>
+          <w:rFonts w:ascii="Times New Roman" w:hAnsi="Times New Roman" w:cs="Times New Roman"/>
+          <w:bCs/>
+          <w:sz w:val="24"/>
+          <w:szCs w:val="24"/>
+        </w:rPr>
+        <w:t xml:space="preserve"> = {2, 1, 6}, Y = {1, 5}, Output: 3, There are total 3 pairs where </w:t>
+      </w:r>
+      <w:proofErr w:type="gramStart"/>
+      <w:r>
+        <w:rPr>
+          <w:rFonts w:ascii="Times New Roman" w:hAnsi="Times New Roman" w:cs="Times New Roman"/>
+          <w:bCs/>
+          <w:sz w:val="24"/>
+          <w:szCs w:val="24"/>
+        </w:rPr>
+        <w:t>pow(</w:t>
+      </w:r>
+      <w:proofErr w:type="gramEnd"/>
+      <w:r>
+        <w:rPr>
+          <w:rFonts w:ascii="Times New Roman" w:hAnsi="Times New Roman" w:cs="Times New Roman"/>
+          <w:bCs/>
+          <w:sz w:val="24"/>
+          <w:szCs w:val="24"/>
+        </w:rPr>
+        <w:t>x, y) is greater than pow(y, x) and pairs are (2, 1), (2, 5) and (6, 1)</w:t>
+      </w:r>
+    </w:p>
+    <w:p>
+      <w:pPr>
+        <w:pStyle w:val="ListParagraph"/>
+        <w:numPr>
+          <w:ilvl w:val="1"/>
+          <w:numId w:val="3"/>
+        </w:numPr>
+        <w:spacing w:after="0"/>
+        <w:ind w:left="1080"/>
+        <w:jc w:val="both"/>
+        <w:rPr>
+          <w:rFonts w:ascii="Times New Roman" w:hAnsi="Times New Roman" w:cs="Times New Roman"/>
+          <w:bCs/>
+          <w:sz w:val="24"/>
+          <w:szCs w:val="24"/>
+        </w:rPr>
+      </w:pPr>
+      <w:r>
+        <w:rPr>
+          <w:rFonts w:ascii="Times New Roman" w:hAnsi="Times New Roman" w:cs="Times New Roman"/>
+          <w:bCs/>
+          <w:sz w:val="24"/>
+          <w:szCs w:val="24"/>
+        </w:rPr>
+        <w:t>Input: X = {10, 19, 18}, Y</w:t>
+      </w:r>
+      <w:r>
+        <w:rPr>
+          <w:rFonts w:ascii="Times New Roman" w:hAnsi="Times New Roman" w:cs="Times New Roman"/>
+          <w:bCs/>
+          <w:sz w:val="24"/>
+          <w:szCs w:val="24"/>
+        </w:rPr>
+        <w:t xml:space="preserve"> = {11, 15, 9}; Output: 2, There are total 2 pairs where </w:t>
+      </w:r>
+      <w:proofErr w:type="gramStart"/>
+      <w:r>
+        <w:rPr>
+          <w:rFonts w:ascii="Times New Roman" w:hAnsi="Times New Roman" w:cs="Times New Roman"/>
+          <w:bCs/>
+          <w:sz w:val="24"/>
+          <w:szCs w:val="24"/>
+        </w:rPr>
+        <w:t>pow(</w:t>
+      </w:r>
+      <w:proofErr w:type="gramEnd"/>
+      <w:r>
+        <w:rPr>
+          <w:rFonts w:ascii="Times New Roman" w:hAnsi="Times New Roman" w:cs="Times New Roman"/>
+          <w:bCs/>
+          <w:sz w:val="24"/>
+          <w:szCs w:val="24"/>
+        </w:rPr>
+        <w:t>x, y) is greater than pow(y, x) and pairs are (10, 11) and (10, 15)</w:t>
+      </w:r>
+    </w:p>
+    <w:p>
+      <w:pPr>
+        <w:rPr>
+          <w:rFonts w:ascii="Times New Roman" w:hAnsi="Times New Roman" w:cs="Times New Roman"/>
+          <w:bCs/>
+          <w:sz w:val="24"/>
+          <w:szCs w:val="24"/>
+        </w:rPr>
+      </w:pPr>
+      <w:r>
+        <w:rPr>
+          <w:rFonts w:ascii="Times New Roman" w:hAnsi="Times New Roman" w:cs="Times New Roman"/>
+          <w:bCs/>
+          <w:sz w:val="24"/>
+          <w:szCs w:val="24"/>
+        </w:rPr>
+        <w:br w:type="page"/>
+      </w:r>
+    </w:p>
+    <w:p>
+      <w:pPr>
+        <w:jc w:val="center"/>
+        <w:rPr>
+          <w:rFonts w:ascii="Times New Roman" w:hAnsi="Times New Roman" w:cs="Times New Roman"/>
+          <w:b/>
+          <w:bCs/>
+          <w:sz w:val="24"/>
+          <w:szCs w:val="24"/>
+        </w:rPr>
+      </w:pPr>
+      <w:r>
+        <w:rPr>
+          <w:rFonts w:ascii="Times New Roman" w:hAnsi="Times New Roman" w:cs="Times New Roman"/>
+          <w:b/>
+          <w:bCs/>
+          <w:sz w:val="24"/>
+          <w:szCs w:val="24"/>
+        </w:rPr>
+        <w:lastRenderedPageBreak/>
+        <w:t xml:space="preserve">Week </w:t>
+      </w:r>
+      <w:r>
+        <w:rPr>
+          <w:rFonts w:ascii="Times New Roman" w:hAnsi="Times New Roman" w:cs="Times New Roman"/>
+          <w:b/>
+          <w:bCs/>
+          <w:sz w:val="24"/>
+          <w:szCs w:val="24"/>
+        </w:rPr>
+        <w:t>#9</w:t>
+      </w:r>
+    </w:p>
+    <w:p>
+      <w:pPr>
+        <w:jc w:val="both"/>
+        <w:rPr>
+          <w:rFonts w:ascii="Times New Roman" w:hAnsi="Times New Roman" w:cs="Times New Roman"/>
+          <w:b/>
+          <w:bCs/>
+          <w:sz w:val="24"/>
+          <w:szCs w:val="24"/>
+        </w:rPr>
+      </w:pPr>
+      <w:r>
+        <w:rPr>
+          <w:rFonts w:ascii="Times New Roman" w:hAnsi="Times New Roman" w:cs="Times New Roman"/>
+          <w:b/>
+          <w:bCs/>
+          <w:sz w:val="24"/>
+          <w:szCs w:val="24"/>
+        </w:rPr>
+        <w:t>Objectives:</w:t>
       </w:r>
     </w:p>
     <w:p>
@@ -10359,68 +11482,7 @@
           <w:sz w:val="24"/>
           <w:szCs w:val="24"/>
         </w:rPr>
-        <w:t>programs related to binary search.</w:t>
-      </w:r>
-    </w:p>
-    <w:p>
-      <w:pPr>
-        <w:pStyle w:val="ListParagraph"/>
-        <w:numPr>
-          <w:ilvl w:val="0"/>
-          <w:numId w:val="3"/>
-        </w:numPr>
-        <w:jc w:val="both"/>
-        <w:rPr>
-          <w:rFonts w:ascii="Times New Roman" w:hAnsi="Times New Roman" w:cs="Times New Roman"/>
-          <w:bCs/>
-          <w:sz w:val="24"/>
-          <w:szCs w:val="24"/>
-        </w:rPr>
-      </w:pPr>
-      <w:r>
-        <w:rPr>
-          <w:rFonts w:ascii="Times New Roman" w:hAnsi="Times New Roman" w:cs="Times New Roman"/>
-          <w:bCs/>
-          <w:sz w:val="24"/>
-          <w:szCs w:val="24"/>
-        </w:rPr>
-        <w:t xml:space="preserve">To learn </w:t>
-      </w:r>
-      <w:r>
-        <w:rPr>
-          <w:rFonts w:ascii="Times New Roman" w:hAnsi="Times New Roman" w:cs="Times New Roman"/>
-          <w:bCs/>
-          <w:sz w:val="24"/>
-          <w:szCs w:val="24"/>
-        </w:rPr>
-        <w:t xml:space="preserve">writing, </w:t>
-      </w:r>
-      <w:r>
-        <w:rPr>
-          <w:rFonts w:ascii="Times New Roman" w:hAnsi="Times New Roman" w:cs="Times New Roman"/>
-          <w:bCs/>
-          <w:sz w:val="24"/>
-          <w:szCs w:val="24"/>
-        </w:rPr>
-        <w:t xml:space="preserve">executing </w:t>
-      </w:r>
-      <w:r>
-        <w:rPr>
-          <w:rFonts w:ascii="Times New Roman" w:hAnsi="Times New Roman" w:cs="Times New Roman"/>
-          <w:bCs/>
-          <w:sz w:val="24"/>
-          <w:szCs w:val="24"/>
-        </w:rPr>
-        <w:t xml:space="preserve">and debugging </w:t>
-      </w:r>
-      <w:r>
-        <w:rPr>
-          <w:rFonts w:ascii="Times New Roman" w:hAnsi="Times New Roman" w:cs="Times New Roman"/>
-          <w:bCs/>
-          <w:sz w:val="24"/>
-          <w:szCs w:val="24"/>
-        </w:rPr>
-        <w:t>programs related to hashing.</w:t>
+        <w:t>programs related to Trees.</w:t>
       </w:r>
     </w:p>
     <w:p>
@@ -10477,7 +11539,7 @@
           <w:sz w:val="24"/>
           <w:szCs w:val="24"/>
         </w:rPr>
-        <w:t>After completing this, the students would be able to develop, compile, debug, and fix errors of C programs based on searching.</w:t>
+        <w:t>After completing this, the students would be able to develop, compile, debug, and fix errors of C programs based on Trees.</w:t>
       </w:r>
     </w:p>
     <w:p>
@@ -10535,86 +11597,16 @@
           <w:sz w:val="24"/>
           <w:szCs w:val="24"/>
         </w:rPr>
-        <w:t>WAP to read an array of integers and search for an element using linear search.</w:t>
-      </w:r>
-    </w:p>
-    <w:p>
-      <w:pPr>
-        <w:pStyle w:val="ListParagraph"/>
-        <w:numPr>
-          <w:ilvl w:val="0"/>
-          <w:numId w:val="3"/>
-        </w:numPr>
-        <w:spacing w:after="0"/>
-        <w:jc w:val="both"/>
-        <w:rPr>
-          <w:rFonts w:ascii="Times New Roman" w:hAnsi="Times New Roman" w:cs="Times New Roman"/>
-          <w:bCs/>
-          <w:sz w:val="24"/>
-          <w:szCs w:val="24"/>
-        </w:rPr>
-      </w:pPr>
-      <w:r>
-        <w:rPr>
-          <w:rFonts w:ascii="Times New Roman" w:hAnsi="Times New Roman" w:cs="Times New Roman"/>
-          <w:bCs/>
-          <w:sz w:val="24"/>
-          <w:szCs w:val="24"/>
-        </w:rPr>
-        <w:t>WAP to read an array of integers and search for an element using binary search.</w:t>
-      </w:r>
-    </w:p>
-    <w:p>
-      <w:pPr>
-        <w:pStyle w:val="ListParagraph"/>
-        <w:numPr>
-          <w:ilvl w:val="0"/>
-          <w:numId w:val="3"/>
-        </w:numPr>
-        <w:spacing w:after="0"/>
-        <w:jc w:val="both"/>
-        <w:rPr>
-          <w:rFonts w:ascii="Times New Roman" w:hAnsi="Times New Roman" w:cs="Times New Roman"/>
-          <w:bCs/>
-          <w:sz w:val="24"/>
-          <w:szCs w:val="24"/>
-        </w:rPr>
-      </w:pPr>
-      <w:r>
-        <w:rPr>
-          <w:rFonts w:ascii="Times New Roman" w:hAnsi="Times New Roman" w:cs="Times New Roman"/>
-          <w:bCs/>
-          <w:sz w:val="24"/>
-          <w:szCs w:val="24"/>
-        </w:rPr>
-        <w:t xml:space="preserve">Given an array container and integer </w:t>
-      </w:r>
-      <w:r>
-        <w:rPr>
-          <w:rFonts w:ascii="Times New Roman" w:hAnsi="Times New Roman" w:cs="Times New Roman"/>
-          <w:bCs/>
-          <w:sz w:val="24"/>
-          <w:szCs w:val="24"/>
-        </w:rPr>
-        <w:t>hunt. WAP to find whether hunt i</w:t>
-      </w:r>
-      <w:r>
-        <w:rPr>
-          <w:rFonts w:ascii="Times New Roman" w:hAnsi="Times New Roman" w:cs="Times New Roman"/>
-          <w:bCs/>
-          <w:sz w:val="24"/>
-          <w:szCs w:val="24"/>
-        </w:rPr>
-        <w:t>s present in container</w:t>
-      </w:r>
-      <w:r>
-        <w:rPr>
-          <w:rFonts w:ascii="Times New Roman" w:hAnsi="Times New Roman" w:cs="Times New Roman"/>
-          <w:bCs/>
-          <w:sz w:val="24"/>
-          <w:szCs w:val="24"/>
-        </w:rPr>
-        <w:t xml:space="preserve"> or not. If present, then triple the value of hunt and search again. Repeat these steps until hunt is not found. Finally return the value of hunt. </w:t>
+        <w:t xml:space="preserve">WAP </w:t>
+      </w:r>
+      <w:r>
+        <w:rPr>
+          <w:rFonts w:ascii="Times New Roman" w:hAnsi="Times New Roman" w:cs="Times New Roman"/>
+          <w:bCs/>
+          <w:sz w:val="24"/>
+          <w:szCs w:val="24"/>
+        </w:rPr>
+        <w:t>Write the following menu driven program for the binary search tree</w:t>
       </w:r>
     </w:p>
     <w:p>
@@ -10636,25 +11628,7 @@
           <w:sz w:val="24"/>
           <w:szCs w:val="24"/>
         </w:rPr>
-        <w:t>Input</w:t>
-      </w:r>
-      <w:r>
-        <w:rPr>
-          <w:rFonts w:ascii="Times New Roman" w:hAnsi="Times New Roman" w:cs="Times New Roman"/>
-          <w:bCs/>
-          <w:sz w:val="24"/>
-          <w:szCs w:val="24"/>
-        </w:rPr>
-        <w:t>: container</w:t>
-      </w:r>
-      <w:r>
-        <w:rPr>
-          <w:rFonts w:ascii="Times New Roman" w:hAnsi="Times New Roman" w:cs="Times New Roman"/>
-          <w:bCs/>
-          <w:sz w:val="24"/>
-          <w:szCs w:val="24"/>
-        </w:rPr>
-        <w:t xml:space="preserve"> = {1, 2, 3} and hunt = 1 then Output: 9</w:t>
+        <w:t>----------------------------------------</w:t>
       </w:r>
     </w:p>
     <w:p>
@@ -10676,226 +11650,7 @@
           <w:sz w:val="24"/>
           <w:szCs w:val="24"/>
         </w:rPr>
-        <w:t>Explanation: Start with hunt = 1. Since it is present in array, it becomes 3. Now 3 is present in array and hence hunt becomes 9. Since 9 is a not present, program return 9.</w:t>
-      </w:r>
-    </w:p>
-    <w:p>
-      <w:pPr>
-        <w:pStyle w:val="ListParagraph"/>
-        <w:numPr>
-          <w:ilvl w:val="0"/>
-          <w:numId w:val="3"/>
-        </w:numPr>
-        <w:spacing w:after="0"/>
-        <w:jc w:val="both"/>
-        <w:rPr>
-          <w:rFonts w:ascii="Times New Roman" w:hAnsi="Times New Roman" w:cs="Times New Roman"/>
-          <w:bCs/>
-          <w:sz w:val="24"/>
-          <w:szCs w:val="24"/>
-        </w:rPr>
-      </w:pPr>
-      <w:r>
-        <w:rPr>
-          <w:rFonts w:ascii="Times New Roman" w:hAnsi="Times New Roman" w:cs="Times New Roman"/>
-          <w:bCs/>
-          <w:sz w:val="24"/>
-          <w:szCs w:val="24"/>
-        </w:rPr>
-        <w:t xml:space="preserve">WAP illustrating chain hashing (Separate </w:t>
-      </w:r>
-      <w:r>
-        <w:rPr>
-          <w:rFonts w:ascii="Times New Roman" w:hAnsi="Times New Roman" w:cs="Times New Roman"/>
-          <w:bCs/>
-          <w:sz w:val="24"/>
-          <w:szCs w:val="24"/>
-        </w:rPr>
-        <w:t>c</w:t>
-      </w:r>
-      <w:r>
-        <w:rPr>
-          <w:rFonts w:ascii="Times New Roman" w:hAnsi="Times New Roman" w:cs="Times New Roman"/>
-          <w:bCs/>
-          <w:sz w:val="24"/>
-          <w:szCs w:val="24"/>
-        </w:rPr>
-        <w:t xml:space="preserve">haining with </w:t>
-      </w:r>
-      <w:r>
-        <w:rPr>
-          <w:rFonts w:ascii="Times New Roman" w:hAnsi="Times New Roman" w:cs="Times New Roman"/>
-          <w:bCs/>
-          <w:sz w:val="24"/>
-          <w:szCs w:val="24"/>
-        </w:rPr>
-        <w:t>l</w:t>
-      </w:r>
-      <w:r>
-        <w:rPr>
-          <w:rFonts w:ascii="Times New Roman" w:hAnsi="Times New Roman" w:cs="Times New Roman"/>
-          <w:bCs/>
-          <w:sz w:val="24"/>
-          <w:szCs w:val="24"/>
-        </w:rPr>
-        <w:t xml:space="preserve">inked </w:t>
-      </w:r>
-      <w:r>
-        <w:rPr>
-          <w:rFonts w:ascii="Times New Roman" w:hAnsi="Times New Roman" w:cs="Times New Roman"/>
-          <w:bCs/>
-          <w:sz w:val="24"/>
-          <w:szCs w:val="24"/>
-        </w:rPr>
-        <w:t>l</w:t>
-      </w:r>
-      <w:r>
-        <w:rPr>
-          <w:rFonts w:ascii="Times New Roman" w:hAnsi="Times New Roman" w:cs="Times New Roman"/>
-          <w:bCs/>
-          <w:sz w:val="24"/>
-          <w:szCs w:val="24"/>
-        </w:rPr>
-        <w:t>ist).</w:t>
-      </w:r>
-    </w:p>
-    <w:p>
-      <w:pPr>
-        <w:pStyle w:val="ListParagraph"/>
-        <w:numPr>
-          <w:ilvl w:val="0"/>
-          <w:numId w:val="3"/>
-        </w:numPr>
-        <w:spacing w:after="0"/>
-        <w:jc w:val="both"/>
-        <w:rPr>
-          <w:rFonts w:ascii="Times New Roman" w:hAnsi="Times New Roman" w:cs="Times New Roman"/>
-          <w:bCs/>
-          <w:sz w:val="24"/>
-          <w:szCs w:val="24"/>
-        </w:rPr>
-      </w:pPr>
-      <w:r>
-        <w:rPr>
-          <w:rFonts w:ascii="Times New Roman" w:hAnsi="Times New Roman" w:cs="Times New Roman"/>
-          <w:bCs/>
-          <w:sz w:val="24"/>
-          <w:szCs w:val="24"/>
-        </w:rPr>
-        <w:t>WAP illustrating following collision resolution technique</w:t>
-      </w:r>
-      <w:r>
-        <w:rPr>
-          <w:rFonts w:ascii="Times New Roman" w:hAnsi="Times New Roman" w:cs="Times New Roman"/>
-          <w:bCs/>
-          <w:sz w:val="24"/>
-          <w:szCs w:val="24"/>
-        </w:rPr>
-        <w:t>:</w:t>
-      </w:r>
-    </w:p>
-    <w:p>
-      <w:pPr>
-        <w:pStyle w:val="ListParagraph"/>
-        <w:numPr>
-          <w:ilvl w:val="1"/>
-          <w:numId w:val="3"/>
-        </w:numPr>
-        <w:spacing w:after="0"/>
-        <w:jc w:val="both"/>
-        <w:rPr>
-          <w:rFonts w:ascii="Times New Roman" w:hAnsi="Times New Roman" w:cs="Times New Roman"/>
-          <w:bCs/>
-          <w:sz w:val="24"/>
-          <w:szCs w:val="24"/>
-        </w:rPr>
-      </w:pPr>
-      <w:r>
-        <w:rPr>
-          <w:rFonts w:ascii="Times New Roman" w:hAnsi="Times New Roman" w:cs="Times New Roman"/>
-          <w:bCs/>
-          <w:sz w:val="24"/>
-          <w:szCs w:val="24"/>
-        </w:rPr>
-        <w:t>“Open Addressing – Linear Search”</w:t>
-      </w:r>
-    </w:p>
-    <w:p>
-      <w:pPr>
-        <w:pStyle w:val="ListParagraph"/>
-        <w:numPr>
-          <w:ilvl w:val="1"/>
-          <w:numId w:val="3"/>
-        </w:numPr>
-        <w:spacing w:after="0"/>
-        <w:jc w:val="both"/>
-        <w:rPr>
-          <w:rFonts w:ascii="Times New Roman" w:hAnsi="Times New Roman" w:cs="Times New Roman"/>
-          <w:bCs/>
-          <w:sz w:val="24"/>
-          <w:szCs w:val="24"/>
-        </w:rPr>
-      </w:pPr>
-      <w:r>
-        <w:rPr>
-          <w:rFonts w:ascii="Times New Roman" w:hAnsi="Times New Roman" w:cs="Times New Roman"/>
-          <w:bCs/>
-          <w:sz w:val="24"/>
-          <w:szCs w:val="24"/>
-        </w:rPr>
-        <w:t xml:space="preserve">“Open Addressing - Quadratic Probing” </w:t>
-      </w:r>
-    </w:p>
-    <w:p>
-      <w:pPr>
-        <w:pStyle w:val="ListParagraph"/>
-        <w:numPr>
-          <w:ilvl w:val="1"/>
-          <w:numId w:val="3"/>
-        </w:numPr>
-        <w:spacing w:after="0"/>
-        <w:jc w:val="both"/>
-        <w:rPr>
-          <w:rFonts w:ascii="Times New Roman" w:hAnsi="Times New Roman" w:cs="Times New Roman"/>
-          <w:bCs/>
-          <w:sz w:val="24"/>
-          <w:szCs w:val="24"/>
-        </w:rPr>
-      </w:pPr>
-      <w:r>
-        <w:rPr>
-          <w:rFonts w:ascii="Times New Roman" w:hAnsi="Times New Roman" w:cs="Times New Roman"/>
-          <w:bCs/>
-          <w:sz w:val="24"/>
-          <w:szCs w:val="24"/>
-        </w:rPr>
-        <w:t>“Open Addressing - Double Hashing”.</w:t>
-      </w:r>
-    </w:p>
-    <w:p>
-      <w:pPr>
-        <w:pStyle w:val="ListParagraph"/>
-        <w:numPr>
-          <w:ilvl w:val="0"/>
-          <w:numId w:val="3"/>
-        </w:numPr>
-        <w:spacing w:after="0"/>
-        <w:jc w:val="both"/>
-        <w:rPr>
-          <w:rFonts w:ascii="Times New Roman" w:hAnsi="Times New Roman" w:cs="Times New Roman"/>
-          <w:bCs/>
-          <w:sz w:val="24"/>
-          <w:szCs w:val="24"/>
-        </w:rPr>
-      </w:pPr>
-      <w:r>
-        <w:rPr>
-          <w:rFonts w:ascii="Times New Roman" w:hAnsi="Times New Roman" w:cs="Times New Roman"/>
-          <w:bCs/>
-          <w:sz w:val="24"/>
-          <w:szCs w:val="24"/>
-        </w:rPr>
-        <w:t xml:space="preserve">Given a sorted array of length n, WAP to find the number in array that appears more than or equal to n/2 times. It can be assumed that such element always exists. </w:t>
+        <w:t>Binary Search Tree Menu</w:t>
       </w:r>
     </w:p>
     <w:p>
@@ -10917,7 +11672,7 @@
           <w:sz w:val="24"/>
           <w:szCs w:val="24"/>
         </w:rPr>
-        <w:t xml:space="preserve">Input:  2 3 3 4 Output: 3 </w:t>
+        <w:t>----------------------------------------</w:t>
       </w:r>
     </w:p>
     <w:p>
@@ -10939,1179 +11694,7 @@
           <w:sz w:val="24"/>
           <w:szCs w:val="24"/>
         </w:rPr>
-        <w:t>Input:  3 4 5 5 5 Output: 5</w:t>
-      </w:r>
-    </w:p>
-    <w:p>
-      <w:pPr>
-        <w:spacing w:before="200"/>
-        <w:jc w:val="both"/>
-        <w:rPr>
-          <w:rFonts w:ascii="Times New Roman" w:hAnsi="Times New Roman" w:cs="Times New Roman"/>
-          <w:b/>
-          <w:bCs/>
-          <w:sz w:val="24"/>
-          <w:szCs w:val="24"/>
-        </w:rPr>
-      </w:pPr>
-      <w:r>
-        <w:rPr>
-          <w:rFonts w:ascii="Times New Roman" w:hAnsi="Times New Roman" w:cs="Times New Roman"/>
-          <w:b/>
-          <w:bCs/>
-          <w:sz w:val="24"/>
-          <w:szCs w:val="24"/>
-        </w:rPr>
-        <w:t>H</w:t>
-      </w:r>
-      <w:r>
-        <w:rPr>
-          <w:rFonts w:ascii="Times New Roman" w:hAnsi="Times New Roman" w:cs="Times New Roman"/>
-          <w:b/>
-          <w:bCs/>
-          <w:sz w:val="24"/>
-          <w:szCs w:val="24"/>
-        </w:rPr>
-        <w:t>As:</w:t>
-      </w:r>
-    </w:p>
-    <w:p>
-      <w:pPr>
-        <w:pStyle w:val="ListParagraph"/>
-        <w:numPr>
-          <w:ilvl w:val="0"/>
-          <w:numId w:val="3"/>
-        </w:numPr>
-        <w:spacing w:after="0"/>
-        <w:jc w:val="both"/>
-        <w:rPr>
-          <w:rFonts w:ascii="Times New Roman" w:hAnsi="Times New Roman" w:cs="Times New Roman"/>
-          <w:bCs/>
-          <w:sz w:val="24"/>
-          <w:szCs w:val="24"/>
-        </w:rPr>
-      </w:pPr>
-      <w:r>
-        <w:rPr>
-          <w:rFonts w:ascii="Times New Roman" w:hAnsi="Times New Roman" w:cs="Times New Roman"/>
-          <w:bCs/>
-          <w:sz w:val="24"/>
-          <w:szCs w:val="24"/>
-        </w:rPr>
-        <w:t>WARP (Write a Recursive Program) to search an element in a dynamic array of n integers using linear search.</w:t>
-      </w:r>
-    </w:p>
-    <w:p>
-      <w:pPr>
-        <w:pStyle w:val="ListParagraph"/>
-        <w:numPr>
-          <w:ilvl w:val="0"/>
-          <w:numId w:val="3"/>
-        </w:numPr>
-        <w:spacing w:after="0"/>
-        <w:jc w:val="both"/>
-        <w:rPr>
-          <w:rFonts w:ascii="Times New Roman" w:hAnsi="Times New Roman" w:cs="Times New Roman"/>
-          <w:bCs/>
-          <w:sz w:val="24"/>
-          <w:szCs w:val="24"/>
-        </w:rPr>
-      </w:pPr>
-      <w:r>
-        <w:rPr>
-          <w:rFonts w:ascii="Times New Roman" w:hAnsi="Times New Roman" w:cs="Times New Roman"/>
-          <w:bCs/>
-          <w:sz w:val="24"/>
-          <w:szCs w:val="24"/>
-        </w:rPr>
-        <w:t>WARP using recursion to search an element in a dynamic array of n integers using binary search.</w:t>
-      </w:r>
-    </w:p>
-    <w:p>
-      <w:pPr>
-        <w:pStyle w:val="ListParagraph"/>
-        <w:numPr>
-          <w:ilvl w:val="0"/>
-          <w:numId w:val="3"/>
-        </w:numPr>
-        <w:spacing w:after="0"/>
-        <w:jc w:val="both"/>
-        <w:rPr>
-          <w:rFonts w:ascii="Times New Roman" w:hAnsi="Times New Roman" w:cs="Times New Roman"/>
-          <w:bCs/>
-          <w:sz w:val="24"/>
-          <w:szCs w:val="24"/>
-        </w:rPr>
-      </w:pPr>
-      <w:r>
-        <w:rPr>
-          <w:rFonts w:ascii="Times New Roman" w:hAnsi="Times New Roman" w:cs="Times New Roman"/>
-          <w:bCs/>
-          <w:sz w:val="24"/>
-          <w:szCs w:val="24"/>
-        </w:rPr>
-        <w:t>WAP illustrating the usage of “Hash Functions” namely Folding, Mid-square, Division, Subtraction, Digit extraction and Rotation Hashing methods.</w:t>
-      </w:r>
-    </w:p>
-    <w:p>
-      <w:pPr>
-        <w:rPr>
-          <w:rFonts w:ascii="Times New Roman" w:hAnsi="Times New Roman" w:cs="Times New Roman"/>
-          <w:bCs/>
-          <w:sz w:val="24"/>
-          <w:szCs w:val="24"/>
-        </w:rPr>
-      </w:pPr>
-      <w:r>
-        <w:rPr>
-          <w:rFonts w:ascii="Times New Roman" w:hAnsi="Times New Roman" w:cs="Times New Roman"/>
-          <w:bCs/>
-          <w:sz w:val="24"/>
-          <w:szCs w:val="24"/>
-        </w:rPr>
-        <w:br w:type="page"/>
-      </w:r>
-    </w:p>
-    <w:p>
-      <w:pPr>
-        <w:jc w:val="center"/>
-        <w:rPr>
-          <w:rFonts w:ascii="Times New Roman" w:hAnsi="Times New Roman" w:cs="Times New Roman"/>
-          <w:b/>
-          <w:bCs/>
-          <w:sz w:val="24"/>
-          <w:szCs w:val="24"/>
-        </w:rPr>
-      </w:pPr>
-      <w:r>
-        <w:rPr>
-          <w:rFonts w:ascii="Times New Roman" w:hAnsi="Times New Roman" w:cs="Times New Roman"/>
-          <w:b/>
-          <w:bCs/>
-          <w:sz w:val="24"/>
-          <w:szCs w:val="24"/>
-        </w:rPr>
-        <w:lastRenderedPageBreak/>
-        <w:t xml:space="preserve">Week </w:t>
-      </w:r>
-      <w:r>
-        <w:rPr>
-          <w:rFonts w:ascii="Times New Roman" w:hAnsi="Times New Roman" w:cs="Times New Roman"/>
-          <w:b/>
-          <w:bCs/>
-          <w:sz w:val="24"/>
-          <w:szCs w:val="24"/>
-        </w:rPr>
-        <w:t>#8</w:t>
-      </w:r>
-    </w:p>
-    <w:p>
-      <w:pPr>
-        <w:jc w:val="both"/>
-        <w:rPr>
-          <w:rFonts w:ascii="Times New Roman" w:hAnsi="Times New Roman" w:cs="Times New Roman"/>
-          <w:b/>
-          <w:bCs/>
-          <w:sz w:val="24"/>
-          <w:szCs w:val="24"/>
-        </w:rPr>
-      </w:pPr>
-      <w:r>
-        <w:rPr>
-          <w:rFonts w:ascii="Times New Roman" w:hAnsi="Times New Roman" w:cs="Times New Roman"/>
-          <w:b/>
-          <w:bCs/>
-          <w:sz w:val="24"/>
-          <w:szCs w:val="24"/>
-        </w:rPr>
-        <w:t>Objectives:</w:t>
-      </w:r>
-    </w:p>
-    <w:p>
-      <w:pPr>
-        <w:pStyle w:val="ListParagraph"/>
-        <w:numPr>
-          <w:ilvl w:val="0"/>
-          <w:numId w:val="3"/>
-        </w:numPr>
-        <w:jc w:val="both"/>
-        <w:rPr>
-          <w:rFonts w:ascii="Times New Roman" w:hAnsi="Times New Roman" w:cs="Times New Roman"/>
-          <w:bCs/>
-          <w:sz w:val="24"/>
-          <w:szCs w:val="24"/>
-        </w:rPr>
-      </w:pPr>
-      <w:r>
-        <w:rPr>
-          <w:rFonts w:ascii="Times New Roman" w:hAnsi="Times New Roman" w:cs="Times New Roman"/>
-          <w:bCs/>
-          <w:sz w:val="24"/>
-          <w:szCs w:val="24"/>
-        </w:rPr>
-        <w:t xml:space="preserve">To learn </w:t>
-      </w:r>
-      <w:r>
-        <w:rPr>
-          <w:rFonts w:ascii="Times New Roman" w:hAnsi="Times New Roman" w:cs="Times New Roman"/>
-          <w:bCs/>
-          <w:sz w:val="24"/>
-          <w:szCs w:val="24"/>
-        </w:rPr>
-        <w:t xml:space="preserve">writing, </w:t>
-      </w:r>
-      <w:r>
-        <w:rPr>
-          <w:rFonts w:ascii="Times New Roman" w:hAnsi="Times New Roman" w:cs="Times New Roman"/>
-          <w:bCs/>
-          <w:sz w:val="24"/>
-          <w:szCs w:val="24"/>
-        </w:rPr>
-        <w:t xml:space="preserve">executing </w:t>
-      </w:r>
-      <w:r>
-        <w:rPr>
-          <w:rFonts w:ascii="Times New Roman" w:hAnsi="Times New Roman" w:cs="Times New Roman"/>
-          <w:bCs/>
-          <w:sz w:val="24"/>
-          <w:szCs w:val="24"/>
-        </w:rPr>
-        <w:t xml:space="preserve">and debugging </w:t>
-      </w:r>
-      <w:r>
-        <w:rPr>
-          <w:rFonts w:ascii="Times New Roman" w:hAnsi="Times New Roman" w:cs="Times New Roman"/>
-          <w:bCs/>
-          <w:sz w:val="24"/>
-          <w:szCs w:val="24"/>
-        </w:rPr>
-        <w:t xml:space="preserve">programs related to </w:t>
-      </w:r>
-      <w:r>
-        <w:rPr>
-          <w:rFonts w:ascii="Times New Roman" w:hAnsi="Times New Roman" w:cs="Times New Roman"/>
-          <w:bCs/>
-          <w:sz w:val="24"/>
-          <w:szCs w:val="24"/>
-        </w:rPr>
-        <w:t>sorting.</w:t>
-      </w:r>
-    </w:p>
-    <w:p>
-      <w:pPr>
-        <w:jc w:val="both"/>
-        <w:rPr>
-          <w:rFonts w:ascii="Times New Roman" w:hAnsi="Times New Roman" w:cs="Times New Roman"/>
-          <w:b/>
-          <w:bCs/>
-          <w:sz w:val="24"/>
-          <w:szCs w:val="24"/>
-        </w:rPr>
-      </w:pPr>
-      <w:r>
-        <w:rPr>
-          <w:rFonts w:ascii="Times New Roman" w:hAnsi="Times New Roman" w:cs="Times New Roman"/>
-          <w:b/>
-          <w:bCs/>
-          <w:sz w:val="24"/>
-          <w:szCs w:val="24"/>
-        </w:rPr>
-        <w:t>Outcomes</w:t>
-      </w:r>
-      <w:r>
-        <w:rPr>
-          <w:rFonts w:ascii="Times New Roman" w:hAnsi="Times New Roman" w:cs="Times New Roman"/>
-          <w:b/>
-          <w:bCs/>
-          <w:sz w:val="24"/>
-          <w:szCs w:val="24"/>
-        </w:rPr>
-        <w:t>:</w:t>
-      </w:r>
-    </w:p>
-    <w:p>
-      <w:pPr>
-        <w:pStyle w:val="ListParagraph"/>
-        <w:numPr>
-          <w:ilvl w:val="0"/>
-          <w:numId w:val="3"/>
-        </w:numPr>
-        <w:jc w:val="both"/>
-        <w:rPr>
-          <w:rFonts w:ascii="Times New Roman" w:hAnsi="Times New Roman" w:cs="Times New Roman"/>
-          <w:bCs/>
-          <w:sz w:val="24"/>
-          <w:szCs w:val="24"/>
-        </w:rPr>
-      </w:pPr>
-      <w:r>
-        <w:rPr>
-          <w:rFonts w:ascii="Times New Roman" w:hAnsi="Times New Roman" w:cs="Times New Roman"/>
-          <w:bCs/>
-          <w:sz w:val="24"/>
-          <w:szCs w:val="24"/>
-        </w:rPr>
-        <w:t xml:space="preserve">After completing this, the students would be able to develop, compile, debug, and fix errors of C programs based on </w:t>
-      </w:r>
-      <w:r>
-        <w:rPr>
-          <w:rFonts w:ascii="Times New Roman" w:hAnsi="Times New Roman" w:cs="Times New Roman"/>
-          <w:bCs/>
-          <w:sz w:val="24"/>
-          <w:szCs w:val="24"/>
-        </w:rPr>
-        <w:t>sorting</w:t>
-      </w:r>
-      <w:r>
-        <w:rPr>
-          <w:rFonts w:ascii="Times New Roman" w:hAnsi="Times New Roman" w:cs="Times New Roman"/>
-          <w:bCs/>
-          <w:sz w:val="24"/>
-          <w:szCs w:val="24"/>
-        </w:rPr>
-        <w:t>.</w:t>
-      </w:r>
-    </w:p>
-    <w:p>
-      <w:pPr>
-        <w:jc w:val="both"/>
-        <w:rPr>
-          <w:rFonts w:ascii="Times New Roman" w:hAnsi="Times New Roman" w:cs="Times New Roman"/>
-          <w:b/>
-          <w:bCs/>
-          <w:sz w:val="24"/>
-          <w:szCs w:val="24"/>
-        </w:rPr>
-      </w:pPr>
-      <w:r>
-        <w:rPr>
-          <w:rFonts w:ascii="Times New Roman" w:hAnsi="Times New Roman" w:cs="Times New Roman"/>
-          <w:b/>
-          <w:bCs/>
-          <w:sz w:val="24"/>
-          <w:szCs w:val="24"/>
-        </w:rPr>
-        <w:t>LAs</w:t>
-      </w:r>
-      <w:r>
-        <w:rPr>
-          <w:rFonts w:ascii="Times New Roman" w:hAnsi="Times New Roman" w:cs="Times New Roman"/>
-          <w:b/>
-          <w:bCs/>
-          <w:sz w:val="24"/>
-          <w:szCs w:val="24"/>
-        </w:rPr>
-        <w:t>:</w:t>
-      </w:r>
-    </w:p>
-    <w:p>
-      <w:pPr>
-        <w:pStyle w:val="ListParagraph"/>
-        <w:numPr>
-          <w:ilvl w:val="0"/>
-          <w:numId w:val="3"/>
-        </w:numPr>
-        <w:spacing w:after="0"/>
-        <w:jc w:val="both"/>
-        <w:rPr>
-          <w:rFonts w:ascii="Times New Roman" w:hAnsi="Times New Roman" w:cs="Times New Roman"/>
-          <w:bCs/>
-          <w:sz w:val="24"/>
-          <w:szCs w:val="24"/>
-        </w:rPr>
-      </w:pPr>
-      <w:r>
-        <w:rPr>
-          <w:rFonts w:ascii="Times New Roman" w:hAnsi="Times New Roman" w:cs="Times New Roman"/>
-          <w:bCs/>
-          <w:sz w:val="24"/>
-          <w:szCs w:val="24"/>
-        </w:rPr>
-        <w:t xml:space="preserve">WAP to sort an array of n dates in an ascending order using Bubble sort. Date structure is {day, month, </w:t>
-      </w:r>
-      <w:proofErr w:type="gramStart"/>
-      <w:r>
-        <w:rPr>
-          <w:rFonts w:ascii="Times New Roman" w:hAnsi="Times New Roman" w:cs="Times New Roman"/>
-          <w:bCs/>
-          <w:sz w:val="24"/>
-          <w:szCs w:val="24"/>
-        </w:rPr>
-        <w:t>year }</w:t>
-      </w:r>
-      <w:proofErr w:type="gramEnd"/>
-    </w:p>
-    <w:p>
-      <w:pPr>
-        <w:pStyle w:val="ListParagraph"/>
-        <w:numPr>
-          <w:ilvl w:val="0"/>
-          <w:numId w:val="3"/>
-        </w:numPr>
-        <w:spacing w:after="0"/>
-        <w:jc w:val="both"/>
-        <w:rPr>
-          <w:rFonts w:ascii="Times New Roman" w:hAnsi="Times New Roman" w:cs="Times New Roman"/>
-          <w:bCs/>
-          <w:sz w:val="24"/>
-          <w:szCs w:val="24"/>
-        </w:rPr>
-      </w:pPr>
-      <w:r>
-        <w:rPr>
-          <w:rFonts w:ascii="Times New Roman" w:hAnsi="Times New Roman" w:cs="Times New Roman"/>
-          <w:bCs/>
-          <w:sz w:val="24"/>
-          <w:szCs w:val="24"/>
-        </w:rPr>
-        <w:t>WAP to sort an array of n floats in an ascending order using selection sort.</w:t>
-      </w:r>
-    </w:p>
-    <w:p>
-      <w:pPr>
-        <w:pStyle w:val="ListParagraph"/>
-        <w:numPr>
-          <w:ilvl w:val="0"/>
-          <w:numId w:val="3"/>
-        </w:numPr>
-        <w:spacing w:after="0"/>
-        <w:jc w:val="both"/>
-        <w:rPr>
-          <w:rFonts w:ascii="Times New Roman" w:hAnsi="Times New Roman" w:cs="Times New Roman"/>
-          <w:bCs/>
-          <w:sz w:val="24"/>
-          <w:szCs w:val="24"/>
-        </w:rPr>
-      </w:pPr>
-      <w:r>
-        <w:rPr>
-          <w:rFonts w:ascii="Times New Roman" w:hAnsi="Times New Roman" w:cs="Times New Roman"/>
-          <w:bCs/>
-          <w:sz w:val="24"/>
-          <w:szCs w:val="24"/>
-        </w:rPr>
-        <w:t>WAP to sort an array of n integers in a descending order using insertion sort.</w:t>
-      </w:r>
-    </w:p>
-    <w:p>
-      <w:pPr>
-        <w:pStyle w:val="ListParagraph"/>
-        <w:numPr>
-          <w:ilvl w:val="0"/>
-          <w:numId w:val="3"/>
-        </w:numPr>
-        <w:spacing w:after="0"/>
-        <w:jc w:val="both"/>
-        <w:rPr>
-          <w:rFonts w:ascii="Times New Roman" w:hAnsi="Times New Roman" w:cs="Times New Roman"/>
-          <w:bCs/>
-          <w:sz w:val="24"/>
-          <w:szCs w:val="24"/>
-        </w:rPr>
-      </w:pPr>
-      <w:r>
-        <w:rPr>
-          <w:rFonts w:ascii="Times New Roman" w:hAnsi="Times New Roman" w:cs="Times New Roman"/>
-          <w:bCs/>
-          <w:sz w:val="24"/>
-          <w:szCs w:val="24"/>
-        </w:rPr>
-        <w:t>WAP to sort an array of n integers in an ascending order using merge sort.</w:t>
-      </w:r>
-    </w:p>
-    <w:p>
-      <w:pPr>
-        <w:pStyle w:val="ListParagraph"/>
-        <w:numPr>
-          <w:ilvl w:val="0"/>
-          <w:numId w:val="3"/>
-        </w:numPr>
-        <w:spacing w:after="0"/>
-        <w:jc w:val="both"/>
-        <w:rPr>
-          <w:rFonts w:ascii="Times New Roman" w:hAnsi="Times New Roman" w:cs="Times New Roman"/>
-          <w:bCs/>
-          <w:sz w:val="24"/>
-          <w:szCs w:val="24"/>
-        </w:rPr>
-      </w:pPr>
-      <w:r>
-        <w:rPr>
-          <w:rFonts w:ascii="Times New Roman" w:hAnsi="Times New Roman" w:cs="Times New Roman"/>
-          <w:bCs/>
-          <w:sz w:val="24"/>
-          <w:szCs w:val="24"/>
-        </w:rPr>
-        <w:t xml:space="preserve">WAP to </w:t>
-      </w:r>
-      <w:r>
-        <w:rPr>
-          <w:rFonts w:ascii="Times New Roman" w:hAnsi="Times New Roman" w:cs="Times New Roman"/>
-          <w:bCs/>
-          <w:sz w:val="24"/>
-          <w:szCs w:val="24"/>
-        </w:rPr>
-        <w:t>sort an array of n doubles in a</w:t>
-      </w:r>
-      <w:r>
-        <w:rPr>
-          <w:rFonts w:ascii="Times New Roman" w:hAnsi="Times New Roman" w:cs="Times New Roman"/>
-          <w:bCs/>
-          <w:sz w:val="24"/>
-          <w:szCs w:val="24"/>
-        </w:rPr>
-        <w:t xml:space="preserve"> descending order using quick sort.</w:t>
-      </w:r>
-    </w:p>
-    <w:p>
-      <w:pPr>
-        <w:spacing w:before="200"/>
-        <w:jc w:val="both"/>
-        <w:rPr>
-          <w:rFonts w:ascii="Times New Roman" w:hAnsi="Times New Roman" w:cs="Times New Roman"/>
-          <w:b/>
-          <w:bCs/>
-          <w:sz w:val="24"/>
-          <w:szCs w:val="24"/>
-        </w:rPr>
-      </w:pPr>
-      <w:r>
-        <w:rPr>
-          <w:rFonts w:ascii="Times New Roman" w:hAnsi="Times New Roman" w:cs="Times New Roman"/>
-          <w:b/>
-          <w:bCs/>
-          <w:sz w:val="24"/>
-          <w:szCs w:val="24"/>
-        </w:rPr>
-        <w:t>H</w:t>
-      </w:r>
-      <w:r>
-        <w:rPr>
-          <w:rFonts w:ascii="Times New Roman" w:hAnsi="Times New Roman" w:cs="Times New Roman"/>
-          <w:b/>
-          <w:bCs/>
-          <w:sz w:val="24"/>
-          <w:szCs w:val="24"/>
-        </w:rPr>
-        <w:t>As:</w:t>
-      </w:r>
-    </w:p>
-    <w:p>
-      <w:pPr>
-        <w:pStyle w:val="ListParagraph"/>
-        <w:numPr>
-          <w:ilvl w:val="0"/>
-          <w:numId w:val="3"/>
-        </w:numPr>
-        <w:spacing w:after="0"/>
-        <w:jc w:val="both"/>
-        <w:rPr>
-          <w:rFonts w:ascii="Times New Roman" w:hAnsi="Times New Roman" w:cs="Times New Roman"/>
-          <w:bCs/>
-          <w:sz w:val="24"/>
-          <w:szCs w:val="24"/>
-        </w:rPr>
-      </w:pPr>
-      <w:r>
-        <w:rPr>
-          <w:rFonts w:ascii="Times New Roman" w:hAnsi="Times New Roman" w:cs="Times New Roman"/>
-          <w:bCs/>
-          <w:sz w:val="24"/>
-          <w:szCs w:val="24"/>
-        </w:rPr>
-        <w:t>WAP sort the n names in an alphabetical order.</w:t>
-      </w:r>
-    </w:p>
-    <w:p>
-      <w:pPr>
-        <w:pStyle w:val="ListParagraph"/>
-        <w:numPr>
-          <w:ilvl w:val="0"/>
-          <w:numId w:val="3"/>
-        </w:numPr>
-        <w:spacing w:after="0"/>
-        <w:jc w:val="both"/>
-        <w:rPr>
-          <w:rFonts w:ascii="Times New Roman" w:hAnsi="Times New Roman" w:cs="Times New Roman"/>
-          <w:bCs/>
-          <w:sz w:val="24"/>
-          <w:szCs w:val="24"/>
-        </w:rPr>
-      </w:pPr>
-      <w:r>
-        <w:rPr>
-          <w:rFonts w:ascii="Times New Roman" w:hAnsi="Times New Roman" w:cs="Times New Roman"/>
-          <w:bCs/>
-          <w:sz w:val="24"/>
-          <w:szCs w:val="24"/>
-        </w:rPr>
-        <w:t>WAP demonstrating bubble sort using linked list.</w:t>
-      </w:r>
-    </w:p>
-    <w:p>
-      <w:pPr>
-        <w:pStyle w:val="ListParagraph"/>
-        <w:numPr>
-          <w:ilvl w:val="0"/>
-          <w:numId w:val="3"/>
-        </w:numPr>
-        <w:spacing w:after="0"/>
-        <w:jc w:val="both"/>
-        <w:rPr>
-          <w:rFonts w:ascii="Times New Roman" w:hAnsi="Times New Roman" w:cs="Times New Roman"/>
-          <w:bCs/>
-          <w:sz w:val="24"/>
-          <w:szCs w:val="24"/>
-        </w:rPr>
-      </w:pPr>
-      <w:r>
-        <w:rPr>
-          <w:rFonts w:ascii="Times New Roman" w:hAnsi="Times New Roman" w:cs="Times New Roman"/>
-          <w:bCs/>
-          <w:sz w:val="24"/>
-          <w:szCs w:val="24"/>
-        </w:rPr>
-        <w:t>WAP to find the maximum difference between any two elements.</w:t>
-      </w:r>
-    </w:p>
-    <w:p>
-      <w:pPr>
-        <w:pStyle w:val="ListParagraph"/>
-        <w:numPr>
-          <w:ilvl w:val="0"/>
-          <w:numId w:val="3"/>
-        </w:numPr>
-        <w:spacing w:after="0"/>
-        <w:jc w:val="both"/>
-        <w:rPr>
-          <w:rFonts w:ascii="Times New Roman" w:hAnsi="Times New Roman" w:cs="Times New Roman"/>
-          <w:bCs/>
-          <w:sz w:val="24"/>
-          <w:szCs w:val="24"/>
-        </w:rPr>
-      </w:pPr>
-      <w:r>
-        <w:rPr>
-          <w:rFonts w:ascii="Times New Roman" w:hAnsi="Times New Roman" w:cs="Times New Roman"/>
-          <w:bCs/>
-          <w:sz w:val="24"/>
-          <w:szCs w:val="24"/>
-        </w:rPr>
-        <w:t>WAP to sort an array of n integers in an ascending order using radix sort.</w:t>
-      </w:r>
-    </w:p>
-    <w:p>
-      <w:pPr>
-        <w:pStyle w:val="ListParagraph"/>
-        <w:numPr>
-          <w:ilvl w:val="0"/>
-          <w:numId w:val="3"/>
-        </w:numPr>
-        <w:spacing w:after="0"/>
-        <w:jc w:val="both"/>
-        <w:rPr>
-          <w:rFonts w:ascii="Times New Roman" w:hAnsi="Times New Roman" w:cs="Times New Roman"/>
-          <w:bCs/>
-          <w:sz w:val="24"/>
-          <w:szCs w:val="24"/>
-        </w:rPr>
-      </w:pPr>
-      <w:r>
-        <w:rPr>
-          <w:rFonts w:ascii="Times New Roman" w:hAnsi="Times New Roman" w:cs="Times New Roman"/>
-          <w:bCs/>
-          <w:sz w:val="24"/>
-          <w:szCs w:val="24"/>
-        </w:rPr>
-        <w:t>WAP to sort an array of n integers in an ascending order using Heap sort.</w:t>
-      </w:r>
-    </w:p>
-    <w:p>
-      <w:pPr>
-        <w:pStyle w:val="ListParagraph"/>
-        <w:numPr>
-          <w:ilvl w:val="0"/>
-          <w:numId w:val="3"/>
-        </w:numPr>
-        <w:spacing w:after="0"/>
-        <w:jc w:val="both"/>
-        <w:rPr>
-          <w:rFonts w:ascii="Times New Roman" w:hAnsi="Times New Roman" w:cs="Times New Roman"/>
-          <w:bCs/>
-          <w:sz w:val="24"/>
-          <w:szCs w:val="24"/>
-        </w:rPr>
-      </w:pPr>
-      <w:r>
-        <w:rPr>
-          <w:rFonts w:ascii="Times New Roman" w:hAnsi="Times New Roman" w:cs="Times New Roman"/>
-          <w:bCs/>
-          <w:sz w:val="24"/>
-          <w:szCs w:val="24"/>
-        </w:rPr>
-        <w:t>WAP to input two arrays X and Y</w:t>
-      </w:r>
-      <w:r>
-        <w:rPr>
-          <w:rFonts w:ascii="Times New Roman" w:hAnsi="Times New Roman" w:cs="Times New Roman"/>
-          <w:bCs/>
-          <w:sz w:val="24"/>
-          <w:szCs w:val="24"/>
-        </w:rPr>
-        <w:t xml:space="preserve"> of positive integers, find number of pairs such that </w:t>
-      </w:r>
-      <w:proofErr w:type="spellStart"/>
-      <w:r>
-        <w:rPr>
-          <w:rFonts w:ascii="Times New Roman" w:hAnsi="Times New Roman" w:cs="Times New Roman"/>
-          <w:bCs/>
-          <w:sz w:val="24"/>
-          <w:szCs w:val="24"/>
-        </w:rPr>
-        <w:t>x^y</w:t>
-      </w:r>
-      <w:proofErr w:type="spellEnd"/>
-      <w:r>
-        <w:rPr>
-          <w:rFonts w:ascii="Times New Roman" w:hAnsi="Times New Roman" w:cs="Times New Roman"/>
-          <w:bCs/>
-          <w:sz w:val="24"/>
-          <w:szCs w:val="24"/>
-        </w:rPr>
-        <w:t xml:space="preserve"> &gt; </w:t>
-      </w:r>
-      <w:proofErr w:type="spellStart"/>
-      <w:r>
-        <w:rPr>
-          <w:rFonts w:ascii="Times New Roman" w:hAnsi="Times New Roman" w:cs="Times New Roman"/>
-          <w:bCs/>
-          <w:sz w:val="24"/>
-          <w:szCs w:val="24"/>
-        </w:rPr>
-        <w:t>y^x</w:t>
-      </w:r>
-      <w:proofErr w:type="spellEnd"/>
-      <w:r>
-        <w:rPr>
-          <w:rFonts w:ascii="Times New Roman" w:hAnsi="Times New Roman" w:cs="Times New Roman"/>
-          <w:bCs/>
-          <w:sz w:val="24"/>
-          <w:szCs w:val="24"/>
-        </w:rPr>
-        <w:t xml:space="preserve"> </w:t>
-      </w:r>
-      <w:r>
-        <w:rPr>
-          <w:rFonts w:ascii="Times New Roman" w:hAnsi="Times New Roman" w:cs="Times New Roman"/>
-          <w:bCs/>
-          <w:sz w:val="24"/>
-          <w:szCs w:val="24"/>
-        </w:rPr>
-        <w:t>where x is an element from X and y is an element from Y</w:t>
-      </w:r>
-      <w:r>
-        <w:rPr>
-          <w:rFonts w:ascii="Times New Roman" w:hAnsi="Times New Roman" w:cs="Times New Roman"/>
-          <w:bCs/>
-          <w:sz w:val="24"/>
-          <w:szCs w:val="24"/>
-        </w:rPr>
-        <w:t>.</w:t>
-      </w:r>
-    </w:p>
-    <w:p>
-      <w:pPr>
-        <w:pStyle w:val="ListParagraph"/>
-        <w:spacing w:after="0"/>
-        <w:jc w:val="both"/>
-        <w:rPr>
-          <w:rFonts w:ascii="Times New Roman" w:hAnsi="Times New Roman" w:cs="Times New Roman"/>
-          <w:b/>
-          <w:bCs/>
-          <w:sz w:val="24"/>
-          <w:szCs w:val="24"/>
-        </w:rPr>
-      </w:pPr>
-      <w:r>
-        <w:rPr>
-          <w:rFonts w:ascii="Times New Roman" w:hAnsi="Times New Roman" w:cs="Times New Roman"/>
-          <w:b/>
-          <w:bCs/>
-          <w:sz w:val="24"/>
-          <w:szCs w:val="24"/>
-        </w:rPr>
-        <w:t>Examples:</w:t>
-      </w:r>
-    </w:p>
-    <w:p>
-      <w:pPr>
-        <w:pStyle w:val="ListParagraph"/>
-        <w:numPr>
-          <w:ilvl w:val="1"/>
-          <w:numId w:val="3"/>
-        </w:numPr>
-        <w:spacing w:after="0"/>
-        <w:ind w:left="1080"/>
-        <w:jc w:val="both"/>
-        <w:rPr>
-          <w:rFonts w:ascii="Times New Roman" w:hAnsi="Times New Roman" w:cs="Times New Roman"/>
-          <w:bCs/>
-          <w:sz w:val="24"/>
-          <w:szCs w:val="24"/>
-        </w:rPr>
-      </w:pPr>
-      <w:r>
-        <w:rPr>
-          <w:rFonts w:ascii="Times New Roman" w:hAnsi="Times New Roman" w:cs="Times New Roman"/>
-          <w:bCs/>
-          <w:sz w:val="24"/>
-          <w:szCs w:val="24"/>
-        </w:rPr>
-        <w:t>Input: X</w:t>
-      </w:r>
-      <w:r>
-        <w:rPr>
-          <w:rFonts w:ascii="Times New Roman" w:hAnsi="Times New Roman" w:cs="Times New Roman"/>
-          <w:bCs/>
-          <w:sz w:val="24"/>
-          <w:szCs w:val="24"/>
-        </w:rPr>
-        <w:t xml:space="preserve"> = {2, 1, 6}, Y = {1, 5}, Output: 3, There are total 3 pairs where </w:t>
-      </w:r>
-      <w:proofErr w:type="gramStart"/>
-      <w:r>
-        <w:rPr>
-          <w:rFonts w:ascii="Times New Roman" w:hAnsi="Times New Roman" w:cs="Times New Roman"/>
-          <w:bCs/>
-          <w:sz w:val="24"/>
-          <w:szCs w:val="24"/>
-        </w:rPr>
-        <w:t>pow(</w:t>
-      </w:r>
-      <w:proofErr w:type="gramEnd"/>
-      <w:r>
-        <w:rPr>
-          <w:rFonts w:ascii="Times New Roman" w:hAnsi="Times New Roman" w:cs="Times New Roman"/>
-          <w:bCs/>
-          <w:sz w:val="24"/>
-          <w:szCs w:val="24"/>
-        </w:rPr>
-        <w:t>x, y) is greater than pow(y, x) and pairs are (2, 1), (2, 5) and (6, 1)</w:t>
-      </w:r>
-    </w:p>
-    <w:p>
-      <w:pPr>
-        <w:pStyle w:val="ListParagraph"/>
-        <w:numPr>
-          <w:ilvl w:val="1"/>
-          <w:numId w:val="3"/>
-        </w:numPr>
-        <w:spacing w:after="0"/>
-        <w:ind w:left="1080"/>
-        <w:jc w:val="both"/>
-        <w:rPr>
-          <w:rFonts w:ascii="Times New Roman" w:hAnsi="Times New Roman" w:cs="Times New Roman"/>
-          <w:bCs/>
-          <w:sz w:val="24"/>
-          <w:szCs w:val="24"/>
-        </w:rPr>
-      </w:pPr>
-      <w:r>
-        <w:rPr>
-          <w:rFonts w:ascii="Times New Roman" w:hAnsi="Times New Roman" w:cs="Times New Roman"/>
-          <w:bCs/>
-          <w:sz w:val="24"/>
-          <w:szCs w:val="24"/>
-        </w:rPr>
-        <w:t>Input: X = {10, 19, 18}, Y</w:t>
-      </w:r>
-      <w:r>
-        <w:rPr>
-          <w:rFonts w:ascii="Times New Roman" w:hAnsi="Times New Roman" w:cs="Times New Roman"/>
-          <w:bCs/>
-          <w:sz w:val="24"/>
-          <w:szCs w:val="24"/>
-        </w:rPr>
-        <w:t xml:space="preserve"> = {11, 15, 9}; Output: 2, There are total 2 pairs where </w:t>
-      </w:r>
-      <w:proofErr w:type="gramStart"/>
-      <w:r>
-        <w:rPr>
-          <w:rFonts w:ascii="Times New Roman" w:hAnsi="Times New Roman" w:cs="Times New Roman"/>
-          <w:bCs/>
-          <w:sz w:val="24"/>
-          <w:szCs w:val="24"/>
-        </w:rPr>
-        <w:t>pow(</w:t>
-      </w:r>
-      <w:proofErr w:type="gramEnd"/>
-      <w:r>
-        <w:rPr>
-          <w:rFonts w:ascii="Times New Roman" w:hAnsi="Times New Roman" w:cs="Times New Roman"/>
-          <w:bCs/>
-          <w:sz w:val="24"/>
-          <w:szCs w:val="24"/>
-        </w:rPr>
-        <w:t>x, y) is greater than pow(y, x) and pairs are (10, 11) and (10, 15)</w:t>
-      </w:r>
-    </w:p>
-    <w:p>
-      <w:pPr>
-        <w:rPr>
-          <w:rFonts w:ascii="Times New Roman" w:hAnsi="Times New Roman" w:cs="Times New Roman"/>
-          <w:bCs/>
-          <w:sz w:val="24"/>
-          <w:szCs w:val="24"/>
-        </w:rPr>
-      </w:pPr>
-      <w:r>
-        <w:rPr>
-          <w:rFonts w:ascii="Times New Roman" w:hAnsi="Times New Roman" w:cs="Times New Roman"/>
-          <w:bCs/>
-          <w:sz w:val="24"/>
-          <w:szCs w:val="24"/>
-        </w:rPr>
-        <w:br w:type="page"/>
-      </w:r>
-    </w:p>
-    <w:p>
-      <w:pPr>
-        <w:jc w:val="center"/>
-        <w:rPr>
-          <w:rFonts w:ascii="Times New Roman" w:hAnsi="Times New Roman" w:cs="Times New Roman"/>
-          <w:b/>
-          <w:bCs/>
-          <w:sz w:val="24"/>
-          <w:szCs w:val="24"/>
-        </w:rPr>
-      </w:pPr>
-      <w:r>
-        <w:rPr>
-          <w:rFonts w:ascii="Times New Roman" w:hAnsi="Times New Roman" w:cs="Times New Roman"/>
-          <w:b/>
-          <w:bCs/>
-          <w:sz w:val="24"/>
-          <w:szCs w:val="24"/>
-        </w:rPr>
-        <w:lastRenderedPageBreak/>
-        <w:t xml:space="preserve">Week </w:t>
-      </w:r>
-      <w:r>
-        <w:rPr>
-          <w:rFonts w:ascii="Times New Roman" w:hAnsi="Times New Roman" w:cs="Times New Roman"/>
-          <w:b/>
-          <w:bCs/>
-          <w:sz w:val="24"/>
-          <w:szCs w:val="24"/>
-        </w:rPr>
-        <w:t>#9</w:t>
-      </w:r>
-    </w:p>
-    <w:p>
-      <w:pPr>
-        <w:jc w:val="both"/>
-        <w:rPr>
-          <w:rFonts w:ascii="Times New Roman" w:hAnsi="Times New Roman" w:cs="Times New Roman"/>
-          <w:b/>
-          <w:bCs/>
-          <w:sz w:val="24"/>
-          <w:szCs w:val="24"/>
-        </w:rPr>
-      </w:pPr>
-      <w:r>
-        <w:rPr>
-          <w:rFonts w:ascii="Times New Roman" w:hAnsi="Times New Roman" w:cs="Times New Roman"/>
-          <w:b/>
-          <w:bCs/>
-          <w:sz w:val="24"/>
-          <w:szCs w:val="24"/>
-        </w:rPr>
-        <w:t>Objectives:</w:t>
-      </w:r>
-    </w:p>
-    <w:p>
-      <w:pPr>
-        <w:pStyle w:val="ListParagraph"/>
-        <w:numPr>
-          <w:ilvl w:val="0"/>
-          <w:numId w:val="3"/>
-        </w:numPr>
-        <w:jc w:val="both"/>
-        <w:rPr>
-          <w:rFonts w:ascii="Times New Roman" w:hAnsi="Times New Roman" w:cs="Times New Roman"/>
-          <w:bCs/>
-          <w:sz w:val="24"/>
-          <w:szCs w:val="24"/>
-        </w:rPr>
-      </w:pPr>
-      <w:r>
-        <w:rPr>
-          <w:rFonts w:ascii="Times New Roman" w:hAnsi="Times New Roman" w:cs="Times New Roman"/>
-          <w:bCs/>
-          <w:sz w:val="24"/>
-          <w:szCs w:val="24"/>
-        </w:rPr>
-        <w:t xml:space="preserve">To learn </w:t>
-      </w:r>
-      <w:r>
-        <w:rPr>
-          <w:rFonts w:ascii="Times New Roman" w:hAnsi="Times New Roman" w:cs="Times New Roman"/>
-          <w:bCs/>
-          <w:sz w:val="24"/>
-          <w:szCs w:val="24"/>
-        </w:rPr>
-        <w:t xml:space="preserve">writing, </w:t>
-      </w:r>
-      <w:r>
-        <w:rPr>
-          <w:rFonts w:ascii="Times New Roman" w:hAnsi="Times New Roman" w:cs="Times New Roman"/>
-          <w:bCs/>
-          <w:sz w:val="24"/>
-          <w:szCs w:val="24"/>
-        </w:rPr>
-        <w:t xml:space="preserve">executing </w:t>
-      </w:r>
-      <w:r>
-        <w:rPr>
-          <w:rFonts w:ascii="Times New Roman" w:hAnsi="Times New Roman" w:cs="Times New Roman"/>
-          <w:bCs/>
-          <w:sz w:val="24"/>
-          <w:szCs w:val="24"/>
-        </w:rPr>
-        <w:t xml:space="preserve">and debugging </w:t>
-      </w:r>
-      <w:r>
-        <w:rPr>
-          <w:rFonts w:ascii="Times New Roman" w:hAnsi="Times New Roman" w:cs="Times New Roman"/>
-          <w:bCs/>
-          <w:sz w:val="24"/>
-          <w:szCs w:val="24"/>
-        </w:rPr>
-        <w:t>programs related to Trees.</w:t>
-      </w:r>
-    </w:p>
-    <w:p>
-      <w:pPr>
-        <w:jc w:val="both"/>
-        <w:rPr>
-          <w:rFonts w:ascii="Times New Roman" w:hAnsi="Times New Roman" w:cs="Times New Roman"/>
-          <w:b/>
-          <w:bCs/>
-          <w:sz w:val="24"/>
-          <w:szCs w:val="24"/>
-        </w:rPr>
-      </w:pPr>
-      <w:r>
-        <w:rPr>
-          <w:rFonts w:ascii="Times New Roman" w:hAnsi="Times New Roman" w:cs="Times New Roman"/>
-          <w:b/>
-          <w:bCs/>
-          <w:sz w:val="24"/>
-          <w:szCs w:val="24"/>
-        </w:rPr>
-        <w:t>Outcomes</w:t>
-      </w:r>
-      <w:r>
-        <w:rPr>
-          <w:rFonts w:ascii="Times New Roman" w:hAnsi="Times New Roman" w:cs="Times New Roman"/>
-          <w:b/>
-          <w:bCs/>
-          <w:sz w:val="24"/>
-          <w:szCs w:val="24"/>
-        </w:rPr>
-        <w:t>:</w:t>
-      </w:r>
-    </w:p>
-    <w:p>
-      <w:pPr>
-        <w:pStyle w:val="ListParagraph"/>
-        <w:numPr>
-          <w:ilvl w:val="0"/>
-          <w:numId w:val="3"/>
-        </w:numPr>
-        <w:jc w:val="both"/>
-        <w:rPr>
-          <w:rFonts w:ascii="Times New Roman" w:hAnsi="Times New Roman" w:cs="Times New Roman"/>
-          <w:bCs/>
-          <w:sz w:val="24"/>
-          <w:szCs w:val="24"/>
-        </w:rPr>
-      </w:pPr>
-      <w:r>
-        <w:rPr>
-          <w:rFonts w:ascii="Times New Roman" w:hAnsi="Times New Roman" w:cs="Times New Roman"/>
-          <w:bCs/>
-          <w:sz w:val="24"/>
-          <w:szCs w:val="24"/>
-        </w:rPr>
-        <w:t>After completing this, the students would be able to develop, compile, debug, and fix errors of C programs based on Trees.</w:t>
-      </w:r>
-    </w:p>
-    <w:p>
-      <w:pPr>
-        <w:jc w:val="both"/>
-        <w:rPr>
-          <w:rFonts w:ascii="Times New Roman" w:hAnsi="Times New Roman" w:cs="Times New Roman"/>
-          <w:b/>
-          <w:bCs/>
-          <w:sz w:val="24"/>
-          <w:szCs w:val="24"/>
-        </w:rPr>
-      </w:pPr>
-      <w:r>
-        <w:rPr>
-          <w:rFonts w:ascii="Times New Roman" w:hAnsi="Times New Roman" w:cs="Times New Roman"/>
-          <w:b/>
-          <w:bCs/>
-          <w:sz w:val="24"/>
-          <w:szCs w:val="24"/>
-        </w:rPr>
-        <w:t>LAs</w:t>
-      </w:r>
-      <w:r>
-        <w:rPr>
-          <w:rFonts w:ascii="Times New Roman" w:hAnsi="Times New Roman" w:cs="Times New Roman"/>
-          <w:b/>
-          <w:bCs/>
-          <w:sz w:val="24"/>
-          <w:szCs w:val="24"/>
-        </w:rPr>
-        <w:t>:</w:t>
-      </w:r>
-    </w:p>
-    <w:p>
-      <w:pPr>
-        <w:pStyle w:val="ListParagraph"/>
-        <w:numPr>
-          <w:ilvl w:val="0"/>
-          <w:numId w:val="3"/>
-        </w:numPr>
-        <w:spacing w:after="0"/>
-        <w:jc w:val="both"/>
-        <w:rPr>
-          <w:rFonts w:ascii="Times New Roman" w:hAnsi="Times New Roman" w:cs="Times New Roman"/>
-          <w:bCs/>
-          <w:sz w:val="24"/>
-          <w:szCs w:val="24"/>
-        </w:rPr>
-      </w:pPr>
-      <w:r>
-        <w:rPr>
-          <w:rFonts w:ascii="Times New Roman" w:hAnsi="Times New Roman" w:cs="Times New Roman"/>
-          <w:bCs/>
-          <w:sz w:val="24"/>
-          <w:szCs w:val="24"/>
-        </w:rPr>
-        <w:t xml:space="preserve">WAP </w:t>
-      </w:r>
-      <w:r>
-        <w:rPr>
-          <w:rFonts w:ascii="Times New Roman" w:hAnsi="Times New Roman" w:cs="Times New Roman"/>
-          <w:bCs/>
-          <w:sz w:val="24"/>
-          <w:szCs w:val="24"/>
-        </w:rPr>
-        <w:t>Write the following menu driven program for the binary search tree</w:t>
+        <w:t>0. Quit</w:t>
       </w:r>
     </w:p>
     <w:p>
@@ -12133,7 +11716,7 @@
           <w:sz w:val="24"/>
           <w:szCs w:val="24"/>
         </w:rPr>
-        <w:t>----------------------------------------</w:t>
+        <w:t>1. Create</w:t>
       </w:r>
     </w:p>
     <w:p>
@@ -12155,7 +11738,7 @@
           <w:sz w:val="24"/>
           <w:szCs w:val="24"/>
         </w:rPr>
-        <w:t>Binary Search Tree Menu</w:t>
+        <w:t>2. In-Order Traversal</w:t>
       </w:r>
     </w:p>
     <w:p>
@@ -12177,7 +11760,7 @@
           <w:sz w:val="24"/>
           <w:szCs w:val="24"/>
         </w:rPr>
-        <w:t>----------------------------------------</w:t>
+        <w:t>3. Pre-Order Traversal</w:t>
       </w:r>
     </w:p>
     <w:p>
@@ -12199,7 +11782,27 @@
           <w:sz w:val="24"/>
           <w:szCs w:val="24"/>
         </w:rPr>
-        <w:t>0. Quit</w:t>
+        <w:t xml:space="preserve">4. </w:t>
+      </w:r>
+      <w:proofErr w:type="gramStart"/>
+      <w:r>
+        <w:rPr>
+          <w:rFonts w:ascii="Times New Roman" w:hAnsi="Times New Roman" w:cs="Times New Roman"/>
+          <w:bCs/>
+          <w:sz w:val="24"/>
+          <w:szCs w:val="24"/>
+        </w:rPr>
+        <w:t>Post-Order</w:t>
+      </w:r>
+      <w:proofErr w:type="gramEnd"/>
+      <w:r>
+        <w:rPr>
+          <w:rFonts w:ascii="Times New Roman" w:hAnsi="Times New Roman" w:cs="Times New Roman"/>
+          <w:bCs/>
+          <w:sz w:val="24"/>
+          <w:szCs w:val="24"/>
+        </w:rPr>
+        <w:t xml:space="preserve"> traversal</w:t>
       </w:r>
     </w:p>
     <w:p>
@@ -12221,7 +11824,7 @@
           <w:sz w:val="24"/>
           <w:szCs w:val="24"/>
         </w:rPr>
-        <w:t>1. Create</w:t>
+        <w:t>5. Search</w:t>
       </w:r>
     </w:p>
     <w:p>
@@ -12243,7 +11846,7 @@
           <w:sz w:val="24"/>
           <w:szCs w:val="24"/>
         </w:rPr>
-        <w:t>2. In-Order Traversal</w:t>
+        <w:t>6. Find Smallest Element</w:t>
       </w:r>
     </w:p>
     <w:p>
@@ -12265,7 +11868,7 @@
           <w:sz w:val="24"/>
           <w:szCs w:val="24"/>
         </w:rPr>
-        <w:t>3. Pre-Order Traversal</w:t>
+        <w:t>7. Find Largest Element</w:t>
       </w:r>
     </w:p>
     <w:p>
@@ -12287,27 +11890,7 @@
           <w:sz w:val="24"/>
           <w:szCs w:val="24"/>
         </w:rPr>
-        <w:t xml:space="preserve">4. </w:t>
-      </w:r>
-      <w:proofErr w:type="gramStart"/>
-      <w:r>
-        <w:rPr>
-          <w:rFonts w:ascii="Times New Roman" w:hAnsi="Times New Roman" w:cs="Times New Roman"/>
-          <w:bCs/>
-          <w:sz w:val="24"/>
-          <w:szCs w:val="24"/>
-        </w:rPr>
-        <w:t>Post-Order</w:t>
-      </w:r>
-      <w:proofErr w:type="gramEnd"/>
-      <w:r>
-        <w:rPr>
-          <w:rFonts w:ascii="Times New Roman" w:hAnsi="Times New Roman" w:cs="Times New Roman"/>
-          <w:bCs/>
-          <w:sz w:val="24"/>
-          <w:szCs w:val="24"/>
-        </w:rPr>
-        <w:t xml:space="preserve"> traversal</w:t>
+        <w:t>8. Deletion of Tree</w:t>
       </w:r>
     </w:p>
     <w:p>
@@ -12329,7 +11912,7 @@
           <w:sz w:val="24"/>
           <w:szCs w:val="24"/>
         </w:rPr>
-        <w:t>5. Search</w:t>
+        <w:t>----------------------------------------</w:t>
       </w:r>
     </w:p>
     <w:p>
@@ -12351,7 +11934,84 @@
           <w:sz w:val="24"/>
           <w:szCs w:val="24"/>
         </w:rPr>
-        <w:t>6. Find Smallest Element</w:t>
+        <w:t>Enter your choice:</w:t>
+      </w:r>
+    </w:p>
+    <w:p>
+      <w:pPr>
+        <w:spacing w:before="200"/>
+        <w:jc w:val="both"/>
+        <w:rPr>
+          <w:rFonts w:ascii="Times New Roman" w:hAnsi="Times New Roman" w:cs="Times New Roman"/>
+          <w:b/>
+          <w:bCs/>
+          <w:sz w:val="24"/>
+          <w:szCs w:val="24"/>
+        </w:rPr>
+      </w:pPr>
+      <w:r>
+        <w:rPr>
+          <w:rFonts w:ascii="Times New Roman" w:hAnsi="Times New Roman" w:cs="Times New Roman"/>
+          <w:b/>
+          <w:bCs/>
+          <w:sz w:val="24"/>
+          <w:szCs w:val="24"/>
+        </w:rPr>
+        <w:t>HAs</w:t>
+      </w:r>
+      <w:r>
+        <w:rPr>
+          <w:rFonts w:ascii="Times New Roman" w:hAnsi="Times New Roman" w:cs="Times New Roman"/>
+          <w:b/>
+          <w:bCs/>
+          <w:sz w:val="24"/>
+          <w:szCs w:val="24"/>
+        </w:rPr>
+        <w:t>:</w:t>
+      </w:r>
+    </w:p>
+    <w:p>
+      <w:pPr>
+        <w:pStyle w:val="ListParagraph"/>
+        <w:numPr>
+          <w:ilvl w:val="0"/>
+          <w:numId w:val="3"/>
+        </w:numPr>
+        <w:spacing w:after="0"/>
+        <w:jc w:val="both"/>
+        <w:rPr>
+          <w:rFonts w:ascii="Times New Roman" w:hAnsi="Times New Roman" w:cs="Times New Roman"/>
+          <w:bCs/>
+          <w:sz w:val="24"/>
+          <w:szCs w:val="24"/>
+        </w:rPr>
+      </w:pPr>
+      <w:r>
+        <w:rPr>
+          <w:rFonts w:ascii="Times New Roman" w:hAnsi="Times New Roman" w:cs="Times New Roman"/>
+          <w:bCs/>
+          <w:sz w:val="24"/>
+          <w:szCs w:val="24"/>
+        </w:rPr>
+        <w:t xml:space="preserve">Extend the </w:t>
+      </w:r>
+      <w:r>
+        <w:rPr>
+          <w:rFonts w:ascii="Times New Roman" w:hAnsi="Times New Roman" w:cs="Times New Roman"/>
+          <w:bCs/>
+          <w:sz w:val="24"/>
+          <w:szCs w:val="24"/>
+        </w:rPr>
+        <w:t>LA</w:t>
+      </w:r>
+      <w:r>
+        <w:rPr>
+          <w:rFonts w:ascii="Times New Roman" w:hAnsi="Times New Roman" w:cs="Times New Roman"/>
+          <w:bCs/>
+          <w:sz w:val="24"/>
+          <w:szCs w:val="24"/>
+        </w:rPr>
+        <w:t xml:space="preserve"> 1 by providing more options as follows:</w:t>
       </w:r>
     </w:p>
     <w:p>
@@ -12373,7 +12033,7 @@
           <w:sz w:val="24"/>
           <w:szCs w:val="24"/>
         </w:rPr>
-        <w:t>7. Find Largest Element</w:t>
+        <w:t>a) To count number of leaf nodes in the tree.</w:t>
       </w:r>
     </w:p>
     <w:p>
@@ -12395,7 +12055,7 @@
           <w:sz w:val="24"/>
           <w:szCs w:val="24"/>
         </w:rPr>
-        <w:t>8. Deletion of Tree</w:t>
+        <w:t>b) To count number of non-leaf nodes in the tree.</w:t>
       </w:r>
     </w:p>
     <w:p>
@@ -12417,7 +12077,7 @@
           <w:sz w:val="24"/>
           <w:szCs w:val="24"/>
         </w:rPr>
-        <w:t>----------------------------------------</w:t>
+        <w:t>c) To find number of nodes in the tree.</w:t>
       </w:r>
     </w:p>
     <w:p>
@@ -12439,84 +12099,7 @@
           <w:sz w:val="24"/>
           <w:szCs w:val="24"/>
         </w:rPr>
-        <w:t>Enter your choice:</w:t>
-      </w:r>
-    </w:p>
-    <w:p>
-      <w:pPr>
-        <w:spacing w:before="200"/>
-        <w:jc w:val="both"/>
-        <w:rPr>
-          <w:rFonts w:ascii="Times New Roman" w:hAnsi="Times New Roman" w:cs="Times New Roman"/>
-          <w:b/>
-          <w:bCs/>
-          <w:sz w:val="24"/>
-          <w:szCs w:val="24"/>
-        </w:rPr>
-      </w:pPr>
-      <w:r>
-        <w:rPr>
-          <w:rFonts w:ascii="Times New Roman" w:hAnsi="Times New Roman" w:cs="Times New Roman"/>
-          <w:b/>
-          <w:bCs/>
-          <w:sz w:val="24"/>
-          <w:szCs w:val="24"/>
-        </w:rPr>
-        <w:t>HAs</w:t>
-      </w:r>
-      <w:r>
-        <w:rPr>
-          <w:rFonts w:ascii="Times New Roman" w:hAnsi="Times New Roman" w:cs="Times New Roman"/>
-          <w:b/>
-          <w:bCs/>
-          <w:sz w:val="24"/>
-          <w:szCs w:val="24"/>
-        </w:rPr>
-        <w:t>:</w:t>
-      </w:r>
-    </w:p>
-    <w:p>
-      <w:pPr>
-        <w:pStyle w:val="ListParagraph"/>
-        <w:numPr>
-          <w:ilvl w:val="0"/>
-          <w:numId w:val="3"/>
-        </w:numPr>
-        <w:spacing w:after="0"/>
-        <w:jc w:val="both"/>
-        <w:rPr>
-          <w:rFonts w:ascii="Times New Roman" w:hAnsi="Times New Roman" w:cs="Times New Roman"/>
-          <w:bCs/>
-          <w:sz w:val="24"/>
-          <w:szCs w:val="24"/>
-        </w:rPr>
-      </w:pPr>
-      <w:r>
-        <w:rPr>
-          <w:rFonts w:ascii="Times New Roman" w:hAnsi="Times New Roman" w:cs="Times New Roman"/>
-          <w:bCs/>
-          <w:sz w:val="24"/>
-          <w:szCs w:val="24"/>
-        </w:rPr>
-        <w:t xml:space="preserve">Extend the </w:t>
-      </w:r>
-      <w:r>
-        <w:rPr>
-          <w:rFonts w:ascii="Times New Roman" w:hAnsi="Times New Roman" w:cs="Times New Roman"/>
-          <w:bCs/>
-          <w:sz w:val="24"/>
-          <w:szCs w:val="24"/>
-        </w:rPr>
-        <w:t>LA</w:t>
-      </w:r>
-      <w:r>
-        <w:rPr>
-          <w:rFonts w:ascii="Times New Roman" w:hAnsi="Times New Roman" w:cs="Times New Roman"/>
-          <w:bCs/>
-          <w:sz w:val="24"/>
-          <w:szCs w:val="24"/>
-        </w:rPr>
-        <w:t xml:space="preserve"> 1 by providing more options as follows:</w:t>
+        <w:t>d) To find sum of all nodes of the tree.</w:t>
       </w:r>
     </w:p>
     <w:p>
@@ -12538,7 +12121,7 @@
           <w:sz w:val="24"/>
           <w:szCs w:val="24"/>
         </w:rPr>
-        <w:t>a) To count number of leaf nodes in the tree.</w:t>
+        <w:t>e) To print depth of the tree.</w:t>
       </w:r>
     </w:p>
     <w:p>
@@ -12560,7 +12143,7 @@
           <w:sz w:val="24"/>
           <w:szCs w:val="24"/>
         </w:rPr>
-        <w:t>b) To count number of non-leaf nodes in the tree.</w:t>
+        <w:t>f) To find nodes which are at maximum depth in the tree?</w:t>
       </w:r>
     </w:p>
     <w:p>
@@ -12582,7 +12165,25 @@
           <w:sz w:val="24"/>
           <w:szCs w:val="24"/>
         </w:rPr>
-        <w:t>c) To find number of nodes in the tree.</w:t>
+        <w:t>g</w:t>
+      </w:r>
+      <w:r>
+        <w:rPr>
+          <w:rFonts w:ascii="Times New Roman" w:hAnsi="Times New Roman" w:cs="Times New Roman"/>
+          <w:bCs/>
+          <w:sz w:val="24"/>
+          <w:szCs w:val="24"/>
+        </w:rPr>
+        <w:t>) To print all the elements of kth level in single line</w:t>
+      </w:r>
+      <w:r>
+        <w:rPr>
+          <w:rFonts w:ascii="Times New Roman" w:hAnsi="Times New Roman" w:cs="Times New Roman"/>
+          <w:bCs/>
+          <w:sz w:val="24"/>
+          <w:szCs w:val="24"/>
+        </w:rPr>
+        <w:t>.</w:t>
       </w:r>
     </w:p>
     <w:p>
@@ -12604,7 +12205,25 @@
           <w:sz w:val="24"/>
           <w:szCs w:val="24"/>
         </w:rPr>
-        <w:t>d) To find sum of all nodes of the tree.</w:t>
+        <w:t>h</w:t>
+      </w:r>
+      <w:r>
+        <w:rPr>
+          <w:rFonts w:ascii="Times New Roman" w:hAnsi="Times New Roman" w:cs="Times New Roman"/>
+          <w:bCs/>
+          <w:sz w:val="24"/>
+          <w:szCs w:val="24"/>
+        </w:rPr>
+        <w:t>) To find the common ancestor and print the paths</w:t>
+      </w:r>
+      <w:r>
+        <w:rPr>
+          <w:rFonts w:ascii="Times New Roman" w:hAnsi="Times New Roman" w:cs="Times New Roman"/>
+          <w:bCs/>
+          <w:sz w:val="24"/>
+          <w:szCs w:val="24"/>
+        </w:rPr>
+        <w:t>.</w:t>
       </w:r>
     </w:p>
     <w:p>
@@ -12626,134 +12245,8 @@
           <w:sz w:val="24"/>
           <w:szCs w:val="24"/>
         </w:rPr>
-        <w:t>e) To print depth of the tree.</w:t>
-      </w:r>
-    </w:p>
-    <w:p>
-      <w:pPr>
-        <w:spacing w:after="0"/>
-        <w:ind w:left="720"/>
-        <w:jc w:val="both"/>
-        <w:rPr>
-          <w:rFonts w:ascii="Times New Roman" w:hAnsi="Times New Roman" w:cs="Times New Roman"/>
-          <w:bCs/>
-          <w:sz w:val="24"/>
-          <w:szCs w:val="24"/>
-        </w:rPr>
-      </w:pPr>
-      <w:r>
-        <w:rPr>
-          <w:rFonts w:ascii="Times New Roman" w:hAnsi="Times New Roman" w:cs="Times New Roman"/>
-          <w:bCs/>
-          <w:sz w:val="24"/>
-          <w:szCs w:val="24"/>
-        </w:rPr>
-        <w:t>f) To find nodes which are at maximum depth in the tree?</w:t>
-      </w:r>
-    </w:p>
-    <w:p>
-      <w:pPr>
-        <w:spacing w:after="0"/>
-        <w:ind w:left="720"/>
-        <w:jc w:val="both"/>
-        <w:rPr>
-          <w:rFonts w:ascii="Times New Roman" w:hAnsi="Times New Roman" w:cs="Times New Roman"/>
-          <w:bCs/>
-          <w:sz w:val="24"/>
-          <w:szCs w:val="24"/>
-        </w:rPr>
-      </w:pPr>
-      <w:r>
-        <w:rPr>
-          <w:rFonts w:ascii="Times New Roman" w:hAnsi="Times New Roman" w:cs="Times New Roman"/>
-          <w:bCs/>
-          <w:sz w:val="24"/>
-          <w:szCs w:val="24"/>
-        </w:rPr>
-        <w:t>g</w:t>
-      </w:r>
-      <w:r>
-        <w:rPr>
-          <w:rFonts w:ascii="Times New Roman" w:hAnsi="Times New Roman" w:cs="Times New Roman"/>
-          <w:bCs/>
-          <w:sz w:val="24"/>
-          <w:szCs w:val="24"/>
-        </w:rPr>
-        <w:t>) To print all the elements of kth level in single line</w:t>
-      </w:r>
-      <w:r>
-        <w:rPr>
-          <w:rFonts w:ascii="Times New Roman" w:hAnsi="Times New Roman" w:cs="Times New Roman"/>
-          <w:bCs/>
-          <w:sz w:val="24"/>
-          <w:szCs w:val="24"/>
-        </w:rPr>
-        <w:t>.</w:t>
-      </w:r>
-    </w:p>
-    <w:p>
-      <w:pPr>
-        <w:spacing w:after="0"/>
-        <w:ind w:left="720"/>
-        <w:jc w:val="both"/>
-        <w:rPr>
-          <w:rFonts w:ascii="Times New Roman" w:hAnsi="Times New Roman" w:cs="Times New Roman"/>
-          <w:bCs/>
-          <w:sz w:val="24"/>
-          <w:szCs w:val="24"/>
-        </w:rPr>
-      </w:pPr>
-      <w:r>
-        <w:rPr>
-          <w:rFonts w:ascii="Times New Roman" w:hAnsi="Times New Roman" w:cs="Times New Roman"/>
-          <w:bCs/>
-          <w:sz w:val="24"/>
-          <w:szCs w:val="24"/>
-        </w:rPr>
-        <w:t>h</w:t>
-      </w:r>
-      <w:r>
-        <w:rPr>
-          <w:rFonts w:ascii="Times New Roman" w:hAnsi="Times New Roman" w:cs="Times New Roman"/>
-          <w:bCs/>
-          <w:sz w:val="24"/>
-          <w:szCs w:val="24"/>
-        </w:rPr>
-        <w:t>) To find the common ancestor and print the paths</w:t>
-      </w:r>
-      <w:r>
-        <w:rPr>
-          <w:rFonts w:ascii="Times New Roman" w:hAnsi="Times New Roman" w:cs="Times New Roman"/>
-          <w:bCs/>
-          <w:sz w:val="24"/>
-          <w:szCs w:val="24"/>
-        </w:rPr>
-        <w:t>.</w:t>
-      </w:r>
-    </w:p>
-    <w:p>
-      <w:pPr>
-        <w:spacing w:after="0"/>
-        <w:ind w:left="720"/>
-        <w:jc w:val="both"/>
-        <w:rPr>
-          <w:rFonts w:ascii="Times New Roman" w:hAnsi="Times New Roman" w:cs="Times New Roman"/>
-          <w:bCs/>
-          <w:sz w:val="24"/>
-          <w:szCs w:val="24"/>
-        </w:rPr>
-      </w:pPr>
-      <w:proofErr w:type="spellStart"/>
-      <w:r>
-        <w:rPr>
-          <w:rFonts w:ascii="Times New Roman" w:hAnsi="Times New Roman" w:cs="Times New Roman"/>
-          <w:bCs/>
-          <w:sz w:val="24"/>
-          <w:szCs w:val="24"/>
-        </w:rPr>
         <w:t>i</w:t>
       </w:r>
-      <w:proofErr w:type="spellEnd"/>
       <w:r>
         <w:rPr>
           <w:rFonts w:ascii="Times New Roman" w:hAnsi="Times New Roman" w:cs="Times New Roman"/>

</xml_diff>

<commit_message>
completed the using nive approach of O(N*N)
</commit_message>
<xml_diff>
--- a/Data Structure Lab Manual 2021.docx
+++ b/Data Structure Lab Manual 2021.docx
@@ -71,6 +71,7 @@
           <w:szCs w:val="72"/>
         </w:rPr>
       </w:pPr>
+      <w:proofErr w:type="spellStart"/>
       <w:proofErr w:type="gramStart"/>
       <w:r>
         <w:rPr>
@@ -82,6 +83,7 @@
         </w:rPr>
         <w:t>B.Tech</w:t>
       </w:r>
+      <w:proofErr w:type="spellEnd"/>
       <w:proofErr w:type="gramEnd"/>
       <w:r>
         <w:rPr>
@@ -3002,13 +3004,13 @@
                     <pic:cNvPicPr/>
                   </pic:nvPicPr>
                   <pic:blipFill>
-                    <a:blip r:embed="rId7">
+                    <a:blip r:embed="rId8">
                       <a:extLst>
                         <a:ext uri="{28A0092B-C50C-407E-A947-70E740481C1C}">
                           <a14:useLocalDpi xmlns:a14="http://schemas.microsoft.com/office/drawing/2010/main" val="0"/>
                         </a:ext>
                         <a:ext uri="{96DAC541-7B7A-43D3-8B79-37D633B846F1}">
-                          <asvg:svgBlip xmlns:asvg="http://schemas.microsoft.com/office/drawing/2016/SVG/main" r:embed="rId8"/>
+                          <asvg:svgBlip xmlns:asvg="http://schemas.microsoft.com/office/drawing/2016/SVG/main" r:embed="rId9"/>
                         </a:ext>
                       </a:extLst>
                     </a:blip>
@@ -3316,7 +3318,29 @@
           <w:szCs w:val="24"/>
           <w:highlight w:val="green"/>
         </w:rPr>
-        <w:t xml:space="preserve"> arr = [1, 2, 2, 7, 5, 4], a=2 and b=5, Output : 4 and the numbers are: 2, 2, 5, 4.</w:t>
+        <w:t xml:space="preserve"> </w:t>
+      </w:r>
+      <w:proofErr w:type="spellStart"/>
+      <w:r>
+        <w:rPr>
+          <w:rFonts w:ascii="Times New Roman" w:hAnsi="Times New Roman" w:cs="Times New Roman"/>
+          <w:bCs/>
+          <w:sz w:val="24"/>
+          <w:szCs w:val="24"/>
+          <w:highlight w:val="green"/>
+        </w:rPr>
+        <w:t>arr</w:t>
+      </w:r>
+      <w:proofErr w:type="spellEnd"/>
+      <w:r>
+        <w:rPr>
+          <w:rFonts w:ascii="Times New Roman" w:hAnsi="Times New Roman" w:cs="Times New Roman"/>
+          <w:bCs/>
+          <w:sz w:val="24"/>
+          <w:szCs w:val="24"/>
+          <w:highlight w:val="green"/>
+        </w:rPr>
+        <w:t xml:space="preserve"> = [1, 2, 2, 7, 5, 4], a=2 and b=5, Output : 4 and the numbers are: 2, 2, 5, 4.</w:t>
       </w:r>
     </w:p>
     <w:p>
@@ -3836,7 +3860,31 @@
           <w:szCs w:val="24"/>
           <w:highlight w:val="green"/>
         </w:rPr>
-        <w:t xml:space="preserve">Let A be nXn square </w:t>
+        <w:t xml:space="preserve">Let A be </w:t>
+      </w:r>
+      <w:proofErr w:type="spellStart"/>
+      <w:r>
+        <w:rPr>
+          <w:rFonts w:ascii="Times New Roman" w:hAnsi="Times New Roman" w:cs="Times New Roman"/>
+          <w:bCs/>
+          <w:color w:val="FF0000"/>
+          <w:sz w:val="24"/>
+          <w:szCs w:val="24"/>
+          <w:highlight w:val="green"/>
+        </w:rPr>
+        <w:t>nXn</w:t>
+      </w:r>
+      <w:proofErr w:type="spellEnd"/>
+      <w:r>
+        <w:rPr>
+          <w:rFonts w:ascii="Times New Roman" w:hAnsi="Times New Roman" w:cs="Times New Roman"/>
+          <w:bCs/>
+          <w:color w:val="FF0000"/>
+          <w:sz w:val="24"/>
+          <w:szCs w:val="24"/>
+          <w:highlight w:val="green"/>
+        </w:rPr>
+        <w:t xml:space="preserve"> square </w:t>
       </w:r>
       <w:r>
         <w:rPr>
@@ -4054,13 +4102,13 @@
                     <pic:cNvPicPr/>
                   </pic:nvPicPr>
                   <pic:blipFill>
-                    <a:blip r:embed="rId7">
+                    <a:blip r:embed="rId8">
                       <a:extLst>
                         <a:ext uri="{28A0092B-C50C-407E-A947-70E740481C1C}">
                           <a14:useLocalDpi xmlns:a14="http://schemas.microsoft.com/office/drawing/2010/main" val="0"/>
                         </a:ext>
                         <a:ext uri="{96DAC541-7B7A-43D3-8B79-37D633B846F1}">
-                          <asvg:svgBlip xmlns:asvg="http://schemas.microsoft.com/office/drawing/2016/SVG/main" r:embed="rId8"/>
+                          <asvg:svgBlip xmlns:asvg="http://schemas.microsoft.com/office/drawing/2016/SVG/main" r:embed="rId9"/>
                         </a:ext>
                       </a:extLst>
                     </a:blip>
@@ -4133,7 +4181,31 @@
           <w:szCs w:val="24"/>
           <w:highlight w:val="green"/>
         </w:rPr>
-        <w:t>array arr and two numbers x and y, find the minimum distance between x and y in arr. The array might also contain duplicates. You may assume that both x and y are different and present in arr.</w:t>
+        <w:t xml:space="preserve">array </w:t>
+      </w:r>
+      <w:proofErr w:type="spellStart"/>
+      <w:r>
+        <w:rPr>
+          <w:rFonts w:ascii="Times New Roman" w:hAnsi="Times New Roman" w:cs="Times New Roman"/>
+          <w:bCs/>
+          <w:color w:val="FF0000"/>
+          <w:sz w:val="24"/>
+          <w:szCs w:val="24"/>
+          <w:highlight w:val="green"/>
+        </w:rPr>
+        <w:t>arr</w:t>
+      </w:r>
+      <w:proofErr w:type="spellEnd"/>
+      <w:r>
+        <w:rPr>
+          <w:rFonts w:ascii="Times New Roman" w:hAnsi="Times New Roman" w:cs="Times New Roman"/>
+          <w:bCs/>
+          <w:color w:val="FF0000"/>
+          <w:sz w:val="24"/>
+          <w:szCs w:val="24"/>
+          <w:highlight w:val="green"/>
+        </w:rPr>
+        <w:t xml:space="preserve"> and two numbers x and y, find the minimum distance between x and y in arr. The array might also contain duplicates. You may assume that both x and y are different and present in arr.</w:t>
       </w:r>
     </w:p>
     <w:p>
@@ -4161,6 +4233,7 @@
         </w:rPr>
         <w:t xml:space="preserve">Input: </w:t>
       </w:r>
+      <w:proofErr w:type="spellStart"/>
       <w:proofErr w:type="gramStart"/>
       <w:r>
         <w:rPr>
@@ -4171,7 +4244,19 @@
           <w:szCs w:val="24"/>
           <w:highlight w:val="green"/>
         </w:rPr>
-        <w:t>arr[</w:t>
+        <w:t>arr</w:t>
+      </w:r>
+      <w:proofErr w:type="spellEnd"/>
+      <w:r>
+        <w:rPr>
+          <w:rFonts w:ascii="Times New Roman" w:hAnsi="Times New Roman" w:cs="Times New Roman"/>
+          <w:bCs/>
+          <w:color w:val="FF0000"/>
+          <w:sz w:val="24"/>
+          <w:szCs w:val="24"/>
+          <w:highlight w:val="green"/>
+        </w:rPr>
+        <w:t>[</w:t>
       </w:r>
       <w:proofErr w:type="gramEnd"/>
       <w:r>
@@ -4970,13 +5055,13 @@
                     <pic:cNvPicPr/>
                   </pic:nvPicPr>
                   <pic:blipFill>
-                    <a:blip r:embed="rId7">
+                    <a:blip r:embed="rId8">
                       <a:extLst>
                         <a:ext uri="{28A0092B-C50C-407E-A947-70E740481C1C}">
                           <a14:useLocalDpi xmlns:a14="http://schemas.microsoft.com/office/drawing/2010/main" val="0"/>
                         </a:ext>
                         <a:ext uri="{96DAC541-7B7A-43D3-8B79-37D633B846F1}">
-                          <asvg:svgBlip xmlns:asvg="http://schemas.microsoft.com/office/drawing/2016/SVG/main" r:embed="rId8"/>
+                          <asvg:svgBlip xmlns:asvg="http://schemas.microsoft.com/office/drawing/2016/SVG/main" r:embed="rId9"/>
                         </a:ext>
                       </a:extLst>
                     </a:blip>
@@ -5027,7 +5112,31 @@
           <w:szCs w:val="24"/>
           <w:highlight w:val="green"/>
         </w:rPr>
-        <w:t xml:space="preserve">WAP to store n employee’s data such as employee name, gender, designation, department, basic pay. Calculate the gross pay of each </w:t>
+        <w:t xml:space="preserve">WAP to store </w:t>
+      </w:r>
+      <w:proofErr w:type="spellStart"/>
+      <w:r>
+        <w:rPr>
+          <w:rFonts w:ascii="Times New Roman" w:hAnsi="Times New Roman" w:cs="Times New Roman"/>
+          <w:bCs/>
+          <w:color w:val="FF0000"/>
+          <w:sz w:val="24"/>
+          <w:szCs w:val="24"/>
+          <w:highlight w:val="green"/>
+        </w:rPr>
+        <w:t>n</w:t>
+      </w:r>
+      <w:proofErr w:type="spellEnd"/>
+      <w:r>
+        <w:rPr>
+          <w:rFonts w:ascii="Times New Roman" w:hAnsi="Times New Roman" w:cs="Times New Roman"/>
+          <w:bCs/>
+          <w:color w:val="FF0000"/>
+          <w:sz w:val="24"/>
+          <w:szCs w:val="24"/>
+          <w:highlight w:val="green"/>
+        </w:rPr>
+        <w:t xml:space="preserve"> employee’s data such as employee name, gender, designation, department, basic pay. Calculate the gross pay of each </w:t>
       </w:r>
       <w:proofErr w:type="gramStart"/>
       <w:r>
@@ -5440,7 +5549,19 @@
           <w:szCs w:val="24"/>
           <w:highlight w:val="green"/>
         </w:rPr>
-        <w:t>WAP to print m</w:t>
+        <w:t xml:space="preserve">WAP to print </w:t>
+      </w:r>
+      <w:proofErr w:type="spellStart"/>
+      <w:r>
+        <w:rPr>
+          <w:rFonts w:ascii="Times New Roman" w:hAnsi="Times New Roman" w:cs="Times New Roman"/>
+          <w:bCs/>
+          <w:color w:val="FF0000"/>
+          <w:sz w:val="24"/>
+          <w:szCs w:val="24"/>
+          <w:highlight w:val="green"/>
+        </w:rPr>
+        <w:t>m</w:t>
       </w:r>
       <w:r>
         <w:rPr>
@@ -5454,6 +5575,7 @@
         </w:rPr>
         <w:t>th</w:t>
       </w:r>
+      <w:proofErr w:type="spellEnd"/>
       <w:r>
         <w:rPr>
           <w:rFonts w:ascii="Times New Roman" w:hAnsi="Times New Roman" w:cs="Times New Roman"/>
@@ -5531,13 +5653,13 @@
                     <pic:cNvPicPr/>
                   </pic:nvPicPr>
                   <pic:blipFill>
-                    <a:blip r:embed="rId7">
+                    <a:blip r:embed="rId8">
                       <a:extLst>
                         <a:ext uri="{28A0092B-C50C-407E-A947-70E740481C1C}">
                           <a14:useLocalDpi xmlns:a14="http://schemas.microsoft.com/office/drawing/2010/main" val="0"/>
                         </a:ext>
                         <a:ext uri="{96DAC541-7B7A-43D3-8B79-37D633B846F1}">
-                          <asvg:svgBlip xmlns:asvg="http://schemas.microsoft.com/office/drawing/2016/SVG/main" r:embed="rId8"/>
+                          <asvg:svgBlip xmlns:asvg="http://schemas.microsoft.com/office/drawing/2016/SVG/main" r:embed="rId9"/>
                         </a:ext>
                       </a:extLst>
                     </a:blip>
@@ -5967,48 +6089,42 @@
           <w:bCs/>
           <w:sz w:val="24"/>
           <w:szCs w:val="24"/>
-        </w:rPr>
-      </w:pPr>
-      <w:r>
-        <w:rPr>
-          <w:rFonts w:ascii="Times New Roman" w:hAnsi="Times New Roman" w:cs="Times New Roman"/>
-          <w:b/>
-          <w:bCs/>
-          <w:sz w:val="24"/>
-          <w:szCs w:val="24"/>
+          <w:highlight w:val="green"/>
+        </w:rPr>
+      </w:pPr>
+      <w:r>
+        <w:rPr>
+          <w:rFonts w:ascii="Times New Roman" w:hAnsi="Times New Roman" w:cs="Times New Roman"/>
+          <w:b/>
+          <w:bCs/>
+          <w:sz w:val="24"/>
+          <w:szCs w:val="24"/>
+          <w:highlight w:val="green"/>
         </w:rPr>
         <w:lastRenderedPageBreak/>
-        <w:t xml:space="preserve">Week </w:t>
-      </w:r>
-      <w:r>
-        <w:rPr>
-          <w:rFonts w:ascii="Times New Roman" w:hAnsi="Times New Roman" w:cs="Times New Roman"/>
-          <w:b/>
-          <w:bCs/>
-          <w:sz w:val="24"/>
-          <w:szCs w:val="24"/>
-        </w:rPr>
-        <w:t>#3</w:t>
-      </w:r>
-    </w:p>
-    <w:p>
-      <w:pPr>
-        <w:jc w:val="both"/>
-        <w:rPr>
-          <w:rFonts w:ascii="Times New Roman" w:hAnsi="Times New Roman" w:cs="Times New Roman"/>
-          <w:b/>
-          <w:bCs/>
-          <w:sz w:val="24"/>
-          <w:szCs w:val="24"/>
-        </w:rPr>
-      </w:pPr>
-      <w:r>
-        <w:rPr>
-          <w:rFonts w:ascii="Times New Roman" w:hAnsi="Times New Roman" w:cs="Times New Roman"/>
-          <w:b/>
-          <w:bCs/>
-          <w:sz w:val="24"/>
-          <w:szCs w:val="24"/>
+        <w:t>Week #3</w:t>
+      </w:r>
+    </w:p>
+    <w:p>
+      <w:pPr>
+        <w:jc w:val="both"/>
+        <w:rPr>
+          <w:rFonts w:ascii="Times New Roman" w:hAnsi="Times New Roman" w:cs="Times New Roman"/>
+          <w:b/>
+          <w:bCs/>
+          <w:sz w:val="24"/>
+          <w:szCs w:val="24"/>
+          <w:highlight w:val="green"/>
+        </w:rPr>
+      </w:pPr>
+      <w:r>
+        <w:rPr>
+          <w:rFonts w:ascii="Times New Roman" w:hAnsi="Times New Roman" w:cs="Times New Roman"/>
+          <w:b/>
+          <w:bCs/>
+          <w:sz w:val="24"/>
+          <w:szCs w:val="24"/>
+          <w:highlight w:val="green"/>
         </w:rPr>
         <w:t>Objectives:</w:t>
       </w:r>
@@ -6026,135 +6142,118 @@
           <w:bCs/>
           <w:sz w:val="24"/>
           <w:szCs w:val="24"/>
-        </w:rPr>
-      </w:pPr>
-      <w:r>
-        <w:rPr>
-          <w:rFonts w:ascii="Times New Roman" w:hAnsi="Times New Roman" w:cs="Times New Roman"/>
-          <w:bCs/>
-          <w:sz w:val="24"/>
-          <w:szCs w:val="24"/>
-        </w:rPr>
-        <w:t xml:space="preserve">To learn writing, </w:t>
-      </w:r>
-      <w:r>
-        <w:rPr>
-          <w:rFonts w:ascii="Times New Roman" w:hAnsi="Times New Roman" w:cs="Times New Roman"/>
-          <w:bCs/>
-          <w:sz w:val="24"/>
-          <w:szCs w:val="24"/>
-        </w:rPr>
-        <w:t xml:space="preserve">executing </w:t>
-      </w:r>
-      <w:r>
-        <w:rPr>
-          <w:rFonts w:ascii="Times New Roman" w:hAnsi="Times New Roman" w:cs="Times New Roman"/>
-          <w:bCs/>
-          <w:sz w:val="24"/>
-          <w:szCs w:val="24"/>
-        </w:rPr>
-        <w:t>and debugging programs related to s</w:t>
-      </w:r>
-      <w:r>
-        <w:rPr>
-          <w:rFonts w:ascii="Times New Roman" w:hAnsi="Times New Roman" w:cs="Times New Roman"/>
-          <w:bCs/>
-          <w:sz w:val="24"/>
-          <w:szCs w:val="24"/>
-        </w:rPr>
-        <w:t xml:space="preserve">parse </w:t>
-      </w:r>
-      <w:r>
-        <w:rPr>
-          <w:rFonts w:ascii="Times New Roman" w:hAnsi="Times New Roman" w:cs="Times New Roman"/>
-          <w:bCs/>
-          <w:sz w:val="24"/>
-          <w:szCs w:val="24"/>
-        </w:rPr>
-        <w:t>m</w:t>
-      </w:r>
-      <w:r>
-        <w:rPr>
-          <w:rFonts w:ascii="Times New Roman" w:hAnsi="Times New Roman" w:cs="Times New Roman"/>
-          <w:bCs/>
-          <w:sz w:val="24"/>
-          <w:szCs w:val="24"/>
-        </w:rPr>
-        <w:t>atrix</w:t>
-      </w:r>
-      <w:r>
-        <w:rPr>
-          <w:rFonts w:ascii="Times New Roman" w:hAnsi="Times New Roman" w:cs="Times New Roman"/>
-          <w:bCs/>
-          <w:sz w:val="24"/>
-          <w:szCs w:val="24"/>
-        </w:rPr>
-        <w:t>.</w:t>
-      </w:r>
-    </w:p>
-    <w:p>
-      <w:pPr>
-        <w:pStyle w:val="ListParagraph"/>
-        <w:numPr>
-          <w:ilvl w:val="0"/>
-          <w:numId w:val="3"/>
-        </w:numPr>
-        <w:jc w:val="both"/>
-        <w:rPr>
-          <w:rFonts w:ascii="Times New Roman" w:hAnsi="Times New Roman" w:cs="Times New Roman"/>
-          <w:bCs/>
-          <w:sz w:val="24"/>
-          <w:szCs w:val="24"/>
-        </w:rPr>
-      </w:pPr>
-      <w:r>
-        <w:rPr>
-          <w:rFonts w:ascii="Times New Roman" w:hAnsi="Times New Roman" w:cs="Times New Roman"/>
-          <w:bCs/>
-          <w:sz w:val="24"/>
-          <w:szCs w:val="24"/>
-        </w:rPr>
-        <w:t xml:space="preserve">To learn writing, </w:t>
-      </w:r>
-      <w:r>
-        <w:rPr>
-          <w:rFonts w:ascii="Times New Roman" w:hAnsi="Times New Roman" w:cs="Times New Roman"/>
-          <w:bCs/>
-          <w:sz w:val="24"/>
-          <w:szCs w:val="24"/>
-        </w:rPr>
-        <w:t xml:space="preserve">executing </w:t>
-      </w:r>
-      <w:r>
-        <w:rPr>
-          <w:rFonts w:ascii="Times New Roman" w:hAnsi="Times New Roman" w:cs="Times New Roman"/>
-          <w:bCs/>
-          <w:sz w:val="24"/>
-          <w:szCs w:val="24"/>
-        </w:rPr>
-        <w:t>and debugging programs related to polynomial.</w:t>
-      </w:r>
-    </w:p>
-    <w:p>
-      <w:pPr>
-        <w:jc w:val="both"/>
-        <w:rPr>
-          <w:rFonts w:ascii="Times New Roman" w:hAnsi="Times New Roman" w:cs="Times New Roman"/>
-          <w:b/>
-          <w:bCs/>
-          <w:sz w:val="24"/>
-          <w:szCs w:val="24"/>
-        </w:rPr>
-      </w:pPr>
-      <w:r>
-        <w:rPr>
-          <w:rFonts w:ascii="Times New Roman" w:hAnsi="Times New Roman" w:cs="Times New Roman"/>
-          <w:b/>
-          <w:bCs/>
-          <w:sz w:val="24"/>
-          <w:szCs w:val="24"/>
-        </w:rPr>
-        <w:t>Outcomes</w:t>
+          <w:highlight w:val="green"/>
+        </w:rPr>
+      </w:pPr>
+      <w:r>
+        <w:rPr>
+          <w:rFonts w:ascii="Times New Roman" w:hAnsi="Times New Roman" w:cs="Times New Roman"/>
+          <w:bCs/>
+          <w:sz w:val="24"/>
+          <w:szCs w:val="24"/>
+          <w:highlight w:val="green"/>
+        </w:rPr>
+        <w:t>To learn writing, executing and debugging programs related to sparse matrix.</w:t>
+      </w:r>
+    </w:p>
+    <w:p>
+      <w:pPr>
+        <w:pStyle w:val="ListParagraph"/>
+        <w:numPr>
+          <w:ilvl w:val="0"/>
+          <w:numId w:val="3"/>
+        </w:numPr>
+        <w:jc w:val="both"/>
+        <w:rPr>
+          <w:rFonts w:ascii="Times New Roman" w:hAnsi="Times New Roman" w:cs="Times New Roman"/>
+          <w:bCs/>
+          <w:sz w:val="24"/>
+          <w:szCs w:val="24"/>
+          <w:highlight w:val="green"/>
+        </w:rPr>
+      </w:pPr>
+      <w:r>
+        <w:rPr>
+          <w:rFonts w:ascii="Times New Roman" w:hAnsi="Times New Roman" w:cs="Times New Roman"/>
+          <w:bCs/>
+          <w:sz w:val="24"/>
+          <w:szCs w:val="24"/>
+          <w:highlight w:val="green"/>
+        </w:rPr>
+        <w:t>To learn writing, executing and debugging programs related to polynomial.</w:t>
+      </w:r>
+    </w:p>
+    <w:p>
+      <w:pPr>
+        <w:jc w:val="both"/>
+        <w:rPr>
+          <w:rFonts w:ascii="Times New Roman" w:hAnsi="Times New Roman" w:cs="Times New Roman"/>
+          <w:b/>
+          <w:bCs/>
+          <w:sz w:val="24"/>
+          <w:szCs w:val="24"/>
+          <w:highlight w:val="green"/>
+        </w:rPr>
+      </w:pPr>
+      <w:r>
+        <w:rPr>
+          <w:rFonts w:ascii="Times New Roman" w:hAnsi="Times New Roman" w:cs="Times New Roman"/>
+          <w:b/>
+          <w:bCs/>
+          <w:sz w:val="24"/>
+          <w:szCs w:val="24"/>
+          <w:highlight w:val="green"/>
+        </w:rPr>
+        <w:t>Outcomes:</w:t>
+      </w:r>
+    </w:p>
+    <w:p>
+      <w:pPr>
+        <w:pStyle w:val="ListParagraph"/>
+        <w:numPr>
+          <w:ilvl w:val="0"/>
+          <w:numId w:val="3"/>
+        </w:numPr>
+        <w:jc w:val="both"/>
+        <w:rPr>
+          <w:rFonts w:ascii="Times New Roman" w:hAnsi="Times New Roman" w:cs="Times New Roman"/>
+          <w:bCs/>
+          <w:sz w:val="24"/>
+          <w:szCs w:val="24"/>
+          <w:highlight w:val="green"/>
+        </w:rPr>
+      </w:pPr>
+      <w:r>
+        <w:rPr>
+          <w:rFonts w:ascii="Times New Roman" w:hAnsi="Times New Roman" w:cs="Times New Roman"/>
+          <w:bCs/>
+          <w:sz w:val="24"/>
+          <w:szCs w:val="24"/>
+          <w:highlight w:val="green"/>
+        </w:rPr>
+        <w:t>After completing this, the students would be able to develop, compile, debug, and fix errors of C programs based on sparse matrix and polynomial.</w:t>
+      </w:r>
+    </w:p>
+    <w:p>
+      <w:pPr>
+        <w:jc w:val="both"/>
+        <w:rPr>
+          <w:rFonts w:ascii="Times New Roman" w:hAnsi="Times New Roman" w:cs="Times New Roman"/>
+          <w:b/>
+          <w:bCs/>
+          <w:sz w:val="24"/>
+          <w:szCs w:val="24"/>
+        </w:rPr>
+      </w:pPr>
+      <w:r>
+        <w:rPr>
+          <w:rFonts w:ascii="Times New Roman" w:hAnsi="Times New Roman" w:cs="Times New Roman"/>
+          <w:b/>
+          <w:bCs/>
+          <w:sz w:val="24"/>
+          <w:szCs w:val="24"/>
+        </w:rPr>
+        <w:t>LAs</w:t>
       </w:r>
       <w:r>
         <w:rPr>
@@ -6174,112 +6273,21 @@
           <w:ilvl w:val="0"/>
           <w:numId w:val="3"/>
         </w:numPr>
-        <w:jc w:val="both"/>
-        <w:rPr>
-          <w:rFonts w:ascii="Times New Roman" w:hAnsi="Times New Roman" w:cs="Times New Roman"/>
-          <w:bCs/>
-          <w:sz w:val="24"/>
-          <w:szCs w:val="24"/>
-        </w:rPr>
-      </w:pPr>
-      <w:r>
-        <w:rPr>
-          <w:rFonts w:ascii="Times New Roman" w:hAnsi="Times New Roman" w:cs="Times New Roman"/>
-          <w:bCs/>
-          <w:sz w:val="24"/>
-          <w:szCs w:val="24"/>
-        </w:rPr>
-        <w:t>After completing this, the students would be able to develop, compile, debug, and fix errors of C programs based on s</w:t>
-      </w:r>
-      <w:r>
-        <w:rPr>
-          <w:rFonts w:ascii="Times New Roman" w:hAnsi="Times New Roman" w:cs="Times New Roman"/>
-          <w:bCs/>
-          <w:sz w:val="24"/>
-          <w:szCs w:val="24"/>
-        </w:rPr>
-        <w:t xml:space="preserve">parse </w:t>
-      </w:r>
-      <w:r>
-        <w:rPr>
-          <w:rFonts w:ascii="Times New Roman" w:hAnsi="Times New Roman" w:cs="Times New Roman"/>
-          <w:bCs/>
-          <w:sz w:val="24"/>
-          <w:szCs w:val="24"/>
-        </w:rPr>
-        <w:t>m</w:t>
-      </w:r>
-      <w:r>
-        <w:rPr>
-          <w:rFonts w:ascii="Times New Roman" w:hAnsi="Times New Roman" w:cs="Times New Roman"/>
-          <w:bCs/>
-          <w:sz w:val="24"/>
-          <w:szCs w:val="24"/>
-        </w:rPr>
-        <w:t>atrix</w:t>
-      </w:r>
-      <w:r>
-        <w:rPr>
-          <w:rFonts w:ascii="Times New Roman" w:hAnsi="Times New Roman" w:cs="Times New Roman"/>
-          <w:bCs/>
-          <w:sz w:val="24"/>
-          <w:szCs w:val="24"/>
-        </w:rPr>
-        <w:t xml:space="preserve"> and polynomial.</w:t>
-      </w:r>
-    </w:p>
-    <w:p>
-      <w:pPr>
-        <w:jc w:val="both"/>
-        <w:rPr>
-          <w:rFonts w:ascii="Times New Roman" w:hAnsi="Times New Roman" w:cs="Times New Roman"/>
-          <w:b/>
-          <w:bCs/>
-          <w:sz w:val="24"/>
-          <w:szCs w:val="24"/>
-        </w:rPr>
-      </w:pPr>
-      <w:r>
-        <w:rPr>
-          <w:rFonts w:ascii="Times New Roman" w:hAnsi="Times New Roman" w:cs="Times New Roman"/>
-          <w:b/>
-          <w:bCs/>
-          <w:sz w:val="24"/>
-          <w:szCs w:val="24"/>
-        </w:rPr>
-        <w:t>LAs</w:t>
-      </w:r>
-      <w:r>
-        <w:rPr>
-          <w:rFonts w:ascii="Times New Roman" w:hAnsi="Times New Roman" w:cs="Times New Roman"/>
-          <w:b/>
-          <w:bCs/>
-          <w:sz w:val="24"/>
-          <w:szCs w:val="24"/>
-        </w:rPr>
-        <w:t>:</w:t>
-      </w:r>
-    </w:p>
-    <w:p>
-      <w:pPr>
-        <w:pStyle w:val="ListParagraph"/>
-        <w:numPr>
-          <w:ilvl w:val="0"/>
-          <w:numId w:val="3"/>
-        </w:numPr>
         <w:spacing w:after="0"/>
         <w:jc w:val="both"/>
         <w:rPr>
           <w:rFonts w:ascii="Times New Roman" w:hAnsi="Times New Roman" w:cs="Times New Roman"/>
           <w:bCs/>
-          <w:sz w:val="24"/>
-          <w:szCs w:val="24"/>
-        </w:rPr>
-      </w:pPr>
-      <w:r>
-        <w:rPr>
-          <w:rFonts w:ascii="Times New Roman" w:hAnsi="Times New Roman" w:cs="Times New Roman"/>
-          <w:bCs/>
+          <w:color w:val="FF0000"/>
+          <w:sz w:val="24"/>
+          <w:szCs w:val="24"/>
+        </w:rPr>
+      </w:pPr>
+      <w:r>
+        <w:rPr>
+          <w:rFonts w:ascii="Times New Roman" w:hAnsi="Times New Roman" w:cs="Times New Roman"/>
+          <w:bCs/>
+          <w:color w:val="FF0000"/>
           <w:sz w:val="24"/>
           <w:szCs w:val="24"/>
         </w:rPr>
@@ -6289,6 +6297,7 @@
         <w:rPr>
           <w:rFonts w:ascii="Times New Roman" w:hAnsi="Times New Roman" w:cs="Times New Roman"/>
           <w:bCs/>
+          <w:color w:val="FF0000"/>
           <w:sz w:val="24"/>
           <w:szCs w:val="24"/>
           <w:vertAlign w:val="superscript"/>
@@ -6299,6 +6308,7 @@
         <w:rPr>
           <w:rFonts w:ascii="Times New Roman" w:hAnsi="Times New Roman" w:cs="Times New Roman"/>
           <w:bCs/>
+          <w:color w:val="FF0000"/>
           <w:sz w:val="24"/>
           <w:szCs w:val="24"/>
         </w:rPr>
@@ -6308,6 +6318,7 @@
         <w:rPr>
           <w:rFonts w:ascii="Times New Roman" w:hAnsi="Times New Roman" w:cs="Times New Roman"/>
           <w:bCs/>
+          <w:color w:val="FF0000"/>
           <w:sz w:val="24"/>
           <w:szCs w:val="24"/>
           <w:vertAlign w:val="superscript"/>
@@ -6318,6 +6329,7 @@
         <w:rPr>
           <w:rFonts w:ascii="Times New Roman" w:hAnsi="Times New Roman" w:cs="Times New Roman"/>
           <w:bCs/>
+          <w:color w:val="FF0000"/>
           <w:sz w:val="24"/>
           <w:szCs w:val="24"/>
         </w:rPr>
@@ -6327,6 +6339,7 @@
         <w:rPr>
           <w:rFonts w:ascii="Times New Roman" w:hAnsi="Times New Roman" w:cs="Times New Roman"/>
           <w:bCs/>
+          <w:color w:val="FF0000"/>
           <w:sz w:val="24"/>
           <w:szCs w:val="24"/>
           <w:vertAlign w:val="superscript"/>
@@ -6337,6 +6350,7 @@
         <w:rPr>
           <w:rFonts w:ascii="Times New Roman" w:hAnsi="Times New Roman" w:cs="Times New Roman"/>
           <w:bCs/>
+          <w:color w:val="FF0000"/>
           <w:sz w:val="24"/>
           <w:szCs w:val="24"/>
         </w:rPr>
@@ -6355,54 +6369,20 @@
         <w:rPr>
           <w:rFonts w:ascii="Times New Roman" w:hAnsi="Times New Roman" w:cs="Times New Roman"/>
           <w:bCs/>
-          <w:sz w:val="24"/>
-          <w:szCs w:val="24"/>
-        </w:rPr>
-      </w:pPr>
-      <w:r>
-        <w:rPr>
-          <w:rFonts w:ascii="Times New Roman" w:hAnsi="Times New Roman" w:cs="Times New Roman"/>
-          <w:bCs/>
-          <w:sz w:val="24"/>
-          <w:szCs w:val="24"/>
-        </w:rPr>
-        <w:t>WAP by modifying the L</w:t>
-      </w:r>
-      <w:r>
-        <w:rPr>
-          <w:rFonts w:ascii="Times New Roman" w:hAnsi="Times New Roman" w:cs="Times New Roman"/>
-          <w:bCs/>
-          <w:sz w:val="24"/>
-          <w:szCs w:val="24"/>
-        </w:rPr>
-        <w:t>A1</w:t>
-      </w:r>
-      <w:r>
-        <w:rPr>
-          <w:rFonts w:ascii="Times New Roman" w:hAnsi="Times New Roman" w:cs="Times New Roman"/>
-          <w:bCs/>
-          <w:sz w:val="24"/>
-          <w:szCs w:val="24"/>
-        </w:rPr>
-        <w:t xml:space="preserve"> program to add two polynomials with single variable. Use the same function in L</w:t>
-      </w:r>
-      <w:r>
-        <w:rPr>
-          <w:rFonts w:ascii="Times New Roman" w:hAnsi="Times New Roman" w:cs="Times New Roman"/>
-          <w:bCs/>
-          <w:sz w:val="24"/>
-          <w:szCs w:val="24"/>
-        </w:rPr>
-        <w:t>A</w:t>
-      </w:r>
-      <w:r>
-        <w:rPr>
-          <w:rFonts w:ascii="Times New Roman" w:hAnsi="Times New Roman" w:cs="Times New Roman"/>
-          <w:bCs/>
-          <w:sz w:val="24"/>
-          <w:szCs w:val="24"/>
-        </w:rPr>
-        <w:t>1 written for creation &amp; display operations and write a new function for addition operations.</w:t>
+          <w:color w:val="FF0000"/>
+          <w:sz w:val="24"/>
+          <w:szCs w:val="24"/>
+        </w:rPr>
+      </w:pPr>
+      <w:r>
+        <w:rPr>
+          <w:rFonts w:ascii="Times New Roman" w:hAnsi="Times New Roman" w:cs="Times New Roman"/>
+          <w:bCs/>
+          <w:color w:val="FF0000"/>
+          <w:sz w:val="24"/>
+          <w:szCs w:val="24"/>
+        </w:rPr>
+        <w:t>WAP by modifying the LA1 program to add two polynomials with single variable. Use the same function in LA1 written for creation &amp; display operations and write a new function for addition operations.</w:t>
       </w:r>
     </w:p>
     <w:p>
@@ -6445,14 +6425,16 @@
           <w:bCs/>
           <w:sz w:val="24"/>
           <w:szCs w:val="24"/>
-        </w:rPr>
-      </w:pPr>
-      <w:r>
-        <w:rPr>
-          <w:rFonts w:ascii="Times New Roman" w:hAnsi="Times New Roman" w:cs="Times New Roman"/>
-          <w:bCs/>
-          <w:sz w:val="24"/>
-          <w:szCs w:val="24"/>
+          <w:highlight w:val="yellow"/>
+        </w:rPr>
+      </w:pPr>
+      <w:r>
+        <w:rPr>
+          <w:rFonts w:ascii="Times New Roman" w:hAnsi="Times New Roman" w:cs="Times New Roman"/>
+          <w:bCs/>
+          <w:sz w:val="24"/>
+          <w:szCs w:val="24"/>
+          <w:highlight w:val="yellow"/>
         </w:rPr>
         <w:t xml:space="preserve">WAP to find out the transpose of a sparse matrix. </w:t>
       </w:r>
@@ -6471,14 +6453,16 @@
           <w:bCs/>
           <w:sz w:val="24"/>
           <w:szCs w:val="24"/>
-        </w:rPr>
-      </w:pPr>
-      <w:r>
-        <w:rPr>
-          <w:rFonts w:ascii="Times New Roman" w:hAnsi="Times New Roman" w:cs="Times New Roman"/>
-          <w:bCs/>
-          <w:sz w:val="24"/>
-          <w:szCs w:val="24"/>
+          <w:highlight w:val="yellow"/>
+        </w:rPr>
+      </w:pPr>
+      <w:r>
+        <w:rPr>
+          <w:rFonts w:ascii="Times New Roman" w:hAnsi="Times New Roman" w:cs="Times New Roman"/>
+          <w:bCs/>
+          <w:sz w:val="24"/>
+          <w:szCs w:val="24"/>
+          <w:highlight w:val="yellow"/>
         </w:rPr>
         <w:t xml:space="preserve">WAP to determine whether the given matrix is a sparse matrix or not. </w:t>
       </w:r>
@@ -6518,14 +6502,16 @@
         <w:rPr>
           <w:rFonts w:ascii="Times New Roman" w:hAnsi="Times New Roman" w:cs="Times New Roman"/>
           <w:bCs/>
-          <w:sz w:val="24"/>
-          <w:szCs w:val="24"/>
-        </w:rPr>
-      </w:pPr>
-      <w:r>
-        <w:rPr>
-          <w:rFonts w:ascii="Times New Roman" w:hAnsi="Times New Roman" w:cs="Times New Roman"/>
-          <w:bCs/>
+          <w:color w:val="FF0000"/>
+          <w:sz w:val="24"/>
+          <w:szCs w:val="24"/>
+        </w:rPr>
+      </w:pPr>
+      <w:r>
+        <w:rPr>
+          <w:rFonts w:ascii="Times New Roman" w:hAnsi="Times New Roman" w:cs="Times New Roman"/>
+          <w:bCs/>
+          <w:color w:val="FF0000"/>
           <w:sz w:val="24"/>
           <w:szCs w:val="24"/>
         </w:rPr>
@@ -6544,54 +6530,20 @@
         <w:rPr>
           <w:rFonts w:ascii="Times New Roman" w:hAnsi="Times New Roman" w:cs="Times New Roman"/>
           <w:bCs/>
-          <w:sz w:val="24"/>
-          <w:szCs w:val="24"/>
-        </w:rPr>
-      </w:pPr>
-      <w:r>
-        <w:rPr>
-          <w:rFonts w:ascii="Times New Roman" w:hAnsi="Times New Roman" w:cs="Times New Roman"/>
-          <w:bCs/>
-          <w:sz w:val="24"/>
-          <w:szCs w:val="24"/>
-        </w:rPr>
-        <w:t>WAP by modifying the L</w:t>
-      </w:r>
-      <w:r>
-        <w:rPr>
-          <w:rFonts w:ascii="Times New Roman" w:hAnsi="Times New Roman" w:cs="Times New Roman"/>
-          <w:bCs/>
-          <w:sz w:val="24"/>
-          <w:szCs w:val="24"/>
-        </w:rPr>
-        <w:t>A</w:t>
-      </w:r>
-      <w:r>
-        <w:rPr>
-          <w:rFonts w:ascii="Times New Roman" w:hAnsi="Times New Roman" w:cs="Times New Roman"/>
-          <w:bCs/>
-          <w:sz w:val="24"/>
-          <w:szCs w:val="24"/>
-        </w:rPr>
-        <w:t>1 program to multiply two polynomials with single variable. Use the same function in L</w:t>
-      </w:r>
-      <w:r>
-        <w:rPr>
-          <w:rFonts w:ascii="Times New Roman" w:hAnsi="Times New Roman" w:cs="Times New Roman"/>
-          <w:bCs/>
-          <w:sz w:val="24"/>
-          <w:szCs w:val="24"/>
-        </w:rPr>
-        <w:t>A1</w:t>
-      </w:r>
-      <w:r>
-        <w:rPr>
-          <w:rFonts w:ascii="Times New Roman" w:hAnsi="Times New Roman" w:cs="Times New Roman"/>
-          <w:bCs/>
-          <w:sz w:val="24"/>
-          <w:szCs w:val="24"/>
-        </w:rPr>
-        <w:t xml:space="preserve"> written for creation &amp; display operations and write a new function for multiplication operations.</w:t>
+          <w:color w:val="FF0000"/>
+          <w:sz w:val="24"/>
+          <w:szCs w:val="24"/>
+        </w:rPr>
+      </w:pPr>
+      <w:r>
+        <w:rPr>
+          <w:rFonts w:ascii="Times New Roman" w:hAnsi="Times New Roman" w:cs="Times New Roman"/>
+          <w:bCs/>
+          <w:color w:val="FF0000"/>
+          <w:sz w:val="24"/>
+          <w:szCs w:val="24"/>
+        </w:rPr>
+        <w:t>WAP by modifying the LA1 program to multiply two polynomials with single variable. Use the same function in LA1 written for creation &amp; display operations and write a new function for multiplication operations.</w:t>
       </w:r>
     </w:p>
     <w:p>
@@ -7000,13 +6952,13 @@
                     <pic:cNvPicPr/>
                   </pic:nvPicPr>
                   <pic:blipFill>
-                    <a:blip r:embed="rId7">
+                    <a:blip r:embed="rId8">
                       <a:extLst>
                         <a:ext uri="{28A0092B-C50C-407E-A947-70E740481C1C}">
                           <a14:useLocalDpi xmlns:a14="http://schemas.microsoft.com/office/drawing/2010/main" val="0"/>
                         </a:ext>
                         <a:ext uri="{96DAC541-7B7A-43D3-8B79-37D633B846F1}">
-                          <asvg:svgBlip xmlns:asvg="http://schemas.microsoft.com/office/drawing/2016/SVG/main" r:embed="rId8"/>
+                          <asvg:svgBlip xmlns:asvg="http://schemas.microsoft.com/office/drawing/2016/SVG/main" r:embed="rId9"/>
                         </a:ext>
                       </a:extLst>
                     </a:blip>
@@ -7422,13 +7374,13 @@
                     <pic:cNvPicPr/>
                   </pic:nvPicPr>
                   <pic:blipFill>
-                    <a:blip r:embed="rId7">
+                    <a:blip r:embed="rId8">
                       <a:extLst>
                         <a:ext uri="{28A0092B-C50C-407E-A947-70E740481C1C}">
                           <a14:useLocalDpi xmlns:a14="http://schemas.microsoft.com/office/drawing/2010/main" val="0"/>
                         </a:ext>
                         <a:ext uri="{96DAC541-7B7A-43D3-8B79-37D633B846F1}">
-                          <asvg:svgBlip xmlns:asvg="http://schemas.microsoft.com/office/drawing/2016/SVG/main" r:embed="rId8"/>
+                          <asvg:svgBlip xmlns:asvg="http://schemas.microsoft.com/office/drawing/2016/SVG/main" r:embed="rId9"/>
                         </a:ext>
                       </a:extLst>
                     </a:blip>
@@ -8110,13 +8062,13 @@
                     <pic:cNvPicPr/>
                   </pic:nvPicPr>
                   <pic:blipFill>
-                    <a:blip r:embed="rId7">
+                    <a:blip r:embed="rId8">
                       <a:extLst>
                         <a:ext uri="{28A0092B-C50C-407E-A947-70E740481C1C}">
                           <a14:useLocalDpi xmlns:a14="http://schemas.microsoft.com/office/drawing/2010/main" val="0"/>
                         </a:ext>
                         <a:ext uri="{96DAC541-7B7A-43D3-8B79-37D633B846F1}">
-                          <asvg:svgBlip xmlns:asvg="http://schemas.microsoft.com/office/drawing/2016/SVG/main" r:embed="rId8"/>
+                          <asvg:svgBlip xmlns:asvg="http://schemas.microsoft.com/office/drawing/2016/SVG/main" r:embed="rId9"/>
                         </a:ext>
                       </a:extLst>
                     </a:blip>
@@ -8468,13 +8420,13 @@
                     <pic:cNvPicPr/>
                   </pic:nvPicPr>
                   <pic:blipFill>
-                    <a:blip r:embed="rId7">
+                    <a:blip r:embed="rId8">
                       <a:extLst>
                         <a:ext uri="{28A0092B-C50C-407E-A947-70E740481C1C}">
                           <a14:useLocalDpi xmlns:a14="http://schemas.microsoft.com/office/drawing/2010/main" val="0"/>
                         </a:ext>
                         <a:ext uri="{96DAC541-7B7A-43D3-8B79-37D633B846F1}">
-                          <asvg:svgBlip xmlns:asvg="http://schemas.microsoft.com/office/drawing/2016/SVG/main" r:embed="rId8"/>
+                          <asvg:svgBlip xmlns:asvg="http://schemas.microsoft.com/office/drawing/2016/SVG/main" r:embed="rId9"/>
                         </a:ext>
                       </a:extLst>
                     </a:blip>
@@ -8698,7 +8650,29 @@
           <w:szCs w:val="24"/>
           <w:highlight w:val="green"/>
         </w:rPr>
-        <w:t>a) peekLowestElement - return the lowest element in the stack without removing it from the stack</w:t>
+        <w:t xml:space="preserve">a) </w:t>
+      </w:r>
+      <w:proofErr w:type="spellStart"/>
+      <w:r>
+        <w:rPr>
+          <w:rFonts w:ascii="Times New Roman" w:hAnsi="Times New Roman" w:cs="Times New Roman"/>
+          <w:bCs/>
+          <w:sz w:val="24"/>
+          <w:szCs w:val="24"/>
+          <w:highlight w:val="green"/>
+        </w:rPr>
+        <w:t>peekLowestElement</w:t>
+      </w:r>
+      <w:proofErr w:type="spellEnd"/>
+      <w:r>
+        <w:rPr>
+          <w:rFonts w:ascii="Times New Roman" w:hAnsi="Times New Roman" w:cs="Times New Roman"/>
+          <w:bCs/>
+          <w:sz w:val="24"/>
+          <w:szCs w:val="24"/>
+          <w:highlight w:val="green"/>
+        </w:rPr>
+        <w:t xml:space="preserve"> - return the lowest element in the stack without removing it from the stack</w:t>
       </w:r>
     </w:p>
     <w:p>
@@ -8722,7 +8696,29 @@
           <w:szCs w:val="24"/>
           <w:highlight w:val="green"/>
         </w:rPr>
-        <w:t>b) peekHighestElement - return the highest element in the stack without removing it from the stack</w:t>
+        <w:t xml:space="preserve">b) </w:t>
+      </w:r>
+      <w:proofErr w:type="spellStart"/>
+      <w:r>
+        <w:rPr>
+          <w:rFonts w:ascii="Times New Roman" w:hAnsi="Times New Roman" w:cs="Times New Roman"/>
+          <w:bCs/>
+          <w:sz w:val="24"/>
+          <w:szCs w:val="24"/>
+          <w:highlight w:val="green"/>
+        </w:rPr>
+        <w:t>peekHighestElement</w:t>
+      </w:r>
+      <w:proofErr w:type="spellEnd"/>
+      <w:r>
+        <w:rPr>
+          <w:rFonts w:ascii="Times New Roman" w:hAnsi="Times New Roman" w:cs="Times New Roman"/>
+          <w:bCs/>
+          <w:sz w:val="24"/>
+          <w:szCs w:val="24"/>
+          <w:highlight w:val="green"/>
+        </w:rPr>
+        <w:t xml:space="preserve"> - return the highest element in the stack without removing it from the stack</w:t>
       </w:r>
     </w:p>
     <w:p>
@@ -8745,8 +8741,31 @@
           <w:szCs w:val="24"/>
           <w:highlight w:val="green"/>
         </w:rPr>
-        <w:t>c) peekMiddleElement - return the (size/2+1)</w:t>
-      </w:r>
+        <w:t xml:space="preserve">c) </w:t>
+      </w:r>
+      <w:proofErr w:type="spellStart"/>
+      <w:r>
+        <w:rPr>
+          <w:rFonts w:ascii="Times New Roman" w:hAnsi="Times New Roman" w:cs="Times New Roman"/>
+          <w:bCs/>
+          <w:sz w:val="24"/>
+          <w:szCs w:val="24"/>
+          <w:highlight w:val="green"/>
+        </w:rPr>
+        <w:t>peekMiddleElement</w:t>
+      </w:r>
+      <w:proofErr w:type="spellEnd"/>
+      <w:r>
+        <w:rPr>
+          <w:rFonts w:ascii="Times New Roman" w:hAnsi="Times New Roman" w:cs="Times New Roman"/>
+          <w:bCs/>
+          <w:sz w:val="24"/>
+          <w:szCs w:val="24"/>
+          <w:highlight w:val="green"/>
+        </w:rPr>
+        <w:t xml:space="preserve"> - return the (size/2+1)</w:t>
+      </w:r>
+      <w:proofErr w:type="spellStart"/>
       <w:r>
         <w:rPr>
           <w:rFonts w:ascii="Times New Roman" w:hAnsi="Times New Roman" w:cs="Times New Roman"/>
@@ -8758,6 +8777,7 @@
         </w:rPr>
         <w:t>th</w:t>
       </w:r>
+      <w:proofErr w:type="spellEnd"/>
       <w:r>
         <w:rPr>
           <w:rFonts w:ascii="Times New Roman" w:hAnsi="Times New Roman" w:cs="Times New Roman"/>
@@ -9198,13 +9218,13 @@
                     <pic:cNvPicPr/>
                   </pic:nvPicPr>
                   <pic:blipFill>
-                    <a:blip r:embed="rId7">
+                    <a:blip r:embed="rId8">
                       <a:extLst>
                         <a:ext uri="{28A0092B-C50C-407E-A947-70E740481C1C}">
                           <a14:useLocalDpi xmlns:a14="http://schemas.microsoft.com/office/drawing/2010/main" val="0"/>
                         </a:ext>
                         <a:ext uri="{96DAC541-7B7A-43D3-8B79-37D633B846F1}">
-                          <asvg:svgBlip xmlns:asvg="http://schemas.microsoft.com/office/drawing/2016/SVG/main" r:embed="rId8"/>
+                          <asvg:svgBlip xmlns:asvg="http://schemas.microsoft.com/office/drawing/2016/SVG/main" r:embed="rId9"/>
                         </a:ext>
                       </a:extLst>
                     </a:blip>
@@ -9279,7 +9299,55 @@
           <w:szCs w:val="24"/>
           <w:highlight w:val="green"/>
         </w:rPr>
-        <w:t xml:space="preserve"> of elements, IsEmpty, IsFull using static array.</w:t>
+        <w:t xml:space="preserve"> of elements, </w:t>
+      </w:r>
+      <w:proofErr w:type="spellStart"/>
+      <w:r>
+        <w:rPr>
+          <w:rFonts w:ascii="Times New Roman" w:hAnsi="Times New Roman" w:cs="Times New Roman"/>
+          <w:bCs/>
+          <w:color w:val="FF0000"/>
+          <w:sz w:val="24"/>
+          <w:szCs w:val="24"/>
+          <w:highlight w:val="green"/>
+        </w:rPr>
+        <w:t>IsEmpty</w:t>
+      </w:r>
+      <w:proofErr w:type="spellEnd"/>
+      <w:r>
+        <w:rPr>
+          <w:rFonts w:ascii="Times New Roman" w:hAnsi="Times New Roman" w:cs="Times New Roman"/>
+          <w:bCs/>
+          <w:color w:val="FF0000"/>
+          <w:sz w:val="24"/>
+          <w:szCs w:val="24"/>
+          <w:highlight w:val="green"/>
+        </w:rPr>
+        <w:t xml:space="preserve">, </w:t>
+      </w:r>
+      <w:proofErr w:type="spellStart"/>
+      <w:r>
+        <w:rPr>
+          <w:rFonts w:ascii="Times New Roman" w:hAnsi="Times New Roman" w:cs="Times New Roman"/>
+          <w:bCs/>
+          <w:color w:val="FF0000"/>
+          <w:sz w:val="24"/>
+          <w:szCs w:val="24"/>
+          <w:highlight w:val="green"/>
+        </w:rPr>
+        <w:t>IsFull</w:t>
+      </w:r>
+      <w:proofErr w:type="spellEnd"/>
+      <w:r>
+        <w:rPr>
+          <w:rFonts w:ascii="Times New Roman" w:hAnsi="Times New Roman" w:cs="Times New Roman"/>
+          <w:bCs/>
+          <w:color w:val="FF0000"/>
+          <w:sz w:val="24"/>
+          <w:szCs w:val="24"/>
+          <w:highlight w:val="green"/>
+        </w:rPr>
+        <w:t xml:space="preserve"> using static array.</w:t>
       </w:r>
     </w:p>
     <w:p>
@@ -9333,7 +9401,31 @@
           <w:szCs w:val="24"/>
           <w:highlight w:val="green"/>
         </w:rPr>
-        <w:t xml:space="preserve"> of elements, IsEmpty using linked list.</w:t>
+        <w:t xml:space="preserve"> of elements, </w:t>
+      </w:r>
+      <w:proofErr w:type="spellStart"/>
+      <w:r>
+        <w:rPr>
+          <w:rFonts w:ascii="Times New Roman" w:hAnsi="Times New Roman" w:cs="Times New Roman"/>
+          <w:bCs/>
+          <w:color w:val="FF0000"/>
+          <w:sz w:val="24"/>
+          <w:szCs w:val="24"/>
+          <w:highlight w:val="green"/>
+        </w:rPr>
+        <w:t>IsEmpty</w:t>
+      </w:r>
+      <w:proofErr w:type="spellEnd"/>
+      <w:r>
+        <w:rPr>
+          <w:rFonts w:ascii="Times New Roman" w:hAnsi="Times New Roman" w:cs="Times New Roman"/>
+          <w:bCs/>
+          <w:color w:val="FF0000"/>
+          <w:sz w:val="24"/>
+          <w:szCs w:val="24"/>
+          <w:highlight w:val="green"/>
+        </w:rPr>
+        <w:t xml:space="preserve"> using linked list.</w:t>
       </w:r>
     </w:p>
     <w:p>
@@ -9383,7 +9475,51 @@
           <w:szCs w:val="24"/>
           <w:highlight w:val="green"/>
         </w:rPr>
-        <w:t xml:space="preserve"> of elements, IsEmpty, IsFull using static array.</w:t>
+        <w:t xml:space="preserve"> of elements, </w:t>
+      </w:r>
+      <w:proofErr w:type="spellStart"/>
+      <w:r>
+        <w:rPr>
+          <w:rFonts w:ascii="Times New Roman" w:hAnsi="Times New Roman" w:cs="Times New Roman"/>
+          <w:bCs/>
+          <w:sz w:val="24"/>
+          <w:szCs w:val="24"/>
+          <w:highlight w:val="green"/>
+        </w:rPr>
+        <w:t>IsEmpty</w:t>
+      </w:r>
+      <w:proofErr w:type="spellEnd"/>
+      <w:r>
+        <w:rPr>
+          <w:rFonts w:ascii="Times New Roman" w:hAnsi="Times New Roman" w:cs="Times New Roman"/>
+          <w:bCs/>
+          <w:sz w:val="24"/>
+          <w:szCs w:val="24"/>
+          <w:highlight w:val="green"/>
+        </w:rPr>
+        <w:t xml:space="preserve">, </w:t>
+      </w:r>
+      <w:proofErr w:type="spellStart"/>
+      <w:r>
+        <w:rPr>
+          <w:rFonts w:ascii="Times New Roman" w:hAnsi="Times New Roman" w:cs="Times New Roman"/>
+          <w:bCs/>
+          <w:sz w:val="24"/>
+          <w:szCs w:val="24"/>
+          <w:highlight w:val="green"/>
+        </w:rPr>
+        <w:t>IsFull</w:t>
+      </w:r>
+      <w:proofErr w:type="spellEnd"/>
+      <w:r>
+        <w:rPr>
+          <w:rFonts w:ascii="Times New Roman" w:hAnsi="Times New Roman" w:cs="Times New Roman"/>
+          <w:bCs/>
+          <w:sz w:val="24"/>
+          <w:szCs w:val="24"/>
+          <w:highlight w:val="green"/>
+        </w:rPr>
+        <w:t xml:space="preserve"> using static array.</w:t>
       </w:r>
     </w:p>
     <w:p>
@@ -9433,7 +9569,51 @@
           <w:szCs w:val="24"/>
           <w:highlight w:val="green"/>
         </w:rPr>
-        <w:t xml:space="preserve"> of elements, IsEmpty, IsFull using static array.</w:t>
+        <w:t xml:space="preserve"> of elements, </w:t>
+      </w:r>
+      <w:proofErr w:type="spellStart"/>
+      <w:r>
+        <w:rPr>
+          <w:rFonts w:ascii="Times New Roman" w:hAnsi="Times New Roman" w:cs="Times New Roman"/>
+          <w:bCs/>
+          <w:sz w:val="24"/>
+          <w:szCs w:val="24"/>
+          <w:highlight w:val="green"/>
+        </w:rPr>
+        <w:t>IsEmpty</w:t>
+      </w:r>
+      <w:proofErr w:type="spellEnd"/>
+      <w:r>
+        <w:rPr>
+          <w:rFonts w:ascii="Times New Roman" w:hAnsi="Times New Roman" w:cs="Times New Roman"/>
+          <w:bCs/>
+          <w:sz w:val="24"/>
+          <w:szCs w:val="24"/>
+          <w:highlight w:val="green"/>
+        </w:rPr>
+        <w:t xml:space="preserve">, </w:t>
+      </w:r>
+      <w:proofErr w:type="spellStart"/>
+      <w:r>
+        <w:rPr>
+          <w:rFonts w:ascii="Times New Roman" w:hAnsi="Times New Roman" w:cs="Times New Roman"/>
+          <w:bCs/>
+          <w:sz w:val="24"/>
+          <w:szCs w:val="24"/>
+          <w:highlight w:val="green"/>
+        </w:rPr>
+        <w:t>IsFull</w:t>
+      </w:r>
+      <w:proofErr w:type="spellEnd"/>
+      <w:r>
+        <w:rPr>
+          <w:rFonts w:ascii="Times New Roman" w:hAnsi="Times New Roman" w:cs="Times New Roman"/>
+          <w:bCs/>
+          <w:sz w:val="24"/>
+          <w:szCs w:val="24"/>
+          <w:highlight w:val="green"/>
+        </w:rPr>
+        <w:t xml:space="preserve"> using static array.</w:t>
       </w:r>
     </w:p>
     <w:p>
@@ -9483,7 +9663,29 @@
           <w:szCs w:val="24"/>
           <w:highlight w:val="green"/>
         </w:rPr>
-        <w:t xml:space="preserve"> of elements, IsEmpty using linked list.</w:t>
+        <w:t xml:space="preserve"> of elements, </w:t>
+      </w:r>
+      <w:proofErr w:type="spellStart"/>
+      <w:r>
+        <w:rPr>
+          <w:rFonts w:ascii="Times New Roman" w:hAnsi="Times New Roman" w:cs="Times New Roman"/>
+          <w:bCs/>
+          <w:sz w:val="24"/>
+          <w:szCs w:val="24"/>
+          <w:highlight w:val="green"/>
+        </w:rPr>
+        <w:t>IsEmpty</w:t>
+      </w:r>
+      <w:proofErr w:type="spellEnd"/>
+      <w:r>
+        <w:rPr>
+          <w:rFonts w:ascii="Times New Roman" w:hAnsi="Times New Roman" w:cs="Times New Roman"/>
+          <w:bCs/>
+          <w:sz w:val="24"/>
+          <w:szCs w:val="24"/>
+          <w:highlight w:val="green"/>
+        </w:rPr>
+        <w:t xml:space="preserve"> using linked list.</w:t>
       </w:r>
     </w:p>
     <w:p>
@@ -9533,7 +9735,29 @@
           <w:szCs w:val="24"/>
           <w:highlight w:val="green"/>
         </w:rPr>
-        <w:t xml:space="preserve"> of elements, IsEmpty using linked list.</w:t>
+        <w:t xml:space="preserve"> of elements, </w:t>
+      </w:r>
+      <w:proofErr w:type="spellStart"/>
+      <w:r>
+        <w:rPr>
+          <w:rFonts w:ascii="Times New Roman" w:hAnsi="Times New Roman" w:cs="Times New Roman"/>
+          <w:bCs/>
+          <w:sz w:val="24"/>
+          <w:szCs w:val="24"/>
+          <w:highlight w:val="green"/>
+        </w:rPr>
+        <w:t>IsEmpty</w:t>
+      </w:r>
+      <w:proofErr w:type="spellEnd"/>
+      <w:r>
+        <w:rPr>
+          <w:rFonts w:ascii="Times New Roman" w:hAnsi="Times New Roman" w:cs="Times New Roman"/>
+          <w:bCs/>
+          <w:sz w:val="24"/>
+          <w:szCs w:val="24"/>
+          <w:highlight w:val="green"/>
+        </w:rPr>
+        <w:t xml:space="preserve"> using linked list.</w:t>
       </w:r>
     </w:p>
     <w:p>
@@ -9665,7 +9889,27 @@
           <w:sz w:val="24"/>
           <w:szCs w:val="24"/>
         </w:rPr>
-        <w:t xml:space="preserve"> of elements, IsEmpty using linked list.</w:t>
+        <w:t xml:space="preserve"> of elements, </w:t>
+      </w:r>
+      <w:proofErr w:type="spellStart"/>
+      <w:r>
+        <w:rPr>
+          <w:rFonts w:ascii="Times New Roman" w:hAnsi="Times New Roman" w:cs="Times New Roman"/>
+          <w:bCs/>
+          <w:sz w:val="24"/>
+          <w:szCs w:val="24"/>
+        </w:rPr>
+        <w:t>IsEmpty</w:t>
+      </w:r>
+      <w:proofErr w:type="spellEnd"/>
+      <w:r>
+        <w:rPr>
+          <w:rFonts w:ascii="Times New Roman" w:hAnsi="Times New Roman" w:cs="Times New Roman"/>
+          <w:bCs/>
+          <w:sz w:val="24"/>
+          <w:szCs w:val="24"/>
+        </w:rPr>
+        <w:t xml:space="preserve"> using linked list.</w:t>
       </w:r>
     </w:p>
     <w:p>
@@ -11193,7 +11437,47 @@
           <w:sz w:val="24"/>
           <w:szCs w:val="24"/>
         </w:rPr>
-        <w:t xml:space="preserve"> of positive integers, find number of pairs such that x^y &gt; y^x </w:t>
+        <w:t xml:space="preserve"> of positive integers, find number of pairs such that </w:t>
+      </w:r>
+      <w:proofErr w:type="spellStart"/>
+      <w:r>
+        <w:rPr>
+          <w:rFonts w:ascii="Times New Roman" w:hAnsi="Times New Roman" w:cs="Times New Roman"/>
+          <w:bCs/>
+          <w:sz w:val="24"/>
+          <w:szCs w:val="24"/>
+        </w:rPr>
+        <w:t>x^y</w:t>
+      </w:r>
+      <w:proofErr w:type="spellEnd"/>
+      <w:r>
+        <w:rPr>
+          <w:rFonts w:ascii="Times New Roman" w:hAnsi="Times New Roman" w:cs="Times New Roman"/>
+          <w:bCs/>
+          <w:sz w:val="24"/>
+          <w:szCs w:val="24"/>
+        </w:rPr>
+        <w:t xml:space="preserve"> &gt; </w:t>
+      </w:r>
+      <w:proofErr w:type="spellStart"/>
+      <w:r>
+        <w:rPr>
+          <w:rFonts w:ascii="Times New Roman" w:hAnsi="Times New Roman" w:cs="Times New Roman"/>
+          <w:bCs/>
+          <w:sz w:val="24"/>
+          <w:szCs w:val="24"/>
+        </w:rPr>
+        <w:t>y^x</w:t>
+      </w:r>
+      <w:proofErr w:type="spellEnd"/>
+      <w:r>
+        <w:rPr>
+          <w:rFonts w:ascii="Times New Roman" w:hAnsi="Times New Roman" w:cs="Times New Roman"/>
+          <w:bCs/>
+          <w:sz w:val="24"/>
+          <w:szCs w:val="24"/>
+        </w:rPr>
+        <w:t xml:space="preserve"> </w:t>
       </w:r>
       <w:r>
         <w:rPr>
@@ -12238,6 +12522,7 @@
           <w:szCs w:val="24"/>
         </w:rPr>
       </w:pPr>
+      <w:proofErr w:type="spellStart"/>
       <w:r>
         <w:rPr>
           <w:rFonts w:ascii="Times New Roman" w:hAnsi="Times New Roman" w:cs="Times New Roman"/>
@@ -12247,6 +12532,7 @@
         </w:rPr>
         <w:t>i</w:t>
       </w:r>
+      <w:proofErr w:type="spellEnd"/>
       <w:r>
         <w:rPr>
           <w:rFonts w:ascii="Times New Roman" w:hAnsi="Times New Roman" w:cs="Times New Roman"/>
@@ -12935,8 +13221,8 @@
       </w:pPr>
     </w:p>
     <w:sectPr>
-      <w:headerReference w:type="default" r:id="rId9"/>
-      <w:footerReference w:type="default" r:id="rId10"/>
+      <w:headerReference w:type="default" r:id="rId10"/>
+      <w:footerReference w:type="default" r:id="rId11"/>
       <w:pgSz w:w="12240" w:h="15840"/>
       <w:pgMar w:top="1440" w:right="1440" w:bottom="1440" w:left="1440" w:header="720" w:footer="720" w:gutter="0"/>
       <w:cols w:space="720"/>
@@ -14330,4 +14616,16 @@
   <a:objectDefaults/>
   <a:extraClrSchemeLst/>
 </a:theme>
+</file>
+
+<file path=customXml/item1.xml><?xml version="1.0" encoding="utf-8"?>
+<b:Sources xmlns:b="http://schemas.openxmlformats.org/officeDocument/2006/bibliography" xmlns="http://schemas.openxmlformats.org/officeDocument/2006/bibliography" SelectedStyle="\APASixthEditionOfficeOnline.xsl" StyleName="APA" Version="6"/>
+</file>
+
+<file path=customXml/itemProps1.xml><?xml version="1.0" encoding="utf-8"?>
+<ds:datastoreItem xmlns:ds="http://schemas.openxmlformats.org/officeDocument/2006/customXml" ds:itemID="{BF72AB76-6EB7-4DE7-AD8B-FF0CA45E4044}">
+  <ds:schemaRefs>
+    <ds:schemaRef ds:uri="http://schemas.openxmlformats.org/officeDocument/2006/bibliography"/>
+  </ds:schemaRefs>
+</ds:datastoreItem>
 </file>
</xml_diff>

<commit_message>
changes to the .docx and the README.md
</commit_message>
<xml_diff>
--- a/Data Structure Lab Manual 2021.docx
+++ b/Data Structure Lab Manual 2021.docx
@@ -71,8 +71,6 @@
           <w:szCs w:val="72"/>
         </w:rPr>
       </w:pPr>
-      <w:proofErr w:type="spellStart"/>
-      <w:proofErr w:type="gramStart"/>
       <w:r>
         <w:rPr>
           <w:rFonts w:ascii="Times New Roman" w:hAnsi="Times New Roman" w:cs="Times New Roman"/>
@@ -83,8 +81,6 @@
         </w:rPr>
         <w:t>B.Tech</w:t>
       </w:r>
-      <w:proofErr w:type="spellEnd"/>
-      <w:proofErr w:type="gramEnd"/>
       <w:r>
         <w:rPr>
           <w:rFonts w:ascii="Times New Roman" w:hAnsi="Times New Roman" w:cs="Times New Roman"/>
@@ -245,29 +241,7 @@
           <w:sz w:val="56"/>
           <w:szCs w:val="72"/>
         </w:rPr>
-        <w:t xml:space="preserve">KIIT, </w:t>
-      </w:r>
-      <w:proofErr w:type="gramStart"/>
-      <w:r>
-        <w:rPr>
-          <w:rFonts w:ascii="Times New Roman" w:hAnsi="Times New Roman" w:cs="Times New Roman"/>
-          <w:b/>
-          <w:bCs/>
-          <w:sz w:val="56"/>
-          <w:szCs w:val="72"/>
-        </w:rPr>
-        <w:t>Deemed</w:t>
-      </w:r>
-      <w:proofErr w:type="gramEnd"/>
-      <w:r>
-        <w:rPr>
-          <w:rFonts w:ascii="Times New Roman" w:hAnsi="Times New Roman" w:cs="Times New Roman"/>
-          <w:b/>
-          <w:bCs/>
-          <w:sz w:val="56"/>
-          <w:szCs w:val="72"/>
-        </w:rPr>
-        <w:t xml:space="preserve"> to be University</w:t>
+        <w:t>KIIT, Deemed to be University</w:t>
       </w:r>
     </w:p>
     <w:p>
@@ -1891,27 +1865,7 @@
           <w:sz w:val="24"/>
           <w:szCs w:val="24"/>
         </w:rPr>
-        <w:t xml:space="preserve">.  </w:t>
-      </w:r>
-      <w:proofErr w:type="gramStart"/>
-      <w:r>
-        <w:rPr>
-          <w:rFonts w:ascii="Times New Roman" w:hAnsi="Times New Roman" w:cs="Times New Roman"/>
-          <w:bCs/>
-          <w:sz w:val="24"/>
-          <w:szCs w:val="24"/>
-        </w:rPr>
-        <w:t>Students  will</w:t>
-      </w:r>
-      <w:proofErr w:type="gramEnd"/>
-      <w:r>
-        <w:rPr>
-          <w:rFonts w:ascii="Times New Roman" w:hAnsi="Times New Roman" w:cs="Times New Roman"/>
-          <w:bCs/>
-          <w:sz w:val="24"/>
-          <w:szCs w:val="24"/>
-        </w:rPr>
-        <w:t xml:space="preserve">  gain  practical  knowledge  by  writing  and  executing  programs  in  C using  various  data  structures  such  as  arrays,  linked  lists,  stacks,  queues</w:t>
+        <w:t>.  Students  will  gain  practical  knowledge  by  writing  and  executing  programs  in  C using  various  data  structures  such  as  arrays,  linked  lists,  stacks,  queues</w:t>
       </w:r>
       <w:r>
         <w:rPr>
@@ -3296,51 +3250,7 @@
           <w:szCs w:val="24"/>
           <w:highlight w:val="green"/>
         </w:rPr>
-        <w:t xml:space="preserve">array of size n, WAP to find and display the number of elements between two elements a and b (both inclusive). E.g. </w:t>
-      </w:r>
-      <w:proofErr w:type="gramStart"/>
-      <w:r>
-        <w:rPr>
-          <w:rFonts w:ascii="Times New Roman" w:hAnsi="Times New Roman" w:cs="Times New Roman"/>
-          <w:bCs/>
-          <w:sz w:val="24"/>
-          <w:szCs w:val="24"/>
-          <w:highlight w:val="green"/>
-        </w:rPr>
-        <w:t>Input :</w:t>
-      </w:r>
-      <w:proofErr w:type="gramEnd"/>
-      <w:r>
-        <w:rPr>
-          <w:rFonts w:ascii="Times New Roman" w:hAnsi="Times New Roman" w:cs="Times New Roman"/>
-          <w:bCs/>
-          <w:sz w:val="24"/>
-          <w:szCs w:val="24"/>
-          <w:highlight w:val="green"/>
-        </w:rPr>
-        <w:t xml:space="preserve"> </w:t>
-      </w:r>
-      <w:proofErr w:type="spellStart"/>
-      <w:r>
-        <w:rPr>
-          <w:rFonts w:ascii="Times New Roman" w:hAnsi="Times New Roman" w:cs="Times New Roman"/>
-          <w:bCs/>
-          <w:sz w:val="24"/>
-          <w:szCs w:val="24"/>
-          <w:highlight w:val="green"/>
-        </w:rPr>
-        <w:t>arr</w:t>
-      </w:r>
-      <w:proofErr w:type="spellEnd"/>
-      <w:r>
-        <w:rPr>
-          <w:rFonts w:ascii="Times New Roman" w:hAnsi="Times New Roman" w:cs="Times New Roman"/>
-          <w:bCs/>
-          <w:sz w:val="24"/>
-          <w:szCs w:val="24"/>
-          <w:highlight w:val="green"/>
-        </w:rPr>
-        <w:t xml:space="preserve"> = [1, 2, 2, 7, 5, 4], a=2 and b=5, Output : 4 and the numbers are: 2, 2, 5, 4.</w:t>
+        <w:t>array of size n, WAP to find and display the number of elements between two elements a and b (both inclusive). E.g. Input : arr = [1, 2, 2, 7, 5, 4], a=2 and b=5, Output : 4 and the numbers are: 2, 2, 5, 4.</w:t>
       </w:r>
     </w:p>
     <w:p>
@@ -3391,31 +3301,7 @@
           <w:szCs w:val="24"/>
           <w:highlight w:val="green"/>
         </w:rPr>
-        <w:t xml:space="preserve"> array, WAP to print the next greater element (NGE) for every element. The next greater element for an element x is the first greater element on the right side of x in array. Elements for which no greater element exist, consider next greater element as -1. </w:t>
-      </w:r>
-      <w:proofErr w:type="gramStart"/>
-      <w:r>
-        <w:rPr>
-          <w:rFonts w:ascii="Times New Roman" w:hAnsi="Times New Roman" w:cs="Times New Roman"/>
-          <w:bCs/>
-          <w:color w:val="FF0000"/>
-          <w:sz w:val="24"/>
-          <w:szCs w:val="24"/>
-          <w:highlight w:val="green"/>
-        </w:rPr>
-        <w:t>E.g.</w:t>
-      </w:r>
-      <w:proofErr w:type="gramEnd"/>
-      <w:r>
-        <w:rPr>
-          <w:rFonts w:ascii="Times New Roman" w:hAnsi="Times New Roman" w:cs="Times New Roman"/>
-          <w:bCs/>
-          <w:color w:val="FF0000"/>
-          <w:sz w:val="24"/>
-          <w:szCs w:val="24"/>
-          <w:highlight w:val="green"/>
-        </w:rPr>
-        <w:t xml:space="preserve"> For the input array [2, 5, 3, 9, 7], the next greater elements for each elements are as follows.</w:t>
+        <w:t xml:space="preserve"> array, WAP to print the next greater element (NGE) for every element. The next greater element for an element x is the first greater element on the right side of x in array. Elements for which no greater element exist, consider next greater element as -1. E.g. For the input array [2, 5, 3, 9, 7], the next greater elements for each elements are as follows.</w:t>
       </w:r>
     </w:p>
     <w:tbl>
@@ -3860,31 +3746,7 @@
           <w:szCs w:val="24"/>
           <w:highlight w:val="green"/>
         </w:rPr>
-        <w:t xml:space="preserve">Let A be </w:t>
-      </w:r>
-      <w:proofErr w:type="spellStart"/>
-      <w:r>
-        <w:rPr>
-          <w:rFonts w:ascii="Times New Roman" w:hAnsi="Times New Roman" w:cs="Times New Roman"/>
-          <w:bCs/>
-          <w:color w:val="FF0000"/>
-          <w:sz w:val="24"/>
-          <w:szCs w:val="24"/>
-          <w:highlight w:val="green"/>
-        </w:rPr>
-        <w:t>nXn</w:t>
-      </w:r>
-      <w:proofErr w:type="spellEnd"/>
-      <w:r>
-        <w:rPr>
-          <w:rFonts w:ascii="Times New Roman" w:hAnsi="Times New Roman" w:cs="Times New Roman"/>
-          <w:bCs/>
-          <w:color w:val="FF0000"/>
-          <w:sz w:val="24"/>
-          <w:szCs w:val="24"/>
-          <w:highlight w:val="green"/>
-        </w:rPr>
-        <w:t xml:space="preserve"> square </w:t>
+        <w:t xml:space="preserve">Let A be nXn square </w:t>
       </w:r>
       <w:r>
         <w:rPr>
@@ -4181,31 +4043,7 @@
           <w:szCs w:val="24"/>
           <w:highlight w:val="green"/>
         </w:rPr>
-        <w:t xml:space="preserve">array </w:t>
-      </w:r>
-      <w:proofErr w:type="spellStart"/>
-      <w:r>
-        <w:rPr>
-          <w:rFonts w:ascii="Times New Roman" w:hAnsi="Times New Roman" w:cs="Times New Roman"/>
-          <w:bCs/>
-          <w:color w:val="FF0000"/>
-          <w:sz w:val="24"/>
-          <w:szCs w:val="24"/>
-          <w:highlight w:val="green"/>
-        </w:rPr>
-        <w:t>arr</w:t>
-      </w:r>
-      <w:proofErr w:type="spellEnd"/>
-      <w:r>
-        <w:rPr>
-          <w:rFonts w:ascii="Times New Roman" w:hAnsi="Times New Roman" w:cs="Times New Roman"/>
-          <w:bCs/>
-          <w:color w:val="FF0000"/>
-          <w:sz w:val="24"/>
-          <w:szCs w:val="24"/>
-          <w:highlight w:val="green"/>
-        </w:rPr>
-        <w:t xml:space="preserve"> and two numbers x and y, find the minimum distance between x and y in arr. The array might also contain duplicates. You may assume that both x and y are different and present in arr.</w:t>
+        <w:t>array arr and two numbers x and y, find the minimum distance between x and y in arr. The array might also contain duplicates. You may assume that both x and y are different and present in arr.</w:t>
       </w:r>
     </w:p>
     <w:p>
@@ -4231,44 +4069,7 @@
           <w:szCs w:val="24"/>
           <w:highlight w:val="green"/>
         </w:rPr>
-        <w:t xml:space="preserve">Input: </w:t>
-      </w:r>
-      <w:proofErr w:type="spellStart"/>
-      <w:proofErr w:type="gramStart"/>
-      <w:r>
-        <w:rPr>
-          <w:rFonts w:ascii="Times New Roman" w:hAnsi="Times New Roman" w:cs="Times New Roman"/>
-          <w:bCs/>
-          <w:color w:val="FF0000"/>
-          <w:sz w:val="24"/>
-          <w:szCs w:val="24"/>
-          <w:highlight w:val="green"/>
-        </w:rPr>
-        <w:t>arr</w:t>
-      </w:r>
-      <w:proofErr w:type="spellEnd"/>
-      <w:r>
-        <w:rPr>
-          <w:rFonts w:ascii="Times New Roman" w:hAnsi="Times New Roman" w:cs="Times New Roman"/>
-          <w:bCs/>
-          <w:color w:val="FF0000"/>
-          <w:sz w:val="24"/>
-          <w:szCs w:val="24"/>
-          <w:highlight w:val="green"/>
-        </w:rPr>
-        <w:t>[</w:t>
-      </w:r>
-      <w:proofErr w:type="gramEnd"/>
-      <w:r>
-        <w:rPr>
-          <w:rFonts w:ascii="Times New Roman" w:hAnsi="Times New Roman" w:cs="Times New Roman"/>
-          <w:bCs/>
-          <w:color w:val="FF0000"/>
-          <w:sz w:val="24"/>
-          <w:szCs w:val="24"/>
-          <w:highlight w:val="green"/>
-        </w:rPr>
-        <w:t>] = {3, 5, 4, 2, 6, 5, 6, 6, 5, 4, 8, 3}, x = 3, y = 6</w:t>
+        <w:t>Input: arr[] = {3, 5, 4, 2, 6, 5, 6, 6, 5, 4, 8, 3}, x = 3, y = 6</w:t>
       </w:r>
     </w:p>
     <w:p>
@@ -5112,55 +4913,7 @@
           <w:szCs w:val="24"/>
           <w:highlight w:val="green"/>
         </w:rPr>
-        <w:t xml:space="preserve">WAP to store </w:t>
-      </w:r>
-      <w:proofErr w:type="spellStart"/>
-      <w:r>
-        <w:rPr>
-          <w:rFonts w:ascii="Times New Roman" w:hAnsi="Times New Roman" w:cs="Times New Roman"/>
-          <w:bCs/>
-          <w:color w:val="FF0000"/>
-          <w:sz w:val="24"/>
-          <w:szCs w:val="24"/>
-          <w:highlight w:val="green"/>
-        </w:rPr>
-        <w:t>n</w:t>
-      </w:r>
-      <w:proofErr w:type="spellEnd"/>
-      <w:r>
-        <w:rPr>
-          <w:rFonts w:ascii="Times New Roman" w:hAnsi="Times New Roman" w:cs="Times New Roman"/>
-          <w:bCs/>
-          <w:color w:val="FF0000"/>
-          <w:sz w:val="24"/>
-          <w:szCs w:val="24"/>
-          <w:highlight w:val="green"/>
-        </w:rPr>
-        <w:t xml:space="preserve"> employee’s data such as employee name, gender, designation, department, basic pay. Calculate the gross pay of each </w:t>
-      </w:r>
-      <w:proofErr w:type="gramStart"/>
-      <w:r>
-        <w:rPr>
-          <w:rFonts w:ascii="Times New Roman" w:hAnsi="Times New Roman" w:cs="Times New Roman"/>
-          <w:bCs/>
-          <w:color w:val="FF0000"/>
-          <w:sz w:val="24"/>
-          <w:szCs w:val="24"/>
-          <w:highlight w:val="green"/>
-        </w:rPr>
-        <w:t>employees</w:t>
-      </w:r>
-      <w:proofErr w:type="gramEnd"/>
-      <w:r>
-        <w:rPr>
-          <w:rFonts w:ascii="Times New Roman" w:hAnsi="Times New Roman" w:cs="Times New Roman"/>
-          <w:bCs/>
-          <w:color w:val="FF0000"/>
-          <w:sz w:val="24"/>
-          <w:szCs w:val="24"/>
-          <w:highlight w:val="green"/>
-        </w:rPr>
-        <w:t xml:space="preserve"> as follows:</w:t>
+        <w:t>WAP to store n employee’s data such as employee name, gender, designation, department, basic pay. Calculate the gross pay of each employees as follows:</w:t>
       </w:r>
     </w:p>
     <w:p>
@@ -5549,9 +5302,8 @@
           <w:szCs w:val="24"/>
           <w:highlight w:val="green"/>
         </w:rPr>
-        <w:t xml:space="preserve">WAP to print </w:t>
-      </w:r>
-      <w:proofErr w:type="spellStart"/>
+        <w:t>WAP to print m</w:t>
+      </w:r>
       <w:r>
         <w:rPr>
           <w:rFonts w:ascii="Times New Roman" w:hAnsi="Times New Roman" w:cs="Times New Roman"/>
@@ -5560,22 +5312,10 @@
           <w:sz w:val="24"/>
           <w:szCs w:val="24"/>
           <w:highlight w:val="green"/>
-        </w:rPr>
-        <w:t>m</w:t>
-      </w:r>
-      <w:r>
-        <w:rPr>
-          <w:rFonts w:ascii="Times New Roman" w:hAnsi="Times New Roman" w:cs="Times New Roman"/>
-          <w:bCs/>
-          <w:color w:val="FF0000"/>
-          <w:sz w:val="24"/>
-          <w:szCs w:val="24"/>
-          <w:highlight w:val="green"/>
           <w:vertAlign w:val="superscript"/>
         </w:rPr>
         <w:t>th</w:t>
       </w:r>
-      <w:proofErr w:type="spellEnd"/>
       <w:r>
         <w:rPr>
           <w:rFonts w:ascii="Times New Roman" w:hAnsi="Times New Roman" w:cs="Times New Roman"/>
@@ -6243,27 +5983,86 @@
           <w:bCs/>
           <w:sz w:val="24"/>
           <w:szCs w:val="24"/>
-        </w:rPr>
-      </w:pPr>
-      <w:r>
-        <w:rPr>
-          <w:rFonts w:ascii="Times New Roman" w:hAnsi="Times New Roman" w:cs="Times New Roman"/>
-          <w:b/>
-          <w:bCs/>
-          <w:sz w:val="24"/>
-          <w:szCs w:val="24"/>
-        </w:rPr>
-        <w:t>LAs</w:t>
-      </w:r>
-      <w:r>
-        <w:rPr>
-          <w:rFonts w:ascii="Times New Roman" w:hAnsi="Times New Roman" w:cs="Times New Roman"/>
-          <w:b/>
-          <w:bCs/>
-          <w:sz w:val="24"/>
-          <w:szCs w:val="24"/>
-        </w:rPr>
-        <w:t>:</w:t>
+          <w:highlight w:val="green"/>
+        </w:rPr>
+      </w:pPr>
+      <w:r>
+        <w:rPr>
+          <w:rFonts w:ascii="Times New Roman" w:hAnsi="Times New Roman" w:cs="Times New Roman"/>
+          <w:b/>
+          <w:bCs/>
+          <w:sz w:val="24"/>
+          <w:szCs w:val="24"/>
+          <w:highlight w:val="green"/>
+        </w:rPr>
+        <w:t>LAs:</w:t>
+      </w:r>
+      <w:r>
+        <w:rPr>
+          <w:rFonts w:ascii="Times New Roman" w:hAnsi="Times New Roman" w:cs="Times New Roman"/>
+          <w:b/>
+          <w:bCs/>
+          <w:noProof/>
+          <w:sz w:val="24"/>
+          <w:szCs w:val="24"/>
+          <w:highlight w:val="green"/>
+        </w:rPr>
+        <w:t xml:space="preserve"> </w:t>
+      </w:r>
+      <w:r>
+        <w:rPr>
+          <w:rFonts w:ascii="Times New Roman" w:hAnsi="Times New Roman" w:cs="Times New Roman"/>
+          <w:b/>
+          <w:bCs/>
+          <w:noProof/>
+          <w:sz w:val="24"/>
+          <w:szCs w:val="24"/>
+          <w:highlight w:val="green"/>
+        </w:rPr>
+        <w:drawing>
+          <wp:inline distT="0" distB="0" distL="0" distR="0" wp14:anchorId="33EFC71D" wp14:editId="10B67F67">
+            <wp:extent cx="914400" cy="914400"/>
+            <wp:effectExtent l="0" t="0" r="0" b="0"/>
+            <wp:docPr id="10" name="Graphic 10" descr="Checkmark"/>
+            <wp:cNvGraphicFramePr>
+              <a:graphicFrameLocks xmlns:a="http://schemas.openxmlformats.org/drawingml/2006/main" noChangeAspect="1"/>
+            </wp:cNvGraphicFramePr>
+            <a:graphic xmlns:a="http://schemas.openxmlformats.org/drawingml/2006/main">
+              <a:graphicData uri="http://schemas.openxmlformats.org/drawingml/2006/picture">
+                <pic:pic xmlns:pic="http://schemas.openxmlformats.org/drawingml/2006/picture">
+                  <pic:nvPicPr>
+                    <pic:cNvPr id="1" name="Graphic 1" descr="Checkmark"/>
+                    <pic:cNvPicPr/>
+                  </pic:nvPicPr>
+                  <pic:blipFill>
+                    <a:blip r:embed="rId8">
+                      <a:extLst>
+                        <a:ext uri="{28A0092B-C50C-407E-A947-70E740481C1C}">
+                          <a14:useLocalDpi xmlns:a14="http://schemas.microsoft.com/office/drawing/2010/main" val="0"/>
+                        </a:ext>
+                        <a:ext uri="{96DAC541-7B7A-43D3-8B79-37D633B846F1}">
+                          <asvg:svgBlip xmlns:asvg="http://schemas.microsoft.com/office/drawing/2016/SVG/main" r:embed="rId9"/>
+                        </a:ext>
+                      </a:extLst>
+                    </a:blip>
+                    <a:stretch>
+                      <a:fillRect/>
+                    </a:stretch>
+                  </pic:blipFill>
+                  <pic:spPr>
+                    <a:xfrm>
+                      <a:off x="0" y="0"/>
+                      <a:ext cx="914400" cy="914400"/>
+                    </a:xfrm>
+                    <a:prstGeom prst="rect">
+                      <a:avLst/>
+                    </a:prstGeom>
+                  </pic:spPr>
+                </pic:pic>
+              </a:graphicData>
+            </a:graphic>
+          </wp:inline>
+        </w:drawing>
       </w:r>
     </w:p>
     <w:p>
@@ -6281,6 +6080,7 @@
           <w:color w:val="FF0000"/>
           <w:sz w:val="24"/>
           <w:szCs w:val="24"/>
+          <w:highlight w:val="green"/>
         </w:rPr>
       </w:pPr>
       <w:r>
@@ -6290,6 +6090,7 @@
           <w:color w:val="FF0000"/>
           <w:sz w:val="24"/>
           <w:szCs w:val="24"/>
+          <w:highlight w:val="green"/>
         </w:rPr>
         <w:t>WAP to create a linked list that represents a polynomial expression with single variable (i.e. 5x</w:t>
       </w:r>
@@ -6300,6 +6101,7 @@
           <w:color w:val="FF0000"/>
           <w:sz w:val="24"/>
           <w:szCs w:val="24"/>
+          <w:highlight w:val="green"/>
           <w:vertAlign w:val="superscript"/>
         </w:rPr>
         <w:t>7</w:t>
@@ -6311,6 +6113,7 @@
           <w:color w:val="FF0000"/>
           <w:sz w:val="24"/>
           <w:szCs w:val="24"/>
+          <w:highlight w:val="green"/>
         </w:rPr>
         <w:t>-3x</w:t>
       </w:r>
@@ -6321,6 +6124,7 @@
           <w:color w:val="FF0000"/>
           <w:sz w:val="24"/>
           <w:szCs w:val="24"/>
+          <w:highlight w:val="green"/>
           <w:vertAlign w:val="superscript"/>
         </w:rPr>
         <w:t>5</w:t>
@@ -6332,6 +6136,7 @@
           <w:color w:val="FF0000"/>
           <w:sz w:val="24"/>
           <w:szCs w:val="24"/>
+          <w:highlight w:val="green"/>
         </w:rPr>
         <w:t>+x</w:t>
       </w:r>
@@ -6342,6 +6147,7 @@
           <w:color w:val="FF0000"/>
           <w:sz w:val="24"/>
           <w:szCs w:val="24"/>
+          <w:highlight w:val="green"/>
           <w:vertAlign w:val="superscript"/>
         </w:rPr>
         <w:t>2</w:t>
@@ -6353,6 +6159,7 @@
           <w:color w:val="FF0000"/>
           <w:sz w:val="24"/>
           <w:szCs w:val="24"/>
+          <w:highlight w:val="green"/>
         </w:rPr>
         <w:t>+9) and display the polynomial by using user defined functions for creation and display.</w:t>
       </w:r>
@@ -6372,6 +6179,7 @@
           <w:color w:val="FF0000"/>
           <w:sz w:val="24"/>
           <w:szCs w:val="24"/>
+          <w:highlight w:val="green"/>
         </w:rPr>
       </w:pPr>
       <w:r>
@@ -6381,6 +6189,7 @@
           <w:color w:val="FF0000"/>
           <w:sz w:val="24"/>
           <w:szCs w:val="24"/>
+          <w:highlight w:val="green"/>
         </w:rPr>
         <w:t>WAP by modifying the LA1 program to add two polynomials with single variable. Use the same function in LA1 written for creation &amp; display operations and write a new function for addition operations.</w:t>
       </w:r>
@@ -6397,16 +6206,20 @@
         <w:rPr>
           <w:rFonts w:ascii="Times New Roman" w:hAnsi="Times New Roman" w:cs="Times New Roman"/>
           <w:bCs/>
-          <w:sz w:val="24"/>
-          <w:szCs w:val="24"/>
-        </w:rPr>
-      </w:pPr>
-      <w:r>
-        <w:rPr>
-          <w:rFonts w:ascii="Times New Roman" w:hAnsi="Times New Roman" w:cs="Times New Roman"/>
-          <w:bCs/>
-          <w:sz w:val="24"/>
-          <w:szCs w:val="24"/>
+          <w:color w:val="FF0000"/>
+          <w:sz w:val="24"/>
+          <w:szCs w:val="24"/>
+          <w:highlight w:val="green"/>
+        </w:rPr>
+      </w:pPr>
+      <w:r>
+        <w:rPr>
+          <w:rFonts w:ascii="Times New Roman" w:hAnsi="Times New Roman" w:cs="Times New Roman"/>
+          <w:bCs/>
+          <w:color w:val="FF0000"/>
+          <w:sz w:val="24"/>
+          <w:szCs w:val="24"/>
+          <w:highlight w:val="green"/>
         </w:rPr>
         <w:t>A matrix m × n that has relatively few non-zero entries is called sparse matrix. It may be represented in much less than m × n space. An m × n matrix with k non-zero entries is sparse if k &lt;&lt; m × n. It may be faster to represent the matrix compactly as a list of the non-zero indexes and associated entries. WAP to represent a sparse matrix using linked list.</w:t>
       </w:r>
@@ -6425,16 +6238,16 @@
           <w:bCs/>
           <w:sz w:val="24"/>
           <w:szCs w:val="24"/>
-          <w:highlight w:val="yellow"/>
-        </w:rPr>
-      </w:pPr>
-      <w:r>
-        <w:rPr>
-          <w:rFonts w:ascii="Times New Roman" w:hAnsi="Times New Roman" w:cs="Times New Roman"/>
-          <w:bCs/>
-          <w:sz w:val="24"/>
-          <w:szCs w:val="24"/>
-          <w:highlight w:val="yellow"/>
+          <w:highlight w:val="green"/>
+        </w:rPr>
+      </w:pPr>
+      <w:r>
+        <w:rPr>
+          <w:rFonts w:ascii="Times New Roman" w:hAnsi="Times New Roman" w:cs="Times New Roman"/>
+          <w:bCs/>
+          <w:sz w:val="24"/>
+          <w:szCs w:val="24"/>
+          <w:highlight w:val="green"/>
         </w:rPr>
         <w:t xml:space="preserve">WAP to find out the transpose of a sparse matrix. </w:t>
       </w:r>
@@ -6453,16 +6266,16 @@
           <w:bCs/>
           <w:sz w:val="24"/>
           <w:szCs w:val="24"/>
-          <w:highlight w:val="yellow"/>
-        </w:rPr>
-      </w:pPr>
-      <w:r>
-        <w:rPr>
-          <w:rFonts w:ascii="Times New Roman" w:hAnsi="Times New Roman" w:cs="Times New Roman"/>
-          <w:bCs/>
-          <w:sz w:val="24"/>
-          <w:szCs w:val="24"/>
-          <w:highlight w:val="yellow"/>
+          <w:highlight w:val="green"/>
+        </w:rPr>
+      </w:pPr>
+      <w:r>
+        <w:rPr>
+          <w:rFonts w:ascii="Times New Roman" w:hAnsi="Times New Roman" w:cs="Times New Roman"/>
+          <w:bCs/>
+          <w:sz w:val="24"/>
+          <w:szCs w:val="24"/>
+          <w:highlight w:val="green"/>
         </w:rPr>
         <w:t xml:space="preserve">WAP to determine whether the given matrix is a sparse matrix or not. </w:t>
       </w:r>
@@ -6477,18 +6290,87 @@
           <w:bCs/>
           <w:sz w:val="24"/>
           <w:szCs w:val="24"/>
-        </w:rPr>
-      </w:pPr>
-      <w:r>
-        <w:rPr>
-          <w:rFonts w:ascii="Times New Roman" w:hAnsi="Times New Roman" w:cs="Times New Roman"/>
-          <w:b/>
-          <w:bCs/>
-          <w:sz w:val="24"/>
-          <w:szCs w:val="24"/>
+          <w:highlight w:val="green"/>
+        </w:rPr>
+      </w:pPr>
+      <w:r>
+        <w:rPr>
+          <w:rFonts w:ascii="Times New Roman" w:hAnsi="Times New Roman" w:cs="Times New Roman"/>
+          <w:b/>
+          <w:bCs/>
+          <w:sz w:val="24"/>
+          <w:szCs w:val="24"/>
+          <w:highlight w:val="green"/>
         </w:rPr>
         <w:t>HAs:</w:t>
       </w:r>
+      <w:r>
+        <w:rPr>
+          <w:rFonts w:ascii="Times New Roman" w:hAnsi="Times New Roman" w:cs="Times New Roman"/>
+          <w:b/>
+          <w:bCs/>
+          <w:noProof/>
+          <w:sz w:val="24"/>
+          <w:szCs w:val="24"/>
+          <w:highlight w:val="green"/>
+        </w:rPr>
+        <w:t xml:space="preserve"> </w:t>
+      </w:r>
+      <w:r>
+        <w:rPr>
+          <w:rFonts w:ascii="Times New Roman" w:hAnsi="Times New Roman" w:cs="Times New Roman"/>
+          <w:b/>
+          <w:bCs/>
+          <w:noProof/>
+          <w:sz w:val="24"/>
+          <w:szCs w:val="24"/>
+          <w:highlight w:val="green"/>
+        </w:rPr>
+        <w:drawing>
+          <wp:inline distT="0" distB="0" distL="0" distR="0" wp14:anchorId="14699582" wp14:editId="31994A89">
+            <wp:extent cx="914400" cy="914400"/>
+            <wp:effectExtent l="0" t="0" r="0" b="0"/>
+            <wp:docPr id="11" name="Graphic 11" descr="Checkmark"/>
+            <wp:cNvGraphicFramePr>
+              <a:graphicFrameLocks xmlns:a="http://schemas.openxmlformats.org/drawingml/2006/main" noChangeAspect="1"/>
+            </wp:cNvGraphicFramePr>
+            <a:graphic xmlns:a="http://schemas.openxmlformats.org/drawingml/2006/main">
+              <a:graphicData uri="http://schemas.openxmlformats.org/drawingml/2006/picture">
+                <pic:pic xmlns:pic="http://schemas.openxmlformats.org/drawingml/2006/picture">
+                  <pic:nvPicPr>
+                    <pic:cNvPr id="1" name="Graphic 1" descr="Checkmark"/>
+                    <pic:cNvPicPr/>
+                  </pic:nvPicPr>
+                  <pic:blipFill>
+                    <a:blip r:embed="rId8">
+                      <a:extLst>
+                        <a:ext uri="{28A0092B-C50C-407E-A947-70E740481C1C}">
+                          <a14:useLocalDpi xmlns:a14="http://schemas.microsoft.com/office/drawing/2010/main" val="0"/>
+                        </a:ext>
+                        <a:ext uri="{96DAC541-7B7A-43D3-8B79-37D633B846F1}">
+                          <asvg:svgBlip xmlns:asvg="http://schemas.microsoft.com/office/drawing/2016/SVG/main" r:embed="rId9"/>
+                        </a:ext>
+                      </a:extLst>
+                    </a:blip>
+                    <a:stretch>
+                      <a:fillRect/>
+                    </a:stretch>
+                  </pic:blipFill>
+                  <pic:spPr>
+                    <a:xfrm>
+                      <a:off x="0" y="0"/>
+                      <a:ext cx="914400" cy="914400"/>
+                    </a:xfrm>
+                    <a:prstGeom prst="rect">
+                      <a:avLst/>
+                    </a:prstGeom>
+                  </pic:spPr>
+                </pic:pic>
+              </a:graphicData>
+            </a:graphic>
+          </wp:inline>
+        </w:drawing>
+      </w:r>
     </w:p>
     <w:p>
       <w:pPr>
@@ -6505,6 +6387,7 @@
           <w:color w:val="FF0000"/>
           <w:sz w:val="24"/>
           <w:szCs w:val="24"/>
+          <w:highlight w:val="green"/>
         </w:rPr>
       </w:pPr>
       <w:r>
@@ -6514,6 +6397,7 @@
           <w:color w:val="FF0000"/>
           <w:sz w:val="24"/>
           <w:szCs w:val="24"/>
+          <w:highlight w:val="green"/>
         </w:rPr>
         <w:t xml:space="preserve">WAP to determine whether the given matrix is a lower triangular or upper triangular or tri-diagonal matrix. </w:t>
       </w:r>
@@ -6533,6 +6417,7 @@
           <w:color w:val="FF0000"/>
           <w:sz w:val="24"/>
           <w:szCs w:val="24"/>
+          <w:highlight w:val="green"/>
         </w:rPr>
       </w:pPr>
       <w:r>
@@ -6542,6 +6427,7 @@
           <w:color w:val="FF0000"/>
           <w:sz w:val="24"/>
           <w:szCs w:val="24"/>
+          <w:highlight w:val="green"/>
         </w:rPr>
         <w:t>WAP by modifying the LA1 program to multiply two polynomials with single variable. Use the same function in LA1 written for creation &amp; display operations and write a new function for multiplication operations.</w:t>
       </w:r>
@@ -6560,15 +6446,18 @@
           <w:bCs/>
           <w:sz w:val="24"/>
           <w:szCs w:val="24"/>
-        </w:rPr>
-      </w:pPr>
-      <w:r>
-        <w:rPr>
-          <w:rFonts w:ascii="Times New Roman" w:hAnsi="Times New Roman" w:cs="Times New Roman"/>
-          <w:bCs/>
-          <w:sz w:val="24"/>
-          <w:szCs w:val="24"/>
-        </w:rPr>
+          <w:highlight w:val="green"/>
+        </w:rPr>
+      </w:pPr>
+      <w:r>
+        <w:rPr>
+          <w:rFonts w:ascii="Times New Roman" w:hAnsi="Times New Roman" w:cs="Times New Roman"/>
+          <w:bCs/>
+          <w:sz w:val="24"/>
+          <w:szCs w:val="24"/>
+          <w:highlight w:val="green"/>
+        </w:rPr>
+        <w:lastRenderedPageBreak/>
         <w:t>WAP to add two sparse matrixes.</w:t>
       </w:r>
     </w:p>
@@ -6586,14 +6475,16 @@
           <w:bCs/>
           <w:sz w:val="24"/>
           <w:szCs w:val="24"/>
-        </w:rPr>
-      </w:pPr>
-      <w:r>
-        <w:rPr>
-          <w:rFonts w:ascii="Times New Roman" w:hAnsi="Times New Roman" w:cs="Times New Roman"/>
-          <w:bCs/>
-          <w:sz w:val="24"/>
-          <w:szCs w:val="24"/>
+          <w:highlight w:val="green"/>
+        </w:rPr>
+      </w:pPr>
+      <w:r>
+        <w:rPr>
+          <w:rFonts w:ascii="Times New Roman" w:hAnsi="Times New Roman" w:cs="Times New Roman"/>
+          <w:bCs/>
+          <w:sz w:val="24"/>
+          <w:szCs w:val="24"/>
+          <w:highlight w:val="green"/>
         </w:rPr>
         <w:t>WAP to multiply two sparse matrixes.</w:t>
       </w:r>
@@ -6741,7 +6632,6 @@
           <w:szCs w:val="24"/>
           <w:highlight w:val="green"/>
         </w:rPr>
-        <w:lastRenderedPageBreak/>
         <w:t>Objectives:</w:t>
       </w:r>
     </w:p>
@@ -7332,6 +7222,7 @@
           <w:szCs w:val="24"/>
           <w:highlight w:val="green"/>
         </w:rPr>
+        <w:lastRenderedPageBreak/>
         <w:t>HAs:</w:t>
       </w:r>
     </w:p>
@@ -7428,7 +7319,6 @@
           <w:szCs w:val="24"/>
           <w:highlight w:val="green"/>
         </w:rPr>
-        <w:lastRenderedPageBreak/>
         <w:t>WAP to create a double circular double linked list of n nodes and display the linked list by using suitable user defined functions for create and display operations.</w:t>
       </w:r>
     </w:p>
@@ -8650,29 +8540,7 @@
           <w:szCs w:val="24"/>
           <w:highlight w:val="green"/>
         </w:rPr>
-        <w:t xml:space="preserve">a) </w:t>
-      </w:r>
-      <w:proofErr w:type="spellStart"/>
-      <w:r>
-        <w:rPr>
-          <w:rFonts w:ascii="Times New Roman" w:hAnsi="Times New Roman" w:cs="Times New Roman"/>
-          <w:bCs/>
-          <w:sz w:val="24"/>
-          <w:szCs w:val="24"/>
-          <w:highlight w:val="green"/>
-        </w:rPr>
-        <w:t>peekLowestElement</w:t>
-      </w:r>
-      <w:proofErr w:type="spellEnd"/>
-      <w:r>
-        <w:rPr>
-          <w:rFonts w:ascii="Times New Roman" w:hAnsi="Times New Roman" w:cs="Times New Roman"/>
-          <w:bCs/>
-          <w:sz w:val="24"/>
-          <w:szCs w:val="24"/>
-          <w:highlight w:val="green"/>
-        </w:rPr>
-        <w:t xml:space="preserve"> - return the lowest element in the stack without removing it from the stack</w:t>
+        <w:t>a) peekLowestElement - return the lowest element in the stack without removing it from the stack</w:t>
       </w:r>
     </w:p>
     <w:p>
@@ -8696,29 +8564,7 @@
           <w:szCs w:val="24"/>
           <w:highlight w:val="green"/>
         </w:rPr>
-        <w:t xml:space="preserve">b) </w:t>
-      </w:r>
-      <w:proofErr w:type="spellStart"/>
-      <w:r>
-        <w:rPr>
-          <w:rFonts w:ascii="Times New Roman" w:hAnsi="Times New Roman" w:cs="Times New Roman"/>
-          <w:bCs/>
-          <w:sz w:val="24"/>
-          <w:szCs w:val="24"/>
-          <w:highlight w:val="green"/>
-        </w:rPr>
-        <w:t>peekHighestElement</w:t>
-      </w:r>
-      <w:proofErr w:type="spellEnd"/>
-      <w:r>
-        <w:rPr>
-          <w:rFonts w:ascii="Times New Roman" w:hAnsi="Times New Roman" w:cs="Times New Roman"/>
-          <w:bCs/>
-          <w:sz w:val="24"/>
-          <w:szCs w:val="24"/>
-          <w:highlight w:val="green"/>
-        </w:rPr>
-        <w:t xml:space="preserve"> - return the highest element in the stack without removing it from the stack</w:t>
+        <w:t>b) peekHighestElement - return the highest element in the stack without removing it from the stack</w:t>
       </w:r>
     </w:p>
     <w:p>
@@ -8741,31 +8587,8 @@
           <w:szCs w:val="24"/>
           <w:highlight w:val="green"/>
         </w:rPr>
-        <w:t xml:space="preserve">c) </w:t>
-      </w:r>
-      <w:proofErr w:type="spellStart"/>
-      <w:r>
-        <w:rPr>
-          <w:rFonts w:ascii="Times New Roman" w:hAnsi="Times New Roman" w:cs="Times New Roman"/>
-          <w:bCs/>
-          <w:sz w:val="24"/>
-          <w:szCs w:val="24"/>
-          <w:highlight w:val="green"/>
-        </w:rPr>
-        <w:t>peekMiddleElement</w:t>
-      </w:r>
-      <w:proofErr w:type="spellEnd"/>
-      <w:r>
-        <w:rPr>
-          <w:rFonts w:ascii="Times New Roman" w:hAnsi="Times New Roman" w:cs="Times New Roman"/>
-          <w:bCs/>
-          <w:sz w:val="24"/>
-          <w:szCs w:val="24"/>
-          <w:highlight w:val="green"/>
-        </w:rPr>
-        <w:t xml:space="preserve"> - return the (size/2+1)</w:t>
-      </w:r>
-      <w:proofErr w:type="spellStart"/>
+        <w:t>c) peekMiddleElement - return the (size/2+1)</w:t>
+      </w:r>
       <w:r>
         <w:rPr>
           <w:rFonts w:ascii="Times New Roman" w:hAnsi="Times New Roman" w:cs="Times New Roman"/>
@@ -8777,7 +8600,6 @@
         </w:rPr>
         <w:t>th</w:t>
       </w:r>
-      <w:proofErr w:type="spellEnd"/>
       <w:r>
         <w:rPr>
           <w:rFonts w:ascii="Times New Roman" w:hAnsi="Times New Roman" w:cs="Times New Roman"/>
@@ -9275,10 +9097,18 @@
           <w:szCs w:val="24"/>
           <w:highlight w:val="green"/>
         </w:rPr>
-        <w:t xml:space="preserve">Write a menu driven program to implement queue operations such as Enqueue, Dequeue, Peek, </w:t>
-      </w:r>
-      <w:proofErr w:type="gramStart"/>
-      <w:r>
+        <w:t>Write a menu driven program to implement queue operations such as Enqueue, Dequeue, Peek, Display of elements, IsEmpty, IsFull using static array.</w:t>
+      </w:r>
+    </w:p>
+    <w:p>
+      <w:pPr>
+        <w:pStyle w:val="ListParagraph"/>
+        <w:numPr>
+          <w:ilvl w:val="0"/>
+          <w:numId w:val="3"/>
+        </w:numPr>
+        <w:spacing w:after="0"/>
+        <w:jc w:val="both"/>
         <w:rPr>
           <w:rFonts w:ascii="Times New Roman" w:hAnsi="Times New Roman" w:cs="Times New Roman"/>
           <w:bCs/>
@@ -9287,9 +9117,7 @@
           <w:szCs w:val="24"/>
           <w:highlight w:val="green"/>
         </w:rPr>
-        <w:t>Display</w:t>
-      </w:r>
-      <w:proofErr w:type="gramEnd"/>
+      </w:pPr>
       <w:r>
         <w:rPr>
           <w:rFonts w:ascii="Times New Roman" w:hAnsi="Times New Roman" w:cs="Times New Roman"/>
@@ -9299,55 +9127,7 @@
           <w:szCs w:val="24"/>
           <w:highlight w:val="green"/>
         </w:rPr>
-        <w:t xml:space="preserve"> of elements, </w:t>
-      </w:r>
-      <w:proofErr w:type="spellStart"/>
-      <w:r>
-        <w:rPr>
-          <w:rFonts w:ascii="Times New Roman" w:hAnsi="Times New Roman" w:cs="Times New Roman"/>
-          <w:bCs/>
-          <w:color w:val="FF0000"/>
-          <w:sz w:val="24"/>
-          <w:szCs w:val="24"/>
-          <w:highlight w:val="green"/>
-        </w:rPr>
-        <w:t>IsEmpty</w:t>
-      </w:r>
-      <w:proofErr w:type="spellEnd"/>
-      <w:r>
-        <w:rPr>
-          <w:rFonts w:ascii="Times New Roman" w:hAnsi="Times New Roman" w:cs="Times New Roman"/>
-          <w:bCs/>
-          <w:color w:val="FF0000"/>
-          <w:sz w:val="24"/>
-          <w:szCs w:val="24"/>
-          <w:highlight w:val="green"/>
-        </w:rPr>
-        <w:t xml:space="preserve">, </w:t>
-      </w:r>
-      <w:proofErr w:type="spellStart"/>
-      <w:r>
-        <w:rPr>
-          <w:rFonts w:ascii="Times New Roman" w:hAnsi="Times New Roman" w:cs="Times New Roman"/>
-          <w:bCs/>
-          <w:color w:val="FF0000"/>
-          <w:sz w:val="24"/>
-          <w:szCs w:val="24"/>
-          <w:highlight w:val="green"/>
-        </w:rPr>
-        <w:t>IsFull</w:t>
-      </w:r>
-      <w:proofErr w:type="spellEnd"/>
-      <w:r>
-        <w:rPr>
-          <w:rFonts w:ascii="Times New Roman" w:hAnsi="Times New Roman" w:cs="Times New Roman"/>
-          <w:bCs/>
-          <w:color w:val="FF0000"/>
-          <w:sz w:val="24"/>
-          <w:szCs w:val="24"/>
-          <w:highlight w:val="green"/>
-        </w:rPr>
-        <w:t xml:space="preserve"> using static array.</w:t>
+        <w:t>Write a menu driven program to implement queue operations such as Enqueue, Dequeue, Peek, Display of elements, IsEmpty using linked list.</w:t>
       </w:r>
     </w:p>
     <w:p>
@@ -9362,70 +9142,20 @@
         <w:rPr>
           <w:rFonts w:ascii="Times New Roman" w:hAnsi="Times New Roman" w:cs="Times New Roman"/>
           <w:bCs/>
-          <w:color w:val="FF0000"/>
-          <w:sz w:val="24"/>
-          <w:szCs w:val="24"/>
-          <w:highlight w:val="green"/>
-        </w:rPr>
-      </w:pPr>
-      <w:r>
-        <w:rPr>
-          <w:rFonts w:ascii="Times New Roman" w:hAnsi="Times New Roman" w:cs="Times New Roman"/>
-          <w:bCs/>
-          <w:color w:val="FF0000"/>
-          <w:sz w:val="24"/>
-          <w:szCs w:val="24"/>
-          <w:highlight w:val="green"/>
-        </w:rPr>
-        <w:t xml:space="preserve">Write a menu driven program to implement queue operations such as Enqueue, Dequeue, Peek, </w:t>
-      </w:r>
-      <w:proofErr w:type="gramStart"/>
-      <w:r>
-        <w:rPr>
-          <w:rFonts w:ascii="Times New Roman" w:hAnsi="Times New Roman" w:cs="Times New Roman"/>
-          <w:bCs/>
-          <w:color w:val="FF0000"/>
-          <w:sz w:val="24"/>
-          <w:szCs w:val="24"/>
-          <w:highlight w:val="green"/>
-        </w:rPr>
-        <w:t>Display</w:t>
-      </w:r>
-      <w:proofErr w:type="gramEnd"/>
-      <w:r>
-        <w:rPr>
-          <w:rFonts w:ascii="Times New Roman" w:hAnsi="Times New Roman" w:cs="Times New Roman"/>
-          <w:bCs/>
-          <w:color w:val="FF0000"/>
-          <w:sz w:val="24"/>
-          <w:szCs w:val="24"/>
-          <w:highlight w:val="green"/>
-        </w:rPr>
-        <w:t xml:space="preserve"> of elements, </w:t>
-      </w:r>
-      <w:proofErr w:type="spellStart"/>
-      <w:r>
-        <w:rPr>
-          <w:rFonts w:ascii="Times New Roman" w:hAnsi="Times New Roman" w:cs="Times New Roman"/>
-          <w:bCs/>
-          <w:color w:val="FF0000"/>
-          <w:sz w:val="24"/>
-          <w:szCs w:val="24"/>
-          <w:highlight w:val="green"/>
-        </w:rPr>
-        <w:t>IsEmpty</w:t>
-      </w:r>
-      <w:proofErr w:type="spellEnd"/>
-      <w:r>
-        <w:rPr>
-          <w:rFonts w:ascii="Times New Roman" w:hAnsi="Times New Roman" w:cs="Times New Roman"/>
-          <w:bCs/>
-          <w:color w:val="FF0000"/>
-          <w:sz w:val="24"/>
-          <w:szCs w:val="24"/>
-          <w:highlight w:val="green"/>
-        </w:rPr>
-        <w:t xml:space="preserve"> using linked list.</w:t>
+          <w:sz w:val="24"/>
+          <w:szCs w:val="24"/>
+          <w:highlight w:val="green"/>
+        </w:rPr>
+      </w:pPr>
+      <w:r>
+        <w:rPr>
+          <w:rFonts w:ascii="Times New Roman" w:hAnsi="Times New Roman" w:cs="Times New Roman"/>
+          <w:bCs/>
+          <w:sz w:val="24"/>
+          <w:szCs w:val="24"/>
+          <w:highlight w:val="green"/>
+        </w:rPr>
+        <w:t>Write a menu driven program to implement circular queue operations such as Enqueue, Dequeue, Peek, Display of elements, IsEmpty, IsFull using static array.</w:t>
       </w:r>
     </w:p>
     <w:p>
@@ -9453,73 +9183,7 @@
           <w:szCs w:val="24"/>
           <w:highlight w:val="green"/>
         </w:rPr>
-        <w:t xml:space="preserve">Write a menu driven program to implement circular queue operations such as Enqueue, Dequeue, Peek, </w:t>
-      </w:r>
-      <w:proofErr w:type="gramStart"/>
-      <w:r>
-        <w:rPr>
-          <w:rFonts w:ascii="Times New Roman" w:hAnsi="Times New Roman" w:cs="Times New Roman"/>
-          <w:bCs/>
-          <w:sz w:val="24"/>
-          <w:szCs w:val="24"/>
-          <w:highlight w:val="green"/>
-        </w:rPr>
-        <w:t>Display</w:t>
-      </w:r>
-      <w:proofErr w:type="gramEnd"/>
-      <w:r>
-        <w:rPr>
-          <w:rFonts w:ascii="Times New Roman" w:hAnsi="Times New Roman" w:cs="Times New Roman"/>
-          <w:bCs/>
-          <w:sz w:val="24"/>
-          <w:szCs w:val="24"/>
-          <w:highlight w:val="green"/>
-        </w:rPr>
-        <w:t xml:space="preserve"> of elements, </w:t>
-      </w:r>
-      <w:proofErr w:type="spellStart"/>
-      <w:r>
-        <w:rPr>
-          <w:rFonts w:ascii="Times New Roman" w:hAnsi="Times New Roman" w:cs="Times New Roman"/>
-          <w:bCs/>
-          <w:sz w:val="24"/>
-          <w:szCs w:val="24"/>
-          <w:highlight w:val="green"/>
-        </w:rPr>
-        <w:t>IsEmpty</w:t>
-      </w:r>
-      <w:proofErr w:type="spellEnd"/>
-      <w:r>
-        <w:rPr>
-          <w:rFonts w:ascii="Times New Roman" w:hAnsi="Times New Roman" w:cs="Times New Roman"/>
-          <w:bCs/>
-          <w:sz w:val="24"/>
-          <w:szCs w:val="24"/>
-          <w:highlight w:val="green"/>
-        </w:rPr>
-        <w:t xml:space="preserve">, </w:t>
-      </w:r>
-      <w:proofErr w:type="spellStart"/>
-      <w:r>
-        <w:rPr>
-          <w:rFonts w:ascii="Times New Roman" w:hAnsi="Times New Roman" w:cs="Times New Roman"/>
-          <w:bCs/>
-          <w:sz w:val="24"/>
-          <w:szCs w:val="24"/>
-          <w:highlight w:val="green"/>
-        </w:rPr>
-        <w:t>IsFull</w:t>
-      </w:r>
-      <w:proofErr w:type="spellEnd"/>
-      <w:r>
-        <w:rPr>
-          <w:rFonts w:ascii="Times New Roman" w:hAnsi="Times New Roman" w:cs="Times New Roman"/>
-          <w:bCs/>
-          <w:sz w:val="24"/>
-          <w:szCs w:val="24"/>
-          <w:highlight w:val="green"/>
-        </w:rPr>
-        <w:t xml:space="preserve"> using static array.</w:t>
+        <w:t>Write a menu driven program to implement Deques (both Input-restricted and Output-restricted) operations such as Enqueue, Dequeue, Peek, Display of elements, IsEmpty, IsFull using static array.</w:t>
       </w:r>
     </w:p>
     <w:p>
@@ -9547,73 +9211,7 @@
           <w:szCs w:val="24"/>
           <w:highlight w:val="green"/>
         </w:rPr>
-        <w:t xml:space="preserve">Write a menu driven program to implement Deques (both Input-restricted and Output-restricted) operations such as Enqueue, Dequeue, Peek, </w:t>
-      </w:r>
-      <w:proofErr w:type="gramStart"/>
-      <w:r>
-        <w:rPr>
-          <w:rFonts w:ascii="Times New Roman" w:hAnsi="Times New Roman" w:cs="Times New Roman"/>
-          <w:bCs/>
-          <w:sz w:val="24"/>
-          <w:szCs w:val="24"/>
-          <w:highlight w:val="green"/>
-        </w:rPr>
-        <w:t>Display</w:t>
-      </w:r>
-      <w:proofErr w:type="gramEnd"/>
-      <w:r>
-        <w:rPr>
-          <w:rFonts w:ascii="Times New Roman" w:hAnsi="Times New Roman" w:cs="Times New Roman"/>
-          <w:bCs/>
-          <w:sz w:val="24"/>
-          <w:szCs w:val="24"/>
-          <w:highlight w:val="green"/>
-        </w:rPr>
-        <w:t xml:space="preserve"> of elements, </w:t>
-      </w:r>
-      <w:proofErr w:type="spellStart"/>
-      <w:r>
-        <w:rPr>
-          <w:rFonts w:ascii="Times New Roman" w:hAnsi="Times New Roman" w:cs="Times New Roman"/>
-          <w:bCs/>
-          <w:sz w:val="24"/>
-          <w:szCs w:val="24"/>
-          <w:highlight w:val="green"/>
-        </w:rPr>
-        <w:t>IsEmpty</w:t>
-      </w:r>
-      <w:proofErr w:type="spellEnd"/>
-      <w:r>
-        <w:rPr>
-          <w:rFonts w:ascii="Times New Roman" w:hAnsi="Times New Roman" w:cs="Times New Roman"/>
-          <w:bCs/>
-          <w:sz w:val="24"/>
-          <w:szCs w:val="24"/>
-          <w:highlight w:val="green"/>
-        </w:rPr>
-        <w:t xml:space="preserve">, </w:t>
-      </w:r>
-      <w:proofErr w:type="spellStart"/>
-      <w:r>
-        <w:rPr>
-          <w:rFonts w:ascii="Times New Roman" w:hAnsi="Times New Roman" w:cs="Times New Roman"/>
-          <w:bCs/>
-          <w:sz w:val="24"/>
-          <w:szCs w:val="24"/>
-          <w:highlight w:val="green"/>
-        </w:rPr>
-        <w:t>IsFull</w:t>
-      </w:r>
-      <w:proofErr w:type="spellEnd"/>
-      <w:r>
-        <w:rPr>
-          <w:rFonts w:ascii="Times New Roman" w:hAnsi="Times New Roman" w:cs="Times New Roman"/>
-          <w:bCs/>
-          <w:sz w:val="24"/>
-          <w:szCs w:val="24"/>
-          <w:highlight w:val="green"/>
-        </w:rPr>
-        <w:t xml:space="preserve"> using static array.</w:t>
+        <w:t>Write a menu driven program to implement circular queue operations such as Enqueue, Dequeue, Peek, Display of elements, IsEmpty using linked list.</w:t>
       </w:r>
     </w:p>
     <w:p>
@@ -9641,51 +9239,99 @@
           <w:szCs w:val="24"/>
           <w:highlight w:val="green"/>
         </w:rPr>
-        <w:t xml:space="preserve">Write a menu driven program to implement circular queue operations such as Enqueue, Dequeue, Peek, </w:t>
-      </w:r>
-      <w:proofErr w:type="gramStart"/>
-      <w:r>
-        <w:rPr>
-          <w:rFonts w:ascii="Times New Roman" w:hAnsi="Times New Roman" w:cs="Times New Roman"/>
-          <w:bCs/>
-          <w:sz w:val="24"/>
-          <w:szCs w:val="24"/>
-          <w:highlight w:val="green"/>
-        </w:rPr>
-        <w:t>Display</w:t>
-      </w:r>
-      <w:proofErr w:type="gramEnd"/>
-      <w:r>
-        <w:rPr>
-          <w:rFonts w:ascii="Times New Roman" w:hAnsi="Times New Roman" w:cs="Times New Roman"/>
-          <w:bCs/>
-          <w:sz w:val="24"/>
-          <w:szCs w:val="24"/>
-          <w:highlight w:val="green"/>
-        </w:rPr>
-        <w:t xml:space="preserve"> of elements, </w:t>
-      </w:r>
-      <w:proofErr w:type="spellStart"/>
-      <w:r>
-        <w:rPr>
-          <w:rFonts w:ascii="Times New Roman" w:hAnsi="Times New Roman" w:cs="Times New Roman"/>
-          <w:bCs/>
-          <w:sz w:val="24"/>
-          <w:szCs w:val="24"/>
-          <w:highlight w:val="green"/>
-        </w:rPr>
-        <w:t>IsEmpty</w:t>
-      </w:r>
-      <w:proofErr w:type="spellEnd"/>
-      <w:r>
-        <w:rPr>
-          <w:rFonts w:ascii="Times New Roman" w:hAnsi="Times New Roman" w:cs="Times New Roman"/>
-          <w:bCs/>
-          <w:sz w:val="24"/>
-          <w:szCs w:val="24"/>
-          <w:highlight w:val="green"/>
-        </w:rPr>
-        <w:t xml:space="preserve"> using linked list.</w:t>
+        <w:t>Write a menu driven program to implement circular queue operations such as Enqueue, Dequeue, Peek, Display of elements, IsEmpty using linked list.</w:t>
+      </w:r>
+    </w:p>
+    <w:p>
+      <w:pPr>
+        <w:spacing w:before="200"/>
+        <w:jc w:val="both"/>
+        <w:rPr>
+          <w:rFonts w:ascii="Times New Roman" w:hAnsi="Times New Roman" w:cs="Times New Roman"/>
+          <w:b/>
+          <w:bCs/>
+          <w:sz w:val="24"/>
+          <w:szCs w:val="24"/>
+          <w:highlight w:val="green"/>
+        </w:rPr>
+      </w:pPr>
+      <w:r>
+        <w:rPr>
+          <w:rFonts w:ascii="Times New Roman" w:hAnsi="Times New Roman" w:cs="Times New Roman"/>
+          <w:b/>
+          <w:bCs/>
+          <w:sz w:val="24"/>
+          <w:szCs w:val="24"/>
+          <w:highlight w:val="green"/>
+        </w:rPr>
+        <w:t>HAs:</w:t>
+      </w:r>
+      <w:r>
+        <w:rPr>
+          <w:rFonts w:ascii="Times New Roman" w:hAnsi="Times New Roman" w:cs="Times New Roman"/>
+          <w:b/>
+          <w:bCs/>
+          <w:noProof/>
+          <w:sz w:val="24"/>
+          <w:szCs w:val="24"/>
+          <w:highlight w:val="green"/>
+        </w:rPr>
+        <w:t xml:space="preserve"> </w:t>
+      </w:r>
+      <w:r>
+        <w:rPr>
+          <w:rFonts w:ascii="Times New Roman" w:hAnsi="Times New Roman" w:cs="Times New Roman"/>
+          <w:b/>
+          <w:bCs/>
+          <w:noProof/>
+          <w:sz w:val="24"/>
+          <w:szCs w:val="24"/>
+          <w:highlight w:val="green"/>
+        </w:rPr>
+        <w:drawing>
+          <wp:inline distT="0" distB="0" distL="0" distR="0" wp14:anchorId="0E5B1918" wp14:editId="57DE781F">
+            <wp:extent cx="914400" cy="914400"/>
+            <wp:effectExtent l="0" t="0" r="0" b="0"/>
+            <wp:docPr id="13" name="Graphic 13" descr="Checkmark"/>
+            <wp:cNvGraphicFramePr>
+              <a:graphicFrameLocks xmlns:a="http://schemas.openxmlformats.org/drawingml/2006/main" noChangeAspect="1"/>
+            </wp:cNvGraphicFramePr>
+            <a:graphic xmlns:a="http://schemas.openxmlformats.org/drawingml/2006/main">
+              <a:graphicData uri="http://schemas.openxmlformats.org/drawingml/2006/picture">
+                <pic:pic xmlns:pic="http://schemas.openxmlformats.org/drawingml/2006/picture">
+                  <pic:nvPicPr>
+                    <pic:cNvPr id="1" name="Graphic 1" descr="Checkmark"/>
+                    <pic:cNvPicPr/>
+                  </pic:nvPicPr>
+                  <pic:blipFill>
+                    <a:blip r:embed="rId8">
+                      <a:extLst>
+                        <a:ext uri="{28A0092B-C50C-407E-A947-70E740481C1C}">
+                          <a14:useLocalDpi xmlns:a14="http://schemas.microsoft.com/office/drawing/2010/main" val="0"/>
+                        </a:ext>
+                        <a:ext uri="{96DAC541-7B7A-43D3-8B79-37D633B846F1}">
+                          <asvg:svgBlip xmlns:asvg="http://schemas.microsoft.com/office/drawing/2016/SVG/main" r:embed="rId9"/>
+                        </a:ext>
+                      </a:extLst>
+                    </a:blip>
+                    <a:stretch>
+                      <a:fillRect/>
+                    </a:stretch>
+                  </pic:blipFill>
+                  <pic:spPr>
+                    <a:xfrm>
+                      <a:off x="0" y="0"/>
+                      <a:ext cx="914400" cy="914400"/>
+                    </a:xfrm>
+                    <a:prstGeom prst="rect">
+                      <a:avLst/>
+                    </a:prstGeom>
+                  </pic:spPr>
+                </pic:pic>
+              </a:graphicData>
+            </a:graphic>
+          </wp:inline>
+        </w:drawing>
       </w:r>
     </w:p>
     <w:p>
@@ -9713,84 +9359,8 @@
           <w:szCs w:val="24"/>
           <w:highlight w:val="green"/>
         </w:rPr>
-        <w:t xml:space="preserve">Write a menu driven program to implement circular queue operations such as Enqueue, Dequeue, Peek, </w:t>
-      </w:r>
-      <w:proofErr w:type="gramStart"/>
-      <w:r>
-        <w:rPr>
-          <w:rFonts w:ascii="Times New Roman" w:hAnsi="Times New Roman" w:cs="Times New Roman"/>
-          <w:bCs/>
-          <w:sz w:val="24"/>
-          <w:szCs w:val="24"/>
-          <w:highlight w:val="green"/>
-        </w:rPr>
-        <w:t>Display</w:t>
-      </w:r>
-      <w:proofErr w:type="gramEnd"/>
-      <w:r>
-        <w:rPr>
-          <w:rFonts w:ascii="Times New Roman" w:hAnsi="Times New Roman" w:cs="Times New Roman"/>
-          <w:bCs/>
-          <w:sz w:val="24"/>
-          <w:szCs w:val="24"/>
-          <w:highlight w:val="green"/>
-        </w:rPr>
-        <w:t xml:space="preserve"> of elements, </w:t>
-      </w:r>
-      <w:proofErr w:type="spellStart"/>
-      <w:r>
-        <w:rPr>
-          <w:rFonts w:ascii="Times New Roman" w:hAnsi="Times New Roman" w:cs="Times New Roman"/>
-          <w:bCs/>
-          <w:sz w:val="24"/>
-          <w:szCs w:val="24"/>
-          <w:highlight w:val="green"/>
-        </w:rPr>
-        <w:t>IsEmpty</w:t>
-      </w:r>
-      <w:proofErr w:type="spellEnd"/>
-      <w:r>
-        <w:rPr>
-          <w:rFonts w:ascii="Times New Roman" w:hAnsi="Times New Roman" w:cs="Times New Roman"/>
-          <w:bCs/>
-          <w:sz w:val="24"/>
-          <w:szCs w:val="24"/>
-          <w:highlight w:val="green"/>
-        </w:rPr>
-        <w:t xml:space="preserve"> using linked list.</w:t>
-      </w:r>
-    </w:p>
-    <w:p>
-      <w:pPr>
-        <w:spacing w:before="200"/>
-        <w:jc w:val="both"/>
-        <w:rPr>
-          <w:rFonts w:ascii="Times New Roman" w:hAnsi="Times New Roman" w:cs="Times New Roman"/>
-          <w:b/>
-          <w:bCs/>
-          <w:sz w:val="24"/>
-          <w:szCs w:val="24"/>
-        </w:rPr>
-      </w:pPr>
-      <w:r>
-        <w:rPr>
-          <w:rFonts w:ascii="Times New Roman" w:hAnsi="Times New Roman" w:cs="Times New Roman"/>
-          <w:b/>
-          <w:bCs/>
-          <w:sz w:val="24"/>
-          <w:szCs w:val="24"/>
-        </w:rPr>
-        <w:t>H</w:t>
-      </w:r>
-      <w:r>
-        <w:rPr>
-          <w:rFonts w:ascii="Times New Roman" w:hAnsi="Times New Roman" w:cs="Times New Roman"/>
-          <w:b/>
-          <w:bCs/>
-          <w:sz w:val="24"/>
-          <w:szCs w:val="24"/>
-        </w:rPr>
-        <w:t>As:</w:t>
+        <w:lastRenderedPageBreak/>
+        <w:t>A stack data structure is given with push and pop operations. WAP to implement a queue using instances of stack data structure and operations on them.</w:t>
       </w:r>
     </w:p>
     <w:p>
@@ -9807,16 +9377,18 @@
           <w:bCs/>
           <w:sz w:val="24"/>
           <w:szCs w:val="24"/>
-        </w:rPr>
-      </w:pPr>
-      <w:r>
-        <w:rPr>
-          <w:rFonts w:ascii="Times New Roman" w:hAnsi="Times New Roman" w:cs="Times New Roman"/>
-          <w:bCs/>
-          <w:sz w:val="24"/>
-          <w:szCs w:val="24"/>
-        </w:rPr>
-        <w:t>A stack data structure is given with push and pop operations. WAP to implement a queue using instances of stack data structure and operations on them.</w:t>
+          <w:highlight w:val="green"/>
+        </w:rPr>
+      </w:pPr>
+      <w:r>
+        <w:rPr>
+          <w:rFonts w:ascii="Times New Roman" w:hAnsi="Times New Roman" w:cs="Times New Roman"/>
+          <w:bCs/>
+          <w:sz w:val="24"/>
+          <w:szCs w:val="24"/>
+          <w:highlight w:val="green"/>
+        </w:rPr>
+        <w:t>A queue data structure is given with enqueue and dequeue operations. WAP to implement a stack using instances of queue data structure and operations on them.</w:t>
       </w:r>
     </w:p>
     <w:p>
@@ -9833,16 +9405,18 @@
           <w:bCs/>
           <w:sz w:val="24"/>
           <w:szCs w:val="24"/>
-        </w:rPr>
-      </w:pPr>
-      <w:r>
-        <w:rPr>
-          <w:rFonts w:ascii="Times New Roman" w:hAnsi="Times New Roman" w:cs="Times New Roman"/>
-          <w:bCs/>
-          <w:sz w:val="24"/>
-          <w:szCs w:val="24"/>
-        </w:rPr>
-        <w:t>A queue data structure is given with enqueue and dequeue operations. WAP to implement a stack using instances of queue data structure and operations on them.</w:t>
+          <w:highlight w:val="green"/>
+        </w:rPr>
+      </w:pPr>
+      <w:r>
+        <w:rPr>
+          <w:rFonts w:ascii="Times New Roman" w:hAnsi="Times New Roman" w:cs="Times New Roman"/>
+          <w:bCs/>
+          <w:sz w:val="24"/>
+          <w:szCs w:val="24"/>
+          <w:highlight w:val="green"/>
+        </w:rPr>
+        <w:t>Write a menu driven program to implement Deques (both Input-restricted and Output-restricted) operations such as Enqueue, Dequeue, Peek, Display of elements, IsEmpty using linked list.</w:t>
       </w:r>
     </w:p>
     <w:p>
@@ -9859,57 +9433,18 @@
           <w:bCs/>
           <w:sz w:val="24"/>
           <w:szCs w:val="24"/>
-        </w:rPr>
-      </w:pPr>
-      <w:r>
-        <w:rPr>
-          <w:rFonts w:ascii="Times New Roman" w:hAnsi="Times New Roman" w:cs="Times New Roman"/>
-          <w:bCs/>
-          <w:sz w:val="24"/>
-          <w:szCs w:val="24"/>
-        </w:rPr>
-        <w:lastRenderedPageBreak/>
-        <w:t xml:space="preserve">Write a menu driven program to implement Deques (both Input-restricted and Output-restricted) operations such as Enqueue, Dequeue, Peek, </w:t>
-      </w:r>
-      <w:proofErr w:type="gramStart"/>
-      <w:r>
-        <w:rPr>
-          <w:rFonts w:ascii="Times New Roman" w:hAnsi="Times New Roman" w:cs="Times New Roman"/>
-          <w:bCs/>
-          <w:sz w:val="24"/>
-          <w:szCs w:val="24"/>
-        </w:rPr>
-        <w:t>Display</w:t>
-      </w:r>
-      <w:proofErr w:type="gramEnd"/>
-      <w:r>
-        <w:rPr>
-          <w:rFonts w:ascii="Times New Roman" w:hAnsi="Times New Roman" w:cs="Times New Roman"/>
-          <w:bCs/>
-          <w:sz w:val="24"/>
-          <w:szCs w:val="24"/>
-        </w:rPr>
-        <w:t xml:space="preserve"> of elements, </w:t>
-      </w:r>
-      <w:proofErr w:type="spellStart"/>
-      <w:r>
-        <w:rPr>
-          <w:rFonts w:ascii="Times New Roman" w:hAnsi="Times New Roman" w:cs="Times New Roman"/>
-          <w:bCs/>
-          <w:sz w:val="24"/>
-          <w:szCs w:val="24"/>
-        </w:rPr>
-        <w:t>IsEmpty</w:t>
-      </w:r>
-      <w:proofErr w:type="spellEnd"/>
-      <w:r>
-        <w:rPr>
-          <w:rFonts w:ascii="Times New Roman" w:hAnsi="Times New Roman" w:cs="Times New Roman"/>
-          <w:bCs/>
-          <w:sz w:val="24"/>
-          <w:szCs w:val="24"/>
-        </w:rPr>
-        <w:t xml:space="preserve"> using linked list.</w:t>
+          <w:highlight w:val="green"/>
+        </w:rPr>
+      </w:pPr>
+      <w:r>
+        <w:rPr>
+          <w:rFonts w:ascii="Times New Roman" w:hAnsi="Times New Roman" w:cs="Times New Roman"/>
+          <w:bCs/>
+          <w:sz w:val="24"/>
+          <w:szCs w:val="24"/>
+          <w:highlight w:val="green"/>
+        </w:rPr>
+        <w:t>WAP using a function to reverse a queue by using stack.</w:t>
       </w:r>
     </w:p>
     <w:p>
@@ -9926,40 +9461,16 @@
           <w:bCs/>
           <w:sz w:val="24"/>
           <w:szCs w:val="24"/>
-        </w:rPr>
-      </w:pPr>
-      <w:r>
-        <w:rPr>
-          <w:rFonts w:ascii="Times New Roman" w:hAnsi="Times New Roman" w:cs="Times New Roman"/>
-          <w:bCs/>
-          <w:sz w:val="24"/>
-          <w:szCs w:val="24"/>
-        </w:rPr>
-        <w:t>WAP using a function to reverse a queue by using stack.</w:t>
-      </w:r>
-    </w:p>
-    <w:p>
-      <w:pPr>
-        <w:pStyle w:val="ListParagraph"/>
-        <w:numPr>
-          <w:ilvl w:val="0"/>
-          <w:numId w:val="3"/>
-        </w:numPr>
-        <w:spacing w:after="0"/>
-        <w:jc w:val="both"/>
-        <w:rPr>
-          <w:rFonts w:ascii="Times New Roman" w:hAnsi="Times New Roman" w:cs="Times New Roman"/>
-          <w:bCs/>
-          <w:sz w:val="24"/>
-          <w:szCs w:val="24"/>
-        </w:rPr>
-      </w:pPr>
-      <w:r>
-        <w:rPr>
-          <w:rFonts w:ascii="Times New Roman" w:hAnsi="Times New Roman" w:cs="Times New Roman"/>
-          <w:bCs/>
-          <w:sz w:val="24"/>
-          <w:szCs w:val="24"/>
+          <w:highlight w:val="green"/>
+        </w:rPr>
+      </w:pPr>
+      <w:r>
+        <w:rPr>
+          <w:rFonts w:ascii="Times New Roman" w:hAnsi="Times New Roman" w:cs="Times New Roman"/>
+          <w:bCs/>
+          <w:sz w:val="24"/>
+          <w:szCs w:val="24"/>
+          <w:highlight w:val="green"/>
         </w:rPr>
         <w:t>Given one queue data structure. WAP to implement stack using only one queue data structure.</w:t>
       </w:r>
@@ -10717,6 +10228,7 @@
           <w:sz w:val="24"/>
           <w:szCs w:val="24"/>
         </w:rPr>
+        <w:lastRenderedPageBreak/>
         <w:t>Input:  3 4 5 5 5 Output: 5</w:t>
       </w:r>
     </w:p>
@@ -10776,7 +10288,6 @@
           <w:sz w:val="24"/>
           <w:szCs w:val="24"/>
         </w:rPr>
-        <w:lastRenderedPageBreak/>
         <w:t>WARP (Write a Recursive Program) to search an element in a dynamic array of n integers using linear search.</w:t>
       </w:r>
     </w:p>
@@ -11106,19 +10617,8 @@
           <w:sz w:val="24"/>
           <w:szCs w:val="24"/>
         </w:rPr>
-        <w:t xml:space="preserve">WAP to sort an array of n dates in an ascending order using Bubble sort. Date structure is {day, month, </w:t>
-      </w:r>
-      <w:proofErr w:type="gramStart"/>
-      <w:r>
-        <w:rPr>
-          <w:rFonts w:ascii="Times New Roman" w:hAnsi="Times New Roman" w:cs="Times New Roman"/>
-          <w:bCs/>
-          <w:sz w:val="24"/>
-          <w:szCs w:val="24"/>
-        </w:rPr>
-        <w:t>year }</w:t>
-      </w:r>
-      <w:proofErr w:type="gramEnd"/>
+        <w:t>WAP to sort an array of n dates in an ascending order using Bubble sort. Date structure is {day, month, year }</w:t>
+      </w:r>
     </w:p>
     <w:p>
       <w:pPr>
@@ -11437,47 +10937,7 @@
           <w:sz w:val="24"/>
           <w:szCs w:val="24"/>
         </w:rPr>
-        <w:t xml:space="preserve"> of positive integers, find number of pairs such that </w:t>
-      </w:r>
-      <w:proofErr w:type="spellStart"/>
-      <w:r>
-        <w:rPr>
-          <w:rFonts w:ascii="Times New Roman" w:hAnsi="Times New Roman" w:cs="Times New Roman"/>
-          <w:bCs/>
-          <w:sz w:val="24"/>
-          <w:szCs w:val="24"/>
-        </w:rPr>
-        <w:t>x^y</w:t>
-      </w:r>
-      <w:proofErr w:type="spellEnd"/>
-      <w:r>
-        <w:rPr>
-          <w:rFonts w:ascii="Times New Roman" w:hAnsi="Times New Roman" w:cs="Times New Roman"/>
-          <w:bCs/>
-          <w:sz w:val="24"/>
-          <w:szCs w:val="24"/>
-        </w:rPr>
-        <w:t xml:space="preserve"> &gt; </w:t>
-      </w:r>
-      <w:proofErr w:type="spellStart"/>
-      <w:r>
-        <w:rPr>
-          <w:rFonts w:ascii="Times New Roman" w:hAnsi="Times New Roman" w:cs="Times New Roman"/>
-          <w:bCs/>
-          <w:sz w:val="24"/>
-          <w:szCs w:val="24"/>
-        </w:rPr>
-        <w:t>y^x</w:t>
-      </w:r>
-      <w:proofErr w:type="spellEnd"/>
-      <w:r>
-        <w:rPr>
-          <w:rFonts w:ascii="Times New Roman" w:hAnsi="Times New Roman" w:cs="Times New Roman"/>
-          <w:bCs/>
-          <w:sz w:val="24"/>
-          <w:szCs w:val="24"/>
-        </w:rPr>
-        <w:t xml:space="preserve"> </w:t>
+        <w:t xml:space="preserve"> of positive integers, find number of pairs such that x^y &gt; y^x </w:t>
       </w:r>
       <w:r>
         <w:rPr>
@@ -11555,27 +11015,7 @@
           <w:sz w:val="24"/>
           <w:szCs w:val="24"/>
         </w:rPr>
-        <w:t xml:space="preserve"> = {2, 1, 6}, Y = {1, 5}, Output: 3, There are total 3 pairs where </w:t>
-      </w:r>
-      <w:proofErr w:type="gramStart"/>
-      <w:r>
-        <w:rPr>
-          <w:rFonts w:ascii="Times New Roman" w:hAnsi="Times New Roman" w:cs="Times New Roman"/>
-          <w:bCs/>
-          <w:sz w:val="24"/>
-          <w:szCs w:val="24"/>
-        </w:rPr>
-        <w:t>pow(</w:t>
-      </w:r>
-      <w:proofErr w:type="gramEnd"/>
-      <w:r>
-        <w:rPr>
-          <w:rFonts w:ascii="Times New Roman" w:hAnsi="Times New Roman" w:cs="Times New Roman"/>
-          <w:bCs/>
-          <w:sz w:val="24"/>
-          <w:szCs w:val="24"/>
-        </w:rPr>
-        <w:t>x, y) is greater than pow(y, x) and pairs are (2, 1), (2, 5) and (6, 1)</w:t>
+        <w:t xml:space="preserve"> = {2, 1, 6}, Y = {1, 5}, Output: 3, There are total 3 pairs where pow(x, y) is greater than pow(y, x) and pairs are (2, 1), (2, 5) and (6, 1)</w:t>
       </w:r>
     </w:p>
     <w:p>
@@ -11611,27 +11051,7 @@
           <w:sz w:val="24"/>
           <w:szCs w:val="24"/>
         </w:rPr>
-        <w:t xml:space="preserve"> = {11, 15, 9}; Output: 2, There are total 2 pairs where </w:t>
-      </w:r>
-      <w:proofErr w:type="gramStart"/>
-      <w:r>
-        <w:rPr>
-          <w:rFonts w:ascii="Times New Roman" w:hAnsi="Times New Roman" w:cs="Times New Roman"/>
-          <w:bCs/>
-          <w:sz w:val="24"/>
-          <w:szCs w:val="24"/>
-        </w:rPr>
-        <w:t>pow(</w:t>
-      </w:r>
-      <w:proofErr w:type="gramEnd"/>
-      <w:r>
-        <w:rPr>
-          <w:rFonts w:ascii="Times New Roman" w:hAnsi="Times New Roman" w:cs="Times New Roman"/>
-          <w:bCs/>
-          <w:sz w:val="24"/>
-          <w:szCs w:val="24"/>
-        </w:rPr>
-        <w:t>x, y) is greater than pow(y, x) and pairs are (10, 11) and (10, 15)</w:t>
+        <w:t xml:space="preserve"> = {11, 15, 9}; Output: 2, There are total 2 pairs where pow(x, y) is greater than pow(y, x) and pairs are (10, 11) and (10, 15)</w:t>
       </w:r>
     </w:p>
     <w:p>
@@ -12066,27 +11486,7 @@
           <w:sz w:val="24"/>
           <w:szCs w:val="24"/>
         </w:rPr>
-        <w:t xml:space="preserve">4. </w:t>
-      </w:r>
-      <w:proofErr w:type="gramStart"/>
-      <w:r>
-        <w:rPr>
-          <w:rFonts w:ascii="Times New Roman" w:hAnsi="Times New Roman" w:cs="Times New Roman"/>
-          <w:bCs/>
-          <w:sz w:val="24"/>
-          <w:szCs w:val="24"/>
-        </w:rPr>
-        <w:t>Post-Order</w:t>
-      </w:r>
-      <w:proofErr w:type="gramEnd"/>
-      <w:r>
-        <w:rPr>
-          <w:rFonts w:ascii="Times New Roman" w:hAnsi="Times New Roman" w:cs="Times New Roman"/>
-          <w:bCs/>
-          <w:sz w:val="24"/>
-          <w:szCs w:val="24"/>
-        </w:rPr>
-        <w:t xml:space="preserve"> traversal</w:t>
+        <w:t>4. Post-Order traversal</w:t>
       </w:r>
     </w:p>
     <w:p>
@@ -12522,7 +11922,6 @@
           <w:szCs w:val="24"/>
         </w:rPr>
       </w:pPr>
-      <w:proofErr w:type="spellStart"/>
       <w:r>
         <w:rPr>
           <w:rFonts w:ascii="Times New Roman" w:hAnsi="Times New Roman" w:cs="Times New Roman"/>
@@ -12532,7 +11931,6 @@
         </w:rPr>
         <w:t>i</w:t>
       </w:r>
-      <w:proofErr w:type="spellEnd"/>
       <w:r>
         <w:rPr>
           <w:rFonts w:ascii="Times New Roman" w:hAnsi="Times New Roman" w:cs="Times New Roman"/>

</xml_diff>

<commit_message>
Added the deleteNode() 🆕 ✔ implementation of no. of leaf nodes
</commit_message>
<xml_diff>
--- a/Data Structure Lab Manual 2021.docx
+++ b/Data Structure Lab Manual 2021.docx
@@ -71,6 +71,8 @@
           <w:szCs w:val="72"/>
         </w:rPr>
       </w:pPr>
+      <w:proofErr w:type="spellStart"/>
+      <w:proofErr w:type="gramStart"/>
       <w:r>
         <w:rPr>
           <w:rFonts w:ascii="Times New Roman" w:hAnsi="Times New Roman" w:cs="Times New Roman"/>
@@ -81,6 +83,8 @@
         </w:rPr>
         <w:t>B.Tech</w:t>
       </w:r>
+      <w:proofErr w:type="spellEnd"/>
+      <w:proofErr w:type="gramEnd"/>
       <w:r>
         <w:rPr>
           <w:rFonts w:ascii="Times New Roman" w:hAnsi="Times New Roman" w:cs="Times New Roman"/>
@@ -241,7 +245,29 @@
           <w:sz w:val="56"/>
           <w:szCs w:val="72"/>
         </w:rPr>
-        <w:t>KIIT, Deemed to be University</w:t>
+        <w:t xml:space="preserve">KIIT, </w:t>
+      </w:r>
+      <w:proofErr w:type="gramStart"/>
+      <w:r>
+        <w:rPr>
+          <w:rFonts w:ascii="Times New Roman" w:hAnsi="Times New Roman" w:cs="Times New Roman"/>
+          <w:b/>
+          <w:bCs/>
+          <w:sz w:val="56"/>
+          <w:szCs w:val="72"/>
+        </w:rPr>
+        <w:t>Deemed</w:t>
+      </w:r>
+      <w:proofErr w:type="gramEnd"/>
+      <w:r>
+        <w:rPr>
+          <w:rFonts w:ascii="Times New Roman" w:hAnsi="Times New Roman" w:cs="Times New Roman"/>
+          <w:b/>
+          <w:bCs/>
+          <w:sz w:val="56"/>
+          <w:szCs w:val="72"/>
+        </w:rPr>
+        <w:t xml:space="preserve"> to be University</w:t>
       </w:r>
     </w:p>
     <w:p>
@@ -1865,7 +1891,27 @@
           <w:sz w:val="24"/>
           <w:szCs w:val="24"/>
         </w:rPr>
-        <w:t>.  Students  will  gain  practical  knowledge  by  writing  and  executing  programs  in  C using  various  data  structures  such  as  arrays,  linked  lists,  stacks,  queues</w:t>
+        <w:t xml:space="preserve">.  </w:t>
+      </w:r>
+      <w:proofErr w:type="gramStart"/>
+      <w:r>
+        <w:rPr>
+          <w:rFonts w:ascii="Times New Roman" w:hAnsi="Times New Roman" w:cs="Times New Roman"/>
+          <w:bCs/>
+          <w:sz w:val="24"/>
+          <w:szCs w:val="24"/>
+        </w:rPr>
+        <w:t>Students  will</w:t>
+      </w:r>
+      <w:proofErr w:type="gramEnd"/>
+      <w:r>
+        <w:rPr>
+          <w:rFonts w:ascii="Times New Roman" w:hAnsi="Times New Roman" w:cs="Times New Roman"/>
+          <w:bCs/>
+          <w:sz w:val="24"/>
+          <w:szCs w:val="24"/>
+        </w:rPr>
+        <w:t xml:space="preserve">  gain  practical  knowledge  by  writing  and  executing  programs  in  C using  various  data  structures  such  as  arrays,  linked  lists,  stacks,  queues</w:t>
       </w:r>
       <w:r>
         <w:rPr>
@@ -3250,7 +3296,51 @@
           <w:szCs w:val="24"/>
           <w:highlight w:val="green"/>
         </w:rPr>
-        <w:t>array of size n, WAP to find and display the number of elements between two elements a and b (both inclusive). E.g. Input : arr = [1, 2, 2, 7, 5, 4], a=2 and b=5, Output : 4 and the numbers are: 2, 2, 5, 4.</w:t>
+        <w:t xml:space="preserve">array of size n, WAP to find and display the number of elements between two elements a and b (both inclusive). E.g. </w:t>
+      </w:r>
+      <w:proofErr w:type="gramStart"/>
+      <w:r>
+        <w:rPr>
+          <w:rFonts w:ascii="Times New Roman" w:hAnsi="Times New Roman" w:cs="Times New Roman"/>
+          <w:bCs/>
+          <w:sz w:val="24"/>
+          <w:szCs w:val="24"/>
+          <w:highlight w:val="green"/>
+        </w:rPr>
+        <w:t>Input :</w:t>
+      </w:r>
+      <w:proofErr w:type="gramEnd"/>
+      <w:r>
+        <w:rPr>
+          <w:rFonts w:ascii="Times New Roman" w:hAnsi="Times New Roman" w:cs="Times New Roman"/>
+          <w:bCs/>
+          <w:sz w:val="24"/>
+          <w:szCs w:val="24"/>
+          <w:highlight w:val="green"/>
+        </w:rPr>
+        <w:t xml:space="preserve"> </w:t>
+      </w:r>
+      <w:proofErr w:type="spellStart"/>
+      <w:r>
+        <w:rPr>
+          <w:rFonts w:ascii="Times New Roman" w:hAnsi="Times New Roman" w:cs="Times New Roman"/>
+          <w:bCs/>
+          <w:sz w:val="24"/>
+          <w:szCs w:val="24"/>
+          <w:highlight w:val="green"/>
+        </w:rPr>
+        <w:t>arr</w:t>
+      </w:r>
+      <w:proofErr w:type="spellEnd"/>
+      <w:r>
+        <w:rPr>
+          <w:rFonts w:ascii="Times New Roman" w:hAnsi="Times New Roman" w:cs="Times New Roman"/>
+          <w:bCs/>
+          <w:sz w:val="24"/>
+          <w:szCs w:val="24"/>
+          <w:highlight w:val="green"/>
+        </w:rPr>
+        <w:t xml:space="preserve"> = [1, 2, 2, 7, 5, 4], a=2 and b=5, Output : 4 and the numbers are: 2, 2, 5, 4.</w:t>
       </w:r>
     </w:p>
     <w:p>
@@ -3301,7 +3391,31 @@
           <w:szCs w:val="24"/>
           <w:highlight w:val="green"/>
         </w:rPr>
-        <w:t xml:space="preserve"> array, WAP to print the next greater element (NGE) for every element. The next greater element for an element x is the first greater element on the right side of x in array. Elements for which no greater element exist, consider next greater element as -1. E.g. For the input array [2, 5, 3, 9, 7], the next greater elements for each elements are as follows.</w:t>
+        <w:t xml:space="preserve"> array, WAP to print the next greater element (NGE) for every element. The next greater element for an element x is the first greater element on the right side of x in array. Elements for which no greater element exist, consider next greater element as -1. </w:t>
+      </w:r>
+      <w:proofErr w:type="gramStart"/>
+      <w:r>
+        <w:rPr>
+          <w:rFonts w:ascii="Times New Roman" w:hAnsi="Times New Roman" w:cs="Times New Roman"/>
+          <w:bCs/>
+          <w:color w:val="FF0000"/>
+          <w:sz w:val="24"/>
+          <w:szCs w:val="24"/>
+          <w:highlight w:val="green"/>
+        </w:rPr>
+        <w:t>E.g.</w:t>
+      </w:r>
+      <w:proofErr w:type="gramEnd"/>
+      <w:r>
+        <w:rPr>
+          <w:rFonts w:ascii="Times New Roman" w:hAnsi="Times New Roman" w:cs="Times New Roman"/>
+          <w:bCs/>
+          <w:color w:val="FF0000"/>
+          <w:sz w:val="24"/>
+          <w:szCs w:val="24"/>
+          <w:highlight w:val="green"/>
+        </w:rPr>
+        <w:t xml:space="preserve"> For the input array [2, 5, 3, 9, 7], the next greater elements for each elements are as follows.</w:t>
       </w:r>
     </w:p>
     <w:tbl>
@@ -3746,7 +3860,31 @@
           <w:szCs w:val="24"/>
           <w:highlight w:val="green"/>
         </w:rPr>
-        <w:t xml:space="preserve">Let A be nXn square </w:t>
+        <w:t xml:space="preserve">Let A be </w:t>
+      </w:r>
+      <w:proofErr w:type="spellStart"/>
+      <w:r>
+        <w:rPr>
+          <w:rFonts w:ascii="Times New Roman" w:hAnsi="Times New Roman" w:cs="Times New Roman"/>
+          <w:bCs/>
+          <w:color w:val="FF0000"/>
+          <w:sz w:val="24"/>
+          <w:szCs w:val="24"/>
+          <w:highlight w:val="green"/>
+        </w:rPr>
+        <w:t>nXn</w:t>
+      </w:r>
+      <w:proofErr w:type="spellEnd"/>
+      <w:r>
+        <w:rPr>
+          <w:rFonts w:ascii="Times New Roman" w:hAnsi="Times New Roman" w:cs="Times New Roman"/>
+          <w:bCs/>
+          <w:color w:val="FF0000"/>
+          <w:sz w:val="24"/>
+          <w:szCs w:val="24"/>
+          <w:highlight w:val="green"/>
+        </w:rPr>
+        <w:t xml:space="preserve"> square </w:t>
       </w:r>
       <w:r>
         <w:rPr>
@@ -4043,7 +4181,31 @@
           <w:szCs w:val="24"/>
           <w:highlight w:val="green"/>
         </w:rPr>
-        <w:t>array arr and two numbers x and y, find the minimum distance between x and y in arr. The array might also contain duplicates. You may assume that both x and y are different and present in arr.</w:t>
+        <w:t xml:space="preserve">array </w:t>
+      </w:r>
+      <w:proofErr w:type="spellStart"/>
+      <w:r>
+        <w:rPr>
+          <w:rFonts w:ascii="Times New Roman" w:hAnsi="Times New Roman" w:cs="Times New Roman"/>
+          <w:bCs/>
+          <w:color w:val="FF0000"/>
+          <w:sz w:val="24"/>
+          <w:szCs w:val="24"/>
+          <w:highlight w:val="green"/>
+        </w:rPr>
+        <w:t>arr</w:t>
+      </w:r>
+      <w:proofErr w:type="spellEnd"/>
+      <w:r>
+        <w:rPr>
+          <w:rFonts w:ascii="Times New Roman" w:hAnsi="Times New Roman" w:cs="Times New Roman"/>
+          <w:bCs/>
+          <w:color w:val="FF0000"/>
+          <w:sz w:val="24"/>
+          <w:szCs w:val="24"/>
+          <w:highlight w:val="green"/>
+        </w:rPr>
+        <w:t xml:space="preserve"> and two numbers x and y, find the minimum distance between x and y in arr. The array might also contain duplicates. You may assume that both x and y are different and present in arr.</w:t>
       </w:r>
     </w:p>
     <w:p>
@@ -4069,7 +4231,44 @@
           <w:szCs w:val="24"/>
           <w:highlight w:val="green"/>
         </w:rPr>
-        <w:t>Input: arr[] = {3, 5, 4, 2, 6, 5, 6, 6, 5, 4, 8, 3}, x = 3, y = 6</w:t>
+        <w:t xml:space="preserve">Input: </w:t>
+      </w:r>
+      <w:proofErr w:type="spellStart"/>
+      <w:proofErr w:type="gramStart"/>
+      <w:r>
+        <w:rPr>
+          <w:rFonts w:ascii="Times New Roman" w:hAnsi="Times New Roman" w:cs="Times New Roman"/>
+          <w:bCs/>
+          <w:color w:val="FF0000"/>
+          <w:sz w:val="24"/>
+          <w:szCs w:val="24"/>
+          <w:highlight w:val="green"/>
+        </w:rPr>
+        <w:t>arr</w:t>
+      </w:r>
+      <w:proofErr w:type="spellEnd"/>
+      <w:r>
+        <w:rPr>
+          <w:rFonts w:ascii="Times New Roman" w:hAnsi="Times New Roman" w:cs="Times New Roman"/>
+          <w:bCs/>
+          <w:color w:val="FF0000"/>
+          <w:sz w:val="24"/>
+          <w:szCs w:val="24"/>
+          <w:highlight w:val="green"/>
+        </w:rPr>
+        <w:t>[</w:t>
+      </w:r>
+      <w:proofErr w:type="gramEnd"/>
+      <w:r>
+        <w:rPr>
+          <w:rFonts w:ascii="Times New Roman" w:hAnsi="Times New Roman" w:cs="Times New Roman"/>
+          <w:bCs/>
+          <w:color w:val="FF0000"/>
+          <w:sz w:val="24"/>
+          <w:szCs w:val="24"/>
+          <w:highlight w:val="green"/>
+        </w:rPr>
+        <w:t>] = {3, 5, 4, 2, 6, 5, 6, 6, 5, 4, 8, 3}, x = 3, y = 6</w:t>
       </w:r>
     </w:p>
     <w:p>
@@ -4913,7 +5112,55 @@
           <w:szCs w:val="24"/>
           <w:highlight w:val="green"/>
         </w:rPr>
-        <w:t>WAP to store n employee’s data such as employee name, gender, designation, department, basic pay. Calculate the gross pay of each employees as follows:</w:t>
+        <w:t xml:space="preserve">WAP to store </w:t>
+      </w:r>
+      <w:proofErr w:type="spellStart"/>
+      <w:r>
+        <w:rPr>
+          <w:rFonts w:ascii="Times New Roman" w:hAnsi="Times New Roman" w:cs="Times New Roman"/>
+          <w:bCs/>
+          <w:color w:val="FF0000"/>
+          <w:sz w:val="24"/>
+          <w:szCs w:val="24"/>
+          <w:highlight w:val="green"/>
+        </w:rPr>
+        <w:t>n</w:t>
+      </w:r>
+      <w:proofErr w:type="spellEnd"/>
+      <w:r>
+        <w:rPr>
+          <w:rFonts w:ascii="Times New Roman" w:hAnsi="Times New Roman" w:cs="Times New Roman"/>
+          <w:bCs/>
+          <w:color w:val="FF0000"/>
+          <w:sz w:val="24"/>
+          <w:szCs w:val="24"/>
+          <w:highlight w:val="green"/>
+        </w:rPr>
+        <w:t xml:space="preserve"> employee’s data such as employee name, gender, designation, department, basic pay. Calculate the gross pay of each </w:t>
+      </w:r>
+      <w:proofErr w:type="gramStart"/>
+      <w:r>
+        <w:rPr>
+          <w:rFonts w:ascii="Times New Roman" w:hAnsi="Times New Roman" w:cs="Times New Roman"/>
+          <w:bCs/>
+          <w:color w:val="FF0000"/>
+          <w:sz w:val="24"/>
+          <w:szCs w:val="24"/>
+          <w:highlight w:val="green"/>
+        </w:rPr>
+        <w:t>employees</w:t>
+      </w:r>
+      <w:proofErr w:type="gramEnd"/>
+      <w:r>
+        <w:rPr>
+          <w:rFonts w:ascii="Times New Roman" w:hAnsi="Times New Roman" w:cs="Times New Roman"/>
+          <w:bCs/>
+          <w:color w:val="FF0000"/>
+          <w:sz w:val="24"/>
+          <w:szCs w:val="24"/>
+          <w:highlight w:val="green"/>
+        </w:rPr>
+        <w:t xml:space="preserve"> as follows:</w:t>
       </w:r>
     </w:p>
     <w:p>
@@ -5302,7 +5549,19 @@
           <w:szCs w:val="24"/>
           <w:highlight w:val="green"/>
         </w:rPr>
-        <w:t>WAP to print m</w:t>
+        <w:t xml:space="preserve">WAP to print </w:t>
+      </w:r>
+      <w:proofErr w:type="spellStart"/>
+      <w:r>
+        <w:rPr>
+          <w:rFonts w:ascii="Times New Roman" w:hAnsi="Times New Roman" w:cs="Times New Roman"/>
+          <w:bCs/>
+          <w:color w:val="FF0000"/>
+          <w:sz w:val="24"/>
+          <w:szCs w:val="24"/>
+          <w:highlight w:val="green"/>
+        </w:rPr>
+        <w:t>m</w:t>
       </w:r>
       <w:r>
         <w:rPr>
@@ -5316,6 +5575,7 @@
         </w:rPr>
         <w:t>th</w:t>
       </w:r>
+      <w:proofErr w:type="spellEnd"/>
       <w:r>
         <w:rPr>
           <w:rFonts w:ascii="Times New Roman" w:hAnsi="Times New Roman" w:cs="Times New Roman"/>
@@ -5744,7 +6004,51 @@
           <w:szCs w:val="24"/>
           <w:highlight w:val="green"/>
         </w:rPr>
-        <w:t>Given a linked list, write a function to reverse every k nodes. (where k is an input to the function). If a linked list is given as 12-&gt;23-&gt;45-&gt;89-&gt;15-&gt;67-&gt;28-&gt;98-&gt;NULL and k = 3 then output will be 45-&gt;23-&gt;12-&gt;67-&gt;15-&gt;89-&gt;98-&gt;28-&gt;NULL.</w:t>
+        <w:t xml:space="preserve">Given a linked list, write a function to reverse every k </w:t>
+      </w:r>
+      <w:proofErr w:type="gramStart"/>
+      <w:r>
+        <w:rPr>
+          <w:rFonts w:ascii="Times New Roman" w:hAnsi="Times New Roman" w:cs="Times New Roman"/>
+          <w:bCs/>
+          <w:sz w:val="24"/>
+          <w:szCs w:val="24"/>
+          <w:highlight w:val="green"/>
+        </w:rPr>
+        <w:t>nodes</w:t>
+      </w:r>
+      <w:proofErr w:type="gramEnd"/>
+      <w:r>
+        <w:rPr>
+          <w:rFonts w:ascii="Times New Roman" w:hAnsi="Times New Roman" w:cs="Times New Roman"/>
+          <w:bCs/>
+          <w:sz w:val="24"/>
+          <w:szCs w:val="24"/>
+          <w:highlight w:val="green"/>
+        </w:rPr>
+        <w:t>. (</w:t>
+      </w:r>
+      <w:proofErr w:type="gramStart"/>
+      <w:r>
+        <w:rPr>
+          <w:rFonts w:ascii="Times New Roman" w:hAnsi="Times New Roman" w:cs="Times New Roman"/>
+          <w:bCs/>
+          <w:sz w:val="24"/>
+          <w:szCs w:val="24"/>
+          <w:highlight w:val="green"/>
+        </w:rPr>
+        <w:t>where</w:t>
+      </w:r>
+      <w:proofErr w:type="gramEnd"/>
+      <w:r>
+        <w:rPr>
+          <w:rFonts w:ascii="Times New Roman" w:hAnsi="Times New Roman" w:cs="Times New Roman"/>
+          <w:bCs/>
+          <w:sz w:val="24"/>
+          <w:szCs w:val="24"/>
+          <w:highlight w:val="green"/>
+        </w:rPr>
+        <w:t xml:space="preserve"> k is an input to the function). If a linked list is given as 12-&gt;23-&gt;45-&gt;89-&gt;15-&gt;67-&gt;28-&gt;98-&gt;NULL and k = 3 then output will be 45-&gt;23-&gt;12-&gt;67-&gt;15-&gt;89-&gt;98-&gt;28-&gt;NULL.</w:t>
       </w:r>
     </w:p>
     <w:p>
@@ -6092,7 +6396,31 @@
           <w:szCs w:val="24"/>
           <w:highlight w:val="green"/>
         </w:rPr>
-        <w:t>WAP to create a linked list that represents a polynomial expression with single variable (i.e. 5x</w:t>
+        <w:t>WAP to create a linked list that represents a polynomial expression with single variable (</w:t>
+      </w:r>
+      <w:proofErr w:type="gramStart"/>
+      <w:r>
+        <w:rPr>
+          <w:rFonts w:ascii="Times New Roman" w:hAnsi="Times New Roman" w:cs="Times New Roman"/>
+          <w:bCs/>
+          <w:color w:val="FF0000"/>
+          <w:sz w:val="24"/>
+          <w:szCs w:val="24"/>
+          <w:highlight w:val="green"/>
+        </w:rPr>
+        <w:t>i.e.</w:t>
+      </w:r>
+      <w:proofErr w:type="gramEnd"/>
+      <w:r>
+        <w:rPr>
+          <w:rFonts w:ascii="Times New Roman" w:hAnsi="Times New Roman" w:cs="Times New Roman"/>
+          <w:bCs/>
+          <w:color w:val="FF0000"/>
+          <w:sz w:val="24"/>
+          <w:szCs w:val="24"/>
+          <w:highlight w:val="green"/>
+        </w:rPr>
+        <w:t xml:space="preserve"> 5x</w:t>
       </w:r>
       <w:r>
         <w:rPr>
@@ -8195,7 +8523,51 @@
           <w:szCs w:val="24"/>
           <w:highlight w:val="green"/>
         </w:rPr>
-        <w:t xml:space="preserve">Two brackets are considered to be a matched pair if the an opening bracket (i.e., (, [, or { ) occurs to the left of a closing bracket (i.e., ), ], or }) of the exact same type. There are three types of matched pairs of brackets: [], {}, and (). A matching pair of brackets is not balanced if the set of brackets it encloses are not matched. WAP to determine whether the input sequence of brackets is balanced or not. If a string is balanced, it print YES on a new line; otherwise, print NO on a new line. </w:t>
+        <w:t xml:space="preserve">Two brackets are considered to be a matched pair if the an opening bracket (i.e., (, [, or </w:t>
+      </w:r>
+      <w:proofErr w:type="gramStart"/>
+      <w:r>
+        <w:rPr>
+          <w:rFonts w:ascii="Times New Roman" w:hAnsi="Times New Roman" w:cs="Times New Roman"/>
+          <w:bCs/>
+          <w:sz w:val="24"/>
+          <w:szCs w:val="24"/>
+          <w:highlight w:val="green"/>
+        </w:rPr>
+        <w:t>{ )</w:t>
+      </w:r>
+      <w:proofErr w:type="gramEnd"/>
+      <w:r>
+        <w:rPr>
+          <w:rFonts w:ascii="Times New Roman" w:hAnsi="Times New Roman" w:cs="Times New Roman"/>
+          <w:bCs/>
+          <w:sz w:val="24"/>
+          <w:szCs w:val="24"/>
+          <w:highlight w:val="green"/>
+        </w:rPr>
+        <w:t xml:space="preserve"> occurs to the left of a closing bracket (i.e., ), ], or }) of the exact same type. There are three types of matched pairs of brackets: [], {}, and (). A matching pair of brackets is not balanced if the set of brackets it encloses are not matched. WAP to determine whether the input sequence of brackets is balanced or not. If a string is balanced, it </w:t>
+      </w:r>
+      <w:proofErr w:type="gramStart"/>
+      <w:r>
+        <w:rPr>
+          <w:rFonts w:ascii="Times New Roman" w:hAnsi="Times New Roman" w:cs="Times New Roman"/>
+          <w:bCs/>
+          <w:sz w:val="24"/>
+          <w:szCs w:val="24"/>
+          <w:highlight w:val="green"/>
+        </w:rPr>
+        <w:t>print</w:t>
+      </w:r>
+      <w:proofErr w:type="gramEnd"/>
+      <w:r>
+        <w:rPr>
+          <w:rFonts w:ascii="Times New Roman" w:hAnsi="Times New Roman" w:cs="Times New Roman"/>
+          <w:bCs/>
+          <w:sz w:val="24"/>
+          <w:szCs w:val="24"/>
+          <w:highlight w:val="green"/>
+        </w:rPr>
+        <w:t xml:space="preserve"> YES on a new line; otherwise, print NO on a new line. </w:t>
       </w:r>
     </w:p>
     <w:p>
@@ -8540,7 +8912,29 @@
           <w:szCs w:val="24"/>
           <w:highlight w:val="green"/>
         </w:rPr>
-        <w:t>a) peekLowestElement - return the lowest element in the stack without removing it from the stack</w:t>
+        <w:t xml:space="preserve">a) </w:t>
+      </w:r>
+      <w:proofErr w:type="spellStart"/>
+      <w:r>
+        <w:rPr>
+          <w:rFonts w:ascii="Times New Roman" w:hAnsi="Times New Roman" w:cs="Times New Roman"/>
+          <w:bCs/>
+          <w:sz w:val="24"/>
+          <w:szCs w:val="24"/>
+          <w:highlight w:val="green"/>
+        </w:rPr>
+        <w:t>peekLowestElement</w:t>
+      </w:r>
+      <w:proofErr w:type="spellEnd"/>
+      <w:r>
+        <w:rPr>
+          <w:rFonts w:ascii="Times New Roman" w:hAnsi="Times New Roman" w:cs="Times New Roman"/>
+          <w:bCs/>
+          <w:sz w:val="24"/>
+          <w:szCs w:val="24"/>
+          <w:highlight w:val="green"/>
+        </w:rPr>
+        <w:t xml:space="preserve"> - return the lowest element in the stack without removing it from the stack</w:t>
       </w:r>
     </w:p>
     <w:p>
@@ -8564,7 +8958,29 @@
           <w:szCs w:val="24"/>
           <w:highlight w:val="green"/>
         </w:rPr>
-        <w:t>b) peekHighestElement - return the highest element in the stack without removing it from the stack</w:t>
+        <w:t xml:space="preserve">b) </w:t>
+      </w:r>
+      <w:proofErr w:type="spellStart"/>
+      <w:r>
+        <w:rPr>
+          <w:rFonts w:ascii="Times New Roman" w:hAnsi="Times New Roman" w:cs="Times New Roman"/>
+          <w:bCs/>
+          <w:sz w:val="24"/>
+          <w:szCs w:val="24"/>
+          <w:highlight w:val="green"/>
+        </w:rPr>
+        <w:t>peekHighestElement</w:t>
+      </w:r>
+      <w:proofErr w:type="spellEnd"/>
+      <w:r>
+        <w:rPr>
+          <w:rFonts w:ascii="Times New Roman" w:hAnsi="Times New Roman" w:cs="Times New Roman"/>
+          <w:bCs/>
+          <w:sz w:val="24"/>
+          <w:szCs w:val="24"/>
+          <w:highlight w:val="green"/>
+        </w:rPr>
+        <w:t xml:space="preserve"> - return the highest element in the stack without removing it from the stack</w:t>
       </w:r>
     </w:p>
     <w:p>
@@ -8587,8 +9003,42 @@
           <w:szCs w:val="24"/>
           <w:highlight w:val="green"/>
         </w:rPr>
-        <w:t>c) peekMiddleElement - return the (size/2+1)</w:t>
-      </w:r>
+        <w:t xml:space="preserve">c) </w:t>
+      </w:r>
+      <w:proofErr w:type="spellStart"/>
+      <w:r>
+        <w:rPr>
+          <w:rFonts w:ascii="Times New Roman" w:hAnsi="Times New Roman" w:cs="Times New Roman"/>
+          <w:bCs/>
+          <w:sz w:val="24"/>
+          <w:szCs w:val="24"/>
+          <w:highlight w:val="green"/>
+        </w:rPr>
+        <w:t>peekMiddleElement</w:t>
+      </w:r>
+      <w:proofErr w:type="spellEnd"/>
+      <w:r>
+        <w:rPr>
+          <w:rFonts w:ascii="Times New Roman" w:hAnsi="Times New Roman" w:cs="Times New Roman"/>
+          <w:bCs/>
+          <w:sz w:val="24"/>
+          <w:szCs w:val="24"/>
+          <w:highlight w:val="green"/>
+        </w:rPr>
+        <w:t xml:space="preserve"> - return the (size/2+</w:t>
+      </w:r>
+      <w:proofErr w:type="gramStart"/>
+      <w:r>
+        <w:rPr>
+          <w:rFonts w:ascii="Times New Roman" w:hAnsi="Times New Roman" w:cs="Times New Roman"/>
+          <w:bCs/>
+          <w:sz w:val="24"/>
+          <w:szCs w:val="24"/>
+          <w:highlight w:val="green"/>
+        </w:rPr>
+        <w:t>1)</w:t>
+      </w:r>
+      <w:proofErr w:type="spellStart"/>
       <w:r>
         <w:rPr>
           <w:rFonts w:ascii="Times New Roman" w:hAnsi="Times New Roman" w:cs="Times New Roman"/>
@@ -8600,6 +9050,8 @@
         </w:rPr>
         <w:t>th</w:t>
       </w:r>
+      <w:proofErr w:type="spellEnd"/>
+      <w:proofErr w:type="gramEnd"/>
       <w:r>
         <w:rPr>
           <w:rFonts w:ascii="Times New Roman" w:hAnsi="Times New Roman" w:cs="Times New Roman"/>
@@ -9097,7 +9549,79 @@
           <w:szCs w:val="24"/>
           <w:highlight w:val="green"/>
         </w:rPr>
-        <w:t>Write a menu driven program to implement queue operations such as Enqueue, Dequeue, Peek, Display of elements, IsEmpty, IsFull using static array.</w:t>
+        <w:t xml:space="preserve">Write a menu driven program to implement queue operations such as Enqueue, Dequeue, Peek, </w:t>
+      </w:r>
+      <w:proofErr w:type="gramStart"/>
+      <w:r>
+        <w:rPr>
+          <w:rFonts w:ascii="Times New Roman" w:hAnsi="Times New Roman" w:cs="Times New Roman"/>
+          <w:bCs/>
+          <w:color w:val="FF0000"/>
+          <w:sz w:val="24"/>
+          <w:szCs w:val="24"/>
+          <w:highlight w:val="green"/>
+        </w:rPr>
+        <w:t>Display</w:t>
+      </w:r>
+      <w:proofErr w:type="gramEnd"/>
+      <w:r>
+        <w:rPr>
+          <w:rFonts w:ascii="Times New Roman" w:hAnsi="Times New Roman" w:cs="Times New Roman"/>
+          <w:bCs/>
+          <w:color w:val="FF0000"/>
+          <w:sz w:val="24"/>
+          <w:szCs w:val="24"/>
+          <w:highlight w:val="green"/>
+        </w:rPr>
+        <w:t xml:space="preserve"> of elements, </w:t>
+      </w:r>
+      <w:proofErr w:type="spellStart"/>
+      <w:r>
+        <w:rPr>
+          <w:rFonts w:ascii="Times New Roman" w:hAnsi="Times New Roman" w:cs="Times New Roman"/>
+          <w:bCs/>
+          <w:color w:val="FF0000"/>
+          <w:sz w:val="24"/>
+          <w:szCs w:val="24"/>
+          <w:highlight w:val="green"/>
+        </w:rPr>
+        <w:t>IsEmpty</w:t>
+      </w:r>
+      <w:proofErr w:type="spellEnd"/>
+      <w:r>
+        <w:rPr>
+          <w:rFonts w:ascii="Times New Roman" w:hAnsi="Times New Roman" w:cs="Times New Roman"/>
+          <w:bCs/>
+          <w:color w:val="FF0000"/>
+          <w:sz w:val="24"/>
+          <w:szCs w:val="24"/>
+          <w:highlight w:val="green"/>
+        </w:rPr>
+        <w:t xml:space="preserve">, </w:t>
+      </w:r>
+      <w:proofErr w:type="spellStart"/>
+      <w:r>
+        <w:rPr>
+          <w:rFonts w:ascii="Times New Roman" w:hAnsi="Times New Roman" w:cs="Times New Roman"/>
+          <w:bCs/>
+          <w:color w:val="FF0000"/>
+          <w:sz w:val="24"/>
+          <w:szCs w:val="24"/>
+          <w:highlight w:val="green"/>
+        </w:rPr>
+        <w:t>IsFull</w:t>
+      </w:r>
+      <w:proofErr w:type="spellEnd"/>
+      <w:r>
+        <w:rPr>
+          <w:rFonts w:ascii="Times New Roman" w:hAnsi="Times New Roman" w:cs="Times New Roman"/>
+          <w:bCs/>
+          <w:color w:val="FF0000"/>
+          <w:sz w:val="24"/>
+          <w:szCs w:val="24"/>
+          <w:highlight w:val="green"/>
+        </w:rPr>
+        <w:t xml:space="preserve"> using static array.</w:t>
       </w:r>
     </w:p>
     <w:p>
@@ -9127,7 +9651,55 @@
           <w:szCs w:val="24"/>
           <w:highlight w:val="green"/>
         </w:rPr>
-        <w:t>Write a menu driven program to implement queue operations such as Enqueue, Dequeue, Peek, Display of elements, IsEmpty using linked list.</w:t>
+        <w:t xml:space="preserve">Write a menu driven program to implement queue operations such as Enqueue, Dequeue, Peek, </w:t>
+      </w:r>
+      <w:proofErr w:type="gramStart"/>
+      <w:r>
+        <w:rPr>
+          <w:rFonts w:ascii="Times New Roman" w:hAnsi="Times New Roman" w:cs="Times New Roman"/>
+          <w:bCs/>
+          <w:color w:val="FF0000"/>
+          <w:sz w:val="24"/>
+          <w:szCs w:val="24"/>
+          <w:highlight w:val="green"/>
+        </w:rPr>
+        <w:t>Display</w:t>
+      </w:r>
+      <w:proofErr w:type="gramEnd"/>
+      <w:r>
+        <w:rPr>
+          <w:rFonts w:ascii="Times New Roman" w:hAnsi="Times New Roman" w:cs="Times New Roman"/>
+          <w:bCs/>
+          <w:color w:val="FF0000"/>
+          <w:sz w:val="24"/>
+          <w:szCs w:val="24"/>
+          <w:highlight w:val="green"/>
+        </w:rPr>
+        <w:t xml:space="preserve"> of elements, </w:t>
+      </w:r>
+      <w:proofErr w:type="spellStart"/>
+      <w:r>
+        <w:rPr>
+          <w:rFonts w:ascii="Times New Roman" w:hAnsi="Times New Roman" w:cs="Times New Roman"/>
+          <w:bCs/>
+          <w:color w:val="FF0000"/>
+          <w:sz w:val="24"/>
+          <w:szCs w:val="24"/>
+          <w:highlight w:val="green"/>
+        </w:rPr>
+        <w:t>IsEmpty</w:t>
+      </w:r>
+      <w:proofErr w:type="spellEnd"/>
+      <w:r>
+        <w:rPr>
+          <w:rFonts w:ascii="Times New Roman" w:hAnsi="Times New Roman" w:cs="Times New Roman"/>
+          <w:bCs/>
+          <w:color w:val="FF0000"/>
+          <w:sz w:val="24"/>
+          <w:szCs w:val="24"/>
+          <w:highlight w:val="green"/>
+        </w:rPr>
+        <w:t xml:space="preserve"> using linked list.</w:t>
       </w:r>
     </w:p>
     <w:p>
@@ -9155,7 +9727,73 @@
           <w:szCs w:val="24"/>
           <w:highlight w:val="green"/>
         </w:rPr>
-        <w:t>Write a menu driven program to implement circular queue operations such as Enqueue, Dequeue, Peek, Display of elements, IsEmpty, IsFull using static array.</w:t>
+        <w:t xml:space="preserve">Write a menu driven program to implement circular queue operations such as Enqueue, Dequeue, Peek, </w:t>
+      </w:r>
+      <w:proofErr w:type="gramStart"/>
+      <w:r>
+        <w:rPr>
+          <w:rFonts w:ascii="Times New Roman" w:hAnsi="Times New Roman" w:cs="Times New Roman"/>
+          <w:bCs/>
+          <w:sz w:val="24"/>
+          <w:szCs w:val="24"/>
+          <w:highlight w:val="green"/>
+        </w:rPr>
+        <w:t>Display</w:t>
+      </w:r>
+      <w:proofErr w:type="gramEnd"/>
+      <w:r>
+        <w:rPr>
+          <w:rFonts w:ascii="Times New Roman" w:hAnsi="Times New Roman" w:cs="Times New Roman"/>
+          <w:bCs/>
+          <w:sz w:val="24"/>
+          <w:szCs w:val="24"/>
+          <w:highlight w:val="green"/>
+        </w:rPr>
+        <w:t xml:space="preserve"> of elements, </w:t>
+      </w:r>
+      <w:proofErr w:type="spellStart"/>
+      <w:r>
+        <w:rPr>
+          <w:rFonts w:ascii="Times New Roman" w:hAnsi="Times New Roman" w:cs="Times New Roman"/>
+          <w:bCs/>
+          <w:sz w:val="24"/>
+          <w:szCs w:val="24"/>
+          <w:highlight w:val="green"/>
+        </w:rPr>
+        <w:t>IsEmpty</w:t>
+      </w:r>
+      <w:proofErr w:type="spellEnd"/>
+      <w:r>
+        <w:rPr>
+          <w:rFonts w:ascii="Times New Roman" w:hAnsi="Times New Roman" w:cs="Times New Roman"/>
+          <w:bCs/>
+          <w:sz w:val="24"/>
+          <w:szCs w:val="24"/>
+          <w:highlight w:val="green"/>
+        </w:rPr>
+        <w:t xml:space="preserve">, </w:t>
+      </w:r>
+      <w:proofErr w:type="spellStart"/>
+      <w:r>
+        <w:rPr>
+          <w:rFonts w:ascii="Times New Roman" w:hAnsi="Times New Roman" w:cs="Times New Roman"/>
+          <w:bCs/>
+          <w:sz w:val="24"/>
+          <w:szCs w:val="24"/>
+          <w:highlight w:val="green"/>
+        </w:rPr>
+        <w:t>IsFull</w:t>
+      </w:r>
+      <w:proofErr w:type="spellEnd"/>
+      <w:r>
+        <w:rPr>
+          <w:rFonts w:ascii="Times New Roman" w:hAnsi="Times New Roman" w:cs="Times New Roman"/>
+          <w:bCs/>
+          <w:sz w:val="24"/>
+          <w:szCs w:val="24"/>
+          <w:highlight w:val="green"/>
+        </w:rPr>
+        <w:t xml:space="preserve"> using static array.</w:t>
       </w:r>
     </w:p>
     <w:p>
@@ -9183,7 +9821,73 @@
           <w:szCs w:val="24"/>
           <w:highlight w:val="green"/>
         </w:rPr>
-        <w:t>Write a menu driven program to implement Deques (both Input-restricted and Output-restricted) operations such as Enqueue, Dequeue, Peek, Display of elements, IsEmpty, IsFull using static array.</w:t>
+        <w:t xml:space="preserve">Write a menu driven program to implement Deques (both Input-restricted and Output-restricted) operations such as Enqueue, Dequeue, Peek, </w:t>
+      </w:r>
+      <w:proofErr w:type="gramStart"/>
+      <w:r>
+        <w:rPr>
+          <w:rFonts w:ascii="Times New Roman" w:hAnsi="Times New Roman" w:cs="Times New Roman"/>
+          <w:bCs/>
+          <w:sz w:val="24"/>
+          <w:szCs w:val="24"/>
+          <w:highlight w:val="green"/>
+        </w:rPr>
+        <w:t>Display</w:t>
+      </w:r>
+      <w:proofErr w:type="gramEnd"/>
+      <w:r>
+        <w:rPr>
+          <w:rFonts w:ascii="Times New Roman" w:hAnsi="Times New Roman" w:cs="Times New Roman"/>
+          <w:bCs/>
+          <w:sz w:val="24"/>
+          <w:szCs w:val="24"/>
+          <w:highlight w:val="green"/>
+        </w:rPr>
+        <w:t xml:space="preserve"> of elements, </w:t>
+      </w:r>
+      <w:proofErr w:type="spellStart"/>
+      <w:r>
+        <w:rPr>
+          <w:rFonts w:ascii="Times New Roman" w:hAnsi="Times New Roman" w:cs="Times New Roman"/>
+          <w:bCs/>
+          <w:sz w:val="24"/>
+          <w:szCs w:val="24"/>
+          <w:highlight w:val="green"/>
+        </w:rPr>
+        <w:t>IsEmpty</w:t>
+      </w:r>
+      <w:proofErr w:type="spellEnd"/>
+      <w:r>
+        <w:rPr>
+          <w:rFonts w:ascii="Times New Roman" w:hAnsi="Times New Roman" w:cs="Times New Roman"/>
+          <w:bCs/>
+          <w:sz w:val="24"/>
+          <w:szCs w:val="24"/>
+          <w:highlight w:val="green"/>
+        </w:rPr>
+        <w:t xml:space="preserve">, </w:t>
+      </w:r>
+      <w:proofErr w:type="spellStart"/>
+      <w:r>
+        <w:rPr>
+          <w:rFonts w:ascii="Times New Roman" w:hAnsi="Times New Roman" w:cs="Times New Roman"/>
+          <w:bCs/>
+          <w:sz w:val="24"/>
+          <w:szCs w:val="24"/>
+          <w:highlight w:val="green"/>
+        </w:rPr>
+        <w:t>IsFull</w:t>
+      </w:r>
+      <w:proofErr w:type="spellEnd"/>
+      <w:r>
+        <w:rPr>
+          <w:rFonts w:ascii="Times New Roman" w:hAnsi="Times New Roman" w:cs="Times New Roman"/>
+          <w:bCs/>
+          <w:sz w:val="24"/>
+          <w:szCs w:val="24"/>
+          <w:highlight w:val="green"/>
+        </w:rPr>
+        <w:t xml:space="preserve"> using static array.</w:t>
       </w:r>
     </w:p>
     <w:p>
@@ -9211,7 +9915,51 @@
           <w:szCs w:val="24"/>
           <w:highlight w:val="green"/>
         </w:rPr>
-        <w:t>Write a menu driven program to implement circular queue operations such as Enqueue, Dequeue, Peek, Display of elements, IsEmpty using linked list.</w:t>
+        <w:t xml:space="preserve">Write a menu driven program to implement circular queue operations such as Enqueue, Dequeue, Peek, </w:t>
+      </w:r>
+      <w:proofErr w:type="gramStart"/>
+      <w:r>
+        <w:rPr>
+          <w:rFonts w:ascii="Times New Roman" w:hAnsi="Times New Roman" w:cs="Times New Roman"/>
+          <w:bCs/>
+          <w:sz w:val="24"/>
+          <w:szCs w:val="24"/>
+          <w:highlight w:val="green"/>
+        </w:rPr>
+        <w:t>Display</w:t>
+      </w:r>
+      <w:proofErr w:type="gramEnd"/>
+      <w:r>
+        <w:rPr>
+          <w:rFonts w:ascii="Times New Roman" w:hAnsi="Times New Roman" w:cs="Times New Roman"/>
+          <w:bCs/>
+          <w:sz w:val="24"/>
+          <w:szCs w:val="24"/>
+          <w:highlight w:val="green"/>
+        </w:rPr>
+        <w:t xml:space="preserve"> of elements, </w:t>
+      </w:r>
+      <w:proofErr w:type="spellStart"/>
+      <w:r>
+        <w:rPr>
+          <w:rFonts w:ascii="Times New Roman" w:hAnsi="Times New Roman" w:cs="Times New Roman"/>
+          <w:bCs/>
+          <w:sz w:val="24"/>
+          <w:szCs w:val="24"/>
+          <w:highlight w:val="green"/>
+        </w:rPr>
+        <w:t>IsEmpty</w:t>
+      </w:r>
+      <w:proofErr w:type="spellEnd"/>
+      <w:r>
+        <w:rPr>
+          <w:rFonts w:ascii="Times New Roman" w:hAnsi="Times New Roman" w:cs="Times New Roman"/>
+          <w:bCs/>
+          <w:sz w:val="24"/>
+          <w:szCs w:val="24"/>
+          <w:highlight w:val="green"/>
+        </w:rPr>
+        <w:t xml:space="preserve"> using linked list.</w:t>
       </w:r>
     </w:p>
     <w:p>
@@ -9239,7 +9987,51 @@
           <w:szCs w:val="24"/>
           <w:highlight w:val="green"/>
         </w:rPr>
-        <w:t>Write a menu driven program to implement circular queue operations such as Enqueue, Dequeue, Peek, Display of elements, IsEmpty using linked list.</w:t>
+        <w:t xml:space="preserve">Write a menu driven program to implement circular queue operations such as Enqueue, Dequeue, Peek, </w:t>
+      </w:r>
+      <w:proofErr w:type="gramStart"/>
+      <w:r>
+        <w:rPr>
+          <w:rFonts w:ascii="Times New Roman" w:hAnsi="Times New Roman" w:cs="Times New Roman"/>
+          <w:bCs/>
+          <w:sz w:val="24"/>
+          <w:szCs w:val="24"/>
+          <w:highlight w:val="green"/>
+        </w:rPr>
+        <w:t>Display</w:t>
+      </w:r>
+      <w:proofErr w:type="gramEnd"/>
+      <w:r>
+        <w:rPr>
+          <w:rFonts w:ascii="Times New Roman" w:hAnsi="Times New Roman" w:cs="Times New Roman"/>
+          <w:bCs/>
+          <w:sz w:val="24"/>
+          <w:szCs w:val="24"/>
+          <w:highlight w:val="green"/>
+        </w:rPr>
+        <w:t xml:space="preserve"> of elements, </w:t>
+      </w:r>
+      <w:proofErr w:type="spellStart"/>
+      <w:r>
+        <w:rPr>
+          <w:rFonts w:ascii="Times New Roman" w:hAnsi="Times New Roman" w:cs="Times New Roman"/>
+          <w:bCs/>
+          <w:sz w:val="24"/>
+          <w:szCs w:val="24"/>
+          <w:highlight w:val="green"/>
+        </w:rPr>
+        <w:t>IsEmpty</w:t>
+      </w:r>
+      <w:proofErr w:type="spellEnd"/>
+      <w:r>
+        <w:rPr>
+          <w:rFonts w:ascii="Times New Roman" w:hAnsi="Times New Roman" w:cs="Times New Roman"/>
+          <w:bCs/>
+          <w:sz w:val="24"/>
+          <w:szCs w:val="24"/>
+          <w:highlight w:val="green"/>
+        </w:rPr>
+        <w:t xml:space="preserve"> using linked list.</w:t>
       </w:r>
     </w:p>
     <w:p>
@@ -9416,7 +10208,51 @@
           <w:szCs w:val="24"/>
           <w:highlight w:val="green"/>
         </w:rPr>
-        <w:t>Write a menu driven program to implement Deques (both Input-restricted and Output-restricted) operations such as Enqueue, Dequeue, Peek, Display of elements, IsEmpty using linked list.</w:t>
+        <w:t xml:space="preserve">Write a menu driven program to implement Deques (both Input-restricted and Output-restricted) operations such as Enqueue, Dequeue, Peek, </w:t>
+      </w:r>
+      <w:proofErr w:type="gramStart"/>
+      <w:r>
+        <w:rPr>
+          <w:rFonts w:ascii="Times New Roman" w:hAnsi="Times New Roman" w:cs="Times New Roman"/>
+          <w:bCs/>
+          <w:sz w:val="24"/>
+          <w:szCs w:val="24"/>
+          <w:highlight w:val="green"/>
+        </w:rPr>
+        <w:t>Display</w:t>
+      </w:r>
+      <w:proofErr w:type="gramEnd"/>
+      <w:r>
+        <w:rPr>
+          <w:rFonts w:ascii="Times New Roman" w:hAnsi="Times New Roman" w:cs="Times New Roman"/>
+          <w:bCs/>
+          <w:sz w:val="24"/>
+          <w:szCs w:val="24"/>
+          <w:highlight w:val="green"/>
+        </w:rPr>
+        <w:t xml:space="preserve"> of elements, </w:t>
+      </w:r>
+      <w:proofErr w:type="spellStart"/>
+      <w:r>
+        <w:rPr>
+          <w:rFonts w:ascii="Times New Roman" w:hAnsi="Times New Roman" w:cs="Times New Roman"/>
+          <w:bCs/>
+          <w:sz w:val="24"/>
+          <w:szCs w:val="24"/>
+          <w:highlight w:val="green"/>
+        </w:rPr>
+        <w:t>IsEmpty</w:t>
+      </w:r>
+      <w:proofErr w:type="spellEnd"/>
+      <w:r>
+        <w:rPr>
+          <w:rFonts w:ascii="Times New Roman" w:hAnsi="Times New Roman" w:cs="Times New Roman"/>
+          <w:bCs/>
+          <w:sz w:val="24"/>
+          <w:szCs w:val="24"/>
+          <w:highlight w:val="green"/>
+        </w:rPr>
+        <w:t xml:space="preserve"> using linked list.</w:t>
       </w:r>
     </w:p>
     <w:p>
@@ -10617,8 +11453,19 @@
           <w:sz w:val="24"/>
           <w:szCs w:val="24"/>
         </w:rPr>
-        <w:t>WAP to sort an array of n dates in an ascending order using Bubble sort. Date structure is {day, month, year }</w:t>
-      </w:r>
+        <w:t xml:space="preserve">WAP to sort an array of n dates in an ascending order using Bubble sort. Date structure is {day, month, </w:t>
+      </w:r>
+      <w:proofErr w:type="gramStart"/>
+      <w:r>
+        <w:rPr>
+          <w:rFonts w:ascii="Times New Roman" w:hAnsi="Times New Roman" w:cs="Times New Roman"/>
+          <w:bCs/>
+          <w:sz w:val="24"/>
+          <w:szCs w:val="24"/>
+        </w:rPr>
+        <w:t>year }</w:t>
+      </w:r>
+      <w:proofErr w:type="gramEnd"/>
     </w:p>
     <w:p>
       <w:pPr>
@@ -10937,7 +11784,47 @@
           <w:sz w:val="24"/>
           <w:szCs w:val="24"/>
         </w:rPr>
-        <w:t xml:space="preserve"> of positive integers, find number of pairs such that x^y &gt; y^x </w:t>
+        <w:t xml:space="preserve"> of positive integers, find number of pairs such that </w:t>
+      </w:r>
+      <w:proofErr w:type="spellStart"/>
+      <w:r>
+        <w:rPr>
+          <w:rFonts w:ascii="Times New Roman" w:hAnsi="Times New Roman" w:cs="Times New Roman"/>
+          <w:bCs/>
+          <w:sz w:val="24"/>
+          <w:szCs w:val="24"/>
+        </w:rPr>
+        <w:t>x^y</w:t>
+      </w:r>
+      <w:proofErr w:type="spellEnd"/>
+      <w:r>
+        <w:rPr>
+          <w:rFonts w:ascii="Times New Roman" w:hAnsi="Times New Roman" w:cs="Times New Roman"/>
+          <w:bCs/>
+          <w:sz w:val="24"/>
+          <w:szCs w:val="24"/>
+        </w:rPr>
+        <w:t xml:space="preserve"> &gt; </w:t>
+      </w:r>
+      <w:proofErr w:type="spellStart"/>
+      <w:r>
+        <w:rPr>
+          <w:rFonts w:ascii="Times New Roman" w:hAnsi="Times New Roman" w:cs="Times New Roman"/>
+          <w:bCs/>
+          <w:sz w:val="24"/>
+          <w:szCs w:val="24"/>
+        </w:rPr>
+        <w:t>y^x</w:t>
+      </w:r>
+      <w:proofErr w:type="spellEnd"/>
+      <w:r>
+        <w:rPr>
+          <w:rFonts w:ascii="Times New Roman" w:hAnsi="Times New Roman" w:cs="Times New Roman"/>
+          <w:bCs/>
+          <w:sz w:val="24"/>
+          <w:szCs w:val="24"/>
+        </w:rPr>
+        <w:t xml:space="preserve"> </w:t>
       </w:r>
       <w:r>
         <w:rPr>
@@ -11015,7 +11902,27 @@
           <w:sz w:val="24"/>
           <w:szCs w:val="24"/>
         </w:rPr>
-        <w:t xml:space="preserve"> = {2, 1, 6}, Y = {1, 5}, Output: 3, There are total 3 pairs where pow(x, y) is greater than pow(y, x) and pairs are (2, 1), (2, 5) and (6, 1)</w:t>
+        <w:t xml:space="preserve"> = {2, 1, 6}, Y = {1, 5}, Output: 3, There are total 3 pairs where </w:t>
+      </w:r>
+      <w:proofErr w:type="gramStart"/>
+      <w:r>
+        <w:rPr>
+          <w:rFonts w:ascii="Times New Roman" w:hAnsi="Times New Roman" w:cs="Times New Roman"/>
+          <w:bCs/>
+          <w:sz w:val="24"/>
+          <w:szCs w:val="24"/>
+        </w:rPr>
+        <w:t>pow(</w:t>
+      </w:r>
+      <w:proofErr w:type="gramEnd"/>
+      <w:r>
+        <w:rPr>
+          <w:rFonts w:ascii="Times New Roman" w:hAnsi="Times New Roman" w:cs="Times New Roman"/>
+          <w:bCs/>
+          <w:sz w:val="24"/>
+          <w:szCs w:val="24"/>
+        </w:rPr>
+        <w:t>x, y) is greater than pow(y, x) and pairs are (2, 1), (2, 5) and (6, 1)</w:t>
       </w:r>
     </w:p>
     <w:p>
@@ -11051,7 +11958,27 @@
           <w:sz w:val="24"/>
           <w:szCs w:val="24"/>
         </w:rPr>
-        <w:t xml:space="preserve"> = {11, 15, 9}; Output: 2, There are total 2 pairs where pow(x, y) is greater than pow(y, x) and pairs are (10, 11) and (10, 15)</w:t>
+        <w:t xml:space="preserve"> = {11, 15, 9}; Output: 2, There are total 2 pairs where </w:t>
+      </w:r>
+      <w:proofErr w:type="gramStart"/>
+      <w:r>
+        <w:rPr>
+          <w:rFonts w:ascii="Times New Roman" w:hAnsi="Times New Roman" w:cs="Times New Roman"/>
+          <w:bCs/>
+          <w:sz w:val="24"/>
+          <w:szCs w:val="24"/>
+        </w:rPr>
+        <w:t>pow(</w:t>
+      </w:r>
+      <w:proofErr w:type="gramEnd"/>
+      <w:r>
+        <w:rPr>
+          <w:rFonts w:ascii="Times New Roman" w:hAnsi="Times New Roman" w:cs="Times New Roman"/>
+          <w:bCs/>
+          <w:sz w:val="24"/>
+          <w:szCs w:val="24"/>
+        </w:rPr>
+        <w:t>x, y) is greater than pow(y, x) and pairs are (10, 11) and (10, 15)</w:t>
       </w:r>
     </w:p>
     <w:p>
@@ -11082,48 +12009,42 @@
           <w:bCs/>
           <w:sz w:val="24"/>
           <w:szCs w:val="24"/>
-        </w:rPr>
-      </w:pPr>
-      <w:r>
-        <w:rPr>
-          <w:rFonts w:ascii="Times New Roman" w:hAnsi="Times New Roman" w:cs="Times New Roman"/>
-          <w:b/>
-          <w:bCs/>
-          <w:sz w:val="24"/>
-          <w:szCs w:val="24"/>
+          <w:highlight w:val="green"/>
+        </w:rPr>
+      </w:pPr>
+      <w:r>
+        <w:rPr>
+          <w:rFonts w:ascii="Times New Roman" w:hAnsi="Times New Roman" w:cs="Times New Roman"/>
+          <w:b/>
+          <w:bCs/>
+          <w:sz w:val="24"/>
+          <w:szCs w:val="24"/>
+          <w:highlight w:val="green"/>
         </w:rPr>
         <w:lastRenderedPageBreak/>
-        <w:t xml:space="preserve">Week </w:t>
-      </w:r>
-      <w:r>
-        <w:rPr>
-          <w:rFonts w:ascii="Times New Roman" w:hAnsi="Times New Roman" w:cs="Times New Roman"/>
-          <w:b/>
-          <w:bCs/>
-          <w:sz w:val="24"/>
-          <w:szCs w:val="24"/>
-        </w:rPr>
-        <w:t>#9</w:t>
-      </w:r>
-    </w:p>
-    <w:p>
-      <w:pPr>
-        <w:jc w:val="both"/>
-        <w:rPr>
-          <w:rFonts w:ascii="Times New Roman" w:hAnsi="Times New Roman" w:cs="Times New Roman"/>
-          <w:b/>
-          <w:bCs/>
-          <w:sz w:val="24"/>
-          <w:szCs w:val="24"/>
-        </w:rPr>
-      </w:pPr>
-      <w:r>
-        <w:rPr>
-          <w:rFonts w:ascii="Times New Roman" w:hAnsi="Times New Roman" w:cs="Times New Roman"/>
-          <w:b/>
-          <w:bCs/>
-          <w:sz w:val="24"/>
-          <w:szCs w:val="24"/>
+        <w:t>Week #9</w:t>
+      </w:r>
+    </w:p>
+    <w:p>
+      <w:pPr>
+        <w:jc w:val="both"/>
+        <w:rPr>
+          <w:rFonts w:ascii="Times New Roman" w:hAnsi="Times New Roman" w:cs="Times New Roman"/>
+          <w:b/>
+          <w:bCs/>
+          <w:sz w:val="24"/>
+          <w:szCs w:val="24"/>
+          <w:highlight w:val="green"/>
+        </w:rPr>
+      </w:pPr>
+      <w:r>
+        <w:rPr>
+          <w:rFonts w:ascii="Times New Roman" w:hAnsi="Times New Roman" w:cs="Times New Roman"/>
+          <w:b/>
+          <w:bCs/>
+          <w:sz w:val="24"/>
+          <w:szCs w:val="24"/>
+          <w:highlight w:val="green"/>
         </w:rPr>
         <w:t>Objectives:</w:t>
       </w:r>
@@ -11141,14 +12062,16 @@
           <w:bCs/>
           <w:sz w:val="24"/>
           <w:szCs w:val="24"/>
-        </w:rPr>
-      </w:pPr>
-      <w:r>
-        <w:rPr>
-          <w:rFonts w:ascii="Times New Roman" w:hAnsi="Times New Roman" w:cs="Times New Roman"/>
-          <w:bCs/>
-          <w:sz w:val="24"/>
-          <w:szCs w:val="24"/>
+          <w:highlight w:val="green"/>
+        </w:rPr>
+      </w:pPr>
+      <w:r>
+        <w:rPr>
+          <w:rFonts w:ascii="Times New Roman" w:hAnsi="Times New Roman" w:cs="Times New Roman"/>
+          <w:bCs/>
+          <w:sz w:val="24"/>
+          <w:szCs w:val="24"/>
+          <w:highlight w:val="green"/>
         </w:rPr>
         <w:t xml:space="preserve">To learn </w:t>
       </w:r>
@@ -11158,33 +12081,17 @@
           <w:bCs/>
           <w:sz w:val="24"/>
           <w:szCs w:val="24"/>
-        </w:rPr>
-        <w:t xml:space="preserve">writing, </w:t>
-      </w:r>
-      <w:r>
-        <w:rPr>
-          <w:rFonts w:ascii="Times New Roman" w:hAnsi="Times New Roman" w:cs="Times New Roman"/>
-          <w:bCs/>
-          <w:sz w:val="24"/>
-          <w:szCs w:val="24"/>
-        </w:rPr>
-        <w:t xml:space="preserve">executing </w:t>
-      </w:r>
-      <w:r>
-        <w:rPr>
-          <w:rFonts w:ascii="Times New Roman" w:hAnsi="Times New Roman" w:cs="Times New Roman"/>
-          <w:bCs/>
-          <w:sz w:val="24"/>
-          <w:szCs w:val="24"/>
-        </w:rPr>
-        <w:t xml:space="preserve">and debugging </w:t>
-      </w:r>
-      <w:r>
-        <w:rPr>
-          <w:rFonts w:ascii="Times New Roman" w:hAnsi="Times New Roman" w:cs="Times New Roman"/>
-          <w:bCs/>
-          <w:sz w:val="24"/>
-          <w:szCs w:val="24"/>
+          <w:highlight w:val="green"/>
+        </w:rPr>
+        <w:t xml:space="preserve">writing, executing and debugging </w:t>
+      </w:r>
+      <w:r>
+        <w:rPr>
+          <w:rFonts w:ascii="Times New Roman" w:hAnsi="Times New Roman" w:cs="Times New Roman"/>
+          <w:bCs/>
+          <w:sz w:val="24"/>
+          <w:szCs w:val="24"/>
+          <w:highlight w:val="green"/>
         </w:rPr>
         <w:t>programs related to Trees.</w:t>
       </w:r>
@@ -11198,50 +12105,44 @@
           <w:bCs/>
           <w:sz w:val="24"/>
           <w:szCs w:val="24"/>
-        </w:rPr>
-      </w:pPr>
-      <w:r>
-        <w:rPr>
-          <w:rFonts w:ascii="Times New Roman" w:hAnsi="Times New Roman" w:cs="Times New Roman"/>
-          <w:b/>
-          <w:bCs/>
-          <w:sz w:val="24"/>
-          <w:szCs w:val="24"/>
-        </w:rPr>
-        <w:t>Outcomes</w:t>
-      </w:r>
-      <w:r>
-        <w:rPr>
-          <w:rFonts w:ascii="Times New Roman" w:hAnsi="Times New Roman" w:cs="Times New Roman"/>
-          <w:b/>
-          <w:bCs/>
-          <w:sz w:val="24"/>
-          <w:szCs w:val="24"/>
-        </w:rPr>
-        <w:t>:</w:t>
-      </w:r>
-    </w:p>
-    <w:p>
-      <w:pPr>
-        <w:pStyle w:val="ListParagraph"/>
-        <w:numPr>
-          <w:ilvl w:val="0"/>
-          <w:numId w:val="3"/>
-        </w:numPr>
-        <w:jc w:val="both"/>
-        <w:rPr>
-          <w:rFonts w:ascii="Times New Roman" w:hAnsi="Times New Roman" w:cs="Times New Roman"/>
-          <w:bCs/>
-          <w:sz w:val="24"/>
-          <w:szCs w:val="24"/>
-        </w:rPr>
-      </w:pPr>
-      <w:r>
-        <w:rPr>
-          <w:rFonts w:ascii="Times New Roman" w:hAnsi="Times New Roman" w:cs="Times New Roman"/>
-          <w:bCs/>
-          <w:sz w:val="24"/>
-          <w:szCs w:val="24"/>
+          <w:highlight w:val="green"/>
+        </w:rPr>
+      </w:pPr>
+      <w:r>
+        <w:rPr>
+          <w:rFonts w:ascii="Times New Roman" w:hAnsi="Times New Roman" w:cs="Times New Roman"/>
+          <w:b/>
+          <w:bCs/>
+          <w:sz w:val="24"/>
+          <w:szCs w:val="24"/>
+          <w:highlight w:val="green"/>
+        </w:rPr>
+        <w:t>Outcomes:</w:t>
+      </w:r>
+    </w:p>
+    <w:p>
+      <w:pPr>
+        <w:pStyle w:val="ListParagraph"/>
+        <w:numPr>
+          <w:ilvl w:val="0"/>
+          <w:numId w:val="3"/>
+        </w:numPr>
+        <w:jc w:val="both"/>
+        <w:rPr>
+          <w:rFonts w:ascii="Times New Roman" w:hAnsi="Times New Roman" w:cs="Times New Roman"/>
+          <w:bCs/>
+          <w:sz w:val="24"/>
+          <w:szCs w:val="24"/>
+          <w:highlight w:val="green"/>
+        </w:rPr>
+      </w:pPr>
+      <w:r>
+        <w:rPr>
+          <w:rFonts w:ascii="Times New Roman" w:hAnsi="Times New Roman" w:cs="Times New Roman"/>
+          <w:bCs/>
+          <w:sz w:val="24"/>
+          <w:szCs w:val="24"/>
+          <w:highlight w:val="green"/>
         </w:rPr>
         <w:t>After completing this, the students would be able to develop, compile, debug, and fix errors of C programs based on Trees.</w:t>
       </w:r>
@@ -11253,29 +12154,90 @@
           <w:rFonts w:ascii="Times New Roman" w:hAnsi="Times New Roman" w:cs="Times New Roman"/>
           <w:b/>
           <w:bCs/>
-          <w:sz w:val="24"/>
-          <w:szCs w:val="24"/>
-        </w:rPr>
-      </w:pPr>
-      <w:r>
-        <w:rPr>
-          <w:rFonts w:ascii="Times New Roman" w:hAnsi="Times New Roman" w:cs="Times New Roman"/>
-          <w:b/>
-          <w:bCs/>
-          <w:sz w:val="24"/>
-          <w:szCs w:val="24"/>
-        </w:rPr>
-        <w:t>LAs</w:t>
-      </w:r>
-      <w:r>
-        <w:rPr>
-          <w:rFonts w:ascii="Times New Roman" w:hAnsi="Times New Roman" w:cs="Times New Roman"/>
-          <w:b/>
-          <w:bCs/>
-          <w:sz w:val="24"/>
-          <w:szCs w:val="24"/>
-        </w:rPr>
-        <w:t>:</w:t>
+          <w:color w:val="00B050"/>
+          <w:sz w:val="24"/>
+          <w:szCs w:val="24"/>
+          <w:highlight w:val="green"/>
+        </w:rPr>
+      </w:pPr>
+      <w:r>
+        <w:rPr>
+          <w:rFonts w:ascii="Times New Roman" w:hAnsi="Times New Roman" w:cs="Times New Roman"/>
+          <w:b/>
+          <w:bCs/>
+          <w:color w:val="00B050"/>
+          <w:sz w:val="24"/>
+          <w:szCs w:val="24"/>
+          <w:highlight w:val="green"/>
+        </w:rPr>
+        <w:t>LAs:</w:t>
+      </w:r>
+      <w:r>
+        <w:rPr>
+          <w:rFonts w:ascii="Times New Roman" w:hAnsi="Times New Roman" w:cs="Times New Roman"/>
+          <w:b/>
+          <w:bCs/>
+          <w:noProof/>
+          <w:sz w:val="24"/>
+          <w:szCs w:val="24"/>
+          <w:highlight w:val="green"/>
+        </w:rPr>
+        <w:t xml:space="preserve"> </w:t>
+      </w:r>
+      <w:r>
+        <w:rPr>
+          <w:rFonts w:ascii="Times New Roman" w:hAnsi="Times New Roman" w:cs="Times New Roman"/>
+          <w:b/>
+          <w:bCs/>
+          <w:noProof/>
+          <w:sz w:val="24"/>
+          <w:szCs w:val="24"/>
+          <w:highlight w:val="green"/>
+        </w:rPr>
+        <w:drawing>
+          <wp:inline distT="0" distB="0" distL="0" distR="0" wp14:anchorId="115E3772" wp14:editId="6681C8C2">
+            <wp:extent cx="914400" cy="914400"/>
+            <wp:effectExtent l="0" t="0" r="0" b="0"/>
+            <wp:docPr id="14" name="Graphic 14" descr="Checkmark"/>
+            <wp:cNvGraphicFramePr>
+              <a:graphicFrameLocks xmlns:a="http://schemas.openxmlformats.org/drawingml/2006/main" noChangeAspect="1"/>
+            </wp:cNvGraphicFramePr>
+            <a:graphic xmlns:a="http://schemas.openxmlformats.org/drawingml/2006/main">
+              <a:graphicData uri="http://schemas.openxmlformats.org/drawingml/2006/picture">
+                <pic:pic xmlns:pic="http://schemas.openxmlformats.org/drawingml/2006/picture">
+                  <pic:nvPicPr>
+                    <pic:cNvPr id="1" name="Graphic 1" descr="Checkmark"/>
+                    <pic:cNvPicPr/>
+                  </pic:nvPicPr>
+                  <pic:blipFill>
+                    <a:blip r:embed="rId8">
+                      <a:extLst>
+                        <a:ext uri="{28A0092B-C50C-407E-A947-70E740481C1C}">
+                          <a14:useLocalDpi xmlns:a14="http://schemas.microsoft.com/office/drawing/2010/main" val="0"/>
+                        </a:ext>
+                        <a:ext uri="{96DAC541-7B7A-43D3-8B79-37D633B846F1}">
+                          <asvg:svgBlip xmlns:asvg="http://schemas.microsoft.com/office/drawing/2016/SVG/main" r:embed="rId9"/>
+                        </a:ext>
+                      </a:extLst>
+                    </a:blip>
+                    <a:stretch>
+                      <a:fillRect/>
+                    </a:stretch>
+                  </pic:blipFill>
+                  <pic:spPr>
+                    <a:xfrm>
+                      <a:off x="0" y="0"/>
+                      <a:ext cx="914400" cy="914400"/>
+                    </a:xfrm>
+                    <a:prstGeom prst="rect">
+                      <a:avLst/>
+                    </a:prstGeom>
+                  </pic:spPr>
+                </pic:pic>
+              </a:graphicData>
+            </a:graphic>
+          </wp:inline>
+        </w:drawing>
       </w:r>
     </w:p>
     <w:p>
@@ -11290,16 +12252,20 @@
         <w:rPr>
           <w:rFonts w:ascii="Times New Roman" w:hAnsi="Times New Roman" w:cs="Times New Roman"/>
           <w:bCs/>
-          <w:sz w:val="24"/>
-          <w:szCs w:val="24"/>
-        </w:rPr>
-      </w:pPr>
-      <w:r>
-        <w:rPr>
-          <w:rFonts w:ascii="Times New Roman" w:hAnsi="Times New Roman" w:cs="Times New Roman"/>
-          <w:bCs/>
-          <w:sz w:val="24"/>
-          <w:szCs w:val="24"/>
+          <w:color w:val="00B050"/>
+          <w:sz w:val="24"/>
+          <w:szCs w:val="24"/>
+          <w:highlight w:val="green"/>
+        </w:rPr>
+      </w:pPr>
+      <w:r>
+        <w:rPr>
+          <w:rFonts w:ascii="Times New Roman" w:hAnsi="Times New Roman" w:cs="Times New Roman"/>
+          <w:bCs/>
+          <w:color w:val="00B050"/>
+          <w:sz w:val="24"/>
+          <w:szCs w:val="24"/>
+          <w:highlight w:val="green"/>
         </w:rPr>
         <w:t xml:space="preserve">WAP </w:t>
       </w:r>
@@ -11307,8 +12273,10 @@
         <w:rPr>
           <w:rFonts w:ascii="Times New Roman" w:hAnsi="Times New Roman" w:cs="Times New Roman"/>
           <w:bCs/>
-          <w:sz w:val="24"/>
-          <w:szCs w:val="24"/>
+          <w:color w:val="00B050"/>
+          <w:sz w:val="24"/>
+          <w:szCs w:val="24"/>
+          <w:highlight w:val="green"/>
         </w:rPr>
         <w:t>Write the following menu driven program for the binary search tree</w:t>
       </w:r>
@@ -11321,16 +12289,20 @@
         <w:rPr>
           <w:rFonts w:ascii="Times New Roman" w:hAnsi="Times New Roman" w:cs="Times New Roman"/>
           <w:bCs/>
-          <w:sz w:val="24"/>
-          <w:szCs w:val="24"/>
-        </w:rPr>
-      </w:pPr>
-      <w:r>
-        <w:rPr>
-          <w:rFonts w:ascii="Times New Roman" w:hAnsi="Times New Roman" w:cs="Times New Roman"/>
-          <w:bCs/>
-          <w:sz w:val="24"/>
-          <w:szCs w:val="24"/>
+          <w:color w:val="00B050"/>
+          <w:sz w:val="24"/>
+          <w:szCs w:val="24"/>
+          <w:highlight w:val="green"/>
+        </w:rPr>
+      </w:pPr>
+      <w:r>
+        <w:rPr>
+          <w:rFonts w:ascii="Times New Roman" w:hAnsi="Times New Roman" w:cs="Times New Roman"/>
+          <w:bCs/>
+          <w:color w:val="00B050"/>
+          <w:sz w:val="24"/>
+          <w:szCs w:val="24"/>
+          <w:highlight w:val="green"/>
         </w:rPr>
         <w:t>----------------------------------------</w:t>
       </w:r>
@@ -11343,16 +12315,20 @@
         <w:rPr>
           <w:rFonts w:ascii="Times New Roman" w:hAnsi="Times New Roman" w:cs="Times New Roman"/>
           <w:bCs/>
-          <w:sz w:val="24"/>
-          <w:szCs w:val="24"/>
-        </w:rPr>
-      </w:pPr>
-      <w:r>
-        <w:rPr>
-          <w:rFonts w:ascii="Times New Roman" w:hAnsi="Times New Roman" w:cs="Times New Roman"/>
-          <w:bCs/>
-          <w:sz w:val="24"/>
-          <w:szCs w:val="24"/>
+          <w:color w:val="00B050"/>
+          <w:sz w:val="24"/>
+          <w:szCs w:val="24"/>
+          <w:highlight w:val="green"/>
+        </w:rPr>
+      </w:pPr>
+      <w:r>
+        <w:rPr>
+          <w:rFonts w:ascii="Times New Roman" w:hAnsi="Times New Roman" w:cs="Times New Roman"/>
+          <w:bCs/>
+          <w:color w:val="00B050"/>
+          <w:sz w:val="24"/>
+          <w:szCs w:val="24"/>
+          <w:highlight w:val="green"/>
         </w:rPr>
         <w:t>Binary Search Tree Menu</w:t>
       </w:r>
@@ -11365,16 +12341,20 @@
         <w:rPr>
           <w:rFonts w:ascii="Times New Roman" w:hAnsi="Times New Roman" w:cs="Times New Roman"/>
           <w:bCs/>
-          <w:sz w:val="24"/>
-          <w:szCs w:val="24"/>
-        </w:rPr>
-      </w:pPr>
-      <w:r>
-        <w:rPr>
-          <w:rFonts w:ascii="Times New Roman" w:hAnsi="Times New Roman" w:cs="Times New Roman"/>
-          <w:bCs/>
-          <w:sz w:val="24"/>
-          <w:szCs w:val="24"/>
+          <w:color w:val="00B050"/>
+          <w:sz w:val="24"/>
+          <w:szCs w:val="24"/>
+          <w:highlight w:val="green"/>
+        </w:rPr>
+      </w:pPr>
+      <w:r>
+        <w:rPr>
+          <w:rFonts w:ascii="Times New Roman" w:hAnsi="Times New Roman" w:cs="Times New Roman"/>
+          <w:bCs/>
+          <w:color w:val="00B050"/>
+          <w:sz w:val="24"/>
+          <w:szCs w:val="24"/>
+          <w:highlight w:val="green"/>
         </w:rPr>
         <w:t>----------------------------------------</w:t>
       </w:r>
@@ -11387,16 +12367,20 @@
         <w:rPr>
           <w:rFonts w:ascii="Times New Roman" w:hAnsi="Times New Roman" w:cs="Times New Roman"/>
           <w:bCs/>
-          <w:sz w:val="24"/>
-          <w:szCs w:val="24"/>
-        </w:rPr>
-      </w:pPr>
-      <w:r>
-        <w:rPr>
-          <w:rFonts w:ascii="Times New Roman" w:hAnsi="Times New Roman" w:cs="Times New Roman"/>
-          <w:bCs/>
-          <w:sz w:val="24"/>
-          <w:szCs w:val="24"/>
+          <w:color w:val="00B050"/>
+          <w:sz w:val="24"/>
+          <w:szCs w:val="24"/>
+          <w:highlight w:val="green"/>
+        </w:rPr>
+      </w:pPr>
+      <w:r>
+        <w:rPr>
+          <w:rFonts w:ascii="Times New Roman" w:hAnsi="Times New Roman" w:cs="Times New Roman"/>
+          <w:bCs/>
+          <w:color w:val="00B050"/>
+          <w:sz w:val="24"/>
+          <w:szCs w:val="24"/>
+          <w:highlight w:val="green"/>
         </w:rPr>
         <w:t>0. Quit</w:t>
       </w:r>
@@ -11409,16 +12393,20 @@
         <w:rPr>
           <w:rFonts w:ascii="Times New Roman" w:hAnsi="Times New Roman" w:cs="Times New Roman"/>
           <w:bCs/>
-          <w:sz w:val="24"/>
-          <w:szCs w:val="24"/>
-        </w:rPr>
-      </w:pPr>
-      <w:r>
-        <w:rPr>
-          <w:rFonts w:ascii="Times New Roman" w:hAnsi="Times New Roman" w:cs="Times New Roman"/>
-          <w:bCs/>
-          <w:sz w:val="24"/>
-          <w:szCs w:val="24"/>
+          <w:color w:val="00B050"/>
+          <w:sz w:val="24"/>
+          <w:szCs w:val="24"/>
+          <w:highlight w:val="green"/>
+        </w:rPr>
+      </w:pPr>
+      <w:r>
+        <w:rPr>
+          <w:rFonts w:ascii="Times New Roman" w:hAnsi="Times New Roman" w:cs="Times New Roman"/>
+          <w:bCs/>
+          <w:color w:val="00B050"/>
+          <w:sz w:val="24"/>
+          <w:szCs w:val="24"/>
+          <w:highlight w:val="green"/>
         </w:rPr>
         <w:t>1. Create</w:t>
       </w:r>
@@ -11431,16 +12419,20 @@
         <w:rPr>
           <w:rFonts w:ascii="Times New Roman" w:hAnsi="Times New Roman" w:cs="Times New Roman"/>
           <w:bCs/>
-          <w:sz w:val="24"/>
-          <w:szCs w:val="24"/>
-        </w:rPr>
-      </w:pPr>
-      <w:r>
-        <w:rPr>
-          <w:rFonts w:ascii="Times New Roman" w:hAnsi="Times New Roman" w:cs="Times New Roman"/>
-          <w:bCs/>
-          <w:sz w:val="24"/>
-          <w:szCs w:val="24"/>
+          <w:color w:val="00B050"/>
+          <w:sz w:val="24"/>
+          <w:szCs w:val="24"/>
+          <w:highlight w:val="green"/>
+        </w:rPr>
+      </w:pPr>
+      <w:r>
+        <w:rPr>
+          <w:rFonts w:ascii="Times New Roman" w:hAnsi="Times New Roman" w:cs="Times New Roman"/>
+          <w:bCs/>
+          <w:color w:val="00B050"/>
+          <w:sz w:val="24"/>
+          <w:szCs w:val="24"/>
+          <w:highlight w:val="green"/>
         </w:rPr>
         <w:t>2. In-Order Traversal</w:t>
       </w:r>
@@ -11453,16 +12445,20 @@
         <w:rPr>
           <w:rFonts w:ascii="Times New Roman" w:hAnsi="Times New Roman" w:cs="Times New Roman"/>
           <w:bCs/>
-          <w:sz w:val="24"/>
-          <w:szCs w:val="24"/>
-        </w:rPr>
-      </w:pPr>
-      <w:r>
-        <w:rPr>
-          <w:rFonts w:ascii="Times New Roman" w:hAnsi="Times New Roman" w:cs="Times New Roman"/>
-          <w:bCs/>
-          <w:sz w:val="24"/>
-          <w:szCs w:val="24"/>
+          <w:color w:val="00B050"/>
+          <w:sz w:val="24"/>
+          <w:szCs w:val="24"/>
+          <w:highlight w:val="green"/>
+        </w:rPr>
+      </w:pPr>
+      <w:r>
+        <w:rPr>
+          <w:rFonts w:ascii="Times New Roman" w:hAnsi="Times New Roman" w:cs="Times New Roman"/>
+          <w:bCs/>
+          <w:color w:val="00B050"/>
+          <w:sz w:val="24"/>
+          <w:szCs w:val="24"/>
+          <w:highlight w:val="green"/>
         </w:rPr>
         <w:t>3. Pre-Order Traversal</w:t>
       </w:r>
@@ -11475,18 +12471,46 @@
         <w:rPr>
           <w:rFonts w:ascii="Times New Roman" w:hAnsi="Times New Roman" w:cs="Times New Roman"/>
           <w:bCs/>
-          <w:sz w:val="24"/>
-          <w:szCs w:val="24"/>
-        </w:rPr>
-      </w:pPr>
-      <w:r>
-        <w:rPr>
-          <w:rFonts w:ascii="Times New Roman" w:hAnsi="Times New Roman" w:cs="Times New Roman"/>
-          <w:bCs/>
-          <w:sz w:val="24"/>
-          <w:szCs w:val="24"/>
-        </w:rPr>
-        <w:t>4. Post-Order traversal</w:t>
+          <w:color w:val="00B050"/>
+          <w:sz w:val="24"/>
+          <w:szCs w:val="24"/>
+          <w:highlight w:val="green"/>
+        </w:rPr>
+      </w:pPr>
+      <w:r>
+        <w:rPr>
+          <w:rFonts w:ascii="Times New Roman" w:hAnsi="Times New Roman" w:cs="Times New Roman"/>
+          <w:bCs/>
+          <w:color w:val="00B050"/>
+          <w:sz w:val="24"/>
+          <w:szCs w:val="24"/>
+          <w:highlight w:val="green"/>
+        </w:rPr>
+        <w:t xml:space="preserve">4. </w:t>
+      </w:r>
+      <w:proofErr w:type="gramStart"/>
+      <w:r>
+        <w:rPr>
+          <w:rFonts w:ascii="Times New Roman" w:hAnsi="Times New Roman" w:cs="Times New Roman"/>
+          <w:bCs/>
+          <w:color w:val="00B050"/>
+          <w:sz w:val="24"/>
+          <w:szCs w:val="24"/>
+          <w:highlight w:val="green"/>
+        </w:rPr>
+        <w:t>Post-Order</w:t>
+      </w:r>
+      <w:proofErr w:type="gramEnd"/>
+      <w:r>
+        <w:rPr>
+          <w:rFonts w:ascii="Times New Roman" w:hAnsi="Times New Roman" w:cs="Times New Roman"/>
+          <w:bCs/>
+          <w:color w:val="00B050"/>
+          <w:sz w:val="24"/>
+          <w:szCs w:val="24"/>
+          <w:highlight w:val="green"/>
+        </w:rPr>
+        <w:t xml:space="preserve"> traversal</w:t>
       </w:r>
     </w:p>
     <w:p>
@@ -11497,16 +12521,20 @@
         <w:rPr>
           <w:rFonts w:ascii="Times New Roman" w:hAnsi="Times New Roman" w:cs="Times New Roman"/>
           <w:bCs/>
-          <w:sz w:val="24"/>
-          <w:szCs w:val="24"/>
-        </w:rPr>
-      </w:pPr>
-      <w:r>
-        <w:rPr>
-          <w:rFonts w:ascii="Times New Roman" w:hAnsi="Times New Roman" w:cs="Times New Roman"/>
-          <w:bCs/>
-          <w:sz w:val="24"/>
-          <w:szCs w:val="24"/>
+          <w:color w:val="00B050"/>
+          <w:sz w:val="24"/>
+          <w:szCs w:val="24"/>
+          <w:highlight w:val="green"/>
+        </w:rPr>
+      </w:pPr>
+      <w:r>
+        <w:rPr>
+          <w:rFonts w:ascii="Times New Roman" w:hAnsi="Times New Roman" w:cs="Times New Roman"/>
+          <w:bCs/>
+          <w:color w:val="00B050"/>
+          <w:sz w:val="24"/>
+          <w:szCs w:val="24"/>
+          <w:highlight w:val="green"/>
         </w:rPr>
         <w:t>5. Search</w:t>
       </w:r>
@@ -11519,16 +12547,20 @@
         <w:rPr>
           <w:rFonts w:ascii="Times New Roman" w:hAnsi="Times New Roman" w:cs="Times New Roman"/>
           <w:bCs/>
-          <w:sz w:val="24"/>
-          <w:szCs w:val="24"/>
-        </w:rPr>
-      </w:pPr>
-      <w:r>
-        <w:rPr>
-          <w:rFonts w:ascii="Times New Roman" w:hAnsi="Times New Roman" w:cs="Times New Roman"/>
-          <w:bCs/>
-          <w:sz w:val="24"/>
-          <w:szCs w:val="24"/>
+          <w:color w:val="00B050"/>
+          <w:sz w:val="24"/>
+          <w:szCs w:val="24"/>
+          <w:highlight w:val="green"/>
+        </w:rPr>
+      </w:pPr>
+      <w:r>
+        <w:rPr>
+          <w:rFonts w:ascii="Times New Roman" w:hAnsi="Times New Roman" w:cs="Times New Roman"/>
+          <w:bCs/>
+          <w:color w:val="00B050"/>
+          <w:sz w:val="24"/>
+          <w:szCs w:val="24"/>
+          <w:highlight w:val="green"/>
         </w:rPr>
         <w:t>6. Find Smallest Element</w:t>
       </w:r>
@@ -11541,16 +12573,20 @@
         <w:rPr>
           <w:rFonts w:ascii="Times New Roman" w:hAnsi="Times New Roman" w:cs="Times New Roman"/>
           <w:bCs/>
-          <w:sz w:val="24"/>
-          <w:szCs w:val="24"/>
-        </w:rPr>
-      </w:pPr>
-      <w:r>
-        <w:rPr>
-          <w:rFonts w:ascii="Times New Roman" w:hAnsi="Times New Roman" w:cs="Times New Roman"/>
-          <w:bCs/>
-          <w:sz w:val="24"/>
-          <w:szCs w:val="24"/>
+          <w:color w:val="00B050"/>
+          <w:sz w:val="24"/>
+          <w:szCs w:val="24"/>
+          <w:highlight w:val="green"/>
+        </w:rPr>
+      </w:pPr>
+      <w:r>
+        <w:rPr>
+          <w:rFonts w:ascii="Times New Roman" w:hAnsi="Times New Roman" w:cs="Times New Roman"/>
+          <w:bCs/>
+          <w:color w:val="00B050"/>
+          <w:sz w:val="24"/>
+          <w:szCs w:val="24"/>
+          <w:highlight w:val="green"/>
         </w:rPr>
         <w:t>7. Find Largest Element</w:t>
       </w:r>
@@ -11563,16 +12599,20 @@
         <w:rPr>
           <w:rFonts w:ascii="Times New Roman" w:hAnsi="Times New Roman" w:cs="Times New Roman"/>
           <w:bCs/>
-          <w:sz w:val="24"/>
-          <w:szCs w:val="24"/>
-        </w:rPr>
-      </w:pPr>
-      <w:r>
-        <w:rPr>
-          <w:rFonts w:ascii="Times New Roman" w:hAnsi="Times New Roman" w:cs="Times New Roman"/>
-          <w:bCs/>
-          <w:sz w:val="24"/>
-          <w:szCs w:val="24"/>
+          <w:color w:val="00B050"/>
+          <w:sz w:val="24"/>
+          <w:szCs w:val="24"/>
+          <w:highlight w:val="green"/>
+        </w:rPr>
+      </w:pPr>
+      <w:r>
+        <w:rPr>
+          <w:rFonts w:ascii="Times New Roman" w:hAnsi="Times New Roman" w:cs="Times New Roman"/>
+          <w:bCs/>
+          <w:color w:val="00B050"/>
+          <w:sz w:val="24"/>
+          <w:szCs w:val="24"/>
+          <w:highlight w:val="green"/>
         </w:rPr>
         <w:t>8. Deletion of Tree</w:t>
       </w:r>
@@ -11585,16 +12625,20 @@
         <w:rPr>
           <w:rFonts w:ascii="Times New Roman" w:hAnsi="Times New Roman" w:cs="Times New Roman"/>
           <w:bCs/>
-          <w:sz w:val="24"/>
-          <w:szCs w:val="24"/>
-        </w:rPr>
-      </w:pPr>
-      <w:r>
-        <w:rPr>
-          <w:rFonts w:ascii="Times New Roman" w:hAnsi="Times New Roman" w:cs="Times New Roman"/>
-          <w:bCs/>
-          <w:sz w:val="24"/>
-          <w:szCs w:val="24"/>
+          <w:color w:val="00B050"/>
+          <w:sz w:val="24"/>
+          <w:szCs w:val="24"/>
+          <w:highlight w:val="green"/>
+        </w:rPr>
+      </w:pPr>
+      <w:r>
+        <w:rPr>
+          <w:rFonts w:ascii="Times New Roman" w:hAnsi="Times New Roman" w:cs="Times New Roman"/>
+          <w:bCs/>
+          <w:color w:val="00B050"/>
+          <w:sz w:val="24"/>
+          <w:szCs w:val="24"/>
+          <w:highlight w:val="green"/>
         </w:rPr>
         <w:t>----------------------------------------</w:t>
       </w:r>
@@ -11607,16 +12651,19 @@
         <w:rPr>
           <w:rFonts w:ascii="Times New Roman" w:hAnsi="Times New Roman" w:cs="Times New Roman"/>
           <w:bCs/>
-          <w:sz w:val="24"/>
-          <w:szCs w:val="24"/>
-        </w:rPr>
-      </w:pPr>
-      <w:r>
-        <w:rPr>
-          <w:rFonts w:ascii="Times New Roman" w:hAnsi="Times New Roman" w:cs="Times New Roman"/>
-          <w:bCs/>
-          <w:sz w:val="24"/>
-          <w:szCs w:val="24"/>
+          <w:color w:val="00B050"/>
+          <w:sz w:val="24"/>
+          <w:szCs w:val="24"/>
+        </w:rPr>
+      </w:pPr>
+      <w:r>
+        <w:rPr>
+          <w:rFonts w:ascii="Times New Roman" w:hAnsi="Times New Roman" w:cs="Times New Roman"/>
+          <w:bCs/>
+          <w:color w:val="00B050"/>
+          <w:sz w:val="24"/>
+          <w:szCs w:val="24"/>
+          <w:highlight w:val="green"/>
         </w:rPr>
         <w:t>Enter your choice:</w:t>
       </w:r>
@@ -11668,34 +12715,18 @@
           <w:bCs/>
           <w:sz w:val="24"/>
           <w:szCs w:val="24"/>
-        </w:rPr>
-      </w:pPr>
-      <w:r>
-        <w:rPr>
-          <w:rFonts w:ascii="Times New Roman" w:hAnsi="Times New Roman" w:cs="Times New Roman"/>
-          <w:bCs/>
-          <w:sz w:val="24"/>
-          <w:szCs w:val="24"/>
-        </w:rPr>
-        <w:t xml:space="preserve">Extend the </w:t>
-      </w:r>
-      <w:r>
-        <w:rPr>
-          <w:rFonts w:ascii="Times New Roman" w:hAnsi="Times New Roman" w:cs="Times New Roman"/>
-          <w:bCs/>
-          <w:sz w:val="24"/>
-          <w:szCs w:val="24"/>
-        </w:rPr>
-        <w:t>LA</w:t>
-      </w:r>
-      <w:r>
-        <w:rPr>
-          <w:rFonts w:ascii="Times New Roman" w:hAnsi="Times New Roman" w:cs="Times New Roman"/>
-          <w:bCs/>
-          <w:sz w:val="24"/>
-          <w:szCs w:val="24"/>
-        </w:rPr>
-        <w:t xml:space="preserve"> 1 by providing more options as follows:</w:t>
+          <w:highlight w:val="yellow"/>
+        </w:rPr>
+      </w:pPr>
+      <w:r>
+        <w:rPr>
+          <w:rFonts w:ascii="Times New Roman" w:hAnsi="Times New Roman" w:cs="Times New Roman"/>
+          <w:bCs/>
+          <w:sz w:val="24"/>
+          <w:szCs w:val="24"/>
+          <w:highlight w:val="yellow"/>
+        </w:rPr>
+        <w:t>Extend the LA 1 by providing more options as follows:</w:t>
       </w:r>
     </w:p>
     <w:p>
@@ -11708,14 +12739,16 @@
           <w:bCs/>
           <w:sz w:val="24"/>
           <w:szCs w:val="24"/>
-        </w:rPr>
-      </w:pPr>
-      <w:r>
-        <w:rPr>
-          <w:rFonts w:ascii="Times New Roman" w:hAnsi="Times New Roman" w:cs="Times New Roman"/>
-          <w:bCs/>
-          <w:sz w:val="24"/>
-          <w:szCs w:val="24"/>
+          <w:highlight w:val="yellow"/>
+        </w:rPr>
+      </w:pPr>
+      <w:r>
+        <w:rPr>
+          <w:rFonts w:ascii="Times New Roman" w:hAnsi="Times New Roman" w:cs="Times New Roman"/>
+          <w:bCs/>
+          <w:sz w:val="24"/>
+          <w:szCs w:val="24"/>
+          <w:highlight w:val="yellow"/>
         </w:rPr>
         <w:t>a) To count number of leaf nodes in the tree.</w:t>
       </w:r>
@@ -11730,14 +12763,16 @@
           <w:bCs/>
           <w:sz w:val="24"/>
           <w:szCs w:val="24"/>
-        </w:rPr>
-      </w:pPr>
-      <w:r>
-        <w:rPr>
-          <w:rFonts w:ascii="Times New Roman" w:hAnsi="Times New Roman" w:cs="Times New Roman"/>
-          <w:bCs/>
-          <w:sz w:val="24"/>
-          <w:szCs w:val="24"/>
+          <w:highlight w:val="yellow"/>
+        </w:rPr>
+      </w:pPr>
+      <w:r>
+        <w:rPr>
+          <w:rFonts w:ascii="Times New Roman" w:hAnsi="Times New Roman" w:cs="Times New Roman"/>
+          <w:bCs/>
+          <w:sz w:val="24"/>
+          <w:szCs w:val="24"/>
+          <w:highlight w:val="yellow"/>
         </w:rPr>
         <w:t>b) To count number of non-leaf nodes in the tree.</w:t>
       </w:r>
@@ -11752,14 +12787,16 @@
           <w:bCs/>
           <w:sz w:val="24"/>
           <w:szCs w:val="24"/>
-        </w:rPr>
-      </w:pPr>
-      <w:r>
-        <w:rPr>
-          <w:rFonts w:ascii="Times New Roman" w:hAnsi="Times New Roman" w:cs="Times New Roman"/>
-          <w:bCs/>
-          <w:sz w:val="24"/>
-          <w:szCs w:val="24"/>
+          <w:highlight w:val="yellow"/>
+        </w:rPr>
+      </w:pPr>
+      <w:r>
+        <w:rPr>
+          <w:rFonts w:ascii="Times New Roman" w:hAnsi="Times New Roman" w:cs="Times New Roman"/>
+          <w:bCs/>
+          <w:sz w:val="24"/>
+          <w:szCs w:val="24"/>
+          <w:highlight w:val="yellow"/>
         </w:rPr>
         <w:t>c) To find number of nodes in the tree.</w:t>
       </w:r>
@@ -11774,14 +12811,16 @@
           <w:bCs/>
           <w:sz w:val="24"/>
           <w:szCs w:val="24"/>
-        </w:rPr>
-      </w:pPr>
-      <w:r>
-        <w:rPr>
-          <w:rFonts w:ascii="Times New Roman" w:hAnsi="Times New Roman" w:cs="Times New Roman"/>
-          <w:bCs/>
-          <w:sz w:val="24"/>
-          <w:szCs w:val="24"/>
+          <w:highlight w:val="yellow"/>
+        </w:rPr>
+      </w:pPr>
+      <w:r>
+        <w:rPr>
+          <w:rFonts w:ascii="Times New Roman" w:hAnsi="Times New Roman" w:cs="Times New Roman"/>
+          <w:bCs/>
+          <w:sz w:val="24"/>
+          <w:szCs w:val="24"/>
+          <w:highlight w:val="yellow"/>
         </w:rPr>
         <w:t>d) To find sum of all nodes of the tree.</w:t>
       </w:r>
@@ -11796,14 +12835,16 @@
           <w:bCs/>
           <w:sz w:val="24"/>
           <w:szCs w:val="24"/>
-        </w:rPr>
-      </w:pPr>
-      <w:r>
-        <w:rPr>
-          <w:rFonts w:ascii="Times New Roman" w:hAnsi="Times New Roman" w:cs="Times New Roman"/>
-          <w:bCs/>
-          <w:sz w:val="24"/>
-          <w:szCs w:val="24"/>
+          <w:highlight w:val="yellow"/>
+        </w:rPr>
+      </w:pPr>
+      <w:r>
+        <w:rPr>
+          <w:rFonts w:ascii="Times New Roman" w:hAnsi="Times New Roman" w:cs="Times New Roman"/>
+          <w:bCs/>
+          <w:sz w:val="24"/>
+          <w:szCs w:val="24"/>
+          <w:highlight w:val="yellow"/>
         </w:rPr>
         <w:t>e) To print depth of the tree.</w:t>
       </w:r>
@@ -11818,14 +12859,16 @@
           <w:bCs/>
           <w:sz w:val="24"/>
           <w:szCs w:val="24"/>
-        </w:rPr>
-      </w:pPr>
-      <w:r>
-        <w:rPr>
-          <w:rFonts w:ascii="Times New Roman" w:hAnsi="Times New Roman" w:cs="Times New Roman"/>
-          <w:bCs/>
-          <w:sz w:val="24"/>
-          <w:szCs w:val="24"/>
+          <w:highlight w:val="yellow"/>
+        </w:rPr>
+      </w:pPr>
+      <w:r>
+        <w:rPr>
+          <w:rFonts w:ascii="Times New Roman" w:hAnsi="Times New Roman" w:cs="Times New Roman"/>
+          <w:bCs/>
+          <w:sz w:val="24"/>
+          <w:szCs w:val="24"/>
+          <w:highlight w:val="yellow"/>
         </w:rPr>
         <w:t>f) To find nodes which are at maximum depth in the tree?</w:t>
       </w:r>
@@ -11840,34 +12883,19 @@
           <w:bCs/>
           <w:sz w:val="24"/>
           <w:szCs w:val="24"/>
-        </w:rPr>
-      </w:pPr>
-      <w:r>
-        <w:rPr>
-          <w:rFonts w:ascii="Times New Roman" w:hAnsi="Times New Roman" w:cs="Times New Roman"/>
-          <w:bCs/>
-          <w:sz w:val="24"/>
-          <w:szCs w:val="24"/>
-        </w:rPr>
-        <w:t>g</w:t>
-      </w:r>
-      <w:r>
-        <w:rPr>
-          <w:rFonts w:ascii="Times New Roman" w:hAnsi="Times New Roman" w:cs="Times New Roman"/>
-          <w:bCs/>
-          <w:sz w:val="24"/>
-          <w:szCs w:val="24"/>
-        </w:rPr>
-        <w:t>) To print all the elements of kth level in single line</w:t>
-      </w:r>
-      <w:r>
-        <w:rPr>
-          <w:rFonts w:ascii="Times New Roman" w:hAnsi="Times New Roman" w:cs="Times New Roman"/>
-          <w:bCs/>
-          <w:sz w:val="24"/>
-          <w:szCs w:val="24"/>
-        </w:rPr>
-        <w:t>.</w:t>
+          <w:highlight w:val="yellow"/>
+        </w:rPr>
+      </w:pPr>
+      <w:r>
+        <w:rPr>
+          <w:rFonts w:ascii="Times New Roman" w:hAnsi="Times New Roman" w:cs="Times New Roman"/>
+          <w:bCs/>
+          <w:sz w:val="24"/>
+          <w:szCs w:val="24"/>
+          <w:highlight w:val="yellow"/>
+        </w:rPr>
+        <w:lastRenderedPageBreak/>
+        <w:t>g) To print all the elements of kth level in single line.</w:t>
       </w:r>
     </w:p>
     <w:p>
@@ -11880,34 +12908,18 @@
           <w:bCs/>
           <w:sz w:val="24"/>
           <w:szCs w:val="24"/>
-        </w:rPr>
-      </w:pPr>
-      <w:r>
-        <w:rPr>
-          <w:rFonts w:ascii="Times New Roman" w:hAnsi="Times New Roman" w:cs="Times New Roman"/>
-          <w:bCs/>
-          <w:sz w:val="24"/>
-          <w:szCs w:val="24"/>
-        </w:rPr>
-        <w:t>h</w:t>
-      </w:r>
-      <w:r>
-        <w:rPr>
-          <w:rFonts w:ascii="Times New Roman" w:hAnsi="Times New Roman" w:cs="Times New Roman"/>
-          <w:bCs/>
-          <w:sz w:val="24"/>
-          <w:szCs w:val="24"/>
-        </w:rPr>
-        <w:t>) To find the common ancestor and print the paths</w:t>
-      </w:r>
-      <w:r>
-        <w:rPr>
-          <w:rFonts w:ascii="Times New Roman" w:hAnsi="Times New Roman" w:cs="Times New Roman"/>
-          <w:bCs/>
-          <w:sz w:val="24"/>
-          <w:szCs w:val="24"/>
-        </w:rPr>
-        <w:t>.</w:t>
+          <w:highlight w:val="yellow"/>
+        </w:rPr>
+      </w:pPr>
+      <w:r>
+        <w:rPr>
+          <w:rFonts w:ascii="Times New Roman" w:hAnsi="Times New Roman" w:cs="Times New Roman"/>
+          <w:bCs/>
+          <w:sz w:val="24"/>
+          <w:szCs w:val="24"/>
+          <w:highlight w:val="yellow"/>
+        </w:rPr>
+        <w:t>h) To find the common ancestor and print the paths.</w:t>
       </w:r>
     </w:p>
     <w:p>
@@ -11922,32 +12934,27 @@
           <w:szCs w:val="24"/>
         </w:rPr>
       </w:pPr>
-      <w:r>
-        <w:rPr>
-          <w:rFonts w:ascii="Times New Roman" w:hAnsi="Times New Roman" w:cs="Times New Roman"/>
-          <w:bCs/>
-          <w:sz w:val="24"/>
-          <w:szCs w:val="24"/>
+      <w:proofErr w:type="spellStart"/>
+      <w:r>
+        <w:rPr>
+          <w:rFonts w:ascii="Times New Roman" w:hAnsi="Times New Roman" w:cs="Times New Roman"/>
+          <w:bCs/>
+          <w:sz w:val="24"/>
+          <w:szCs w:val="24"/>
+          <w:highlight w:val="yellow"/>
         </w:rPr>
         <w:t>i</w:t>
       </w:r>
-      <w:r>
-        <w:rPr>
-          <w:rFonts w:ascii="Times New Roman" w:hAnsi="Times New Roman" w:cs="Times New Roman"/>
-          <w:bCs/>
-          <w:sz w:val="24"/>
-          <w:szCs w:val="24"/>
-        </w:rPr>
-        <w:t>) To check whether a tree is a binary search tree or not</w:t>
-      </w:r>
-      <w:r>
-        <w:rPr>
-          <w:rFonts w:ascii="Times New Roman" w:hAnsi="Times New Roman" w:cs="Times New Roman"/>
-          <w:bCs/>
-          <w:sz w:val="24"/>
-          <w:szCs w:val="24"/>
-        </w:rPr>
-        <w:t>.</w:t>
+      <w:proofErr w:type="spellEnd"/>
+      <w:r>
+        <w:rPr>
+          <w:rFonts w:ascii="Times New Roman" w:hAnsi="Times New Roman" w:cs="Times New Roman"/>
+          <w:bCs/>
+          <w:sz w:val="24"/>
+          <w:szCs w:val="24"/>
+          <w:highlight w:val="yellow"/>
+        </w:rPr>
+        <w:t>) To check whether a tree is a binary search tree or not.</w:t>
       </w:r>
     </w:p>
     <w:p>
@@ -11982,7 +12989,6 @@
           <w:sz w:val="24"/>
           <w:szCs w:val="24"/>
         </w:rPr>
-        <w:lastRenderedPageBreak/>
         <w:t xml:space="preserve">Week </w:t>
       </w:r>
       <w:r>

</xml_diff>

<commit_message>
Completed the Lab12 L.A.
</commit_message>
<xml_diff>
--- a/Data Structure Lab Manual 2021.docx
+++ b/Data Structure Lab Manual 2021.docx
@@ -12983,47 +12983,41 @@
           <w:bCs/>
           <w:sz w:val="24"/>
           <w:szCs w:val="24"/>
-        </w:rPr>
-      </w:pPr>
-      <w:r>
-        <w:rPr>
-          <w:rFonts w:ascii="Times New Roman" w:hAnsi="Times New Roman" w:cs="Times New Roman"/>
-          <w:b/>
-          <w:bCs/>
-          <w:sz w:val="24"/>
-          <w:szCs w:val="24"/>
-        </w:rPr>
-        <w:t xml:space="preserve">Week </w:t>
-      </w:r>
-      <w:r>
-        <w:rPr>
-          <w:rFonts w:ascii="Times New Roman" w:hAnsi="Times New Roman" w:cs="Times New Roman"/>
-          <w:b/>
-          <w:bCs/>
-          <w:sz w:val="24"/>
-          <w:szCs w:val="24"/>
-        </w:rPr>
-        <w:t>#10</w:t>
-      </w:r>
-    </w:p>
-    <w:p>
-      <w:pPr>
-        <w:jc w:val="both"/>
-        <w:rPr>
-          <w:rFonts w:ascii="Times New Roman" w:hAnsi="Times New Roman" w:cs="Times New Roman"/>
-          <w:b/>
-          <w:bCs/>
-          <w:sz w:val="24"/>
-          <w:szCs w:val="24"/>
-        </w:rPr>
-      </w:pPr>
-      <w:r>
-        <w:rPr>
-          <w:rFonts w:ascii="Times New Roman" w:hAnsi="Times New Roman" w:cs="Times New Roman"/>
-          <w:b/>
-          <w:bCs/>
-          <w:sz w:val="24"/>
-          <w:szCs w:val="24"/>
+          <w:highlight w:val="green"/>
+        </w:rPr>
+      </w:pPr>
+      <w:r>
+        <w:rPr>
+          <w:rFonts w:ascii="Times New Roman" w:hAnsi="Times New Roman" w:cs="Times New Roman"/>
+          <w:b/>
+          <w:bCs/>
+          <w:sz w:val="24"/>
+          <w:szCs w:val="24"/>
+          <w:highlight w:val="green"/>
+        </w:rPr>
+        <w:t>Week #10</w:t>
+      </w:r>
+    </w:p>
+    <w:p>
+      <w:pPr>
+        <w:jc w:val="both"/>
+        <w:rPr>
+          <w:rFonts w:ascii="Times New Roman" w:hAnsi="Times New Roman" w:cs="Times New Roman"/>
+          <w:b/>
+          <w:bCs/>
+          <w:sz w:val="24"/>
+          <w:szCs w:val="24"/>
+          <w:highlight w:val="green"/>
+        </w:rPr>
+      </w:pPr>
+      <w:r>
+        <w:rPr>
+          <w:rFonts w:ascii="Times New Roman" w:hAnsi="Times New Roman" w:cs="Times New Roman"/>
+          <w:b/>
+          <w:bCs/>
+          <w:sz w:val="24"/>
+          <w:szCs w:val="24"/>
+          <w:highlight w:val="green"/>
         </w:rPr>
         <w:t>Objectives:</w:t>
       </w:r>
@@ -13041,14 +13035,16 @@
           <w:bCs/>
           <w:sz w:val="24"/>
           <w:szCs w:val="24"/>
-        </w:rPr>
-      </w:pPr>
-      <w:r>
-        <w:rPr>
-          <w:rFonts w:ascii="Times New Roman" w:hAnsi="Times New Roman" w:cs="Times New Roman"/>
-          <w:bCs/>
-          <w:sz w:val="24"/>
-          <w:szCs w:val="24"/>
+          <w:highlight w:val="green"/>
+        </w:rPr>
+      </w:pPr>
+      <w:r>
+        <w:rPr>
+          <w:rFonts w:ascii="Times New Roman" w:hAnsi="Times New Roman" w:cs="Times New Roman"/>
+          <w:bCs/>
+          <w:sz w:val="24"/>
+          <w:szCs w:val="24"/>
+          <w:highlight w:val="green"/>
         </w:rPr>
         <w:t xml:space="preserve">To learn </w:t>
       </w:r>
@@ -13058,33 +13054,17 @@
           <w:bCs/>
           <w:sz w:val="24"/>
           <w:szCs w:val="24"/>
-        </w:rPr>
-        <w:t xml:space="preserve">writing, </w:t>
-      </w:r>
-      <w:r>
-        <w:rPr>
-          <w:rFonts w:ascii="Times New Roman" w:hAnsi="Times New Roman" w:cs="Times New Roman"/>
-          <w:bCs/>
-          <w:sz w:val="24"/>
-          <w:szCs w:val="24"/>
-        </w:rPr>
-        <w:t xml:space="preserve">executing </w:t>
-      </w:r>
-      <w:r>
-        <w:rPr>
-          <w:rFonts w:ascii="Times New Roman" w:hAnsi="Times New Roman" w:cs="Times New Roman"/>
-          <w:bCs/>
-          <w:sz w:val="24"/>
-          <w:szCs w:val="24"/>
-        </w:rPr>
-        <w:t xml:space="preserve">and debugging </w:t>
-      </w:r>
-      <w:r>
-        <w:rPr>
-          <w:rFonts w:ascii="Times New Roman" w:hAnsi="Times New Roman" w:cs="Times New Roman"/>
-          <w:bCs/>
-          <w:sz w:val="24"/>
-          <w:szCs w:val="24"/>
+          <w:highlight w:val="green"/>
+        </w:rPr>
+        <w:t xml:space="preserve">writing, executing and debugging </w:t>
+      </w:r>
+      <w:r>
+        <w:rPr>
+          <w:rFonts w:ascii="Times New Roman" w:hAnsi="Times New Roman" w:cs="Times New Roman"/>
+          <w:bCs/>
+          <w:sz w:val="24"/>
+          <w:szCs w:val="24"/>
+          <w:highlight w:val="green"/>
         </w:rPr>
         <w:t>programs related to graphs.</w:t>
       </w:r>
@@ -13098,50 +13078,44 @@
           <w:bCs/>
           <w:sz w:val="24"/>
           <w:szCs w:val="24"/>
-        </w:rPr>
-      </w:pPr>
-      <w:r>
-        <w:rPr>
-          <w:rFonts w:ascii="Times New Roman" w:hAnsi="Times New Roman" w:cs="Times New Roman"/>
-          <w:b/>
-          <w:bCs/>
-          <w:sz w:val="24"/>
-          <w:szCs w:val="24"/>
-        </w:rPr>
-        <w:t>Outcomes</w:t>
-      </w:r>
-      <w:r>
-        <w:rPr>
-          <w:rFonts w:ascii="Times New Roman" w:hAnsi="Times New Roman" w:cs="Times New Roman"/>
-          <w:b/>
-          <w:bCs/>
-          <w:sz w:val="24"/>
-          <w:szCs w:val="24"/>
-        </w:rPr>
-        <w:t>:</w:t>
-      </w:r>
-    </w:p>
-    <w:p>
-      <w:pPr>
-        <w:pStyle w:val="ListParagraph"/>
-        <w:numPr>
-          <w:ilvl w:val="0"/>
-          <w:numId w:val="3"/>
-        </w:numPr>
-        <w:jc w:val="both"/>
-        <w:rPr>
-          <w:rFonts w:ascii="Times New Roman" w:hAnsi="Times New Roman" w:cs="Times New Roman"/>
-          <w:bCs/>
-          <w:sz w:val="24"/>
-          <w:szCs w:val="24"/>
-        </w:rPr>
-      </w:pPr>
-      <w:r>
-        <w:rPr>
-          <w:rFonts w:ascii="Times New Roman" w:hAnsi="Times New Roman" w:cs="Times New Roman"/>
-          <w:bCs/>
-          <w:sz w:val="24"/>
-          <w:szCs w:val="24"/>
+          <w:highlight w:val="green"/>
+        </w:rPr>
+      </w:pPr>
+      <w:r>
+        <w:rPr>
+          <w:rFonts w:ascii="Times New Roman" w:hAnsi="Times New Roman" w:cs="Times New Roman"/>
+          <w:b/>
+          <w:bCs/>
+          <w:sz w:val="24"/>
+          <w:szCs w:val="24"/>
+          <w:highlight w:val="green"/>
+        </w:rPr>
+        <w:t>Outcomes:</w:t>
+      </w:r>
+    </w:p>
+    <w:p>
+      <w:pPr>
+        <w:pStyle w:val="ListParagraph"/>
+        <w:numPr>
+          <w:ilvl w:val="0"/>
+          <w:numId w:val="3"/>
+        </w:numPr>
+        <w:jc w:val="both"/>
+        <w:rPr>
+          <w:rFonts w:ascii="Times New Roman" w:hAnsi="Times New Roman" w:cs="Times New Roman"/>
+          <w:bCs/>
+          <w:sz w:val="24"/>
+          <w:szCs w:val="24"/>
+          <w:highlight w:val="green"/>
+        </w:rPr>
+      </w:pPr>
+      <w:r>
+        <w:rPr>
+          <w:rFonts w:ascii="Times New Roman" w:hAnsi="Times New Roman" w:cs="Times New Roman"/>
+          <w:bCs/>
+          <w:sz w:val="24"/>
+          <w:szCs w:val="24"/>
+          <w:highlight w:val="green"/>
         </w:rPr>
         <w:t>After completing this, the students would be able to develop, compile, debug, and fix errors of C programs based on graphs.</w:t>
       </w:r>
@@ -13155,27 +13129,19 @@
           <w:bCs/>
           <w:sz w:val="24"/>
           <w:szCs w:val="24"/>
-        </w:rPr>
-      </w:pPr>
-      <w:r>
-        <w:rPr>
-          <w:rFonts w:ascii="Times New Roman" w:hAnsi="Times New Roman" w:cs="Times New Roman"/>
-          <w:b/>
-          <w:bCs/>
-          <w:sz w:val="24"/>
-          <w:szCs w:val="24"/>
-        </w:rPr>
-        <w:t>LAs</w:t>
-      </w:r>
-      <w:r>
-        <w:rPr>
-          <w:rFonts w:ascii="Times New Roman" w:hAnsi="Times New Roman" w:cs="Times New Roman"/>
-          <w:b/>
-          <w:bCs/>
-          <w:sz w:val="24"/>
-          <w:szCs w:val="24"/>
-        </w:rPr>
-        <w:t>:</w:t>
+          <w:highlight w:val="green"/>
+        </w:rPr>
+      </w:pPr>
+      <w:r>
+        <w:rPr>
+          <w:rFonts w:ascii="Times New Roman" w:hAnsi="Times New Roman" w:cs="Times New Roman"/>
+          <w:b/>
+          <w:bCs/>
+          <w:sz w:val="24"/>
+          <w:szCs w:val="24"/>
+          <w:highlight w:val="green"/>
+        </w:rPr>
+        <w:t>LAs:</w:t>
       </w:r>
     </w:p>
     <w:p>
@@ -13192,70 +13158,18 @@
           <w:bCs/>
           <w:sz w:val="24"/>
           <w:szCs w:val="24"/>
-        </w:rPr>
-      </w:pPr>
-      <w:r>
-        <w:rPr>
-          <w:rFonts w:ascii="Times New Roman" w:hAnsi="Times New Roman" w:cs="Times New Roman"/>
-          <w:bCs/>
-          <w:sz w:val="24"/>
-          <w:szCs w:val="24"/>
-        </w:rPr>
-        <w:t xml:space="preserve">WAP to create an un-directed graph using </w:t>
-      </w:r>
-      <w:r>
-        <w:rPr>
-          <w:rFonts w:ascii="Times New Roman" w:hAnsi="Times New Roman" w:cs="Times New Roman"/>
-          <w:bCs/>
-          <w:sz w:val="24"/>
-          <w:szCs w:val="24"/>
-        </w:rPr>
-        <w:t>a</w:t>
-      </w:r>
-      <w:r>
-        <w:rPr>
-          <w:rFonts w:ascii="Times New Roman" w:hAnsi="Times New Roman" w:cs="Times New Roman"/>
-          <w:bCs/>
-          <w:sz w:val="24"/>
-          <w:szCs w:val="24"/>
-        </w:rPr>
-        <w:t xml:space="preserve">djacency </w:t>
-      </w:r>
-      <w:r>
-        <w:rPr>
-          <w:rFonts w:ascii="Times New Roman" w:hAnsi="Times New Roman" w:cs="Times New Roman"/>
-          <w:bCs/>
-          <w:sz w:val="24"/>
-          <w:szCs w:val="24"/>
-        </w:rPr>
-        <w:t>m</w:t>
-      </w:r>
-      <w:r>
-        <w:rPr>
-          <w:rFonts w:ascii="Times New Roman" w:hAnsi="Times New Roman" w:cs="Times New Roman"/>
-          <w:bCs/>
-          <w:sz w:val="24"/>
-          <w:szCs w:val="24"/>
-        </w:rPr>
-        <w:t xml:space="preserve">atrix </w:t>
-      </w:r>
-      <w:r>
-        <w:rPr>
-          <w:rFonts w:ascii="Times New Roman" w:hAnsi="Times New Roman" w:cs="Times New Roman"/>
-          <w:bCs/>
-          <w:sz w:val="24"/>
-          <w:szCs w:val="24"/>
-        </w:rPr>
-        <w:t>m</w:t>
-      </w:r>
-      <w:r>
-        <w:rPr>
-          <w:rFonts w:ascii="Times New Roman" w:hAnsi="Times New Roman" w:cs="Times New Roman"/>
-          <w:bCs/>
-          <w:sz w:val="24"/>
-          <w:szCs w:val="24"/>
-        </w:rPr>
-        <w:t>ethod.</w:t>
+          <w:highlight w:val="green"/>
+        </w:rPr>
+      </w:pPr>
+      <w:r>
+        <w:rPr>
+          <w:rFonts w:ascii="Times New Roman" w:hAnsi="Times New Roman" w:cs="Times New Roman"/>
+          <w:bCs/>
+          <w:sz w:val="24"/>
+          <w:szCs w:val="24"/>
+          <w:highlight w:val="green"/>
+        </w:rPr>
+        <w:t>WAP to create an un-directed graph using adjacency matrix method.</w:t>
       </w:r>
     </w:p>
     <w:p>
@@ -13272,25 +13186,18 @@
           <w:bCs/>
           <w:sz w:val="24"/>
           <w:szCs w:val="24"/>
-        </w:rPr>
-      </w:pPr>
-      <w:r>
-        <w:rPr>
-          <w:rFonts w:ascii="Times New Roman" w:hAnsi="Times New Roman" w:cs="Times New Roman"/>
-          <w:bCs/>
-          <w:sz w:val="24"/>
-          <w:szCs w:val="24"/>
-        </w:rPr>
-        <w:t>Modify the above program to include a menu driven program and add options for the depth-first traversal and breadth-first traversal</w:t>
-      </w:r>
-      <w:r>
-        <w:rPr>
-          <w:rFonts w:ascii="Times New Roman" w:hAnsi="Times New Roman" w:cs="Times New Roman"/>
-          <w:bCs/>
-          <w:sz w:val="24"/>
-          <w:szCs w:val="24"/>
-        </w:rPr>
-        <w:t>.</w:t>
+          <w:highlight w:val="green"/>
+        </w:rPr>
+      </w:pPr>
+      <w:r>
+        <w:rPr>
+          <w:rFonts w:ascii="Times New Roman" w:hAnsi="Times New Roman" w:cs="Times New Roman"/>
+          <w:bCs/>
+          <w:sz w:val="24"/>
+          <w:szCs w:val="24"/>
+          <w:highlight w:val="green"/>
+        </w:rPr>
+        <w:t>Modify the above program to include a menu driven program and add options for the depth-first traversal and breadth-first traversal.</w:t>
       </w:r>
     </w:p>
     <w:p>
@@ -13307,70 +13214,18 @@
           <w:bCs/>
           <w:sz w:val="24"/>
           <w:szCs w:val="24"/>
-        </w:rPr>
-      </w:pPr>
-      <w:r>
-        <w:rPr>
-          <w:rFonts w:ascii="Times New Roman" w:hAnsi="Times New Roman" w:cs="Times New Roman"/>
-          <w:bCs/>
-          <w:sz w:val="24"/>
-          <w:szCs w:val="24"/>
-        </w:rPr>
-        <w:t xml:space="preserve">WAP to create a directed graph using </w:t>
-      </w:r>
-      <w:r>
-        <w:rPr>
-          <w:rFonts w:ascii="Times New Roman" w:hAnsi="Times New Roman" w:cs="Times New Roman"/>
-          <w:bCs/>
-          <w:sz w:val="24"/>
-          <w:szCs w:val="24"/>
-        </w:rPr>
-        <w:t>a</w:t>
-      </w:r>
-      <w:r>
-        <w:rPr>
-          <w:rFonts w:ascii="Times New Roman" w:hAnsi="Times New Roman" w:cs="Times New Roman"/>
-          <w:bCs/>
-          <w:sz w:val="24"/>
-          <w:szCs w:val="24"/>
-        </w:rPr>
-        <w:t xml:space="preserve">djacency </w:t>
-      </w:r>
-      <w:r>
-        <w:rPr>
-          <w:rFonts w:ascii="Times New Roman" w:hAnsi="Times New Roman" w:cs="Times New Roman"/>
-          <w:bCs/>
-          <w:sz w:val="24"/>
-          <w:szCs w:val="24"/>
-        </w:rPr>
-        <w:t>l</w:t>
-      </w:r>
-      <w:r>
-        <w:rPr>
-          <w:rFonts w:ascii="Times New Roman" w:hAnsi="Times New Roman" w:cs="Times New Roman"/>
-          <w:bCs/>
-          <w:sz w:val="24"/>
-          <w:szCs w:val="24"/>
-        </w:rPr>
-        <w:t xml:space="preserve">ist </w:t>
-      </w:r>
-      <w:r>
-        <w:rPr>
-          <w:rFonts w:ascii="Times New Roman" w:hAnsi="Times New Roman" w:cs="Times New Roman"/>
-          <w:bCs/>
-          <w:sz w:val="24"/>
-          <w:szCs w:val="24"/>
-        </w:rPr>
-        <w:t>m</w:t>
-      </w:r>
-      <w:r>
-        <w:rPr>
-          <w:rFonts w:ascii="Times New Roman" w:hAnsi="Times New Roman" w:cs="Times New Roman"/>
-          <w:bCs/>
-          <w:sz w:val="24"/>
-          <w:szCs w:val="24"/>
-        </w:rPr>
-        <w:t>ethod.</w:t>
+          <w:highlight w:val="green"/>
+        </w:rPr>
+      </w:pPr>
+      <w:r>
+        <w:rPr>
+          <w:rFonts w:ascii="Times New Roman" w:hAnsi="Times New Roman" w:cs="Times New Roman"/>
+          <w:bCs/>
+          <w:sz w:val="24"/>
+          <w:szCs w:val="24"/>
+          <w:highlight w:val="green"/>
+        </w:rPr>
+        <w:t>WAP to create a directed graph using adjacency list method.</w:t>
       </w:r>
     </w:p>
     <w:p>
@@ -13387,14 +13242,16 @@
           <w:bCs/>
           <w:sz w:val="24"/>
           <w:szCs w:val="24"/>
-        </w:rPr>
-      </w:pPr>
-      <w:r>
-        <w:rPr>
-          <w:rFonts w:ascii="Times New Roman" w:hAnsi="Times New Roman" w:cs="Times New Roman"/>
-          <w:bCs/>
-          <w:sz w:val="24"/>
-          <w:szCs w:val="24"/>
+          <w:highlight w:val="yellow"/>
+        </w:rPr>
+      </w:pPr>
+      <w:r>
+        <w:rPr>
+          <w:rFonts w:ascii="Times New Roman" w:hAnsi="Times New Roman" w:cs="Times New Roman"/>
+          <w:bCs/>
+          <w:sz w:val="24"/>
+          <w:szCs w:val="24"/>
+          <w:highlight w:val="yellow"/>
         </w:rPr>
         <w:t>WAP to check whether an undirected graph is connected or not using DFS.</w:t>
       </w:r>
@@ -13413,25 +13270,18 @@
           <w:bCs/>
           <w:sz w:val="24"/>
           <w:szCs w:val="24"/>
-        </w:rPr>
-      </w:pPr>
-      <w:r>
-        <w:rPr>
-          <w:rFonts w:ascii="Times New Roman" w:hAnsi="Times New Roman" w:cs="Times New Roman"/>
-          <w:bCs/>
-          <w:sz w:val="24"/>
-          <w:szCs w:val="24"/>
-        </w:rPr>
-        <w:t>WAP to check if an undirected graph is a tree or not using BFS</w:t>
-      </w:r>
-      <w:r>
-        <w:rPr>
-          <w:rFonts w:ascii="Times New Roman" w:hAnsi="Times New Roman" w:cs="Times New Roman"/>
-          <w:bCs/>
-          <w:sz w:val="24"/>
-          <w:szCs w:val="24"/>
-        </w:rPr>
-        <w:t>.</w:t>
+          <w:highlight w:val="yellow"/>
+        </w:rPr>
+      </w:pPr>
+      <w:r>
+        <w:rPr>
+          <w:rFonts w:ascii="Times New Roman" w:hAnsi="Times New Roman" w:cs="Times New Roman"/>
+          <w:bCs/>
+          <w:sz w:val="24"/>
+          <w:szCs w:val="24"/>
+          <w:highlight w:val="yellow"/>
+        </w:rPr>
+        <w:t>WAP to check if an undirected graph is a tree or not using BFS.</w:t>
       </w:r>
     </w:p>
     <w:p>
@@ -13444,27 +13294,19 @@
           <w:bCs/>
           <w:sz w:val="24"/>
           <w:szCs w:val="24"/>
-        </w:rPr>
-      </w:pPr>
-      <w:r>
-        <w:rPr>
-          <w:rFonts w:ascii="Times New Roman" w:hAnsi="Times New Roman" w:cs="Times New Roman"/>
-          <w:b/>
-          <w:bCs/>
-          <w:sz w:val="24"/>
-          <w:szCs w:val="24"/>
-        </w:rPr>
-        <w:t>HAs</w:t>
-      </w:r>
-      <w:r>
-        <w:rPr>
-          <w:rFonts w:ascii="Times New Roman" w:hAnsi="Times New Roman" w:cs="Times New Roman"/>
-          <w:b/>
-          <w:bCs/>
-          <w:sz w:val="24"/>
-          <w:szCs w:val="24"/>
-        </w:rPr>
-        <w:t>:</w:t>
+          <w:highlight w:val="yellow"/>
+        </w:rPr>
+      </w:pPr>
+      <w:r>
+        <w:rPr>
+          <w:rFonts w:ascii="Times New Roman" w:hAnsi="Times New Roman" w:cs="Times New Roman"/>
+          <w:b/>
+          <w:bCs/>
+          <w:sz w:val="24"/>
+          <w:szCs w:val="24"/>
+          <w:highlight w:val="yellow"/>
+        </w:rPr>
+        <w:t>HAs:</w:t>
       </w:r>
     </w:p>
     <w:p>
@@ -13481,14 +13323,16 @@
           <w:bCs/>
           <w:sz w:val="24"/>
           <w:szCs w:val="24"/>
-        </w:rPr>
-      </w:pPr>
-      <w:r>
-        <w:rPr>
-          <w:rFonts w:ascii="Times New Roman" w:hAnsi="Times New Roman" w:cs="Times New Roman"/>
-          <w:bCs/>
-          <w:sz w:val="24"/>
-          <w:szCs w:val="24"/>
+          <w:highlight w:val="yellow"/>
+        </w:rPr>
+      </w:pPr>
+      <w:r>
+        <w:rPr>
+          <w:rFonts w:ascii="Times New Roman" w:hAnsi="Times New Roman" w:cs="Times New Roman"/>
+          <w:bCs/>
+          <w:sz w:val="24"/>
+          <w:szCs w:val="24"/>
+          <w:highlight w:val="yellow"/>
         </w:rPr>
         <w:t>Write a menu driven program to create an un-directed graph using Adjacency List Method and perform graph traversal operations.</w:t>
       </w:r>
@@ -13507,34 +13351,18 @@
           <w:bCs/>
           <w:sz w:val="24"/>
           <w:szCs w:val="24"/>
-        </w:rPr>
-      </w:pPr>
-      <w:r>
-        <w:rPr>
-          <w:rFonts w:ascii="Times New Roman" w:hAnsi="Times New Roman" w:cs="Times New Roman"/>
-          <w:bCs/>
-          <w:sz w:val="24"/>
-          <w:szCs w:val="24"/>
-        </w:rPr>
-        <w:t xml:space="preserve">Write a </w:t>
-      </w:r>
-      <w:r>
-        <w:rPr>
-          <w:rFonts w:ascii="Times New Roman" w:hAnsi="Times New Roman" w:cs="Times New Roman"/>
-          <w:bCs/>
-          <w:sz w:val="24"/>
-          <w:szCs w:val="24"/>
-        </w:rPr>
-        <w:t>menu driven program to create a</w:t>
-      </w:r>
-      <w:r>
-        <w:rPr>
-          <w:rFonts w:ascii="Times New Roman" w:hAnsi="Times New Roman" w:cs="Times New Roman"/>
-          <w:bCs/>
-          <w:sz w:val="24"/>
-          <w:szCs w:val="24"/>
-        </w:rPr>
-        <w:t xml:space="preserve"> directed graph using Adjacency List Method and perform graph traversal operations.</w:t>
+          <w:highlight w:val="yellow"/>
+        </w:rPr>
+      </w:pPr>
+      <w:r>
+        <w:rPr>
+          <w:rFonts w:ascii="Times New Roman" w:hAnsi="Times New Roman" w:cs="Times New Roman"/>
+          <w:bCs/>
+          <w:sz w:val="24"/>
+          <w:szCs w:val="24"/>
+          <w:highlight w:val="yellow"/>
+        </w:rPr>
+        <w:t>Write a menu driven program to create a directed graph using Adjacency List Method and perform graph traversal operations.</w:t>
       </w:r>
     </w:p>
     <w:p>
@@ -13551,34 +13379,18 @@
           <w:bCs/>
           <w:sz w:val="24"/>
           <w:szCs w:val="24"/>
-        </w:rPr>
-      </w:pPr>
-      <w:r>
-        <w:rPr>
-          <w:rFonts w:ascii="Times New Roman" w:hAnsi="Times New Roman" w:cs="Times New Roman"/>
-          <w:bCs/>
-          <w:sz w:val="24"/>
-          <w:szCs w:val="24"/>
-        </w:rPr>
-        <w:t>WAP to check whe</w:t>
-      </w:r>
-      <w:r>
-        <w:rPr>
-          <w:rFonts w:ascii="Times New Roman" w:hAnsi="Times New Roman" w:cs="Times New Roman"/>
-          <w:bCs/>
-          <w:sz w:val="24"/>
-          <w:szCs w:val="24"/>
-        </w:rPr>
-        <w:t>ther a</w:t>
-      </w:r>
-      <w:r>
-        <w:rPr>
-          <w:rFonts w:ascii="Times New Roman" w:hAnsi="Times New Roman" w:cs="Times New Roman"/>
-          <w:bCs/>
-          <w:sz w:val="24"/>
-          <w:szCs w:val="24"/>
-        </w:rPr>
-        <w:t xml:space="preserve"> directed graph is connected or not using DFS.</w:t>
+          <w:highlight w:val="yellow"/>
+        </w:rPr>
+      </w:pPr>
+      <w:r>
+        <w:rPr>
+          <w:rFonts w:ascii="Times New Roman" w:hAnsi="Times New Roman" w:cs="Times New Roman"/>
+          <w:bCs/>
+          <w:sz w:val="24"/>
+          <w:szCs w:val="24"/>
+          <w:highlight w:val="yellow"/>
+        </w:rPr>
+        <w:t>WAP to check whether a directed graph is connected or not using DFS.</w:t>
       </w:r>
     </w:p>
     <w:p>
@@ -13595,25 +13407,18 @@
           <w:bCs/>
           <w:sz w:val="24"/>
           <w:szCs w:val="24"/>
-        </w:rPr>
-      </w:pPr>
-      <w:r>
-        <w:rPr>
-          <w:rFonts w:ascii="Times New Roman" w:hAnsi="Times New Roman" w:cs="Times New Roman"/>
-          <w:bCs/>
-          <w:sz w:val="24"/>
-          <w:szCs w:val="24"/>
-        </w:rPr>
-        <w:t>WAP to check if a</w:t>
-      </w:r>
-      <w:r>
-        <w:rPr>
-          <w:rFonts w:ascii="Times New Roman" w:hAnsi="Times New Roman" w:cs="Times New Roman"/>
-          <w:bCs/>
-          <w:sz w:val="24"/>
-          <w:szCs w:val="24"/>
-        </w:rPr>
-        <w:t xml:space="preserve"> directed graph is a tree or not using DFS.</w:t>
+          <w:highlight w:val="yellow"/>
+        </w:rPr>
+      </w:pPr>
+      <w:r>
+        <w:rPr>
+          <w:rFonts w:ascii="Times New Roman" w:hAnsi="Times New Roman" w:cs="Times New Roman"/>
+          <w:bCs/>
+          <w:sz w:val="24"/>
+          <w:szCs w:val="24"/>
+          <w:highlight w:val="yellow"/>
+        </w:rPr>
+        <w:t>WAP to check if a directed graph is a tree or not using DFS.</w:t>
       </w:r>
     </w:p>
     <w:p>

</xml_diff>

<commit_message>
PATCH(2/3): Lab07: Q1 Q2 Q3 ✅
</commit_message>
<xml_diff>
--- a/Data Structure Lab Manual 2021.docx
+++ b/Data Structure Lab Manual 2021.docx
@@ -10205,29 +10205,21 @@
           <w:rFonts w:ascii="Times New Roman" w:hAnsi="Times New Roman" w:cs="Times New Roman"/>
           <w:b/>
           <w:bCs/>
-          <w:sz w:val="24"/>
-          <w:szCs w:val="24"/>
-        </w:rPr>
-      </w:pPr>
-      <w:r>
-        <w:rPr>
-          <w:rFonts w:ascii="Times New Roman" w:hAnsi="Times New Roman" w:cs="Times New Roman"/>
-          <w:b/>
-          <w:bCs/>
-          <w:sz w:val="24"/>
-          <w:szCs w:val="24"/>
-        </w:rPr>
-        <w:t>LAs</w:t>
-      </w:r>
-      <w:r>
-        <w:rPr>
-          <w:rFonts w:ascii="Times New Roman" w:hAnsi="Times New Roman" w:cs="Times New Roman"/>
-          <w:b/>
-          <w:bCs/>
-          <w:sz w:val="24"/>
-          <w:szCs w:val="24"/>
-        </w:rPr>
-        <w:t>:</w:t>
+          <w:color w:val="FF0000"/>
+          <w:sz w:val="24"/>
+          <w:szCs w:val="24"/>
+        </w:rPr>
+      </w:pPr>
+      <w:r>
+        <w:rPr>
+          <w:rFonts w:ascii="Times New Roman" w:hAnsi="Times New Roman" w:cs="Times New Roman"/>
+          <w:b/>
+          <w:bCs/>
+          <w:color w:val="FF0000"/>
+          <w:sz w:val="24"/>
+          <w:szCs w:val="24"/>
+        </w:rPr>
+        <w:t>LAs:</w:t>
       </w:r>
     </w:p>
     <w:p>
@@ -10242,14 +10234,16 @@
         <w:rPr>
           <w:rFonts w:ascii="Times New Roman" w:hAnsi="Times New Roman" w:cs="Times New Roman"/>
           <w:bCs/>
-          <w:sz w:val="24"/>
-          <w:szCs w:val="24"/>
-        </w:rPr>
-      </w:pPr>
-      <w:r>
-        <w:rPr>
-          <w:rFonts w:ascii="Times New Roman" w:hAnsi="Times New Roman" w:cs="Times New Roman"/>
-          <w:bCs/>
+          <w:color w:val="FF0000"/>
+          <w:sz w:val="24"/>
+          <w:szCs w:val="24"/>
+        </w:rPr>
+      </w:pPr>
+      <w:r>
+        <w:rPr>
+          <w:rFonts w:ascii="Times New Roman" w:hAnsi="Times New Roman" w:cs="Times New Roman"/>
+          <w:bCs/>
+          <w:color w:val="FF0000"/>
           <w:sz w:val="24"/>
           <w:szCs w:val="24"/>
         </w:rPr>
@@ -10268,14 +10262,16 @@
         <w:rPr>
           <w:rFonts w:ascii="Times New Roman" w:hAnsi="Times New Roman" w:cs="Times New Roman"/>
           <w:bCs/>
-          <w:sz w:val="24"/>
-          <w:szCs w:val="24"/>
-        </w:rPr>
-      </w:pPr>
-      <w:r>
-        <w:rPr>
-          <w:rFonts w:ascii="Times New Roman" w:hAnsi="Times New Roman" w:cs="Times New Roman"/>
-          <w:bCs/>
+          <w:color w:val="FF0000"/>
+          <w:sz w:val="24"/>
+          <w:szCs w:val="24"/>
+        </w:rPr>
+      </w:pPr>
+      <w:r>
+        <w:rPr>
+          <w:rFonts w:ascii="Times New Roman" w:hAnsi="Times New Roman" w:cs="Times New Roman"/>
+          <w:bCs/>
+          <w:color w:val="FF0000"/>
           <w:sz w:val="24"/>
           <w:szCs w:val="24"/>
         </w:rPr>
@@ -10294,45 +10290,20 @@
         <w:rPr>
           <w:rFonts w:ascii="Times New Roman" w:hAnsi="Times New Roman" w:cs="Times New Roman"/>
           <w:bCs/>
-          <w:sz w:val="24"/>
-          <w:szCs w:val="24"/>
-        </w:rPr>
-      </w:pPr>
-      <w:r>
-        <w:rPr>
-          <w:rFonts w:ascii="Times New Roman" w:hAnsi="Times New Roman" w:cs="Times New Roman"/>
-          <w:bCs/>
-          <w:sz w:val="24"/>
-          <w:szCs w:val="24"/>
-        </w:rPr>
-        <w:t xml:space="preserve">Given an array container and integer </w:t>
-      </w:r>
-      <w:r>
-        <w:rPr>
-          <w:rFonts w:ascii="Times New Roman" w:hAnsi="Times New Roman" w:cs="Times New Roman"/>
-          <w:bCs/>
-          <w:sz w:val="24"/>
-          <w:szCs w:val="24"/>
-        </w:rPr>
-        <w:t>hunt. WAP to find whether hunt i</w:t>
-      </w:r>
-      <w:r>
-        <w:rPr>
-          <w:rFonts w:ascii="Times New Roman" w:hAnsi="Times New Roman" w:cs="Times New Roman"/>
-          <w:bCs/>
-          <w:sz w:val="24"/>
-          <w:szCs w:val="24"/>
-        </w:rPr>
-        <w:t>s present in container</w:t>
-      </w:r>
-      <w:r>
-        <w:rPr>
-          <w:rFonts w:ascii="Times New Roman" w:hAnsi="Times New Roman" w:cs="Times New Roman"/>
-          <w:bCs/>
-          <w:sz w:val="24"/>
-          <w:szCs w:val="24"/>
-        </w:rPr>
-        <w:t xml:space="preserve"> or not. If present, then triple the value of hunt and search again. Repeat these steps until hunt is not found. Finally return the value of hunt. </w:t>
+          <w:color w:val="FF0000"/>
+          <w:sz w:val="24"/>
+          <w:szCs w:val="24"/>
+        </w:rPr>
+      </w:pPr>
+      <w:r>
+        <w:rPr>
+          <w:rFonts w:ascii="Times New Roman" w:hAnsi="Times New Roman" w:cs="Times New Roman"/>
+          <w:bCs/>
+          <w:color w:val="FF0000"/>
+          <w:sz w:val="24"/>
+          <w:szCs w:val="24"/>
+        </w:rPr>
+        <w:t xml:space="preserve">Given an array container and integer hunt. WAP to find whether hunt is present in container or not. If present, then triple the value of hunt and search again. Repeat these steps until hunt is not found. Finally return the value of hunt. </w:t>
       </w:r>
     </w:p>
     <w:p>
@@ -10343,36 +10314,20 @@
         <w:rPr>
           <w:rFonts w:ascii="Times New Roman" w:hAnsi="Times New Roman" w:cs="Times New Roman"/>
           <w:bCs/>
-          <w:sz w:val="24"/>
-          <w:szCs w:val="24"/>
-        </w:rPr>
-      </w:pPr>
-      <w:r>
-        <w:rPr>
-          <w:rFonts w:ascii="Times New Roman" w:hAnsi="Times New Roman" w:cs="Times New Roman"/>
-          <w:bCs/>
-          <w:sz w:val="24"/>
-          <w:szCs w:val="24"/>
-        </w:rPr>
-        <w:t>Input</w:t>
-      </w:r>
-      <w:r>
-        <w:rPr>
-          <w:rFonts w:ascii="Times New Roman" w:hAnsi="Times New Roman" w:cs="Times New Roman"/>
-          <w:bCs/>
-          <w:sz w:val="24"/>
-          <w:szCs w:val="24"/>
-        </w:rPr>
-        <w:t>: container</w:t>
-      </w:r>
-      <w:r>
-        <w:rPr>
-          <w:rFonts w:ascii="Times New Roman" w:hAnsi="Times New Roman" w:cs="Times New Roman"/>
-          <w:bCs/>
-          <w:sz w:val="24"/>
-          <w:szCs w:val="24"/>
-        </w:rPr>
-        <w:t xml:space="preserve"> = {1, 2, 3} and hunt = 1 then Output: 9</w:t>
+          <w:color w:val="FF0000"/>
+          <w:sz w:val="24"/>
+          <w:szCs w:val="24"/>
+        </w:rPr>
+      </w:pPr>
+      <w:r>
+        <w:rPr>
+          <w:rFonts w:ascii="Times New Roman" w:hAnsi="Times New Roman" w:cs="Times New Roman"/>
+          <w:bCs/>
+          <w:color w:val="FF0000"/>
+          <w:sz w:val="24"/>
+          <w:szCs w:val="24"/>
+        </w:rPr>
+        <w:t>Input: container = {1, 2, 3} and hunt = 1 then Output: 9</w:t>
       </w:r>
     </w:p>
     <w:p>
@@ -10383,14 +10338,16 @@
         <w:rPr>
           <w:rFonts w:ascii="Times New Roman" w:hAnsi="Times New Roman" w:cs="Times New Roman"/>
           <w:bCs/>
-          <w:sz w:val="24"/>
-          <w:szCs w:val="24"/>
-        </w:rPr>
-      </w:pPr>
-      <w:r>
-        <w:rPr>
-          <w:rFonts w:ascii="Times New Roman" w:hAnsi="Times New Roman" w:cs="Times New Roman"/>
-          <w:bCs/>
+          <w:color w:val="FF0000"/>
+          <w:sz w:val="24"/>
+          <w:szCs w:val="24"/>
+        </w:rPr>
+      </w:pPr>
+      <w:r>
+        <w:rPr>
+          <w:rFonts w:ascii="Times New Roman" w:hAnsi="Times New Roman" w:cs="Times New Roman"/>
+          <w:bCs/>
+          <w:color w:val="FF0000"/>
           <w:sz w:val="24"/>
           <w:szCs w:val="24"/>
         </w:rPr>
@@ -10409,14 +10366,16 @@
         <w:rPr>
           <w:rFonts w:ascii="Times New Roman" w:hAnsi="Times New Roman" w:cs="Times New Roman"/>
           <w:bCs/>
-          <w:sz w:val="24"/>
-          <w:szCs w:val="24"/>
-        </w:rPr>
-      </w:pPr>
-      <w:r>
-        <w:rPr>
-          <w:rFonts w:ascii="Times New Roman" w:hAnsi="Times New Roman" w:cs="Times New Roman"/>
-          <w:bCs/>
+          <w:color w:val="FF0000"/>
+          <w:sz w:val="24"/>
+          <w:szCs w:val="24"/>
+        </w:rPr>
+      </w:pPr>
+      <w:r>
+        <w:rPr>
+          <w:rFonts w:ascii="Times New Roman" w:hAnsi="Times New Roman" w:cs="Times New Roman"/>
+          <w:bCs/>
+          <w:color w:val="FF0000"/>
           <w:sz w:val="24"/>
           <w:szCs w:val="24"/>
         </w:rPr>
@@ -10426,6 +10385,7 @@
         <w:rPr>
           <w:rFonts w:ascii="Times New Roman" w:hAnsi="Times New Roman" w:cs="Times New Roman"/>
           <w:bCs/>
+          <w:color w:val="FF0000"/>
           <w:sz w:val="24"/>
           <w:szCs w:val="24"/>
         </w:rPr>
@@ -10435,6 +10395,7 @@
         <w:rPr>
           <w:rFonts w:ascii="Times New Roman" w:hAnsi="Times New Roman" w:cs="Times New Roman"/>
           <w:bCs/>
+          <w:color w:val="FF0000"/>
           <w:sz w:val="24"/>
           <w:szCs w:val="24"/>
         </w:rPr>
@@ -10444,6 +10405,7 @@
         <w:rPr>
           <w:rFonts w:ascii="Times New Roman" w:hAnsi="Times New Roman" w:cs="Times New Roman"/>
           <w:bCs/>
+          <w:color w:val="FF0000"/>
           <w:sz w:val="24"/>
           <w:szCs w:val="24"/>
         </w:rPr>
@@ -10453,6 +10415,7 @@
         <w:rPr>
           <w:rFonts w:ascii="Times New Roman" w:hAnsi="Times New Roman" w:cs="Times New Roman"/>
           <w:bCs/>
+          <w:color w:val="FF0000"/>
           <w:sz w:val="24"/>
           <w:szCs w:val="24"/>
         </w:rPr>
@@ -10462,6 +10425,7 @@
         <w:rPr>
           <w:rFonts w:ascii="Times New Roman" w:hAnsi="Times New Roman" w:cs="Times New Roman"/>
           <w:bCs/>
+          <w:color w:val="FF0000"/>
           <w:sz w:val="24"/>
           <w:szCs w:val="24"/>
         </w:rPr>
@@ -10471,6 +10435,7 @@
         <w:rPr>
           <w:rFonts w:ascii="Times New Roman" w:hAnsi="Times New Roman" w:cs="Times New Roman"/>
           <w:bCs/>
+          <w:color w:val="FF0000"/>
           <w:sz w:val="24"/>
           <w:szCs w:val="24"/>
         </w:rPr>
@@ -10489,27 +10454,20 @@
         <w:rPr>
           <w:rFonts w:ascii="Times New Roman" w:hAnsi="Times New Roman" w:cs="Times New Roman"/>
           <w:bCs/>
-          <w:sz w:val="24"/>
-          <w:szCs w:val="24"/>
-        </w:rPr>
-      </w:pPr>
-      <w:r>
-        <w:rPr>
-          <w:rFonts w:ascii="Times New Roman" w:hAnsi="Times New Roman" w:cs="Times New Roman"/>
-          <w:bCs/>
-          <w:sz w:val="24"/>
-          <w:szCs w:val="24"/>
-        </w:rPr>
-        <w:t>WAP illustrating following collision resolution technique</w:t>
-      </w:r>
-      <w:r>
-        <w:rPr>
-          <w:rFonts w:ascii="Times New Roman" w:hAnsi="Times New Roman" w:cs="Times New Roman"/>
-          <w:bCs/>
-          <w:sz w:val="24"/>
-          <w:szCs w:val="24"/>
-        </w:rPr>
-        <w:t>:</w:t>
+          <w:color w:val="FF0000"/>
+          <w:sz w:val="24"/>
+          <w:szCs w:val="24"/>
+        </w:rPr>
+      </w:pPr>
+      <w:r>
+        <w:rPr>
+          <w:rFonts w:ascii="Times New Roman" w:hAnsi="Times New Roman" w:cs="Times New Roman"/>
+          <w:bCs/>
+          <w:color w:val="FF0000"/>
+          <w:sz w:val="24"/>
+          <w:szCs w:val="24"/>
+        </w:rPr>
+        <w:t>WAP illustrating following collision resolution technique:</w:t>
       </w:r>
     </w:p>
     <w:p>
@@ -10524,14 +10482,16 @@
         <w:rPr>
           <w:rFonts w:ascii="Times New Roman" w:hAnsi="Times New Roman" w:cs="Times New Roman"/>
           <w:bCs/>
-          <w:sz w:val="24"/>
-          <w:szCs w:val="24"/>
-        </w:rPr>
-      </w:pPr>
-      <w:r>
-        <w:rPr>
-          <w:rFonts w:ascii="Times New Roman" w:hAnsi="Times New Roman" w:cs="Times New Roman"/>
-          <w:bCs/>
+          <w:color w:val="FF0000"/>
+          <w:sz w:val="24"/>
+          <w:szCs w:val="24"/>
+        </w:rPr>
+      </w:pPr>
+      <w:r>
+        <w:rPr>
+          <w:rFonts w:ascii="Times New Roman" w:hAnsi="Times New Roman" w:cs="Times New Roman"/>
+          <w:bCs/>
+          <w:color w:val="FF0000"/>
           <w:sz w:val="24"/>
           <w:szCs w:val="24"/>
         </w:rPr>
@@ -10550,14 +10510,16 @@
         <w:rPr>
           <w:rFonts w:ascii="Times New Roman" w:hAnsi="Times New Roman" w:cs="Times New Roman"/>
           <w:bCs/>
-          <w:sz w:val="24"/>
-          <w:szCs w:val="24"/>
-        </w:rPr>
-      </w:pPr>
-      <w:r>
-        <w:rPr>
-          <w:rFonts w:ascii="Times New Roman" w:hAnsi="Times New Roman" w:cs="Times New Roman"/>
-          <w:bCs/>
+          <w:color w:val="FF0000"/>
+          <w:sz w:val="24"/>
+          <w:szCs w:val="24"/>
+        </w:rPr>
+      </w:pPr>
+      <w:r>
+        <w:rPr>
+          <w:rFonts w:ascii="Times New Roman" w:hAnsi="Times New Roman" w:cs="Times New Roman"/>
+          <w:bCs/>
+          <w:color w:val="FF0000"/>
           <w:sz w:val="24"/>
           <w:szCs w:val="24"/>
         </w:rPr>
@@ -10576,14 +10538,16 @@
         <w:rPr>
           <w:rFonts w:ascii="Times New Roman" w:hAnsi="Times New Roman" w:cs="Times New Roman"/>
           <w:bCs/>
-          <w:sz w:val="24"/>
-          <w:szCs w:val="24"/>
-        </w:rPr>
-      </w:pPr>
-      <w:r>
-        <w:rPr>
-          <w:rFonts w:ascii="Times New Roman" w:hAnsi="Times New Roman" w:cs="Times New Roman"/>
-          <w:bCs/>
+          <w:color w:val="FF0000"/>
+          <w:sz w:val="24"/>
+          <w:szCs w:val="24"/>
+        </w:rPr>
+      </w:pPr>
+      <w:r>
+        <w:rPr>
+          <w:rFonts w:ascii="Times New Roman" w:hAnsi="Times New Roman" w:cs="Times New Roman"/>
+          <w:bCs/>
+          <w:color w:val="FF0000"/>
           <w:sz w:val="24"/>
           <w:szCs w:val="24"/>
         </w:rPr>
@@ -10602,14 +10566,16 @@
         <w:rPr>
           <w:rFonts w:ascii="Times New Roman" w:hAnsi="Times New Roman" w:cs="Times New Roman"/>
           <w:bCs/>
-          <w:sz w:val="24"/>
-          <w:szCs w:val="24"/>
-        </w:rPr>
-      </w:pPr>
-      <w:r>
-        <w:rPr>
-          <w:rFonts w:ascii="Times New Roman" w:hAnsi="Times New Roman" w:cs="Times New Roman"/>
-          <w:bCs/>
+          <w:color w:val="FF0000"/>
+          <w:sz w:val="24"/>
+          <w:szCs w:val="24"/>
+        </w:rPr>
+      </w:pPr>
+      <w:r>
+        <w:rPr>
+          <w:rFonts w:ascii="Times New Roman" w:hAnsi="Times New Roman" w:cs="Times New Roman"/>
+          <w:bCs/>
+          <w:color w:val="FF0000"/>
           <w:sz w:val="24"/>
           <w:szCs w:val="24"/>
         </w:rPr>
@@ -10624,14 +10590,16 @@
         <w:rPr>
           <w:rFonts w:ascii="Times New Roman" w:hAnsi="Times New Roman" w:cs="Times New Roman"/>
           <w:bCs/>
-          <w:sz w:val="24"/>
-          <w:szCs w:val="24"/>
-        </w:rPr>
-      </w:pPr>
-      <w:r>
-        <w:rPr>
-          <w:rFonts w:ascii="Times New Roman" w:hAnsi="Times New Roman" w:cs="Times New Roman"/>
-          <w:bCs/>
+          <w:color w:val="FF0000"/>
+          <w:sz w:val="24"/>
+          <w:szCs w:val="24"/>
+        </w:rPr>
+      </w:pPr>
+      <w:r>
+        <w:rPr>
+          <w:rFonts w:ascii="Times New Roman" w:hAnsi="Times New Roman" w:cs="Times New Roman"/>
+          <w:bCs/>
+          <w:color w:val="FF0000"/>
           <w:sz w:val="24"/>
           <w:szCs w:val="24"/>
         </w:rPr>
@@ -10646,14 +10614,16 @@
         <w:rPr>
           <w:rFonts w:ascii="Times New Roman" w:hAnsi="Times New Roman" w:cs="Times New Roman"/>
           <w:bCs/>
-          <w:sz w:val="24"/>
-          <w:szCs w:val="24"/>
-        </w:rPr>
-      </w:pPr>
-      <w:r>
-        <w:rPr>
-          <w:rFonts w:ascii="Times New Roman" w:hAnsi="Times New Roman" w:cs="Times New Roman"/>
-          <w:bCs/>
+          <w:color w:val="FF0000"/>
+          <w:sz w:val="24"/>
+          <w:szCs w:val="24"/>
+        </w:rPr>
+      </w:pPr>
+      <w:r>
+        <w:rPr>
+          <w:rFonts w:ascii="Times New Roman" w:hAnsi="Times New Roman" w:cs="Times New Roman"/>
+          <w:bCs/>
+          <w:color w:val="FF0000"/>
           <w:sz w:val="24"/>
           <w:szCs w:val="24"/>
         </w:rPr>
@@ -10669,29 +10639,21 @@
           <w:rFonts w:ascii="Times New Roman" w:hAnsi="Times New Roman" w:cs="Times New Roman"/>
           <w:b/>
           <w:bCs/>
-          <w:sz w:val="24"/>
-          <w:szCs w:val="24"/>
-        </w:rPr>
-      </w:pPr>
-      <w:r>
-        <w:rPr>
-          <w:rFonts w:ascii="Times New Roman" w:hAnsi="Times New Roman" w:cs="Times New Roman"/>
-          <w:b/>
-          <w:bCs/>
-          <w:sz w:val="24"/>
-          <w:szCs w:val="24"/>
-        </w:rPr>
-        <w:t>H</w:t>
-      </w:r>
-      <w:r>
-        <w:rPr>
-          <w:rFonts w:ascii="Times New Roman" w:hAnsi="Times New Roman" w:cs="Times New Roman"/>
-          <w:b/>
-          <w:bCs/>
-          <w:sz w:val="24"/>
-          <w:szCs w:val="24"/>
-        </w:rPr>
-        <w:t>As:</w:t>
+          <w:color w:val="FF0000"/>
+          <w:sz w:val="24"/>
+          <w:szCs w:val="24"/>
+        </w:rPr>
+      </w:pPr>
+      <w:r>
+        <w:rPr>
+          <w:rFonts w:ascii="Times New Roman" w:hAnsi="Times New Roman" w:cs="Times New Roman"/>
+          <w:b/>
+          <w:bCs/>
+          <w:color w:val="FF0000"/>
+          <w:sz w:val="24"/>
+          <w:szCs w:val="24"/>
+        </w:rPr>
+        <w:t>HAs:</w:t>
       </w:r>
     </w:p>
     <w:p>
@@ -10706,14 +10668,16 @@
         <w:rPr>
           <w:rFonts w:ascii="Times New Roman" w:hAnsi="Times New Roman" w:cs="Times New Roman"/>
           <w:bCs/>
-          <w:sz w:val="24"/>
-          <w:szCs w:val="24"/>
-        </w:rPr>
-      </w:pPr>
-      <w:r>
-        <w:rPr>
-          <w:rFonts w:ascii="Times New Roman" w:hAnsi="Times New Roman" w:cs="Times New Roman"/>
-          <w:bCs/>
+          <w:color w:val="FF0000"/>
+          <w:sz w:val="24"/>
+          <w:szCs w:val="24"/>
+        </w:rPr>
+      </w:pPr>
+      <w:r>
+        <w:rPr>
+          <w:rFonts w:ascii="Times New Roman" w:hAnsi="Times New Roman" w:cs="Times New Roman"/>
+          <w:bCs/>
+          <w:color w:val="FF0000"/>
           <w:sz w:val="24"/>
           <w:szCs w:val="24"/>
         </w:rPr>
@@ -10732,14 +10696,16 @@
         <w:rPr>
           <w:rFonts w:ascii="Times New Roman" w:hAnsi="Times New Roman" w:cs="Times New Roman"/>
           <w:bCs/>
-          <w:sz w:val="24"/>
-          <w:szCs w:val="24"/>
-        </w:rPr>
-      </w:pPr>
-      <w:r>
-        <w:rPr>
-          <w:rFonts w:ascii="Times New Roman" w:hAnsi="Times New Roman" w:cs="Times New Roman"/>
-          <w:bCs/>
+          <w:color w:val="FF0000"/>
+          <w:sz w:val="24"/>
+          <w:szCs w:val="24"/>
+        </w:rPr>
+      </w:pPr>
+      <w:r>
+        <w:rPr>
+          <w:rFonts w:ascii="Times New Roman" w:hAnsi="Times New Roman" w:cs="Times New Roman"/>
+          <w:bCs/>
+          <w:color w:val="FF0000"/>
           <w:sz w:val="24"/>
           <w:szCs w:val="24"/>
         </w:rPr>
@@ -10758,14 +10724,16 @@
         <w:rPr>
           <w:rFonts w:ascii="Times New Roman" w:hAnsi="Times New Roman" w:cs="Times New Roman"/>
           <w:bCs/>
-          <w:sz w:val="24"/>
-          <w:szCs w:val="24"/>
-        </w:rPr>
-      </w:pPr>
-      <w:r>
-        <w:rPr>
-          <w:rFonts w:ascii="Times New Roman" w:hAnsi="Times New Roman" w:cs="Times New Roman"/>
-          <w:bCs/>
+          <w:color w:val="FF0000"/>
+          <w:sz w:val="24"/>
+          <w:szCs w:val="24"/>
+        </w:rPr>
+      </w:pPr>
+      <w:r>
+        <w:rPr>
+          <w:rFonts w:ascii="Times New Roman" w:hAnsi="Times New Roman" w:cs="Times New Roman"/>
+          <w:bCs/>
+          <w:color w:val="FF0000"/>
           <w:sz w:val="24"/>
           <w:szCs w:val="24"/>
         </w:rPr>

</xml_diff>